<commit_message>
Report sitll in progress....
</commit_message>
<xml_diff>
--- a/Rapport.docx
+++ b/Rapport.docx
@@ -51,9 +51,6 @@
                 </w:rPr>
                 <w:alias w:val="Titre"/>
                 <w:id w:val="703864190"/>
-                <w:placeholder>
-                  <w:docPart w:val="C23F53AD35CE43EC98A14156B0B9998E"/>
-                </w:placeholder>
                 <w:dataBinding w:prefixMappings="xmlns:ns0='http://schemas.openxmlformats.org/package/2006/metadata/core-properties' xmlns:ns1='http://purl.org/dc/elements/1.1/'" w:xpath="/ns0:coreProperties[1]/ns1:title[1]" w:storeItemID="{6C3C8BC8-F283-45AE-878A-BAB7291924A1}"/>
                 <w:text/>
               </w:sdtPr>
@@ -235,36 +232,8 @@
                         <w:b/>
                         <w:bCs/>
                       </w:rPr>
-                      <w:t xml:space="preserve">Morvan </w:t>
+                      <w:t>Morvan Lassauzayet Victor Nea</w:t>
                     </w:r>
-                    <w:proofErr w:type="spellStart"/>
-                    <w:r>
-                      <w:rPr>
-                        <w:rFonts w:ascii="Times New Roman" w:hAnsi="Times New Roman" w:cs="Times New Roman"/>
-                        <w:b/>
-                        <w:bCs/>
-                      </w:rPr>
-                      <w:t>Lassauzayet</w:t>
-                    </w:r>
-                    <w:proofErr w:type="spellEnd"/>
-                    <w:r>
-                      <w:rPr>
-                        <w:rFonts w:ascii="Times New Roman" w:hAnsi="Times New Roman" w:cs="Times New Roman"/>
-                        <w:b/>
-                        <w:bCs/>
-                      </w:rPr>
-                      <w:t xml:space="preserve"> Victor </w:t>
-                    </w:r>
-                    <w:proofErr w:type="spellStart"/>
-                    <w:r>
-                      <w:rPr>
-                        <w:rFonts w:ascii="Times New Roman" w:hAnsi="Times New Roman" w:cs="Times New Roman"/>
-                        <w:b/>
-                        <w:bCs/>
-                      </w:rPr>
-                      <w:t>Nea</w:t>
-                    </w:r>
-                    <w:proofErr w:type="spellEnd"/>
                   </w:p>
                 </w:tc>
               </w:sdtContent>
@@ -345,7 +314,7 @@
               <w:noProof/>
             </w:rPr>
             <w:pict>
-              <v:group id="_x0000_s1026" style="position:absolute;margin-left:2470.6pt;margin-top:0;width:264.55pt;height:690.65pt;z-index:251660288;mso-position-horizontal:right;mso-position-horizontal-relative:page;mso-position-vertical:bottom;mso-position-vertical-relative:page" coordorigin="5531,1258" coordsize="5291,13813">
+              <v:group id="_x0000_s1026" style="position:absolute;margin-left:2695.15pt;margin-top:0;width:264.55pt;height:690.65pt;z-index:251660288;mso-position-horizontal:right;mso-position-horizontal-relative:page;mso-position-vertical:bottom;mso-position-vertical-relative:page" coordorigin="5531,1258" coordsize="5291,13813">
                 <v:shapetype id="_x0000_t32" coordsize="21600,21600" o:spt="32" o:oned="t" path="m,l21600,21600e" filled="f">
                   <v:path arrowok="t" fillok="f" o:connecttype="none"/>
                   <o:lock v:ext="edit" shapetype="t"/>
@@ -385,7 +354,7 @@
               <w:noProof/>
             </w:rPr>
             <w:pict>
-              <v:group id="_x0000_s1032" style="position:absolute;margin-left:3647.2pt;margin-top:0;width:332.7pt;height:227.25pt;z-index:251661312;mso-position-horizontal:right;mso-position-horizontal-relative:margin;mso-position-vertical:top;mso-position-vertical-relative:page" coordorigin="4136,15" coordsize="6654,4545" o:allowincell="f">
+              <v:group id="_x0000_s1032" style="position:absolute;margin-left:3939.9pt;margin-top:0;width:332.7pt;height:227.25pt;z-index:251661312;mso-position-horizontal:right;mso-position-horizontal-relative:margin;mso-position-vertical:top;mso-position-vertical-relative:page" coordorigin="4136,15" coordsize="6654,4545" o:allowincell="f">
                 <v:shape id="_x0000_s1033" type="#_x0000_t32" style="position:absolute;left:4136;top:15;width:3058;height:3855" o:connectortype="straight" strokecolor="#a7bfde [1620]"/>
                 <v:oval id="_x0000_s1034" style="position:absolute;left:6674;top:444;width:4116;height:4116" fillcolor="#a7bfde [1620]" stroked="f"/>
                 <v:oval id="_x0000_s1035" style="position:absolute;left:6773;top:1058;width:3367;height:3367" fillcolor="#d3dfee [820]" stroked="f"/>
@@ -2196,21 +2165,7 @@
           <w:rFonts w:ascii="Times New Roman" w:hAnsi="Times New Roman" w:cs="Times New Roman"/>
         </w:rPr>
         <w:tab/>
-        <w:t xml:space="preserve">Dans le cadre de notre formation en 1ère année de Master spécialité STL, nous avons été amenés à développer une application nommée </w:t>
-      </w:r>
-      <w:proofErr w:type="spellStart"/>
-      <w:r>
-        <w:rPr>
-          <w:rFonts w:ascii="Times New Roman" w:hAnsi="Times New Roman" w:cs="Times New Roman"/>
-        </w:rPr>
-        <w:t>dotEd</w:t>
-      </w:r>
-      <w:proofErr w:type="spellEnd"/>
-      <w:r>
-        <w:rPr>
-          <w:rFonts w:ascii="Times New Roman" w:hAnsi="Times New Roman" w:cs="Times New Roman"/>
-        </w:rPr>
-        <w:t xml:space="preserve"> pour l'UE PSTL</w:t>
+        <w:t>Dans le cadre de notre formation en 1ère année de Master spécialité STL, nous avons été amenés à développer une application nommée dotEd pour l'UE PSTL</w:t>
       </w:r>
       <w:r>
         <w:rPr>
@@ -2301,7 +2256,6 @@
         </w:rPr>
         <w:t xml:space="preserve"> Présentation DOT + </w:t>
       </w:r>
-      <w:proofErr w:type="spellStart"/>
       <w:r>
         <w:rPr>
           <w:rFonts w:ascii="Times New Roman" w:hAnsi="Times New Roman" w:cs="Times New Roman"/>
@@ -2309,7 +2263,6 @@
         <w:t>GraphViz</w:t>
       </w:r>
       <w:bookmarkEnd w:id="2"/>
-      <w:proofErr w:type="spellEnd"/>
     </w:p>
     <w:p>
       <w:pPr>
@@ -2339,21 +2292,7 @@
         <w:rPr>
           <w:rFonts w:ascii="Times New Roman" w:hAnsi="Times New Roman" w:cs="Times New Roman"/>
         </w:rPr>
-        <w:t xml:space="preserve">. Il est donc possible de définir des nœuds, des arrêtes, des sous-graphes, </w:t>
-      </w:r>
-      <w:proofErr w:type="spellStart"/>
-      <w:r>
-        <w:rPr>
-          <w:rFonts w:ascii="Times New Roman" w:hAnsi="Times New Roman" w:cs="Times New Roman"/>
-        </w:rPr>
-        <w:t>etc</w:t>
-      </w:r>
-      <w:proofErr w:type="spellEnd"/>
-      <w:r>
-        <w:rPr>
-          <w:rFonts w:ascii="Times New Roman" w:hAnsi="Times New Roman" w:cs="Times New Roman"/>
-        </w:rPr>
-        <w:t xml:space="preserve"> et de leur définir des attributs comme un label, une couleur, ..</w:t>
+        <w:t>. Il est donc possible de définir des nœuds, des arrêtes, des sous-graphes, etc et de leur définir des attributs comme un label, une couleur, ..</w:t>
       </w:r>
     </w:p>
     <w:p>
@@ -2457,7 +2396,7 @@
           <w:rFonts w:ascii="Times New Roman" w:hAnsi="Times New Roman" w:cs="Times New Roman"/>
         </w:rPr>
       </w:pPr>
-      <w:bookmarkStart w:id="3" w:name="_Toc449627449"/>
+      <w:bookmarkStart w:id="3" w:name="_Toc450676123"/>
       <w:r>
         <w:rPr>
           <w:rFonts w:ascii="Times New Roman" w:hAnsi="Times New Roman" w:cs="Times New Roman"/>
@@ -2547,35 +2486,7 @@
         <w:rPr>
           <w:rFonts w:ascii="Times New Roman" w:hAnsi="Times New Roman" w:cs="Times New Roman"/>
         </w:rPr>
-        <w:t xml:space="preserve">A l'aide du logiciel </w:t>
-      </w:r>
-      <w:proofErr w:type="spellStart"/>
-      <w:r>
-        <w:rPr>
-          <w:rFonts w:ascii="Times New Roman" w:hAnsi="Times New Roman" w:cs="Times New Roman"/>
-        </w:rPr>
-        <w:t>GraphViz</w:t>
-      </w:r>
-      <w:proofErr w:type="spellEnd"/>
-      <w:r>
-        <w:rPr>
-          <w:rFonts w:ascii="Times New Roman" w:hAnsi="Times New Roman" w:cs="Times New Roman"/>
-        </w:rPr>
-        <w:t xml:space="preserve"> (Graph </w:t>
-      </w:r>
-      <w:proofErr w:type="spellStart"/>
-      <w:r>
-        <w:rPr>
-          <w:rFonts w:ascii="Times New Roman" w:hAnsi="Times New Roman" w:cs="Times New Roman"/>
-        </w:rPr>
-        <w:t>Visualization</w:t>
-      </w:r>
-      <w:proofErr w:type="spellEnd"/>
-      <w:r>
-        <w:rPr>
-          <w:rFonts w:ascii="Times New Roman" w:hAnsi="Times New Roman" w:cs="Times New Roman"/>
-        </w:rPr>
-        <w:t xml:space="preserve"> Software), il est possible d'importer des fichiers </w:t>
+        <w:t xml:space="preserve">A l'aide du logiciel GraphViz (Graph Visualization Software), il est possible d'importer des fichiers </w:t>
       </w:r>
       <w:r>
         <w:rPr>
@@ -2685,21 +2596,7 @@
         <w:rPr>
           <w:rFonts w:ascii="Times New Roman" w:hAnsi="Times New Roman" w:cs="Times New Roman"/>
         </w:rPr>
-        <w:t xml:space="preserve"> et de sa représentation graphique avec </w:t>
-      </w:r>
-      <w:proofErr w:type="spellStart"/>
-      <w:r>
-        <w:rPr>
-          <w:rFonts w:ascii="Times New Roman" w:hAnsi="Times New Roman" w:cs="Times New Roman"/>
-        </w:rPr>
-        <w:t>GraphViz</w:t>
-      </w:r>
-      <w:proofErr w:type="spellEnd"/>
-      <w:r>
-        <w:rPr>
-          <w:rFonts w:ascii="Times New Roman" w:hAnsi="Times New Roman" w:cs="Times New Roman"/>
-        </w:rPr>
-        <w:t xml:space="preserve"> :</w:t>
+        <w:t xml:space="preserve"> et de sa représentation graphique avec GraphViz :</w:t>
       </w:r>
     </w:p>
     <w:p>
@@ -2771,7 +2668,7 @@
           <w:rFonts w:ascii="Times New Roman" w:hAnsi="Times New Roman" w:cs="Times New Roman"/>
         </w:rPr>
       </w:pPr>
-      <w:bookmarkStart w:id="4" w:name="_Toc449627450"/>
+      <w:bookmarkStart w:id="4" w:name="_Toc450676124"/>
       <w:r>
         <w:rPr>
           <w:rFonts w:ascii="Times New Roman" w:hAnsi="Times New Roman" w:cs="Times New Roman"/>
@@ -2839,19 +2736,11 @@
           <w:rFonts w:ascii="Times New Roman" w:hAnsi="Times New Roman" w:cs="Times New Roman"/>
         </w:rPr>
       </w:pPr>
-      <w:proofErr w:type="spellStart"/>
-      <w:r>
-        <w:rPr>
-          <w:rFonts w:ascii="Times New Roman" w:hAnsi="Times New Roman" w:cs="Times New Roman"/>
-        </w:rPr>
-        <w:t>GraphViz</w:t>
-      </w:r>
-      <w:proofErr w:type="spellEnd"/>
-      <w:r>
-        <w:rPr>
-          <w:rFonts w:ascii="Times New Roman" w:hAnsi="Times New Roman" w:cs="Times New Roman"/>
-        </w:rPr>
-        <w:t xml:space="preserve"> est un outil très puissant pour la génération graphique de graphe. Cependant il n'est pas possible de faire des actions (création, édition ou suppression d'un élément) directement sur la vue graphique comme c'est une image. Le seul moyen est donc de modifier le fichier </w:t>
+      <w:r>
+        <w:rPr>
+          <w:rFonts w:ascii="Times New Roman" w:hAnsi="Times New Roman" w:cs="Times New Roman"/>
+        </w:rPr>
+        <w:t xml:space="preserve">GraphViz est un outil très puissant pour la génération graphique de graphe. Cependant il n'est pas possible de faire des actions (création, édition ou suppression d'un élément) directement sur la vue graphique comme c'est une image. Le seul moyen est donc de modifier le fichier </w:t>
       </w:r>
       <w:r>
         <w:rPr>
@@ -2935,40 +2824,22 @@
           <w:rFonts w:ascii="Times New Roman" w:hAnsi="Times New Roman" w:cs="Times New Roman"/>
           <w:color w:val="FF0000"/>
         </w:rPr>
-        <w:t xml:space="preserve">(retrouver lien </w:t>
-      </w:r>
-      <w:proofErr w:type="spellStart"/>
+        <w:t>(retrouver lien Stack</w:t>
+      </w:r>
       <w:r>
         <w:rPr>
           <w:rFonts w:ascii="Times New Roman" w:hAnsi="Times New Roman" w:cs="Times New Roman"/>
           <w:color w:val="FF0000"/>
         </w:rPr>
-        <w:t>Stack</w:t>
-      </w:r>
-      <w:proofErr w:type="spellEnd"/>
+        <w:t xml:space="preserve"> Overf</w:t>
+      </w:r>
       <w:r>
         <w:rPr>
           <w:rFonts w:ascii="Times New Roman" w:hAnsi="Times New Roman" w:cs="Times New Roman"/>
           <w:color w:val="FF0000"/>
         </w:rPr>
-        <w:t xml:space="preserve"> </w:t>
-      </w:r>
-      <w:proofErr w:type="spellStart"/>
-      <w:r>
-        <w:rPr>
-          <w:rFonts w:ascii="Times New Roman" w:hAnsi="Times New Roman" w:cs="Times New Roman"/>
-          <w:color w:val="FF0000"/>
-        </w:rPr>
-        <w:t>Overf</w:t>
-      </w:r>
-      <w:r>
-        <w:rPr>
-          <w:rFonts w:ascii="Times New Roman" w:hAnsi="Times New Roman" w:cs="Times New Roman"/>
-          <w:color w:val="FF0000"/>
-        </w:rPr>
         <w:t>low</w:t>
       </w:r>
-      <w:proofErr w:type="spellEnd"/>
       <w:r>
         <w:rPr>
           <w:rFonts w:ascii="Times New Roman" w:hAnsi="Times New Roman" w:cs="Times New Roman"/>
@@ -3097,17 +2968,8 @@
           <w:rFonts w:ascii="Times New Roman" w:hAnsi="Times New Roman" w:cs="Times New Roman"/>
           <w:color w:val="FF0000"/>
         </w:rPr>
-        <w:t>(</w:t>
-      </w:r>
-      <w:proofErr w:type="spellStart"/>
-      <w:r>
-        <w:rPr>
-          <w:rFonts w:ascii="Times New Roman" w:hAnsi="Times New Roman" w:cs="Times New Roman"/>
-          <w:color w:val="FF0000"/>
-        </w:rPr>
-        <w:t>screenshot</w:t>
-      </w:r>
-      <w:proofErr w:type="spellEnd"/>
+        <w:t>(screenshot</w:t>
+      </w:r>
       <w:r>
         <w:rPr>
           <w:rFonts w:ascii="Times New Roman" w:hAnsi="Times New Roman" w:cs="Times New Roman"/>
@@ -3205,7 +3067,7 @@
           <w:rFonts w:ascii="Times New Roman" w:hAnsi="Times New Roman" w:cs="Times New Roman"/>
         </w:rPr>
       </w:pPr>
-      <w:bookmarkStart w:id="7" w:name="_Toc449627451"/>
+      <w:bookmarkStart w:id="7" w:name="_Toc450676125"/>
       <w:r>
         <w:rPr>
           <w:rFonts w:ascii="Times New Roman" w:hAnsi="Times New Roman" w:cs="Times New Roman"/>
@@ -3415,23 +3277,7 @@
           <w:rFonts w:ascii="Times New Roman" w:hAnsi="Times New Roman" w:cs="Times New Roman"/>
           <w:color w:val="FF0000"/>
         </w:rPr>
-        <w:t>, peut-être faire des use case sur les vues, peut-être mettre des "</w:t>
-      </w:r>
-      <w:proofErr w:type="spellStart"/>
-      <w:r>
-        <w:rPr>
-          <w:rFonts w:ascii="Times New Roman" w:hAnsi="Times New Roman" w:cs="Times New Roman"/>
-          <w:color w:val="FF0000"/>
-        </w:rPr>
-        <w:t>extends</w:t>
-      </w:r>
-      <w:proofErr w:type="spellEnd"/>
-      <w:r>
-        <w:rPr>
-          <w:rFonts w:ascii="Times New Roman" w:hAnsi="Times New Roman" w:cs="Times New Roman"/>
-          <w:color w:val="FF0000"/>
-        </w:rPr>
-        <w:t>" pour créer-éditer  et créer-supprimer</w:t>
+        <w:t>, peut-être faire des use case sur les vues, peut-être mettre des "extends" pour créer-éditer  et créer-supprimer</w:t>
       </w:r>
       <w:r>
         <w:rPr>
@@ -3510,7 +3356,7 @@
           <w:rFonts w:ascii="Times New Roman" w:hAnsi="Times New Roman" w:cs="Times New Roman"/>
         </w:rPr>
       </w:pPr>
-      <w:bookmarkStart w:id="9" w:name="_Toc449627452"/>
+      <w:bookmarkStart w:id="9" w:name="_Toc450676126"/>
       <w:r>
         <w:rPr>
           <w:rFonts w:ascii="Times New Roman" w:hAnsi="Times New Roman" w:cs="Times New Roman"/>
@@ -3733,21 +3579,7 @@
         <w:rPr>
           <w:rFonts w:ascii="Times New Roman" w:hAnsi="Times New Roman" w:cs="Times New Roman"/>
         </w:rPr>
-        <w:t xml:space="preserve">la gestion de la mémoire : la </w:t>
-      </w:r>
-      <w:proofErr w:type="spellStart"/>
-      <w:r>
-        <w:rPr>
-          <w:rFonts w:ascii="Times New Roman" w:hAnsi="Times New Roman" w:cs="Times New Roman"/>
-        </w:rPr>
-        <w:t>désallocation</w:t>
-      </w:r>
-      <w:proofErr w:type="spellEnd"/>
-      <w:r>
-        <w:rPr>
-          <w:rFonts w:ascii="Times New Roman" w:hAnsi="Times New Roman" w:cs="Times New Roman"/>
-        </w:rPr>
-        <w:t xml:space="preserve"> d'une ressource est automatiquement gérée par Python, il n'est donc pas nécessaire de se soucier de la libération des ressources ce qui permet d'éviter les fuites de mémoires et d'avoir une application robuste.</w:t>
+        <w:t>la gestion de la mémoire : la désallocation d'une ressource est automatiquement gérée par Python, il n'est donc pas nécessaire de se soucier de la libération des ressources ce qui permet d'éviter les fuites de mémoires et d'avoir une application robuste.</w:t>
       </w:r>
     </w:p>
     <w:p>
@@ -3804,35 +3636,7 @@
         <w:rPr>
           <w:rFonts w:ascii="Times New Roman" w:hAnsi="Times New Roman" w:cs="Times New Roman"/>
         </w:rPr>
-        <w:t xml:space="preserve">PEP (Python </w:t>
-      </w:r>
-      <w:proofErr w:type="spellStart"/>
-      <w:r>
-        <w:rPr>
-          <w:rFonts w:ascii="Times New Roman" w:hAnsi="Times New Roman" w:cs="Times New Roman"/>
-        </w:rPr>
-        <w:t>Enhancement</w:t>
-      </w:r>
-      <w:proofErr w:type="spellEnd"/>
-      <w:r>
-        <w:rPr>
-          <w:rFonts w:ascii="Times New Roman" w:hAnsi="Times New Roman" w:cs="Times New Roman"/>
-        </w:rPr>
-        <w:t xml:space="preserve"> </w:t>
-      </w:r>
-      <w:proofErr w:type="spellStart"/>
-      <w:r>
-        <w:rPr>
-          <w:rFonts w:ascii="Times New Roman" w:hAnsi="Times New Roman" w:cs="Times New Roman"/>
-        </w:rPr>
-        <w:t>Proposal</w:t>
-      </w:r>
-      <w:proofErr w:type="spellEnd"/>
-      <w:r>
-        <w:rPr>
-          <w:rFonts w:ascii="Times New Roman" w:hAnsi="Times New Roman" w:cs="Times New Roman"/>
-        </w:rPr>
-        <w:t>) :</w:t>
+        <w:t>PEP (Python Enhancement Proposal) :</w:t>
       </w:r>
       <w:r>
         <w:rPr>
@@ -3893,49 +3697,7 @@
         <w:rPr>
           <w:rFonts w:ascii="Times New Roman" w:hAnsi="Times New Roman" w:cs="Times New Roman"/>
         </w:rPr>
-        <w:t xml:space="preserve">bibliothèque graphique, nous avons décidé d'utiliser </w:t>
-      </w:r>
-      <w:proofErr w:type="spellStart"/>
-      <w:r>
-        <w:rPr>
-          <w:rFonts w:ascii="Times New Roman" w:hAnsi="Times New Roman" w:cs="Times New Roman"/>
-        </w:rPr>
-        <w:t>PyQt</w:t>
-      </w:r>
-      <w:proofErr w:type="spellEnd"/>
-      <w:r>
-        <w:rPr>
-          <w:rFonts w:ascii="Times New Roman" w:hAnsi="Times New Roman" w:cs="Times New Roman"/>
-        </w:rPr>
-        <w:t xml:space="preserve"> (qui est la version Python de </w:t>
-      </w:r>
-      <w:proofErr w:type="spellStart"/>
-      <w:r>
-        <w:rPr>
-          <w:rFonts w:ascii="Times New Roman" w:hAnsi="Times New Roman" w:cs="Times New Roman"/>
-        </w:rPr>
-        <w:t>Qt</w:t>
-      </w:r>
-      <w:proofErr w:type="spellEnd"/>
-      <w:r>
-        <w:rPr>
-          <w:rFonts w:ascii="Times New Roman" w:hAnsi="Times New Roman" w:cs="Times New Roman"/>
-        </w:rPr>
-        <w:t xml:space="preserve">). </w:t>
-      </w:r>
-      <w:proofErr w:type="spellStart"/>
-      <w:r>
-        <w:rPr>
-          <w:rFonts w:ascii="Times New Roman" w:hAnsi="Times New Roman" w:cs="Times New Roman"/>
-        </w:rPr>
-        <w:t>PyQt</w:t>
-      </w:r>
-      <w:proofErr w:type="spellEnd"/>
-      <w:r>
-        <w:rPr>
-          <w:rFonts w:ascii="Times New Roman" w:hAnsi="Times New Roman" w:cs="Times New Roman"/>
-        </w:rPr>
-        <w:t xml:space="preserve"> a été développée dans le but de créer des interfaces utilisateurs et c'est ce qui nous intéresse dans notre cas. De plus elle est très bien documentée </w:t>
+        <w:t xml:space="preserve">bibliothèque graphique, nous avons décidé d'utiliser PyQt (qui est la version Python de Qt). PyQt a été développée dans le but de créer des interfaces utilisateurs et c'est ce qui nous intéresse dans notre cas. De plus elle est très bien documentée </w:t>
       </w:r>
       <w:r>
         <w:rPr>
@@ -3992,41 +3754,19 @@
         <w:rPr>
           <w:rFonts w:ascii="Times New Roman" w:hAnsi="Times New Roman" w:cs="Times New Roman"/>
         </w:rPr>
-        <w:t xml:space="preserve">fin nous avons utilisé l'IDE </w:t>
-      </w:r>
-      <w:proofErr w:type="spellStart"/>
-      <w:r>
-        <w:rPr>
-          <w:rFonts w:ascii="Times New Roman" w:hAnsi="Times New Roman" w:cs="Times New Roman"/>
-        </w:rPr>
-        <w:t>LiC</w:t>
-      </w:r>
-      <w:r>
-        <w:rPr>
-          <w:rFonts w:ascii="Times New Roman" w:hAnsi="Times New Roman" w:cs="Times New Roman"/>
-        </w:rPr>
-        <w:t>lipse</w:t>
-      </w:r>
-      <w:proofErr w:type="spellEnd"/>
-      <w:r>
-        <w:rPr>
-          <w:rFonts w:ascii="Times New Roman" w:hAnsi="Times New Roman" w:cs="Times New Roman"/>
-        </w:rPr>
-        <w:t xml:space="preserve"> qui est une version customisée d'Eclipse. Il n'est pas primordial d'utiliser un IDE pour développer mais </w:t>
-      </w:r>
-      <w:proofErr w:type="spellStart"/>
-      <w:r>
-        <w:rPr>
-          <w:rFonts w:ascii="Times New Roman" w:hAnsi="Times New Roman" w:cs="Times New Roman"/>
-        </w:rPr>
-        <w:t>LiClipse</w:t>
-      </w:r>
-      <w:proofErr w:type="spellEnd"/>
-      <w:r>
-        <w:rPr>
-          <w:rFonts w:ascii="Times New Roman" w:hAnsi="Times New Roman" w:cs="Times New Roman"/>
-        </w:rPr>
-        <w:t xml:space="preserve"> </w:t>
+        <w:t>fin nous avons utilisé l'IDE LiC</w:t>
+      </w:r>
+      <w:r>
+        <w:rPr>
+          <w:rFonts w:ascii="Times New Roman" w:hAnsi="Times New Roman" w:cs="Times New Roman"/>
+        </w:rPr>
+        <w:t xml:space="preserve">lipse qui est une version customisée d'Eclipse. Il n'est pas primordial d'utiliser un IDE pour développer mais </w:t>
+      </w:r>
+      <w:r>
+        <w:rPr>
+          <w:rFonts w:ascii="Times New Roman" w:hAnsi="Times New Roman" w:cs="Times New Roman"/>
+        </w:rPr>
+        <w:t xml:space="preserve">LiClipse </w:t>
       </w:r>
       <w:r>
         <w:rPr>
@@ -4063,21 +3803,7 @@
         <w:rPr>
           <w:rFonts w:ascii="Times New Roman" w:hAnsi="Times New Roman" w:cs="Times New Roman"/>
         </w:rPr>
-        <w:t xml:space="preserve">le plugin </w:t>
-      </w:r>
-      <w:proofErr w:type="spellStart"/>
-      <w:r>
-        <w:rPr>
-          <w:rFonts w:ascii="Times New Roman" w:hAnsi="Times New Roman" w:cs="Times New Roman"/>
-        </w:rPr>
-        <w:t>PyDev</w:t>
-      </w:r>
-      <w:proofErr w:type="spellEnd"/>
-      <w:r>
-        <w:rPr>
-          <w:rFonts w:ascii="Times New Roman" w:hAnsi="Times New Roman" w:cs="Times New Roman"/>
-        </w:rPr>
-        <w:t xml:space="preserve"> qui permet de développer en Python</w:t>
+        <w:t>le plugin PyDev qui permet de développer en Python</w:t>
       </w:r>
       <w:r>
         <w:rPr>
@@ -4102,35 +3828,13 @@
         <w:rPr>
           <w:rFonts w:ascii="Times New Roman" w:hAnsi="Times New Roman" w:cs="Times New Roman"/>
         </w:rPr>
-        <w:t xml:space="preserve">le plugin </w:t>
-      </w:r>
-      <w:proofErr w:type="spellStart"/>
-      <w:r>
-        <w:rPr>
-          <w:rFonts w:ascii="Times New Roman" w:hAnsi="Times New Roman" w:cs="Times New Roman"/>
-        </w:rPr>
-        <w:t>EGit</w:t>
-      </w:r>
-      <w:proofErr w:type="spellEnd"/>
-      <w:r>
-        <w:rPr>
-          <w:rFonts w:ascii="Times New Roman" w:hAnsi="Times New Roman" w:cs="Times New Roman"/>
-        </w:rPr>
-        <w:t xml:space="preserve"> qui permet d'utiliser Git directement dans </w:t>
-      </w:r>
-      <w:proofErr w:type="spellStart"/>
-      <w:r>
-        <w:rPr>
-          <w:rFonts w:ascii="Times New Roman" w:hAnsi="Times New Roman" w:cs="Times New Roman"/>
-        </w:rPr>
-        <w:t>LiClipse</w:t>
-      </w:r>
-      <w:proofErr w:type="spellEnd"/>
-      <w:r>
-        <w:rPr>
-          <w:rFonts w:ascii="Times New Roman" w:hAnsi="Times New Roman" w:cs="Times New Roman"/>
-        </w:rPr>
-        <w:t xml:space="preserve"> </w:t>
+        <w:t xml:space="preserve">le plugin EGit qui permet d'utiliser Git directement dans </w:t>
+      </w:r>
+      <w:r>
+        <w:rPr>
+          <w:rFonts w:ascii="Times New Roman" w:hAnsi="Times New Roman" w:cs="Times New Roman"/>
+        </w:rPr>
+        <w:t xml:space="preserve">LiClipse </w:t>
       </w:r>
       <w:r>
         <w:rPr>
@@ -4510,55 +4214,7 @@
           <w:rFonts w:ascii="Times New Roman" w:hAnsi="Times New Roman" w:cs="Times New Roman"/>
           <w:color w:val="FF0000"/>
         </w:rPr>
-        <w:t>(</w:t>
-      </w:r>
-      <w:proofErr w:type="spellStart"/>
-      <w:r>
-        <w:rPr>
-          <w:rFonts w:ascii="Times New Roman" w:hAnsi="Times New Roman" w:cs="Times New Roman"/>
-          <w:color w:val="FF0000"/>
-        </w:rPr>
-        <w:t>screenshot</w:t>
-      </w:r>
-      <w:proofErr w:type="spellEnd"/>
-      <w:r>
-        <w:rPr>
-          <w:rFonts w:ascii="Times New Roman" w:hAnsi="Times New Roman" w:cs="Times New Roman"/>
-          <w:color w:val="FF0000"/>
-        </w:rPr>
-        <w:t xml:space="preserve"> diagramme de classes </w:t>
-      </w:r>
-      <w:proofErr w:type="spellStart"/>
-      <w:r>
-        <w:rPr>
-          <w:rFonts w:ascii="Times New Roman" w:hAnsi="Times New Roman" w:cs="Times New Roman"/>
-          <w:color w:val="FF0000"/>
-        </w:rPr>
-        <w:t>mvc</w:t>
-      </w:r>
-      <w:proofErr w:type="spellEnd"/>
-      <w:r>
-        <w:rPr>
-          <w:rFonts w:ascii="Times New Roman" w:hAnsi="Times New Roman" w:cs="Times New Roman"/>
-          <w:color w:val="FF0000"/>
-        </w:rPr>
-        <w:t xml:space="preserve"> avec observer/</w:t>
-      </w:r>
-      <w:proofErr w:type="spellStart"/>
-      <w:r>
-        <w:rPr>
-          <w:rFonts w:ascii="Times New Roman" w:hAnsi="Times New Roman" w:cs="Times New Roman"/>
-          <w:color w:val="FF0000"/>
-        </w:rPr>
-        <w:t>subject</w:t>
-      </w:r>
-      <w:proofErr w:type="spellEnd"/>
-      <w:r>
-        <w:rPr>
-          <w:rFonts w:ascii="Times New Roman" w:hAnsi="Times New Roman" w:cs="Times New Roman"/>
-          <w:color w:val="FF0000"/>
-        </w:rPr>
-        <w:t>).</w:t>
+        <w:t>(screenshot diagramme de classes mvc avec observer/subject).</w:t>
       </w:r>
     </w:p>
     <w:p>
@@ -4574,14 +4230,12 @@
         </w:rPr>
         <w:t xml:space="preserve">Comme on peut le voir sur le digramme ci-dessus, le Modèle hérite de la classe </w:t>
       </w:r>
-      <w:proofErr w:type="spellStart"/>
       <w:r>
         <w:rPr>
           <w:rFonts w:ascii="Times New Roman" w:hAnsi="Times New Roman" w:cs="Times New Roman"/>
         </w:rPr>
         <w:t>Subject</w:t>
       </w:r>
-      <w:proofErr w:type="spellEnd"/>
       <w:r>
         <w:rPr>
           <w:rFonts w:ascii="Times New Roman" w:hAnsi="Times New Roman" w:cs="Times New Roman"/>
@@ -4670,91 +4324,7 @@
         <w:rPr>
           <w:rFonts w:ascii="Times New Roman" w:hAnsi="Times New Roman" w:cs="Times New Roman"/>
         </w:rPr>
-        <w:t xml:space="preserve"> Lors de la confirmation, la Vue va appeler la méthode </w:t>
-      </w:r>
-      <w:proofErr w:type="spellStart"/>
-      <w:r>
-        <w:rPr>
-          <w:rFonts w:ascii="Times New Roman" w:hAnsi="Times New Roman" w:cs="Times New Roman"/>
-        </w:rPr>
-        <w:t>onEditText</w:t>
-      </w:r>
-      <w:proofErr w:type="spellEnd"/>
-      <w:r>
-        <w:rPr>
-          <w:rFonts w:ascii="Times New Roman" w:hAnsi="Times New Roman" w:cs="Times New Roman"/>
-        </w:rPr>
-        <w:t>(</w:t>
-      </w:r>
-      <w:proofErr w:type="spellStart"/>
-      <w:r>
-        <w:rPr>
-          <w:rFonts w:ascii="Times New Roman" w:hAnsi="Times New Roman" w:cs="Times New Roman"/>
-        </w:rPr>
-        <w:t>str</w:t>
-      </w:r>
-      <w:proofErr w:type="spellEnd"/>
-      <w:r>
-        <w:rPr>
-          <w:rFonts w:ascii="Times New Roman" w:hAnsi="Times New Roman" w:cs="Times New Roman"/>
-        </w:rPr>
-        <w:t xml:space="preserve">) de son Contrôleur qui a son tour va appeler la méthode </w:t>
-      </w:r>
-      <w:proofErr w:type="spellStart"/>
-      <w:r>
-        <w:rPr>
-          <w:rFonts w:ascii="Times New Roman" w:hAnsi="Times New Roman" w:cs="Times New Roman"/>
-        </w:rPr>
-        <w:t>editText</w:t>
-      </w:r>
-      <w:proofErr w:type="spellEnd"/>
-      <w:r>
-        <w:rPr>
-          <w:rFonts w:ascii="Times New Roman" w:hAnsi="Times New Roman" w:cs="Times New Roman"/>
-        </w:rPr>
-        <w:t>(</w:t>
-      </w:r>
-      <w:proofErr w:type="spellStart"/>
-      <w:r>
-        <w:rPr>
-          <w:rFonts w:ascii="Times New Roman" w:hAnsi="Times New Roman" w:cs="Times New Roman"/>
-        </w:rPr>
-        <w:t>str</w:t>
-      </w:r>
-      <w:proofErr w:type="spellEnd"/>
-      <w:r>
-        <w:rPr>
-          <w:rFonts w:ascii="Times New Roman" w:hAnsi="Times New Roman" w:cs="Times New Roman"/>
-        </w:rPr>
-        <w:t xml:space="preserve">) de son Modèle. Le Modèle va pouvoir mettre à jour le texte et une fois qu'il a terminé il va appeler la méthode </w:t>
-      </w:r>
-      <w:proofErr w:type="spellStart"/>
-      <w:r>
-        <w:rPr>
-          <w:rFonts w:ascii="Times New Roman" w:hAnsi="Times New Roman" w:cs="Times New Roman"/>
-        </w:rPr>
-        <w:t>notify</w:t>
-      </w:r>
-      <w:proofErr w:type="spellEnd"/>
-      <w:r>
-        <w:rPr>
-          <w:rFonts w:ascii="Times New Roman" w:hAnsi="Times New Roman" w:cs="Times New Roman"/>
-        </w:rPr>
-        <w:t>() qui consiste à appeler la méthode update() de chacun de ses Observer (donc de ses Contrôleurs). Chacun de ces Contrôleurs vont ensuite appeler la méthode update(</w:t>
-      </w:r>
-      <w:proofErr w:type="spellStart"/>
-      <w:r>
-        <w:rPr>
-          <w:rFonts w:ascii="Times New Roman" w:hAnsi="Times New Roman" w:cs="Times New Roman"/>
-        </w:rPr>
-        <w:t>str</w:t>
-      </w:r>
-      <w:proofErr w:type="spellEnd"/>
-      <w:r>
-        <w:rPr>
-          <w:rFonts w:ascii="Times New Roman" w:hAnsi="Times New Roman" w:cs="Times New Roman"/>
-        </w:rPr>
-        <w:t>) de leur Vue qui vont ensuite mettre à jour leur interface.</w:t>
+        <w:t xml:space="preserve"> Lors de la confirmation, la Vue va appeler la méthode onEditText(str) de son Contrôleur qui a son tour va appeler la méthode editText(str) de son Modèle. Le Modèle va pouvoir mettre à jour le texte et une fois qu'il a terminé il va appeler la méthode notify() qui consiste à appeler la méthode update() de chacun de ses Observer (donc de ses Contrôleurs). Chacun de ces Contrôleurs vont ensuite appeler la méthode update(str) de leur Vue qui vont ensuite mettre à jour leur interface.</w:t>
       </w:r>
     </w:p>
     <w:p>
@@ -4917,13 +4487,8 @@
         </w:numPr>
         <w:jc w:val="both"/>
       </w:pPr>
-      <w:proofErr w:type="spellStart"/>
-      <w:r>
-        <w:t>app</w:t>
-      </w:r>
-      <w:proofErr w:type="spellEnd"/>
-      <w:r>
-        <w:t xml:space="preserve">: </w:t>
+      <w:r>
+        <w:t xml:space="preserve">app: </w:t>
       </w:r>
       <w:r>
         <w:t>contient "le moteur" de l'application</w:t>
@@ -4938,11 +4503,9 @@
         </w:numPr>
         <w:jc w:val="both"/>
       </w:pPr>
-      <w:proofErr w:type="spellStart"/>
       <w:r>
         <w:t>controller</w:t>
       </w:r>
-      <w:proofErr w:type="spellEnd"/>
       <w:r>
         <w:t>: ensemble des différents contrôleurs</w:t>
       </w:r>
@@ -4956,11 +4519,9 @@
         </w:numPr>
         <w:jc w:val="both"/>
       </w:pPr>
-      <w:proofErr w:type="spellStart"/>
       <w:r>
         <w:t>enumeration</w:t>
       </w:r>
-      <w:proofErr w:type="spellEnd"/>
       <w:r>
         <w:t>: ensemble des différentes énumération</w:t>
       </w:r>
@@ -4994,15 +4555,7 @@
         <w:t>observer</w:t>
       </w:r>
       <w:r>
-        <w:t>: contient ce qui concerne Observer/</w:t>
-      </w:r>
-      <w:proofErr w:type="spellStart"/>
-      <w:r>
-        <w:t>Subject</w:t>
-      </w:r>
-      <w:proofErr w:type="spellEnd"/>
-      <w:r>
-        <w:t xml:space="preserve"> pour le MVC</w:t>
+        <w:t>: contient ce qui concerne Observer/Subject pour le MVC</w:t>
       </w:r>
     </w:p>
     <w:p>
@@ -5014,11 +4567,9 @@
         </w:numPr>
         <w:jc w:val="both"/>
       </w:pPr>
-      <w:proofErr w:type="spellStart"/>
       <w:r>
         <w:t>utils</w:t>
       </w:r>
-      <w:proofErr w:type="spellEnd"/>
       <w:r>
         <w:t>: utilitaires</w:t>
       </w:r>
@@ -5032,11 +4583,9 @@
         </w:numPr>
         <w:jc w:val="both"/>
       </w:pPr>
-      <w:proofErr w:type="spellStart"/>
       <w:r>
         <w:t>view</w:t>
       </w:r>
-      <w:proofErr w:type="spellEnd"/>
       <w:r>
         <w:t>: ensembles des différentes vues</w:t>
       </w:r>
@@ -5124,6 +4673,19 @@
       </w:r>
       <w:r>
         <w:t xml:space="preserve"> des principaux composants</w:t>
+      </w:r>
+    </w:p>
+    <w:p>
+      <w:pPr>
+        <w:rPr>
+          <w:color w:val="FF0000"/>
+        </w:rPr>
+      </w:pPr>
+      <w:r>
+        <w:rPr>
+          <w:color w:val="FF0000"/>
+        </w:rPr>
+        <w:t>(mettre à jour diagramme addWidget dans MainWindow?)</w:t>
       </w:r>
     </w:p>
     <w:p>
@@ -5153,6 +4715,7 @@
                       <w:noProof/>
                     </w:rPr>
                   </w:pPr>
+                  <w:bookmarkStart w:id="12" w:name="_Toc450676127"/>
                   <w:r>
                     <w:t xml:space="preserve">Figure </w:t>
                   </w:r>
@@ -5167,6 +4730,7 @@
                   <w:r>
                     <w:t>: Semi-diagramme de classes</w:t>
                   </w:r>
+                  <w:bookmarkEnd w:id="12"/>
                 </w:p>
               </w:txbxContent>
             </v:textbox>
@@ -5471,40 +5035,12 @@
           <w:rFonts w:ascii="Times New Roman" w:hAnsi="Times New Roman" w:cs="Times New Roman"/>
         </w:rPr>
       </w:pPr>
-    </w:p>
-    <w:p>
-      <w:pPr>
-        <w:rPr>
-          <w:rFonts w:ascii="Times New Roman" w:hAnsi="Times New Roman" w:cs="Times New Roman"/>
-        </w:rPr>
-      </w:pPr>
-    </w:p>
-    <w:p>
-      <w:pPr>
-        <w:rPr>
-          <w:rFonts w:ascii="Times New Roman" w:hAnsi="Times New Roman" w:cs="Times New Roman"/>
-        </w:rPr>
-      </w:pPr>
       <w:r>
         <w:rPr>
           <w:rFonts w:ascii="Times New Roman" w:hAnsi="Times New Roman" w:cs="Times New Roman"/>
         </w:rPr>
         <w:lastRenderedPageBreak/>
-        <w:t xml:space="preserve">Le digramme de classes ci-dessus n'est qu'un semi-diagramme de classes de l'application </w:t>
-      </w:r>
-      <w:proofErr w:type="spellStart"/>
-      <w:r>
-        <w:rPr>
-          <w:rFonts w:ascii="Times New Roman" w:hAnsi="Times New Roman" w:cs="Times New Roman"/>
-        </w:rPr>
-        <w:t>dotEd</w:t>
-      </w:r>
-      <w:proofErr w:type="spellEnd"/>
-      <w:r>
-        <w:rPr>
-          <w:rFonts w:ascii="Times New Roman" w:hAnsi="Times New Roman" w:cs="Times New Roman"/>
-        </w:rPr>
-        <w:t>. En effet seul les éléments important ont été mis sur le diagramme de classe c'est à dire qu'il ne contient pas toutes les classes, tous les attributs et toutes les méthodes. De plus les "..." dans les parenthèses signifient que ces méthodes ont des arguments mais ils n'ont pas été spécifié</w:t>
+        <w:t>Le digramme de classes ci-dessus n'est qu'un semi-diagramme de classes de l'application dotEd. En effet seul les éléments important ont été mis sur le diagramme de classe c'est à dire qu'il ne contient pas toutes les classes, tous les attributs et toutes les méthodes. De plus les "..." dans les parenthèses signifient que ces méthodes ont des arguments mais ils n'ont pas été spécifié</w:t>
       </w:r>
       <w:r>
         <w:rPr>
@@ -5537,21 +5073,7 @@
         <w:rPr>
           <w:rFonts w:ascii="Times New Roman" w:hAnsi="Times New Roman" w:cs="Times New Roman"/>
         </w:rPr>
-        <w:t xml:space="preserve">La classe </w:t>
-      </w:r>
-      <w:proofErr w:type="spellStart"/>
-      <w:r>
-        <w:rPr>
-          <w:rFonts w:ascii="Times New Roman" w:hAnsi="Times New Roman" w:cs="Times New Roman"/>
-        </w:rPr>
-        <w:t>Doted</w:t>
-      </w:r>
-      <w:proofErr w:type="spellEnd"/>
-      <w:r>
-        <w:rPr>
-          <w:rFonts w:ascii="Times New Roman" w:hAnsi="Times New Roman" w:cs="Times New Roman"/>
-        </w:rPr>
-        <w:t xml:space="preserve"> est un peu le cœur de l'application. C'est elle qui va s'occuper d'instancier le modèle, les contrôleurs ainsi que toutes les vues.</w:t>
+        <w:t>La classe Doted est un peu le cœur de l'application. C'est elle qui va s'occuper d'instancier le modèle, les contrôleurs ainsi que toutes les vues.</w:t>
       </w:r>
     </w:p>
     <w:p>
@@ -5596,35 +5118,13 @@
         <w:rPr>
           <w:rFonts w:ascii="Times New Roman" w:hAnsi="Times New Roman" w:cs="Times New Roman"/>
         </w:rPr>
-        <w:t>Graph-</w:t>
-      </w:r>
-      <w:proofErr w:type="spellStart"/>
-      <w:r>
-        <w:rPr>
-          <w:rFonts w:ascii="Times New Roman" w:hAnsi="Times New Roman" w:cs="Times New Roman"/>
-        </w:rPr>
-        <w:t>GraphicsGraphView</w:t>
-      </w:r>
-      <w:proofErr w:type="spellEnd"/>
-      <w:r>
-        <w:rPr>
-          <w:rFonts w:ascii="Times New Roman" w:hAnsi="Times New Roman" w:cs="Times New Roman"/>
-        </w:rPr>
-        <w:t>-</w:t>
-      </w:r>
-      <w:proofErr w:type="spellStart"/>
-      <w:r>
-        <w:rPr>
-          <w:rFonts w:ascii="Times New Roman" w:hAnsi="Times New Roman" w:cs="Times New Roman"/>
-        </w:rPr>
-        <w:t>GraphicsGraphController</w:t>
-      </w:r>
-      <w:proofErr w:type="spellEnd"/>
-      <w:r>
-        <w:rPr>
-          <w:rFonts w:ascii="Times New Roman" w:hAnsi="Times New Roman" w:cs="Times New Roman"/>
-        </w:rPr>
-        <w:t>: pour la vue graphique.</w:t>
+        <w:t>Graph-GraphicsGraphView-</w:t>
+      </w:r>
+      <w:r>
+        <w:rPr>
+          <w:rFonts w:ascii="Times New Roman" w:hAnsi="Times New Roman" w:cs="Times New Roman"/>
+        </w:rPr>
+        <w:t>GraphicsGraphController: pour la vue graphique.</w:t>
       </w:r>
     </w:p>
     <w:p>
@@ -5643,35 +5143,7 @@
         <w:rPr>
           <w:rFonts w:ascii="Times New Roman" w:hAnsi="Times New Roman" w:cs="Times New Roman"/>
         </w:rPr>
-        <w:t>Graph-</w:t>
-      </w:r>
-      <w:proofErr w:type="spellStart"/>
-      <w:r>
-        <w:rPr>
-          <w:rFonts w:ascii="Times New Roman" w:hAnsi="Times New Roman" w:cs="Times New Roman"/>
-        </w:rPr>
-        <w:t>TextGraphView</w:t>
-      </w:r>
-      <w:proofErr w:type="spellEnd"/>
-      <w:r>
-        <w:rPr>
-          <w:rFonts w:ascii="Times New Roman" w:hAnsi="Times New Roman" w:cs="Times New Roman"/>
-        </w:rPr>
-        <w:t>-</w:t>
-      </w:r>
-      <w:proofErr w:type="spellStart"/>
-      <w:r>
-        <w:rPr>
-          <w:rFonts w:ascii="Times New Roman" w:hAnsi="Times New Roman" w:cs="Times New Roman"/>
-        </w:rPr>
-        <w:t>TextGraphController</w:t>
-      </w:r>
-      <w:proofErr w:type="spellEnd"/>
-      <w:r>
-        <w:rPr>
-          <w:rFonts w:ascii="Times New Roman" w:hAnsi="Times New Roman" w:cs="Times New Roman"/>
-        </w:rPr>
-        <w:t>: pour la vue textuelle.</w:t>
+        <w:t>Graph-TextGraphView-TextGraphController: pour la vue textuelle.</w:t>
       </w:r>
     </w:p>
     <w:p>
@@ -5685,105 +5157,7 @@
         <w:rPr>
           <w:rFonts w:ascii="Times New Roman" w:hAnsi="Times New Roman" w:cs="Times New Roman"/>
         </w:rPr>
-        <w:t>Nous avons également le MVC Graph-</w:t>
-      </w:r>
-      <w:proofErr w:type="spellStart"/>
-      <w:r>
-        <w:rPr>
-          <w:rFonts w:ascii="Times New Roman" w:hAnsi="Times New Roman" w:cs="Times New Roman"/>
-        </w:rPr>
-        <w:t>MainWindow</w:t>
-      </w:r>
-      <w:proofErr w:type="spellEnd"/>
-      <w:r>
-        <w:rPr>
-          <w:rFonts w:ascii="Times New Roman" w:hAnsi="Times New Roman" w:cs="Times New Roman"/>
-        </w:rPr>
-        <w:t>-</w:t>
-      </w:r>
-      <w:proofErr w:type="spellStart"/>
-      <w:r>
-        <w:rPr>
-          <w:rFonts w:ascii="Times New Roman" w:hAnsi="Times New Roman" w:cs="Times New Roman"/>
-        </w:rPr>
-        <w:t>MainWindowController</w:t>
-      </w:r>
-      <w:proofErr w:type="spellEnd"/>
-      <w:r>
-        <w:rPr>
-          <w:rFonts w:ascii="Times New Roman" w:hAnsi="Times New Roman" w:cs="Times New Roman"/>
-        </w:rPr>
-        <w:t xml:space="preserve"> qui est différent des deux autres couples MVC. En effet la classe </w:t>
-      </w:r>
-      <w:proofErr w:type="spellStart"/>
-      <w:r>
-        <w:rPr>
-          <w:rFonts w:ascii="Times New Roman" w:hAnsi="Times New Roman" w:cs="Times New Roman"/>
-        </w:rPr>
-        <w:t>MainWindow</w:t>
-      </w:r>
-      <w:proofErr w:type="spellEnd"/>
-      <w:r>
-        <w:rPr>
-          <w:rFonts w:ascii="Times New Roman" w:hAnsi="Times New Roman" w:cs="Times New Roman"/>
-        </w:rPr>
-        <w:t xml:space="preserve"> représente en fait la vue principale de l'application, c'est à dire que c'est elle qui va afficher les 2 différentes vues, la barre de menus, les différents boutons, etc. La vue </w:t>
-      </w:r>
-      <w:proofErr w:type="spellStart"/>
-      <w:r>
-        <w:rPr>
-          <w:rFonts w:ascii="Times New Roman" w:hAnsi="Times New Roman" w:cs="Times New Roman"/>
-        </w:rPr>
-        <w:t>MainWindow</w:t>
-      </w:r>
-      <w:proofErr w:type="spellEnd"/>
-      <w:r>
-        <w:rPr>
-          <w:rFonts w:ascii="Times New Roman" w:hAnsi="Times New Roman" w:cs="Times New Roman"/>
-        </w:rPr>
-        <w:t xml:space="preserve"> ne rend pas d'affichage du modèle Graph. C'est donc pour cela qu'elle n'hérite pas de la classe View comme elle n'as pas besoin de mettre à jour sa vue en cas de modification du modèle. Pour la même raison la classe </w:t>
-      </w:r>
-      <w:proofErr w:type="spellStart"/>
-      <w:r>
-        <w:rPr>
-          <w:rFonts w:ascii="Times New Roman" w:hAnsi="Times New Roman" w:cs="Times New Roman"/>
-        </w:rPr>
-        <w:t>MainWindowController</w:t>
-      </w:r>
-      <w:proofErr w:type="spellEnd"/>
-      <w:r>
-        <w:rPr>
-          <w:rFonts w:ascii="Times New Roman" w:hAnsi="Times New Roman" w:cs="Times New Roman"/>
-        </w:rPr>
-        <w:t xml:space="preserve"> n'hérite donc pas de la classe Controller. Nous avons tout de même besoin d'avoir une classe </w:t>
-      </w:r>
-      <w:proofErr w:type="spellStart"/>
-      <w:r>
-        <w:rPr>
-          <w:rFonts w:ascii="Times New Roman" w:hAnsi="Times New Roman" w:cs="Times New Roman"/>
-        </w:rPr>
-        <w:t>MainWindowController</w:t>
-      </w:r>
-      <w:proofErr w:type="spellEnd"/>
-      <w:r>
-        <w:rPr>
-          <w:rFonts w:ascii="Times New Roman" w:hAnsi="Times New Roman" w:cs="Times New Roman"/>
-        </w:rPr>
-        <w:t xml:space="preserve"> au cas où nous décidons de changer la vue principale </w:t>
-      </w:r>
-      <w:proofErr w:type="spellStart"/>
-      <w:r>
-        <w:rPr>
-          <w:rFonts w:ascii="Times New Roman" w:hAnsi="Times New Roman" w:cs="Times New Roman"/>
-        </w:rPr>
-        <w:t>MainWindow</w:t>
-      </w:r>
-      <w:proofErr w:type="spellEnd"/>
-      <w:r>
-        <w:rPr>
-          <w:rFonts w:ascii="Times New Roman" w:hAnsi="Times New Roman" w:cs="Times New Roman"/>
-        </w:rPr>
-        <w:t xml:space="preserve"> avec une autre bibliothèque graphique.</w:t>
+        <w:t>Nous avons également le MVC Graph-MainWindow-MainWindowController qui est différent des deux autres couples MVC. En effet la classe MainWindow représente en fait la vue principale de l'application, c'est à dire que c'est elle qui va afficher les 2 différentes vues, la barre de menus, les différents boutons, etc. La vue MainWindow ne rend pas d'affichage du modèle Graph. C'est donc pour cela qu'elle n'hérite pas de la classe View comme elle n'as pas besoin de mettre à jour sa vue en cas de modification du modèle. Pour la même raison la classe MainWindowController n'hérite donc pas de la classe Controller. Nous avons tout de même besoin d'avoir une classe MainWindowController au cas où nous décidons de changer la vue principale MainWindow avec une autre bibliothèque graphique.</w:t>
       </w:r>
     </w:p>
     <w:p>
@@ -5807,7 +5181,21 @@
           <w:rFonts w:ascii="Times New Roman" w:hAnsi="Times New Roman" w:cs="Times New Roman"/>
           <w:u w:val="single"/>
         </w:rPr>
-        <w:t>Remarque:</w:t>
+        <w:t>Remarque</w:t>
+      </w:r>
+      <w:r>
+        <w:rPr>
+          <w:rFonts w:ascii="Times New Roman" w:hAnsi="Times New Roman" w:cs="Times New Roman"/>
+          <w:u w:val="single"/>
+        </w:rPr>
+        <w:t xml:space="preserve"> 1</w:t>
+      </w:r>
+      <w:r>
+        <w:rPr>
+          <w:rFonts w:ascii="Times New Roman" w:hAnsi="Times New Roman" w:cs="Times New Roman"/>
+          <w:u w:val="single"/>
+        </w:rPr>
+        <w:t>:</w:t>
       </w:r>
     </w:p>
     <w:p>
@@ -5833,381 +5221,923 @@
         <w:rPr>
           <w:rFonts w:ascii="Times New Roman" w:hAnsi="Times New Roman" w:cs="Times New Roman"/>
         </w:rPr>
-        <w:t xml:space="preserve"> En effet la méthode update est dispatchée en plusieurs méthodes </w:t>
-      </w:r>
-      <w:proofErr w:type="spellStart"/>
-      <w:r>
-        <w:rPr>
-          <w:rFonts w:ascii="Times New Roman" w:hAnsi="Times New Roman" w:cs="Times New Roman"/>
-        </w:rPr>
-        <w:t>add</w:t>
-      </w:r>
-      <w:proofErr w:type="spellEnd"/>
-      <w:r>
-        <w:rPr>
-          <w:rFonts w:ascii="Times New Roman" w:hAnsi="Times New Roman" w:cs="Times New Roman"/>
-        </w:rPr>
-        <w:t>(</w:t>
-      </w:r>
-      <w:proofErr w:type="spellStart"/>
-      <w:r>
-        <w:rPr>
-          <w:rFonts w:ascii="Times New Roman" w:hAnsi="Times New Roman" w:cs="Times New Roman"/>
-        </w:rPr>
-        <w:t>Node</w:t>
-      </w:r>
-      <w:proofErr w:type="spellEnd"/>
-      <w:r>
-        <w:rPr>
-          <w:rFonts w:ascii="Times New Roman" w:hAnsi="Times New Roman" w:cs="Times New Roman"/>
-        </w:rPr>
-        <w:t>/</w:t>
-      </w:r>
-      <w:proofErr w:type="spellStart"/>
-      <w:r>
-        <w:rPr>
-          <w:rFonts w:ascii="Times New Roman" w:hAnsi="Times New Roman" w:cs="Times New Roman"/>
-        </w:rPr>
-        <w:t>Edge</w:t>
-      </w:r>
-      <w:proofErr w:type="spellEnd"/>
-      <w:r>
-        <w:rPr>
-          <w:rFonts w:ascii="Times New Roman" w:hAnsi="Times New Roman" w:cs="Times New Roman"/>
-        </w:rPr>
-        <w:t xml:space="preserve">), </w:t>
-      </w:r>
-      <w:proofErr w:type="spellStart"/>
-      <w:r>
-        <w:rPr>
-          <w:rFonts w:ascii="Times New Roman" w:hAnsi="Times New Roman" w:cs="Times New Roman"/>
-        </w:rPr>
-        <w:t>edit</w:t>
-      </w:r>
-      <w:proofErr w:type="spellEnd"/>
-      <w:r>
-        <w:rPr>
-          <w:rFonts w:ascii="Times New Roman" w:hAnsi="Times New Roman" w:cs="Times New Roman"/>
-        </w:rPr>
-        <w:t>(</w:t>
-      </w:r>
-      <w:proofErr w:type="spellStart"/>
-      <w:r>
-        <w:rPr>
-          <w:rFonts w:ascii="Times New Roman" w:hAnsi="Times New Roman" w:cs="Times New Roman"/>
-        </w:rPr>
-        <w:t>Node</w:t>
-      </w:r>
-      <w:proofErr w:type="spellEnd"/>
-      <w:r>
-        <w:rPr>
-          <w:rFonts w:ascii="Times New Roman" w:hAnsi="Times New Roman" w:cs="Times New Roman"/>
-        </w:rPr>
-        <w:t>/</w:t>
-      </w:r>
-      <w:proofErr w:type="spellStart"/>
-      <w:r>
-        <w:rPr>
-          <w:rFonts w:ascii="Times New Roman" w:hAnsi="Times New Roman" w:cs="Times New Roman"/>
-        </w:rPr>
-        <w:t>Edge</w:t>
-      </w:r>
-      <w:proofErr w:type="spellEnd"/>
-      <w:r>
-        <w:rPr>
-          <w:rFonts w:ascii="Times New Roman" w:hAnsi="Times New Roman" w:cs="Times New Roman"/>
-        </w:rPr>
-        <w:t xml:space="preserve">), </w:t>
-      </w:r>
-      <w:proofErr w:type="spellStart"/>
-      <w:r>
-        <w:rPr>
-          <w:rFonts w:ascii="Times New Roman" w:hAnsi="Times New Roman" w:cs="Times New Roman"/>
-        </w:rPr>
-        <w:t>remove</w:t>
-      </w:r>
-      <w:proofErr w:type="spellEnd"/>
-      <w:r>
-        <w:rPr>
-          <w:rFonts w:ascii="Times New Roman" w:hAnsi="Times New Roman" w:cs="Times New Roman"/>
-        </w:rPr>
-        <w:t>(</w:t>
-      </w:r>
-      <w:proofErr w:type="spellStart"/>
-      <w:r>
-        <w:rPr>
-          <w:rFonts w:ascii="Times New Roman" w:hAnsi="Times New Roman" w:cs="Times New Roman"/>
-        </w:rPr>
-        <w:t>Node</w:t>
-      </w:r>
-      <w:proofErr w:type="spellEnd"/>
-      <w:r>
-        <w:rPr>
-          <w:rFonts w:ascii="Times New Roman" w:hAnsi="Times New Roman" w:cs="Times New Roman"/>
-        </w:rPr>
-        <w:t>/</w:t>
-      </w:r>
-      <w:proofErr w:type="spellStart"/>
-      <w:r>
-        <w:rPr>
-          <w:rFonts w:ascii="Times New Roman" w:hAnsi="Times New Roman" w:cs="Times New Roman"/>
-        </w:rPr>
-        <w:t>Edge</w:t>
-      </w:r>
-      <w:proofErr w:type="spellEnd"/>
-      <w:r>
-        <w:rPr>
-          <w:rFonts w:ascii="Times New Roman" w:hAnsi="Times New Roman" w:cs="Times New Roman"/>
-        </w:rPr>
-        <w:t>). C'est au niveau du modèle qu'est choisi quelle méthode update sera appelée. Le modèle envoie l'information à son contrôleur qui lui va savoir quelle méthode update appeler.</w:t>
-      </w:r>
-    </w:p>
-    <w:p>
-      <w:pPr>
-        <w:rPr>
-          <w:rFonts w:ascii="Times New Roman" w:hAnsi="Times New Roman" w:cs="Times New Roman"/>
-        </w:rPr>
-      </w:pPr>
-    </w:p>
+        <w:t xml:space="preserve"> En effet la méthode update est dispatchée en plusieurs méthodes add(Node/Edge), edit(Node/Edge), remove(Node/Edge). C'est au niveau du modèle qu'est choisi quelle méthode update sera appelée. Le modèle envoie l'information à son contrôleur qui lui va savoir quelle méthode update appeler.</w:t>
+      </w:r>
+    </w:p>
+    <w:p>
+      <w:pPr>
+        <w:rPr>
+          <w:rFonts w:ascii="Times New Roman" w:hAnsi="Times New Roman" w:cs="Times New Roman"/>
+        </w:rPr>
+      </w:pPr>
+    </w:p>
+    <w:p>
+      <w:pPr>
+        <w:rPr>
+          <w:rFonts w:ascii="Times New Roman" w:hAnsi="Times New Roman" w:cs="Times New Roman"/>
+          <w:u w:val="single"/>
+        </w:rPr>
+      </w:pPr>
+      <w:r>
+        <w:rPr>
+          <w:rFonts w:ascii="Times New Roman" w:hAnsi="Times New Roman" w:cs="Times New Roman"/>
+          <w:u w:val="single"/>
+        </w:rPr>
+        <w:t>Remarque 2:</w:t>
+      </w:r>
+    </w:p>
+    <w:p>
+      <w:pPr>
+        <w:rPr>
+          <w:rFonts w:ascii="Times New Roman" w:hAnsi="Times New Roman" w:cs="Times New Roman"/>
+        </w:rPr>
+      </w:pPr>
+      <w:r>
+        <w:rPr>
+          <w:rFonts w:ascii="Times New Roman" w:hAnsi="Times New Roman" w:cs="Times New Roman"/>
+        </w:rPr>
+        <w:t>Il faut noter qu'il existe une classe Node et une classe Edge qui sont toutes les deux utilisées par la classe Graph pour modéliser les nœuds et les arêtes.</w:t>
+      </w:r>
+    </w:p>
+    <w:p>
+      <w:pPr>
+        <w:rPr>
+          <w:rFonts w:ascii="Times New Roman" w:hAnsi="Times New Roman" w:cs="Times New Roman"/>
+        </w:rPr>
+      </w:pPr>
+    </w:p>
+    <w:p>
+      <w:pPr>
+        <w:rPr>
+          <w:rFonts w:ascii="Times New Roman" w:hAnsi="Times New Roman" w:cs="Times New Roman"/>
+          <w:color w:val="FF0000"/>
+        </w:rPr>
+      </w:pPr>
+      <w:r>
+        <w:rPr>
+          <w:rFonts w:ascii="Times New Roman" w:hAnsi="Times New Roman" w:cs="Times New Roman"/>
+          <w:color w:val="FF0000"/>
+        </w:rPr>
+        <w:t>(expliquer pourquoi il y a plusieurs contrôleurs et pourquoi il y a des liaisons inter-contrôleurs)</w:t>
+      </w:r>
+    </w:p>
+    <w:p>
+      <w:pPr>
+        <w:rPr>
+          <w:rFonts w:ascii="Times New Roman" w:hAnsi="Times New Roman" w:cs="Times New Roman"/>
+        </w:rPr>
+      </w:pPr>
+    </w:p>
+    <w:p/>
     <w:p>
       <w:pPr>
         <w:pStyle w:val="Titre1"/>
       </w:pPr>
       <w:r>
+        <w:lastRenderedPageBreak/>
         <w:t>3. Interfaces graphiques</w:t>
       </w:r>
     </w:p>
-    <w:p/>
-    <w:p>
-      <w:pPr>
-        <w:rPr>
-          <w:rFonts w:ascii="Times New Roman" w:hAnsi="Times New Roman" w:cs="Times New Roman"/>
-        </w:rPr>
-      </w:pPr>
-    </w:p>
-    <w:p>
-      <w:pPr>
-        <w:rPr>
-          <w:rFonts w:ascii="Times New Roman" w:hAnsi="Times New Roman" w:cs="Times New Roman"/>
-        </w:rPr>
-      </w:pPr>
-    </w:p>
-    <w:p>
-      <w:pPr>
-        <w:rPr>
-          <w:rFonts w:ascii="Times New Roman" w:hAnsi="Times New Roman" w:cs="Times New Roman"/>
-        </w:rPr>
-      </w:pPr>
-    </w:p>
-    <w:p>
-      <w:pPr>
-        <w:rPr>
-          <w:rFonts w:ascii="Times New Roman" w:hAnsi="Times New Roman" w:cs="Times New Roman"/>
-        </w:rPr>
-      </w:pPr>
-    </w:p>
-    <w:p>
-      <w:pPr>
-        <w:rPr>
-          <w:rFonts w:ascii="Times New Roman" w:hAnsi="Times New Roman" w:cs="Times New Roman"/>
-        </w:rPr>
-      </w:pPr>
-    </w:p>
-    <w:p>
-      <w:pPr>
-        <w:rPr>
-          <w:rFonts w:ascii="Times New Roman" w:hAnsi="Times New Roman" w:cs="Times New Roman"/>
-        </w:rPr>
-      </w:pPr>
-    </w:p>
-    <w:p>
-      <w:pPr>
-        <w:rPr>
-          <w:rFonts w:ascii="Times New Roman" w:hAnsi="Times New Roman" w:cs="Times New Roman"/>
-        </w:rPr>
-      </w:pPr>
-    </w:p>
-    <w:p>
-      <w:pPr>
-        <w:rPr>
-          <w:rFonts w:ascii="Times New Roman" w:hAnsi="Times New Roman" w:cs="Times New Roman"/>
-        </w:rPr>
-      </w:pPr>
-    </w:p>
-    <w:p>
-      <w:pPr>
-        <w:rPr>
-          <w:rFonts w:ascii="Times New Roman" w:hAnsi="Times New Roman" w:cs="Times New Roman"/>
-        </w:rPr>
-      </w:pPr>
-    </w:p>
-    <w:p>
-      <w:pPr>
-        <w:rPr>
-          <w:rFonts w:ascii="Times New Roman" w:hAnsi="Times New Roman" w:cs="Times New Roman"/>
-        </w:rPr>
-      </w:pPr>
-    </w:p>
-    <w:p>
-      <w:pPr>
-        <w:rPr>
-          <w:rFonts w:ascii="Times New Roman" w:hAnsi="Times New Roman" w:cs="Times New Roman"/>
-        </w:rPr>
-      </w:pPr>
-    </w:p>
-    <w:p>
-      <w:pPr>
-        <w:rPr>
-          <w:rFonts w:ascii="Times New Roman" w:hAnsi="Times New Roman" w:cs="Times New Roman"/>
-        </w:rPr>
-      </w:pPr>
-    </w:p>
-    <w:p>
-      <w:pPr>
-        <w:rPr>
-          <w:rFonts w:ascii="Times New Roman" w:hAnsi="Times New Roman" w:cs="Times New Roman"/>
-        </w:rPr>
-      </w:pPr>
-    </w:p>
-    <w:p>
-      <w:pPr>
-        <w:rPr>
-          <w:rFonts w:ascii="Times New Roman" w:hAnsi="Times New Roman" w:cs="Times New Roman"/>
-        </w:rPr>
-      </w:pPr>
-    </w:p>
-    <w:p>
-      <w:pPr>
-        <w:rPr>
-          <w:rFonts w:ascii="Times New Roman" w:hAnsi="Times New Roman" w:cs="Times New Roman"/>
-        </w:rPr>
-      </w:pPr>
-    </w:p>
-    <w:p>
-      <w:pPr>
-        <w:rPr>
-          <w:rFonts w:ascii="Times New Roman" w:hAnsi="Times New Roman" w:cs="Times New Roman"/>
-        </w:rPr>
-      </w:pPr>
-    </w:p>
-    <w:p>
-      <w:pPr>
-        <w:rPr>
-          <w:rFonts w:ascii="Times New Roman" w:hAnsi="Times New Roman" w:cs="Times New Roman"/>
-        </w:rPr>
-      </w:pPr>
-    </w:p>
-    <w:p>
-      <w:pPr>
-        <w:rPr>
-          <w:rFonts w:ascii="Times New Roman" w:hAnsi="Times New Roman" w:cs="Times New Roman"/>
-        </w:rPr>
-      </w:pPr>
-    </w:p>
-    <w:p>
-      <w:pPr>
-        <w:rPr>
-          <w:rFonts w:ascii="Times New Roman" w:hAnsi="Times New Roman" w:cs="Times New Roman"/>
-        </w:rPr>
-      </w:pPr>
-    </w:p>
-    <w:p>
-      <w:pPr>
-        <w:rPr>
-          <w:rFonts w:ascii="Times New Roman" w:hAnsi="Times New Roman" w:cs="Times New Roman"/>
-        </w:rPr>
-      </w:pPr>
-    </w:p>
-    <w:p>
-      <w:pPr>
-        <w:rPr>
-          <w:rFonts w:ascii="Times New Roman" w:hAnsi="Times New Roman" w:cs="Times New Roman"/>
-        </w:rPr>
-      </w:pPr>
-    </w:p>
-    <w:p>
-      <w:pPr>
-        <w:rPr>
-          <w:rFonts w:ascii="Times New Roman" w:hAnsi="Times New Roman" w:cs="Times New Roman"/>
-        </w:rPr>
-      </w:pPr>
-    </w:p>
-    <w:p>
-      <w:pPr>
-        <w:rPr>
-          <w:rFonts w:ascii="Times New Roman" w:hAnsi="Times New Roman" w:cs="Times New Roman"/>
-        </w:rPr>
-      </w:pPr>
-    </w:p>
-    <w:p>
-      <w:pPr>
-        <w:rPr>
-          <w:rFonts w:ascii="Times New Roman" w:hAnsi="Times New Roman" w:cs="Times New Roman"/>
-        </w:rPr>
-      </w:pPr>
-    </w:p>
-    <w:p>
-      <w:pPr>
-        <w:rPr>
-          <w:rFonts w:ascii="Times New Roman" w:hAnsi="Times New Roman" w:cs="Times New Roman"/>
-        </w:rPr>
-      </w:pPr>
-    </w:p>
-    <w:p>
-      <w:pPr>
-        <w:rPr>
-          <w:rFonts w:ascii="Times New Roman" w:hAnsi="Times New Roman" w:cs="Times New Roman"/>
-        </w:rPr>
-      </w:pPr>
-    </w:p>
-    <w:p>
-      <w:pPr>
-        <w:rPr>
-          <w:rFonts w:ascii="Times New Roman" w:hAnsi="Times New Roman" w:cs="Times New Roman"/>
-        </w:rPr>
-      </w:pPr>
-    </w:p>
-    <w:p>
-      <w:pPr>
-        <w:rPr>
-          <w:rFonts w:ascii="Times New Roman" w:hAnsi="Times New Roman" w:cs="Times New Roman"/>
-        </w:rPr>
-      </w:pPr>
-    </w:p>
-    <w:p>
-      <w:pPr>
-        <w:rPr>
-          <w:rFonts w:ascii="Times New Roman" w:hAnsi="Times New Roman" w:cs="Times New Roman"/>
-        </w:rPr>
-      </w:pPr>
-    </w:p>
-    <w:p>
-      <w:pPr>
-        <w:rPr>
-          <w:rFonts w:ascii="Times New Roman" w:hAnsi="Times New Roman" w:cs="Times New Roman"/>
-        </w:rPr>
-      </w:pPr>
-    </w:p>
-    <w:p>
-      <w:pPr>
-        <w:rPr>
-          <w:rFonts w:ascii="Times New Roman" w:hAnsi="Times New Roman" w:cs="Times New Roman"/>
-        </w:rPr>
-      </w:pPr>
-    </w:p>
-    <w:p>
-      <w:pPr>
-        <w:rPr>
-          <w:rFonts w:ascii="Times New Roman" w:hAnsi="Times New Roman" w:cs="Times New Roman"/>
-        </w:rPr>
-      </w:pPr>
-    </w:p>
-    <w:p>
-      <w:pPr>
-        <w:rPr>
-          <w:rFonts w:ascii="Times New Roman" w:hAnsi="Times New Roman" w:cs="Times New Roman"/>
-        </w:rPr>
-      </w:pPr>
+    <w:p>
+      <w:pPr>
+        <w:jc w:val="both"/>
+      </w:pPr>
+      <w:r>
+        <w:tab/>
+        <w:t>Dans cette partie nous allons nous intéressés à la gestion des différentes vues de l'application. Pour rappel, nous avons utilisé la bibliothèque graphique PyQt. Ainsi quand nous parlerons d'une classe QClassName, cela signifie que l'on parle d'une classe de PyQt.</w:t>
+      </w:r>
+    </w:p>
+    <w:p>
+      <w:pPr>
+        <w:pStyle w:val="Titre2"/>
+      </w:pPr>
+      <w:r>
+        <w:t>3.1 La vue principale: MainWindow</w:t>
+      </w:r>
+    </w:p>
+    <w:p>
+      <w:r>
+        <w:t>Voici un aperçu de l'application</w:t>
+      </w:r>
+      <w:r>
+        <w:t>:</w:t>
+      </w:r>
+    </w:p>
+    <w:p>
+      <w:pPr>
+        <w:keepNext/>
+        <w:jc w:val="center"/>
+      </w:pPr>
+      <w:r>
+        <w:rPr>
+          <w:rFonts w:ascii="Times New Roman" w:hAnsi="Times New Roman" w:cs="Times New Roman"/>
+          <w:noProof/>
+          <w:lang w:eastAsia="fr-FR"/>
+        </w:rPr>
+        <w:drawing>
+          <wp:inline distT="0" distB="0" distL="0" distR="0">
+            <wp:extent cx="4040886" cy="2701978"/>
+            <wp:effectExtent l="19050" t="0" r="0" b="0"/>
+            <wp:docPr id="3" name="Image 1"/>
+            <wp:cNvGraphicFramePr>
+              <a:graphicFrameLocks xmlns:a="http://schemas.openxmlformats.org/drawingml/2006/main" noChangeAspect="1"/>
+            </wp:cNvGraphicFramePr>
+            <a:graphic xmlns:a="http://schemas.openxmlformats.org/drawingml/2006/main">
+              <a:graphicData uri="http://schemas.openxmlformats.org/drawingml/2006/picture">
+                <pic:pic xmlns:pic="http://schemas.openxmlformats.org/drawingml/2006/picture">
+                  <pic:nvPicPr>
+                    <pic:cNvPr id="0" name="Picture 1"/>
+                    <pic:cNvPicPr>
+                      <a:picLocks noChangeAspect="1" noChangeArrowheads="1"/>
+                    </pic:cNvPicPr>
+                  </pic:nvPicPr>
+                  <pic:blipFill>
+                    <a:blip r:embed="rId14" cstate="print"/>
+                    <a:srcRect/>
+                    <a:stretch>
+                      <a:fillRect/>
+                    </a:stretch>
+                  </pic:blipFill>
+                  <pic:spPr bwMode="auto">
+                    <a:xfrm>
+                      <a:off x="0" y="0"/>
+                      <a:ext cx="4042718" cy="2703203"/>
+                    </a:xfrm>
+                    <a:prstGeom prst="rect">
+                      <a:avLst/>
+                    </a:prstGeom>
+                    <a:noFill/>
+                    <a:ln w="9525">
+                      <a:noFill/>
+                      <a:miter lim="800000"/>
+                      <a:headEnd/>
+                      <a:tailEnd/>
+                    </a:ln>
+                  </pic:spPr>
+                </pic:pic>
+              </a:graphicData>
+            </a:graphic>
+          </wp:inline>
+        </w:drawing>
+      </w:r>
+    </w:p>
+    <w:p>
+      <w:pPr>
+        <w:pStyle w:val="Lgende"/>
+        <w:jc w:val="center"/>
+        <w:rPr>
+          <w:rFonts w:ascii="Times New Roman" w:hAnsi="Times New Roman" w:cs="Times New Roman"/>
+        </w:rPr>
+      </w:pPr>
+      <w:bookmarkStart w:id="13" w:name="_Toc450676128"/>
+      <w:r>
+        <w:t xml:space="preserve">Figure </w:t>
+      </w:r>
+      <w:fldSimple w:instr=" SEQ Figure \* ARABIC ">
+        <w:r>
+          <w:rPr>
+            <w:noProof/>
+          </w:rPr>
+          <w:t>6</w:t>
+        </w:r>
+      </w:fldSimple>
+      <w:r>
+        <w:t>: Aperçu de l'application</w:t>
+      </w:r>
+      <w:bookmarkEnd w:id="13"/>
+    </w:p>
+    <w:p>
+      <w:pPr>
+        <w:jc w:val="both"/>
+        <w:rPr>
+          <w:rFonts w:ascii="Times New Roman" w:hAnsi="Times New Roman" w:cs="Times New Roman"/>
+        </w:rPr>
+      </w:pPr>
+      <w:r>
+        <w:rPr>
+          <w:rFonts w:ascii="Times New Roman" w:hAnsi="Times New Roman" w:cs="Times New Roman"/>
+        </w:rPr>
+        <w:t>La vue de l'application est générée grâce à la classe MainWindow. Comme on peut le voir sur l'image ci-dessus, elle contient nos deux vues principales GraphicsGraphView et TextGraphView. Ces deux vues sont séparées par une barre de séparation (classe QSplitter)  qui permet d'agrandir ou de rétrécir une vue ou l'autre. Elle contient également une barre de menus qui permet d'effectuer différentes actions comme importer ou exporter un fichier DOT. Le bouton "Clear Graph" permet juste d'effacer le graphe dans les deux vues.</w:t>
+      </w:r>
+    </w:p>
+    <w:p>
+      <w:pPr>
+        <w:jc w:val="both"/>
+        <w:rPr>
+          <w:rFonts w:ascii="Times New Roman" w:hAnsi="Times New Roman" w:cs="Times New Roman"/>
+        </w:rPr>
+      </w:pPr>
+    </w:p>
+    <w:p>
+      <w:pPr>
+        <w:jc w:val="both"/>
+        <w:rPr>
+          <w:rFonts w:ascii="Times New Roman" w:hAnsi="Times New Roman" w:cs="Times New Roman"/>
+        </w:rPr>
+      </w:pPr>
+      <w:r>
+        <w:rPr>
+          <w:rFonts w:ascii="Times New Roman" w:hAnsi="Times New Roman" w:cs="Times New Roman"/>
+        </w:rPr>
+        <w:t>La vue MainWindow est modu</w:t>
+      </w:r>
+      <w:r>
+        <w:rPr>
+          <w:rFonts w:ascii="Times New Roman" w:hAnsi="Times New Roman" w:cs="Times New Roman"/>
+        </w:rPr>
+        <w:t>laire, c'est à dire qu'il est facile d'y ajouter de nouvelles vues si nous souhaitons un jour en rajouter. Elle dispose en effet d'une méthode addWidget</w:t>
+      </w:r>
+      <w:r>
+        <w:rPr>
+          <w:rFonts w:ascii="Times New Roman" w:hAnsi="Times New Roman" w:cs="Times New Roman"/>
+        </w:rPr>
+        <w:t>(...)</w:t>
+      </w:r>
+      <w:r>
+        <w:rPr>
+          <w:rFonts w:ascii="Times New Roman" w:hAnsi="Times New Roman" w:cs="Times New Roman"/>
+        </w:rPr>
+        <w:t xml:space="preserve"> qui permet d'ajouter une vue. Toutes les vues que l'on voudra ajouter devront hériter </w:t>
+      </w:r>
+      <w:r>
+        <w:rPr>
+          <w:rFonts w:ascii="Times New Roman" w:hAnsi="Times New Roman" w:cs="Times New Roman"/>
+        </w:rPr>
+        <w:t>de la classe View et d'une classe Qt qui hérite de la classe QWidget.</w:t>
+      </w:r>
+    </w:p>
+    <w:p>
+      <w:pPr>
+        <w:rPr>
+          <w:rFonts w:ascii="Times New Roman" w:hAnsi="Times New Roman" w:cs="Times New Roman"/>
+        </w:rPr>
+      </w:pPr>
+    </w:p>
+    <w:p>
+      <w:pPr>
+        <w:rPr>
+          <w:rFonts w:ascii="Times New Roman" w:hAnsi="Times New Roman" w:cs="Times New Roman"/>
+        </w:rPr>
+      </w:pPr>
+    </w:p>
+    <w:p>
+      <w:pPr>
+        <w:rPr>
+          <w:rFonts w:ascii="Times New Roman" w:hAnsi="Times New Roman" w:cs="Times New Roman"/>
+        </w:rPr>
+      </w:pPr>
+    </w:p>
+    <w:p>
+      <w:pPr>
+        <w:rPr>
+          <w:rFonts w:ascii="Times New Roman" w:hAnsi="Times New Roman" w:cs="Times New Roman"/>
+        </w:rPr>
+      </w:pPr>
+    </w:p>
+    <w:p>
+      <w:pPr>
+        <w:rPr>
+          <w:rFonts w:ascii="Times New Roman" w:hAnsi="Times New Roman" w:cs="Times New Roman"/>
+        </w:rPr>
+      </w:pPr>
+    </w:p>
+    <w:p>
+      <w:pPr>
+        <w:rPr>
+          <w:rFonts w:ascii="Times New Roman" w:hAnsi="Times New Roman" w:cs="Times New Roman"/>
+        </w:rPr>
+      </w:pPr>
+    </w:p>
+    <w:p>
+      <w:pPr>
+        <w:pStyle w:val="Titre2"/>
+      </w:pPr>
+      <w:r>
+        <w:lastRenderedPageBreak/>
+        <w:t>3.2 La vue graphique: GraphicsGraphView</w:t>
+      </w:r>
+    </w:p>
+    <w:p>
+      <w:pPr>
+        <w:jc w:val="both"/>
+        <w:rPr>
+          <w:rFonts w:ascii="Times New Roman" w:hAnsi="Times New Roman" w:cs="Times New Roman"/>
+        </w:rPr>
+      </w:pPr>
+      <w:r>
+        <w:rPr>
+          <w:rFonts w:ascii="Times New Roman" w:hAnsi="Times New Roman" w:cs="Times New Roman"/>
+        </w:rPr>
+        <w:tab/>
+        <w:t>La vue graphique est celle qui est encadrée en rouge sur la figure 6. C'est cette vue qui va s'occuper d'afficher le graphe (donc les nœuds et les arêtes). Elle permet donc d'ajouter/éditer/supprimer des nœuds/arêtes.</w:t>
+      </w:r>
+    </w:p>
+    <w:p>
+      <w:pPr>
+        <w:jc w:val="both"/>
+        <w:rPr>
+          <w:rFonts w:ascii="Times New Roman" w:hAnsi="Times New Roman" w:cs="Times New Roman"/>
+        </w:rPr>
+      </w:pPr>
+    </w:p>
+    <w:p>
+      <w:pPr>
+        <w:pStyle w:val="Titre3"/>
+      </w:pPr>
+      <w:r>
+        <w:t>3.2.1 Description de la classe GraphicsGraphView en détail</w:t>
+      </w:r>
+    </w:p>
+    <w:p>
+      <w:r>
+        <w:t>Voici comment s</w:t>
+      </w:r>
+      <w:r>
+        <w:t>emi-diagramme de classe de GraphicsGraphView en détail</w:t>
+      </w:r>
+      <w:r>
+        <w:t>:</w:t>
+      </w:r>
+    </w:p>
+    <w:p>
+      <w:pPr>
+        <w:keepNext/>
+        <w:jc w:val="center"/>
+      </w:pPr>
+      <w:r>
+        <w:rPr>
+          <w:rFonts w:ascii="Times New Roman" w:hAnsi="Times New Roman" w:cs="Times New Roman"/>
+          <w:noProof/>
+          <w:lang w:eastAsia="fr-FR"/>
+        </w:rPr>
+        <w:drawing>
+          <wp:inline distT="0" distB="0" distL="0" distR="0">
+            <wp:extent cx="2636368" cy="3363511"/>
+            <wp:effectExtent l="19050" t="0" r="0" b="0"/>
+            <wp:docPr id="12" name="Image 7"/>
+            <wp:cNvGraphicFramePr>
+              <a:graphicFrameLocks xmlns:a="http://schemas.openxmlformats.org/drawingml/2006/main" noChangeAspect="1"/>
+            </wp:cNvGraphicFramePr>
+            <a:graphic xmlns:a="http://schemas.openxmlformats.org/drawingml/2006/main">
+              <a:graphicData uri="http://schemas.openxmlformats.org/drawingml/2006/picture">
+                <pic:pic xmlns:pic="http://schemas.openxmlformats.org/drawingml/2006/picture">
+                  <pic:nvPicPr>
+                    <pic:cNvPr id="0" name="Picture 7"/>
+                    <pic:cNvPicPr>
+                      <a:picLocks noChangeAspect="1" noChangeArrowheads="1"/>
+                    </pic:cNvPicPr>
+                  </pic:nvPicPr>
+                  <pic:blipFill>
+                    <a:blip r:embed="rId15" cstate="print"/>
+                    <a:srcRect/>
+                    <a:stretch>
+                      <a:fillRect/>
+                    </a:stretch>
+                  </pic:blipFill>
+                  <pic:spPr bwMode="auto">
+                    <a:xfrm>
+                      <a:off x="0" y="0"/>
+                      <a:ext cx="2636412" cy="3363567"/>
+                    </a:xfrm>
+                    <a:prstGeom prst="rect">
+                      <a:avLst/>
+                    </a:prstGeom>
+                    <a:noFill/>
+                    <a:ln w="9525">
+                      <a:noFill/>
+                      <a:miter lim="800000"/>
+                      <a:headEnd/>
+                      <a:tailEnd/>
+                    </a:ln>
+                  </pic:spPr>
+                </pic:pic>
+              </a:graphicData>
+            </a:graphic>
+          </wp:inline>
+        </w:drawing>
+      </w:r>
+    </w:p>
+    <w:p>
+      <w:pPr>
+        <w:pStyle w:val="Lgende"/>
+        <w:jc w:val="center"/>
+        <w:rPr>
+          <w:rFonts w:ascii="Times New Roman" w:hAnsi="Times New Roman" w:cs="Times New Roman"/>
+        </w:rPr>
+      </w:pPr>
+      <w:bookmarkStart w:id="14" w:name="_Toc450676129"/>
+      <w:r>
+        <w:t xml:space="preserve">Figure </w:t>
+      </w:r>
+      <w:fldSimple w:instr=" SEQ Figure \* ARABIC ">
+        <w:r>
+          <w:rPr>
+            <w:noProof/>
+          </w:rPr>
+          <w:t>7</w:t>
+        </w:r>
+      </w:fldSimple>
+      <w:r>
+        <w:t>: Semi-diagramme de classe de GraphicsGraphView en détail</w:t>
+      </w:r>
+      <w:bookmarkEnd w:id="14"/>
+    </w:p>
+    <w:p>
+      <w:pPr>
+        <w:jc w:val="both"/>
+        <w:rPr>
+          <w:rFonts w:ascii="Times New Roman" w:hAnsi="Times New Roman" w:cs="Times New Roman"/>
+        </w:rPr>
+      </w:pPr>
+      <w:r>
+        <w:rPr>
+          <w:rFonts w:ascii="Times New Roman" w:hAnsi="Times New Roman" w:cs="Times New Roman"/>
+        </w:rPr>
+        <w:t>La classe principale ici est GraphicsGraphView. Elle hérite de la classe View et de la classe QGraphicsView (qui hérite de la classe QWidget). Elle respecte donc les critères pour pouvoir être ajoutée à MainWindow avec la méthode addWidget(...). Comme on peut le voir sur le diagramme ci-dessus, la GraphicsGraphView dispose d'une QGraphicsScene. C'est cette scène qui s'occupe de l'affichage des éléments graphiques et qui nous permet de les manipuler. Cette QGraphicsScene dispose de plusieurs évènements (comme le clic souris, le déplacement de la souris, etc.). On peut donc redéfinir ces évènements afin d'effectuer les actions que l'on souhaite.</w:t>
+      </w:r>
+    </w:p>
+    <w:p>
+      <w:pPr>
+        <w:jc w:val="center"/>
+        <w:rPr>
+          <w:rFonts w:ascii="Times New Roman" w:hAnsi="Times New Roman" w:cs="Times New Roman"/>
+        </w:rPr>
+      </w:pPr>
+    </w:p>
+    <w:p>
+      <w:pPr>
+        <w:jc w:val="center"/>
+        <w:rPr>
+          <w:rFonts w:ascii="Times New Roman" w:hAnsi="Times New Roman" w:cs="Times New Roman"/>
+        </w:rPr>
+      </w:pPr>
+    </w:p>
+    <w:p>
+      <w:pPr>
+        <w:jc w:val="center"/>
+        <w:rPr>
+          <w:rFonts w:ascii="Times New Roman" w:hAnsi="Times New Roman" w:cs="Times New Roman"/>
+        </w:rPr>
+      </w:pPr>
+    </w:p>
+    <w:p>
+      <w:pPr>
+        <w:jc w:val="center"/>
+        <w:rPr>
+          <w:rFonts w:ascii="Times New Roman" w:hAnsi="Times New Roman" w:cs="Times New Roman"/>
+        </w:rPr>
+      </w:pPr>
+    </w:p>
+    <w:p>
+      <w:pPr>
+        <w:jc w:val="center"/>
+        <w:rPr>
+          <w:rFonts w:ascii="Times New Roman" w:hAnsi="Times New Roman" w:cs="Times New Roman"/>
+        </w:rPr>
+      </w:pPr>
+    </w:p>
+    <w:p>
+      <w:pPr>
+        <w:jc w:val="center"/>
+        <w:rPr>
+          <w:rFonts w:ascii="Times New Roman" w:hAnsi="Times New Roman" w:cs="Times New Roman"/>
+        </w:rPr>
+      </w:pPr>
+    </w:p>
+    <w:p>
+      <w:pPr>
+        <w:jc w:val="center"/>
+        <w:rPr>
+          <w:rFonts w:ascii="Times New Roman" w:hAnsi="Times New Roman" w:cs="Times New Roman"/>
+        </w:rPr>
+      </w:pPr>
+    </w:p>
+    <w:p>
+      <w:pPr>
+        <w:pStyle w:val="Titre3"/>
+      </w:pPr>
+      <w:r>
+        <w:lastRenderedPageBreak/>
+        <w:t>3.2.2</w:t>
+      </w:r>
+      <w:r>
+        <w:t xml:space="preserve"> La gestion des nœuds</w:t>
+      </w:r>
+    </w:p>
+    <w:p>
+      <w:r>
+        <w:t>Nous allons ici nous intéressés au lien des nœuds graphiques avec la classe GraphicsGraphView.</w:t>
+      </w:r>
+    </w:p>
+    <w:p>
+      <w:r>
+        <w:t xml:space="preserve"> </w:t>
+      </w:r>
+    </w:p>
+    <w:p>
+      <w:pPr>
+        <w:keepNext/>
+        <w:jc w:val="center"/>
+      </w:pPr>
+      <w:r>
+        <w:rPr>
+          <w:noProof/>
+          <w:lang w:eastAsia="fr-FR"/>
+        </w:rPr>
+        <w:drawing>
+          <wp:inline distT="0" distB="0" distL="0" distR="0">
+            <wp:extent cx="5760720" cy="2625434"/>
+            <wp:effectExtent l="19050" t="0" r="0" b="0"/>
+            <wp:docPr id="13" name="Image 10" descr="C:\Users\Victor\Desktop\GraphicsGraphView noded.png"/>
+            <wp:cNvGraphicFramePr>
+              <a:graphicFrameLocks xmlns:a="http://schemas.openxmlformats.org/drawingml/2006/main" noChangeAspect="1"/>
+            </wp:cNvGraphicFramePr>
+            <a:graphic xmlns:a="http://schemas.openxmlformats.org/drawingml/2006/main">
+              <a:graphicData uri="http://schemas.openxmlformats.org/drawingml/2006/picture">
+                <pic:pic xmlns:pic="http://schemas.openxmlformats.org/drawingml/2006/picture">
+                  <pic:nvPicPr>
+                    <pic:cNvPr id="0" name="Picture 10" descr="C:\Users\Victor\Desktop\GraphicsGraphView noded.png"/>
+                    <pic:cNvPicPr>
+                      <a:picLocks noChangeAspect="1" noChangeArrowheads="1"/>
+                    </pic:cNvPicPr>
+                  </pic:nvPicPr>
+                  <pic:blipFill>
+                    <a:blip r:embed="rId16" cstate="print"/>
+                    <a:srcRect/>
+                    <a:stretch>
+                      <a:fillRect/>
+                    </a:stretch>
+                  </pic:blipFill>
+                  <pic:spPr bwMode="auto">
+                    <a:xfrm>
+                      <a:off x="0" y="0"/>
+                      <a:ext cx="5760720" cy="2625434"/>
+                    </a:xfrm>
+                    <a:prstGeom prst="rect">
+                      <a:avLst/>
+                    </a:prstGeom>
+                    <a:noFill/>
+                    <a:ln w="9525">
+                      <a:noFill/>
+                      <a:miter lim="800000"/>
+                      <a:headEnd/>
+                      <a:tailEnd/>
+                    </a:ln>
+                  </pic:spPr>
+                </pic:pic>
+              </a:graphicData>
+            </a:graphic>
+          </wp:inline>
+        </w:drawing>
+      </w:r>
+    </w:p>
+    <w:p>
+      <w:pPr>
+        <w:pStyle w:val="Lgende"/>
+        <w:jc w:val="center"/>
+        <w:rPr>
+          <w:rFonts w:ascii="Times New Roman" w:hAnsi="Times New Roman" w:cs="Times New Roman"/>
+        </w:rPr>
+      </w:pPr>
+      <w:bookmarkStart w:id="15" w:name="_Toc450676130"/>
+      <w:r>
+        <w:t xml:space="preserve">Figure </w:t>
+      </w:r>
+      <w:fldSimple w:instr=" SEQ Figure \* ARABIC ">
+        <w:r>
+          <w:rPr>
+            <w:noProof/>
+          </w:rPr>
+          <w:t>8</w:t>
+        </w:r>
+      </w:fldSimple>
+      <w:r>
+        <w:t xml:space="preserve">: </w:t>
+      </w:r>
+      <w:r>
+        <w:t xml:space="preserve">Semi-diagramme de classe de </w:t>
+      </w:r>
+      <w:r>
+        <w:t>GraphicsGraphView avec nœuds</w:t>
+      </w:r>
+      <w:bookmarkEnd w:id="15"/>
+    </w:p>
+    <w:p>
+      <w:pPr>
+        <w:jc w:val="both"/>
+        <w:rPr>
+          <w:rFonts w:ascii="Times New Roman" w:hAnsi="Times New Roman" w:cs="Times New Roman"/>
+        </w:rPr>
+      </w:pPr>
+    </w:p>
+    <w:p>
+      <w:pPr>
+        <w:jc w:val="both"/>
+        <w:rPr>
+          <w:rFonts w:ascii="Times New Roman" w:hAnsi="Times New Roman" w:cs="Times New Roman"/>
+        </w:rPr>
+      </w:pPr>
+      <w:r>
+        <w:rPr>
+          <w:rFonts w:ascii="Times New Roman" w:hAnsi="Times New Roman" w:cs="Times New Roman"/>
+        </w:rPr>
+        <w:t>Pour ce qui est de la gestion des nœuds graphiques, nous avons créé une classe mère GraphicsNode qui regroupe les attributs et les méthodes communes à tous les nœuds graphiques que l'on pourra créer. Chaque GraphicsNode dispose d'une GraphicsTextNode qui permet simplement d'afficher le texte (attribut label de DOT) du nœud.</w:t>
+      </w:r>
+      <w:r>
+        <w:rPr>
+          <w:rFonts w:ascii="Times New Roman" w:hAnsi="Times New Roman" w:cs="Times New Roman"/>
+        </w:rPr>
+        <w:t xml:space="preserve"> Pour le moment, l'application ne gère que la forme ellipse d'où la classe GraphicsEllipseNode. Lorsque que l'on veut ajouter une nouvelle forme, il faut que la nouvelle classe hérite de la classe GraphicsNode ainsi que d'une classe PyQt de type </w:t>
+      </w:r>
+      <w:r>
+        <w:rPr>
+          <w:rFonts w:ascii="Times New Roman" w:hAnsi="Times New Roman" w:cs="Times New Roman"/>
+        </w:rPr>
+        <w:t>QAbstractGraphicsShapeItem</w:t>
+      </w:r>
+      <w:r>
+        <w:rPr>
+          <w:rFonts w:ascii="Times New Roman" w:hAnsi="Times New Roman" w:cs="Times New Roman"/>
+        </w:rPr>
+        <w:t>. En l'occurrence, il n'existe que les formes polygone, ellipse et rectangle qui ont déjà été implémentées par PyQt. Si l'on souhaite ajouter une forme étoile par exemple, il faudra la programmer soi-même.</w:t>
+      </w:r>
+    </w:p>
+    <w:p>
+      <w:pPr>
+        <w:rPr>
+          <w:rFonts w:ascii="Times New Roman" w:hAnsi="Times New Roman" w:cs="Times New Roman"/>
+        </w:rPr>
+      </w:pPr>
+    </w:p>
+    <w:p>
+      <w:pPr>
+        <w:rPr>
+          <w:rFonts w:ascii="Times New Roman" w:hAnsi="Times New Roman" w:cs="Times New Roman"/>
+        </w:rPr>
+      </w:pPr>
+      <w:r>
+        <w:rPr>
+          <w:rFonts w:ascii="Times New Roman" w:hAnsi="Times New Roman" w:cs="Times New Roman"/>
+        </w:rPr>
+        <w:br w:type="page"/>
+      </w:r>
+    </w:p>
+    <w:p>
+      <w:pPr>
+        <w:pStyle w:val="Titre3"/>
+      </w:pPr>
+      <w:r>
+        <w:lastRenderedPageBreak/>
+        <w:t>3.2.</w:t>
+      </w:r>
+      <w:r>
+        <w:t>3</w:t>
+      </w:r>
+      <w:r>
+        <w:t xml:space="preserve"> La gestion des arêtes</w:t>
+      </w:r>
+    </w:p>
+    <w:p>
+      <w:r>
+        <w:t>Nous allons ici nous intéressés au lien des arêtes graphiques avec la classe GraphicsGraphView.</w:t>
+      </w:r>
+    </w:p>
+    <w:p>
+      <w:pPr>
+        <w:rPr>
+          <w:rFonts w:ascii="Times New Roman" w:hAnsi="Times New Roman" w:cs="Times New Roman"/>
+        </w:rPr>
+      </w:pPr>
+    </w:p>
+    <w:p>
+      <w:pPr>
+        <w:keepNext/>
+        <w:jc w:val="center"/>
+      </w:pPr>
+      <w:r>
+        <w:rPr>
+          <w:rFonts w:ascii="Times New Roman" w:hAnsi="Times New Roman" w:cs="Times New Roman"/>
+          <w:noProof/>
+          <w:lang w:eastAsia="fr-FR"/>
+        </w:rPr>
+        <w:drawing>
+          <wp:inline distT="0" distB="0" distL="0" distR="0">
+            <wp:extent cx="5793740" cy="2626360"/>
+            <wp:effectExtent l="19050" t="0" r="0" b="0"/>
+            <wp:docPr id="15" name="Image 12" descr="C:\Users\Victor\Desktop\GraphicsGraphView edges.png"/>
+            <wp:cNvGraphicFramePr>
+              <a:graphicFrameLocks xmlns:a="http://schemas.openxmlformats.org/drawingml/2006/main" noChangeAspect="1"/>
+            </wp:cNvGraphicFramePr>
+            <a:graphic xmlns:a="http://schemas.openxmlformats.org/drawingml/2006/main">
+              <a:graphicData uri="http://schemas.openxmlformats.org/drawingml/2006/picture">
+                <pic:pic xmlns:pic="http://schemas.openxmlformats.org/drawingml/2006/picture">
+                  <pic:nvPicPr>
+                    <pic:cNvPr id="0" name="Picture 12" descr="C:\Users\Victor\Desktop\GraphicsGraphView edges.png"/>
+                    <pic:cNvPicPr>
+                      <a:picLocks noChangeAspect="1" noChangeArrowheads="1"/>
+                    </pic:cNvPicPr>
+                  </pic:nvPicPr>
+                  <pic:blipFill>
+                    <a:blip r:embed="rId17" cstate="print"/>
+                    <a:srcRect/>
+                    <a:stretch>
+                      <a:fillRect/>
+                    </a:stretch>
+                  </pic:blipFill>
+                  <pic:spPr bwMode="auto">
+                    <a:xfrm>
+                      <a:off x="0" y="0"/>
+                      <a:ext cx="5793740" cy="2626360"/>
+                    </a:xfrm>
+                    <a:prstGeom prst="rect">
+                      <a:avLst/>
+                    </a:prstGeom>
+                    <a:noFill/>
+                    <a:ln w="9525">
+                      <a:noFill/>
+                      <a:miter lim="800000"/>
+                      <a:headEnd/>
+                      <a:tailEnd/>
+                    </a:ln>
+                  </pic:spPr>
+                </pic:pic>
+              </a:graphicData>
+            </a:graphic>
+          </wp:inline>
+        </w:drawing>
+      </w:r>
+    </w:p>
+    <w:p>
+      <w:pPr>
+        <w:pStyle w:val="Lgende"/>
+        <w:jc w:val="center"/>
+        <w:rPr>
+          <w:rFonts w:ascii="Times New Roman" w:hAnsi="Times New Roman" w:cs="Times New Roman"/>
+        </w:rPr>
+      </w:pPr>
+      <w:bookmarkStart w:id="16" w:name="_Toc450676131"/>
+      <w:r>
+        <w:t xml:space="preserve">Figure </w:t>
+      </w:r>
+      <w:fldSimple w:instr=" SEQ Figure \* ARABIC ">
+        <w:r>
+          <w:rPr>
+            <w:noProof/>
+          </w:rPr>
+          <w:t>9</w:t>
+        </w:r>
+      </w:fldSimple>
+      <w:r>
+        <w:t>: Semi-diagramme de classe</w:t>
+      </w:r>
+      <w:r>
+        <w:t xml:space="preserve"> de GraphicsGraphView avec arêtes</w:t>
+      </w:r>
+      <w:bookmarkEnd w:id="16"/>
+    </w:p>
+    <w:p>
+      <w:pPr>
+        <w:jc w:val="both"/>
+        <w:rPr>
+          <w:rFonts w:ascii="Times New Roman" w:hAnsi="Times New Roman" w:cs="Times New Roman"/>
+        </w:rPr>
+      </w:pPr>
+      <w:r>
+        <w:rPr>
+          <w:rFonts w:ascii="Times New Roman" w:hAnsi="Times New Roman" w:cs="Times New Roman"/>
+        </w:rPr>
+        <w:t xml:space="preserve">Le mécanisme de gestion des arêtes ressemble fortement à celui des nœuds. Tout comme pour les nœuds graphiques, les arêtes dispose d'une classe mère GraphicsEdge qui regroupe les attributs et méthodes communes à toutes les arêtes graphiques que l'on voudra créer. Seules les lignes linéaires (donc en ligne droite, la classe QGraphicsLineItem) sont gérées pour le moment. Lorsque l'on souhaite ajouter une nouvelle forme d'arrête, il faut la faire hériter de GraphicsEdge et également d'une classe PyQt de type </w:t>
+      </w:r>
+      <w:r>
+        <w:rPr>
+          <w:rFonts w:ascii="Times New Roman" w:hAnsi="Times New Roman" w:cs="Times New Roman"/>
+        </w:rPr>
+        <w:t>QGraphicsItem</w:t>
+      </w:r>
+      <w:r>
+        <w:rPr>
+          <w:rFonts w:ascii="Times New Roman" w:hAnsi="Times New Roman" w:cs="Times New Roman"/>
+        </w:rPr>
+        <w:t>. Cependant nous avons constater que seules les lignes linéaires ont déjà été implantées par PyQt. Si l'on veut avoir une ligne courbée, il faudra programmer soit même cet élément graphique.</w:t>
+      </w:r>
+    </w:p>
+    <w:p>
+      <w:pPr>
+        <w:rPr>
+          <w:rFonts w:ascii="Times New Roman" w:hAnsi="Times New Roman" w:cs="Times New Roman"/>
+        </w:rPr>
+      </w:pPr>
+    </w:p>
+    <w:p>
+      <w:pPr>
+        <w:pStyle w:val="Titre3"/>
+      </w:pPr>
+      <w:r>
+        <w:t xml:space="preserve">3.2.4 La gestion des </w:t>
+      </w:r>
+      <w:r>
+        <w:t>évènements</w:t>
+      </w:r>
+    </w:p>
+    <w:p>
+      <w:pPr>
+        <w:rPr>
+          <w:rFonts w:ascii="Times New Roman" w:hAnsi="Times New Roman" w:cs="Times New Roman"/>
+        </w:rPr>
+      </w:pPr>
+    </w:p>
+    <w:p>
+      <w:pPr>
+        <w:rPr>
+          <w:rFonts w:ascii="Times New Roman" w:hAnsi="Times New Roman" w:cs="Times New Roman"/>
+        </w:rPr>
+      </w:pPr>
+    </w:p>
+    <w:p>
+      <w:pPr>
+        <w:rPr>
+          <w:rFonts w:ascii="Times New Roman" w:hAnsi="Times New Roman" w:cs="Times New Roman"/>
+        </w:rPr>
+      </w:pPr>
+    </w:p>
+    <w:p>
+      <w:pPr>
+        <w:rPr>
+          <w:rFonts w:ascii="Times New Roman" w:hAnsi="Times New Roman" w:cs="Times New Roman"/>
+        </w:rPr>
+      </w:pPr>
+    </w:p>
+    <w:p>
+      <w:pPr>
+        <w:rPr>
+          <w:rFonts w:ascii="Times New Roman" w:hAnsi="Times New Roman" w:cs="Times New Roman"/>
+        </w:rPr>
+      </w:pPr>
+    </w:p>
+    <w:p>
+      <w:pPr>
+        <w:rPr>
+          <w:rFonts w:ascii="Times New Roman" w:hAnsi="Times New Roman" w:cs="Times New Roman"/>
+        </w:rPr>
+      </w:pPr>
+    </w:p>
+    <w:p>
+      <w:pPr>
+        <w:rPr>
+          <w:rFonts w:ascii="Times New Roman" w:hAnsi="Times New Roman" w:cs="Times New Roman"/>
+        </w:rPr>
+      </w:pPr>
+    </w:p>
+    <w:p>
+      <w:pPr>
+        <w:rPr>
+          <w:rFonts w:ascii="Times New Roman" w:hAnsi="Times New Roman" w:cs="Times New Roman"/>
+        </w:rPr>
+      </w:pPr>
+    </w:p>
+    <w:p>
+      <w:pPr>
+        <w:rPr>
+          <w:rFonts w:ascii="Times New Roman" w:hAnsi="Times New Roman" w:cs="Times New Roman"/>
+        </w:rPr>
+      </w:pPr>
+    </w:p>
+    <w:p>
+      <w:pPr>
+        <w:rPr>
+          <w:rFonts w:ascii="Times New Roman" w:hAnsi="Times New Roman" w:cs="Times New Roman"/>
+        </w:rPr>
+      </w:pPr>
+    </w:p>
+    <w:p>
+      <w:pPr>
+        <w:rPr>
+          <w:rFonts w:ascii="Times New Roman" w:hAnsi="Times New Roman" w:cs="Times New Roman"/>
+        </w:rPr>
+      </w:pPr>
+    </w:p>
+    <w:bookmarkEnd w:id="11"/>
+    <w:p>
+      <w:pPr>
+        <w:pStyle w:val="Titre2"/>
+      </w:pPr>
+      <w:r>
+        <w:lastRenderedPageBreak/>
+        <w:t>3.3 La vue graphique: TextGraphView</w:t>
+      </w:r>
+    </w:p>
+    <w:p>
+      <w:pPr>
+        <w:rPr>
+          <w:rFonts w:ascii="Times New Roman" w:hAnsi="Times New Roman" w:cs="Times New Roman"/>
+        </w:rPr>
+      </w:pPr>
+      <w:r>
+        <w:rPr>
+          <w:rFonts w:ascii="Times New Roman" w:hAnsi="Times New Roman" w:cs="Times New Roman"/>
+        </w:rPr>
+        <w:br w:type="page"/>
+      </w:r>
     </w:p>
     <w:p>
       <w:pPr>
@@ -6217,28 +6147,45 @@
           <w:rFonts w:ascii="Times New Roman" w:hAnsi="Times New Roman" w:cs="Times New Roman"/>
         </w:rPr>
       </w:pPr>
-      <w:r>
-        <w:rPr>
-          <w:rFonts w:ascii="Times New Roman" w:hAnsi="Times New Roman" w:cs="Times New Roman"/>
-        </w:rPr>
-        <w:t>II - Architecture</w:t>
-      </w:r>
-      <w:bookmarkEnd w:id="11"/>
-    </w:p>
-    <w:p>
-      <w:pPr>
-        <w:rPr>
-          <w:rFonts w:ascii="Times New Roman" w:hAnsi="Times New Roman" w:cs="Times New Roman"/>
-          <w:color w:val="FF0000"/>
-        </w:rPr>
-      </w:pPr>
-      <w:r>
-        <w:rPr>
-          <w:rFonts w:ascii="Times New Roman" w:hAnsi="Times New Roman" w:cs="Times New Roman"/>
-          <w:color w:val="FF0000"/>
-        </w:rPr>
-        <w:t>(partie à changer)</w:t>
-      </w:r>
+      <w:bookmarkStart w:id="17" w:name="_Toc449627801"/>
+      <w:r>
+        <w:rPr>
+          <w:rFonts w:ascii="Times New Roman" w:hAnsi="Times New Roman" w:cs="Times New Roman"/>
+        </w:rPr>
+        <w:lastRenderedPageBreak/>
+        <w:t>IV</w:t>
+      </w:r>
+      <w:r>
+        <w:rPr>
+          <w:rFonts w:ascii="Times New Roman" w:hAnsi="Times New Roman" w:cs="Times New Roman"/>
+        </w:rPr>
+        <w:t xml:space="preserve"> </w:t>
+      </w:r>
+      <w:r>
+        <w:rPr>
+          <w:rFonts w:ascii="Times New Roman" w:hAnsi="Times New Roman" w:cs="Times New Roman"/>
+        </w:rPr>
+        <w:t>-</w:t>
+      </w:r>
+      <w:r>
+        <w:rPr>
+          <w:rFonts w:ascii="Times New Roman" w:hAnsi="Times New Roman" w:cs="Times New Roman"/>
+        </w:rPr>
+        <w:t xml:space="preserve"> </w:t>
+      </w:r>
+      <w:r>
+        <w:rPr>
+          <w:rFonts w:ascii="Times New Roman" w:hAnsi="Times New Roman" w:cs="Times New Roman"/>
+        </w:rPr>
+        <w:t>Maintenabilité</w:t>
+      </w:r>
+      <w:r>
+        <w:rPr>
+          <w:rFonts w:ascii="Times New Roman" w:hAnsi="Times New Roman" w:cs="Times New Roman"/>
+        </w:rPr>
+        <w:t xml:space="preserve"> et distribution</w:t>
+      </w:r>
+      <w:bookmarkEnd w:id="17"/>
     </w:p>
     <w:p>
       <w:pPr>
@@ -6247,27 +6194,34 @@
           <w:rFonts w:ascii="Times New Roman" w:hAnsi="Times New Roman" w:cs="Times New Roman"/>
         </w:rPr>
       </w:pPr>
-      <w:bookmarkStart w:id="12" w:name="_Toc449627794"/>
-      <w:r>
-        <w:rPr>
-          <w:rFonts w:ascii="Times New Roman" w:hAnsi="Times New Roman" w:cs="Times New Roman"/>
-        </w:rPr>
-        <w:lastRenderedPageBreak/>
+      <w:bookmarkStart w:id="18" w:name="_Toc449627802"/>
+      <w:r>
+        <w:rPr>
+          <w:rFonts w:ascii="Times New Roman" w:hAnsi="Times New Roman" w:cs="Times New Roman"/>
+        </w:rPr>
         <w:t xml:space="preserve">1. </w:t>
       </w:r>
       <w:r>
         <w:rPr>
           <w:rFonts w:ascii="Times New Roman" w:hAnsi="Times New Roman" w:cs="Times New Roman"/>
         </w:rPr>
-        <w:t>Architecture</w:t>
-      </w:r>
-      <w:r>
-        <w:rPr>
-          <w:rFonts w:ascii="Times New Roman" w:hAnsi="Times New Roman" w:cs="Times New Roman"/>
-        </w:rPr>
-        <w:t xml:space="preserve"> générale</w:t>
-      </w:r>
-      <w:bookmarkEnd w:id="12"/>
+        <w:t>Exemple d'extension</w:t>
+      </w:r>
+      <w:bookmarkEnd w:id="18"/>
+    </w:p>
+    <w:p>
+      <w:pPr>
+        <w:rPr>
+          <w:rFonts w:ascii="Times New Roman" w:hAnsi="Times New Roman" w:cs="Times New Roman"/>
+        </w:rPr>
+      </w:pPr>
+    </w:p>
+    <w:p>
+      <w:pPr>
+        <w:rPr>
+          <w:rFonts w:ascii="Times New Roman" w:hAnsi="Times New Roman" w:cs="Times New Roman"/>
+        </w:rPr>
+      </w:pPr>
     </w:p>
     <w:p>
       <w:pPr>
@@ -6276,46 +6230,80 @@
           <w:rFonts w:ascii="Times New Roman" w:hAnsi="Times New Roman" w:cs="Times New Roman"/>
         </w:rPr>
       </w:pPr>
-      <w:bookmarkStart w:id="13" w:name="_Toc449627795"/>
-      <w:r>
-        <w:rPr>
-          <w:rFonts w:ascii="Times New Roman" w:hAnsi="Times New Roman" w:cs="Times New Roman"/>
-        </w:rPr>
-        <w:t>2.</w:t>
-      </w:r>
-      <w:r>
-        <w:rPr>
-          <w:rFonts w:ascii="Times New Roman" w:hAnsi="Times New Roman" w:cs="Times New Roman"/>
-        </w:rPr>
-        <w:t xml:space="preserve"> Architecture de chaque composant et </w:t>
-      </w:r>
-      <w:r>
-        <w:rPr>
-          <w:rFonts w:ascii="Times New Roman" w:hAnsi="Times New Roman" w:cs="Times New Roman"/>
-        </w:rPr>
-        <w:t>description</w:t>
-      </w:r>
-      <w:r>
-        <w:rPr>
-          <w:rFonts w:ascii="Times New Roman" w:hAnsi="Times New Roman" w:cs="Times New Roman"/>
-        </w:rPr>
-        <w:t xml:space="preserve"> générale</w:t>
-      </w:r>
-      <w:bookmarkEnd w:id="13"/>
-    </w:p>
-    <w:p>
-      <w:pPr>
-        <w:pStyle w:val="Titre2"/>
-        <w:rPr>
-          <w:rFonts w:ascii="Times New Roman" w:hAnsi="Times New Roman" w:cs="Times New Roman"/>
-        </w:rPr>
-      </w:pPr>
-      <w:bookmarkStart w:id="14" w:name="_Toc449627796"/>
-      <w:r>
-        <w:rPr>
-          <w:rFonts w:ascii="Times New Roman" w:hAnsi="Times New Roman" w:cs="Times New Roman"/>
-        </w:rPr>
-        <w:t>3.</w:t>
+      <w:bookmarkStart w:id="19" w:name="_Toc449627803"/>
+      <w:r>
+        <w:rPr>
+          <w:rFonts w:ascii="Times New Roman" w:hAnsi="Times New Roman" w:cs="Times New Roman"/>
+        </w:rPr>
+        <w:t xml:space="preserve">2. </w:t>
+      </w:r>
+      <w:r>
+        <w:rPr>
+          <w:rFonts w:ascii="Times New Roman" w:hAnsi="Times New Roman" w:cs="Times New Roman"/>
+        </w:rPr>
+        <w:t>PEP, licence, packaging</w:t>
+      </w:r>
+      <w:bookmarkEnd w:id="19"/>
+    </w:p>
+    <w:p>
+      <w:pPr>
+        <w:jc w:val="both"/>
+        <w:rPr>
+          <w:rFonts w:ascii="Times New Roman" w:hAnsi="Times New Roman" w:cs="Times New Roman"/>
+        </w:rPr>
+      </w:pPr>
+      <w:r>
+        <w:rPr>
+          <w:rFonts w:ascii="Times New Roman" w:hAnsi="Times New Roman" w:cs="Times New Roman"/>
+        </w:rPr>
+        <w:tab/>
+      </w:r>
+      <w:r>
+        <w:rPr>
+          <w:rFonts w:ascii="Times New Roman" w:hAnsi="Times New Roman" w:cs="Times New Roman"/>
+        </w:rPr>
+        <w:t>PEP : c'est un document de conception qui décrit l'ensemble des conventions et bonnes pratiques pour coder en Python. En respectant ces normes, le code sera plus maintenable et une nouvelle personne qui souhaite travailler sur ce projet aura beaucoup plus de facilité à le comprendre.</w:t>
+      </w:r>
+    </w:p>
+    <w:p>
+      <w:pPr>
+        <w:jc w:val="both"/>
+        <w:rPr>
+          <w:rFonts w:ascii="Times New Roman" w:hAnsi="Times New Roman" w:cs="Times New Roman"/>
+        </w:rPr>
+      </w:pPr>
+    </w:p>
+    <w:p>
+      <w:pPr>
+        <w:rPr>
+          <w:rFonts w:ascii="Times New Roman" w:hAnsi="Times New Roman" w:cs="Times New Roman"/>
+        </w:rPr>
+      </w:pPr>
+    </w:p>
+    <w:p>
+      <w:pPr>
+        <w:rPr>
+          <w:rFonts w:ascii="Times New Roman" w:hAnsi="Times New Roman" w:cs="Times New Roman"/>
+        </w:rPr>
+      </w:pPr>
+      <w:r>
+        <w:rPr>
+          <w:rFonts w:ascii="Times New Roman" w:hAnsi="Times New Roman" w:cs="Times New Roman"/>
+        </w:rPr>
+        <w:t>Licence de base : GNU GPL</w:t>
+      </w:r>
+    </w:p>
+    <w:p>
+      <w:pPr>
+        <w:rPr>
+          <w:rFonts w:ascii="Times New Roman" w:hAnsi="Times New Roman" w:cs="Times New Roman"/>
+        </w:rPr>
+      </w:pPr>
+      <w:r>
+        <w:rPr>
+          <w:rFonts w:ascii="Times New Roman" w:hAnsi="Times New Roman" w:cs="Times New Roman"/>
+        </w:rPr>
+        <w:t>Peut-être prendre la licence MIT qui est totalement libre</w:t>
       </w:r>
       <w:r>
         <w:rPr>
@@ -6327,40 +6315,168 @@
         <w:rPr>
           <w:rFonts w:ascii="Times New Roman" w:hAnsi="Times New Roman" w:cs="Times New Roman"/>
         </w:rPr>
-        <w:t>Liaison</w:t>
-      </w:r>
-      <w:r>
-        <w:rPr>
-          <w:rFonts w:ascii="Times New Roman" w:hAnsi="Times New Roman" w:cs="Times New Roman"/>
-        </w:rPr>
-        <w:t xml:space="preserve"> inter-composants: </w:t>
-      </w:r>
-      <w:r>
-        <w:rPr>
-          <w:rFonts w:ascii="Times New Roman" w:hAnsi="Times New Roman" w:cs="Times New Roman"/>
-        </w:rPr>
-        <w:t>description</w:t>
-      </w:r>
-      <w:r>
-        <w:rPr>
-          <w:rFonts w:ascii="Times New Roman" w:hAnsi="Times New Roman" w:cs="Times New Roman"/>
-        </w:rPr>
-        <w:t xml:space="preserve"> plus fines car explication des méthodes choisies et de leur forme</w:t>
-      </w:r>
-      <w:bookmarkEnd w:id="14"/>
-    </w:p>
-    <w:p>
-      <w:pPr>
-        <w:rPr>
-          <w:rFonts w:ascii="Times New Roman" w:hAnsi="Times New Roman" w:cs="Times New Roman"/>
-        </w:rPr>
-      </w:pPr>
-      <w:r>
-        <w:rPr>
-          <w:rFonts w:ascii="Times New Roman" w:hAnsi="Times New Roman" w:cs="Times New Roman"/>
-        </w:rPr>
-        <w:br w:type="page"/>
-      </w:r>
+        <w:t>?</w:t>
+      </w:r>
+    </w:p>
+    <w:p>
+      <w:pPr>
+        <w:rPr>
+          <w:rFonts w:ascii="Times New Roman" w:hAnsi="Times New Roman" w:cs="Times New Roman"/>
+        </w:rPr>
+      </w:pPr>
+    </w:p>
+    <w:p>
+      <w:pPr>
+        <w:rPr>
+          <w:rFonts w:ascii="Times New Roman" w:hAnsi="Times New Roman" w:cs="Times New Roman"/>
+        </w:rPr>
+      </w:pPr>
+      <w:r>
+        <w:rPr>
+          <w:rFonts w:ascii="Times New Roman" w:hAnsi="Times New Roman" w:cs="Times New Roman"/>
+        </w:rPr>
+        <w:t>Packaging :</w:t>
+      </w:r>
+    </w:p>
+    <w:p>
+      <w:pPr>
+        <w:rPr>
+          <w:rFonts w:ascii="Times New Roman" w:hAnsi="Times New Roman" w:cs="Times New Roman"/>
+        </w:rPr>
+      </w:pPr>
+    </w:p>
+    <w:p>
+      <w:pPr>
+        <w:rPr>
+          <w:rFonts w:ascii="Times New Roman" w:hAnsi="Times New Roman" w:cs="Times New Roman"/>
+        </w:rPr>
+      </w:pPr>
+    </w:p>
+    <w:p>
+      <w:pPr>
+        <w:rPr>
+          <w:rFonts w:ascii="Times New Roman" w:hAnsi="Times New Roman" w:cs="Times New Roman"/>
+        </w:rPr>
+      </w:pPr>
+    </w:p>
+    <w:p>
+      <w:pPr>
+        <w:rPr>
+          <w:rFonts w:ascii="Times New Roman" w:hAnsi="Times New Roman" w:cs="Times New Roman"/>
+        </w:rPr>
+      </w:pPr>
+    </w:p>
+    <w:p>
+      <w:pPr>
+        <w:rPr>
+          <w:rFonts w:ascii="Times New Roman" w:hAnsi="Times New Roman" w:cs="Times New Roman"/>
+        </w:rPr>
+      </w:pPr>
+    </w:p>
+    <w:p>
+      <w:pPr>
+        <w:rPr>
+          <w:rFonts w:ascii="Times New Roman" w:hAnsi="Times New Roman" w:cs="Times New Roman"/>
+        </w:rPr>
+      </w:pPr>
+    </w:p>
+    <w:p>
+      <w:pPr>
+        <w:rPr>
+          <w:rFonts w:ascii="Times New Roman" w:hAnsi="Times New Roman" w:cs="Times New Roman"/>
+        </w:rPr>
+      </w:pPr>
+    </w:p>
+    <w:p>
+      <w:pPr>
+        <w:rPr>
+          <w:rFonts w:ascii="Times New Roman" w:hAnsi="Times New Roman" w:cs="Times New Roman"/>
+        </w:rPr>
+      </w:pPr>
+    </w:p>
+    <w:p>
+      <w:pPr>
+        <w:rPr>
+          <w:rFonts w:ascii="Times New Roman" w:hAnsi="Times New Roman" w:cs="Times New Roman"/>
+        </w:rPr>
+      </w:pPr>
+    </w:p>
+    <w:p>
+      <w:pPr>
+        <w:rPr>
+          <w:rFonts w:ascii="Times New Roman" w:hAnsi="Times New Roman" w:cs="Times New Roman"/>
+        </w:rPr>
+      </w:pPr>
+    </w:p>
+    <w:p>
+      <w:pPr>
+        <w:rPr>
+          <w:rFonts w:ascii="Times New Roman" w:hAnsi="Times New Roman" w:cs="Times New Roman"/>
+        </w:rPr>
+      </w:pPr>
+    </w:p>
+    <w:p>
+      <w:pPr>
+        <w:rPr>
+          <w:rFonts w:ascii="Times New Roman" w:hAnsi="Times New Roman" w:cs="Times New Roman"/>
+        </w:rPr>
+      </w:pPr>
+    </w:p>
+    <w:p>
+      <w:pPr>
+        <w:rPr>
+          <w:rFonts w:ascii="Times New Roman" w:hAnsi="Times New Roman" w:cs="Times New Roman"/>
+        </w:rPr>
+      </w:pPr>
+    </w:p>
+    <w:p>
+      <w:pPr>
+        <w:rPr>
+          <w:rFonts w:ascii="Times New Roman" w:hAnsi="Times New Roman" w:cs="Times New Roman"/>
+        </w:rPr>
+      </w:pPr>
+    </w:p>
+    <w:p>
+      <w:pPr>
+        <w:rPr>
+          <w:rFonts w:ascii="Times New Roman" w:hAnsi="Times New Roman" w:cs="Times New Roman"/>
+        </w:rPr>
+      </w:pPr>
+    </w:p>
+    <w:p>
+      <w:pPr>
+        <w:rPr>
+          <w:rFonts w:ascii="Times New Roman" w:hAnsi="Times New Roman" w:cs="Times New Roman"/>
+        </w:rPr>
+      </w:pPr>
+    </w:p>
+    <w:p>
+      <w:pPr>
+        <w:rPr>
+          <w:rFonts w:ascii="Times New Roman" w:hAnsi="Times New Roman" w:cs="Times New Roman"/>
+        </w:rPr>
+      </w:pPr>
+    </w:p>
+    <w:p>
+      <w:pPr>
+        <w:rPr>
+          <w:rFonts w:ascii="Times New Roman" w:hAnsi="Times New Roman" w:cs="Times New Roman"/>
+        </w:rPr>
+      </w:pPr>
+    </w:p>
+    <w:p>
+      <w:pPr>
+        <w:rPr>
+          <w:rFonts w:ascii="Times New Roman" w:hAnsi="Times New Roman" w:cs="Times New Roman"/>
+        </w:rPr>
+      </w:pPr>
+    </w:p>
+    <w:p>
+      <w:pPr>
+        <w:rPr>
+          <w:rFonts w:ascii="Times New Roman" w:hAnsi="Times New Roman" w:cs="Times New Roman"/>
+        </w:rPr>
+      </w:pPr>
     </w:p>
     <w:p>
       <w:pPr>
@@ -6370,506 +6486,7 @@
           <w:rFonts w:ascii="Times New Roman" w:hAnsi="Times New Roman" w:cs="Times New Roman"/>
         </w:rPr>
       </w:pPr>
-      <w:bookmarkStart w:id="15" w:name="_Toc449627797"/>
-      <w:r>
-        <w:rPr>
-          <w:rFonts w:ascii="Times New Roman" w:hAnsi="Times New Roman" w:cs="Times New Roman"/>
-        </w:rPr>
-        <w:lastRenderedPageBreak/>
-        <w:t xml:space="preserve">III - Interface et </w:t>
-      </w:r>
-      <w:r>
-        <w:rPr>
-          <w:rFonts w:ascii="Times New Roman" w:hAnsi="Times New Roman" w:cs="Times New Roman"/>
-        </w:rPr>
-        <w:t>éléments</w:t>
-      </w:r>
-      <w:r>
-        <w:rPr>
-          <w:rFonts w:ascii="Times New Roman" w:hAnsi="Times New Roman" w:cs="Times New Roman"/>
-        </w:rPr>
-        <w:t xml:space="preserve"> graphiques</w:t>
-      </w:r>
-      <w:bookmarkEnd w:id="15"/>
-    </w:p>
-    <w:p>
-      <w:pPr>
-        <w:rPr>
-          <w:rFonts w:ascii="Times New Roman" w:hAnsi="Times New Roman" w:cs="Times New Roman"/>
-          <w:color w:val="FF0000"/>
-        </w:rPr>
-      </w:pPr>
-      <w:r>
-        <w:rPr>
-          <w:rFonts w:ascii="Times New Roman" w:hAnsi="Times New Roman" w:cs="Times New Roman"/>
-          <w:color w:val="FF0000"/>
-        </w:rPr>
-        <w:t>(partie à changer)</w:t>
-      </w:r>
-    </w:p>
-    <w:p>
-      <w:pPr>
-        <w:pStyle w:val="Titre2"/>
-        <w:rPr>
-          <w:rFonts w:ascii="Times New Roman" w:hAnsi="Times New Roman" w:cs="Times New Roman"/>
-        </w:rPr>
-      </w:pPr>
-      <w:bookmarkStart w:id="16" w:name="_Toc449627798"/>
-      <w:r>
-        <w:rPr>
-          <w:rFonts w:ascii="Times New Roman" w:hAnsi="Times New Roman" w:cs="Times New Roman"/>
-        </w:rPr>
-        <w:t>1.</w:t>
-      </w:r>
-      <w:r>
-        <w:rPr>
-          <w:rFonts w:ascii="Times New Roman" w:hAnsi="Times New Roman" w:cs="Times New Roman"/>
-        </w:rPr>
-        <w:t xml:space="preserve"> </w:t>
-      </w:r>
-      <w:r>
-        <w:rPr>
-          <w:rFonts w:ascii="Times New Roman" w:hAnsi="Times New Roman" w:cs="Times New Roman"/>
-        </w:rPr>
-        <w:t>D</w:t>
-      </w:r>
-      <w:r>
-        <w:rPr>
-          <w:rFonts w:ascii="Times New Roman" w:hAnsi="Times New Roman" w:cs="Times New Roman"/>
-        </w:rPr>
-        <w:t>escription</w:t>
-      </w:r>
-      <w:r>
-        <w:rPr>
-          <w:rFonts w:ascii="Times New Roman" w:hAnsi="Times New Roman" w:cs="Times New Roman"/>
-        </w:rPr>
-        <w:t xml:space="preserve"> des outils utilisés</w:t>
-      </w:r>
-      <w:bookmarkEnd w:id="16"/>
-    </w:p>
-    <w:p>
-      <w:pPr>
-        <w:pStyle w:val="Titre2"/>
-        <w:rPr>
-          <w:rFonts w:ascii="Times New Roman" w:hAnsi="Times New Roman" w:cs="Times New Roman"/>
-        </w:rPr>
-      </w:pPr>
-      <w:bookmarkStart w:id="17" w:name="_Toc449627799"/>
-      <w:r>
-        <w:rPr>
-          <w:rFonts w:ascii="Times New Roman" w:hAnsi="Times New Roman" w:cs="Times New Roman"/>
-        </w:rPr>
-        <w:t>2. G</w:t>
-      </w:r>
-      <w:r>
-        <w:rPr>
-          <w:rFonts w:ascii="Times New Roman" w:hAnsi="Times New Roman" w:cs="Times New Roman"/>
-        </w:rPr>
-        <w:t xml:space="preserve">estion graphique des </w:t>
-      </w:r>
-      <w:r>
-        <w:rPr>
-          <w:rFonts w:ascii="Times New Roman" w:hAnsi="Times New Roman" w:cs="Times New Roman"/>
-        </w:rPr>
-        <w:t>nœuds</w:t>
-      </w:r>
-      <w:r>
-        <w:rPr>
-          <w:rFonts w:ascii="Times New Roman" w:hAnsi="Times New Roman" w:cs="Times New Roman"/>
-        </w:rPr>
-        <w:t xml:space="preserve"> et ar</w:t>
-      </w:r>
-      <w:r>
-        <w:rPr>
-          <w:rFonts w:ascii="Times New Roman" w:hAnsi="Times New Roman" w:cs="Times New Roman"/>
-        </w:rPr>
-        <w:t>êtes</w:t>
-      </w:r>
-      <w:bookmarkEnd w:id="17"/>
-    </w:p>
-    <w:p>
-      <w:pPr>
-        <w:pStyle w:val="Titre2"/>
-        <w:rPr>
-          <w:rFonts w:ascii="Times New Roman" w:hAnsi="Times New Roman" w:cs="Times New Roman"/>
-        </w:rPr>
-      </w:pPr>
-      <w:bookmarkStart w:id="18" w:name="_Toc449627800"/>
-      <w:r>
-        <w:rPr>
-          <w:rFonts w:ascii="Times New Roman" w:hAnsi="Times New Roman" w:cs="Times New Roman"/>
-        </w:rPr>
-        <w:t>3. G</w:t>
-      </w:r>
-      <w:r>
-        <w:rPr>
-          <w:rFonts w:ascii="Times New Roman" w:hAnsi="Times New Roman" w:cs="Times New Roman"/>
-        </w:rPr>
-        <w:t>estion vue textuelle</w:t>
-      </w:r>
-      <w:bookmarkEnd w:id="18"/>
-    </w:p>
-    <w:p>
-      <w:pPr>
-        <w:rPr>
-          <w:rFonts w:ascii="Times New Roman" w:hAnsi="Times New Roman" w:cs="Times New Roman"/>
-        </w:rPr>
-      </w:pPr>
-      <w:r>
-        <w:rPr>
-          <w:rFonts w:ascii="Times New Roman" w:hAnsi="Times New Roman" w:cs="Times New Roman"/>
-        </w:rPr>
-        <w:br w:type="page"/>
-      </w:r>
-    </w:p>
-    <w:p>
-      <w:pPr>
-        <w:pStyle w:val="Titre"/>
-        <w:outlineLvl w:val="0"/>
-        <w:rPr>
-          <w:rFonts w:ascii="Times New Roman" w:hAnsi="Times New Roman" w:cs="Times New Roman"/>
-        </w:rPr>
-      </w:pPr>
-      <w:bookmarkStart w:id="19" w:name="_Toc449627801"/>
-      <w:r>
-        <w:rPr>
-          <w:rFonts w:ascii="Times New Roman" w:hAnsi="Times New Roman" w:cs="Times New Roman"/>
-        </w:rPr>
-        <w:lastRenderedPageBreak/>
-        <w:t>IV</w:t>
-      </w:r>
-      <w:r>
-        <w:rPr>
-          <w:rFonts w:ascii="Times New Roman" w:hAnsi="Times New Roman" w:cs="Times New Roman"/>
-        </w:rPr>
-        <w:t xml:space="preserve"> </w:t>
-      </w:r>
-      <w:r>
-        <w:rPr>
-          <w:rFonts w:ascii="Times New Roman" w:hAnsi="Times New Roman" w:cs="Times New Roman"/>
-        </w:rPr>
-        <w:t>-</w:t>
-      </w:r>
-      <w:r>
-        <w:rPr>
-          <w:rFonts w:ascii="Times New Roman" w:hAnsi="Times New Roman" w:cs="Times New Roman"/>
-        </w:rPr>
-        <w:t xml:space="preserve"> </w:t>
-      </w:r>
-      <w:r>
-        <w:rPr>
-          <w:rFonts w:ascii="Times New Roman" w:hAnsi="Times New Roman" w:cs="Times New Roman"/>
-        </w:rPr>
-        <w:t>Maintenabilité</w:t>
-      </w:r>
-      <w:r>
-        <w:rPr>
-          <w:rFonts w:ascii="Times New Roman" w:hAnsi="Times New Roman" w:cs="Times New Roman"/>
-        </w:rPr>
-        <w:t xml:space="preserve"> et distribution</w:t>
-      </w:r>
-      <w:bookmarkEnd w:id="19"/>
-    </w:p>
-    <w:p>
-      <w:pPr>
-        <w:pStyle w:val="Titre2"/>
-        <w:rPr>
-          <w:rFonts w:ascii="Times New Roman" w:hAnsi="Times New Roman" w:cs="Times New Roman"/>
-        </w:rPr>
-      </w:pPr>
-      <w:bookmarkStart w:id="20" w:name="_Toc449627802"/>
-      <w:r>
-        <w:rPr>
-          <w:rFonts w:ascii="Times New Roman" w:hAnsi="Times New Roman" w:cs="Times New Roman"/>
-        </w:rPr>
-        <w:t xml:space="preserve">1. </w:t>
-      </w:r>
-      <w:r>
-        <w:rPr>
-          <w:rFonts w:ascii="Times New Roman" w:hAnsi="Times New Roman" w:cs="Times New Roman"/>
-        </w:rPr>
-        <w:t>Exemple d'extension</w:t>
-      </w:r>
-      <w:bookmarkEnd w:id="20"/>
-    </w:p>
-    <w:p>
-      <w:pPr>
-        <w:rPr>
-          <w:rFonts w:ascii="Times New Roman" w:hAnsi="Times New Roman" w:cs="Times New Roman"/>
-        </w:rPr>
-      </w:pPr>
-    </w:p>
-    <w:p>
-      <w:pPr>
-        <w:rPr>
-          <w:rFonts w:ascii="Times New Roman" w:hAnsi="Times New Roman" w:cs="Times New Roman"/>
-        </w:rPr>
-      </w:pPr>
-    </w:p>
-    <w:p>
-      <w:pPr>
-        <w:pStyle w:val="Titre2"/>
-        <w:rPr>
-          <w:rFonts w:ascii="Times New Roman" w:hAnsi="Times New Roman" w:cs="Times New Roman"/>
-        </w:rPr>
-      </w:pPr>
-      <w:bookmarkStart w:id="21" w:name="_Toc449627803"/>
-      <w:r>
-        <w:rPr>
-          <w:rFonts w:ascii="Times New Roman" w:hAnsi="Times New Roman" w:cs="Times New Roman"/>
-        </w:rPr>
-        <w:t xml:space="preserve">2. </w:t>
-      </w:r>
-      <w:r>
-        <w:rPr>
-          <w:rFonts w:ascii="Times New Roman" w:hAnsi="Times New Roman" w:cs="Times New Roman"/>
-        </w:rPr>
-        <w:t>PEP, licence, packaging</w:t>
-      </w:r>
-      <w:bookmarkEnd w:id="21"/>
-    </w:p>
-    <w:p>
-      <w:pPr>
-        <w:jc w:val="both"/>
-        <w:rPr>
-          <w:rFonts w:ascii="Times New Roman" w:hAnsi="Times New Roman" w:cs="Times New Roman"/>
-        </w:rPr>
-      </w:pPr>
-      <w:r>
-        <w:rPr>
-          <w:rFonts w:ascii="Times New Roman" w:hAnsi="Times New Roman" w:cs="Times New Roman"/>
-        </w:rPr>
-        <w:tab/>
-      </w:r>
-      <w:r>
-        <w:rPr>
-          <w:rFonts w:ascii="Times New Roman" w:hAnsi="Times New Roman" w:cs="Times New Roman"/>
-        </w:rPr>
-        <w:t>PEP : c'est un document de conception qui décrit l'ensemble des conventions et bonnes pratiques pour coder en Python. En respectant ces normes, le code sera plus maintenable et une nouvelle personne qui souhaite travailler sur ce projet aura beaucoup plus de facilité à le comprendre.</w:t>
-      </w:r>
-    </w:p>
-    <w:p>
-      <w:pPr>
-        <w:jc w:val="both"/>
-        <w:rPr>
-          <w:rFonts w:ascii="Times New Roman" w:hAnsi="Times New Roman" w:cs="Times New Roman"/>
-        </w:rPr>
-      </w:pPr>
-    </w:p>
-    <w:p>
-      <w:pPr>
-        <w:rPr>
-          <w:rFonts w:ascii="Times New Roman" w:hAnsi="Times New Roman" w:cs="Times New Roman"/>
-        </w:rPr>
-      </w:pPr>
-    </w:p>
-    <w:p>
-      <w:pPr>
-        <w:rPr>
-          <w:rFonts w:ascii="Times New Roman" w:hAnsi="Times New Roman" w:cs="Times New Roman"/>
-        </w:rPr>
-      </w:pPr>
-      <w:r>
-        <w:rPr>
-          <w:rFonts w:ascii="Times New Roman" w:hAnsi="Times New Roman" w:cs="Times New Roman"/>
-        </w:rPr>
-        <w:t>Licence de base : GNU GPL</w:t>
-      </w:r>
-    </w:p>
-    <w:p>
-      <w:pPr>
-        <w:rPr>
-          <w:rFonts w:ascii="Times New Roman" w:hAnsi="Times New Roman" w:cs="Times New Roman"/>
-        </w:rPr>
-      </w:pPr>
-      <w:r>
-        <w:rPr>
-          <w:rFonts w:ascii="Times New Roman" w:hAnsi="Times New Roman" w:cs="Times New Roman"/>
-        </w:rPr>
-        <w:t>Peut-être prendre la licence MIT qui est totalement libre</w:t>
-      </w:r>
-      <w:r>
-        <w:rPr>
-          <w:rFonts w:ascii="Times New Roman" w:hAnsi="Times New Roman" w:cs="Times New Roman"/>
-        </w:rPr>
-        <w:t xml:space="preserve"> </w:t>
-      </w:r>
-      <w:r>
-        <w:rPr>
-          <w:rFonts w:ascii="Times New Roman" w:hAnsi="Times New Roman" w:cs="Times New Roman"/>
-        </w:rPr>
-        <w:t>?</w:t>
-      </w:r>
-    </w:p>
-    <w:p>
-      <w:pPr>
-        <w:rPr>
-          <w:rFonts w:ascii="Times New Roman" w:hAnsi="Times New Roman" w:cs="Times New Roman"/>
-        </w:rPr>
-      </w:pPr>
-    </w:p>
-    <w:p>
-      <w:pPr>
-        <w:rPr>
-          <w:rFonts w:ascii="Times New Roman" w:hAnsi="Times New Roman" w:cs="Times New Roman"/>
-        </w:rPr>
-      </w:pPr>
-      <w:r>
-        <w:rPr>
-          <w:rFonts w:ascii="Times New Roman" w:hAnsi="Times New Roman" w:cs="Times New Roman"/>
-        </w:rPr>
-        <w:t>Packaging :</w:t>
-      </w:r>
-    </w:p>
-    <w:p>
-      <w:pPr>
-        <w:rPr>
-          <w:rFonts w:ascii="Times New Roman" w:hAnsi="Times New Roman" w:cs="Times New Roman"/>
-        </w:rPr>
-      </w:pPr>
-    </w:p>
-    <w:p>
-      <w:pPr>
-        <w:rPr>
-          <w:rFonts w:ascii="Times New Roman" w:hAnsi="Times New Roman" w:cs="Times New Roman"/>
-        </w:rPr>
-      </w:pPr>
-    </w:p>
-    <w:p>
-      <w:pPr>
-        <w:rPr>
-          <w:rFonts w:ascii="Times New Roman" w:hAnsi="Times New Roman" w:cs="Times New Roman"/>
-        </w:rPr>
-      </w:pPr>
-    </w:p>
-    <w:p>
-      <w:pPr>
-        <w:rPr>
-          <w:rFonts w:ascii="Times New Roman" w:hAnsi="Times New Roman" w:cs="Times New Roman"/>
-        </w:rPr>
-      </w:pPr>
-    </w:p>
-    <w:p>
-      <w:pPr>
-        <w:rPr>
-          <w:rFonts w:ascii="Times New Roman" w:hAnsi="Times New Roman" w:cs="Times New Roman"/>
-        </w:rPr>
-      </w:pPr>
-    </w:p>
-    <w:p>
-      <w:pPr>
-        <w:rPr>
-          <w:rFonts w:ascii="Times New Roman" w:hAnsi="Times New Roman" w:cs="Times New Roman"/>
-        </w:rPr>
-      </w:pPr>
-    </w:p>
-    <w:p>
-      <w:pPr>
-        <w:rPr>
-          <w:rFonts w:ascii="Times New Roman" w:hAnsi="Times New Roman" w:cs="Times New Roman"/>
-        </w:rPr>
-      </w:pPr>
-    </w:p>
-    <w:p>
-      <w:pPr>
-        <w:rPr>
-          <w:rFonts w:ascii="Times New Roman" w:hAnsi="Times New Roman" w:cs="Times New Roman"/>
-        </w:rPr>
-      </w:pPr>
-    </w:p>
-    <w:p>
-      <w:pPr>
-        <w:rPr>
-          <w:rFonts w:ascii="Times New Roman" w:hAnsi="Times New Roman" w:cs="Times New Roman"/>
-        </w:rPr>
-      </w:pPr>
-    </w:p>
-    <w:p>
-      <w:pPr>
-        <w:rPr>
-          <w:rFonts w:ascii="Times New Roman" w:hAnsi="Times New Roman" w:cs="Times New Roman"/>
-        </w:rPr>
-      </w:pPr>
-    </w:p>
-    <w:p>
-      <w:pPr>
-        <w:rPr>
-          <w:rFonts w:ascii="Times New Roman" w:hAnsi="Times New Roman" w:cs="Times New Roman"/>
-        </w:rPr>
-      </w:pPr>
-    </w:p>
-    <w:p>
-      <w:pPr>
-        <w:rPr>
-          <w:rFonts w:ascii="Times New Roman" w:hAnsi="Times New Roman" w:cs="Times New Roman"/>
-        </w:rPr>
-      </w:pPr>
-    </w:p>
-    <w:p>
-      <w:pPr>
-        <w:rPr>
-          <w:rFonts w:ascii="Times New Roman" w:hAnsi="Times New Roman" w:cs="Times New Roman"/>
-        </w:rPr>
-      </w:pPr>
-    </w:p>
-    <w:p>
-      <w:pPr>
-        <w:rPr>
-          <w:rFonts w:ascii="Times New Roman" w:hAnsi="Times New Roman" w:cs="Times New Roman"/>
-        </w:rPr>
-      </w:pPr>
-    </w:p>
-    <w:p>
-      <w:pPr>
-        <w:rPr>
-          <w:rFonts w:ascii="Times New Roman" w:hAnsi="Times New Roman" w:cs="Times New Roman"/>
-        </w:rPr>
-      </w:pPr>
-    </w:p>
-    <w:p>
-      <w:pPr>
-        <w:rPr>
-          <w:rFonts w:ascii="Times New Roman" w:hAnsi="Times New Roman" w:cs="Times New Roman"/>
-        </w:rPr>
-      </w:pPr>
-    </w:p>
-    <w:p>
-      <w:pPr>
-        <w:rPr>
-          <w:rFonts w:ascii="Times New Roman" w:hAnsi="Times New Roman" w:cs="Times New Roman"/>
-        </w:rPr>
-      </w:pPr>
-    </w:p>
-    <w:p>
-      <w:pPr>
-        <w:rPr>
-          <w:rFonts w:ascii="Times New Roman" w:hAnsi="Times New Roman" w:cs="Times New Roman"/>
-        </w:rPr>
-      </w:pPr>
-    </w:p>
-    <w:p>
-      <w:pPr>
-        <w:rPr>
-          <w:rFonts w:ascii="Times New Roman" w:hAnsi="Times New Roman" w:cs="Times New Roman"/>
-        </w:rPr>
-      </w:pPr>
-    </w:p>
-    <w:p>
-      <w:pPr>
-        <w:rPr>
-          <w:rFonts w:ascii="Times New Roman" w:hAnsi="Times New Roman" w:cs="Times New Roman"/>
-        </w:rPr>
-      </w:pPr>
-    </w:p>
-    <w:p>
-      <w:pPr>
-        <w:pStyle w:val="Titre"/>
-        <w:outlineLvl w:val="0"/>
-        <w:rPr>
-          <w:rFonts w:ascii="Times New Roman" w:hAnsi="Times New Roman" w:cs="Times New Roman"/>
-        </w:rPr>
-      </w:pPr>
-      <w:bookmarkStart w:id="22" w:name="_Toc449627804"/>
+      <w:bookmarkStart w:id="20" w:name="_Toc449627804"/>
       <w:r>
         <w:rPr>
           <w:rFonts w:ascii="Times New Roman" w:hAnsi="Times New Roman" w:cs="Times New Roman"/>
@@ -6877,7 +6494,7 @@
         <w:lastRenderedPageBreak/>
         <w:t>Conclusion</w:t>
       </w:r>
-      <w:bookmarkEnd w:id="22"/>
+      <w:bookmarkEnd w:id="20"/>
     </w:p>
     <w:p>
       <w:pPr>
@@ -7104,70 +6721,21 @@
     </w:p>
     <w:p>
       <w:pPr>
-        <w:rPr>
-          <w:rFonts w:ascii="Times New Roman" w:eastAsiaTheme="majorEastAsia" w:hAnsi="Times New Roman" w:cs="Times New Roman"/>
-          <w:color w:val="365F91" w:themeColor="accent1" w:themeShade="BF"/>
-          <w:sz w:val="28"/>
-          <w:szCs w:val="28"/>
-        </w:rPr>
-      </w:pPr>
-    </w:p>
-    <w:p>
-      <w:pPr>
-        <w:rPr>
-          <w:rFonts w:ascii="Times New Roman" w:eastAsiaTheme="majorEastAsia" w:hAnsi="Times New Roman" w:cs="Times New Roman"/>
-          <w:color w:val="365F91" w:themeColor="accent1" w:themeShade="BF"/>
-          <w:sz w:val="28"/>
-          <w:szCs w:val="28"/>
-        </w:rPr>
-      </w:pPr>
-    </w:p>
-    <w:p>
-      <w:pPr>
-        <w:rPr>
-          <w:rFonts w:ascii="Times New Roman" w:eastAsiaTheme="majorEastAsia" w:hAnsi="Times New Roman" w:cs="Times New Roman"/>
-          <w:color w:val="365F91" w:themeColor="accent1" w:themeShade="BF"/>
-          <w:sz w:val="28"/>
-          <w:szCs w:val="28"/>
-        </w:rPr>
-      </w:pPr>
-    </w:p>
-    <w:p>
-      <w:pPr>
-        <w:rPr>
-          <w:rFonts w:ascii="Times New Roman" w:eastAsiaTheme="majorEastAsia" w:hAnsi="Times New Roman" w:cs="Times New Roman"/>
-          <w:color w:val="365F91" w:themeColor="accent1" w:themeShade="BF"/>
-          <w:sz w:val="28"/>
-          <w:szCs w:val="28"/>
-        </w:rPr>
-      </w:pPr>
-    </w:p>
-    <w:p>
-      <w:pPr>
-        <w:rPr>
-          <w:rFonts w:ascii="Times New Roman" w:eastAsiaTheme="majorEastAsia" w:hAnsi="Times New Roman" w:cs="Times New Roman"/>
-          <w:color w:val="365F91" w:themeColor="accent1" w:themeShade="BF"/>
-          <w:sz w:val="28"/>
-          <w:szCs w:val="28"/>
-        </w:rPr>
-      </w:pPr>
-    </w:p>
-    <w:p>
-      <w:pPr>
         <w:pStyle w:val="Titre"/>
         <w:outlineLvl w:val="0"/>
         <w:rPr>
           <w:rFonts w:ascii="Times New Roman" w:hAnsi="Times New Roman" w:cs="Times New Roman"/>
         </w:rPr>
       </w:pPr>
-      <w:bookmarkStart w:id="23" w:name="_Toc449627805"/>
-      <w:r>
-        <w:rPr>
-          <w:rFonts w:ascii="Times New Roman" w:hAnsi="Times New Roman" w:cs="Times New Roman"/>
-        </w:rPr>
+      <w:bookmarkStart w:id="21" w:name="_Toc449627805"/>
+      <w:r>
+        <w:rPr>
+          <w:rFonts w:ascii="Times New Roman" w:hAnsi="Times New Roman" w:cs="Times New Roman"/>
+        </w:rPr>
+        <w:lastRenderedPageBreak/>
         <w:t>Tables des illustrations</w:t>
       </w:r>
-      <w:bookmarkEnd w:id="23"/>
+      <w:bookmarkEnd w:id="21"/>
     </w:p>
     <w:p>
       <w:pPr>
@@ -7176,7 +6744,7 @@
           <w:tab w:val="right" w:leader="dot" w:pos="9062"/>
         </w:tabs>
         <w:rPr>
-          <w:rFonts w:ascii="Times New Roman" w:eastAsiaTheme="minorEastAsia" w:hAnsi="Times New Roman" w:cs="Times New Roman"/>
+          <w:rFonts w:eastAsiaTheme="minorEastAsia"/>
           <w:noProof/>
           <w:lang w:eastAsia="fr-FR"/>
         </w:rPr>
@@ -7199,7 +6767,7 @@
         </w:rPr>
         <w:fldChar w:fldCharType="separate"/>
       </w:r>
-      <w:hyperlink w:anchor="_Toc449627449" w:history="1">
+      <w:hyperlink w:anchor="_Toc450676123" w:history="1">
         <w:r>
           <w:rPr>
             <w:rStyle w:val="Lienhypertexte"/>
@@ -7210,7 +6778,6 @@
         </w:r>
         <w:r>
           <w:rPr>
-            <w:rFonts w:ascii="Times New Roman" w:hAnsi="Times New Roman" w:cs="Times New Roman"/>
             <w:noProof/>
             <w:webHidden/>
           </w:rPr>
@@ -7218,7 +6785,6 @@
         </w:r>
         <w:r>
           <w:rPr>
-            <w:rFonts w:ascii="Times New Roman" w:hAnsi="Times New Roman" w:cs="Times New Roman"/>
             <w:noProof/>
             <w:webHidden/>
           </w:rPr>
@@ -7226,22 +6792,19 @@
         </w:r>
         <w:r>
           <w:rPr>
-            <w:rFonts w:ascii="Times New Roman" w:hAnsi="Times New Roman" w:cs="Times New Roman"/>
-            <w:noProof/>
-            <w:webHidden/>
-          </w:rPr>
-          <w:instrText xml:space="preserve"> PAGEREF _Toc449627449 \h </w:instrText>
-        </w:r>
-        <w:r>
-          <w:rPr>
-            <w:rFonts w:ascii="Times New Roman" w:hAnsi="Times New Roman" w:cs="Times New Roman"/>
-            <w:noProof/>
-            <w:webHidden/>
-          </w:rPr>
-        </w:r>
-        <w:r>
-          <w:rPr>
-            <w:rFonts w:ascii="Times New Roman" w:hAnsi="Times New Roman" w:cs="Times New Roman"/>
+            <w:noProof/>
+            <w:webHidden/>
+          </w:rPr>
+          <w:instrText xml:space="preserve"> PAGEREF _Toc450676123 \h </w:instrText>
+        </w:r>
+        <w:r>
+          <w:rPr>
+            <w:noProof/>
+            <w:webHidden/>
+          </w:rPr>
+        </w:r>
+        <w:r>
+          <w:rPr>
             <w:noProof/>
             <w:webHidden/>
           </w:rPr>
@@ -7249,7 +6812,6 @@
         </w:r>
         <w:r>
           <w:rPr>
-            <w:rFonts w:ascii="Times New Roman" w:hAnsi="Times New Roman" w:cs="Times New Roman"/>
             <w:noProof/>
             <w:webHidden/>
           </w:rPr>
@@ -7257,7 +6819,6 @@
         </w:r>
         <w:r>
           <w:rPr>
-            <w:rFonts w:ascii="Times New Roman" w:hAnsi="Times New Roman" w:cs="Times New Roman"/>
             <w:noProof/>
             <w:webHidden/>
           </w:rPr>
@@ -7272,12 +6833,12 @@
           <w:tab w:val="right" w:leader="dot" w:pos="9062"/>
         </w:tabs>
         <w:rPr>
-          <w:rFonts w:ascii="Times New Roman" w:eastAsiaTheme="minorEastAsia" w:hAnsi="Times New Roman" w:cs="Times New Roman"/>
+          <w:rFonts w:eastAsiaTheme="minorEastAsia"/>
           <w:noProof/>
           <w:lang w:eastAsia="fr-FR"/>
         </w:rPr>
       </w:pPr>
-      <w:hyperlink w:anchor="_Toc449627450" w:history="1">
+      <w:hyperlink w:anchor="_Toc450676124" w:history="1">
         <w:r>
           <w:rPr>
             <w:rStyle w:val="Lienhypertexte"/>
@@ -7288,7 +6849,6 @@
         </w:r>
         <w:r>
           <w:rPr>
-            <w:rFonts w:ascii="Times New Roman" w:hAnsi="Times New Roman" w:cs="Times New Roman"/>
             <w:noProof/>
             <w:webHidden/>
           </w:rPr>
@@ -7296,7 +6856,6 @@
         </w:r>
         <w:r>
           <w:rPr>
-            <w:rFonts w:ascii="Times New Roman" w:hAnsi="Times New Roman" w:cs="Times New Roman"/>
             <w:noProof/>
             <w:webHidden/>
           </w:rPr>
@@ -7304,22 +6863,19 @@
         </w:r>
         <w:r>
           <w:rPr>
-            <w:rFonts w:ascii="Times New Roman" w:hAnsi="Times New Roman" w:cs="Times New Roman"/>
-            <w:noProof/>
-            <w:webHidden/>
-          </w:rPr>
-          <w:instrText xml:space="preserve"> PAGEREF _Toc449627450 \h </w:instrText>
-        </w:r>
-        <w:r>
-          <w:rPr>
-            <w:rFonts w:ascii="Times New Roman" w:hAnsi="Times New Roman" w:cs="Times New Roman"/>
-            <w:noProof/>
-            <w:webHidden/>
-          </w:rPr>
-        </w:r>
-        <w:r>
-          <w:rPr>
-            <w:rFonts w:ascii="Times New Roman" w:hAnsi="Times New Roman" w:cs="Times New Roman"/>
+            <w:noProof/>
+            <w:webHidden/>
+          </w:rPr>
+          <w:instrText xml:space="preserve"> PAGEREF _Toc450676124 \h </w:instrText>
+        </w:r>
+        <w:r>
+          <w:rPr>
+            <w:noProof/>
+            <w:webHidden/>
+          </w:rPr>
+        </w:r>
+        <w:r>
+          <w:rPr>
             <w:noProof/>
             <w:webHidden/>
           </w:rPr>
@@ -7327,7 +6883,6 @@
         </w:r>
         <w:r>
           <w:rPr>
-            <w:rFonts w:ascii="Times New Roman" w:hAnsi="Times New Roman" w:cs="Times New Roman"/>
             <w:noProof/>
             <w:webHidden/>
           </w:rPr>
@@ -7335,7 +6890,6 @@
         </w:r>
         <w:r>
           <w:rPr>
-            <w:rFonts w:ascii="Times New Roman" w:hAnsi="Times New Roman" w:cs="Times New Roman"/>
             <w:noProof/>
             <w:webHidden/>
           </w:rPr>
@@ -7350,12 +6904,12 @@
           <w:tab w:val="right" w:leader="dot" w:pos="9062"/>
         </w:tabs>
         <w:rPr>
-          <w:rFonts w:ascii="Times New Roman" w:eastAsiaTheme="minorEastAsia" w:hAnsi="Times New Roman" w:cs="Times New Roman"/>
+          <w:rFonts w:eastAsiaTheme="minorEastAsia"/>
           <w:noProof/>
           <w:lang w:eastAsia="fr-FR"/>
         </w:rPr>
       </w:pPr>
-      <w:hyperlink w:anchor="_Toc449627451" w:history="1">
+      <w:hyperlink w:anchor="_Toc450676125" w:history="1">
         <w:r>
           <w:rPr>
             <w:rStyle w:val="Lienhypertexte"/>
@@ -7366,7 +6920,6 @@
         </w:r>
         <w:r>
           <w:rPr>
-            <w:rFonts w:ascii="Times New Roman" w:hAnsi="Times New Roman" w:cs="Times New Roman"/>
             <w:noProof/>
             <w:webHidden/>
           </w:rPr>
@@ -7374,7 +6927,6 @@
         </w:r>
         <w:r>
           <w:rPr>
-            <w:rFonts w:ascii="Times New Roman" w:hAnsi="Times New Roman" w:cs="Times New Roman"/>
             <w:noProof/>
             <w:webHidden/>
           </w:rPr>
@@ -7382,22 +6934,19 @@
         </w:r>
         <w:r>
           <w:rPr>
-            <w:rFonts w:ascii="Times New Roman" w:hAnsi="Times New Roman" w:cs="Times New Roman"/>
-            <w:noProof/>
-            <w:webHidden/>
-          </w:rPr>
-          <w:instrText xml:space="preserve"> PAGEREF _Toc449627451 \h </w:instrText>
-        </w:r>
-        <w:r>
-          <w:rPr>
-            <w:rFonts w:ascii="Times New Roman" w:hAnsi="Times New Roman" w:cs="Times New Roman"/>
-            <w:noProof/>
-            <w:webHidden/>
-          </w:rPr>
-        </w:r>
-        <w:r>
-          <w:rPr>
-            <w:rFonts w:ascii="Times New Roman" w:hAnsi="Times New Roman" w:cs="Times New Roman"/>
+            <w:noProof/>
+            <w:webHidden/>
+          </w:rPr>
+          <w:instrText xml:space="preserve"> PAGEREF _Toc450676125 \h </w:instrText>
+        </w:r>
+        <w:r>
+          <w:rPr>
+            <w:noProof/>
+            <w:webHidden/>
+          </w:rPr>
+        </w:r>
+        <w:r>
+          <w:rPr>
             <w:noProof/>
             <w:webHidden/>
           </w:rPr>
@@ -7405,7 +6954,6 @@
         </w:r>
         <w:r>
           <w:rPr>
-            <w:rFonts w:ascii="Times New Roman" w:hAnsi="Times New Roman" w:cs="Times New Roman"/>
             <w:noProof/>
             <w:webHidden/>
           </w:rPr>
@@ -7413,7 +6961,6 @@
         </w:r>
         <w:r>
           <w:rPr>
-            <w:rFonts w:ascii="Times New Roman" w:hAnsi="Times New Roman" w:cs="Times New Roman"/>
             <w:noProof/>
             <w:webHidden/>
           </w:rPr>
@@ -7428,12 +6975,12 @@
           <w:tab w:val="right" w:leader="dot" w:pos="9062"/>
         </w:tabs>
         <w:rPr>
-          <w:rFonts w:ascii="Times New Roman" w:eastAsiaTheme="minorEastAsia" w:hAnsi="Times New Roman" w:cs="Times New Roman"/>
+          <w:rFonts w:eastAsiaTheme="minorEastAsia"/>
           <w:noProof/>
           <w:lang w:eastAsia="fr-FR"/>
         </w:rPr>
       </w:pPr>
-      <w:hyperlink w:anchor="_Toc449627452" w:history="1">
+      <w:hyperlink w:anchor="_Toc450676126" w:history="1">
         <w:r>
           <w:rPr>
             <w:rStyle w:val="Lienhypertexte"/>
@@ -7444,7 +6991,6 @@
         </w:r>
         <w:r>
           <w:rPr>
-            <w:rFonts w:ascii="Times New Roman" w:hAnsi="Times New Roman" w:cs="Times New Roman"/>
             <w:noProof/>
             <w:webHidden/>
           </w:rPr>
@@ -7452,7 +6998,6 @@
         </w:r>
         <w:r>
           <w:rPr>
-            <w:rFonts w:ascii="Times New Roman" w:hAnsi="Times New Roman" w:cs="Times New Roman"/>
             <w:noProof/>
             <w:webHidden/>
           </w:rPr>
@@ -7460,22 +7005,19 @@
         </w:r>
         <w:r>
           <w:rPr>
-            <w:rFonts w:ascii="Times New Roman" w:hAnsi="Times New Roman" w:cs="Times New Roman"/>
-            <w:noProof/>
-            <w:webHidden/>
-          </w:rPr>
-          <w:instrText xml:space="preserve"> PAGEREF _Toc449627452 \h </w:instrText>
-        </w:r>
-        <w:r>
-          <w:rPr>
-            <w:rFonts w:ascii="Times New Roman" w:hAnsi="Times New Roman" w:cs="Times New Roman"/>
-            <w:noProof/>
-            <w:webHidden/>
-          </w:rPr>
-        </w:r>
-        <w:r>
-          <w:rPr>
-            <w:rFonts w:ascii="Times New Roman" w:hAnsi="Times New Roman" w:cs="Times New Roman"/>
+            <w:noProof/>
+            <w:webHidden/>
+          </w:rPr>
+          <w:instrText xml:space="preserve"> PAGEREF _Toc450676126 \h </w:instrText>
+        </w:r>
+        <w:r>
+          <w:rPr>
+            <w:noProof/>
+            <w:webHidden/>
+          </w:rPr>
+        </w:r>
+        <w:r>
+          <w:rPr>
             <w:noProof/>
             <w:webHidden/>
           </w:rPr>
@@ -7483,7 +7025,6 @@
         </w:r>
         <w:r>
           <w:rPr>
-            <w:rFonts w:ascii="Times New Roman" w:hAnsi="Times New Roman" w:cs="Times New Roman"/>
             <w:noProof/>
             <w:webHidden/>
           </w:rPr>
@@ -7491,7 +7032,6 @@
         </w:r>
         <w:r>
           <w:rPr>
-            <w:rFonts w:ascii="Times New Roman" w:hAnsi="Times New Roman" w:cs="Times New Roman"/>
             <w:noProof/>
             <w:webHidden/>
           </w:rPr>
@@ -7501,6 +7041,356 @@
     </w:p>
     <w:p>
       <w:pPr>
+        <w:pStyle w:val="Tabledesillustrations"/>
+        <w:tabs>
+          <w:tab w:val="right" w:leader="dot" w:pos="9062"/>
+        </w:tabs>
+        <w:rPr>
+          <w:rFonts w:eastAsiaTheme="minorEastAsia"/>
+          <w:noProof/>
+          <w:lang w:eastAsia="fr-FR"/>
+        </w:rPr>
+      </w:pPr>
+      <w:hyperlink r:id="rId18" w:anchor="_Toc450676127" w:history="1">
+        <w:r>
+          <w:rPr>
+            <w:rStyle w:val="Lienhypertexte"/>
+            <w:noProof/>
+          </w:rPr>
+          <w:t>Figure 5: Semi-diagramme de classes</w:t>
+        </w:r>
+        <w:r>
+          <w:rPr>
+            <w:noProof/>
+            <w:webHidden/>
+          </w:rPr>
+          <w:tab/>
+        </w:r>
+        <w:r>
+          <w:rPr>
+            <w:noProof/>
+            <w:webHidden/>
+          </w:rPr>
+          <w:fldChar w:fldCharType="begin"/>
+        </w:r>
+        <w:r>
+          <w:rPr>
+            <w:noProof/>
+            <w:webHidden/>
+          </w:rPr>
+          <w:instrText xml:space="preserve"> PAGEREF _Toc450676127 \h </w:instrText>
+        </w:r>
+        <w:r>
+          <w:rPr>
+            <w:noProof/>
+            <w:webHidden/>
+          </w:rPr>
+        </w:r>
+        <w:r>
+          <w:rPr>
+            <w:noProof/>
+            <w:webHidden/>
+          </w:rPr>
+          <w:fldChar w:fldCharType="separate"/>
+        </w:r>
+        <w:r>
+          <w:rPr>
+            <w:noProof/>
+            <w:webHidden/>
+          </w:rPr>
+          <w:t>12</w:t>
+        </w:r>
+        <w:r>
+          <w:rPr>
+            <w:noProof/>
+            <w:webHidden/>
+          </w:rPr>
+          <w:fldChar w:fldCharType="end"/>
+        </w:r>
+      </w:hyperlink>
+    </w:p>
+    <w:p>
+      <w:pPr>
+        <w:pStyle w:val="Tabledesillustrations"/>
+        <w:tabs>
+          <w:tab w:val="right" w:leader="dot" w:pos="9062"/>
+        </w:tabs>
+        <w:rPr>
+          <w:rFonts w:eastAsiaTheme="minorEastAsia"/>
+          <w:noProof/>
+          <w:lang w:eastAsia="fr-FR"/>
+        </w:rPr>
+      </w:pPr>
+      <w:hyperlink w:anchor="_Toc450676128" w:history="1">
+        <w:r>
+          <w:rPr>
+            <w:rStyle w:val="Lienhypertexte"/>
+            <w:noProof/>
+          </w:rPr>
+          <w:t>Figure 6: Aperçu de l'application</w:t>
+        </w:r>
+        <w:r>
+          <w:rPr>
+            <w:noProof/>
+            <w:webHidden/>
+          </w:rPr>
+          <w:tab/>
+        </w:r>
+        <w:r>
+          <w:rPr>
+            <w:noProof/>
+            <w:webHidden/>
+          </w:rPr>
+          <w:fldChar w:fldCharType="begin"/>
+        </w:r>
+        <w:r>
+          <w:rPr>
+            <w:noProof/>
+            <w:webHidden/>
+          </w:rPr>
+          <w:instrText xml:space="preserve"> PAGEREF _Toc450676128 \h </w:instrText>
+        </w:r>
+        <w:r>
+          <w:rPr>
+            <w:noProof/>
+            <w:webHidden/>
+          </w:rPr>
+        </w:r>
+        <w:r>
+          <w:rPr>
+            <w:noProof/>
+            <w:webHidden/>
+          </w:rPr>
+          <w:fldChar w:fldCharType="separate"/>
+        </w:r>
+        <w:r>
+          <w:rPr>
+            <w:noProof/>
+            <w:webHidden/>
+          </w:rPr>
+          <w:t>14</w:t>
+        </w:r>
+        <w:r>
+          <w:rPr>
+            <w:noProof/>
+            <w:webHidden/>
+          </w:rPr>
+          <w:fldChar w:fldCharType="end"/>
+        </w:r>
+      </w:hyperlink>
+    </w:p>
+    <w:p>
+      <w:pPr>
+        <w:pStyle w:val="Tabledesillustrations"/>
+        <w:tabs>
+          <w:tab w:val="right" w:leader="dot" w:pos="9062"/>
+        </w:tabs>
+        <w:rPr>
+          <w:rFonts w:eastAsiaTheme="minorEastAsia"/>
+          <w:noProof/>
+          <w:lang w:eastAsia="fr-FR"/>
+        </w:rPr>
+      </w:pPr>
+      <w:hyperlink w:anchor="_Toc450676129" w:history="1">
+        <w:r>
+          <w:rPr>
+            <w:rStyle w:val="Lienhypertexte"/>
+            <w:noProof/>
+          </w:rPr>
+          <w:t>Figure 7: Semi-diagramme de classe de GraphicsGraphView en détail</w:t>
+        </w:r>
+        <w:r>
+          <w:rPr>
+            <w:noProof/>
+            <w:webHidden/>
+          </w:rPr>
+          <w:tab/>
+        </w:r>
+        <w:r>
+          <w:rPr>
+            <w:noProof/>
+            <w:webHidden/>
+          </w:rPr>
+          <w:fldChar w:fldCharType="begin"/>
+        </w:r>
+        <w:r>
+          <w:rPr>
+            <w:noProof/>
+            <w:webHidden/>
+          </w:rPr>
+          <w:instrText xml:space="preserve"> PAGEREF _Toc450676129 \h </w:instrText>
+        </w:r>
+        <w:r>
+          <w:rPr>
+            <w:noProof/>
+            <w:webHidden/>
+          </w:rPr>
+        </w:r>
+        <w:r>
+          <w:rPr>
+            <w:noProof/>
+            <w:webHidden/>
+          </w:rPr>
+          <w:fldChar w:fldCharType="separate"/>
+        </w:r>
+        <w:r>
+          <w:rPr>
+            <w:noProof/>
+            <w:webHidden/>
+          </w:rPr>
+          <w:t>15</w:t>
+        </w:r>
+        <w:r>
+          <w:rPr>
+            <w:noProof/>
+            <w:webHidden/>
+          </w:rPr>
+          <w:fldChar w:fldCharType="end"/>
+        </w:r>
+      </w:hyperlink>
+    </w:p>
+    <w:p>
+      <w:pPr>
+        <w:pStyle w:val="Tabledesillustrations"/>
+        <w:tabs>
+          <w:tab w:val="right" w:leader="dot" w:pos="9062"/>
+        </w:tabs>
+        <w:rPr>
+          <w:rFonts w:eastAsiaTheme="minorEastAsia"/>
+          <w:noProof/>
+          <w:lang w:eastAsia="fr-FR"/>
+        </w:rPr>
+      </w:pPr>
+      <w:hyperlink w:anchor="_Toc450676130" w:history="1">
+        <w:r>
+          <w:rPr>
+            <w:rStyle w:val="Lienhypertexte"/>
+            <w:noProof/>
+          </w:rPr>
+          <w:t>Figure 8: Semi-diagramme de classe de GraphicsGraphView avec nœuds</w:t>
+        </w:r>
+        <w:r>
+          <w:rPr>
+            <w:noProof/>
+            <w:webHidden/>
+          </w:rPr>
+          <w:tab/>
+        </w:r>
+        <w:r>
+          <w:rPr>
+            <w:noProof/>
+            <w:webHidden/>
+          </w:rPr>
+          <w:fldChar w:fldCharType="begin"/>
+        </w:r>
+        <w:r>
+          <w:rPr>
+            <w:noProof/>
+            <w:webHidden/>
+          </w:rPr>
+          <w:instrText xml:space="preserve"> PAGEREF _Toc450676130 \h </w:instrText>
+        </w:r>
+        <w:r>
+          <w:rPr>
+            <w:noProof/>
+            <w:webHidden/>
+          </w:rPr>
+        </w:r>
+        <w:r>
+          <w:rPr>
+            <w:noProof/>
+            <w:webHidden/>
+          </w:rPr>
+          <w:fldChar w:fldCharType="separate"/>
+        </w:r>
+        <w:r>
+          <w:rPr>
+            <w:noProof/>
+            <w:webHidden/>
+          </w:rPr>
+          <w:t>16</w:t>
+        </w:r>
+        <w:r>
+          <w:rPr>
+            <w:noProof/>
+            <w:webHidden/>
+          </w:rPr>
+          <w:fldChar w:fldCharType="end"/>
+        </w:r>
+      </w:hyperlink>
+    </w:p>
+    <w:p>
+      <w:pPr>
+        <w:pStyle w:val="Tabledesillustrations"/>
+        <w:tabs>
+          <w:tab w:val="right" w:leader="dot" w:pos="9062"/>
+        </w:tabs>
+        <w:rPr>
+          <w:rFonts w:eastAsiaTheme="minorEastAsia"/>
+          <w:noProof/>
+          <w:lang w:eastAsia="fr-FR"/>
+        </w:rPr>
+      </w:pPr>
+      <w:hyperlink w:anchor="_Toc450676131" w:history="1">
+        <w:r>
+          <w:rPr>
+            <w:rStyle w:val="Lienhypertexte"/>
+            <w:noProof/>
+          </w:rPr>
+          <w:t>Figure 9: Semi-diagramme de classe de GraphicsGraphView avec arêtes</w:t>
+        </w:r>
+        <w:r>
+          <w:rPr>
+            <w:noProof/>
+            <w:webHidden/>
+          </w:rPr>
+          <w:tab/>
+        </w:r>
+        <w:r>
+          <w:rPr>
+            <w:noProof/>
+            <w:webHidden/>
+          </w:rPr>
+          <w:fldChar w:fldCharType="begin"/>
+        </w:r>
+        <w:r>
+          <w:rPr>
+            <w:noProof/>
+            <w:webHidden/>
+          </w:rPr>
+          <w:instrText xml:space="preserve"> PAGEREF _Toc450676131 \h </w:instrText>
+        </w:r>
+        <w:r>
+          <w:rPr>
+            <w:noProof/>
+            <w:webHidden/>
+          </w:rPr>
+        </w:r>
+        <w:r>
+          <w:rPr>
+            <w:noProof/>
+            <w:webHidden/>
+          </w:rPr>
+          <w:fldChar w:fldCharType="separate"/>
+        </w:r>
+        <w:r>
+          <w:rPr>
+            <w:noProof/>
+            <w:webHidden/>
+          </w:rPr>
+          <w:t>17</w:t>
+        </w:r>
+        <w:r>
+          <w:rPr>
+            <w:noProof/>
+            <w:webHidden/>
+          </w:rPr>
+          <w:fldChar w:fldCharType="end"/>
+        </w:r>
+      </w:hyperlink>
+    </w:p>
+    <w:p>
+      <w:pPr>
         <w:pStyle w:val="Titre1"/>
         <w:rPr>
           <w:rFonts w:ascii="Times New Roman" w:hAnsi="Times New Roman" w:cs="Times New Roman"/>
@@ -7512,34 +7402,6 @@
         </w:rPr>
         <w:fldChar w:fldCharType="end"/>
       </w:r>
-    </w:p>
-    <w:p>
-      <w:pPr>
-        <w:rPr>
-          <w:rFonts w:ascii="Times New Roman" w:hAnsi="Times New Roman" w:cs="Times New Roman"/>
-        </w:rPr>
-      </w:pPr>
-    </w:p>
-    <w:p>
-      <w:pPr>
-        <w:rPr>
-          <w:rFonts w:ascii="Times New Roman" w:hAnsi="Times New Roman" w:cs="Times New Roman"/>
-        </w:rPr>
-      </w:pPr>
-    </w:p>
-    <w:p>
-      <w:pPr>
-        <w:rPr>
-          <w:rFonts w:ascii="Times New Roman" w:hAnsi="Times New Roman" w:cs="Times New Roman"/>
-        </w:rPr>
-      </w:pPr>
-    </w:p>
-    <w:p>
-      <w:pPr>
-        <w:rPr>
-          <w:rFonts w:ascii="Times New Roman" w:hAnsi="Times New Roman" w:cs="Times New Roman"/>
-        </w:rPr>
-      </w:pPr>
     </w:p>
     <w:p>
       <w:pPr>
@@ -7703,14 +7565,15 @@
           <w:rFonts w:ascii="Times New Roman" w:hAnsi="Times New Roman" w:cs="Times New Roman"/>
         </w:rPr>
       </w:pPr>
-      <w:bookmarkStart w:id="24" w:name="_Toc449627806"/>
-      <w:r>
-        <w:rPr>
-          <w:rFonts w:ascii="Times New Roman" w:hAnsi="Times New Roman" w:cs="Times New Roman"/>
-        </w:rPr>
+      <w:bookmarkStart w:id="22" w:name="_Toc449627806"/>
+      <w:r>
+        <w:rPr>
+          <w:rFonts w:ascii="Times New Roman" w:hAnsi="Times New Roman" w:cs="Times New Roman"/>
+        </w:rPr>
+        <w:lastRenderedPageBreak/>
         <w:t>Annexes</w:t>
       </w:r>
-      <w:bookmarkEnd w:id="24"/>
+      <w:bookmarkEnd w:id="22"/>
     </w:p>
     <w:p>
       <w:pPr>
@@ -7728,7 +7591,7 @@
       </w:r>
     </w:p>
     <w:sectPr>
-      <w:footerReference w:type="default" r:id="rId14"/>
+      <w:footerReference w:type="default" r:id="rId19"/>
       <w:pgSz w:w="11906" w:h="16838"/>
       <w:pgMar w:top="1417" w:right="1417" w:bottom="1417" w:left="1417" w:header="708" w:footer="708" w:gutter="0"/>
       <w:cols w:space="708"/>
@@ -7785,7 +7648,7 @@
             <w:rPr>
               <w:noProof/>
             </w:rPr>
-            <w:t>20</w:t>
+            <w:t>9</w:t>
           </w:r>
         </w:fldSimple>
       </w:p>
@@ -8844,6 +8707,119 @@
     </w:lvl>
   </w:abstractNum>
   <w:abstractNum w:abstractNumId="9">
+    <w:nsid w:val="75AB7A1C"/>
+    <w:multiLevelType w:val="hybridMultilevel"/>
+    <w:tmpl w:val="B43CFE0C"/>
+    <w:lvl w:ilvl="0" w:tplc="040C0001">
+      <w:start w:val="1"/>
+      <w:numFmt w:val="bullet"/>
+      <w:lvlText w:val=""/>
+      <w:lvlJc w:val="left"/>
+      <w:pPr>
+        <w:ind w:left="720" w:hanging="360"/>
+      </w:pPr>
+      <w:rPr>
+        <w:rFonts w:ascii="Symbol" w:hAnsi="Symbol" w:hint="default"/>
+      </w:rPr>
+    </w:lvl>
+    <w:lvl w:ilvl="1" w:tplc="040C0003" w:tentative="1">
+      <w:start w:val="1"/>
+      <w:numFmt w:val="bullet"/>
+      <w:lvlText w:val="o"/>
+      <w:lvlJc w:val="left"/>
+      <w:pPr>
+        <w:ind w:left="1440" w:hanging="360"/>
+      </w:pPr>
+      <w:rPr>
+        <w:rFonts w:ascii="Courier New" w:hAnsi="Courier New" w:cs="Courier New" w:hint="default"/>
+      </w:rPr>
+    </w:lvl>
+    <w:lvl w:ilvl="2" w:tplc="040C0005" w:tentative="1">
+      <w:start w:val="1"/>
+      <w:numFmt w:val="bullet"/>
+      <w:lvlText w:val=""/>
+      <w:lvlJc w:val="left"/>
+      <w:pPr>
+        <w:ind w:left="2160" w:hanging="360"/>
+      </w:pPr>
+      <w:rPr>
+        <w:rFonts w:ascii="Wingdings" w:hAnsi="Wingdings" w:hint="default"/>
+      </w:rPr>
+    </w:lvl>
+    <w:lvl w:ilvl="3" w:tplc="040C0001" w:tentative="1">
+      <w:start w:val="1"/>
+      <w:numFmt w:val="bullet"/>
+      <w:lvlText w:val=""/>
+      <w:lvlJc w:val="left"/>
+      <w:pPr>
+        <w:ind w:left="2880" w:hanging="360"/>
+      </w:pPr>
+      <w:rPr>
+        <w:rFonts w:ascii="Symbol" w:hAnsi="Symbol" w:hint="default"/>
+      </w:rPr>
+    </w:lvl>
+    <w:lvl w:ilvl="4" w:tplc="040C0003" w:tentative="1">
+      <w:start w:val="1"/>
+      <w:numFmt w:val="bullet"/>
+      <w:lvlText w:val="o"/>
+      <w:lvlJc w:val="left"/>
+      <w:pPr>
+        <w:ind w:left="3600" w:hanging="360"/>
+      </w:pPr>
+      <w:rPr>
+        <w:rFonts w:ascii="Courier New" w:hAnsi="Courier New" w:cs="Courier New" w:hint="default"/>
+      </w:rPr>
+    </w:lvl>
+    <w:lvl w:ilvl="5" w:tplc="040C0005" w:tentative="1">
+      <w:start w:val="1"/>
+      <w:numFmt w:val="bullet"/>
+      <w:lvlText w:val=""/>
+      <w:lvlJc w:val="left"/>
+      <w:pPr>
+        <w:ind w:left="4320" w:hanging="360"/>
+      </w:pPr>
+      <w:rPr>
+        <w:rFonts w:ascii="Wingdings" w:hAnsi="Wingdings" w:hint="default"/>
+      </w:rPr>
+    </w:lvl>
+    <w:lvl w:ilvl="6" w:tplc="040C0001" w:tentative="1">
+      <w:start w:val="1"/>
+      <w:numFmt w:val="bullet"/>
+      <w:lvlText w:val=""/>
+      <w:lvlJc w:val="left"/>
+      <w:pPr>
+        <w:ind w:left="5040" w:hanging="360"/>
+      </w:pPr>
+      <w:rPr>
+        <w:rFonts w:ascii="Symbol" w:hAnsi="Symbol" w:hint="default"/>
+      </w:rPr>
+    </w:lvl>
+    <w:lvl w:ilvl="7" w:tplc="040C0003" w:tentative="1">
+      <w:start w:val="1"/>
+      <w:numFmt w:val="bullet"/>
+      <w:lvlText w:val="o"/>
+      <w:lvlJc w:val="left"/>
+      <w:pPr>
+        <w:ind w:left="5760" w:hanging="360"/>
+      </w:pPr>
+      <w:rPr>
+        <w:rFonts w:ascii="Courier New" w:hAnsi="Courier New" w:cs="Courier New" w:hint="default"/>
+      </w:rPr>
+    </w:lvl>
+    <w:lvl w:ilvl="8" w:tplc="040C0005" w:tentative="1">
+      <w:start w:val="1"/>
+      <w:numFmt w:val="bullet"/>
+      <w:lvlText w:val=""/>
+      <w:lvlJc w:val="left"/>
+      <w:pPr>
+        <w:ind w:left="6480" w:hanging="360"/>
+      </w:pPr>
+      <w:rPr>
+        <w:rFonts w:ascii="Wingdings" w:hAnsi="Wingdings" w:hint="default"/>
+      </w:rPr>
+    </w:lvl>
+  </w:abstractNum>
+  <w:abstractNum w:abstractNumId="10">
     <w:nsid w:val="76904F81"/>
     <w:multiLevelType w:val="hybridMultilevel"/>
     <w:tmpl w:val="78C47D12"/>
@@ -8984,6 +8960,9 @@
     <w:abstractNumId w:val="7"/>
   </w:num>
   <w:num w:numId="10">
+    <w:abstractNumId w:val="10"/>
+  </w:num>
+  <w:num w:numId="11">
     <w:abstractNumId w:val="9"/>
   </w:num>
 </w:numbering>
@@ -9505,323 +9484,6 @@
 </w:styles>
 </file>
 
-<file path=word/glossary/document.xml><?xml version="1.0" encoding="utf-8"?>
-<w:glossaryDocument xmlns:ve="http://schemas.openxmlformats.org/markup-compatibility/2006" xmlns:o="urn:schemas-microsoft-com:office:office" xmlns:r="http://schemas.openxmlformats.org/officeDocument/2006/relationships" xmlns:m="http://schemas.openxmlformats.org/officeDocument/2006/math" xmlns:v="urn:schemas-microsoft-com:vml" xmlns:wp="http://schemas.openxmlformats.org/drawingml/2006/wordprocessingDrawing" xmlns:w10="urn:schemas-microsoft-com:office:word" xmlns:w="http://schemas.openxmlformats.org/wordprocessingml/2006/main" xmlns:wne="http://schemas.microsoft.com/office/word/2006/wordml">
-  <w:docParts/>
-</w:glossaryDocument>
-</file>
-
-<file path=word/glossary/fontTable.xml><?xml version="1.0" encoding="utf-8"?>
-<w:fonts xmlns:r="http://schemas.openxmlformats.org/officeDocument/2006/relationships" xmlns:w="http://schemas.openxmlformats.org/wordprocessingml/2006/main">
-  <w:font w:name="Symbol">
-    <w:panose1 w:val="05050102010706020507"/>
-    <w:charset w:val="02"/>
-    <w:family w:val="roman"/>
-    <w:pitch w:val="variable"/>
-    <w:sig w:usb0="00000000" w:usb1="10000000" w:usb2="00000000" w:usb3="00000000" w:csb0="80000000" w:csb1="00000000"/>
-  </w:font>
-  <w:font w:name="Times New Roman">
-    <w:panose1 w:val="02020603050405020304"/>
-    <w:charset w:val="00"/>
-    <w:family w:val="roman"/>
-    <w:pitch w:val="variable"/>
-    <w:sig w:usb0="E0002AFF" w:usb1="C0007841" w:usb2="00000009" w:usb3="00000000" w:csb0="000001FF" w:csb1="00000000"/>
-  </w:font>
-  <w:font w:name="Courier New">
-    <w:panose1 w:val="02070309020205020404"/>
-    <w:charset w:val="00"/>
-    <w:family w:val="modern"/>
-    <w:pitch w:val="fixed"/>
-    <w:sig w:usb0="E0002AFF" w:usb1="C0007843" w:usb2="00000009" w:usb3="00000000" w:csb0="000001FF" w:csb1="00000000"/>
-  </w:font>
-  <w:font w:name="Wingdings">
-    <w:panose1 w:val="05000000000000000000"/>
-    <w:charset w:val="02"/>
-    <w:family w:val="auto"/>
-    <w:pitch w:val="variable"/>
-    <w:sig w:usb0="00000000" w:usb1="10000000" w:usb2="00000000" w:usb3="00000000" w:csb0="80000000" w:csb1="00000000"/>
-  </w:font>
-  <w:font w:name="Calibri">
-    <w:panose1 w:val="020F0502020204030204"/>
-    <w:charset w:val="00"/>
-    <w:family w:val="swiss"/>
-    <w:pitch w:val="variable"/>
-    <w:sig w:usb0="E00002FF" w:usb1="4000ACFF" w:usb2="00000001" w:usb3="00000000" w:csb0="0000019F" w:csb1="00000000"/>
-  </w:font>
-  <w:font w:name="Cambria">
-    <w:panose1 w:val="02040503050406030204"/>
-    <w:charset w:val="00"/>
-    <w:family w:val="roman"/>
-    <w:pitch w:val="variable"/>
-    <w:sig w:usb0="E00002FF" w:usb1="400004FF" w:usb2="00000000" w:usb3="00000000" w:csb0="0000019F" w:csb1="00000000"/>
-  </w:font>
-  <w:font w:name="Tahoma">
-    <w:panose1 w:val="020B0604030504040204"/>
-    <w:charset w:val="00"/>
-    <w:family w:val="swiss"/>
-    <w:pitch w:val="variable"/>
-    <w:sig w:usb0="E1002EFF" w:usb1="C000605B" w:usb2="00000029" w:usb3="00000000" w:csb0="000101FF" w:csb1="00000000"/>
-  </w:font>
-</w:fonts>
-</file>
-
-<file path=word/glossary/settings.xml><?xml version="1.0" encoding="utf-8"?>
-<w:settings xmlns:o="urn:schemas-microsoft-com:office:office" xmlns:r="http://schemas.openxmlformats.org/officeDocument/2006/relationships" xmlns:m="http://schemas.openxmlformats.org/officeDocument/2006/math" xmlns:v="urn:schemas-microsoft-com:vml" xmlns:w10="urn:schemas-microsoft-com:office:word" xmlns:w="http://schemas.openxmlformats.org/wordprocessingml/2006/main" xmlns:sl="http://schemas.openxmlformats.org/schemaLibrary/2006/main">
-  <w:view w:val="normal"/>
-  <w:defaultTabStop w:val="708"/>
-  <w:hyphenationZone w:val="425"/>
-  <w:characterSpacingControl w:val="doNotCompress"/>
-  <w:compat>
-    <w:useFELayout/>
-  </w:compat>
-  <w:rsids>
-    <w:rsidRoot w:val="00065C85"/>
-    <w:rsid w:val="00065C85"/>
-    <w:rsid w:val="00447A28"/>
-    <w:rsid w:val="009277FB"/>
-    <w:rsid w:val="00951EC6"/>
-    <w:rsid w:val="009B4139"/>
-    <w:rsid w:val="00B0600A"/>
-    <w:rsid w:val="00C12EEB"/>
-  </w:rsids>
-  <m:mathPr>
-    <m:mathFont m:val="Cambria Math"/>
-    <m:brkBin m:val="before"/>
-    <m:brkBinSub m:val="--"/>
-    <m:smallFrac m:val="off"/>
-    <m:dispDef/>
-    <m:lMargin m:val="0"/>
-    <m:rMargin m:val="0"/>
-    <m:defJc m:val="centerGroup"/>
-    <m:wrapIndent m:val="1440"/>
-    <m:intLim m:val="subSup"/>
-    <m:naryLim m:val="undOvr"/>
-  </m:mathPr>
-  <w:themeFontLang w:val="fr-FR"/>
-  <w:clrSchemeMapping w:bg1="light1" w:t1="dark1" w:bg2="light2" w:t2="dark2" w:accent1="accent1" w:accent2="accent2" w:accent3="accent3" w:accent4="accent4" w:accent5="accent5" w:accent6="accent6" w:hyperlink="hyperlink" w:followedHyperlink="followedHyperlink"/>
-  <w:decimalSymbol w:val=","/>
-  <w:listSeparator w:val=";"/>
-</w:settings>
-</file>
-
-<file path=word/glossary/styles.xml><?xml version="1.0" encoding="utf-8"?>
-<w:styles xmlns:r="http://schemas.openxmlformats.org/officeDocument/2006/relationships" xmlns:w="http://schemas.openxmlformats.org/wordprocessingml/2006/main">
-  <w:docDefaults>
-    <w:rPrDefault>
-      <w:rPr>
-        <w:rFonts w:asciiTheme="minorHAnsi" w:eastAsiaTheme="minorEastAsia" w:hAnsiTheme="minorHAnsi" w:cstheme="minorBidi"/>
-        <w:sz w:val="22"/>
-        <w:szCs w:val="22"/>
-        <w:lang w:val="fr-FR" w:eastAsia="fr-FR" w:bidi="ar-SA"/>
-      </w:rPr>
-    </w:rPrDefault>
-    <w:pPrDefault>
-      <w:pPr>
-        <w:spacing w:after="200" w:line="276" w:lineRule="auto"/>
-      </w:pPr>
-    </w:pPrDefault>
-  </w:docDefaults>
-  <w:latentStyles w:defLockedState="0" w:defUIPriority="99" w:defSemiHidden="1" w:defUnhideWhenUsed="1" w:defQFormat="0" w:count="267">
-    <w:lsdException w:name="Normal" w:semiHidden="0" w:uiPriority="0" w:unhideWhenUsed="0" w:qFormat="1"/>
-    <w:lsdException w:name="heading 1" w:semiHidden="0" w:uiPriority="9" w:unhideWhenUsed="0" w:qFormat="1"/>
-    <w:lsdException w:name="heading 2" w:uiPriority="9" w:qFormat="1"/>
-    <w:lsdException w:name="heading 3" w:uiPriority="9" w:qFormat="1"/>
-    <w:lsdException w:name="heading 4" w:uiPriority="9" w:qFormat="1"/>
-    <w:lsdException w:name="heading 5" w:uiPriority="9" w:qFormat="1"/>
-    <w:lsdException w:name="heading 6" w:uiPriority="9" w:qFormat="1"/>
-    <w:lsdException w:name="heading 7" w:uiPriority="9" w:qFormat="1"/>
-    <w:lsdException w:name="heading 8" w:uiPriority="9" w:qFormat="1"/>
-    <w:lsdException w:name="heading 9" w:uiPriority="9" w:qFormat="1"/>
-    <w:lsdException w:name="toc 1" w:uiPriority="39"/>
-    <w:lsdException w:name="toc 2" w:uiPriority="39"/>
-    <w:lsdException w:name="toc 3" w:uiPriority="39"/>
-    <w:lsdException w:name="toc 4" w:uiPriority="39"/>
-    <w:lsdException w:name="toc 5" w:uiPriority="39"/>
-    <w:lsdException w:name="toc 6" w:uiPriority="39"/>
-    <w:lsdException w:name="toc 7" w:uiPriority="39"/>
-    <w:lsdException w:name="toc 8" w:uiPriority="39"/>
-    <w:lsdException w:name="toc 9" w:uiPriority="39"/>
-    <w:lsdException w:name="caption" w:uiPriority="35" w:qFormat="1"/>
-    <w:lsdException w:name="Title" w:semiHidden="0" w:uiPriority="10" w:unhideWhenUsed="0" w:qFormat="1"/>
-    <w:lsdException w:name="Default Paragraph Font" w:uiPriority="1"/>
-    <w:lsdException w:name="Subtitle" w:semiHidden="0" w:uiPriority="11" w:unhideWhenUsed="0" w:qFormat="1"/>
-    <w:lsdException w:name="Strong" w:semiHidden="0" w:uiPriority="22" w:unhideWhenUsed="0" w:qFormat="1"/>
-    <w:lsdException w:name="Emphasis" w:semiHidden="0" w:uiPriority="20" w:unhideWhenUsed="0" w:qFormat="1"/>
-    <w:lsdException w:name="Table Grid" w:semiHidden="0" w:uiPriority="59" w:unhideWhenUsed="0"/>
-    <w:lsdException w:name="Placeholder Text" w:unhideWhenUsed="0"/>
-    <w:lsdException w:name="No Spacing" w:semiHidden="0" w:uiPriority="1" w:unhideWhenUsed="0" w:qFormat="1"/>
-    <w:lsdException w:name="Light Shading" w:semiHidden="0" w:uiPriority="60" w:unhideWhenUsed="0"/>
-    <w:lsdException w:name="Light List" w:semiHidden="0" w:uiPriority="61" w:unhideWhenUsed="0"/>
-    <w:lsdException w:name="Light Grid" w:semiHidden="0" w:uiPriority="62" w:unhideWhenUsed="0"/>
-    <w:lsdException w:name="Medium Shading 1" w:semiHidden="0" w:uiPriority="63" w:unhideWhenUsed="0"/>
-    <w:lsdException w:name="Medium Shading 2" w:semiHidden="0" w:uiPriority="64" w:unhideWhenUsed="0"/>
-    <w:lsdException w:name="Medium List 1" w:semiHidden="0" w:uiPriority="65" w:unhideWhenUsed="0"/>
-    <w:lsdException w:name="Medium List 2" w:semiHidden="0" w:uiPriority="66" w:unhideWhenUsed="0"/>
-    <w:lsdException w:name="Medium Grid 1" w:semiHidden="0" w:uiPriority="67" w:unhideWhenUsed="0"/>
-    <w:lsdException w:name="Medium Grid 2" w:semiHidden="0" w:uiPriority="68" w:unhideWhenUsed="0"/>
-    <w:lsdException w:name="Medium Grid 3" w:semiHidden="0" w:uiPriority="69" w:unhideWhenUsed="0"/>
-    <w:lsdException w:name="Dark List" w:semiHidden="0" w:uiPriority="70" w:unhideWhenUsed="0"/>
-    <w:lsdException w:name="Colorful Shading" w:semiHidden="0" w:uiPriority="71" w:unhideWhenUsed="0"/>
-    <w:lsdException w:name="Colorful List" w:semiHidden="0" w:uiPriority="72" w:unhideWhenUsed="0"/>
-    <w:lsdException w:name="Colorful Grid" w:semiHidden="0" w:uiPriority="73" w:unhideWhenUsed="0"/>
-    <w:lsdException w:name="Light Shading Accent 1" w:semiHidden="0" w:uiPriority="60" w:unhideWhenUsed="0"/>
-    <w:lsdException w:name="Light List Accent 1" w:semiHidden="0" w:uiPriority="61" w:unhideWhenUsed="0"/>
-    <w:lsdException w:name="Light Grid Accent 1" w:semiHidden="0" w:uiPriority="62" w:unhideWhenUsed="0"/>
-    <w:lsdException w:name="Medium Shading 1 Accent 1" w:semiHidden="0" w:uiPriority="63" w:unhideWhenUsed="0"/>
-    <w:lsdException w:name="Medium Shading 2 Accent 1" w:semiHidden="0" w:uiPriority="64" w:unhideWhenUsed="0"/>
-    <w:lsdException w:name="Medium List 1 Accent 1" w:semiHidden="0" w:uiPriority="65" w:unhideWhenUsed="0"/>
-    <w:lsdException w:name="Revision" w:unhideWhenUsed="0"/>
-    <w:lsdException w:name="List Paragraph" w:semiHidden="0" w:uiPriority="34" w:unhideWhenUsed="0" w:qFormat="1"/>
-    <w:lsdException w:name="Quote" w:semiHidden="0" w:uiPriority="29" w:unhideWhenUsed="0" w:qFormat="1"/>
-    <w:lsdException w:name="Intense Quote" w:semiHidden="0" w:uiPriority="30" w:unhideWhenUsed="0" w:qFormat="1"/>
-    <w:lsdException w:name="Medium List 2 Accent 1" w:semiHidden="0" w:uiPriority="66" w:unhideWhenUsed="0"/>
-    <w:lsdException w:name="Medium Grid 1 Accent 1" w:semiHidden="0" w:uiPriority="67" w:unhideWhenUsed="0"/>
-    <w:lsdException w:name="Medium Grid 2 Accent 1" w:semiHidden="0" w:uiPriority="68" w:unhideWhenUsed="0"/>
-    <w:lsdException w:name="Medium Grid 3 Accent 1" w:semiHidden="0" w:uiPriority="69" w:unhideWhenUsed="0"/>
-    <w:lsdException w:name="Dark List Accent 1" w:semiHidden="0" w:uiPriority="70" w:unhideWhenUsed="0"/>
-    <w:lsdException w:name="Colorful Shading Accent 1" w:semiHidden="0" w:uiPriority="71" w:unhideWhenUsed="0"/>
-    <w:lsdException w:name="Colorful List Accent 1" w:semiHidden="0" w:uiPriority="72" w:unhideWhenUsed="0"/>
-    <w:lsdException w:name="Colorful Grid Accent 1" w:semiHidden="0" w:uiPriority="73" w:unhideWhenUsed="0"/>
-    <w:lsdException w:name="Light Shading Accent 2" w:semiHidden="0" w:uiPriority="60" w:unhideWhenUsed="0"/>
-    <w:lsdException w:name="Light List Accent 2" w:semiHidden="0" w:uiPriority="61" w:unhideWhenUsed="0"/>
-    <w:lsdException w:name="Light Grid Accent 2" w:semiHidden="0" w:uiPriority="62" w:unhideWhenUsed="0"/>
-    <w:lsdException w:name="Medium Shading 1 Accent 2" w:semiHidden="0" w:uiPriority="63" w:unhideWhenUsed="0"/>
-    <w:lsdException w:name="Medium Shading 2 Accent 2" w:semiHidden="0" w:uiPriority="64" w:unhideWhenUsed="0"/>
-    <w:lsdException w:name="Medium List 1 Accent 2" w:semiHidden="0" w:uiPriority="65" w:unhideWhenUsed="0"/>
-    <w:lsdException w:name="Medium List 2 Accent 2" w:semiHidden="0" w:uiPriority="66" w:unhideWhenUsed="0"/>
-    <w:lsdException w:name="Medium Grid 1 Accent 2" w:semiHidden="0" w:uiPriority="67" w:unhideWhenUsed="0"/>
-    <w:lsdException w:name="Medium Grid 2 Accent 2" w:semiHidden="0" w:uiPriority="68" w:unhideWhenUsed="0"/>
-    <w:lsdException w:name="Medium Grid 3 Accent 2" w:semiHidden="0" w:uiPriority="69" w:unhideWhenUsed="0"/>
-    <w:lsdException w:name="Dark List Accent 2" w:semiHidden="0" w:uiPriority="70" w:unhideWhenUsed="0"/>
-    <w:lsdException w:name="Colorful Shading Accent 2" w:semiHidden="0" w:uiPriority="71" w:unhideWhenUsed="0"/>
-    <w:lsdException w:name="Colorful List Accent 2" w:semiHidden="0" w:uiPriority="72" w:unhideWhenUsed="0"/>
-    <w:lsdException w:name="Colorful Grid Accent 2" w:semiHidden="0" w:uiPriority="73" w:unhideWhenUsed="0"/>
-    <w:lsdException w:name="Light Shading Accent 3" w:semiHidden="0" w:uiPriority="60" w:unhideWhenUsed="0"/>
-    <w:lsdException w:name="Light List Accent 3" w:semiHidden="0" w:uiPriority="61" w:unhideWhenUsed="0"/>
-    <w:lsdException w:name="Light Grid Accent 3" w:semiHidden="0" w:uiPriority="62" w:unhideWhenUsed="0"/>
-    <w:lsdException w:name="Medium Shading 1 Accent 3" w:semiHidden="0" w:uiPriority="63" w:unhideWhenUsed="0"/>
-    <w:lsdException w:name="Medium Shading 2 Accent 3" w:semiHidden="0" w:uiPriority="64" w:unhideWhenUsed="0"/>
-    <w:lsdException w:name="Medium List 1 Accent 3" w:semiHidden="0" w:uiPriority="65" w:unhideWhenUsed="0"/>
-    <w:lsdException w:name="Medium List 2 Accent 3" w:semiHidden="0" w:uiPriority="66" w:unhideWhenUsed="0"/>
-    <w:lsdException w:name="Medium Grid 1 Accent 3" w:semiHidden="0" w:uiPriority="67" w:unhideWhenUsed="0"/>
-    <w:lsdException w:name="Medium Grid 2 Accent 3" w:semiHidden="0" w:uiPriority="68" w:unhideWhenUsed="0"/>
-    <w:lsdException w:name="Medium Grid 3 Accent 3" w:semiHidden="0" w:uiPriority="69" w:unhideWhenUsed="0"/>
-    <w:lsdException w:name="Dark List Accent 3" w:semiHidden="0" w:uiPriority="70" w:unhideWhenUsed="0"/>
-    <w:lsdException w:name="Colorful Shading Accent 3" w:semiHidden="0" w:uiPriority="71" w:unhideWhenUsed="0"/>
-    <w:lsdException w:name="Colorful List Accent 3" w:semiHidden="0" w:uiPriority="72" w:unhideWhenUsed="0"/>
-    <w:lsdException w:name="Colorful Grid Accent 3" w:semiHidden="0" w:uiPriority="73" w:unhideWhenUsed="0"/>
-    <w:lsdException w:name="Light Shading Accent 4" w:semiHidden="0" w:uiPriority="60" w:unhideWhenUsed="0"/>
-    <w:lsdException w:name="Light List Accent 4" w:semiHidden="0" w:uiPriority="61" w:unhideWhenUsed="0"/>
-    <w:lsdException w:name="Light Grid Accent 4" w:semiHidden="0" w:uiPriority="62" w:unhideWhenUsed="0"/>
-    <w:lsdException w:name="Medium Shading 1 Accent 4" w:semiHidden="0" w:uiPriority="63" w:unhideWhenUsed="0"/>
-    <w:lsdException w:name="Medium Shading 2 Accent 4" w:semiHidden="0" w:uiPriority="64" w:unhideWhenUsed="0"/>
-    <w:lsdException w:name="Medium List 1 Accent 4" w:semiHidden="0" w:uiPriority="65" w:unhideWhenUsed="0"/>
-    <w:lsdException w:name="Medium List 2 Accent 4" w:semiHidden="0" w:uiPriority="66" w:unhideWhenUsed="0"/>
-    <w:lsdException w:name="Medium Grid 1 Accent 4" w:semiHidden="0" w:uiPriority="67" w:unhideWhenUsed="0"/>
-    <w:lsdException w:name="Medium Grid 2 Accent 4" w:semiHidden="0" w:uiPriority="68" w:unhideWhenUsed="0"/>
-    <w:lsdException w:name="Medium Grid 3 Accent 4" w:semiHidden="0" w:uiPriority="69" w:unhideWhenUsed="0"/>
-    <w:lsdException w:name="Dark List Accent 4" w:semiHidden="0" w:uiPriority="70" w:unhideWhenUsed="0"/>
-    <w:lsdException w:name="Colorful Shading Accent 4" w:semiHidden="0" w:uiPriority="71" w:unhideWhenUsed="0"/>
-    <w:lsdException w:name="Colorful List Accent 4" w:semiHidden="0" w:uiPriority="72" w:unhideWhenUsed="0"/>
-    <w:lsdException w:name="Colorful Grid Accent 4" w:semiHidden="0" w:uiPriority="73" w:unhideWhenUsed="0"/>
-    <w:lsdException w:name="Light Shading Accent 5" w:semiHidden="0" w:uiPriority="60" w:unhideWhenUsed="0"/>
-    <w:lsdException w:name="Light List Accent 5" w:semiHidden="0" w:uiPriority="61" w:unhideWhenUsed="0"/>
-    <w:lsdException w:name="Light Grid Accent 5" w:semiHidden="0" w:uiPriority="62" w:unhideWhenUsed="0"/>
-    <w:lsdException w:name="Medium Shading 1 Accent 5" w:semiHidden="0" w:uiPriority="63" w:unhideWhenUsed="0"/>
-    <w:lsdException w:name="Medium Shading 2 Accent 5" w:semiHidden="0" w:uiPriority="64" w:unhideWhenUsed="0"/>
-    <w:lsdException w:name="Medium List 1 Accent 5" w:semiHidden="0" w:uiPriority="65" w:unhideWhenUsed="0"/>
-    <w:lsdException w:name="Medium List 2 Accent 5" w:semiHidden="0" w:uiPriority="66" w:unhideWhenUsed="0"/>
-    <w:lsdException w:name="Medium Grid 1 Accent 5" w:semiHidden="0" w:uiPriority="67" w:unhideWhenUsed="0"/>
-    <w:lsdException w:name="Medium Grid 2 Accent 5" w:semiHidden="0" w:uiPriority="68" w:unhideWhenUsed="0"/>
-    <w:lsdException w:name="Medium Grid 3 Accent 5" w:semiHidden="0" w:uiPriority="69" w:unhideWhenUsed="0"/>
-    <w:lsdException w:name="Dark List Accent 5" w:semiHidden="0" w:uiPriority="70" w:unhideWhenUsed="0"/>
-    <w:lsdException w:name="Colorful Shading Accent 5" w:semiHidden="0" w:uiPriority="71" w:unhideWhenUsed="0"/>
-    <w:lsdException w:name="Colorful List Accent 5" w:semiHidden="0" w:uiPriority="72" w:unhideWhenUsed="0"/>
-    <w:lsdException w:name="Colorful Grid Accent 5" w:semiHidden="0" w:uiPriority="73" w:unhideWhenUsed="0"/>
-    <w:lsdException w:name="Light Shading Accent 6" w:semiHidden="0" w:uiPriority="60" w:unhideWhenUsed="0"/>
-    <w:lsdException w:name="Light List Accent 6" w:semiHidden="0" w:uiPriority="61" w:unhideWhenUsed="0"/>
-    <w:lsdException w:name="Light Grid Accent 6" w:semiHidden="0" w:uiPriority="62" w:unhideWhenUsed="0"/>
-    <w:lsdException w:name="Medium Shading 1 Accent 6" w:semiHidden="0" w:uiPriority="63" w:unhideWhenUsed="0"/>
-    <w:lsdException w:name="Medium Shading 2 Accent 6" w:semiHidden="0" w:uiPriority="64" w:unhideWhenUsed="0"/>
-    <w:lsdException w:name="Medium List 1 Accent 6" w:semiHidden="0" w:uiPriority="65" w:unhideWhenUsed="0"/>
-    <w:lsdException w:name="Medium List 2 Accent 6" w:semiHidden="0" w:uiPriority="66" w:unhideWhenUsed="0"/>
-    <w:lsdException w:name="Medium Grid 1 Accent 6" w:semiHidden="0" w:uiPriority="67" w:unhideWhenUsed="0"/>
-    <w:lsdException w:name="Medium Grid 2 Accent 6" w:semiHidden="0" w:uiPriority="68" w:unhideWhenUsed="0"/>
-    <w:lsdException w:name="Medium Grid 3 Accent 6" w:semiHidden="0" w:uiPriority="69" w:unhideWhenUsed="0"/>
-    <w:lsdException w:name="Dark List Accent 6" w:semiHidden="0" w:uiPriority="70" w:unhideWhenUsed="0"/>
-    <w:lsdException w:name="Colorful Shading Accent 6" w:semiHidden="0" w:uiPriority="71" w:unhideWhenUsed="0"/>
-    <w:lsdException w:name="Colorful List Accent 6" w:semiHidden="0" w:uiPriority="72" w:unhideWhenUsed="0"/>
-    <w:lsdException w:name="Colorful Grid Accent 6" w:semiHidden="0" w:uiPriority="73" w:unhideWhenUsed="0"/>
-    <w:lsdException w:name="Subtle Emphasis" w:semiHidden="0" w:uiPriority="19" w:unhideWhenUsed="0" w:qFormat="1"/>
-    <w:lsdException w:name="Intense Emphasis" w:semiHidden="0" w:uiPriority="21" w:unhideWhenUsed="0" w:qFormat="1"/>
-    <w:lsdException w:name="Subtle Reference" w:semiHidden="0" w:uiPriority="31" w:unhideWhenUsed="0" w:qFormat="1"/>
-    <w:lsdException w:name="Intense Reference" w:semiHidden="0" w:uiPriority="32" w:unhideWhenUsed="0" w:qFormat="1"/>
-    <w:lsdException w:name="Book Title" w:semiHidden="0" w:uiPriority="33" w:unhideWhenUsed="0" w:qFormat="1"/>
-    <w:lsdException w:name="Bibliography" w:uiPriority="37"/>
-    <w:lsdException w:name="TOC Heading" w:uiPriority="39" w:qFormat="1"/>
-  </w:latentStyles>
-  <w:style w:type="paragraph" w:default="1" w:styleId="Normal">
-    <w:name w:val="Normal"/>
-    <w:qFormat/>
-    <w:rsid w:val="009B4139"/>
-  </w:style>
-  <w:style w:type="character" w:default="1" w:styleId="Policepardfaut">
-    <w:name w:val="Default Paragraph Font"/>
-    <w:uiPriority w:val="1"/>
-    <w:semiHidden/>
-    <w:unhideWhenUsed/>
-  </w:style>
-  <w:style w:type="table" w:default="1" w:styleId="TableauNormal">
-    <w:name w:val="Normal Table"/>
-    <w:uiPriority w:val="99"/>
-    <w:semiHidden/>
-    <w:unhideWhenUsed/>
-    <w:qFormat/>
-    <w:tblPr>
-      <w:tblInd w:w="0" w:type="dxa"/>
-      <w:tblCellMar>
-        <w:top w:w="0" w:type="dxa"/>
-        <w:left w:w="108" w:type="dxa"/>
-        <w:bottom w:w="0" w:type="dxa"/>
-        <w:right w:w="108" w:type="dxa"/>
-      </w:tblCellMar>
-    </w:tblPr>
-  </w:style>
-  <w:style w:type="numbering" w:default="1" w:styleId="Aucuneliste">
-    <w:name w:val="No List"/>
-    <w:uiPriority w:val="99"/>
-    <w:semiHidden/>
-    <w:unhideWhenUsed/>
-  </w:style>
-  <w:style w:type="paragraph" w:customStyle="1" w:styleId="C23F53AD35CE43EC98A14156B0B9998E">
-    <w:name w:val="C23F53AD35CE43EC98A14156B0B9998E"/>
-    <w:rsid w:val="00065C85"/>
-  </w:style>
-  <w:style w:type="paragraph" w:customStyle="1" w:styleId="0BB861F337144F13AE3252F8ABC96770">
-    <w:name w:val="0BB861F337144F13AE3252F8ABC96770"/>
-    <w:rsid w:val="00065C85"/>
-  </w:style>
-  <w:style w:type="paragraph" w:customStyle="1" w:styleId="6CE81D3F79C64E19961D0A02D6238B01">
-    <w:name w:val="6CE81D3F79C64E19961D0A02D6238B01"/>
-    <w:rsid w:val="00065C85"/>
-  </w:style>
-  <w:style w:type="paragraph" w:customStyle="1" w:styleId="58CA0E54369846B5BD485BCBE491D5D4">
-    <w:name w:val="58CA0E54369846B5BD485BCBE491D5D4"/>
-    <w:rsid w:val="00065C85"/>
-  </w:style>
-  <w:style w:type="paragraph" w:customStyle="1" w:styleId="FF7E652144184E3E8EB33DFF698ED06E">
-    <w:name w:val="FF7E652144184E3E8EB33DFF698ED06E"/>
-    <w:rsid w:val="00065C85"/>
-  </w:style>
-</w:styles>
-</file>
-
-<file path=word/glossary/webSettings.xml><?xml version="1.0" encoding="utf-8"?>
-<w:webSettings xmlns:r="http://schemas.openxmlformats.org/officeDocument/2006/relationships" xmlns:w="http://schemas.openxmlformats.org/wordprocessingml/2006/main">
-  <w:optimizeForBrowser/>
-</w:webSettings>
-</file>
-
 <file path=word/theme/theme1.xml><?xml version="1.0" encoding="utf-8"?>
 <a:theme xmlns:a="http://schemas.openxmlformats.org/drawingml/2006/main" name="Thème Office">
   <a:themeElements>
@@ -10129,7 +9791,7 @@
 </file>
 
 <file path=customXml/itemProps2.xml><?xml version="1.0" encoding="utf-8"?>
-<ds:datastoreItem xmlns:ds="http://schemas.openxmlformats.org/officeDocument/2006/customXml" ds:itemID="{27A2E620-6D2B-45A5-8A1C-80D729A3D103}">
+<ds:datastoreItem xmlns:ds="http://schemas.openxmlformats.org/officeDocument/2006/customXml" ds:itemID="{2D409914-A2B7-46C0-AD05-53DA1DFAAF1B}">
   <ds:schemaRefs>
     <ds:schemaRef ds:uri="http://schemas.openxmlformats.org/officeDocument/2006/bibliography"/>
   </ds:schemaRefs>

</xml_diff>

<commit_message>
Add license file and Liense on rapport
</commit_message>
<xml_diff>
--- a/Rapport.docx
+++ b/Rapport.docx
@@ -1,6 +1,6 @@
 
 <file path=word/document.xml><?xml version="1.0" encoding="utf-8"?>
-<w:document xmlns:ve="http://schemas.openxmlformats.org/markup-compatibility/2006" xmlns:o="urn:schemas-microsoft-com:office:office" xmlns:r="http://schemas.openxmlformats.org/officeDocument/2006/relationships" xmlns:m="http://schemas.openxmlformats.org/officeDocument/2006/math" xmlns:v="urn:schemas-microsoft-com:vml" xmlns:wp="http://schemas.openxmlformats.org/drawingml/2006/wordprocessingDrawing" xmlns:w10="urn:schemas-microsoft-com:office:word" xmlns:w="http://schemas.openxmlformats.org/wordprocessingml/2006/main" xmlns:wne="http://schemas.microsoft.com/office/word/2006/wordml">
+<w:document xmlns:wpc="http://schemas.microsoft.com/office/word/2010/wordprocessingCanvas" xmlns:cx="http://schemas.microsoft.com/office/drawing/2014/chartex" xmlns:cx1="http://schemas.microsoft.com/office/drawing/2015/9/8/chartex" xmlns:cx2="http://schemas.microsoft.com/office/drawing/2015/10/21/chartex" xmlns:mc="http://schemas.openxmlformats.org/markup-compatibility/2006" xmlns:o="urn:schemas-microsoft-com:office:office" xmlns:r="http://schemas.openxmlformats.org/officeDocument/2006/relationships" xmlns:m="http://schemas.openxmlformats.org/officeDocument/2006/math" xmlns:v="urn:schemas-microsoft-com:vml" xmlns:wp14="http://schemas.microsoft.com/office/word/2010/wordprocessingDrawing" xmlns:wp="http://schemas.openxmlformats.org/drawingml/2006/wordprocessingDrawing" xmlns:w10="urn:schemas-microsoft-com:office:word" xmlns:w="http://schemas.openxmlformats.org/wordprocessingml/2006/main" xmlns:w14="http://schemas.microsoft.com/office/word/2010/wordml" xmlns:w15="http://schemas.microsoft.com/office/word/2012/wordml" xmlns:w16se="http://schemas.microsoft.com/office/word/2015/wordml/symex" xmlns:wpg="http://schemas.microsoft.com/office/word/2010/wordprocessingGroup" xmlns:wpi="http://schemas.microsoft.com/office/word/2010/wordprocessingInk" xmlns:wne="http://schemas.microsoft.com/office/word/2006/wordml" xmlns:wps="http://schemas.microsoft.com/office/word/2010/wordprocessingShape" mc:Ignorable="w14 w15 w16se wp14">
   <w:body>
     <w:sdt>
       <w:sdtPr>
@@ -33,7 +33,7 @@
           <w:tblPr>
             <w:tblpPr w:leftFromText="187" w:rightFromText="187" w:horzAnchor="margin" w:tblpYSpec="bottom"/>
             <w:tblW w:w="3000" w:type="pct"/>
-            <w:tblLook w:val="04A0"/>
+            <w:tblLook w:val="04A0" w:firstRow="1" w:lastRow="0" w:firstColumn="1" w:lastColumn="0" w:noHBand="0" w:noVBand="1"/>
           </w:tblPr>
           <w:tblGrid>
             <w:gridCol w:w="5573"/>
@@ -54,6 +54,7 @@
                 <w:dataBinding w:prefixMappings="xmlns:ns0='http://schemas.openxmlformats.org/package/2006/metadata/core-properties' xmlns:ns1='http://purl.org/dc/elements/1.1/'" w:xpath="/ns0:coreProperties[1]/ns1:title[1]" w:storeItemID="{6C3C8BC8-F283-45AE-878A-BAB7291924A1}"/>
                 <w:text/>
               </w:sdtPr>
+              <w:sdtEndPr/>
               <w:sdtContent>
                 <w:tc>
                   <w:tcPr>
@@ -102,6 +103,7 @@
                 <w:dataBinding w:prefixMappings="xmlns:ns0='http://schemas.openxmlformats.org/package/2006/metadata/core-properties' xmlns:ns1='http://purl.org/dc/elements/1.1/'" w:xpath="/ns0:coreProperties[1]/ns1:subject[1]" w:storeItemID="{6C3C8BC8-F283-45AE-878A-BAB7291924A1}"/>
                 <w:text/>
               </w:sdtPr>
+              <w:sdtEndPr/>
               <w:sdtContent>
                 <w:tc>
                   <w:tcPr>
@@ -161,6 +163,7 @@
                 <w:dataBinding w:prefixMappings="xmlns:ns0='http://schemas.microsoft.com/office/2006/coverPageProps'" w:xpath="/ns0:CoverPageProperties[1]/ns0:Abstract[1]" w:storeItemID="{55AF091B-3C7A-41E3-B477-F2FDAA23CFDA}"/>
                 <w:text/>
               </w:sdtPr>
+              <w:sdtEndPr/>
               <w:sdtContent>
                 <w:tc>
                   <w:tcPr>
@@ -225,6 +228,7 @@
                     <w:dataBinding w:prefixMappings="xmlns:ns0='http://schemas.openxmlformats.org/package/2006/metadata/core-properties' xmlns:ns1='http://purl.org/dc/elements/1.1/'" w:xpath="/ns0:coreProperties[1]/ns1:creator[1]" w:storeItemID="{6C3C8BC8-F283-45AE-878A-BAB7291924A1}"/>
                     <w:text/>
                   </w:sdtPr>
+                  <w:sdtEndPr/>
                   <w:sdtContent>
                     <w:r>
                       <w:rPr>
@@ -232,25 +236,7 @@
                         <w:b/>
                         <w:bCs/>
                       </w:rPr>
-                      <w:t xml:space="preserve">Morvan </w:t>
-                    </w:r>
-                    <w:proofErr w:type="spellStart"/>
-                    <w:r>
-                      <w:rPr>
-                        <w:rFonts w:ascii="Times New Roman" w:hAnsi="Times New Roman" w:cs="Times New Roman"/>
-                        <w:b/>
-                        <w:bCs/>
-                      </w:rPr>
-                      <w:t>Lassauzay</w:t>
-                    </w:r>
-                    <w:proofErr w:type="spellEnd"/>
-                    <w:r>
-                      <w:rPr>
-                        <w:rFonts w:ascii="Times New Roman" w:hAnsi="Times New Roman" w:cs="Times New Roman"/>
-                        <w:b/>
-                        <w:bCs/>
-                      </w:rPr>
-                      <w:t xml:space="preserve"> </w:t>
+                      <w:t xml:space="preserve">Morvan Lassauzay </w:t>
                     </w:r>
                     <w:r>
                       <w:rPr>
@@ -258,18 +244,8 @@
                         <w:b/>
                         <w:bCs/>
                       </w:rPr>
-                      <w:t xml:space="preserve">- Victor </w:t>
+                      <w:t>- Victor Nea</w:t>
                     </w:r>
-                    <w:proofErr w:type="spellStart"/>
-                    <w:r>
-                      <w:rPr>
-                        <w:rFonts w:ascii="Times New Roman" w:hAnsi="Times New Roman" w:cs="Times New Roman"/>
-                        <w:b/>
-                        <w:bCs/>
-                      </w:rPr>
-                      <w:t>Nea</w:t>
-                    </w:r>
-                    <w:proofErr w:type="spellEnd"/>
                   </w:sdtContent>
                 </w:sdt>
                 <w:r>
@@ -301,6 +277,7 @@
                   <w:calendar w:val="gregorian"/>
                 </w:date>
               </w:sdtPr>
+              <w:sdtEndPr/>
               <w:sdtContent>
                 <w:tc>
                   <w:tcPr>
@@ -359,7 +336,7 @@
               <w:lang w:eastAsia="fr-FR"/>
             </w:rPr>
             <w:pict>
-              <v:group id="Group 2" o:spid="_x0000_s1045" style="position:absolute;margin-left:662.45pt;margin-top:0;width:264.55pt;height:690.65pt;z-index:251658240;mso-position-horizontal:right;mso-position-horizontal-relative:page;mso-position-vertical:bottom;mso-position-vertical-relative:page" coordorigin="5531,1258" coordsize="5291,13813" o:gfxdata="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">
+              <v:group id="Group 2" o:spid="_x0000_s1045" style="position:absolute;margin-left:875.8pt;margin-top:0;width:264.55pt;height:690.65pt;z-index:251656704;mso-position-horizontal:right;mso-position-horizontal-relative:page;mso-position-vertical:bottom;mso-position-vertical-relative:page" coordorigin="5531,1258" coordsize="5291,13813" o:gfxdata="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">
                 <v:shapetype id="_x0000_t32" coordsize="21600,21600" o:spt="32" o:oned="t" path="m,l21600,21600e" filled="f">
                   <v:path arrowok="t" fillok="f" o:connecttype="none"/>
                   <o:lock v:ext="edit" shapetype="t"/>
@@ -383,7 +360,7 @@
               <w:lang w:eastAsia="fr-FR"/>
             </w:rPr>
             <w:pict>
-              <v:group id="Group 13" o:spid="_x0000_s1056" style="position:absolute;margin-left:0;margin-top:0;width:464.8pt;height:380.95pt;z-index:251658240;mso-position-horizontal:left;mso-position-horizontal-relative:page;mso-position-vertical:top;mso-position-vertical-relative:page" coordorigin="15,15" coordsize="9296,7619" o:gfxdata="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" o:allowincell="f">
+              <v:group id="Group 13" o:spid="_x0000_s1056" style="position:absolute;margin-left:0;margin-top:0;width:464.8pt;height:380.95pt;z-index:251657728;mso-position-horizontal:left;mso-position-horizontal-relative:page;mso-position-vertical:top;mso-position-vertical-relative:page" coordorigin="15,15" coordsize="9296,7619" o:gfxdata="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" o:allowincell="f">
                 <v:shape id="AutoShape 14" o:spid="_x0000_s1057" type="#_x0000_t32" style="position:absolute;left:15;top:15;width:7512;height:7386;visibility:visible" o:connectortype="straight" o:gfxdata="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" strokecolor="#a7bfde [1620]"/>
                 <v:group id="Group 15" o:spid="_x0000_s1058" style="position:absolute;left:7095;top:5418;width:2216;height:2216" coordorigin="7907,4350" coordsize="2216,2216" o:gfxdata="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">
                   <v:oval id="Oval 16" o:spid="_x0000_s1059" style="position:absolute;left:7907;top:4350;width:2216;height:2216;visibility:visible" o:gfxdata="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" fillcolor="#a7bfde [1620]" stroked="f"/>
@@ -401,7 +378,7 @@
               <w:lang w:eastAsia="fr-FR"/>
             </w:rPr>
             <w:pict>
-              <v:group id="Group 8" o:spid="_x0000_s1051" style="position:absolute;margin-left:866.9pt;margin-top:0;width:332.7pt;height:227.25pt;z-index:251658240;mso-position-horizontal:right;mso-position-horizontal-relative:margin;mso-position-vertical:top;mso-position-vertical-relative:page" coordorigin="4136,15" coordsize="6654,4545" o:gfxdata="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" o:allowincell="f">
+              <v:group id="Group 8" o:spid="_x0000_s1051" style="position:absolute;margin-left:1148.4pt;margin-top:0;width:332.7pt;height:227.25pt;z-index:251658752;mso-position-horizontal:right;mso-position-horizontal-relative:margin;mso-position-vertical:top;mso-position-vertical-relative:page" coordorigin="4136,15" coordsize="6654,4545" o:gfxdata="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" o:allowincell="f">
                 <v:shape id="AutoShape 9" o:spid="_x0000_s1052" type="#_x0000_t32" style="position:absolute;left:4136;top:15;width:3058;height:3855;visibility:visible" o:connectortype="straight" o:gfxdata="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" strokecolor="#a7bfde [1620]"/>
                 <v:oval id="Oval 10" o:spid="_x0000_s1053" style="position:absolute;left:6674;top:444;width:4116;height:4116;visibility:visible" o:gfxdata="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" fillcolor="#a7bfde [1620]" stroked="f"/>
                 <v:oval id="Oval 11" o:spid="_x0000_s1054" style="position:absolute;left:6773;top:1058;width:3367;height:3367;visibility:visible" o:gfxdata="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" fillcolor="#d3dfee [820]" stroked="f"/>
@@ -2431,21 +2408,7 @@
           <w:rFonts w:ascii="Times New Roman" w:hAnsi="Times New Roman" w:cs="Times New Roman"/>
         </w:rPr>
         <w:tab/>
-        <w:t xml:space="preserve">Dans le cadre de notre formation en 1ère année de Master spécialité STL, nous avons été amenés à développer une application nommée </w:t>
-      </w:r>
-      <w:proofErr w:type="spellStart"/>
-      <w:r>
-        <w:rPr>
-          <w:rFonts w:ascii="Times New Roman" w:hAnsi="Times New Roman" w:cs="Times New Roman"/>
-        </w:rPr>
-        <w:t>dotEd</w:t>
-      </w:r>
-      <w:proofErr w:type="spellEnd"/>
-      <w:r>
-        <w:rPr>
-          <w:rFonts w:ascii="Times New Roman" w:hAnsi="Times New Roman" w:cs="Times New Roman"/>
-        </w:rPr>
-        <w:t xml:space="preserve"> pour l'UE PSTL. Cette application a pour objectif premier de permettre graphiquement la manipulation et l’édition de petits graphes d’une centaine de nœuds au maximum, afin de simplifier l’utilisation de ces graphes. En plus de cette gestion graphique l’application doit offrir en parallèle la possibilité d’éditer des graphes via le format texte de description de graphe DOT. Il est donc question de fournir à l’utilisateur une interface en deux parties, l’une graphique, l’autre textuelle, où chaque interaction sur l’une de ces deux parties sera retransmise instantanément sur l’autre. Naturellement l’application se doit également de proposer la possibilité d’importer et d’exporter des fichiers au format dot, si possible sans altération des éléments du fichier tant par leur contenu que par leur emplacement.</w:t>
+        <w:t>Dans le cadre de notre formation en 1ère année de Master spécialité STL, nous avons été amenés à développer une application nommée dotEd pour l'UE PSTL. Cette application a pour objectif premier de permettre graphiquement la manipulation et l’édition de petits graphes d’une centaine de nœuds au maximum, afin de simplifier l’utilisation de ces graphes. En plus de cette gestion graphique l’application doit offrir en parallèle la possibilité d’éditer des graphes via le format texte de description de graphe DOT. Il est donc question de fournir à l’utilisateur une interface en deux parties, l’une graphique, l’autre textuelle, où chaque interaction sur l’une de ces deux parties sera retransmise instantanément sur l’autre. Naturellement l’application se doit également de proposer la possibilité d’importer et d’exporter des fichiers au format dot, si possible sans altération des éléments du fichier tant par leur contenu que par leur emplacement.</w:t>
       </w:r>
     </w:p>
     <w:p>
@@ -2460,21 +2423,7 @@
           <w:rFonts w:ascii="Times New Roman" w:hAnsi="Times New Roman" w:cs="Times New Roman"/>
         </w:rPr>
         <w:tab/>
-        <w:t xml:space="preserve">Le format DOT met à disposition de ses utilisateurs tout une gamme d’attributs influant sur le rendu graphique des graphes. Bien évidemment il est impossible de traiter l’ensemble de ces attributs dans le temps qui nous est imparti. Cependant l’application doit être en mesure d’accepter à l’import des fichiers disposant d’éléments encore non traités visuellement. Afin d’assurer la </w:t>
-      </w:r>
-      <w:proofErr w:type="spellStart"/>
-      <w:r>
-        <w:rPr>
-          <w:rFonts w:ascii="Times New Roman" w:hAnsi="Times New Roman" w:cs="Times New Roman"/>
-        </w:rPr>
-        <w:t>maintenabilité</w:t>
-      </w:r>
-      <w:proofErr w:type="spellEnd"/>
-      <w:r>
-        <w:rPr>
-          <w:rFonts w:ascii="Times New Roman" w:hAnsi="Times New Roman" w:cs="Times New Roman"/>
-        </w:rPr>
-        <w:t xml:space="preserve"> au travers de l’ajout de nouveaux éléments, ou éventuellement d’un réaménagement plus important comme un changement d’interface graphique, l’application se doit de plus d’être modulaire tout en gardant une organisation claire et efficace. </w:t>
+        <w:t xml:space="preserve">Le format DOT met à disposition de ses utilisateurs tout une gamme d’attributs influant sur le rendu graphique des graphes. Bien évidemment il est impossible de traiter l’ensemble de ces attributs dans le temps qui nous est imparti. Cependant l’application doit être en mesure d’accepter à l’import des fichiers disposant d’éléments encore non traités visuellement. Afin d’assurer la maintenabilité au travers de l’ajout de nouveaux éléments, ou éventuellement d’un réaménagement plus important comme un changement d’interface graphique, l’application se doit de plus d’être modulaire tout en gardant une organisation claire et efficace. </w:t>
       </w:r>
     </w:p>
     <w:p>
@@ -2551,21 +2500,7 @@
           <w:rFonts w:ascii="Times New Roman" w:hAnsi="Times New Roman" w:cs="Times New Roman"/>
         </w:rPr>
         <w:tab/>
-        <w:t xml:space="preserve">graph </w:t>
-      </w:r>
-      <w:proofErr w:type="spellStart"/>
-      <w:r>
-        <w:rPr>
-          <w:rFonts w:ascii="Times New Roman" w:hAnsi="Times New Roman" w:cs="Times New Roman"/>
-        </w:rPr>
-        <w:t>mon_graphe</w:t>
-      </w:r>
-      <w:proofErr w:type="spellEnd"/>
-      <w:r>
-        <w:rPr>
-          <w:rFonts w:ascii="Times New Roman" w:hAnsi="Times New Roman" w:cs="Times New Roman"/>
-        </w:rPr>
-        <w:t xml:space="preserve"> {</w:t>
+        <w:t>graph mon_graphe {</w:t>
       </w:r>
     </w:p>
     <w:p>
@@ -2585,21 +2520,7 @@
           <w:rFonts w:ascii="Times New Roman" w:hAnsi="Times New Roman" w:cs="Times New Roman"/>
         </w:rPr>
         <w:tab/>
-        <w:t>A [label = </w:t>
-      </w:r>
-      <w:proofErr w:type="spellStart"/>
-      <w:r>
-        <w:rPr>
-          <w:rFonts w:ascii="Times New Roman" w:hAnsi="Times New Roman" w:cs="Times New Roman"/>
-        </w:rPr>
-        <w:t>noeudA</w:t>
-      </w:r>
-      <w:proofErr w:type="spellEnd"/>
-      <w:r>
-        <w:rPr>
-          <w:rFonts w:ascii="Times New Roman" w:hAnsi="Times New Roman" w:cs="Times New Roman"/>
-        </w:rPr>
-        <w:t>];</w:t>
+        <w:t>A [label = noeudA];</w:t>
       </w:r>
     </w:p>
     <w:p>
@@ -2649,38 +2570,7 @@
           <w:lang w:val="en-US"/>
         </w:rPr>
         <w:tab/>
-      </w:r>
-      <w:proofErr w:type="spellStart"/>
-      <w:r>
-        <w:rPr>
-          <w:rFonts w:ascii="Times New Roman" w:hAnsi="Times New Roman" w:cs="Times New Roman"/>
-          <w:lang w:val="en-US"/>
-        </w:rPr>
-        <w:t>subgraph</w:t>
-      </w:r>
-      <w:proofErr w:type="spellEnd"/>
-      <w:r>
-        <w:rPr>
-          <w:rFonts w:ascii="Times New Roman" w:hAnsi="Times New Roman" w:cs="Times New Roman"/>
-          <w:lang w:val="en-US"/>
-        </w:rPr>
-        <w:t xml:space="preserve"> </w:t>
-      </w:r>
-      <w:proofErr w:type="spellStart"/>
-      <w:r>
-        <w:rPr>
-          <w:rFonts w:ascii="Times New Roman" w:hAnsi="Times New Roman" w:cs="Times New Roman"/>
-          <w:lang w:val="en-US"/>
-        </w:rPr>
-        <w:t>subG</w:t>
-      </w:r>
-      <w:proofErr w:type="spellEnd"/>
-      <w:r>
-        <w:rPr>
-          <w:rFonts w:ascii="Times New Roman" w:hAnsi="Times New Roman" w:cs="Times New Roman"/>
-          <w:lang w:val="en-US"/>
-        </w:rPr>
-        <w:t xml:space="preserve"> {</w:t>
+        <w:t>subgraph subG {</w:t>
       </w:r>
     </w:p>
     <w:p>
@@ -2883,21 +2773,12 @@
         </w:rPr>
         <w:t xml:space="preserve">     </w:t>
       </w:r>
-      <w:proofErr w:type="spellStart"/>
       <w:r>
         <w:rPr>
           <w:rFonts w:ascii="Times New Roman" w:hAnsi="Times New Roman" w:cs="Times New Roman"/>
           <w:u w:val="single"/>
         </w:rPr>
-        <w:t>Graphviz</w:t>
-      </w:r>
-      <w:proofErr w:type="spellEnd"/>
-      <w:r>
-        <w:rPr>
-          <w:rFonts w:ascii="Times New Roman" w:hAnsi="Times New Roman" w:cs="Times New Roman"/>
-          <w:u w:val="single"/>
-        </w:rPr>
-        <w:t xml:space="preserve"> : </w:t>
+        <w:t xml:space="preserve">Graphviz : </w:t>
       </w:r>
     </w:p>
     <w:p>
@@ -2912,92 +2793,37 @@
           <w:rFonts w:ascii="Times New Roman" w:hAnsi="Times New Roman" w:cs="Times New Roman"/>
         </w:rPr>
         <w:tab/>
-      </w:r>
-      <w:proofErr w:type="spellStart"/>
-      <w:r>
-        <w:rPr>
-          <w:rFonts w:ascii="Times New Roman" w:hAnsi="Times New Roman" w:cs="Times New Roman"/>
-        </w:rPr>
-        <w:t>Graphviz</w:t>
-      </w:r>
-      <w:proofErr w:type="spellEnd"/>
-      <w:r>
-        <w:rPr>
-          <w:rFonts w:ascii="Times New Roman" w:hAnsi="Times New Roman" w:cs="Times New Roman"/>
-        </w:rPr>
-        <w:t xml:space="preserve"> (Graph </w:t>
-      </w:r>
-      <w:proofErr w:type="spellStart"/>
-      <w:r>
-        <w:rPr>
-          <w:rFonts w:ascii="Times New Roman" w:hAnsi="Times New Roman" w:cs="Times New Roman"/>
-        </w:rPr>
-        <w:t>Visualization</w:t>
-      </w:r>
-      <w:proofErr w:type="spellEnd"/>
-      <w:r>
-        <w:rPr>
-          <w:rFonts w:ascii="Times New Roman" w:hAnsi="Times New Roman" w:cs="Times New Roman"/>
-        </w:rPr>
-        <w:t xml:space="preserve"> Software) est le logiciel incontournable lorsque l’on parle du format DOT, en effet on peut le qualifier de logiciel officiel du langage. A l'aide de </w:t>
-      </w:r>
-      <w:proofErr w:type="spellStart"/>
-      <w:r>
-        <w:rPr>
-          <w:rFonts w:ascii="Times New Roman" w:hAnsi="Times New Roman" w:cs="Times New Roman"/>
-        </w:rPr>
-        <w:t>GraphViz</w:t>
-      </w:r>
-      <w:proofErr w:type="spellEnd"/>
-      <w:r>
-        <w:rPr>
-          <w:rFonts w:ascii="Times New Roman" w:hAnsi="Times New Roman" w:cs="Times New Roman"/>
-        </w:rPr>
-        <w:t>, il est possible d'importer et d’éditer textuellement des fichiers DOT afin de visualiser le graphe correspondant puis de sauvegarder ce rendu graphique sous forme d'image.</w:t>
-      </w:r>
-    </w:p>
-    <w:p>
-      <w:pPr>
-        <w:jc w:val="both"/>
-        <w:rPr>
-          <w:rFonts w:ascii="Times New Roman" w:hAnsi="Times New Roman" w:cs="Times New Roman"/>
-        </w:rPr>
-      </w:pPr>
-    </w:p>
-    <w:p>
-      <w:pPr>
-        <w:jc w:val="both"/>
-        <w:rPr>
-          <w:rFonts w:ascii="Times New Roman" w:hAnsi="Times New Roman" w:cs="Times New Roman"/>
-        </w:rPr>
-      </w:pPr>
-    </w:p>
-    <w:p>
-      <w:pPr>
-        <w:jc w:val="both"/>
-        <w:rPr>
-          <w:rFonts w:ascii="Times New Roman" w:hAnsi="Times New Roman" w:cs="Times New Roman"/>
-        </w:rPr>
-      </w:pPr>
-      <w:r>
-        <w:rPr>
-          <w:rFonts w:ascii="Times New Roman" w:hAnsi="Times New Roman" w:cs="Times New Roman"/>
-        </w:rPr>
-        <w:t xml:space="preserve">Voici un exemple d'un fichier DOT et de sa représentation graphique avec </w:t>
-      </w:r>
-      <w:proofErr w:type="spellStart"/>
-      <w:r>
-        <w:rPr>
-          <w:rFonts w:ascii="Times New Roman" w:hAnsi="Times New Roman" w:cs="Times New Roman"/>
-        </w:rPr>
-        <w:t>GraphViz</w:t>
-      </w:r>
-      <w:proofErr w:type="spellEnd"/>
-      <w:r>
-        <w:rPr>
-          <w:rFonts w:ascii="Times New Roman" w:hAnsi="Times New Roman" w:cs="Times New Roman"/>
-        </w:rPr>
-        <w:t xml:space="preserve"> :</w:t>
+        <w:t>Graphviz (Graph Visualization Software) est le logiciel incontournable lorsque l’on parle du format DOT, en effet on peut le qualifier de logiciel officiel du langage. A l'aide de GraphViz, il est possible d'importer et d’éditer textuellement des fichiers DOT afin de visualiser le graphe correspondant puis de sauvegarder ce rendu graphique sous forme d'image.</w:t>
+      </w:r>
+    </w:p>
+    <w:p>
+      <w:pPr>
+        <w:jc w:val="both"/>
+        <w:rPr>
+          <w:rFonts w:ascii="Times New Roman" w:hAnsi="Times New Roman" w:cs="Times New Roman"/>
+        </w:rPr>
+      </w:pPr>
+    </w:p>
+    <w:p>
+      <w:pPr>
+        <w:jc w:val="both"/>
+        <w:rPr>
+          <w:rFonts w:ascii="Times New Roman" w:hAnsi="Times New Roman" w:cs="Times New Roman"/>
+        </w:rPr>
+      </w:pPr>
+    </w:p>
+    <w:p>
+      <w:pPr>
+        <w:jc w:val="both"/>
+        <w:rPr>
+          <w:rFonts w:ascii="Times New Roman" w:hAnsi="Times New Roman" w:cs="Times New Roman"/>
+        </w:rPr>
+      </w:pPr>
+      <w:r>
+        <w:rPr>
+          <w:rFonts w:ascii="Times New Roman" w:hAnsi="Times New Roman" w:cs="Times New Roman"/>
+        </w:rPr>
+        <w:t>Voici un exemple d'un fichier DOT et de sa représentation graphique avec GraphViz :</w:t>
       </w:r>
     </w:p>
     <w:p>
@@ -3071,14 +2897,27 @@
       <w:r>
         <w:t xml:space="preserve">Figure </w:t>
       </w:r>
-      <w:fldSimple w:instr=" SEQ Figure \* ARABIC ">
-        <w:r>
-          <w:rPr>
-            <w:noProof/>
-          </w:rPr>
-          <w:t>1</w:t>
-        </w:r>
-      </w:fldSimple>
+      <w:r>
+        <w:fldChar w:fldCharType="begin"/>
+      </w:r>
+      <w:r>
+        <w:instrText xml:space="preserve"> SEQ Figure \* ARABIC </w:instrText>
+      </w:r>
+      <w:r>
+        <w:fldChar w:fldCharType="separate"/>
+      </w:r>
+      <w:r>
+        <w:rPr>
+          <w:noProof/>
+        </w:rPr>
+        <w:t>1</w:t>
+      </w:r>
+      <w:r>
+        <w:rPr>
+          <w:noProof/>
+        </w:rPr>
+        <w:fldChar w:fldCharType="end"/>
+      </w:r>
       <w:r>
         <w:t xml:space="preserve"> : </w:t>
       </w:r>
@@ -3105,19 +2944,11 @@
           <w:rFonts w:ascii="Times New Roman" w:hAnsi="Times New Roman" w:cs="Times New Roman"/>
         </w:rPr>
       </w:pPr>
-      <w:proofErr w:type="spellStart"/>
-      <w:r>
-        <w:rPr>
-          <w:rFonts w:ascii="Times New Roman" w:hAnsi="Times New Roman" w:cs="Times New Roman"/>
-        </w:rPr>
-        <w:t>GraphViz</w:t>
-      </w:r>
-      <w:proofErr w:type="spellEnd"/>
-      <w:r>
-        <w:rPr>
-          <w:rFonts w:ascii="Times New Roman" w:hAnsi="Times New Roman" w:cs="Times New Roman"/>
-        </w:rPr>
-        <w:t xml:space="preserve"> est un outil très puissant pour la génération graphique de graphe. Cependant il n'est pas possible de faire des actions (création, édition ou suppression d'un élément) graphiquement. Le seul moyen est donc de modifier le fichier DOT puis régénérer le graphe. Notre logiciel offre donc un réel avantage pour construire et visualiser rapidement un graph simple. </w:t>
+      <w:r>
+        <w:rPr>
+          <w:rFonts w:ascii="Times New Roman" w:hAnsi="Times New Roman" w:cs="Times New Roman"/>
+        </w:rPr>
+        <w:t xml:space="preserve">GraphViz est un outil très puissant pour la génération graphique de graphe. Cependant il n'est pas possible de faire des actions (création, édition ou suppression d'un élément) graphiquement. Le seul moyen est donc de modifier le fichier DOT puis régénérer le graphe. Notre logiciel offre donc un réel avantage pour construire et visualiser rapidement un graph simple. </w:t>
       </w:r>
     </w:p>
     <w:p>
@@ -3147,21 +2978,7 @@
         <w:rPr>
           <w:rFonts w:ascii="Times New Roman" w:hAnsi="Times New Roman" w:cs="Times New Roman"/>
         </w:rPr>
-        <w:t xml:space="preserve"> il est possible d’utiliser </w:t>
-      </w:r>
-      <w:proofErr w:type="spellStart"/>
-      <w:r>
-        <w:rPr>
-          <w:rFonts w:ascii="Times New Roman" w:hAnsi="Times New Roman" w:cs="Times New Roman"/>
-        </w:rPr>
-        <w:t>Graphviz</w:t>
-      </w:r>
-      <w:proofErr w:type="spellEnd"/>
-      <w:r>
-        <w:rPr>
-          <w:rFonts w:ascii="Times New Roman" w:hAnsi="Times New Roman" w:cs="Times New Roman"/>
-        </w:rPr>
-        <w:t xml:space="preserve"> directement via un navigateur web et de disposer d’une interface semblable à celle que l’on souhaite pour notre application. Cependant l’édition graphique n’est toujours pas au menu.</w:t>
+        <w:t xml:space="preserve"> il est possible d’utiliser Graphviz directement via un navigateur web et de disposer d’une interface semblable à celle que l’on souhaite pour notre application. Cependant l’édition graphique n’est toujours pas au menu.</w:t>
       </w:r>
     </w:p>
     <w:p>
@@ -3192,21 +3009,12 @@
         </w:rPr>
         <w:t xml:space="preserve">     </w:t>
       </w:r>
-      <w:proofErr w:type="spellStart"/>
       <w:r>
         <w:rPr>
           <w:rFonts w:ascii="Times New Roman" w:hAnsi="Times New Roman" w:cs="Times New Roman"/>
           <w:u w:val="single"/>
         </w:rPr>
-        <w:t>DotEditor</w:t>
-      </w:r>
-      <w:proofErr w:type="spellEnd"/>
-      <w:r>
-        <w:rPr>
-          <w:rFonts w:ascii="Times New Roman" w:hAnsi="Times New Roman" w:cs="Times New Roman"/>
-          <w:u w:val="single"/>
-        </w:rPr>
-        <w:t> :</w:t>
+        <w:t>DotEditor :</w:t>
       </w:r>
     </w:p>
     <w:p>
@@ -3217,33 +3025,11 @@
           <w:rFonts w:ascii="Times New Roman" w:hAnsi="Times New Roman" w:cs="Times New Roman"/>
         </w:rPr>
       </w:pPr>
-      <w:proofErr w:type="spellStart"/>
-      <w:r>
-        <w:rPr>
-          <w:rFonts w:ascii="Times New Roman" w:hAnsi="Times New Roman" w:cs="Times New Roman"/>
-        </w:rPr>
-        <w:t>DotEditor</w:t>
-      </w:r>
-      <w:proofErr w:type="spellEnd"/>
-      <w:r>
-        <w:rPr>
-          <w:rFonts w:ascii="Times New Roman" w:hAnsi="Times New Roman" w:cs="Times New Roman"/>
-        </w:rPr>
-        <w:t xml:space="preserve"> offre de nombreuses possibilités intéressantes. Il permet d’éditer des graphes via une interface en cliquant sur des boutons et en remplissant des formulaires. Moins intuitif et rapide à utiliser que notre application il permet néanmoins d’établir des graphes très détaillés sans devoir tout rédiger à la main. De plus la possibilité de visualiser le texte correspondant au graph est également présente et il est même possible de modifier directement ce texte et de visualiser le résultat. Cependant il est impossible de choisir soi-même la position des nœuds contrairement à notre application. </w:t>
-      </w:r>
-      <w:proofErr w:type="spellStart"/>
-      <w:r>
-        <w:rPr>
-          <w:rFonts w:ascii="Times New Roman" w:hAnsi="Times New Roman" w:cs="Times New Roman"/>
-        </w:rPr>
-        <w:t>DotEditor</w:t>
-      </w:r>
-      <w:proofErr w:type="spellEnd"/>
-      <w:r>
-        <w:rPr>
-          <w:rFonts w:ascii="Times New Roman" w:hAnsi="Times New Roman" w:cs="Times New Roman"/>
-        </w:rPr>
-        <w:t xml:space="preserve"> est un bon outil duquel il est possible de s’inspirer tout en gardant bien à l’esprit qu’il ne répond pas totalement aux attentes de l’application que l’on souhaite développer.</w:t>
+      <w:r>
+        <w:rPr>
+          <w:rFonts w:ascii="Times New Roman" w:hAnsi="Times New Roman" w:cs="Times New Roman"/>
+        </w:rPr>
+        <w:t>DotEditor offre de nombreuses possibilités intéressantes. Il permet d’éditer des graphes via une interface en cliquant sur des boutons et en remplissant des formulaires. Moins intuitif et rapide à utiliser que notre application il permet néanmoins d’établir des graphes très détaillés sans devoir tout rédiger à la main. De plus la possibilité de visualiser le texte correspondant au graph est également présente et il est même possible de modifier directement ce texte et de visualiser le résultat. Cependant il est impossible de choisir soi-même la position des nœuds contrairement à notre application. DotEditor est un bon outil duquel il est possible de s’inspirer tout en gardant bien à l’esprit qu’il ne répond pas totalement aux attentes de l’application que l’on souhaite développer.</w:t>
       </w:r>
     </w:p>
     <w:p>
@@ -3277,7 +3063,7 @@
                     <a:blip r:embed="rId11" cstate="print">
                       <a:extLst>
                         <a:ext uri="{28A0092B-C50C-407E-A947-70E740481C1C}">
-                          <a14:useLocalDpi xmlns="" xmlns:wpc="http://schemas.microsoft.com/office/word/2010/wordprocessingCanvas" xmlns:cx="http://schemas.microsoft.com/office/drawing/2014/chartex" xmlns:cx1="http://schemas.microsoft.com/office/drawing/2015/9/8/chartex" xmlns:cx2="http://schemas.microsoft.com/office/drawing/2015/10/21/chartex" xmlns:mc="http://schemas.openxmlformats.org/markup-compatibility/2006" xmlns:o="urn:schemas-microsoft-com:office:office" xmlns:v="urn:schemas-microsoft-com:vml" xmlns:wp14="http://schemas.microsoft.com/office/word/2010/wordprocessingDrawing" xmlns:w10="urn:schemas-microsoft-com:office:word" xmlns:w="http://schemas.openxmlformats.org/wordprocessingml/2006/main" xmlns:w14="http://schemas.microsoft.com/office/word/2010/wordml" xmlns:w15="http://schemas.microsoft.com/office/word/2012/wordml" xmlns:w16se="http://schemas.microsoft.com/office/word/2015/wordml/symex" xmlns:wpg="http://schemas.microsoft.com/office/word/2010/wordprocessingGroup" xmlns:wpi="http://schemas.microsoft.com/office/word/2010/wordprocessingInk" xmlns:wps="http://schemas.microsoft.com/office/word/2010/wordprocessingShape" xmlns:a14="http://schemas.microsoft.com/office/drawing/2010/main" val="0"/>
+                          <a14:useLocalDpi xmlns:a14="http://schemas.microsoft.com/office/drawing/2010/main" val="0"/>
                         </a:ext>
                       </a:extLst>
                     </a:blip>
@@ -3312,25 +3098,33 @@
       <w:r>
         <w:t xml:space="preserve">Figure </w:t>
       </w:r>
-      <w:fldSimple w:instr=" SEQ Figure \* ARABIC ">
-        <w:r>
-          <w:rPr>
-            <w:noProof/>
-          </w:rPr>
-          <w:t>2</w:t>
-        </w:r>
-      </w:fldSimple>
+      <w:r>
+        <w:fldChar w:fldCharType="begin"/>
+      </w:r>
+      <w:r>
+        <w:instrText xml:space="preserve"> SEQ Figure \* ARABIC </w:instrText>
+      </w:r>
+      <w:r>
+        <w:fldChar w:fldCharType="separate"/>
+      </w:r>
+      <w:r>
+        <w:rPr>
+          <w:noProof/>
+        </w:rPr>
+        <w:t>2</w:t>
+      </w:r>
+      <w:r>
+        <w:rPr>
+          <w:noProof/>
+        </w:rPr>
+        <w:fldChar w:fldCharType="end"/>
+      </w:r>
       <w:r>
         <w:t xml:space="preserve"> : </w:t>
       </w:r>
       <w:r>
-        <w:t xml:space="preserve">Capture d’écran du logiciel </w:t>
-      </w:r>
-      <w:proofErr w:type="spellStart"/>
-      <w:r>
-        <w:t>DotEditor</w:t>
-      </w:r>
-      <w:proofErr w:type="spellEnd"/>
+        <w:t>Capture d’écran du logiciel DotEditor</w:t>
+      </w:r>
     </w:p>
     <w:p>
       <w:pPr>
@@ -3375,49 +3169,7 @@
           <w:rFonts w:ascii="Times New Roman" w:hAnsi="Times New Roman" w:cs="Times New Roman"/>
         </w:rPr>
         <w:tab/>
-        <w:t xml:space="preserve">Nous avons trouvé de nombreux autres logiciels se disant être des éditeurs de graphes au format DOT, cependant la totalité ont été abandonnés en court de route ou sont tous simplement incomplets ou encore bogué à l’installation. On peut retrouver dans cette liste les logiciels </w:t>
-      </w:r>
-      <w:proofErr w:type="spellStart"/>
-      <w:r>
-        <w:rPr>
-          <w:rFonts w:ascii="Times New Roman" w:hAnsi="Times New Roman" w:cs="Times New Roman"/>
-        </w:rPr>
-        <w:t>dotty</w:t>
-      </w:r>
-      <w:proofErr w:type="spellEnd"/>
-      <w:r>
-        <w:rPr>
-          <w:rFonts w:ascii="Times New Roman" w:hAnsi="Times New Roman" w:cs="Times New Roman"/>
-        </w:rPr>
-        <w:t xml:space="preserve">, </w:t>
-      </w:r>
-      <w:proofErr w:type="spellStart"/>
-      <w:r>
-        <w:rPr>
-          <w:rFonts w:ascii="Times New Roman" w:hAnsi="Times New Roman" w:cs="Times New Roman"/>
-        </w:rPr>
-        <w:t>KGraphEditor</w:t>
-      </w:r>
-      <w:proofErr w:type="spellEnd"/>
-      <w:r>
-        <w:rPr>
-          <w:rFonts w:ascii="Times New Roman" w:hAnsi="Times New Roman" w:cs="Times New Roman"/>
-        </w:rPr>
-        <w:t xml:space="preserve">, grappa, </w:t>
-      </w:r>
-      <w:proofErr w:type="spellStart"/>
-      <w:r>
-        <w:rPr>
-          <w:rFonts w:ascii="Times New Roman" w:hAnsi="Times New Roman" w:cs="Times New Roman"/>
-        </w:rPr>
-        <w:t>graphedit</w:t>
-      </w:r>
-      <w:proofErr w:type="spellEnd"/>
-      <w:r>
-        <w:rPr>
-          <w:rFonts w:ascii="Times New Roman" w:hAnsi="Times New Roman" w:cs="Times New Roman"/>
-        </w:rPr>
-        <w:t>.</w:t>
+        <w:t>Nous avons trouvé de nombreux autres logiciels se disant être des éditeurs de graphes au format DOT, cependant la totalité ont été abandonnés en court de route ou sont tous simplement incomplets ou encore bogué à l’installation. On peut retrouver dans cette liste les logiciels dotty, KGraphEditor, grappa, graphedit.</w:t>
       </w:r>
     </w:p>
     <w:p>
@@ -3557,23 +3309,7 @@
           <w:rFonts w:ascii="Times New Roman" w:hAnsi="Times New Roman" w:cs="Times New Roman"/>
           <w:color w:val="FF0000"/>
         </w:rPr>
-        <w:t xml:space="preserve">Cette partie est-elle </w:t>
-      </w:r>
-      <w:proofErr w:type="spellStart"/>
-      <w:r>
-        <w:rPr>
-          <w:rFonts w:ascii="Times New Roman" w:hAnsi="Times New Roman" w:cs="Times New Roman"/>
-          <w:color w:val="FF0000"/>
-        </w:rPr>
-        <w:t>nécéssaire</w:t>
-      </w:r>
-      <w:proofErr w:type="spellEnd"/>
-      <w:r>
-        <w:rPr>
-          <w:rFonts w:ascii="Times New Roman" w:hAnsi="Times New Roman" w:cs="Times New Roman"/>
-          <w:color w:val="FF0000"/>
-        </w:rPr>
-        <w:t> ? Le diagramme de cas d’utilisation fourni en annexe est-il nécessaire ? doit-il être modifié ?</w:t>
+        <w:t>Cette partie est-elle nécéssaire ? Le diagramme de cas d’utilisation fourni en annexe est-il nécessaire ? doit-il être modifié ?</w:t>
       </w:r>
     </w:p>
     <w:p>
@@ -3678,14 +3414,27 @@
       <w:r>
         <w:t xml:space="preserve">Figure </w:t>
       </w:r>
-      <w:fldSimple w:instr=" SEQ Figure \* ARABIC ">
-        <w:r>
-          <w:rPr>
-            <w:noProof/>
-          </w:rPr>
-          <w:t>3</w:t>
-        </w:r>
-      </w:fldSimple>
+      <w:r>
+        <w:fldChar w:fldCharType="begin"/>
+      </w:r>
+      <w:r>
+        <w:instrText xml:space="preserve"> SEQ Figure \* ARABIC </w:instrText>
+      </w:r>
+      <w:r>
+        <w:fldChar w:fldCharType="separate"/>
+      </w:r>
+      <w:r>
+        <w:rPr>
+          <w:noProof/>
+        </w:rPr>
+        <w:t>3</w:t>
+      </w:r>
+      <w:r>
+        <w:rPr>
+          <w:noProof/>
+        </w:rPr>
+        <w:fldChar w:fldCharType="end"/>
+      </w:r>
       <w:r>
         <w:t xml:space="preserve"> : </w:t>
       </w:r>
@@ -3755,17 +3504,49 @@
         </w:rPr>
         <w:t>Ceci avec la possibilité de redimensionner les deux vues comme bon nous semble.</w:t>
       </w:r>
-    </w:p>
-    <w:p>
-      <w:pPr>
-        <w:jc w:val="both"/>
-        <w:rPr>
-          <w:rFonts w:ascii="Times New Roman" w:hAnsi="Times New Roman" w:cs="Times New Roman"/>
-        </w:rPr>
-      </w:pPr>
-      <w:r>
-        <w:rPr>
-          <w:rFonts w:ascii="Times New Roman" w:hAnsi="Times New Roman" w:cs="Times New Roman"/>
+      <w:r>
+        <w:rPr>
+          <w:rFonts w:ascii="Times New Roman" w:hAnsi="Times New Roman" w:cs="Times New Roman"/>
+        </w:rPr>
+        <w:t xml:space="preserve"> De</w:t>
+      </w:r>
+      <w:r>
+        <w:rPr>
+          <w:rFonts w:ascii="Times New Roman" w:hAnsi="Times New Roman" w:cs="Times New Roman"/>
+        </w:rPr>
+        <w:t xml:space="preserve"> plus</w:t>
+      </w:r>
+      <w:r>
+        <w:rPr>
+          <w:rFonts w:ascii="Times New Roman" w:hAnsi="Times New Roman" w:cs="Times New Roman"/>
+        </w:rPr>
+        <w:t xml:space="preserve"> </w:t>
+      </w:r>
+      <w:r>
+        <w:rPr>
+          <w:rFonts w:ascii="Times New Roman" w:hAnsi="Times New Roman" w:cs="Times New Roman"/>
+        </w:rPr>
+        <w:t>il serait appréciable de disposer d’un système permettant de surligner dans le texte un élément sélectionné sur la vue graphique.</w:t>
+      </w:r>
+      <w:r>
+        <w:rPr>
+          <w:rFonts w:ascii="Times New Roman" w:hAnsi="Times New Roman" w:cs="Times New Roman"/>
+        </w:rPr>
+        <w:t xml:space="preserve"> Bien entendu le tout toujours accompagnée de la répercussion instantanée sur chaque vue des modifications effectuées sur l’autre vue.</w:t>
+      </w:r>
+    </w:p>
+    <w:p>
+      <w:pPr>
+        <w:jc w:val="both"/>
+        <w:rPr>
+          <w:rFonts w:ascii="Times New Roman" w:hAnsi="Times New Roman" w:cs="Times New Roman"/>
+          <w:color w:val="FF0000"/>
+        </w:rPr>
+      </w:pPr>
+      <w:r>
+        <w:rPr>
+          <w:rFonts w:ascii="Times New Roman" w:hAnsi="Times New Roman" w:cs="Times New Roman"/>
+          <w:color w:val="FF0000"/>
         </w:rPr>
         <w:t>Un diagramme de cas d’utilisation a été joint en annexe pour plus de précision.</w:t>
       </w:r>
@@ -3874,6 +3655,7 @@
         <w:rPr>
           <w:rFonts w:ascii="Times New Roman" w:hAnsi="Times New Roman" w:cs="Times New Roman"/>
         </w:rPr>
+        <w:lastRenderedPageBreak/>
         <w:t>la documentation : Python est très bien documenté, il est donc facile de trouver ce que l'on cherche.</w:t>
       </w:r>
     </w:p>
@@ -3912,36 +3694,7 @@
         <w:rPr>
           <w:rFonts w:ascii="Times New Roman" w:hAnsi="Times New Roman" w:cs="Times New Roman"/>
         </w:rPr>
-        <w:lastRenderedPageBreak/>
-        <w:t xml:space="preserve">PEP (Python </w:t>
-      </w:r>
-      <w:proofErr w:type="spellStart"/>
-      <w:r>
-        <w:rPr>
-          <w:rFonts w:ascii="Times New Roman" w:hAnsi="Times New Roman" w:cs="Times New Roman"/>
-        </w:rPr>
-        <w:t>Enhancement</w:t>
-      </w:r>
-      <w:proofErr w:type="spellEnd"/>
-      <w:r>
-        <w:rPr>
-          <w:rFonts w:ascii="Times New Roman" w:hAnsi="Times New Roman" w:cs="Times New Roman"/>
-        </w:rPr>
-        <w:t xml:space="preserve"> </w:t>
-      </w:r>
-      <w:proofErr w:type="spellStart"/>
-      <w:r>
-        <w:rPr>
-          <w:rFonts w:ascii="Times New Roman" w:hAnsi="Times New Roman" w:cs="Times New Roman"/>
-        </w:rPr>
-        <w:t>Proposal</w:t>
-      </w:r>
-      <w:proofErr w:type="spellEnd"/>
-      <w:r>
-        <w:rPr>
-          <w:rFonts w:ascii="Times New Roman" w:hAnsi="Times New Roman" w:cs="Times New Roman"/>
-        </w:rPr>
-        <w:t>) : Nous en reparlerons en fin de rapport.</w:t>
+        <w:t>PEP (Python Enhancement Proposal) : Nous en reparlerons en fin de rapport.</w:t>
       </w:r>
     </w:p>
     <w:p>
@@ -3984,49 +3737,7 @@
         <w:rPr>
           <w:rFonts w:ascii="Times New Roman" w:hAnsi="Times New Roman" w:cs="Times New Roman"/>
         </w:rPr>
-        <w:t xml:space="preserve">En ce qui concerne la bibliothèque graphique, nous avons décidé d'utiliser </w:t>
-      </w:r>
-      <w:proofErr w:type="spellStart"/>
-      <w:r>
-        <w:rPr>
-          <w:rFonts w:ascii="Times New Roman" w:hAnsi="Times New Roman" w:cs="Times New Roman"/>
-        </w:rPr>
-        <w:t>PyQt</w:t>
-      </w:r>
-      <w:proofErr w:type="spellEnd"/>
-      <w:r>
-        <w:rPr>
-          <w:rFonts w:ascii="Times New Roman" w:hAnsi="Times New Roman" w:cs="Times New Roman"/>
-        </w:rPr>
-        <w:t xml:space="preserve"> (qui est la version Python de </w:t>
-      </w:r>
-      <w:proofErr w:type="spellStart"/>
-      <w:r>
-        <w:rPr>
-          <w:rFonts w:ascii="Times New Roman" w:hAnsi="Times New Roman" w:cs="Times New Roman"/>
-        </w:rPr>
-        <w:t>Qt</w:t>
-      </w:r>
-      <w:proofErr w:type="spellEnd"/>
-      <w:r>
-        <w:rPr>
-          <w:rFonts w:ascii="Times New Roman" w:hAnsi="Times New Roman" w:cs="Times New Roman"/>
-        </w:rPr>
-        <w:t xml:space="preserve">) qui est également une bibliothèque que nous ne connaissions pas. </w:t>
-      </w:r>
-      <w:proofErr w:type="spellStart"/>
-      <w:r>
-        <w:rPr>
-          <w:rFonts w:ascii="Times New Roman" w:hAnsi="Times New Roman" w:cs="Times New Roman"/>
-        </w:rPr>
-        <w:t>PyQt</w:t>
-      </w:r>
-      <w:proofErr w:type="spellEnd"/>
-      <w:r>
-        <w:rPr>
-          <w:rFonts w:ascii="Times New Roman" w:hAnsi="Times New Roman" w:cs="Times New Roman"/>
-        </w:rPr>
-        <w:t xml:space="preserve"> a été développée avant tout dans le but de créer des interfaces utilisateurs ce qui correspond à notre cas. De plus elle est très bien documentée et est multiplateforme. C'est également une des seules si ce n’est la seule bibliothèque graphique à disposer d'une scène pour manipuler des objets graphiques. Il n'est donc pas nécessaire de recoder toute la partie qui permet de gérer l'ajout, le déplacement ou la surpression d'un élément graphique de la scène.</w:t>
+        <w:t>En ce qui concerne la bibliothèque graphique, nous avons décidé d'utiliser PyQt (qui est la version Python de Qt) qui est également une bibliothèque que nous ne connaissions pas. PyQt a été développée avant tout dans le but de créer des interfaces utilisateurs ce qui correspond à notre cas. De plus elle est très bien documentée et est multiplateforme. C'est également une des seules si ce n’est la seule bibliothèque graphique à disposer d'une scène pour manipuler des objets graphiques. Il n'est donc pas nécessaire de recoder toute la partie qui permet de gérer l'ajout, le déplacement ou la surpression d'un élément graphique de la scène.</w:t>
       </w:r>
     </w:p>
     <w:p>
@@ -4050,35 +3761,7 @@
         <w:rPr>
           <w:rFonts w:ascii="Times New Roman" w:hAnsi="Times New Roman" w:cs="Times New Roman"/>
         </w:rPr>
-        <w:t xml:space="preserve">Il nous a également fallu chercher un outil pour nous permettre de </w:t>
-      </w:r>
-      <w:proofErr w:type="spellStart"/>
-      <w:r>
-        <w:rPr>
-          <w:rFonts w:ascii="Times New Roman" w:hAnsi="Times New Roman" w:cs="Times New Roman"/>
-        </w:rPr>
-        <w:t>parser</w:t>
-      </w:r>
-      <w:proofErr w:type="spellEnd"/>
-      <w:r>
-        <w:rPr>
-          <w:rFonts w:ascii="Times New Roman" w:hAnsi="Times New Roman" w:cs="Times New Roman"/>
-        </w:rPr>
-        <w:t xml:space="preserve"> un texte représentant un graphe et en extraire son contenu. Grâce à nos enseignant nous avons trouvé très facilement l’outil </w:t>
-      </w:r>
-      <w:proofErr w:type="spellStart"/>
-      <w:r>
-        <w:rPr>
-          <w:rFonts w:ascii="Times New Roman" w:hAnsi="Times New Roman" w:cs="Times New Roman"/>
-        </w:rPr>
-        <w:t>Pydot</w:t>
-      </w:r>
-      <w:proofErr w:type="spellEnd"/>
-      <w:r>
-        <w:rPr>
-          <w:rFonts w:ascii="Times New Roman" w:hAnsi="Times New Roman" w:cs="Times New Roman"/>
-        </w:rPr>
-        <w:t>, un très bon parseur de texte au format Dot et simple d’utilisation.</w:t>
+        <w:t>Il nous a également fallu chercher un outil pour nous permettre de parser un texte représentant un graphe et en extraire son contenu. Grâce à nos enseignant nous avons trouvé très facilement l’outil Pydot, un très bon parseur de texte au format Dot et simple d’utilisation.</w:t>
       </w:r>
     </w:p>
     <w:p>
@@ -4125,35 +3808,7 @@
         <w:rPr>
           <w:rFonts w:ascii="Times New Roman" w:hAnsi="Times New Roman" w:cs="Times New Roman"/>
         </w:rPr>
-        <w:t xml:space="preserve">Enfin nous avons utilisé l'IDE </w:t>
-      </w:r>
-      <w:proofErr w:type="spellStart"/>
-      <w:r>
-        <w:rPr>
-          <w:rFonts w:ascii="Times New Roman" w:hAnsi="Times New Roman" w:cs="Times New Roman"/>
-        </w:rPr>
-        <w:t>LiClipse</w:t>
-      </w:r>
-      <w:proofErr w:type="spellEnd"/>
-      <w:r>
-        <w:rPr>
-          <w:rFonts w:ascii="Times New Roman" w:hAnsi="Times New Roman" w:cs="Times New Roman"/>
-        </w:rPr>
-        <w:t xml:space="preserve"> qui est une version customisée d'Eclipse. Il n'est pas primordial d'utiliser un IDE pour développer mais </w:t>
-      </w:r>
-      <w:proofErr w:type="spellStart"/>
-      <w:r>
-        <w:rPr>
-          <w:rFonts w:ascii="Times New Roman" w:hAnsi="Times New Roman" w:cs="Times New Roman"/>
-        </w:rPr>
-        <w:t>LiClipse</w:t>
-      </w:r>
-      <w:proofErr w:type="spellEnd"/>
-      <w:r>
-        <w:rPr>
-          <w:rFonts w:ascii="Times New Roman" w:hAnsi="Times New Roman" w:cs="Times New Roman"/>
-        </w:rPr>
-        <w:t xml:space="preserve"> apporte plusieurs avantages :</w:t>
+        <w:t>Enfin nous avons utilisé l'IDE LiClipse qui est une version customisée d'Eclipse. Il n'est pas primordial d'utiliser un IDE pour développer mais LiClipse apporte plusieurs avantages :</w:t>
       </w:r>
     </w:p>
     <w:p>
@@ -4172,21 +3827,7 @@
         <w:rPr>
           <w:rFonts w:ascii="Times New Roman" w:hAnsi="Times New Roman" w:cs="Times New Roman"/>
         </w:rPr>
-        <w:t xml:space="preserve">Le plugin </w:t>
-      </w:r>
-      <w:proofErr w:type="spellStart"/>
-      <w:r>
-        <w:rPr>
-          <w:rFonts w:ascii="Times New Roman" w:hAnsi="Times New Roman" w:cs="Times New Roman"/>
-        </w:rPr>
-        <w:t>PyDev</w:t>
-      </w:r>
-      <w:proofErr w:type="spellEnd"/>
-      <w:r>
-        <w:rPr>
-          <w:rFonts w:ascii="Times New Roman" w:hAnsi="Times New Roman" w:cs="Times New Roman"/>
-        </w:rPr>
-        <w:t xml:space="preserve"> qui permet de développer en Python.</w:t>
+        <w:t>Le plugin PyDev qui permet de développer en Python.</w:t>
       </w:r>
     </w:p>
     <w:p>
@@ -4205,35 +3846,7 @@
         <w:rPr>
           <w:rFonts w:ascii="Times New Roman" w:hAnsi="Times New Roman" w:cs="Times New Roman"/>
         </w:rPr>
-        <w:t xml:space="preserve">Le plugin </w:t>
-      </w:r>
-      <w:proofErr w:type="spellStart"/>
-      <w:r>
-        <w:rPr>
-          <w:rFonts w:ascii="Times New Roman" w:hAnsi="Times New Roman" w:cs="Times New Roman"/>
-        </w:rPr>
-        <w:t>EGit</w:t>
-      </w:r>
-      <w:proofErr w:type="spellEnd"/>
-      <w:r>
-        <w:rPr>
-          <w:rFonts w:ascii="Times New Roman" w:hAnsi="Times New Roman" w:cs="Times New Roman"/>
-        </w:rPr>
-        <w:t xml:space="preserve"> qui permet d'utiliser Git directement dans </w:t>
-      </w:r>
-      <w:proofErr w:type="spellStart"/>
-      <w:r>
-        <w:rPr>
-          <w:rFonts w:ascii="Times New Roman" w:hAnsi="Times New Roman" w:cs="Times New Roman"/>
-        </w:rPr>
-        <w:t>LiClipse</w:t>
-      </w:r>
-      <w:proofErr w:type="spellEnd"/>
-      <w:r>
-        <w:rPr>
-          <w:rFonts w:ascii="Times New Roman" w:hAnsi="Times New Roman" w:cs="Times New Roman"/>
-        </w:rPr>
-        <w:t xml:space="preserve"> via une interface graphique.</w:t>
+        <w:t>Le plugin EGit qui permet d'utiliser Git directement dans LiClipse via une interface graphique.</w:t>
       </w:r>
     </w:p>
     <w:p>
@@ -4379,7 +3992,6 @@
         <w:rPr>
           <w:rFonts w:ascii="Times New Roman" w:hAnsi="Times New Roman" w:cs="Times New Roman"/>
         </w:rPr>
-        <w:lastRenderedPageBreak/>
         <w:t>II – Une application graphique</w:t>
       </w:r>
       <w:bookmarkEnd w:id="7"/>
@@ -4568,29 +4180,35 @@
         <w:rPr>
           <w:rFonts w:ascii="Times New Roman" w:hAnsi="Times New Roman" w:cs="Times New Roman"/>
         </w:rPr>
-        <w:t>L'avantage de cette architecture est l'indépendance de chaque composant. Cette séparation du code source permet d'avoir un projet facilement maintenable. Une approche naïve aurait été de développer l'application en fusionnant le modèle et la vue. Cependant cette solution pose un problème majeur. Imaginons qu'un jour nous décidions de changer de bibliothèque graphique, les deux composants aurait alors été liés et il aurait été très difficile de faire toutes les modifications nécessaires dans le code.</w:t>
-      </w:r>
-    </w:p>
-    <w:p>
-      <w:pPr>
-        <w:jc w:val="both"/>
-        <w:rPr>
-          <w:rFonts w:ascii="Times New Roman" w:hAnsi="Times New Roman" w:cs="Times New Roman"/>
-        </w:rPr>
-      </w:pPr>
-    </w:p>
-    <w:p>
-      <w:pPr>
-        <w:jc w:val="both"/>
-        <w:rPr>
-          <w:rFonts w:ascii="Times New Roman" w:hAnsi="Times New Roman" w:cs="Times New Roman"/>
-        </w:rPr>
-      </w:pPr>
+        <w:t xml:space="preserve">L'avantage de cette architecture est l'indépendance de chaque composant. Cette séparation du code source permet d'avoir un projet facilement maintenable. Une approche naïve aurait été de développer l'application en fusionnant le modèle et la vue. Cependant cette solution pose un problème majeur. Imaginons qu'un jour nous décidions de changer de bibliothèque graphique, les deux composants </w:t>
+      </w:r>
       <w:r>
         <w:rPr>
           <w:rFonts w:ascii="Times New Roman" w:hAnsi="Times New Roman" w:cs="Times New Roman"/>
         </w:rPr>
         <w:lastRenderedPageBreak/>
+        <w:t>aurait alors été liés et il aurait été très difficile de faire toutes les modifications nécessaires dans le code.</w:t>
+      </w:r>
+    </w:p>
+    <w:p>
+      <w:pPr>
+        <w:jc w:val="both"/>
+        <w:rPr>
+          <w:rFonts w:ascii="Times New Roman" w:hAnsi="Times New Roman" w:cs="Times New Roman"/>
+        </w:rPr>
+      </w:pPr>
+    </w:p>
+    <w:p>
+      <w:pPr>
+        <w:jc w:val="both"/>
+        <w:rPr>
+          <w:rFonts w:ascii="Times New Roman" w:hAnsi="Times New Roman" w:cs="Times New Roman"/>
+        </w:rPr>
+      </w:pPr>
+      <w:r>
+        <w:rPr>
+          <w:rFonts w:ascii="Times New Roman" w:hAnsi="Times New Roman" w:cs="Times New Roman"/>
+        </w:rPr>
         <w:tab/>
         <w:t>Pour la mise en place d'une architecture MVC, il existe plusieurs façons de définir et mettre en relation les différents composants. Nous souhaitions pouvoir ajouter, retirer ou modifier une vue en intervenant uniquement sur le code la concernant. Pour cela un couple vue/contrôleur pour chacune de nos vues a été créés. De cette manière il a été possible de travailler en isolation d’une part sur la vue textuelle et d’autre part sur la vue graphique. De plus, afin de pouvoir relier au modèle cet ensemble de couples de taille potentiellement variable, le design pattern Observer a été appliqué. Le digramme de classe fourni en annexe permet de disposer d’une représentation explicite de l’architecture obtenue.</w:t>
       </w:r>
@@ -4607,21 +4225,7 @@
         <w:rPr>
           <w:rFonts w:ascii="Times New Roman" w:hAnsi="Times New Roman" w:cs="Times New Roman"/>
         </w:rPr>
-        <w:t xml:space="preserve">Comme on peut le voir sur le diagramme chaque contrôleur vient s’inscrire en Observer du modèle. De cette manière chacun d’eux est directement averti par le modèle lorsque ce dernier subit une modification. Pour faire cela le modèle dispose d’une méthode </w:t>
-      </w:r>
-      <w:proofErr w:type="spellStart"/>
-      <w:r>
-        <w:rPr>
-          <w:rFonts w:ascii="Times New Roman" w:hAnsi="Times New Roman" w:cs="Times New Roman"/>
-        </w:rPr>
-        <w:t>notify</w:t>
-      </w:r>
-      <w:proofErr w:type="spellEnd"/>
-      <w:r>
-        <w:rPr>
-          <w:rFonts w:ascii="Times New Roman" w:hAnsi="Times New Roman" w:cs="Times New Roman"/>
-        </w:rPr>
-        <w:t>() envoyant les informations du nœud ou de l’arête ayant été créé, supprimé ou bien modifié. Nous reviendrons par la suite sur les mécanismes de mise à jour du modèle suite à une demande de l’utilisateur.</w:t>
+        <w:t>Comme on peut le voir sur le diagramme chaque contrôleur vient s’inscrire en Observer du modèle. De cette manière chacun d’eux est directement averti par le modèle lorsque ce dernier subit une modification. Pour faire cela le modèle dispose d’une méthode notify() envoyant les informations du nœud ou de l’arête ayant été créé, supprimé ou bien modifié. Nous reviendrons par la suite sur les mécanismes de mise à jour du modèle suite à une demande de l’utilisateur.</w:t>
       </w:r>
     </w:p>
     <w:p>
@@ -4676,19 +4280,11 @@
           <w:rFonts w:ascii="Times New Roman" w:hAnsi="Times New Roman" w:cs="Times New Roman"/>
         </w:rPr>
       </w:pPr>
-      <w:proofErr w:type="spellStart"/>
-      <w:r>
-        <w:rPr>
-          <w:rFonts w:ascii="Times New Roman" w:hAnsi="Times New Roman" w:cs="Times New Roman"/>
-        </w:rPr>
-        <w:t>app</w:t>
-      </w:r>
-      <w:proofErr w:type="spellEnd"/>
-      <w:r>
-        <w:rPr>
-          <w:rFonts w:ascii="Times New Roman" w:hAnsi="Times New Roman" w:cs="Times New Roman"/>
-        </w:rPr>
-        <w:t xml:space="preserve"> : Contient le module principal de l’application permettant d’instancier les différents composants. Malgré les nombreuses références entre composants les mécanismes d’instanciation ont été pensés de manière à garder très simple le code de ce module.</w:t>
+      <w:r>
+        <w:rPr>
+          <w:rFonts w:ascii="Times New Roman" w:hAnsi="Times New Roman" w:cs="Times New Roman"/>
+        </w:rPr>
+        <w:t>app : Contient le module principal de l’application permettant d’instancier les différents composants. Malgré les nombreuses références entre composants les mécanismes d’instanciation ont été pensés de manière à garder très simple le code de ce module.</w:t>
       </w:r>
     </w:p>
     <w:p>
@@ -4703,33 +4299,11 @@
           <w:rFonts w:ascii="Times New Roman" w:hAnsi="Times New Roman" w:cs="Times New Roman"/>
         </w:rPr>
       </w:pPr>
-      <w:proofErr w:type="spellStart"/>
-      <w:r>
-        <w:rPr>
-          <w:rFonts w:ascii="Times New Roman" w:hAnsi="Times New Roman" w:cs="Times New Roman"/>
-        </w:rPr>
-        <w:t>controller</w:t>
-      </w:r>
-      <w:proofErr w:type="spellEnd"/>
-      <w:r>
-        <w:rPr>
-          <w:rFonts w:ascii="Times New Roman" w:hAnsi="Times New Roman" w:cs="Times New Roman"/>
-        </w:rPr>
-        <w:t xml:space="preserve"> : Englobe l’ensemble des différents contrôleurs. On y trouve le module « Controller » servant d’abstraction au contrôleur de nos vues graphique et textuelle. A noter que le contrôleur de la fenêtre principale n’hérite pas de « </w:t>
-      </w:r>
-      <w:proofErr w:type="spellStart"/>
-      <w:r>
-        <w:rPr>
-          <w:rFonts w:ascii="Times New Roman" w:hAnsi="Times New Roman" w:cs="Times New Roman"/>
-        </w:rPr>
-        <w:t>Controlleur</w:t>
-      </w:r>
-      <w:proofErr w:type="spellEnd"/>
-      <w:r>
-        <w:rPr>
-          <w:rFonts w:ascii="Times New Roman" w:hAnsi="Times New Roman" w:cs="Times New Roman"/>
-        </w:rPr>
-        <w:t> » ce premier n’étant pas concerné par les mises à jour du modèle.</w:t>
+      <w:r>
+        <w:rPr>
+          <w:rFonts w:ascii="Times New Roman" w:hAnsi="Times New Roman" w:cs="Times New Roman"/>
+        </w:rPr>
+        <w:t>controller : Englobe l’ensemble des différents contrôleurs. On y trouve le module « Controller » servant d’abstraction au contrôleur de nos vues graphique et textuelle. A noter que le contrôleur de la fenêtre principale n’hérite pas de « Controlleur » ce premier n’étant pas concerné par les mises à jour du modèle.</w:t>
       </w:r>
     </w:p>
     <w:p>
@@ -4744,19 +4318,11 @@
           <w:rFonts w:ascii="Times New Roman" w:hAnsi="Times New Roman" w:cs="Times New Roman"/>
         </w:rPr>
       </w:pPr>
-      <w:proofErr w:type="spellStart"/>
-      <w:r>
-        <w:rPr>
-          <w:rFonts w:ascii="Times New Roman" w:hAnsi="Times New Roman" w:cs="Times New Roman"/>
-        </w:rPr>
-        <w:t>enumeration</w:t>
-      </w:r>
-      <w:proofErr w:type="spellEnd"/>
-      <w:r>
-        <w:rPr>
-          <w:rFonts w:ascii="Times New Roman" w:hAnsi="Times New Roman" w:cs="Times New Roman"/>
-        </w:rPr>
-        <w:t xml:space="preserve"> : Ce package contient l’ensemble des différentes énumérations utiles à la gestion des nœuds et arêtes, cela allant du nom des attributs pris en compte aux différents mode de mise à jour. L’utilisation de ces énumérations nous permet de centraliser et d’uniformiser les différents termes utilisés dans l’ensemble du programme. </w:t>
+      <w:r>
+        <w:rPr>
+          <w:rFonts w:ascii="Times New Roman" w:hAnsi="Times New Roman" w:cs="Times New Roman"/>
+        </w:rPr>
+        <w:t xml:space="preserve">enumeration : Ce package contient l’ensemble des différentes énumérations utiles à la gestion des nœuds et arêtes, cela allant du nom des attributs pris en compte aux différents mode de mise à jour. L’utilisation de ces énumérations nous permet de centraliser et d’uniformiser les différents termes utilisés dans l’ensemble du programme. </w:t>
       </w:r>
     </w:p>
     <w:p>
@@ -4794,21 +4360,7 @@
         <w:rPr>
           <w:rFonts w:ascii="Times New Roman" w:hAnsi="Times New Roman" w:cs="Times New Roman"/>
         </w:rPr>
-        <w:t>observer : Contient les modules « Observer » et « </w:t>
-      </w:r>
-      <w:proofErr w:type="spellStart"/>
-      <w:r>
-        <w:rPr>
-          <w:rFonts w:ascii="Times New Roman" w:hAnsi="Times New Roman" w:cs="Times New Roman"/>
-        </w:rPr>
-        <w:t>Subject</w:t>
-      </w:r>
-      <w:proofErr w:type="spellEnd"/>
-      <w:r>
-        <w:rPr>
-          <w:rFonts w:ascii="Times New Roman" w:hAnsi="Times New Roman" w:cs="Times New Roman"/>
-        </w:rPr>
-        <w:t> » utile au design pattern Observer.</w:t>
+        <w:t>observer : Contient les modules « Observer » et « Subject » utile au design pattern Observer.</w:t>
       </w:r>
     </w:p>
     <w:p>
@@ -4823,19 +4375,11 @@
           <w:rFonts w:ascii="Times New Roman" w:hAnsi="Times New Roman" w:cs="Times New Roman"/>
         </w:rPr>
       </w:pPr>
-      <w:proofErr w:type="spellStart"/>
-      <w:r>
-        <w:rPr>
-          <w:rFonts w:ascii="Times New Roman" w:hAnsi="Times New Roman" w:cs="Times New Roman"/>
-        </w:rPr>
-        <w:t>utils</w:t>
-      </w:r>
-      <w:proofErr w:type="spellEnd"/>
-      <w:r>
-        <w:rPr>
-          <w:rFonts w:ascii="Times New Roman" w:hAnsi="Times New Roman" w:cs="Times New Roman"/>
-        </w:rPr>
-        <w:t xml:space="preserve"> : Contient un module de méthodes utiles aux nœuds et un autre pour les arêtes. On y trouve pour par exemple une méthode pour définir l’id d’une arête ou bien une méthode pour vérifier la validité des attributs d’un nœud.</w:t>
+      <w:r>
+        <w:rPr>
+          <w:rFonts w:ascii="Times New Roman" w:hAnsi="Times New Roman" w:cs="Times New Roman"/>
+        </w:rPr>
+        <w:t>utils : Contient un module de méthodes utiles aux nœuds et un autre pour les arêtes. On y trouve pour par exemple une méthode pour définir l’id d’une arête ou bien une méthode pour vérifier la validité des attributs d’un nœud.</w:t>
       </w:r>
     </w:p>
     <w:p>
@@ -4850,47 +4394,18 @@
           <w:rFonts w:ascii="Times New Roman" w:hAnsi="Times New Roman" w:cs="Times New Roman"/>
         </w:rPr>
       </w:pPr>
-      <w:proofErr w:type="spellStart"/>
-      <w:r>
-        <w:rPr>
-          <w:rFonts w:ascii="Times New Roman" w:hAnsi="Times New Roman" w:cs="Times New Roman"/>
-        </w:rPr>
-        <w:t>view</w:t>
-      </w:r>
-      <w:proofErr w:type="spellEnd"/>
-      <w:r>
-        <w:rPr>
-          <w:rFonts w:ascii="Times New Roman" w:hAnsi="Times New Roman" w:cs="Times New Roman"/>
-        </w:rPr>
-        <w:t xml:space="preserve"> : Ce package comprend l’ensembles des différentes vues et des différents éléments graphiques pour la représentation des nœuds et des arêtes. Le packages « </w:t>
-      </w:r>
-      <w:proofErr w:type="spellStart"/>
-      <w:r>
-        <w:rPr>
-          <w:rFonts w:ascii="Times New Roman" w:hAnsi="Times New Roman" w:cs="Times New Roman"/>
-        </w:rPr>
-        <w:t>widget</w:t>
-      </w:r>
-      <w:proofErr w:type="spellEnd"/>
-      <w:r>
-        <w:rPr>
-          <w:rFonts w:ascii="Times New Roman" w:hAnsi="Times New Roman" w:cs="Times New Roman"/>
-        </w:rPr>
-        <w:t> » correspond aux vues (on remarquera les mêmes similitudes hiérarchiques que pour le package « </w:t>
-      </w:r>
-      <w:proofErr w:type="spellStart"/>
-      <w:r>
-        <w:rPr>
-          <w:rFonts w:ascii="Times New Roman" w:hAnsi="Times New Roman" w:cs="Times New Roman"/>
-        </w:rPr>
-        <w:t>controller</w:t>
-      </w:r>
-      <w:proofErr w:type="spellEnd"/>
-      <w:r>
-        <w:rPr>
-          <w:rFonts w:ascii="Times New Roman" w:hAnsi="Times New Roman" w:cs="Times New Roman"/>
-        </w:rPr>
-        <w:t xml:space="preserve"> »). </w:t>
+      <w:r>
+        <w:rPr>
+          <w:rFonts w:ascii="Times New Roman" w:hAnsi="Times New Roman" w:cs="Times New Roman"/>
+        </w:rPr>
+        <w:t xml:space="preserve">view : Ce package comprend l’ensembles des différentes vues et des différents éléments graphiques pour la représentation des nœuds et des arêtes. Le packages « widget » correspond </w:t>
+      </w:r>
+      <w:r>
+        <w:rPr>
+          <w:rFonts w:ascii="Times New Roman" w:hAnsi="Times New Roman" w:cs="Times New Roman"/>
+        </w:rPr>
+        <w:lastRenderedPageBreak/>
+        <w:t xml:space="preserve">aux vues (on remarquera les mêmes similitudes hiérarchiques que pour le package « controller »). </w:t>
       </w:r>
     </w:p>
     <w:p>
@@ -4914,7 +4429,6 @@
         <w:rPr>
           <w:rFonts w:ascii="Times New Roman" w:hAnsi="Times New Roman" w:cs="Times New Roman"/>
         </w:rPr>
-        <w:lastRenderedPageBreak/>
         <w:t>1.3 Modèle et mises à jour</w:t>
       </w:r>
       <w:bookmarkEnd w:id="11"/>
@@ -4931,21 +4445,7 @@
           <w:rFonts w:ascii="Times New Roman" w:hAnsi="Times New Roman" w:cs="Times New Roman"/>
         </w:rPr>
         <w:tab/>
-        <w:t xml:space="preserve">Pour bien comprendre le fonctionnement général de l’application il faut dans un premier temps s’intéresser à la modélisation du modèle. Notre modèle est composé d’un dictionnaire de nœud et d’un dictionnaire d’arête. Chaque nœud et arête possède un identifiant qui lui est propre et est donc unique. On utilise cet identifiant comme clé dans les dictionnaires pour accéder aux informations concernant le nœud ou l’arête qui lui correspond. A l’heure actuel, outre un identifiant, un nœud est composé d’un dictionnaire d’attributs. En plus de permettre de stocker le label et la position du </w:t>
-      </w:r>
-      <w:proofErr w:type="spellStart"/>
-      <w:r>
-        <w:rPr>
-          <w:rFonts w:ascii="Times New Roman" w:hAnsi="Times New Roman" w:cs="Times New Roman"/>
-        </w:rPr>
-        <w:t>noeud</w:t>
-      </w:r>
-      <w:proofErr w:type="spellEnd"/>
-      <w:r>
-        <w:rPr>
-          <w:rFonts w:ascii="Times New Roman" w:hAnsi="Times New Roman" w:cs="Times New Roman"/>
-        </w:rPr>
-        <w:t xml:space="preserve"> qui sont les deux attributs gérés actuellement par l’application, ce dictionnaire nous permet de conserver tous les attributs même si ceux-ci ne sont pas encore gérés graphiquement par l’application. Le traitement futur de ces attributs s’en voit ainsi nettement simplifié. Les arêtes quant à elle ne sont constitué que d’un nœud source et d’un nœud destination. Le format Dot ne les exclus pas de posséder des attributs mais ceux-ci se voient être bien moins utiles que ceux dédiés aux nœuds (à l’exception du label selon le besoin). Cette structure est très importante car elle va déterminer le contenu de chaque composant de l’application.</w:t>
+        <w:t>Pour bien comprendre le fonctionnement général de l’application il faut dans un premier temps s’intéresser à la modélisation du modèle. Notre modèle est composé d’un dictionnaire de nœud et d’un dictionnaire d’arête. Chaque nœud et arête possède un identifiant qui lui est propre et est donc unique. On utilise cet identifiant comme clé dans les dictionnaires pour accéder aux informations concernant le nœud ou l’arête qui lui correspond. A l’heure actuel, outre un identifiant, un nœud est composé d’un dictionnaire d’attributs. En plus de permettre de stocker le label et la position du noeud qui sont les deux attributs gérés actuellement par l’application, ce dictionnaire nous permet de conserver tous les attributs même si ceux-ci ne sont pas encore gérés graphiquement par l’application. Le traitement futur de ces attributs s’en voit ainsi nettement simplifié. Les arêtes quant à elle ne sont constitué que d’un nœud source et d’un nœud destination. Le format Dot ne les exclus pas de posséder des attributs mais ceux-ci se voient être bien moins utiles que ceux dédiés aux nœuds (à l’exception du label selon le besoin). Cette structure est très importante car elle va déterminer le contenu de chaque composant de l’application.</w:t>
       </w:r>
     </w:p>
     <w:p>
@@ -5050,49 +4550,7 @@
           <w:rFonts w:ascii="Times New Roman" w:hAnsi="Times New Roman" w:cs="Times New Roman"/>
         </w:rPr>
         <w:tab/>
-        <w:t xml:space="preserve">Dans cette partie nous allons nous intéresser à la gestion des différentes vues de l'application. Pour rappel, nous avons utilisé la bibliothèque graphique </w:t>
-      </w:r>
-      <w:proofErr w:type="spellStart"/>
-      <w:r>
-        <w:rPr>
-          <w:rFonts w:ascii="Times New Roman" w:hAnsi="Times New Roman" w:cs="Times New Roman"/>
-        </w:rPr>
-        <w:t>PyQt</w:t>
-      </w:r>
-      <w:proofErr w:type="spellEnd"/>
-      <w:r>
-        <w:rPr>
-          <w:rFonts w:ascii="Times New Roman" w:hAnsi="Times New Roman" w:cs="Times New Roman"/>
-        </w:rPr>
-        <w:t xml:space="preserve">. Ainsi lorsque nous parlerons d'une classe </w:t>
-      </w:r>
-      <w:proofErr w:type="spellStart"/>
-      <w:r>
-        <w:rPr>
-          <w:rFonts w:ascii="Times New Roman" w:hAnsi="Times New Roman" w:cs="Times New Roman"/>
-        </w:rPr>
-        <w:t>QClassName</w:t>
-      </w:r>
-      <w:proofErr w:type="spellEnd"/>
-      <w:r>
-        <w:rPr>
-          <w:rFonts w:ascii="Times New Roman" w:hAnsi="Times New Roman" w:cs="Times New Roman"/>
-        </w:rPr>
-        <w:t xml:space="preserve">, cela signifiera que l'on parle d'une classe de </w:t>
-      </w:r>
-      <w:proofErr w:type="spellStart"/>
-      <w:r>
-        <w:rPr>
-          <w:rFonts w:ascii="Times New Roman" w:hAnsi="Times New Roman" w:cs="Times New Roman"/>
-        </w:rPr>
-        <w:t>PyQt</w:t>
-      </w:r>
-      <w:proofErr w:type="spellEnd"/>
-      <w:r>
-        <w:rPr>
-          <w:rFonts w:ascii="Times New Roman" w:hAnsi="Times New Roman" w:cs="Times New Roman"/>
-        </w:rPr>
-        <w:t>.</w:t>
+        <w:t>Dans cette partie nous allons nous intéresser à la gestion des différentes vues de l'application. Pour rappel, nous avons utilisé la bibliothèque graphique PyQt. Ainsi lorsque nous parlerons d'une classe QClassName, cela signifiera que l'on parle d'une classe de PyQt.</w:t>
       </w:r>
     </w:p>
     <w:p>
@@ -5115,17 +4573,9 @@
         <w:rPr>
           <w:rFonts w:ascii="Times New Roman" w:hAnsi="Times New Roman" w:cs="Times New Roman"/>
         </w:rPr>
-        <w:t xml:space="preserve">2.1 La vue principale: </w:t>
-      </w:r>
-      <w:proofErr w:type="spellStart"/>
-      <w:r>
-        <w:rPr>
-          <w:rFonts w:ascii="Times New Roman" w:hAnsi="Times New Roman" w:cs="Times New Roman"/>
-        </w:rPr>
-        <w:t>MainWindow</w:t>
+        <w:t>2.1 La vue principale: MainWindow</w:t>
       </w:r>
       <w:bookmarkEnd w:id="13"/>
-      <w:proofErr w:type="spellEnd"/>
     </w:p>
     <w:p>
       <w:pPr>
@@ -5209,14 +4659,27 @@
       <w:r>
         <w:t xml:space="preserve">Figure </w:t>
       </w:r>
-      <w:fldSimple w:instr=" SEQ Figure \* ARABIC ">
-        <w:r>
-          <w:rPr>
-            <w:noProof/>
-          </w:rPr>
-          <w:t>4</w:t>
-        </w:r>
-      </w:fldSimple>
+      <w:r>
+        <w:fldChar w:fldCharType="begin"/>
+      </w:r>
+      <w:r>
+        <w:instrText xml:space="preserve"> SEQ Figure \* ARABIC </w:instrText>
+      </w:r>
+      <w:r>
+        <w:fldChar w:fldCharType="separate"/>
+      </w:r>
+      <w:r>
+        <w:rPr>
+          <w:noProof/>
+        </w:rPr>
+        <w:t>4</w:t>
+      </w:r>
+      <w:r>
+        <w:rPr>
+          <w:noProof/>
+        </w:rPr>
+        <w:fldChar w:fldCharType="end"/>
+      </w:r>
       <w:r>
         <w:t xml:space="preserve"> : </w:t>
       </w:r>
@@ -5235,77 +4698,7 @@
         <w:rPr>
           <w:rFonts w:ascii="Times New Roman" w:hAnsi="Times New Roman" w:cs="Times New Roman"/>
         </w:rPr>
-        <w:t xml:space="preserve">La vue de l'application est générée grâce à la classe </w:t>
-      </w:r>
-      <w:proofErr w:type="spellStart"/>
-      <w:r>
-        <w:rPr>
-          <w:rFonts w:ascii="Times New Roman" w:hAnsi="Times New Roman" w:cs="Times New Roman"/>
-        </w:rPr>
-        <w:t>MainWindow</w:t>
-      </w:r>
-      <w:proofErr w:type="spellEnd"/>
-      <w:r>
-        <w:rPr>
-          <w:rFonts w:ascii="Times New Roman" w:hAnsi="Times New Roman" w:cs="Times New Roman"/>
-        </w:rPr>
-        <w:t xml:space="preserve">. Comme on peut le voir sur l'image ci-dessus, elle contient nos deux vues principales </w:t>
-      </w:r>
-      <w:proofErr w:type="spellStart"/>
-      <w:r>
-        <w:rPr>
-          <w:rFonts w:ascii="Times New Roman" w:hAnsi="Times New Roman" w:cs="Times New Roman"/>
-        </w:rPr>
-        <w:t>GraphicsGraphView</w:t>
-      </w:r>
-      <w:proofErr w:type="spellEnd"/>
-      <w:r>
-        <w:rPr>
-          <w:rFonts w:ascii="Times New Roman" w:hAnsi="Times New Roman" w:cs="Times New Roman"/>
-        </w:rPr>
-        <w:t xml:space="preserve"> et </w:t>
-      </w:r>
-      <w:proofErr w:type="spellStart"/>
-      <w:r>
-        <w:rPr>
-          <w:rFonts w:ascii="Times New Roman" w:hAnsi="Times New Roman" w:cs="Times New Roman"/>
-        </w:rPr>
-        <w:t>TextGraphView</w:t>
-      </w:r>
-      <w:proofErr w:type="spellEnd"/>
-      <w:r>
-        <w:rPr>
-          <w:rFonts w:ascii="Times New Roman" w:hAnsi="Times New Roman" w:cs="Times New Roman"/>
-        </w:rPr>
-        <w:t xml:space="preserve">. Ces deux vues sont séparées par une barre de séparation (classe </w:t>
-      </w:r>
-      <w:proofErr w:type="spellStart"/>
-      <w:r>
-        <w:rPr>
-          <w:rFonts w:ascii="Times New Roman" w:hAnsi="Times New Roman" w:cs="Times New Roman"/>
-        </w:rPr>
-        <w:t>QSplitter</w:t>
-      </w:r>
-      <w:proofErr w:type="spellEnd"/>
-      <w:r>
-        <w:rPr>
-          <w:rFonts w:ascii="Times New Roman" w:hAnsi="Times New Roman" w:cs="Times New Roman"/>
-        </w:rPr>
-        <w:t>)  qui permet d'agrandir ou de rétrécir une vue ou l'autre. Elle contient également une barre de menus qui permet d'effectuer différentes actions comme importer ou exporter un fichier DOT. Le bouton "</w:t>
-      </w:r>
-      <w:proofErr w:type="spellStart"/>
-      <w:r>
-        <w:rPr>
-          <w:rFonts w:ascii="Times New Roman" w:hAnsi="Times New Roman" w:cs="Times New Roman"/>
-        </w:rPr>
-        <w:t>Clear</w:t>
-      </w:r>
-      <w:proofErr w:type="spellEnd"/>
-      <w:r>
-        <w:rPr>
-          <w:rFonts w:ascii="Times New Roman" w:hAnsi="Times New Roman" w:cs="Times New Roman"/>
-        </w:rPr>
-        <w:t xml:space="preserve"> Graph" permet simplement d'effacer le graphe dans les deux vues.</w:t>
+        <w:t>La vue de l'application est générée grâce à la classe MainWindow. Comme on peut le voir sur l'image ci-dessus, elle contient nos deux vues principales GraphicsGraphView et TextGraphView. Ces deux vues sont séparées par une barre de séparation (classe QSplitter)  qui permet d'agrandir ou de rétrécir une vue ou l'autre. Elle contient également une barre de menus qui permet d'effectuer différentes actions comme importer ou exporter un fichier DOT. Le bouton "Clear Graph" permet simplement d'effacer le graphe dans les deux vues.</w:t>
       </w:r>
     </w:p>
     <w:p>
@@ -5320,63 +4713,7 @@
         <w:rPr>
           <w:rFonts w:ascii="Times New Roman" w:hAnsi="Times New Roman" w:cs="Times New Roman"/>
         </w:rPr>
-        <w:t xml:space="preserve">La vue </w:t>
-      </w:r>
-      <w:proofErr w:type="spellStart"/>
-      <w:r>
-        <w:rPr>
-          <w:rFonts w:ascii="Times New Roman" w:hAnsi="Times New Roman" w:cs="Times New Roman"/>
-        </w:rPr>
-        <w:t>MainWindow</w:t>
-      </w:r>
-      <w:proofErr w:type="spellEnd"/>
-      <w:r>
-        <w:rPr>
-          <w:rFonts w:ascii="Times New Roman" w:hAnsi="Times New Roman" w:cs="Times New Roman"/>
-        </w:rPr>
-        <w:t xml:space="preserve"> est modulaire, c'est à dire qu'il est facile d'y ajouter de nouvelles vues si nous le souhaitons. Elle dispose en effet d'une méthode </w:t>
-      </w:r>
-      <w:proofErr w:type="spellStart"/>
-      <w:r>
-        <w:rPr>
-          <w:rFonts w:ascii="Times New Roman" w:hAnsi="Times New Roman" w:cs="Times New Roman"/>
-        </w:rPr>
-        <w:t>addWidget</w:t>
-      </w:r>
-      <w:proofErr w:type="spellEnd"/>
-      <w:r>
-        <w:rPr>
-          <w:rFonts w:ascii="Times New Roman" w:hAnsi="Times New Roman" w:cs="Times New Roman"/>
-        </w:rPr>
-        <w:t xml:space="preserve">(...) qui permet d'ajouter une vue. Toutes les vues que l'on voudra ajouter devront hériter de notre classe View et d'une classe </w:t>
-      </w:r>
-      <w:proofErr w:type="spellStart"/>
-      <w:r>
-        <w:rPr>
-          <w:rFonts w:ascii="Times New Roman" w:hAnsi="Times New Roman" w:cs="Times New Roman"/>
-        </w:rPr>
-        <w:t>Qt</w:t>
-      </w:r>
-      <w:proofErr w:type="spellEnd"/>
-      <w:r>
-        <w:rPr>
-          <w:rFonts w:ascii="Times New Roman" w:hAnsi="Times New Roman" w:cs="Times New Roman"/>
-        </w:rPr>
-        <w:t xml:space="preserve"> qui hérite de la classe </w:t>
-      </w:r>
-      <w:proofErr w:type="spellStart"/>
-      <w:r>
-        <w:rPr>
-          <w:rFonts w:ascii="Times New Roman" w:hAnsi="Times New Roman" w:cs="Times New Roman"/>
-        </w:rPr>
-        <w:t>QWidget</w:t>
-      </w:r>
-      <w:proofErr w:type="spellEnd"/>
-      <w:r>
-        <w:rPr>
-          <w:rFonts w:ascii="Times New Roman" w:hAnsi="Times New Roman" w:cs="Times New Roman"/>
-        </w:rPr>
-        <w:t>.</w:t>
+        <w:t>La vue MainWindow est modulaire, c'est à dire qu'il est facile d'y ajouter de nouvelles vues si nous le souhaitons. Elle dispose en effet d'une méthode addWidget(...) qui permet d'ajouter une vue. Toutes les vues que l'on voudra ajouter devront hériter de notre classe View et d'une classe Qt qui hérite de la classe QWidget.</w:t>
       </w:r>
     </w:p>
     <w:p>
@@ -5401,49 +4738,7 @@
           <w:rFonts w:ascii="Times New Roman" w:hAnsi="Times New Roman" w:cs="Times New Roman"/>
         </w:rPr>
         <w:lastRenderedPageBreak/>
-        <w:t xml:space="preserve">C’est à partir de cette vue que nous allons pouvoir demander l’import et l’export de fichier. Ceci est réalisé à l’aide d’une boite de dialogue fourni toute prête par </w:t>
-      </w:r>
-      <w:proofErr w:type="spellStart"/>
-      <w:r>
-        <w:rPr>
-          <w:rFonts w:ascii="Times New Roman" w:hAnsi="Times New Roman" w:cs="Times New Roman"/>
-        </w:rPr>
-        <w:t>Qt</w:t>
-      </w:r>
-      <w:proofErr w:type="spellEnd"/>
-      <w:r>
-        <w:rPr>
-          <w:rFonts w:ascii="Times New Roman" w:hAnsi="Times New Roman" w:cs="Times New Roman"/>
-        </w:rPr>
-        <w:t xml:space="preserve"> permettant d’accéder au système de fichiers. Nous avons configuré un filtre pour ne visualiser que les fichiers .dot si souhaité et accélérer la recherche. Pour l’export nous récupérons simplement le texte contenu dans la vue textuelle et le copions dans le fichier choisi. Pour l’import nous utilisons l’outils </w:t>
-      </w:r>
-      <w:proofErr w:type="spellStart"/>
-      <w:r>
-        <w:rPr>
-          <w:rFonts w:ascii="Times New Roman" w:hAnsi="Times New Roman" w:cs="Times New Roman"/>
-        </w:rPr>
-        <w:t>Pydot</w:t>
-      </w:r>
-      <w:proofErr w:type="spellEnd"/>
-      <w:r>
-        <w:rPr>
-          <w:rFonts w:ascii="Times New Roman" w:hAnsi="Times New Roman" w:cs="Times New Roman"/>
-        </w:rPr>
-        <w:t xml:space="preserve"> pour </w:t>
-      </w:r>
-      <w:proofErr w:type="spellStart"/>
-      <w:r>
-        <w:rPr>
-          <w:rFonts w:ascii="Times New Roman" w:hAnsi="Times New Roman" w:cs="Times New Roman"/>
-        </w:rPr>
-        <w:t>parser</w:t>
-      </w:r>
-      <w:proofErr w:type="spellEnd"/>
-      <w:r>
-        <w:rPr>
-          <w:rFonts w:ascii="Times New Roman" w:hAnsi="Times New Roman" w:cs="Times New Roman"/>
-        </w:rPr>
-        <w:t xml:space="preserve"> le fichier texte et récupérer l’ensemble des nœuds et arêtes contenues dans celui-ci.</w:t>
+        <w:t>C’est à partir de cette vue que nous allons pouvoir demander l’import et l’export de fichier. Ceci est réalisé à l’aide d’une boite de dialogue fourni toute prête par Qt permettant d’accéder au système de fichiers. Nous avons configuré un filtre pour ne visualiser que les fichiers .dot si souhaité et accélérer la recherche. Pour l’export nous récupérons simplement le texte contenu dans la vue textuelle et le copions dans le fichier choisi. Pour l’import nous utilisons l’outils Pydot pour parser le fichier texte et récupérer l’ensemble des nœuds et arêtes contenues dans celui-ci.</w:t>
       </w:r>
     </w:p>
     <w:p>
@@ -5467,17 +4762,9 @@
         <w:rPr>
           <w:rFonts w:ascii="Times New Roman" w:hAnsi="Times New Roman" w:cs="Times New Roman"/>
         </w:rPr>
-        <w:t xml:space="preserve">2.2 La vue graphique : </w:t>
-      </w:r>
-      <w:proofErr w:type="spellStart"/>
-      <w:r>
-        <w:rPr>
-          <w:rFonts w:ascii="Times New Roman" w:hAnsi="Times New Roman" w:cs="Times New Roman"/>
-        </w:rPr>
-        <w:t>GraphicsGraphView</w:t>
+        <w:t>2.2 La vue graphique : GraphicsGraphView</w:t>
       </w:r>
       <w:bookmarkEnd w:id="14"/>
-      <w:proofErr w:type="spellEnd"/>
     </w:p>
     <w:p>
       <w:pPr>
@@ -5528,21 +4815,7 @@
         <w:rPr>
           <w:rFonts w:ascii="Times New Roman" w:hAnsi="Times New Roman" w:cs="Times New Roman"/>
         </w:rPr>
-        <w:t xml:space="preserve">Voici un diagramme de classe de </w:t>
-      </w:r>
-      <w:proofErr w:type="spellStart"/>
-      <w:r>
-        <w:rPr>
-          <w:rFonts w:ascii="Times New Roman" w:hAnsi="Times New Roman" w:cs="Times New Roman"/>
-        </w:rPr>
-        <w:t>GraphicsGraphView</w:t>
-      </w:r>
-      <w:proofErr w:type="spellEnd"/>
-      <w:r>
-        <w:rPr>
-          <w:rFonts w:ascii="Times New Roman" w:hAnsi="Times New Roman" w:cs="Times New Roman"/>
-        </w:rPr>
-        <w:t>:</w:t>
+        <w:t>Voici un diagramme de classe de GraphicsGraphView:</w:t>
       </w:r>
     </w:p>
     <w:p>
@@ -5614,147 +4887,46 @@
       <w:r>
         <w:t xml:space="preserve">Figure </w:t>
       </w:r>
-      <w:fldSimple w:instr=" SEQ Figure \* ARABIC ">
-        <w:r>
-          <w:rPr>
-            <w:noProof/>
-          </w:rPr>
-          <w:t>5</w:t>
-        </w:r>
-      </w:fldSimple>
+      <w:r>
+        <w:fldChar w:fldCharType="begin"/>
+      </w:r>
+      <w:r>
+        <w:instrText xml:space="preserve"> SEQ Figure \* ARABIC </w:instrText>
+      </w:r>
+      <w:r>
+        <w:fldChar w:fldCharType="separate"/>
+      </w:r>
+      <w:r>
+        <w:rPr>
+          <w:noProof/>
+        </w:rPr>
+        <w:t>5</w:t>
+      </w:r>
+      <w:r>
+        <w:rPr>
+          <w:noProof/>
+        </w:rPr>
+        <w:fldChar w:fldCharType="end"/>
+      </w:r>
       <w:r>
         <w:t xml:space="preserve"> : </w:t>
       </w:r>
       <w:r>
-        <w:t xml:space="preserve">Semi-diagramme de classe de </w:t>
-      </w:r>
-      <w:proofErr w:type="spellStart"/>
-      <w:r>
-        <w:t>GraphicsGraphView</w:t>
-      </w:r>
-      <w:proofErr w:type="spellEnd"/>
-      <w:r>
-        <w:t xml:space="preserve"> en détail</w:t>
-      </w:r>
-    </w:p>
-    <w:p>
-      <w:pPr>
-        <w:jc w:val="both"/>
-        <w:rPr>
-          <w:rFonts w:ascii="Times New Roman" w:hAnsi="Times New Roman" w:cs="Times New Roman"/>
-        </w:rPr>
-      </w:pPr>
-      <w:proofErr w:type="spellStart"/>
-      <w:r>
-        <w:rPr>
-          <w:rFonts w:ascii="Times New Roman" w:hAnsi="Times New Roman" w:cs="Times New Roman"/>
-        </w:rPr>
-        <w:t>GraphicsGraphView</w:t>
-      </w:r>
-      <w:proofErr w:type="spellEnd"/>
-      <w:r>
-        <w:rPr>
-          <w:rFonts w:ascii="Times New Roman" w:hAnsi="Times New Roman" w:cs="Times New Roman"/>
-        </w:rPr>
-        <w:t xml:space="preserve"> hérite de la classe View et de la classe </w:t>
-      </w:r>
-      <w:proofErr w:type="spellStart"/>
-      <w:r>
-        <w:rPr>
-          <w:rFonts w:ascii="Times New Roman" w:hAnsi="Times New Roman" w:cs="Times New Roman"/>
-        </w:rPr>
-        <w:t>QGraphicsView</w:t>
-      </w:r>
-      <w:proofErr w:type="spellEnd"/>
-      <w:r>
-        <w:rPr>
-          <w:rFonts w:ascii="Times New Roman" w:hAnsi="Times New Roman" w:cs="Times New Roman"/>
-        </w:rPr>
-        <w:t xml:space="preserve"> (qui hérite de la classe </w:t>
-      </w:r>
-      <w:proofErr w:type="spellStart"/>
-      <w:r>
-        <w:rPr>
-          <w:rFonts w:ascii="Times New Roman" w:hAnsi="Times New Roman" w:cs="Times New Roman"/>
-        </w:rPr>
-        <w:t>QWidget</w:t>
-      </w:r>
-      <w:proofErr w:type="spellEnd"/>
-      <w:r>
-        <w:rPr>
-          <w:rFonts w:ascii="Times New Roman" w:hAnsi="Times New Roman" w:cs="Times New Roman"/>
-        </w:rPr>
-        <w:t xml:space="preserve">). Elle respecte donc les critères pour pouvoir être ajoutée à </w:t>
-      </w:r>
-      <w:proofErr w:type="spellStart"/>
-      <w:r>
-        <w:rPr>
-          <w:rFonts w:ascii="Times New Roman" w:hAnsi="Times New Roman" w:cs="Times New Roman"/>
-        </w:rPr>
-        <w:t>MainWindow</w:t>
-      </w:r>
-      <w:proofErr w:type="spellEnd"/>
-      <w:r>
-        <w:rPr>
-          <w:rFonts w:ascii="Times New Roman" w:hAnsi="Times New Roman" w:cs="Times New Roman"/>
-        </w:rPr>
-        <w:t xml:space="preserve"> avec la méthode </w:t>
-      </w:r>
-      <w:proofErr w:type="spellStart"/>
-      <w:r>
-        <w:rPr>
-          <w:rFonts w:ascii="Times New Roman" w:hAnsi="Times New Roman" w:cs="Times New Roman"/>
-        </w:rPr>
-        <w:t>addWidget</w:t>
-      </w:r>
-      <w:proofErr w:type="spellEnd"/>
-      <w:r>
-        <w:rPr>
-          <w:rFonts w:ascii="Times New Roman" w:hAnsi="Times New Roman" w:cs="Times New Roman"/>
-        </w:rPr>
-        <w:t xml:space="preserve">(...). Comme on peut le voir sur le diagramme ci-dessus, </w:t>
-      </w:r>
-      <w:proofErr w:type="spellStart"/>
-      <w:r>
-        <w:rPr>
-          <w:rFonts w:ascii="Times New Roman" w:hAnsi="Times New Roman" w:cs="Times New Roman"/>
-        </w:rPr>
-        <w:t>GraphicsGraphView</w:t>
-      </w:r>
-      <w:proofErr w:type="spellEnd"/>
-      <w:r>
-        <w:rPr>
-          <w:rFonts w:ascii="Times New Roman" w:hAnsi="Times New Roman" w:cs="Times New Roman"/>
-        </w:rPr>
-        <w:t xml:space="preserve"> dispose d'une </w:t>
-      </w:r>
-      <w:proofErr w:type="spellStart"/>
-      <w:r>
-        <w:rPr>
-          <w:rFonts w:ascii="Times New Roman" w:hAnsi="Times New Roman" w:cs="Times New Roman"/>
-        </w:rPr>
-        <w:t>QGraphicsScene</w:t>
-      </w:r>
-      <w:proofErr w:type="spellEnd"/>
-      <w:r>
-        <w:rPr>
-          <w:rFonts w:ascii="Times New Roman" w:hAnsi="Times New Roman" w:cs="Times New Roman"/>
-        </w:rPr>
-        <w:t xml:space="preserve">. C'est cette scène qui s'occupe de l'affichage des éléments graphiques et qui nous permet de les manipuler. Cette </w:t>
-      </w:r>
-      <w:proofErr w:type="spellStart"/>
-      <w:r>
-        <w:rPr>
-          <w:rFonts w:ascii="Times New Roman" w:hAnsi="Times New Roman" w:cs="Times New Roman"/>
-        </w:rPr>
-        <w:t>Scene</w:t>
-      </w:r>
-      <w:proofErr w:type="spellEnd"/>
-      <w:r>
-        <w:rPr>
-          <w:rFonts w:ascii="Times New Roman" w:hAnsi="Times New Roman" w:cs="Times New Roman"/>
-        </w:rPr>
-        <w:t xml:space="preserve"> dispose de plusieurs évènements, comme le clic souris, le déplacement de la souris, et bien d’autres. On peut donc redéfinir ces évènements afin d'effectuer les actions souhaitées.</w:t>
+        <w:t>Semi-diagramme de classe de GraphicsGraphView en détail</w:t>
+      </w:r>
+    </w:p>
+    <w:p>
+      <w:pPr>
+        <w:jc w:val="both"/>
+        <w:rPr>
+          <w:rFonts w:ascii="Times New Roman" w:hAnsi="Times New Roman" w:cs="Times New Roman"/>
+        </w:rPr>
+      </w:pPr>
+      <w:r>
+        <w:rPr>
+          <w:rFonts w:ascii="Times New Roman" w:hAnsi="Times New Roman" w:cs="Times New Roman"/>
+        </w:rPr>
+        <w:t>GraphicsGraphView hérite de la classe View et de la classe QGraphicsView (qui hérite de la classe QWidget). Elle respecte donc les critères pour pouvoir être ajoutée à MainWindow avec la méthode addWidget(...). Comme on peut le voir sur le diagramme ci-dessus, GraphicsGraphView dispose d'une QGraphicsScene. C'est cette scène qui s'occupe de l'affichage des éléments graphiques et qui nous permet de les manipuler. Cette Scene dispose de plusieurs évènements, comme le clic souris, le déplacement de la souris, et bien d’autres. On peut donc redéfinir ces évènements afin d'effectuer les actions souhaitées.</w:t>
       </w:r>
     </w:p>
     <w:p>
@@ -5784,21 +4956,7 @@
         <w:rPr>
           <w:rFonts w:ascii="Times New Roman" w:hAnsi="Times New Roman" w:cs="Times New Roman"/>
         </w:rPr>
-        <w:t xml:space="preserve">Nous allons ici nous intéressés au lien des nœuds graphiques avec la classe </w:t>
-      </w:r>
-      <w:proofErr w:type="spellStart"/>
-      <w:r>
-        <w:rPr>
-          <w:rFonts w:ascii="Times New Roman" w:hAnsi="Times New Roman" w:cs="Times New Roman"/>
-        </w:rPr>
-        <w:t>GraphicsGraphView</w:t>
-      </w:r>
-      <w:proofErr w:type="spellEnd"/>
-      <w:r>
-        <w:rPr>
-          <w:rFonts w:ascii="Times New Roman" w:hAnsi="Times New Roman" w:cs="Times New Roman"/>
-        </w:rPr>
-        <w:t>.</w:t>
+        <w:t>Nous allons ici nous intéressés au lien des nœuds graphiques avec la classe GraphicsGraphView.</w:t>
       </w:r>
     </w:p>
     <w:p>
@@ -5883,153 +5041,46 @@
       <w:r>
         <w:t xml:space="preserve">Figure </w:t>
       </w:r>
-      <w:fldSimple w:instr=" SEQ Figure \* ARABIC ">
-        <w:r>
-          <w:rPr>
-            <w:noProof/>
-          </w:rPr>
-          <w:t>6</w:t>
-        </w:r>
-      </w:fldSimple>
+      <w:r>
+        <w:fldChar w:fldCharType="begin"/>
+      </w:r>
+      <w:r>
+        <w:instrText xml:space="preserve"> SEQ Figure \* ARABIC </w:instrText>
+      </w:r>
+      <w:r>
+        <w:fldChar w:fldCharType="separate"/>
+      </w:r>
+      <w:r>
+        <w:rPr>
+          <w:noProof/>
+        </w:rPr>
+        <w:t>6</w:t>
+      </w:r>
+      <w:r>
+        <w:rPr>
+          <w:noProof/>
+        </w:rPr>
+        <w:fldChar w:fldCharType="end"/>
+      </w:r>
       <w:r>
         <w:t xml:space="preserve"> : </w:t>
       </w:r>
       <w:r>
-        <w:t xml:space="preserve">: Semi-diagramme de classe de </w:t>
-      </w:r>
-      <w:proofErr w:type="spellStart"/>
-      <w:r>
-        <w:t>GraphicsGraphView</w:t>
-      </w:r>
-      <w:proofErr w:type="spellEnd"/>
-      <w:r>
-        <w:t xml:space="preserve"> avec nœuds</w:t>
-      </w:r>
-    </w:p>
-    <w:p>
-      <w:pPr>
-        <w:jc w:val="both"/>
-        <w:rPr>
-          <w:rFonts w:ascii="Times New Roman" w:hAnsi="Times New Roman" w:cs="Times New Roman"/>
-        </w:rPr>
-      </w:pPr>
-      <w:r>
-        <w:rPr>
-          <w:rFonts w:ascii="Times New Roman" w:hAnsi="Times New Roman" w:cs="Times New Roman"/>
-        </w:rPr>
-        <w:t xml:space="preserve">Pour ce qui est de la gestion des nœuds graphiques, nous avons créé une classe mère </w:t>
-      </w:r>
-      <w:proofErr w:type="spellStart"/>
-      <w:r>
-        <w:rPr>
-          <w:rFonts w:ascii="Times New Roman" w:hAnsi="Times New Roman" w:cs="Times New Roman"/>
-        </w:rPr>
-        <w:t>GraphicsNode</w:t>
-      </w:r>
-      <w:proofErr w:type="spellEnd"/>
-      <w:r>
-        <w:rPr>
-          <w:rFonts w:ascii="Times New Roman" w:hAnsi="Times New Roman" w:cs="Times New Roman"/>
-        </w:rPr>
-        <w:t xml:space="preserve"> qui regroupe les attributs et les méthodes communes à tous les nœuds graphiques que l'on pourra créer. Chaque </w:t>
-      </w:r>
-      <w:proofErr w:type="spellStart"/>
-      <w:r>
-        <w:rPr>
-          <w:rFonts w:ascii="Times New Roman" w:hAnsi="Times New Roman" w:cs="Times New Roman"/>
-        </w:rPr>
-        <w:t>GraphicsNode</w:t>
-      </w:r>
-      <w:proofErr w:type="spellEnd"/>
-      <w:r>
-        <w:rPr>
-          <w:rFonts w:ascii="Times New Roman" w:hAnsi="Times New Roman" w:cs="Times New Roman"/>
-        </w:rPr>
-        <w:t xml:space="preserve"> dispose d'une </w:t>
-      </w:r>
-      <w:proofErr w:type="spellStart"/>
-      <w:r>
-        <w:rPr>
-          <w:rFonts w:ascii="Times New Roman" w:hAnsi="Times New Roman" w:cs="Times New Roman"/>
-        </w:rPr>
-        <w:t>GraphicsTextNode</w:t>
-      </w:r>
-      <w:proofErr w:type="spellEnd"/>
-      <w:r>
-        <w:rPr>
-          <w:rFonts w:ascii="Times New Roman" w:hAnsi="Times New Roman" w:cs="Times New Roman"/>
-        </w:rPr>
-        <w:t xml:space="preserve"> qui permet simplement d'afficher le texte (attribut label de DOT) du nœud. Pour le moment, l'application ne gère que la forme ellipse d'où la classe </w:t>
-      </w:r>
-      <w:proofErr w:type="spellStart"/>
-      <w:r>
-        <w:rPr>
-          <w:rFonts w:ascii="Times New Roman" w:hAnsi="Times New Roman" w:cs="Times New Roman"/>
-        </w:rPr>
-        <w:t>GraphicsEllipseNode</w:t>
-      </w:r>
-      <w:proofErr w:type="spellEnd"/>
-      <w:r>
-        <w:rPr>
-          <w:rFonts w:ascii="Times New Roman" w:hAnsi="Times New Roman" w:cs="Times New Roman"/>
-        </w:rPr>
-        <w:t xml:space="preserve">. Lorsque que l'on veut ajouter une nouvelle forme, il faut que la nouvelle classe hérite de la classe </w:t>
-      </w:r>
-      <w:proofErr w:type="spellStart"/>
-      <w:r>
-        <w:rPr>
-          <w:rFonts w:ascii="Times New Roman" w:hAnsi="Times New Roman" w:cs="Times New Roman"/>
-        </w:rPr>
-        <w:t>GraphicsNode</w:t>
-      </w:r>
-      <w:proofErr w:type="spellEnd"/>
-      <w:r>
-        <w:rPr>
-          <w:rFonts w:ascii="Times New Roman" w:hAnsi="Times New Roman" w:cs="Times New Roman"/>
-        </w:rPr>
-        <w:t xml:space="preserve"> ainsi que d'une classe </w:t>
-      </w:r>
-      <w:proofErr w:type="spellStart"/>
-      <w:r>
-        <w:rPr>
-          <w:rFonts w:ascii="Times New Roman" w:hAnsi="Times New Roman" w:cs="Times New Roman"/>
-        </w:rPr>
-        <w:t>PyQt</w:t>
-      </w:r>
-      <w:proofErr w:type="spellEnd"/>
-      <w:r>
-        <w:rPr>
-          <w:rFonts w:ascii="Times New Roman" w:hAnsi="Times New Roman" w:cs="Times New Roman"/>
-        </w:rPr>
-        <w:t xml:space="preserve"> de type </w:t>
-      </w:r>
-      <w:proofErr w:type="spellStart"/>
-      <w:r>
-        <w:rPr>
-          <w:rFonts w:ascii="Times New Roman" w:hAnsi="Times New Roman" w:cs="Times New Roman"/>
-        </w:rPr>
-        <w:t>QAbstractGraphicsShapeItem</w:t>
-      </w:r>
-      <w:proofErr w:type="spellEnd"/>
-      <w:r>
-        <w:rPr>
-          <w:rFonts w:ascii="Times New Roman" w:hAnsi="Times New Roman" w:cs="Times New Roman"/>
-        </w:rPr>
-        <w:t xml:space="preserve">. En l'occurrence, il n'existe que les formes polygone, ellipse et rectangle qui ont déjà été implémentées par </w:t>
-      </w:r>
-      <w:proofErr w:type="spellStart"/>
-      <w:r>
-        <w:rPr>
-          <w:rFonts w:ascii="Times New Roman" w:hAnsi="Times New Roman" w:cs="Times New Roman"/>
-        </w:rPr>
-        <w:t>PyQt</w:t>
-      </w:r>
-      <w:proofErr w:type="spellEnd"/>
-      <w:r>
-        <w:rPr>
-          <w:rFonts w:ascii="Times New Roman" w:hAnsi="Times New Roman" w:cs="Times New Roman"/>
-        </w:rPr>
-        <w:t>. Si l'on souhaite ajouter une forme étoile par exemple, il faudra la programmer soi-même.</w:t>
+        <w:t>: Semi-diagramme de classe de GraphicsGraphView avec nœuds</w:t>
+      </w:r>
+    </w:p>
+    <w:p>
+      <w:pPr>
+        <w:jc w:val="both"/>
+        <w:rPr>
+          <w:rFonts w:ascii="Times New Roman" w:hAnsi="Times New Roman" w:cs="Times New Roman"/>
+        </w:rPr>
+      </w:pPr>
+      <w:r>
+        <w:rPr>
+          <w:rFonts w:ascii="Times New Roman" w:hAnsi="Times New Roman" w:cs="Times New Roman"/>
+        </w:rPr>
+        <w:t>Pour ce qui est de la gestion des nœuds graphiques, nous avons créé une classe mère GraphicsNode qui regroupe les attributs et les méthodes communes à tous les nœuds graphiques que l'on pourra créer. Chaque GraphicsNode dispose d'une GraphicsTextNode qui permet simplement d'afficher le texte (attribut label de DOT) du nœud. Pour le moment, l'application ne gère que la forme ellipse d'où la classe GraphicsEllipseNode. Lorsque que l'on veut ajouter une nouvelle forme, il faut que la nouvelle classe hérite de la classe GraphicsNode ainsi que d'une classe PyQt de type QAbstractGraphicsShapeItem. En l'occurrence, il n'existe que les formes polygone, ellipse et rectangle qui ont déjà été implémentées par PyQt. Si l'on souhaite ajouter une forme étoile par exemple, il faudra la programmer soi-même.</w:t>
       </w:r>
     </w:p>
     <w:p>
@@ -6171,21 +5222,7 @@
         <w:rPr>
           <w:rFonts w:ascii="Times New Roman" w:hAnsi="Times New Roman" w:cs="Times New Roman"/>
         </w:rPr>
-        <w:t xml:space="preserve">Nous allons ici nous intéressés au lien des arêtes graphiques avec la classe </w:t>
-      </w:r>
-      <w:proofErr w:type="spellStart"/>
-      <w:r>
-        <w:rPr>
-          <w:rFonts w:ascii="Times New Roman" w:hAnsi="Times New Roman" w:cs="Times New Roman"/>
-        </w:rPr>
-        <w:t>GraphicsGraphView</w:t>
-      </w:r>
-      <w:proofErr w:type="spellEnd"/>
-      <w:r>
-        <w:rPr>
-          <w:rFonts w:ascii="Times New Roman" w:hAnsi="Times New Roman" w:cs="Times New Roman"/>
-        </w:rPr>
-        <w:t>.</w:t>
+        <w:t>Nous allons ici nous intéressés au lien des arêtes graphiques avec la classe GraphicsGraphView.</w:t>
       </w:r>
     </w:p>
     <w:p>
@@ -6264,125 +5301,46 @@
       <w:r>
         <w:t xml:space="preserve">Figure </w:t>
       </w:r>
-      <w:fldSimple w:instr=" SEQ Figure \* ARABIC ">
-        <w:r>
-          <w:rPr>
-            <w:noProof/>
-          </w:rPr>
-          <w:t>7</w:t>
-        </w:r>
-      </w:fldSimple>
+      <w:r>
+        <w:fldChar w:fldCharType="begin"/>
+      </w:r>
+      <w:r>
+        <w:instrText xml:space="preserve"> SEQ Figure \* ARABIC </w:instrText>
+      </w:r>
+      <w:r>
+        <w:fldChar w:fldCharType="separate"/>
+      </w:r>
+      <w:r>
+        <w:rPr>
+          <w:noProof/>
+        </w:rPr>
+        <w:t>7</w:t>
+      </w:r>
+      <w:r>
+        <w:rPr>
+          <w:noProof/>
+        </w:rPr>
+        <w:fldChar w:fldCharType="end"/>
+      </w:r>
       <w:r>
         <w:t xml:space="preserve"> : </w:t>
       </w:r>
       <w:r>
-        <w:t xml:space="preserve">Semi-diagramme de classe de </w:t>
-      </w:r>
-      <w:proofErr w:type="spellStart"/>
-      <w:r>
-        <w:t>GraphicsGraphView</w:t>
-      </w:r>
-      <w:proofErr w:type="spellEnd"/>
-      <w:r>
-        <w:t xml:space="preserve"> avec arêtes</w:t>
-      </w:r>
-    </w:p>
-    <w:p>
-      <w:pPr>
-        <w:jc w:val="both"/>
-        <w:rPr>
-          <w:rFonts w:ascii="Times New Roman" w:hAnsi="Times New Roman" w:cs="Times New Roman"/>
-        </w:rPr>
-      </w:pPr>
-      <w:r>
-        <w:rPr>
-          <w:rFonts w:ascii="Times New Roman" w:hAnsi="Times New Roman" w:cs="Times New Roman"/>
-        </w:rPr>
-        <w:t xml:space="preserve">Le mécanisme de gestion des arêtes ressemble fortement à celui des nœuds. Tout comme pour les nœuds graphiques, les arêtes disposent d'une classe mère </w:t>
-      </w:r>
-      <w:proofErr w:type="spellStart"/>
-      <w:r>
-        <w:rPr>
-          <w:rFonts w:ascii="Times New Roman" w:hAnsi="Times New Roman" w:cs="Times New Roman"/>
-        </w:rPr>
-        <w:t>GraphicsEdge</w:t>
-      </w:r>
-      <w:proofErr w:type="spellEnd"/>
-      <w:r>
-        <w:rPr>
-          <w:rFonts w:ascii="Times New Roman" w:hAnsi="Times New Roman" w:cs="Times New Roman"/>
-        </w:rPr>
-        <w:t xml:space="preserve"> qui regroupe les attributs et méthodes communes à toutes les arêtes graphiques que l'on voudra créer. Seules les lignes linéaires (donc en ligne droite, la classe </w:t>
-      </w:r>
-      <w:proofErr w:type="spellStart"/>
-      <w:r>
-        <w:rPr>
-          <w:rFonts w:ascii="Times New Roman" w:hAnsi="Times New Roman" w:cs="Times New Roman"/>
-        </w:rPr>
-        <w:t>QGraphicsLineItem</w:t>
-      </w:r>
-      <w:proofErr w:type="spellEnd"/>
-      <w:r>
-        <w:rPr>
-          <w:rFonts w:ascii="Times New Roman" w:hAnsi="Times New Roman" w:cs="Times New Roman"/>
-        </w:rPr>
-        <w:t xml:space="preserve">) sont gérées pour le moment. Lorsque l'on souhaite ajouter une nouvelle forme d'arrête, il faut la faire hériter de </w:t>
-      </w:r>
-      <w:proofErr w:type="spellStart"/>
-      <w:r>
-        <w:rPr>
-          <w:rFonts w:ascii="Times New Roman" w:hAnsi="Times New Roman" w:cs="Times New Roman"/>
-        </w:rPr>
-        <w:t>GraphicsEdge</w:t>
-      </w:r>
-      <w:proofErr w:type="spellEnd"/>
-      <w:r>
-        <w:rPr>
-          <w:rFonts w:ascii="Times New Roman" w:hAnsi="Times New Roman" w:cs="Times New Roman"/>
-        </w:rPr>
-        <w:t xml:space="preserve"> et également d'une classe </w:t>
-      </w:r>
-      <w:proofErr w:type="spellStart"/>
-      <w:r>
-        <w:rPr>
-          <w:rFonts w:ascii="Times New Roman" w:hAnsi="Times New Roman" w:cs="Times New Roman"/>
-        </w:rPr>
-        <w:t>PyQt</w:t>
-      </w:r>
-      <w:proofErr w:type="spellEnd"/>
-      <w:r>
-        <w:rPr>
-          <w:rFonts w:ascii="Times New Roman" w:hAnsi="Times New Roman" w:cs="Times New Roman"/>
-        </w:rPr>
-        <w:t xml:space="preserve"> de type </w:t>
-      </w:r>
-      <w:proofErr w:type="spellStart"/>
-      <w:r>
-        <w:rPr>
-          <w:rFonts w:ascii="Times New Roman" w:hAnsi="Times New Roman" w:cs="Times New Roman"/>
-        </w:rPr>
-        <w:t>QGraphicsItem</w:t>
-      </w:r>
-      <w:proofErr w:type="spellEnd"/>
-      <w:r>
-        <w:rPr>
-          <w:rFonts w:ascii="Times New Roman" w:hAnsi="Times New Roman" w:cs="Times New Roman"/>
-        </w:rPr>
-        <w:t xml:space="preserve">. Cependant nous avons constaté que seules les lignes linéaires ont déjà été implantées par </w:t>
-      </w:r>
-      <w:proofErr w:type="spellStart"/>
-      <w:r>
-        <w:rPr>
-          <w:rFonts w:ascii="Times New Roman" w:hAnsi="Times New Roman" w:cs="Times New Roman"/>
-        </w:rPr>
-        <w:t>PyQt</w:t>
-      </w:r>
-      <w:proofErr w:type="spellEnd"/>
-      <w:r>
-        <w:rPr>
-          <w:rFonts w:ascii="Times New Roman" w:hAnsi="Times New Roman" w:cs="Times New Roman"/>
-        </w:rPr>
-        <w:t>. Si l'on veut avoir une ligne courbée, il faudra programmer soit même cet élément graphique.</w:t>
+        <w:t>Semi-diagramme de classe de GraphicsGraphView avec arêtes</w:t>
+      </w:r>
+    </w:p>
+    <w:p>
+      <w:pPr>
+        <w:jc w:val="both"/>
+        <w:rPr>
+          <w:rFonts w:ascii="Times New Roman" w:hAnsi="Times New Roman" w:cs="Times New Roman"/>
+        </w:rPr>
+      </w:pPr>
+      <w:r>
+        <w:rPr>
+          <w:rFonts w:ascii="Times New Roman" w:hAnsi="Times New Roman" w:cs="Times New Roman"/>
+        </w:rPr>
+        <w:t>Le mécanisme de gestion des arêtes ressemble fortement à celui des nœuds. Tout comme pour les nœuds graphiques, les arêtes disposent d'une classe mère GraphicsEdge qui regroupe les attributs et méthodes communes à toutes les arêtes graphiques que l'on voudra créer. Seules les lignes linéaires (donc en ligne droite, la classe QGraphicsLineItem) sont gérées pour le moment. Lorsque l'on souhaite ajouter une nouvelle forme d'arrête, il faut la faire hériter de GraphicsEdge et également d'une classe PyQt de type QGraphicsItem. Cependant nous avons constaté que seules les lignes linéaires ont déjà été implantées par PyQt. Si l'on veut avoir une ligne courbée, il faudra programmer soit même cet élément graphique.</w:t>
       </w:r>
     </w:p>
     <w:p>
@@ -6421,57 +5379,29 @@
         <w:rPr>
           <w:rFonts w:ascii="Times New Roman" w:hAnsi="Times New Roman" w:cs="Times New Roman"/>
         </w:rPr>
-        <w:t xml:space="preserve">Dans </w:t>
-      </w:r>
-      <w:proofErr w:type="spellStart"/>
-      <w:r>
-        <w:rPr>
-          <w:rFonts w:ascii="Times New Roman" w:hAnsi="Times New Roman" w:cs="Times New Roman"/>
-        </w:rPr>
-        <w:t>PyQt</w:t>
-      </w:r>
-      <w:proofErr w:type="spellEnd"/>
-      <w:r>
-        <w:rPr>
-          <w:rFonts w:ascii="Times New Roman" w:hAnsi="Times New Roman" w:cs="Times New Roman"/>
-        </w:rPr>
-        <w:t xml:space="preserve">, il est possible de gérer de nombreux évènements comme le clic souris, le double clic souris, la pression d'une touche, etc. Il est donc très intéressant de pouvoir utiliser ces évènements pour exécuter certaines actions au lieu de passer par des menus et cliquer sur des boutons. </w:t>
-      </w:r>
-    </w:p>
-    <w:p>
-      <w:pPr>
-        <w:jc w:val="both"/>
-        <w:rPr>
-          <w:rFonts w:ascii="Times New Roman" w:hAnsi="Times New Roman" w:cs="Times New Roman"/>
-        </w:rPr>
-      </w:pPr>
-    </w:p>
-    <w:p>
-      <w:pPr>
-        <w:jc w:val="both"/>
-        <w:rPr>
-          <w:rFonts w:ascii="Times New Roman" w:hAnsi="Times New Roman" w:cs="Times New Roman"/>
-        </w:rPr>
-      </w:pPr>
-      <w:r>
-        <w:rPr>
-          <w:rFonts w:ascii="Times New Roman" w:hAnsi="Times New Roman" w:cs="Times New Roman"/>
-        </w:rPr>
-        <w:t xml:space="preserve">Tout d'abord, il a fallu que nous listions l'ensemble des actions que nous voulions gérer et regarder si chaque action avait un évènement </w:t>
-      </w:r>
-      <w:proofErr w:type="spellStart"/>
-      <w:r>
-        <w:rPr>
-          <w:rFonts w:ascii="Times New Roman" w:hAnsi="Times New Roman" w:cs="Times New Roman"/>
-        </w:rPr>
-        <w:t>PyQt</w:t>
-      </w:r>
-      <w:proofErr w:type="spellEnd"/>
-      <w:r>
-        <w:rPr>
-          <w:rFonts w:ascii="Times New Roman" w:hAnsi="Times New Roman" w:cs="Times New Roman"/>
-        </w:rPr>
-        <w:t xml:space="preserve"> correspondant :</w:t>
+        <w:t xml:space="preserve">Dans PyQt, il est possible de gérer de nombreux évènements comme le clic souris, le double clic souris, la pression d'une touche, etc. Il est donc très intéressant de pouvoir utiliser ces évènements pour exécuter certaines actions au lieu de passer par des menus et cliquer sur des boutons. </w:t>
+      </w:r>
+    </w:p>
+    <w:p>
+      <w:pPr>
+        <w:jc w:val="both"/>
+        <w:rPr>
+          <w:rFonts w:ascii="Times New Roman" w:hAnsi="Times New Roman" w:cs="Times New Roman"/>
+        </w:rPr>
+      </w:pPr>
+    </w:p>
+    <w:p>
+      <w:pPr>
+        <w:jc w:val="both"/>
+        <w:rPr>
+          <w:rFonts w:ascii="Times New Roman" w:hAnsi="Times New Roman" w:cs="Times New Roman"/>
+        </w:rPr>
+      </w:pPr>
+      <w:r>
+        <w:rPr>
+          <w:rFonts w:ascii="Times New Roman" w:hAnsi="Times New Roman" w:cs="Times New Roman"/>
+        </w:rPr>
+        <w:t>Tout d'abord, il a fallu que nous listions l'ensemble des actions que nous voulions gérer et regarder si chaque action avait un évènement PyQt correspondant :</w:t>
       </w:r>
     </w:p>
     <w:p>
@@ -6567,21 +5497,7 @@
           <w:rFonts w:ascii="Times New Roman" w:hAnsi="Times New Roman" w:cs="Times New Roman"/>
         </w:rPr>
         <w:lastRenderedPageBreak/>
-        <w:t>Clic sur un nœud ou une arête puis pression de la touche clavier "</w:t>
-      </w:r>
-      <w:proofErr w:type="spellStart"/>
-      <w:r>
-        <w:rPr>
-          <w:rFonts w:ascii="Times New Roman" w:hAnsi="Times New Roman" w:cs="Times New Roman"/>
-        </w:rPr>
-        <w:t>Suppr</w:t>
-      </w:r>
-      <w:proofErr w:type="spellEnd"/>
-      <w:r>
-        <w:rPr>
-          <w:rFonts w:ascii="Times New Roman" w:hAnsi="Times New Roman" w:cs="Times New Roman"/>
-        </w:rPr>
-        <w:t>" pour supprimer l'élément</w:t>
+        <w:t>Clic sur un nœud ou une arête puis pression de la touche clavier "Suppr" pour supprimer l'élément</w:t>
       </w:r>
     </w:p>
     <w:p>
@@ -6610,7 +5526,7 @@
       <w:tblPr>
         <w:tblStyle w:val="Grilledutableau"/>
         <w:tblW w:w="0" w:type="auto"/>
-        <w:tblLook w:val="04A0"/>
+        <w:tblLook w:val="04A0" w:firstRow="1" w:lastRow="0" w:firstColumn="1" w:lastColumn="0" w:noHBand="0" w:noVBand="1"/>
       </w:tblPr>
       <w:tblGrid>
         <w:gridCol w:w="4606"/>
@@ -6655,17 +5571,8 @@
                 <w:rFonts w:ascii="Times New Roman" w:hAnsi="Times New Roman" w:cs="Times New Roman"/>
                 <w:b/>
               </w:rPr>
-              <w:t xml:space="preserve">Evènements </w:t>
+              <w:t>Evènements PyQt</w:t>
             </w:r>
-            <w:proofErr w:type="spellStart"/>
-            <w:r>
-              <w:rPr>
-                <w:rFonts w:ascii="Times New Roman" w:hAnsi="Times New Roman" w:cs="Times New Roman"/>
-                <w:b/>
-              </w:rPr>
-              <w:t>PyQt</w:t>
-            </w:r>
-            <w:proofErr w:type="spellEnd"/>
           </w:p>
         </w:tc>
       </w:tr>
@@ -6700,14 +5607,12 @@
                 <w:rFonts w:ascii="Times New Roman" w:hAnsi="Times New Roman" w:cs="Times New Roman"/>
               </w:rPr>
             </w:pPr>
-            <w:proofErr w:type="spellStart"/>
             <w:r>
               <w:rPr>
                 <w:rFonts w:ascii="Times New Roman" w:hAnsi="Times New Roman" w:cs="Times New Roman"/>
               </w:rPr>
               <w:t>mousePressEvent</w:t>
             </w:r>
-            <w:proofErr w:type="spellEnd"/>
           </w:p>
         </w:tc>
       </w:tr>
@@ -6742,14 +5647,12 @@
                 <w:rFonts w:ascii="Times New Roman" w:hAnsi="Times New Roman" w:cs="Times New Roman"/>
               </w:rPr>
             </w:pPr>
-            <w:proofErr w:type="spellStart"/>
             <w:r>
               <w:rPr>
                 <w:rFonts w:ascii="Times New Roman" w:hAnsi="Times New Roman" w:cs="Times New Roman"/>
               </w:rPr>
               <w:t>mouseReleaseEvent</w:t>
             </w:r>
-            <w:proofErr w:type="spellEnd"/>
           </w:p>
         </w:tc>
       </w:tr>
@@ -6784,14 +5687,12 @@
                 <w:rFonts w:ascii="Times New Roman" w:hAnsi="Times New Roman" w:cs="Times New Roman"/>
               </w:rPr>
             </w:pPr>
-            <w:proofErr w:type="spellStart"/>
             <w:r>
               <w:rPr>
                 <w:rFonts w:ascii="Times New Roman" w:hAnsi="Times New Roman" w:cs="Times New Roman"/>
               </w:rPr>
               <w:t>mouseDoubleClickEvent</w:t>
             </w:r>
-            <w:proofErr w:type="spellEnd"/>
           </w:p>
         </w:tc>
       </w:tr>
@@ -6826,14 +5727,12 @@
                 <w:rFonts w:ascii="Times New Roman" w:hAnsi="Times New Roman" w:cs="Times New Roman"/>
               </w:rPr>
             </w:pPr>
-            <w:proofErr w:type="spellStart"/>
             <w:r>
               <w:rPr>
                 <w:rFonts w:ascii="Times New Roman" w:hAnsi="Times New Roman" w:cs="Times New Roman"/>
               </w:rPr>
               <w:t>mouseMoveEvent</w:t>
             </w:r>
-            <w:proofErr w:type="spellEnd"/>
           </w:p>
         </w:tc>
       </w:tr>
@@ -6868,14 +5767,12 @@
                 <w:rFonts w:ascii="Times New Roman" w:hAnsi="Times New Roman" w:cs="Times New Roman"/>
               </w:rPr>
             </w:pPr>
-            <w:proofErr w:type="spellStart"/>
             <w:r>
               <w:rPr>
                 <w:rFonts w:ascii="Times New Roman" w:hAnsi="Times New Roman" w:cs="Times New Roman"/>
               </w:rPr>
               <w:t>keyPressEvent</w:t>
             </w:r>
-            <w:proofErr w:type="spellEnd"/>
           </w:p>
         </w:tc>
       </w:tr>
@@ -6951,527 +5848,446 @@
         <w:rPr>
           <w:rFonts w:ascii="Times New Roman" w:hAnsi="Times New Roman" w:cs="Times New Roman"/>
         </w:rPr>
-        <w:t xml:space="preserve">Si l'on veut gérer le clic souris sur une arête, il faudra redéfinir la méthode </w:t>
-      </w:r>
-      <w:proofErr w:type="spellStart"/>
-      <w:r>
-        <w:rPr>
-          <w:rFonts w:ascii="Times New Roman" w:hAnsi="Times New Roman" w:cs="Times New Roman"/>
-        </w:rPr>
-        <w:t>mousePressEvent</w:t>
-      </w:r>
-      <w:proofErr w:type="spellEnd"/>
-      <w:r>
-        <w:rPr>
-          <w:rFonts w:ascii="Times New Roman" w:hAnsi="Times New Roman" w:cs="Times New Roman"/>
-        </w:rPr>
-        <w:t xml:space="preserve"> dans la classe </w:t>
-      </w:r>
-      <w:proofErr w:type="spellStart"/>
-      <w:r>
-        <w:rPr>
-          <w:rFonts w:ascii="Times New Roman" w:hAnsi="Times New Roman" w:cs="Times New Roman"/>
-        </w:rPr>
-        <w:t>GraphicsEdge</w:t>
-      </w:r>
-      <w:proofErr w:type="spellEnd"/>
+        <w:t>Si l'on veut gérer le clic souris sur une arête, il faudra redéfinir la méthode mousePressEvent dans la classe GraphicsEdge.</w:t>
+      </w:r>
+    </w:p>
+    <w:p>
+      <w:pPr>
+        <w:jc w:val="both"/>
+        <w:rPr>
+          <w:rFonts w:ascii="Times New Roman" w:hAnsi="Times New Roman" w:cs="Times New Roman"/>
+        </w:rPr>
+      </w:pPr>
+      <w:r>
+        <w:rPr>
+          <w:rFonts w:ascii="Times New Roman" w:hAnsi="Times New Roman" w:cs="Times New Roman"/>
+        </w:rPr>
+        <w:t>Si l'on veut gérer le clic souris sur un nœud, il faudra redéfinir la méthode mousePressEvent dans la classe GraphicsNode.</w:t>
+      </w:r>
+    </w:p>
+    <w:p>
+      <w:pPr>
+        <w:jc w:val="both"/>
+        <w:rPr>
+          <w:rFonts w:ascii="Times New Roman" w:hAnsi="Times New Roman" w:cs="Times New Roman"/>
+        </w:rPr>
+      </w:pPr>
+    </w:p>
+    <w:p>
+      <w:pPr>
+        <w:pStyle w:val="Titre2"/>
+        <w:rPr>
+          <w:rFonts w:ascii="Times New Roman" w:hAnsi="Times New Roman" w:cs="Times New Roman"/>
+        </w:rPr>
+      </w:pPr>
+      <w:bookmarkStart w:id="19" w:name="_Toc450877990"/>
+      <w:r>
+        <w:rPr>
+          <w:rFonts w:ascii="Times New Roman" w:hAnsi="Times New Roman" w:cs="Times New Roman"/>
+        </w:rPr>
+        <w:t>2.3 La vue textuelle : TextGraphView</w:t>
+      </w:r>
+      <w:bookmarkEnd w:id="19"/>
+    </w:p>
+    <w:p>
+      <w:pPr>
+        <w:jc w:val="both"/>
+        <w:rPr>
+          <w:rFonts w:ascii="Times New Roman" w:hAnsi="Times New Roman" w:cs="Times New Roman"/>
+        </w:rPr>
+      </w:pPr>
+      <w:r>
+        <w:rPr>
+          <w:rFonts w:ascii="Times New Roman" w:hAnsi="Times New Roman" w:cs="Times New Roman"/>
+        </w:rPr>
+        <w:tab/>
+        <w:t xml:space="preserve">Cette vue ne dispose pas réellement d’élément graphique, elle se contente d’hériter de la classe QTextEdit permettant d’afficher un texte. Cependant elle constitue sans doute la partie la plus délicate de l’application. En effet nous avons longtemps chercher comment d’une part récupérer les modifications faites par l’utilisateur (cette vue s’utilisant comme un éditeur de texte) et d’autre part comment afficher correctement les modifications faites par l’utilisateur à partir de la vue graphique. </w:t>
+      </w:r>
+    </w:p>
+    <w:p>
+      <w:pPr>
+        <w:rPr>
+          <w:rFonts w:ascii="Times New Roman" w:hAnsi="Times New Roman" w:cs="Times New Roman"/>
+        </w:rPr>
+      </w:pPr>
+      <w:r>
+        <w:rPr>
+          <w:rFonts w:ascii="Times New Roman" w:hAnsi="Times New Roman" w:cs="Times New Roman"/>
+        </w:rPr>
+        <w:tab/>
+      </w:r>
+    </w:p>
+    <w:p>
+      <w:pPr>
+        <w:pStyle w:val="Titre3"/>
+        <w:rPr>
+          <w:rFonts w:ascii="Times New Roman" w:hAnsi="Times New Roman" w:cs="Times New Roman"/>
+        </w:rPr>
+      </w:pPr>
+      <w:bookmarkStart w:id="20" w:name="_Toc450877991"/>
+      <w:r>
+        <w:rPr>
+          <w:rFonts w:ascii="Times New Roman" w:hAnsi="Times New Roman" w:cs="Times New Roman"/>
+        </w:rPr>
+        <w:t>2.3.1 Modification via le texte</w:t>
+      </w:r>
+      <w:bookmarkEnd w:id="20"/>
+    </w:p>
+    <w:p>
+      <w:pPr>
+        <w:ind w:firstLine="708"/>
+        <w:jc w:val="both"/>
+        <w:rPr>
+          <w:rFonts w:ascii="Times New Roman" w:hAnsi="Times New Roman" w:cs="Times New Roman"/>
+        </w:rPr>
+      </w:pPr>
+      <w:r>
+        <w:rPr>
+          <w:rFonts w:ascii="Times New Roman" w:hAnsi="Times New Roman" w:cs="Times New Roman"/>
+        </w:rPr>
+        <w:t>Pour le premier cas, l’outil Pydot que nous vous avons présenté dans la première partie de ce rapport se montre idéal. Cependant parser le texte contenu par notre vue pour en extraire les nœuds et les arêtes formant le graphe n’est pas suffisant. Un mécanise nous permettant de reconnaître exactement quelles modifications ont été apportées est de plus nécessaire. Pour cela nous avons choisi de garder une sorte de copie du modèle dans notre vue. Ainsi à chaque fois que l’utilisateur effectue une modification sur le texte, il nous est possible de le parser à nouveaux et de comparer les nouveaux éléments obtenus avec les anciens éléments. Après quelques vérifications nous sommes donc en mesure d’en déduire quels nœuds ou arêtes ont été ajoutés, supprimés ou simplement modifiés.</w:t>
+      </w:r>
+    </w:p>
+    <w:p>
+      <w:pPr>
+        <w:ind w:firstLine="708"/>
+        <w:jc w:val="both"/>
+        <w:rPr>
+          <w:rFonts w:ascii="Times New Roman" w:hAnsi="Times New Roman" w:cs="Times New Roman"/>
+        </w:rPr>
+      </w:pPr>
+      <w:r>
+        <w:rPr>
+          <w:rFonts w:ascii="Times New Roman" w:hAnsi="Times New Roman" w:cs="Times New Roman"/>
+        </w:rPr>
+        <w:t xml:space="preserve">Plusieurs questions se pose alors : Quand considérer qu’un utilisateur a fini d’effectuer une modification sur le texte ? Comment vérifier qu’une modification est juste et que faire dans si ce n’est </w:t>
+      </w:r>
+      <w:r>
+        <w:rPr>
+          <w:rFonts w:ascii="Times New Roman" w:hAnsi="Times New Roman" w:cs="Times New Roman"/>
+        </w:rPr>
+        <w:lastRenderedPageBreak/>
+        <w:t>pas le cas ? Pour la première nous avons choisi de considérer qu’une modification correspondait à une perte de focus de la vue textuelle. Ainsi à chaque fois que l’utilisateur clic en dehors de cette vue alors qu’il avait le curseur sur cette vue nous effectuons les opérations décrites dans le paragraphe précédent. Cependant avant d’effectuer toute opération qui risquerait de nuire à l’état du programme nous devons nous assurer que le texte entré par l’utilisateur est valide. Pour cela nous utilisons une nouvelle fois Pydot qui renvoie un statut particulier si une erreur est apparue au cours du parsage. Si c’est le cas nous faisons alors apparaître une fenêtre d’erreur puis nous replaçons le curseur sur le texte pour indiquer à l’utilisateur que nous attendons un texte valide avant de pouvoir continuer.  A noter que Pydot ne relève pas toutes les erreurs dans la constitution d’un texte décrivant un graphe. Certaines sont simplement visuelle, comme un attribut portant un nom dérisoire par exemple, et ont donc été laissé sous peine de devoir réécrire un parseur pour les traiter. Après tout si l’utilisateur souhaite écrire un texte faux cela ne concerne que lui. D’autres cependant, comme une valeur fausse pour un attribut valide, peuvent poser problème et c’est pourquoi nous avons dans le package « utils » défini une méthode permettant de vérifier la validité des attributs concernés. Si un des attributs est mal formée nous ouvrons alors également une fenêtre d’erreur pour le signaler à l’usager.</w:t>
+      </w:r>
+    </w:p>
+    <w:p>
+      <w:pPr>
+        <w:jc w:val="both"/>
+        <w:rPr>
+          <w:rFonts w:ascii="Times New Roman" w:hAnsi="Times New Roman" w:cs="Times New Roman"/>
+        </w:rPr>
+      </w:pPr>
+    </w:p>
+    <w:p>
+      <w:pPr>
+        <w:jc w:val="both"/>
+        <w:rPr>
+          <w:rFonts w:ascii="Times New Roman" w:hAnsi="Times New Roman" w:cs="Times New Roman"/>
+          <w:u w:val="single"/>
+        </w:rPr>
+      </w:pPr>
+      <w:r>
+        <w:rPr>
+          <w:rFonts w:ascii="Times New Roman" w:hAnsi="Times New Roman" w:cs="Times New Roman"/>
+          <w:u w:val="single"/>
+        </w:rPr>
+        <w:t>Remarque :</w:t>
+      </w:r>
+    </w:p>
+    <w:p>
+      <w:pPr>
+        <w:jc w:val="both"/>
+        <w:rPr>
+          <w:rFonts w:ascii="Times New Roman" w:hAnsi="Times New Roman" w:cs="Times New Roman"/>
+        </w:rPr>
+      </w:pPr>
+      <w:r>
+        <w:rPr>
+          <w:rFonts w:ascii="Times New Roman" w:hAnsi="Times New Roman" w:cs="Times New Roman"/>
+        </w:rPr>
+        <w:t>Lorsqu’un attribut est supprimé, sa valeur est remplacée à sa valeur par défaut. Ainsi par exemple, un nœud dont l’attribut de position se voit supprimé est replacer en position (0,0).</w:t>
+      </w:r>
+    </w:p>
+    <w:p>
+      <w:pPr>
+        <w:ind w:firstLine="708"/>
+        <w:rPr>
+          <w:rFonts w:ascii="Times New Roman" w:hAnsi="Times New Roman" w:cs="Times New Roman"/>
+        </w:rPr>
+      </w:pPr>
+    </w:p>
+    <w:p>
+      <w:pPr>
+        <w:pStyle w:val="Titre3"/>
+        <w:rPr>
+          <w:rFonts w:ascii="Times New Roman" w:hAnsi="Times New Roman" w:cs="Times New Roman"/>
+        </w:rPr>
+      </w:pPr>
+      <w:bookmarkStart w:id="21" w:name="_Toc450877992"/>
+      <w:r>
+        <w:rPr>
+          <w:rFonts w:ascii="Times New Roman" w:hAnsi="Times New Roman" w:cs="Times New Roman"/>
+        </w:rPr>
+        <w:t>2.3.2 Insertion d’une modification dans le texte</w:t>
+      </w:r>
+      <w:bookmarkEnd w:id="21"/>
+    </w:p>
+    <w:p>
+      <w:pPr>
+        <w:ind w:firstLine="708"/>
+        <w:jc w:val="both"/>
+        <w:rPr>
+          <w:rFonts w:ascii="Times New Roman" w:hAnsi="Times New Roman" w:cs="Times New Roman"/>
+        </w:rPr>
+      </w:pPr>
+      <w:r>
+        <w:rPr>
+          <w:rFonts w:ascii="Times New Roman" w:hAnsi="Times New Roman" w:cs="Times New Roman"/>
+        </w:rPr>
+        <w:t xml:space="preserve">Certainement le point le plus ardu de l’application. Dans un premier temps nous avions choisi pour répondre à ce problème de reconstruire le texte à chaque modification envoyée par le modèle. Pour cela nous mettions dans un premier temps à jour la copie du modèle contenue dans la vue puis nous réécrivions le texte à partir de cette copie. Cette technique ne permettait cependant pas de garder le texte dans l’état dans lequel l’utilisateur l’avait défini. </w:t>
+      </w:r>
+    </w:p>
+    <w:p>
+      <w:pPr>
+        <w:ind w:firstLine="708"/>
+        <w:jc w:val="both"/>
+        <w:rPr>
+          <w:rFonts w:ascii="Times New Roman" w:hAnsi="Times New Roman" w:cs="Times New Roman"/>
+        </w:rPr>
+      </w:pPr>
+      <w:r>
+        <w:rPr>
+          <w:rFonts w:ascii="Times New Roman" w:hAnsi="Times New Roman" w:cs="Times New Roman"/>
+        </w:rPr>
+        <w:tab/>
+        <w:t>Nous avons donc dans un second temps développé une nouvelle version de cette vue permettant de conserver le texte exactement comme l’utilisateur souhaitait le définir. Pour cela nous récupérons à l’import (s’il y a import) le texte contenu dans le fichier importé sans le modifier puis nous le plaçons dans notre vue. Ensuite lors d’une modification sur le texte, la technique de la sous-partie précédente est appliquée. Dans le cas d’une modification survenu sur la vue graphique il nous faut alors être capable de réécrire exactement au bon endroit dans le texte la modification en question. Pour cela nous a</w:t>
+      </w:r>
+      <w:r>
+        <w:rPr>
+          <w:rFonts w:ascii="Times New Roman" w:hAnsi="Times New Roman" w:cs="Times New Roman"/>
+        </w:rPr>
+        <w:t>vons une nouvelle fois recours à</w:t>
+      </w:r>
+      <w:r>
+        <w:rPr>
+          <w:rFonts w:ascii="Times New Roman" w:hAnsi="Times New Roman" w:cs="Times New Roman"/>
+        </w:rPr>
+        <w:t xml:space="preserve"> Pydot pour effectuer le processus qui va suivre. Dans un premier temps nous découpons notre texte sur chaque point-virgule afin de récupérer chaque instruction de manière isolée. Ensuite nous parsons ces instructions une à une dans l’ordre du document jusqu’à rencontrer le nœud ou l’arête ayant subi une modification. Pour chaque instruction parcouru nous incrémentons un compteur de la taille de cette instruction en nombre de caractère. De cette manière, lorsque nous rencontrons l’instruction du nœud ou de l’arête qui nous intéresse, nous </w:t>
+      </w:r>
+      <w:r>
+        <w:rPr>
+          <w:rFonts w:ascii="Times New Roman" w:hAnsi="Times New Roman" w:cs="Times New Roman"/>
+        </w:rPr>
+        <w:lastRenderedPageBreak/>
+        <w:t>disposons exactement du caractère à laquelle cette instruction débute dans le texte. S’il s’agit d’une suppression il nous suffit de supprimer le n caractères suivant, n représentant la taille de l’instruction. S’il s’agit d’une modification nous recherchons dans l’instruction du nœud la place des attributs modifiés grâce aux expressions régulières. Une fois cela effectué nous recherchons dans la copie du modèle appartenant à la vue l’ancienne valeur de l’attribut correspondant. Nous récupérons ainsi la taille n de cette valeur, puis supprimons le bo</w:t>
+      </w:r>
+      <w:r>
+        <w:rPr>
+          <w:rFonts w:ascii="Times New Roman" w:hAnsi="Times New Roman" w:cs="Times New Roman"/>
+        </w:rPr>
+        <w:t>n nombre de caractère dans le texte en fonction de n</w:t>
+      </w:r>
+      <w:r>
+        <w:rPr>
+          <w:rFonts w:ascii="Times New Roman" w:hAnsi="Times New Roman" w:cs="Times New Roman"/>
+        </w:rPr>
+        <w:t>. Il ne nous reste ensuite plus qu’à recopier la nouvelle valeur de l’attribut</w:t>
+      </w:r>
+      <w:r>
+        <w:rPr>
+          <w:rFonts w:ascii="Times New Roman" w:hAnsi="Times New Roman" w:cs="Times New Roman"/>
+        </w:rPr>
+        <w:t xml:space="preserve"> à la bonne place</w:t>
+      </w:r>
+      <w:r>
+        <w:rPr>
+          <w:rFonts w:ascii="Times New Roman" w:hAnsi="Times New Roman" w:cs="Times New Roman"/>
+        </w:rPr>
+        <w:t xml:space="preserve">. </w:t>
+      </w:r>
+    </w:p>
+    <w:p>
+      <w:pPr>
+        <w:ind w:firstLine="708"/>
+        <w:jc w:val="both"/>
+        <w:rPr>
+          <w:rFonts w:ascii="Times New Roman" w:hAnsi="Times New Roman" w:cs="Times New Roman"/>
+        </w:rPr>
+      </w:pPr>
+      <w:r>
+        <w:rPr>
+          <w:rFonts w:ascii="Times New Roman" w:hAnsi="Times New Roman" w:cs="Times New Roman"/>
+        </w:rPr>
+        <w:t>Lors d’un ajout le nœud ou l’arête est simplement écrit en tête de texte, savoir à quel endroit l’utilisateur souhaite placer cet élément dans le texte étant impossible.</w:t>
+      </w:r>
+    </w:p>
+    <w:p>
+      <w:pPr>
+        <w:rPr>
+          <w:rFonts w:ascii="Times New Roman" w:hAnsi="Times New Roman" w:cs="Times New Roman"/>
+        </w:rPr>
+      </w:pPr>
+    </w:p>
+    <w:p>
+      <w:pPr>
+        <w:ind w:firstLine="708"/>
+        <w:rPr>
+          <w:rFonts w:ascii="Times New Roman" w:hAnsi="Times New Roman" w:cs="Times New Roman"/>
+          <w:color w:val="FF0000"/>
+        </w:rPr>
+      </w:pPr>
+      <w:r>
+        <w:rPr>
+          <w:rFonts w:ascii="Times New Roman" w:hAnsi="Times New Roman" w:cs="Times New Roman"/>
+          <w:color w:val="FF0000"/>
+        </w:rPr>
+        <w:t>(Essayer d’écrire l’algorithme de la modification des attributs d’un noeud ?)</w:t>
+      </w:r>
+    </w:p>
+    <w:p>
+      <w:pPr>
+        <w:rPr>
+          <w:rFonts w:ascii="Times New Roman" w:hAnsi="Times New Roman" w:cs="Times New Roman"/>
+        </w:rPr>
+      </w:pPr>
+    </w:p>
+    <w:p>
+      <w:pPr>
+        <w:rPr>
+          <w:rFonts w:ascii="Times New Roman" w:hAnsi="Times New Roman" w:cs="Times New Roman"/>
+        </w:rPr>
+      </w:pPr>
+    </w:p>
+    <w:p>
+      <w:pPr>
+        <w:rPr>
+          <w:rFonts w:ascii="Times New Roman" w:hAnsi="Times New Roman" w:cs="Times New Roman"/>
+        </w:rPr>
+      </w:pPr>
+    </w:p>
+    <w:p>
+      <w:pPr>
+        <w:rPr>
+          <w:rFonts w:ascii="Times New Roman" w:hAnsi="Times New Roman" w:cs="Times New Roman"/>
+        </w:rPr>
+      </w:pPr>
+    </w:p>
+    <w:p>
+      <w:pPr>
+        <w:rPr>
+          <w:rFonts w:ascii="Times New Roman" w:hAnsi="Times New Roman" w:cs="Times New Roman"/>
+        </w:rPr>
+      </w:pPr>
+    </w:p>
+    <w:p>
+      <w:pPr>
+        <w:rPr>
+          <w:rFonts w:ascii="Times New Roman" w:hAnsi="Times New Roman" w:cs="Times New Roman"/>
+        </w:rPr>
+      </w:pPr>
+      <w:r>
+        <w:rPr>
+          <w:rFonts w:ascii="Times New Roman" w:hAnsi="Times New Roman" w:cs="Times New Roman"/>
+        </w:rPr>
+        <w:t xml:space="preserve"> </w:t>
+      </w:r>
+      <w:r>
+        <w:rPr>
+          <w:rFonts w:ascii="Times New Roman" w:hAnsi="Times New Roman" w:cs="Times New Roman"/>
+        </w:rPr>
+        <w:tab/>
+        <w:t xml:space="preserve">Vous avez certainement remarqué sur la figure 4 qu’une instruction était surlignée en jaune. Cette instruction correspond au nœud ou à l’arête qui est sélectionné sur la vue graphique. Pour faire cela nous faisons passer un message de la vue graphique à la vue texte grâce à différents appels de méthode (voir getFocus(), onSelectItem(), highlightItem()) et ceci à chaque fois qu’un élément est </w:t>
+      </w:r>
+      <w:r>
+        <w:rPr>
+          <w:rFonts w:ascii="Times New Roman" w:hAnsi="Times New Roman" w:cs="Times New Roman"/>
+        </w:rPr>
+        <w:t>sélectionné</w:t>
+      </w:r>
+      <w:r>
+        <w:rPr>
+          <w:rFonts w:ascii="Times New Roman" w:hAnsi="Times New Roman" w:cs="Times New Roman"/>
+        </w:rPr>
+        <w:t xml:space="preserve"> dans la vue graphique.</w:t>
+      </w:r>
+      <w:r>
+        <w:rPr>
+          <w:rFonts w:ascii="Times New Roman" w:hAnsi="Times New Roman" w:cs="Times New Roman"/>
+        </w:rPr>
+        <w:t xml:space="preserve"> C’est cette fonctionnalité qui explique la référence que possède le contrôleur de la vue graphique vers celui de la vue textuelle.</w:t>
+      </w:r>
+      <w:r>
+        <w:rPr>
+          <w:rFonts w:ascii="Times New Roman" w:hAnsi="Times New Roman" w:cs="Times New Roman"/>
+        </w:rPr>
+        <w:t xml:space="preserve"> Une fois la demande reçue, la vue textuelle recherche </w:t>
+      </w:r>
+      <w:r>
+        <w:rPr>
+          <w:rFonts w:ascii="Times New Roman" w:hAnsi="Times New Roman" w:cs="Times New Roman"/>
+        </w:rPr>
+        <w:t xml:space="preserve">dans le texte </w:t>
+      </w:r>
+      <w:r>
+        <w:rPr>
+          <w:rFonts w:ascii="Times New Roman" w:hAnsi="Times New Roman" w:cs="Times New Roman"/>
+        </w:rPr>
+        <w:t xml:space="preserve">l’élément sélectionné </w:t>
+      </w:r>
+      <w:r>
+        <w:rPr>
+          <w:rFonts w:ascii="Times New Roman" w:hAnsi="Times New Roman" w:cs="Times New Roman"/>
+        </w:rPr>
+        <w:t>grâce à son identifiant</w:t>
+      </w:r>
       <w:r>
         <w:rPr>
           <w:rFonts w:ascii="Times New Roman" w:hAnsi="Times New Roman" w:cs="Times New Roman"/>
         </w:rPr>
         <w:t>.</w:t>
       </w:r>
-    </w:p>
-    <w:p>
-      <w:pPr>
-        <w:jc w:val="both"/>
-        <w:rPr>
-          <w:rFonts w:ascii="Times New Roman" w:hAnsi="Times New Roman" w:cs="Times New Roman"/>
-        </w:rPr>
-      </w:pPr>
-      <w:r>
-        <w:rPr>
-          <w:rFonts w:ascii="Times New Roman" w:hAnsi="Times New Roman" w:cs="Times New Roman"/>
-        </w:rPr>
-        <w:t xml:space="preserve">Si l'on veut gérer le clic souris sur un nœud, il faudra redéfinir la méthode </w:t>
-      </w:r>
-      <w:proofErr w:type="spellStart"/>
-      <w:r>
-        <w:rPr>
-          <w:rFonts w:ascii="Times New Roman" w:hAnsi="Times New Roman" w:cs="Times New Roman"/>
-        </w:rPr>
-        <w:t>mousePressEvent</w:t>
-      </w:r>
-      <w:proofErr w:type="spellEnd"/>
-      <w:r>
-        <w:rPr>
-          <w:rFonts w:ascii="Times New Roman" w:hAnsi="Times New Roman" w:cs="Times New Roman"/>
-        </w:rPr>
-        <w:t xml:space="preserve"> dans la classe </w:t>
-      </w:r>
-      <w:proofErr w:type="spellStart"/>
-      <w:r>
-        <w:rPr>
-          <w:rFonts w:ascii="Times New Roman" w:hAnsi="Times New Roman" w:cs="Times New Roman"/>
-        </w:rPr>
-        <w:t>GraphicsNode</w:t>
-      </w:r>
-      <w:proofErr w:type="spellEnd"/>
-      <w:r>
-        <w:rPr>
-          <w:rFonts w:ascii="Times New Roman" w:hAnsi="Times New Roman" w:cs="Times New Roman"/>
-        </w:rPr>
-        <w:t>.</w:t>
-      </w:r>
-    </w:p>
-    <w:p>
-      <w:pPr>
-        <w:jc w:val="both"/>
-        <w:rPr>
-          <w:rFonts w:ascii="Times New Roman" w:hAnsi="Times New Roman" w:cs="Times New Roman"/>
-        </w:rPr>
-      </w:pPr>
-    </w:p>
-    <w:p>
-      <w:pPr>
-        <w:pStyle w:val="Titre2"/>
-        <w:rPr>
-          <w:rFonts w:ascii="Times New Roman" w:hAnsi="Times New Roman" w:cs="Times New Roman"/>
-        </w:rPr>
-      </w:pPr>
-      <w:bookmarkStart w:id="19" w:name="_Toc450877990"/>
-      <w:r>
-        <w:rPr>
-          <w:rFonts w:ascii="Times New Roman" w:hAnsi="Times New Roman" w:cs="Times New Roman"/>
-        </w:rPr>
-        <w:t xml:space="preserve">2.3 La vue textuelle : </w:t>
-      </w:r>
-      <w:proofErr w:type="spellStart"/>
-      <w:r>
-        <w:rPr>
-          <w:rFonts w:ascii="Times New Roman" w:hAnsi="Times New Roman" w:cs="Times New Roman"/>
-        </w:rPr>
-        <w:t>TextGraphView</w:t>
-      </w:r>
-      <w:bookmarkEnd w:id="19"/>
-      <w:proofErr w:type="spellEnd"/>
-    </w:p>
-    <w:p>
-      <w:pPr>
-        <w:jc w:val="both"/>
-        <w:rPr>
-          <w:rFonts w:ascii="Times New Roman" w:hAnsi="Times New Roman" w:cs="Times New Roman"/>
-        </w:rPr>
-      </w:pPr>
-      <w:r>
-        <w:rPr>
-          <w:rFonts w:ascii="Times New Roman" w:hAnsi="Times New Roman" w:cs="Times New Roman"/>
-        </w:rPr>
-        <w:tab/>
-        <w:t xml:space="preserve">Cette vue ne dispose pas réellement d’élément graphique, elle se contente d’hériter de la classe </w:t>
-      </w:r>
-      <w:proofErr w:type="spellStart"/>
-      <w:r>
-        <w:rPr>
-          <w:rFonts w:ascii="Times New Roman" w:hAnsi="Times New Roman" w:cs="Times New Roman"/>
-        </w:rPr>
-        <w:t>QTextEdit</w:t>
-      </w:r>
-      <w:proofErr w:type="spellEnd"/>
-      <w:r>
-        <w:rPr>
-          <w:rFonts w:ascii="Times New Roman" w:hAnsi="Times New Roman" w:cs="Times New Roman"/>
-        </w:rPr>
-        <w:t xml:space="preserve"> permettant d’afficher un texte. Cependant elle constitue sans doute la partie la plus délicate de l’application. En effet nous avons longtemps chercher comment d’une part récupérer les modifications faites par l’utilisateur (cette vue s’utilisant comme un éditeur de texte) et d’autre part comment afficher correctement les modifications faites par l’utilisateur à partir de la vue graphique. </w:t>
-      </w:r>
-    </w:p>
-    <w:p>
-      <w:pPr>
-        <w:rPr>
-          <w:rFonts w:ascii="Times New Roman" w:hAnsi="Times New Roman" w:cs="Times New Roman"/>
-        </w:rPr>
-      </w:pPr>
-      <w:r>
-        <w:rPr>
-          <w:rFonts w:ascii="Times New Roman" w:hAnsi="Times New Roman" w:cs="Times New Roman"/>
-        </w:rPr>
-        <w:tab/>
-      </w:r>
-    </w:p>
-    <w:p>
-      <w:pPr>
-        <w:pStyle w:val="Titre3"/>
-        <w:rPr>
-          <w:rFonts w:ascii="Times New Roman" w:hAnsi="Times New Roman" w:cs="Times New Roman"/>
-        </w:rPr>
-      </w:pPr>
-      <w:bookmarkStart w:id="20" w:name="_Toc450877991"/>
-      <w:r>
-        <w:rPr>
-          <w:rFonts w:ascii="Times New Roman" w:hAnsi="Times New Roman" w:cs="Times New Roman"/>
-        </w:rPr>
-        <w:t>2.3.1 Modification via le texte</w:t>
-      </w:r>
-      <w:bookmarkEnd w:id="20"/>
-    </w:p>
-    <w:p>
-      <w:pPr>
-        <w:ind w:firstLine="708"/>
-        <w:jc w:val="both"/>
-        <w:rPr>
-          <w:rFonts w:ascii="Times New Roman" w:hAnsi="Times New Roman" w:cs="Times New Roman"/>
-        </w:rPr>
-      </w:pPr>
-      <w:r>
-        <w:rPr>
-          <w:rFonts w:ascii="Times New Roman" w:hAnsi="Times New Roman" w:cs="Times New Roman"/>
-        </w:rPr>
-        <w:t xml:space="preserve">Pour le premier cas, l’outil </w:t>
-      </w:r>
-      <w:proofErr w:type="spellStart"/>
-      <w:r>
-        <w:rPr>
-          <w:rFonts w:ascii="Times New Roman" w:hAnsi="Times New Roman" w:cs="Times New Roman"/>
-        </w:rPr>
-        <w:t>Pydot</w:t>
-      </w:r>
-      <w:proofErr w:type="spellEnd"/>
-      <w:r>
-        <w:rPr>
-          <w:rFonts w:ascii="Times New Roman" w:hAnsi="Times New Roman" w:cs="Times New Roman"/>
-        </w:rPr>
-        <w:t xml:space="preserve"> que nous vous avons présenté dans la première partie de ce rapport se montre idéal. Cependant </w:t>
-      </w:r>
-      <w:proofErr w:type="spellStart"/>
-      <w:r>
-        <w:rPr>
-          <w:rFonts w:ascii="Times New Roman" w:hAnsi="Times New Roman" w:cs="Times New Roman"/>
-        </w:rPr>
-        <w:t>parser</w:t>
-      </w:r>
-      <w:proofErr w:type="spellEnd"/>
-      <w:r>
-        <w:rPr>
-          <w:rFonts w:ascii="Times New Roman" w:hAnsi="Times New Roman" w:cs="Times New Roman"/>
-        </w:rPr>
-        <w:t xml:space="preserve"> le texte contenu par notre vue pour en extraire les nœuds et les arêtes formant le graphe n’est pas suffisant. Un mécanise nous permettant de reconnaître exactement quelles modifications ont été apportées est de plus nécessaire. Pour cela nous avons choisi de garder une sorte de copie du modèle dans notre vue. Ainsi à chaque fois que l’utilisateur effectue une modification sur le texte, il nous est possible de le </w:t>
-      </w:r>
-      <w:proofErr w:type="spellStart"/>
-      <w:r>
-        <w:rPr>
-          <w:rFonts w:ascii="Times New Roman" w:hAnsi="Times New Roman" w:cs="Times New Roman"/>
-        </w:rPr>
-        <w:t>parser</w:t>
-      </w:r>
-      <w:proofErr w:type="spellEnd"/>
-      <w:r>
-        <w:rPr>
-          <w:rFonts w:ascii="Times New Roman" w:hAnsi="Times New Roman" w:cs="Times New Roman"/>
-        </w:rPr>
-        <w:t xml:space="preserve"> à nouveaux et de comparer les nouveaux éléments obtenus avec les anciens éléments. Après quelques vérifications nous sommes donc en mesure d’en déduire quels nœuds ou arêtes ont été ajoutés, supprimés ou simplement modifiés.</w:t>
-      </w:r>
-    </w:p>
-    <w:p>
-      <w:pPr>
-        <w:ind w:firstLine="708"/>
-        <w:jc w:val="both"/>
-        <w:rPr>
-          <w:rFonts w:ascii="Times New Roman" w:hAnsi="Times New Roman" w:cs="Times New Roman"/>
-        </w:rPr>
-      </w:pPr>
-      <w:r>
-        <w:rPr>
-          <w:rFonts w:ascii="Times New Roman" w:hAnsi="Times New Roman" w:cs="Times New Roman"/>
-        </w:rPr>
-        <w:t xml:space="preserve">Plusieurs questions se pose alors : Quand considérer qu’un utilisateur a fini d’effectuer une modification sur le texte ? Comment vérifier qu’une modification est juste et que faire dans si ce n’est </w:t>
-      </w:r>
-      <w:r>
-        <w:rPr>
-          <w:rFonts w:ascii="Times New Roman" w:hAnsi="Times New Roman" w:cs="Times New Roman"/>
-        </w:rPr>
-        <w:lastRenderedPageBreak/>
-        <w:t xml:space="preserve">pas le cas ? Pour la première nous avons choisi de considérer qu’une modification correspondait à une perte de focus de la vue textuelle. Ainsi à chaque fois que l’utilisateur clic en dehors de cette vue alors qu’il avait le curseur sur cette vue nous effectuons les opérations décrites dans le paragraphe précédent. Cependant avant d’effectuer toute opération qui risquerait de nuire à l’état du programme nous devons nous assurer que le texte entré par l’utilisateur est valide. Pour cela nous utilisons une nouvelle fois </w:t>
-      </w:r>
-      <w:proofErr w:type="spellStart"/>
-      <w:r>
-        <w:rPr>
-          <w:rFonts w:ascii="Times New Roman" w:hAnsi="Times New Roman" w:cs="Times New Roman"/>
-        </w:rPr>
-        <w:t>Pydot</w:t>
-      </w:r>
-      <w:proofErr w:type="spellEnd"/>
-      <w:r>
-        <w:rPr>
-          <w:rFonts w:ascii="Times New Roman" w:hAnsi="Times New Roman" w:cs="Times New Roman"/>
-        </w:rPr>
-        <w:t xml:space="preserve"> qui renvoie un statut particulier si une erreur est apparue au cours du </w:t>
-      </w:r>
-      <w:proofErr w:type="spellStart"/>
-      <w:r>
-        <w:rPr>
-          <w:rFonts w:ascii="Times New Roman" w:hAnsi="Times New Roman" w:cs="Times New Roman"/>
-        </w:rPr>
-        <w:t>parsage</w:t>
-      </w:r>
-      <w:proofErr w:type="spellEnd"/>
-      <w:r>
-        <w:rPr>
-          <w:rFonts w:ascii="Times New Roman" w:hAnsi="Times New Roman" w:cs="Times New Roman"/>
-        </w:rPr>
-        <w:t xml:space="preserve">. Si c’est le cas nous faisons alors apparaître une fenêtre d’erreur puis nous replaçons le curseur sur le texte pour indiquer à l’utilisateur que nous attendons un texte valide avant de pouvoir continuer.  A noter que </w:t>
-      </w:r>
-      <w:proofErr w:type="spellStart"/>
-      <w:r>
-        <w:rPr>
-          <w:rFonts w:ascii="Times New Roman" w:hAnsi="Times New Roman" w:cs="Times New Roman"/>
-        </w:rPr>
-        <w:t>Pydot</w:t>
-      </w:r>
-      <w:proofErr w:type="spellEnd"/>
-      <w:r>
-        <w:rPr>
-          <w:rFonts w:ascii="Times New Roman" w:hAnsi="Times New Roman" w:cs="Times New Roman"/>
-        </w:rPr>
-        <w:t xml:space="preserve"> ne relève pas toutes les erreurs dans la constitution d’un texte décrivant un graphe. Certaines sont simplement visuelle, comme un attribut portant un nom dérisoire par exemple, et ont donc été laissé sous peine de devoir réécrire un parseur pour les traiter. Après tout si l’utilisateur souhaite écrire un texte faux cela ne concerne que lui. D’autres cependant, comme une valeur fausse pour un attribut valide, peuvent poser problème et c’est pourquoi nous avons dans le package « </w:t>
-      </w:r>
-      <w:proofErr w:type="spellStart"/>
-      <w:r>
-        <w:rPr>
-          <w:rFonts w:ascii="Times New Roman" w:hAnsi="Times New Roman" w:cs="Times New Roman"/>
-        </w:rPr>
-        <w:t>utils</w:t>
-      </w:r>
-      <w:proofErr w:type="spellEnd"/>
-      <w:r>
-        <w:rPr>
-          <w:rFonts w:ascii="Times New Roman" w:hAnsi="Times New Roman" w:cs="Times New Roman"/>
-        </w:rPr>
-        <w:t> » défini une méthode permettant de vérifier la validité des attributs concernés. Si un des attributs est mal formée nous ouvrons alors également une fenêtre d’erreur pour le signaler à l’usager.</w:t>
-      </w:r>
-    </w:p>
-    <w:p>
-      <w:pPr>
-        <w:jc w:val="both"/>
-        <w:rPr>
-          <w:rFonts w:ascii="Times New Roman" w:hAnsi="Times New Roman" w:cs="Times New Roman"/>
-        </w:rPr>
-      </w:pPr>
-    </w:p>
-    <w:p>
-      <w:pPr>
-        <w:jc w:val="both"/>
-        <w:rPr>
-          <w:rFonts w:ascii="Times New Roman" w:hAnsi="Times New Roman" w:cs="Times New Roman"/>
-          <w:u w:val="single"/>
-        </w:rPr>
-      </w:pPr>
-      <w:r>
-        <w:rPr>
-          <w:rFonts w:ascii="Times New Roman" w:hAnsi="Times New Roman" w:cs="Times New Roman"/>
-          <w:u w:val="single"/>
-        </w:rPr>
-        <w:t>Remarque :</w:t>
-      </w:r>
-    </w:p>
-    <w:p>
-      <w:pPr>
-        <w:jc w:val="both"/>
-        <w:rPr>
-          <w:rFonts w:ascii="Times New Roman" w:hAnsi="Times New Roman" w:cs="Times New Roman"/>
-        </w:rPr>
-      </w:pPr>
-      <w:r>
-        <w:rPr>
-          <w:rFonts w:ascii="Times New Roman" w:hAnsi="Times New Roman" w:cs="Times New Roman"/>
-        </w:rPr>
-        <w:t>Lorsqu’un attribut est supprimé, sa valeur est remplacée à sa valeur par défaut. Ainsi par exemple, un nœud dont l’attribut de position se voit supprimé est replacer en position (0,0).</w:t>
-      </w:r>
-    </w:p>
-    <w:p>
-      <w:pPr>
-        <w:ind w:firstLine="708"/>
-        <w:rPr>
-          <w:rFonts w:ascii="Times New Roman" w:hAnsi="Times New Roman" w:cs="Times New Roman"/>
-        </w:rPr>
-      </w:pPr>
-    </w:p>
-    <w:p>
-      <w:pPr>
-        <w:pStyle w:val="Titre3"/>
-        <w:rPr>
-          <w:rFonts w:ascii="Times New Roman" w:hAnsi="Times New Roman" w:cs="Times New Roman"/>
-        </w:rPr>
-      </w:pPr>
-      <w:bookmarkStart w:id="21" w:name="_Toc450877992"/>
-      <w:r>
-        <w:rPr>
-          <w:rFonts w:ascii="Times New Roman" w:hAnsi="Times New Roman" w:cs="Times New Roman"/>
-        </w:rPr>
-        <w:t>2.3.2 Insertion d’une modification dans le texte</w:t>
-      </w:r>
-      <w:bookmarkEnd w:id="21"/>
-    </w:p>
-    <w:p>
-      <w:pPr>
-        <w:ind w:firstLine="708"/>
-        <w:jc w:val="both"/>
-        <w:rPr>
-          <w:rFonts w:ascii="Times New Roman" w:hAnsi="Times New Roman" w:cs="Times New Roman"/>
-        </w:rPr>
-      </w:pPr>
-      <w:r>
-        <w:rPr>
-          <w:rFonts w:ascii="Times New Roman" w:hAnsi="Times New Roman" w:cs="Times New Roman"/>
-        </w:rPr>
-        <w:t xml:space="preserve">Certainement le point le plus ardu de l’application. Dans un premier temps nous avions choisi pour répondre à ce problème de reconstruire le texte à chaque modification envoyée par le modèle. Pour cela nous mettions dans un premier temps à jour la copie du modèle contenue dans la vue puis nous réécrivions le texte à partir de cette copie. Cette technique ne permettait cependant pas de garder le texte dans l’état dans lequel l’utilisateur l’avait défini. </w:t>
-      </w:r>
-    </w:p>
-    <w:p>
-      <w:pPr>
-        <w:ind w:firstLine="708"/>
-        <w:jc w:val="both"/>
-        <w:rPr>
-          <w:rFonts w:ascii="Times New Roman" w:hAnsi="Times New Roman" w:cs="Times New Roman"/>
-        </w:rPr>
-      </w:pPr>
-      <w:r>
-        <w:rPr>
-          <w:rFonts w:ascii="Times New Roman" w:hAnsi="Times New Roman" w:cs="Times New Roman"/>
-        </w:rPr>
-        <w:tab/>
-        <w:t xml:space="preserve">Nous avons donc dans un second temps développé une nouvelle version de cette vue permettant de conserver le texte exactement comme l’utilisateur souhaitait le définir. Pour cela nous récupérons à l’import (s’il y a import) le texte contenu dans le fichier importé sans le modifier puis nous le plaçons dans notre vue. Ensuite lors d’une modification sur le texte, la technique de la sous-partie précédente est appliquée. Dans le cas d’une modification survenu sur la vue graphique il nous faut alors être capable de réécrire exactement au bon endroit dans le texte la modification en question. Pour cela nous avons une nouvelle fois recours a </w:t>
-      </w:r>
-      <w:proofErr w:type="spellStart"/>
-      <w:r>
-        <w:rPr>
-          <w:rFonts w:ascii="Times New Roman" w:hAnsi="Times New Roman" w:cs="Times New Roman"/>
-        </w:rPr>
-        <w:t>Pydot</w:t>
-      </w:r>
-      <w:proofErr w:type="spellEnd"/>
-      <w:r>
-        <w:rPr>
-          <w:rFonts w:ascii="Times New Roman" w:hAnsi="Times New Roman" w:cs="Times New Roman"/>
-        </w:rPr>
-        <w:t xml:space="preserve"> pour effectuer le processus qui va suivre. Dans un premier temps nous découpons notre texte sur chaque point-virgule afin de récupérer chaque instruction de manière isolée. Ensuite nous </w:t>
-      </w:r>
-      <w:proofErr w:type="spellStart"/>
-      <w:r>
-        <w:rPr>
-          <w:rFonts w:ascii="Times New Roman" w:hAnsi="Times New Roman" w:cs="Times New Roman"/>
-        </w:rPr>
-        <w:t>parsons</w:t>
-      </w:r>
-      <w:proofErr w:type="spellEnd"/>
-      <w:r>
-        <w:rPr>
-          <w:rFonts w:ascii="Times New Roman" w:hAnsi="Times New Roman" w:cs="Times New Roman"/>
-        </w:rPr>
-        <w:t xml:space="preserve"> ces instructions une à une dans l’ordre du document jusqu’à rencontrer le nœud ou l’arête ayant subi une modification. Pour chaque instruction parcouru nous incrémentons un compteur de la taille de cette instruction en nombre de caractère. De cette manière, lorsque nous rencontrons l’instruction du nœud ou de l’arête qui nous intéresse, nous </w:t>
-      </w:r>
-      <w:r>
-        <w:rPr>
-          <w:rFonts w:ascii="Times New Roman" w:hAnsi="Times New Roman" w:cs="Times New Roman"/>
-        </w:rPr>
-        <w:lastRenderedPageBreak/>
-        <w:t xml:space="preserve">disposons exactement du caractère à laquelle cette instruction débute dans le texte. S’il s’agit d’une suppression il nous suffit de supprimer le n caractères suivant, n représentant la taille de l’instruction. S’il s’agit d’une modification nous recherchons dans l’instruction du nœud la place des attributs modifiés grâce aux expressions régulières. Une fois cela effectué nous recherchons dans la copie du modèle appartenant à la vue l’ancienne valeur de l’attribut correspondant. Nous récupérons ainsi la taille n de cette valeur, puis supprimons le bon nombre de caractère du fichier. Il ne nous reste ensuite plus qu’à recopier la nouvelle valeur de l’attribut. </w:t>
-      </w:r>
-    </w:p>
-    <w:p>
-      <w:pPr>
-        <w:ind w:firstLine="708"/>
-        <w:jc w:val="both"/>
-        <w:rPr>
-          <w:rFonts w:ascii="Times New Roman" w:hAnsi="Times New Roman" w:cs="Times New Roman"/>
-        </w:rPr>
-      </w:pPr>
-      <w:r>
-        <w:rPr>
-          <w:rFonts w:ascii="Times New Roman" w:hAnsi="Times New Roman" w:cs="Times New Roman"/>
-        </w:rPr>
-        <w:t>Lors d’un ajout le nœud ou l’arête est simplement écrit en tête de texte, savoir à quel endroit l’utilisateur souhaite placer cet élément dans le texte étant impossible.</w:t>
-      </w:r>
-    </w:p>
-    <w:p>
-      <w:pPr>
-        <w:rPr>
-          <w:rFonts w:ascii="Times New Roman" w:hAnsi="Times New Roman" w:cs="Times New Roman"/>
-        </w:rPr>
-      </w:pPr>
-    </w:p>
-    <w:p>
-      <w:pPr>
-        <w:ind w:firstLine="708"/>
-        <w:rPr>
-          <w:rFonts w:ascii="Times New Roman" w:hAnsi="Times New Roman" w:cs="Times New Roman"/>
-          <w:color w:val="FF0000"/>
-        </w:rPr>
-      </w:pPr>
-      <w:r>
-        <w:rPr>
-          <w:rFonts w:ascii="Times New Roman" w:hAnsi="Times New Roman" w:cs="Times New Roman"/>
-          <w:color w:val="FF0000"/>
-        </w:rPr>
-        <w:t xml:space="preserve">(Essayer d’écrire l’algorithme de la modification des attributs d’un </w:t>
-      </w:r>
-      <w:proofErr w:type="spellStart"/>
-      <w:r>
-        <w:rPr>
-          <w:rFonts w:ascii="Times New Roman" w:hAnsi="Times New Roman" w:cs="Times New Roman"/>
-          <w:color w:val="FF0000"/>
-        </w:rPr>
-        <w:t>noeud</w:t>
-      </w:r>
-      <w:proofErr w:type="spellEnd"/>
-      <w:r>
-        <w:rPr>
-          <w:rFonts w:ascii="Times New Roman" w:hAnsi="Times New Roman" w:cs="Times New Roman"/>
-          <w:color w:val="FF0000"/>
-        </w:rPr>
-        <w:t> ?)</w:t>
-      </w:r>
-    </w:p>
-    <w:p>
-      <w:pPr>
-        <w:rPr>
-          <w:rFonts w:ascii="Times New Roman" w:hAnsi="Times New Roman" w:cs="Times New Roman"/>
-        </w:rPr>
-      </w:pPr>
-    </w:p>
-    <w:p>
-      <w:pPr>
-        <w:rPr>
-          <w:rFonts w:ascii="Times New Roman" w:hAnsi="Times New Roman" w:cs="Times New Roman"/>
-        </w:rPr>
-      </w:pPr>
-    </w:p>
-    <w:p>
-      <w:pPr>
-        <w:rPr>
-          <w:rFonts w:ascii="Times New Roman" w:hAnsi="Times New Roman" w:cs="Times New Roman"/>
-        </w:rPr>
-      </w:pPr>
-    </w:p>
-    <w:p>
-      <w:pPr>
-        <w:rPr>
-          <w:rFonts w:ascii="Times New Roman" w:hAnsi="Times New Roman" w:cs="Times New Roman"/>
-        </w:rPr>
-      </w:pPr>
-    </w:p>
-    <w:p>
-      <w:pPr>
-        <w:rPr>
-          <w:rFonts w:ascii="Times New Roman" w:hAnsi="Times New Roman" w:cs="Times New Roman"/>
-        </w:rPr>
-      </w:pPr>
-    </w:p>
-    <w:p>
-      <w:pPr>
-        <w:rPr>
-          <w:rFonts w:ascii="Times New Roman" w:hAnsi="Times New Roman" w:cs="Times New Roman"/>
-        </w:rPr>
-      </w:pPr>
+      <w:r>
+        <w:rPr>
+          <w:rFonts w:ascii="Times New Roman" w:hAnsi="Times New Roman" w:cs="Times New Roman"/>
+        </w:rPr>
+        <w:t xml:space="preserve"> Pour cela on utilise le même principe que lors de la modification d’un nœud. En d’autres</w:t>
+      </w:r>
+      <w:r>
+        <w:rPr>
+          <w:rFonts w:ascii="Times New Roman" w:hAnsi="Times New Roman" w:cs="Times New Roman"/>
+        </w:rPr>
+        <w:t xml:space="preserve"> termes on utilise P</w:t>
+      </w:r>
+      <w:r>
+        <w:rPr>
+          <w:rFonts w:ascii="Times New Roman" w:hAnsi="Times New Roman" w:cs="Times New Roman"/>
+        </w:rPr>
+        <w:t>ydot pour retrouver l’</w:t>
+      </w:r>
+      <w:r>
+        <w:rPr>
+          <w:rFonts w:ascii="Times New Roman" w:hAnsi="Times New Roman" w:cs="Times New Roman"/>
+        </w:rPr>
+        <w:t>instruction qui correspond</w:t>
+      </w:r>
+      <w:r>
+        <w:rPr>
+          <w:rFonts w:ascii="Times New Roman" w:hAnsi="Times New Roman" w:cs="Times New Roman"/>
+        </w:rPr>
+        <w:t xml:space="preserve"> à l’élément </w:t>
+      </w:r>
+      <w:r>
+        <w:rPr>
+          <w:rFonts w:ascii="Times New Roman" w:hAnsi="Times New Roman" w:cs="Times New Roman"/>
+        </w:rPr>
+        <w:t xml:space="preserve">sélectionné </w:t>
+      </w:r>
+      <w:r>
+        <w:rPr>
+          <w:rFonts w:ascii="Times New Roman" w:hAnsi="Times New Roman" w:cs="Times New Roman"/>
+        </w:rPr>
+        <w:t>puis on surligner le texte sur toute la longueur de cette instruction.</w:t>
+      </w:r>
     </w:p>
     <w:p>
       <w:pPr>
@@ -7597,132 +6413,178 @@
         <w:rPr>
           <w:rFonts w:ascii="Times New Roman" w:hAnsi="Times New Roman" w:cs="Times New Roman"/>
         </w:rPr>
+        <w:t>III - Maintenabilité et distribution</w:t>
+      </w:r>
+      <w:bookmarkEnd w:id="22"/>
+    </w:p>
+    <w:p>
+      <w:pPr>
+        <w:pStyle w:val="Titre1"/>
+        <w:rPr>
+          <w:rFonts w:ascii="Times New Roman" w:hAnsi="Times New Roman" w:cs="Times New Roman"/>
+        </w:rPr>
+      </w:pPr>
+      <w:bookmarkStart w:id="23" w:name="_Toc450877994"/>
+      <w:r>
+        <w:rPr>
+          <w:rFonts w:ascii="Times New Roman" w:hAnsi="Times New Roman" w:cs="Times New Roman"/>
+        </w:rPr>
+        <w:t>1. Exemple d'extension</w:t>
+      </w:r>
+      <w:bookmarkEnd w:id="23"/>
+    </w:p>
+    <w:p>
+      <w:pPr>
+        <w:rPr>
+          <w:rFonts w:ascii="Times New Roman" w:hAnsi="Times New Roman" w:cs="Times New Roman"/>
+        </w:rPr>
+      </w:pPr>
+    </w:p>
+    <w:p>
+      <w:pPr>
+        <w:rPr>
+          <w:rFonts w:ascii="Times New Roman" w:hAnsi="Times New Roman" w:cs="Times New Roman"/>
+        </w:rPr>
+      </w:pPr>
+    </w:p>
+    <w:p>
+      <w:pPr>
+        <w:pStyle w:val="Titre1"/>
+        <w:rPr>
+          <w:rFonts w:ascii="Times New Roman" w:hAnsi="Times New Roman" w:cs="Times New Roman"/>
+        </w:rPr>
+      </w:pPr>
+      <w:bookmarkStart w:id="24" w:name="_Toc450877995"/>
+      <w:r>
+        <w:rPr>
+          <w:rFonts w:ascii="Times New Roman" w:hAnsi="Times New Roman" w:cs="Times New Roman"/>
+        </w:rPr>
+        <w:t>2. PEP, licence, packaging</w:t>
+      </w:r>
+      <w:bookmarkEnd w:id="24"/>
+    </w:p>
+    <w:p>
+      <w:pPr>
+        <w:jc w:val="both"/>
+        <w:rPr>
+          <w:rFonts w:ascii="Times New Roman" w:hAnsi="Times New Roman" w:cs="Times New Roman"/>
+        </w:rPr>
+      </w:pPr>
+      <w:r>
+        <w:rPr>
+          <w:rFonts w:ascii="Times New Roman" w:hAnsi="Times New Roman" w:cs="Times New Roman"/>
+        </w:rPr>
+        <w:tab/>
+      </w:r>
+      <w:r>
+        <w:rPr>
+          <w:rFonts w:ascii="Times New Roman" w:hAnsi="Times New Roman" w:cs="Times New Roman"/>
+        </w:rPr>
+        <w:t>La PEP</w:t>
+      </w:r>
+      <w:r>
+        <w:rPr>
+          <w:rFonts w:ascii="Times New Roman" w:hAnsi="Times New Roman" w:cs="Times New Roman"/>
+        </w:rPr>
+        <w:t xml:space="preserve"> un document de conception qui décrit l'ensemble des conventions et bonnes pratiques pour coder en Python. En respectant ces normes, le code sera plus maintenable et une nouvelle personne qui souhaite travailler sur ce projet aura beaucoup plus de facilité à le comprendre.</w:t>
+      </w:r>
+    </w:p>
+    <w:p>
+      <w:pPr>
+        <w:rPr>
+          <w:rFonts w:ascii="Times New Roman" w:hAnsi="Times New Roman" w:cs="Times New Roman"/>
+        </w:rPr>
+      </w:pPr>
+    </w:p>
+    <w:p>
+      <w:pPr>
+        <w:rPr>
+          <w:rFonts w:ascii="Times New Roman" w:hAnsi="Times New Roman" w:cs="Times New Roman"/>
+        </w:rPr>
+      </w:pPr>
+      <w:r>
+        <w:rPr>
+          <w:rFonts w:ascii="Times New Roman" w:hAnsi="Times New Roman" w:cs="Times New Roman"/>
+        </w:rPr>
+        <w:tab/>
+        <w:t>Pour notre application nous avons choisi d’utiliser la licence GNU GPL (GNU General Public License</w:t>
+      </w:r>
+      <w:r>
+        <w:rPr>
+          <w:rFonts w:ascii="Times New Roman" w:hAnsi="Times New Roman" w:cs="Times New Roman"/>
+        </w:rPr>
+        <w:t xml:space="preserve">) qui offre de nombreux avantages. Le premier de ces avantages est qu’il s’agit d’une licence bien connu du public et qu’il est très simple de se renseigner à son sujet, ce qui offre une certaine assurance de son respect </w:t>
+      </w:r>
+      <w:r>
+        <w:rPr>
+          <w:rFonts w:ascii="Times New Roman" w:hAnsi="Times New Roman" w:cs="Times New Roman"/>
+        </w:rPr>
+        <w:t>sauf infraction volontaire.</w:t>
+      </w:r>
+      <w:r>
+        <w:rPr>
+          <w:rFonts w:ascii="Times New Roman" w:hAnsi="Times New Roman" w:cs="Times New Roman"/>
+        </w:rPr>
+        <w:t xml:space="preserve"> Un autre de ces avantages est qu’elle permet d’utiliser et de modifier le code source comme bon nous semble, ce qui est appréciable, surtout dans un logiciel pouvant subir de nombreux ajouts comme c’est le cas pour </w:t>
+      </w:r>
+      <w:r>
+        <w:rPr>
+          <w:rFonts w:ascii="Times New Roman" w:hAnsi="Times New Roman" w:cs="Times New Roman"/>
+        </w:rPr>
+        <w:t>le nôtre (Gestion graphique des attributs et des éléments particuliers du langage DOT).</w:t>
+      </w:r>
+      <w:r>
+        <w:rPr>
+          <w:rFonts w:ascii="Times New Roman" w:hAnsi="Times New Roman" w:cs="Times New Roman"/>
+        </w:rPr>
+        <w:t xml:space="preserve"> Le point le plus intéressant de cette licence à notre sens est qu’elle oblige la redistribution à la communauté dès la moindre distribution d’une version modifiée, bien que cela soit dans les faits difficilement vérifiable. Le seul élément gênant pour cette licence dans notre cas, est qu’elle permet la revente des versions modifiées. Cependant une fois une version achetée par un utilisateur, celle-ci peut être redistribuée gratuitement. Cela rend donc difficile la génération de profit </w:t>
+      </w:r>
+      <w:r>
+        <w:rPr>
+          <w:rFonts w:ascii="Times New Roman" w:hAnsi="Times New Roman" w:cs="Times New Roman"/>
+        </w:rPr>
+        <w:t>à l’insu des utilisateurs, sans l’exclure toutefois. Bien entendu nous sommes conscients que la plupart si ce n’est la totalité de ces cas ne se produirons pas avec notre logiciel mais il nous a semblé intéressant d’étudier le sujet et d’envisager le cas.</w:t>
+      </w:r>
+    </w:p>
+    <w:p>
+      <w:pPr>
+        <w:rPr>
+          <w:rFonts w:ascii="Times New Roman" w:hAnsi="Times New Roman" w:cs="Times New Roman"/>
+        </w:rPr>
+      </w:pPr>
+    </w:p>
+    <w:p>
+      <w:pPr>
+        <w:rPr>
+          <w:rFonts w:ascii="Times New Roman" w:hAnsi="Times New Roman" w:cs="Times New Roman"/>
+        </w:rPr>
+      </w:pPr>
+    </w:p>
+    <w:p>
+      <w:pPr>
+        <w:ind w:firstLine="708"/>
+        <w:rPr>
+          <w:rFonts w:ascii="Times New Roman" w:hAnsi="Times New Roman" w:cs="Times New Roman"/>
+          <w:u w:val="single"/>
+        </w:rPr>
+      </w:pPr>
+      <w:r>
+        <w:rPr>
+          <w:rFonts w:ascii="Times New Roman" w:hAnsi="Times New Roman" w:cs="Times New Roman"/>
+          <w:u w:val="single"/>
+        </w:rPr>
         <w:lastRenderedPageBreak/>
-        <w:t>III - Maintenabilité et distribution</w:t>
-      </w:r>
-      <w:bookmarkEnd w:id="22"/>
-    </w:p>
-    <w:p>
-      <w:pPr>
-        <w:pStyle w:val="Titre1"/>
-        <w:rPr>
-          <w:rFonts w:ascii="Times New Roman" w:hAnsi="Times New Roman" w:cs="Times New Roman"/>
-        </w:rPr>
-      </w:pPr>
-      <w:bookmarkStart w:id="23" w:name="_Toc450877994"/>
-      <w:r>
-        <w:rPr>
-          <w:rFonts w:ascii="Times New Roman" w:hAnsi="Times New Roman" w:cs="Times New Roman"/>
-        </w:rPr>
-        <w:t>1. Exemple d'extension</w:t>
-      </w:r>
-      <w:bookmarkEnd w:id="23"/>
-    </w:p>
-    <w:p>
-      <w:pPr>
-        <w:rPr>
-          <w:rFonts w:ascii="Times New Roman" w:hAnsi="Times New Roman" w:cs="Times New Roman"/>
-        </w:rPr>
-      </w:pPr>
-    </w:p>
-    <w:p>
-      <w:pPr>
-        <w:rPr>
-          <w:rFonts w:ascii="Times New Roman" w:hAnsi="Times New Roman" w:cs="Times New Roman"/>
-        </w:rPr>
-      </w:pPr>
-    </w:p>
-    <w:p>
-      <w:pPr>
-        <w:pStyle w:val="Titre1"/>
-        <w:rPr>
-          <w:rFonts w:ascii="Times New Roman" w:hAnsi="Times New Roman" w:cs="Times New Roman"/>
-        </w:rPr>
-      </w:pPr>
-      <w:bookmarkStart w:id="24" w:name="_Toc450877995"/>
-      <w:r>
-        <w:rPr>
-          <w:rFonts w:ascii="Times New Roman" w:hAnsi="Times New Roman" w:cs="Times New Roman"/>
-        </w:rPr>
-        <w:t>2. PEP, licence, packaging</w:t>
-      </w:r>
-      <w:bookmarkEnd w:id="24"/>
-    </w:p>
-    <w:p>
-      <w:pPr>
-        <w:jc w:val="both"/>
-        <w:rPr>
-          <w:rFonts w:ascii="Times New Roman" w:hAnsi="Times New Roman" w:cs="Times New Roman"/>
-        </w:rPr>
-      </w:pPr>
-      <w:r>
-        <w:rPr>
-          <w:rFonts w:ascii="Times New Roman" w:hAnsi="Times New Roman" w:cs="Times New Roman"/>
-        </w:rPr>
-        <w:tab/>
-        <w:t>PEP : c'est un document de conception qui décrit l'ensemble des conventions et bonnes pratiques pour coder en Python. En respectant ces normes, le code sera plus maintenable et une nouvelle personne qui souhaite travailler sur ce projet aura beaucoup plus de facilité à le comprendre.</w:t>
-      </w:r>
-    </w:p>
-    <w:p>
-      <w:pPr>
-        <w:jc w:val="both"/>
-        <w:rPr>
-          <w:rFonts w:ascii="Times New Roman" w:hAnsi="Times New Roman" w:cs="Times New Roman"/>
-        </w:rPr>
-      </w:pPr>
-    </w:p>
-    <w:p>
-      <w:pPr>
-        <w:rPr>
-          <w:rFonts w:ascii="Times New Roman" w:hAnsi="Times New Roman" w:cs="Times New Roman"/>
-        </w:rPr>
-      </w:pPr>
-    </w:p>
-    <w:p>
-      <w:pPr>
-        <w:rPr>
-          <w:rFonts w:ascii="Times New Roman" w:hAnsi="Times New Roman" w:cs="Times New Roman"/>
-        </w:rPr>
-      </w:pPr>
-      <w:r>
-        <w:rPr>
-          <w:rFonts w:ascii="Times New Roman" w:hAnsi="Times New Roman" w:cs="Times New Roman"/>
-        </w:rPr>
-        <w:t>Licence de base : GNU GPL</w:t>
-      </w:r>
-    </w:p>
-    <w:p>
-      <w:pPr>
-        <w:rPr>
-          <w:rFonts w:ascii="Times New Roman" w:hAnsi="Times New Roman" w:cs="Times New Roman"/>
-        </w:rPr>
-      </w:pPr>
-      <w:r>
-        <w:rPr>
-          <w:rFonts w:ascii="Times New Roman" w:hAnsi="Times New Roman" w:cs="Times New Roman"/>
-        </w:rPr>
-        <w:t>Peut-être prendre la licence MIT qui est totalement libre ?</w:t>
-      </w:r>
-    </w:p>
-    <w:p>
-      <w:pPr>
-        <w:rPr>
-          <w:rFonts w:ascii="Times New Roman" w:hAnsi="Times New Roman" w:cs="Times New Roman"/>
-        </w:rPr>
-      </w:pPr>
-    </w:p>
-    <w:p>
-      <w:pPr>
-        <w:rPr>
-          <w:rFonts w:ascii="Times New Roman" w:hAnsi="Times New Roman" w:cs="Times New Roman"/>
-        </w:rPr>
-      </w:pPr>
-      <w:r>
-        <w:rPr>
-          <w:rFonts w:ascii="Times New Roman" w:hAnsi="Times New Roman" w:cs="Times New Roman"/>
-        </w:rPr>
-        <w:t xml:space="preserve">Packaging </w:t>
-      </w:r>
+        <w:t>Packaging</w:t>
+      </w:r>
+      <w:r>
+        <w:rPr>
+          <w:rFonts w:ascii="Times New Roman" w:hAnsi="Times New Roman" w:cs="Times New Roman"/>
+          <w:u w:val="single"/>
+        </w:rPr>
+        <w:t> :</w:t>
+      </w:r>
+      <w:bookmarkStart w:id="25" w:name="_GoBack"/>
+      <w:bookmarkEnd w:id="25"/>
     </w:p>
     <w:p>
       <w:pPr>
@@ -7872,15 +6734,14 @@
           <w:rFonts w:ascii="Times New Roman" w:hAnsi="Times New Roman" w:cs="Times New Roman"/>
         </w:rPr>
       </w:pPr>
-      <w:bookmarkStart w:id="25" w:name="_Toc450877996"/>
-      <w:r>
-        <w:rPr>
-          <w:rFonts w:ascii="Times New Roman" w:hAnsi="Times New Roman" w:cs="Times New Roman"/>
-        </w:rPr>
-        <w:lastRenderedPageBreak/>
+      <w:bookmarkStart w:id="26" w:name="_Toc450877996"/>
+      <w:r>
+        <w:rPr>
+          <w:rFonts w:ascii="Times New Roman" w:hAnsi="Times New Roman" w:cs="Times New Roman"/>
+        </w:rPr>
         <w:t>Conclusion</w:t>
       </w:r>
-      <w:bookmarkEnd w:id="25"/>
+      <w:bookmarkEnd w:id="26"/>
     </w:p>
     <w:p>
       <w:pPr>
@@ -7896,8 +6757,6 @@
         </w:rPr>
         <w:tab/>
       </w:r>
-      <w:bookmarkStart w:id="26" w:name="_GoBack"/>
-      <w:bookmarkEnd w:id="26"/>
     </w:p>
     <w:p>
       <w:pPr>
@@ -8182,7 +7041,6 @@
         <w:rPr>
           <w:rFonts w:ascii="Times New Roman" w:hAnsi="Times New Roman" w:cs="Times New Roman"/>
         </w:rPr>
-        <w:lastRenderedPageBreak/>
         <w:t>Tables des illustrations</w:t>
       </w:r>
       <w:bookmarkEnd w:id="27"/>
@@ -8974,7 +7832,6 @@
         <w:rPr>
           <w:rFonts w:ascii="Times New Roman" w:hAnsi="Times New Roman" w:cs="Times New Roman"/>
         </w:rPr>
-        <w:lastRenderedPageBreak/>
         <w:t>Annexes</w:t>
       </w:r>
       <w:bookmarkEnd w:id="28"/>
@@ -9020,6 +7877,7 @@
           <w:noProof/>
           <w:lang w:eastAsia="fr-FR"/>
         </w:rPr>
+        <w:lastRenderedPageBreak/>
         <w:drawing>
           <wp:inline distT="0" distB="0" distL="0" distR="0">
             <wp:extent cx="3792855" cy="3260090"/>
@@ -9079,14 +7937,27 @@
       <w:r>
         <w:t xml:space="preserve">Figure </w:t>
       </w:r>
-      <w:fldSimple w:instr=" SEQ Figure \* ARABIC ">
-        <w:r>
-          <w:rPr>
-            <w:noProof/>
-          </w:rPr>
-          <w:t>8</w:t>
-        </w:r>
-      </w:fldSimple>
+      <w:r>
+        <w:fldChar w:fldCharType="begin"/>
+      </w:r>
+      <w:r>
+        <w:instrText xml:space="preserve"> SEQ Figure \* ARABIC </w:instrText>
+      </w:r>
+      <w:r>
+        <w:fldChar w:fldCharType="separate"/>
+      </w:r>
+      <w:r>
+        <w:rPr>
+          <w:noProof/>
+        </w:rPr>
+        <w:t>8</w:t>
+      </w:r>
+      <w:r>
+        <w:rPr>
+          <w:noProof/>
+        </w:rPr>
+        <w:fldChar w:fldCharType="end"/>
+      </w:r>
       <w:r>
         <w:t xml:space="preserve"> : </w:t>
       </w:r>
@@ -9128,7 +7999,6 @@
           <w:noProof/>
           <w:lang w:eastAsia="fr-FR"/>
         </w:rPr>
-        <w:lastRenderedPageBreak/>
         <w:drawing>
           <wp:inline distT="0" distB="0" distL="0" distR="0">
             <wp:extent cx="5760720" cy="4239437"/>
@@ -9255,6 +8125,7 @@
         <w:rPr>
           <w:rFonts w:ascii="Times New Roman" w:hAnsi="Times New Roman" w:cs="Times New Roman"/>
         </w:rPr>
+        <w:lastRenderedPageBreak/>
         <w:t>Lorsque l'on parle d'éditer un nœud ou une arête, il s'agit de l'édition d'un de ses attributs (par exemple son label).</w:t>
       </w:r>
     </w:p>
@@ -9286,7 +8157,6 @@
           <w:color w:val="FF0000"/>
           <w:lang w:eastAsia="fr-FR"/>
         </w:rPr>
-        <w:lastRenderedPageBreak/>
         <w:drawing>
           <wp:inline distT="0" distB="0" distL="0" distR="0">
             <wp:extent cx="5095875" cy="6772593"/>
@@ -9306,7 +8176,7 @@
                     <a:blip r:embed="rId19" cstate="print">
                       <a:extLst>
                         <a:ext uri="{28A0092B-C50C-407E-A947-70E740481C1C}">
-                          <a14:useLocalDpi xmlns="" xmlns:wpc="http://schemas.microsoft.com/office/word/2010/wordprocessingCanvas" xmlns:cx="http://schemas.microsoft.com/office/drawing/2014/chartex" xmlns:cx1="http://schemas.microsoft.com/office/drawing/2015/9/8/chartex" xmlns:cx2="http://schemas.microsoft.com/office/drawing/2015/10/21/chartex" xmlns:mc="http://schemas.openxmlformats.org/markup-compatibility/2006" xmlns:o="urn:schemas-microsoft-com:office:office" xmlns:v="urn:schemas-microsoft-com:vml" xmlns:wp14="http://schemas.microsoft.com/office/word/2010/wordprocessingDrawing" xmlns:w10="urn:schemas-microsoft-com:office:word" xmlns:w="http://schemas.openxmlformats.org/wordprocessingml/2006/main" xmlns:w14="http://schemas.microsoft.com/office/word/2010/wordml" xmlns:w15="http://schemas.microsoft.com/office/word/2012/wordml" xmlns:w16se="http://schemas.microsoft.com/office/word/2015/wordml/symex" xmlns:wpg="http://schemas.microsoft.com/office/word/2010/wordprocessingGroup" xmlns:wpi="http://schemas.microsoft.com/office/word/2010/wordprocessingInk" xmlns:wps="http://schemas.microsoft.com/office/word/2010/wordprocessingShape" xmlns:a14="http://schemas.microsoft.com/office/drawing/2010/main" val="0"/>
+                          <a14:useLocalDpi xmlns:a14="http://schemas.microsoft.com/office/drawing/2010/main" val="0"/>
                         </a:ext>
                       </a:extLst>
                     </a:blip>
@@ -9342,14 +8212,27 @@
       <w:r>
         <w:t xml:space="preserve">Figure </w:t>
       </w:r>
-      <w:fldSimple w:instr=" SEQ Figure \* ARABIC ">
-        <w:r>
-          <w:rPr>
-            <w:noProof/>
-          </w:rPr>
-          <w:t>10</w:t>
-        </w:r>
-      </w:fldSimple>
+      <w:r>
+        <w:fldChar w:fldCharType="begin"/>
+      </w:r>
+      <w:r>
+        <w:instrText xml:space="preserve"> SEQ Figure \* ARABIC </w:instrText>
+      </w:r>
+      <w:r>
+        <w:fldChar w:fldCharType="separate"/>
+      </w:r>
+      <w:r>
+        <w:rPr>
+          <w:noProof/>
+        </w:rPr>
+        <w:t>10</w:t>
+      </w:r>
+      <w:r>
+        <w:rPr>
+          <w:noProof/>
+        </w:rPr>
+        <w:fldChar w:fldCharType="end"/>
+      </w:r>
       <w:r>
         <w:t xml:space="preserve"> : Semi-diagramme de classes de l'application</w:t>
       </w:r>
@@ -9382,74 +8265,29 @@
           <w:rFonts w:ascii="Times New Roman" w:hAnsi="Times New Roman" w:cs="Times New Roman"/>
           <w:color w:val="FF0000"/>
         </w:rPr>
-        <w:t xml:space="preserve">(mettre à jour diagramme </w:t>
-      </w:r>
-      <w:proofErr w:type="spellStart"/>
-      <w:r>
+        <w:t>(mettre à jour diagramme addWidget dans MainWindow?)</w:t>
+      </w:r>
+    </w:p>
+    <w:p>
+      <w:pPr>
         <w:rPr>
           <w:rFonts w:ascii="Times New Roman" w:hAnsi="Times New Roman" w:cs="Times New Roman"/>
           <w:color w:val="FF0000"/>
         </w:rPr>
-        <w:t>addWidget</w:t>
-      </w:r>
-      <w:proofErr w:type="spellEnd"/>
-      <w:r>
-        <w:rPr>
-          <w:rFonts w:ascii="Times New Roman" w:hAnsi="Times New Roman" w:cs="Times New Roman"/>
-          <w:color w:val="FF0000"/>
-        </w:rPr>
-        <w:t xml:space="preserve"> dans </w:t>
-      </w:r>
-      <w:proofErr w:type="spellStart"/>
-      <w:r>
-        <w:rPr>
-          <w:rFonts w:ascii="Times New Roman" w:hAnsi="Times New Roman" w:cs="Times New Roman"/>
-          <w:color w:val="FF0000"/>
-        </w:rPr>
-        <w:t>MainWindow</w:t>
-      </w:r>
-      <w:proofErr w:type="spellEnd"/>
-      <w:r>
-        <w:rPr>
-          <w:rFonts w:ascii="Times New Roman" w:hAnsi="Times New Roman" w:cs="Times New Roman"/>
-          <w:color w:val="FF0000"/>
-        </w:rPr>
-        <w:t>?)</w:t>
-      </w:r>
-    </w:p>
-    <w:p>
-      <w:pPr>
-        <w:rPr>
-          <w:rFonts w:ascii="Times New Roman" w:hAnsi="Times New Roman" w:cs="Times New Roman"/>
-          <w:color w:val="FF0000"/>
-        </w:rPr>
-      </w:pPr>
-    </w:p>
-    <w:p>
-      <w:pPr>
-        <w:rPr>
-          <w:rFonts w:ascii="Times New Roman" w:hAnsi="Times New Roman" w:cs="Times New Roman"/>
-        </w:rPr>
-      </w:pPr>
-      <w:r>
-        <w:rPr>
-          <w:rFonts w:ascii="Times New Roman" w:hAnsi="Times New Roman" w:cs="Times New Roman"/>
-        </w:rPr>
-        <w:t xml:space="preserve">Le digramme de classes ci-dessus n'est qu'un semi-diagramme de classes de l'application </w:t>
-      </w:r>
-      <w:proofErr w:type="spellStart"/>
-      <w:r>
-        <w:rPr>
-          <w:rFonts w:ascii="Times New Roman" w:hAnsi="Times New Roman" w:cs="Times New Roman"/>
-        </w:rPr>
-        <w:t>dotEd</w:t>
-      </w:r>
-      <w:proofErr w:type="spellEnd"/>
-      <w:r>
-        <w:rPr>
-          <w:rFonts w:ascii="Times New Roman" w:hAnsi="Times New Roman" w:cs="Times New Roman"/>
-        </w:rPr>
-        <w:t>. En effet seul les éléments important ont été mis sur le diagramme de classe c'est à dire qu'il ne contient pas toutes les classes, tous les attributs et toutes les méthodes.</w:t>
+      </w:pPr>
+    </w:p>
+    <w:p>
+      <w:pPr>
+        <w:rPr>
+          <w:rFonts w:ascii="Times New Roman" w:hAnsi="Times New Roman" w:cs="Times New Roman"/>
+        </w:rPr>
+      </w:pPr>
+      <w:r>
+        <w:rPr>
+          <w:rFonts w:ascii="Times New Roman" w:hAnsi="Times New Roman" w:cs="Times New Roman"/>
+        </w:rPr>
+        <w:lastRenderedPageBreak/>
+        <w:t>Le digramme de classes ci-dessus n'est qu'un semi-diagramme de classes de l'application dotEd. En effet seul les éléments important ont été mis sur le diagramme de classe c'est à dire qu'il ne contient pas toutes les classes, tous les attributs et toutes les méthodes.</w:t>
       </w:r>
     </w:p>
     <w:p/>
@@ -9466,7 +8304,7 @@
 </file>
 
 <file path=word/endnotes.xml><?xml version="1.0" encoding="utf-8"?>
-<w:endnotes xmlns:ve="http://schemas.openxmlformats.org/markup-compatibility/2006" xmlns:o="urn:schemas-microsoft-com:office:office" xmlns:r="http://schemas.openxmlformats.org/officeDocument/2006/relationships" xmlns:m="http://schemas.openxmlformats.org/officeDocument/2006/math" xmlns:v="urn:schemas-microsoft-com:vml" xmlns:wp="http://schemas.openxmlformats.org/drawingml/2006/wordprocessingDrawing" xmlns:w10="urn:schemas-microsoft-com:office:word" xmlns:w="http://schemas.openxmlformats.org/wordprocessingml/2006/main" xmlns:wne="http://schemas.microsoft.com/office/word/2006/wordml">
+<w:endnotes xmlns:wpc="http://schemas.microsoft.com/office/word/2010/wordprocessingCanvas" xmlns:cx="http://schemas.microsoft.com/office/drawing/2014/chartex" xmlns:cx1="http://schemas.microsoft.com/office/drawing/2015/9/8/chartex" xmlns:cx2="http://schemas.microsoft.com/office/drawing/2015/10/21/chartex" xmlns:mc="http://schemas.openxmlformats.org/markup-compatibility/2006" xmlns:o="urn:schemas-microsoft-com:office:office" xmlns:r="http://schemas.openxmlformats.org/officeDocument/2006/relationships" xmlns:m="http://schemas.openxmlformats.org/officeDocument/2006/math" xmlns:v="urn:schemas-microsoft-com:vml" xmlns:wp14="http://schemas.microsoft.com/office/word/2010/wordprocessingDrawing" xmlns:wp="http://schemas.openxmlformats.org/drawingml/2006/wordprocessingDrawing" xmlns:w10="urn:schemas-microsoft-com:office:word" xmlns:w="http://schemas.openxmlformats.org/wordprocessingml/2006/main" xmlns:w14="http://schemas.microsoft.com/office/word/2010/wordml" xmlns:w15="http://schemas.microsoft.com/office/word/2012/wordml" xmlns:w16se="http://schemas.microsoft.com/office/word/2015/wordml/symex" xmlns:wpg="http://schemas.microsoft.com/office/word/2010/wordprocessingGroup" xmlns:wpi="http://schemas.microsoft.com/office/word/2010/wordprocessingInk" xmlns:wne="http://schemas.microsoft.com/office/word/2006/wordml" xmlns:wps="http://schemas.microsoft.com/office/word/2010/wordprocessingShape" mc:Ignorable="w14 w15 w16se wp14">
   <w:endnote w:type="separator" w:id="-1">
     <w:p>
       <w:pPr>
@@ -9491,7 +8329,7 @@
 </file>
 
 <file path=word/footer1.xml><?xml version="1.0" encoding="utf-8"?>
-<w:ftr xmlns:ve="http://schemas.openxmlformats.org/markup-compatibility/2006" xmlns:o="urn:schemas-microsoft-com:office:office" xmlns:r="http://schemas.openxmlformats.org/officeDocument/2006/relationships" xmlns:m="http://schemas.openxmlformats.org/officeDocument/2006/math" xmlns:v="urn:schemas-microsoft-com:vml" xmlns:wp="http://schemas.openxmlformats.org/drawingml/2006/wordprocessingDrawing" xmlns:w10="urn:schemas-microsoft-com:office:word" xmlns:w="http://schemas.openxmlformats.org/wordprocessingml/2006/main" xmlns:wne="http://schemas.microsoft.com/office/word/2006/wordml">
+<w:ftr xmlns:wpc="http://schemas.microsoft.com/office/word/2010/wordprocessingCanvas" xmlns:cx="http://schemas.microsoft.com/office/drawing/2014/chartex" xmlns:cx1="http://schemas.microsoft.com/office/drawing/2015/9/8/chartex" xmlns:cx2="http://schemas.microsoft.com/office/drawing/2015/10/21/chartex" xmlns:mc="http://schemas.openxmlformats.org/markup-compatibility/2006" xmlns:o="urn:schemas-microsoft-com:office:office" xmlns:r="http://schemas.openxmlformats.org/officeDocument/2006/relationships" xmlns:m="http://schemas.openxmlformats.org/officeDocument/2006/math" xmlns:v="urn:schemas-microsoft-com:vml" xmlns:wp14="http://schemas.microsoft.com/office/word/2010/wordprocessingDrawing" xmlns:wp="http://schemas.openxmlformats.org/drawingml/2006/wordprocessingDrawing" xmlns:w10="urn:schemas-microsoft-com:office:word" xmlns:w="http://schemas.openxmlformats.org/wordprocessingml/2006/main" xmlns:w14="http://schemas.microsoft.com/office/word/2010/wordml" xmlns:w15="http://schemas.microsoft.com/office/word/2012/wordml" xmlns:w16se="http://schemas.microsoft.com/office/word/2015/wordml/symex" xmlns:wpg="http://schemas.microsoft.com/office/word/2010/wordprocessingGroup" xmlns:wpi="http://schemas.microsoft.com/office/word/2010/wordprocessingInk" xmlns:wne="http://schemas.microsoft.com/office/word/2006/wordml" xmlns:wps="http://schemas.microsoft.com/office/word/2010/wordprocessingShape" mc:Ignorable="w14 w15 w16se wp14">
   <w:sdt>
     <w:sdtPr>
       <w:id w:val="20538265"/>
@@ -9500,20 +8338,34 @@
         <w:docPartUnique/>
       </w:docPartObj>
     </w:sdtPr>
+    <w:sdtEndPr/>
     <w:sdtContent>
       <w:p>
         <w:pPr>
           <w:pStyle w:val="Pieddepage"/>
           <w:jc w:val="right"/>
         </w:pPr>
-        <w:fldSimple w:instr=" PAGE   \* MERGEFORMAT ">
-          <w:r>
-            <w:rPr>
-              <w:noProof/>
-            </w:rPr>
-            <w:t>23</w:t>
-          </w:r>
-        </w:fldSimple>
+        <w:r>
+          <w:fldChar w:fldCharType="begin"/>
+        </w:r>
+        <w:r>
+          <w:instrText xml:space="preserve"> PAGE   \* MERGEFORMAT </w:instrText>
+        </w:r>
+        <w:r>
+          <w:fldChar w:fldCharType="separate"/>
+        </w:r>
+        <w:r>
+          <w:rPr>
+            <w:noProof/>
+          </w:rPr>
+          <w:t>20</w:t>
+        </w:r>
+        <w:r>
+          <w:rPr>
+            <w:noProof/>
+          </w:rPr>
+          <w:fldChar w:fldCharType="end"/>
+        </w:r>
       </w:p>
     </w:sdtContent>
   </w:sdt>
@@ -9526,7 +8378,7 @@
 </file>
 
 <file path=word/footnotes.xml><?xml version="1.0" encoding="utf-8"?>
-<w:footnotes xmlns:ve="http://schemas.openxmlformats.org/markup-compatibility/2006" xmlns:o="urn:schemas-microsoft-com:office:office" xmlns:r="http://schemas.openxmlformats.org/officeDocument/2006/relationships" xmlns:m="http://schemas.openxmlformats.org/officeDocument/2006/math" xmlns:v="urn:schemas-microsoft-com:vml" xmlns:wp="http://schemas.openxmlformats.org/drawingml/2006/wordprocessingDrawing" xmlns:w10="urn:schemas-microsoft-com:office:word" xmlns:w="http://schemas.openxmlformats.org/wordprocessingml/2006/main" xmlns:wne="http://schemas.microsoft.com/office/word/2006/wordml">
+<w:footnotes xmlns:wpc="http://schemas.microsoft.com/office/word/2010/wordprocessingCanvas" xmlns:cx="http://schemas.microsoft.com/office/drawing/2014/chartex" xmlns:cx1="http://schemas.microsoft.com/office/drawing/2015/9/8/chartex" xmlns:cx2="http://schemas.microsoft.com/office/drawing/2015/10/21/chartex" xmlns:mc="http://schemas.openxmlformats.org/markup-compatibility/2006" xmlns:o="urn:schemas-microsoft-com:office:office" xmlns:r="http://schemas.openxmlformats.org/officeDocument/2006/relationships" xmlns:m="http://schemas.openxmlformats.org/officeDocument/2006/math" xmlns:v="urn:schemas-microsoft-com:vml" xmlns:wp14="http://schemas.microsoft.com/office/word/2010/wordprocessingDrawing" xmlns:wp="http://schemas.openxmlformats.org/drawingml/2006/wordprocessingDrawing" xmlns:w10="urn:schemas-microsoft-com:office:word" xmlns:w="http://schemas.openxmlformats.org/wordprocessingml/2006/main" xmlns:w14="http://schemas.microsoft.com/office/word/2010/wordml" xmlns:w15="http://schemas.microsoft.com/office/word/2012/wordml" xmlns:w16se="http://schemas.microsoft.com/office/word/2015/wordml/symex" xmlns:wpg="http://schemas.microsoft.com/office/word/2010/wordprocessingGroup" xmlns:wpi="http://schemas.microsoft.com/office/word/2010/wordprocessingInk" xmlns:wne="http://schemas.microsoft.com/office/word/2006/wordml" xmlns:wps="http://schemas.microsoft.com/office/word/2010/wordprocessingShape" mc:Ignorable="w14 w15 w16se wp14">
   <w:footnote w:type="separator" w:id="-1">
     <w:p>
       <w:pPr>
@@ -9551,8 +8403,8 @@
 </file>
 
 <file path=word/numbering.xml><?xml version="1.0" encoding="utf-8"?>
-<w:numbering xmlns:ve="http://schemas.openxmlformats.org/markup-compatibility/2006" xmlns:o="urn:schemas-microsoft-com:office:office" xmlns:r="http://schemas.openxmlformats.org/officeDocument/2006/relationships" xmlns:m="http://schemas.openxmlformats.org/officeDocument/2006/math" xmlns:v="urn:schemas-microsoft-com:vml" xmlns:wp="http://schemas.openxmlformats.org/drawingml/2006/wordprocessingDrawing" xmlns:w10="urn:schemas-microsoft-com:office:word" xmlns:w="http://schemas.openxmlformats.org/wordprocessingml/2006/main" xmlns:wne="http://schemas.microsoft.com/office/word/2006/wordml">
-  <w:abstractNum w:abstractNumId="0">
+<w:numbering xmlns:wpc="http://schemas.microsoft.com/office/word/2010/wordprocessingCanvas" xmlns:cx="http://schemas.microsoft.com/office/drawing/2014/chartex" xmlns:cx1="http://schemas.microsoft.com/office/drawing/2015/9/8/chartex" xmlns:cx2="http://schemas.microsoft.com/office/drawing/2015/10/21/chartex" xmlns:mc="http://schemas.openxmlformats.org/markup-compatibility/2006" xmlns:o="urn:schemas-microsoft-com:office:office" xmlns:r="http://schemas.openxmlformats.org/officeDocument/2006/relationships" xmlns:m="http://schemas.openxmlformats.org/officeDocument/2006/math" xmlns:v="urn:schemas-microsoft-com:vml" xmlns:wp14="http://schemas.microsoft.com/office/word/2010/wordprocessingDrawing" xmlns:wp="http://schemas.openxmlformats.org/drawingml/2006/wordprocessingDrawing" xmlns:w10="urn:schemas-microsoft-com:office:word" xmlns:w="http://schemas.openxmlformats.org/wordprocessingml/2006/main" xmlns:w14="http://schemas.microsoft.com/office/word/2010/wordml" xmlns:w15="http://schemas.microsoft.com/office/word/2012/wordml" xmlns:w16se="http://schemas.microsoft.com/office/word/2015/wordml/symex" xmlns:wpg="http://schemas.microsoft.com/office/word/2010/wordprocessingGroup" xmlns:wpi="http://schemas.microsoft.com/office/word/2010/wordprocessingInk" xmlns:wne="http://schemas.microsoft.com/office/word/2006/wordml" xmlns:wps="http://schemas.microsoft.com/office/word/2010/wordprocessingShape" mc:Ignorable="w14 w15 w16se wp14">
+  <w:abstractNum w:abstractNumId="0" w15:restartNumberingAfterBreak="0">
     <w:nsid w:val="029829A9"/>
     <w:multiLevelType w:val="hybridMultilevel"/>
     <w:tmpl w:val="3D16F31E"/>
@@ -9641,7 +8493,7 @@
       </w:pPr>
     </w:lvl>
   </w:abstractNum>
-  <w:abstractNum w:abstractNumId="1">
+  <w:abstractNum w:abstractNumId="1" w15:restartNumberingAfterBreak="0">
     <w:nsid w:val="046F3F0A"/>
     <w:multiLevelType w:val="hybridMultilevel"/>
     <w:tmpl w:val="44284184"/>
@@ -9754,7 +8606,7 @@
       </w:rPr>
     </w:lvl>
   </w:abstractNum>
-  <w:abstractNum w:abstractNumId="2">
+  <w:abstractNum w:abstractNumId="2" w15:restartNumberingAfterBreak="0">
     <w:nsid w:val="0A8419E1"/>
     <w:multiLevelType w:val="hybridMultilevel"/>
     <w:tmpl w:val="2A0A2672"/>
@@ -9867,7 +8719,7 @@
       </w:rPr>
     </w:lvl>
   </w:abstractNum>
-  <w:abstractNum w:abstractNumId="3">
+  <w:abstractNum w:abstractNumId="3" w15:restartNumberingAfterBreak="0">
     <w:nsid w:val="0B1F4BCF"/>
     <w:multiLevelType w:val="hybridMultilevel"/>
     <w:tmpl w:val="FCD04420"/>
@@ -9980,7 +8832,7 @@
       </w:rPr>
     </w:lvl>
   </w:abstractNum>
-  <w:abstractNum w:abstractNumId="4">
+  <w:abstractNum w:abstractNumId="4" w15:restartNumberingAfterBreak="0">
     <w:nsid w:val="14360DBF"/>
     <w:multiLevelType w:val="hybridMultilevel"/>
     <w:tmpl w:val="1256EF24"/>
@@ -10069,7 +8921,7 @@
       </w:pPr>
     </w:lvl>
   </w:abstractNum>
-  <w:abstractNum w:abstractNumId="5">
+  <w:abstractNum w:abstractNumId="5" w15:restartNumberingAfterBreak="0">
     <w:nsid w:val="29770332"/>
     <w:multiLevelType w:val="hybridMultilevel"/>
     <w:tmpl w:val="99ACBFB4"/>
@@ -10182,7 +9034,7 @@
       </w:rPr>
     </w:lvl>
   </w:abstractNum>
-  <w:abstractNum w:abstractNumId="6">
+  <w:abstractNum w:abstractNumId="6" w15:restartNumberingAfterBreak="0">
     <w:nsid w:val="2CD943AE"/>
     <w:multiLevelType w:val="hybridMultilevel"/>
     <w:tmpl w:val="4DF07EF8"/>
@@ -10295,7 +9147,7 @@
       </w:rPr>
     </w:lvl>
   </w:abstractNum>
-  <w:abstractNum w:abstractNumId="7">
+  <w:abstractNum w:abstractNumId="7" w15:restartNumberingAfterBreak="0">
     <w:nsid w:val="34794CDC"/>
     <w:multiLevelType w:val="hybridMultilevel"/>
     <w:tmpl w:val="A6C452A2"/>
@@ -10408,7 +9260,7 @@
       </w:rPr>
     </w:lvl>
   </w:abstractNum>
-  <w:abstractNum w:abstractNumId="8">
+  <w:abstractNum w:abstractNumId="8" w15:restartNumberingAfterBreak="0">
     <w:nsid w:val="46A8590B"/>
     <w:multiLevelType w:val="hybridMultilevel"/>
     <w:tmpl w:val="A08467C2"/>
@@ -10521,7 +9373,7 @@
       </w:rPr>
     </w:lvl>
   </w:abstractNum>
-  <w:abstractNum w:abstractNumId="9">
+  <w:abstractNum w:abstractNumId="9" w15:restartNumberingAfterBreak="0">
     <w:nsid w:val="519F0C04"/>
     <w:multiLevelType w:val="hybridMultilevel"/>
     <w:tmpl w:val="340E6536"/>
@@ -10634,7 +9486,7 @@
       </w:rPr>
     </w:lvl>
   </w:abstractNum>
-  <w:abstractNum w:abstractNumId="10">
+  <w:abstractNum w:abstractNumId="10" w15:restartNumberingAfterBreak="0">
     <w:nsid w:val="52B243C6"/>
     <w:multiLevelType w:val="hybridMultilevel"/>
     <w:tmpl w:val="A7AE6BF6"/>
@@ -10747,7 +9599,7 @@
       </w:rPr>
     </w:lvl>
   </w:abstractNum>
-  <w:abstractNum w:abstractNumId="11">
+  <w:abstractNum w:abstractNumId="11" w15:restartNumberingAfterBreak="0">
     <w:nsid w:val="5DDB557D"/>
     <w:multiLevelType w:val="hybridMultilevel"/>
     <w:tmpl w:val="9BCAFB66"/>
@@ -10836,7 +9688,7 @@
       </w:pPr>
     </w:lvl>
   </w:abstractNum>
-  <w:abstractNum w:abstractNumId="12">
+  <w:abstractNum w:abstractNumId="12" w15:restartNumberingAfterBreak="0">
     <w:nsid w:val="610E1509"/>
     <w:multiLevelType w:val="hybridMultilevel"/>
     <w:tmpl w:val="692AEE08"/>
@@ -10949,7 +9801,7 @@
       </w:rPr>
     </w:lvl>
   </w:abstractNum>
-  <w:abstractNum w:abstractNumId="13">
+  <w:abstractNum w:abstractNumId="13" w15:restartNumberingAfterBreak="0">
     <w:nsid w:val="75AB7A1C"/>
     <w:multiLevelType w:val="hybridMultilevel"/>
     <w:tmpl w:val="B43CFE0C"/>
@@ -11062,7 +9914,7 @@
       </w:rPr>
     </w:lvl>
   </w:abstractNum>
-  <w:abstractNum w:abstractNumId="14">
+  <w:abstractNum w:abstractNumId="14" w15:restartNumberingAfterBreak="0">
     <w:nsid w:val="76904F81"/>
     <w:multiLevelType w:val="hybridMultilevel"/>
     <w:tmpl w:val="78C47D12"/>
@@ -11224,7 +10076,7 @@
 </file>
 
 <file path=word/styles.xml><?xml version="1.0" encoding="utf-8"?>
-<w:styles xmlns:r="http://schemas.openxmlformats.org/officeDocument/2006/relationships" xmlns:w="http://schemas.openxmlformats.org/wordprocessingml/2006/main">
+<w:styles xmlns:mc="http://schemas.openxmlformats.org/markup-compatibility/2006" xmlns:r="http://schemas.openxmlformats.org/officeDocument/2006/relationships" xmlns:w="http://schemas.openxmlformats.org/wordprocessingml/2006/main" xmlns:w14="http://schemas.microsoft.com/office/word/2010/wordml" xmlns:w15="http://schemas.microsoft.com/office/word/2012/wordml" xmlns:w16se="http://schemas.microsoft.com/office/word/2015/wordml/symex" mc:Ignorable="w14 w15 w16se">
   <w:docDefaults>
     <w:rPrDefault>
       <w:rPr>
@@ -11240,144 +10092,379 @@
       </w:pPr>
     </w:pPrDefault>
   </w:docDefaults>
-  <w:latentStyles w:defLockedState="0" w:defUIPriority="99" w:defSemiHidden="1" w:defUnhideWhenUsed="1" w:defQFormat="0" w:count="267">
-    <w:lsdException w:name="Normal" w:semiHidden="0" w:uiPriority="0" w:unhideWhenUsed="0" w:qFormat="1"/>
-    <w:lsdException w:name="heading 1" w:semiHidden="0" w:uiPriority="9" w:unhideWhenUsed="0" w:qFormat="1"/>
-    <w:lsdException w:name="heading 2" w:uiPriority="9" w:qFormat="1"/>
-    <w:lsdException w:name="heading 3" w:uiPriority="9" w:qFormat="1"/>
-    <w:lsdException w:name="heading 4" w:uiPriority="9" w:qFormat="1"/>
-    <w:lsdException w:name="heading 5" w:uiPriority="9" w:qFormat="1"/>
-    <w:lsdException w:name="heading 6" w:uiPriority="9" w:qFormat="1"/>
-    <w:lsdException w:name="heading 7" w:uiPriority="9" w:qFormat="1"/>
-    <w:lsdException w:name="heading 8" w:uiPriority="9" w:qFormat="1"/>
-    <w:lsdException w:name="heading 9" w:uiPriority="9" w:qFormat="1"/>
-    <w:lsdException w:name="toc 1" w:uiPriority="39"/>
-    <w:lsdException w:name="toc 2" w:uiPriority="39"/>
-    <w:lsdException w:name="toc 3" w:uiPriority="39"/>
-    <w:lsdException w:name="toc 4" w:uiPriority="39"/>
-    <w:lsdException w:name="toc 5" w:uiPriority="39"/>
-    <w:lsdException w:name="toc 6" w:uiPriority="39"/>
-    <w:lsdException w:name="toc 7" w:uiPriority="39"/>
-    <w:lsdException w:name="toc 8" w:uiPriority="39"/>
-    <w:lsdException w:name="toc 9" w:uiPriority="39"/>
-    <w:lsdException w:name="caption" w:uiPriority="35" w:qFormat="1"/>
-    <w:lsdException w:name="Title" w:semiHidden="0" w:uiPriority="10" w:unhideWhenUsed="0" w:qFormat="1"/>
-    <w:lsdException w:name="Default Paragraph Font" w:uiPriority="1"/>
-    <w:lsdException w:name="Subtitle" w:semiHidden="0" w:uiPriority="11" w:unhideWhenUsed="0" w:qFormat="1"/>
-    <w:lsdException w:name="Strong" w:semiHidden="0" w:uiPriority="22" w:unhideWhenUsed="0" w:qFormat="1"/>
-    <w:lsdException w:name="Emphasis" w:semiHidden="0" w:uiPriority="20" w:unhideWhenUsed="0" w:qFormat="1"/>
-    <w:lsdException w:name="Table Grid" w:semiHidden="0" w:uiPriority="59" w:unhideWhenUsed="0"/>
-    <w:lsdException w:name="Placeholder Text" w:unhideWhenUsed="0"/>
-    <w:lsdException w:name="No Spacing" w:semiHidden="0" w:uiPriority="1" w:unhideWhenUsed="0" w:qFormat="1"/>
-    <w:lsdException w:name="Light Shading" w:semiHidden="0" w:uiPriority="60" w:unhideWhenUsed="0"/>
-    <w:lsdException w:name="Light List" w:semiHidden="0" w:uiPriority="61" w:unhideWhenUsed="0"/>
-    <w:lsdException w:name="Light Grid" w:semiHidden="0" w:uiPriority="62" w:unhideWhenUsed="0"/>
-    <w:lsdException w:name="Medium Shading 1" w:semiHidden="0" w:uiPriority="63" w:unhideWhenUsed="0"/>
-    <w:lsdException w:name="Medium Shading 2" w:semiHidden="0" w:uiPriority="64" w:unhideWhenUsed="0"/>
-    <w:lsdException w:name="Medium List 1" w:semiHidden="0" w:uiPriority="65" w:unhideWhenUsed="0"/>
-    <w:lsdException w:name="Medium List 2" w:semiHidden="0" w:uiPriority="66" w:unhideWhenUsed="0"/>
-    <w:lsdException w:name="Medium Grid 1" w:semiHidden="0" w:uiPriority="67" w:unhideWhenUsed="0"/>
-    <w:lsdException w:name="Medium Grid 2" w:semiHidden="0" w:uiPriority="68" w:unhideWhenUsed="0"/>
-    <w:lsdException w:name="Medium Grid 3" w:semiHidden="0" w:uiPriority="69" w:unhideWhenUsed="0"/>
-    <w:lsdException w:name="Dark List" w:semiHidden="0" w:uiPriority="70" w:unhideWhenUsed="0"/>
-    <w:lsdException w:name="Colorful Shading" w:semiHidden="0" w:uiPriority="71" w:unhideWhenUsed="0"/>
-    <w:lsdException w:name="Colorful List" w:semiHidden="0" w:uiPriority="72" w:unhideWhenUsed="0"/>
-    <w:lsdException w:name="Colorful Grid" w:semiHidden="0" w:uiPriority="73" w:unhideWhenUsed="0"/>
-    <w:lsdException w:name="Light Shading Accent 1" w:semiHidden="0" w:uiPriority="60" w:unhideWhenUsed="0"/>
-    <w:lsdException w:name="Light List Accent 1" w:semiHidden="0" w:uiPriority="61" w:unhideWhenUsed="0"/>
-    <w:lsdException w:name="Light Grid Accent 1" w:semiHidden="0" w:uiPriority="62" w:unhideWhenUsed="0"/>
-    <w:lsdException w:name="Medium Shading 1 Accent 1" w:semiHidden="0" w:uiPriority="63" w:unhideWhenUsed="0"/>
-    <w:lsdException w:name="Medium Shading 2 Accent 1" w:semiHidden="0" w:uiPriority="64" w:unhideWhenUsed="0"/>
-    <w:lsdException w:name="Medium List 1 Accent 1" w:semiHidden="0" w:uiPriority="65" w:unhideWhenUsed="0"/>
-    <w:lsdException w:name="Revision" w:unhideWhenUsed="0"/>
-    <w:lsdException w:name="List Paragraph" w:semiHidden="0" w:uiPriority="34" w:unhideWhenUsed="0" w:qFormat="1"/>
-    <w:lsdException w:name="Quote" w:semiHidden="0" w:uiPriority="29" w:unhideWhenUsed="0" w:qFormat="1"/>
-    <w:lsdException w:name="Intense Quote" w:semiHidden="0" w:uiPriority="30" w:unhideWhenUsed="0" w:qFormat="1"/>
-    <w:lsdException w:name="Medium List 2 Accent 1" w:semiHidden="0" w:uiPriority="66" w:unhideWhenUsed="0"/>
-    <w:lsdException w:name="Medium Grid 1 Accent 1" w:semiHidden="0" w:uiPriority="67" w:unhideWhenUsed="0"/>
-    <w:lsdException w:name="Medium Grid 2 Accent 1" w:semiHidden="0" w:uiPriority="68" w:unhideWhenUsed="0"/>
-    <w:lsdException w:name="Medium Grid 3 Accent 1" w:semiHidden="0" w:uiPriority="69" w:unhideWhenUsed="0"/>
-    <w:lsdException w:name="Dark List Accent 1" w:semiHidden="0" w:uiPriority="70" w:unhideWhenUsed="0"/>
-    <w:lsdException w:name="Colorful Shading Accent 1" w:semiHidden="0" w:uiPriority="71" w:unhideWhenUsed="0"/>
-    <w:lsdException w:name="Colorful List Accent 1" w:semiHidden="0" w:uiPriority="72" w:unhideWhenUsed="0"/>
-    <w:lsdException w:name="Colorful Grid Accent 1" w:semiHidden="0" w:uiPriority="73" w:unhideWhenUsed="0"/>
-    <w:lsdException w:name="Light Shading Accent 2" w:semiHidden="0" w:uiPriority="60" w:unhideWhenUsed="0"/>
-    <w:lsdException w:name="Light List Accent 2" w:semiHidden="0" w:uiPriority="61" w:unhideWhenUsed="0"/>
-    <w:lsdException w:name="Light Grid Accent 2" w:semiHidden="0" w:uiPriority="62" w:unhideWhenUsed="0"/>
-    <w:lsdException w:name="Medium Shading 1 Accent 2" w:semiHidden="0" w:uiPriority="63" w:unhideWhenUsed="0"/>
-    <w:lsdException w:name="Medium Shading 2 Accent 2" w:semiHidden="0" w:uiPriority="64" w:unhideWhenUsed="0"/>
-    <w:lsdException w:name="Medium List 1 Accent 2" w:semiHidden="0" w:uiPriority="65" w:unhideWhenUsed="0"/>
-    <w:lsdException w:name="Medium List 2 Accent 2" w:semiHidden="0" w:uiPriority="66" w:unhideWhenUsed="0"/>
-    <w:lsdException w:name="Medium Grid 1 Accent 2" w:semiHidden="0" w:uiPriority="67" w:unhideWhenUsed="0"/>
-    <w:lsdException w:name="Medium Grid 2 Accent 2" w:semiHidden="0" w:uiPriority="68" w:unhideWhenUsed="0"/>
-    <w:lsdException w:name="Medium Grid 3 Accent 2" w:semiHidden="0" w:uiPriority="69" w:unhideWhenUsed="0"/>
-    <w:lsdException w:name="Dark List Accent 2" w:semiHidden="0" w:uiPriority="70" w:unhideWhenUsed="0"/>
-    <w:lsdException w:name="Colorful Shading Accent 2" w:semiHidden="0" w:uiPriority="71" w:unhideWhenUsed="0"/>
-    <w:lsdException w:name="Colorful List Accent 2" w:semiHidden="0" w:uiPriority="72" w:unhideWhenUsed="0"/>
-    <w:lsdException w:name="Colorful Grid Accent 2" w:semiHidden="0" w:uiPriority="73" w:unhideWhenUsed="0"/>
-    <w:lsdException w:name="Light Shading Accent 3" w:semiHidden="0" w:uiPriority="60" w:unhideWhenUsed="0"/>
-    <w:lsdException w:name="Light List Accent 3" w:semiHidden="0" w:uiPriority="61" w:unhideWhenUsed="0"/>
-    <w:lsdException w:name="Light Grid Accent 3" w:semiHidden="0" w:uiPriority="62" w:unhideWhenUsed="0"/>
-    <w:lsdException w:name="Medium Shading 1 Accent 3" w:semiHidden="0" w:uiPriority="63" w:unhideWhenUsed="0"/>
-    <w:lsdException w:name="Medium Shading 2 Accent 3" w:semiHidden="0" w:uiPriority="64" w:unhideWhenUsed="0"/>
-    <w:lsdException w:name="Medium List 1 Accent 3" w:semiHidden="0" w:uiPriority="65" w:unhideWhenUsed="0"/>
-    <w:lsdException w:name="Medium List 2 Accent 3" w:semiHidden="0" w:uiPriority="66" w:unhideWhenUsed="0"/>
-    <w:lsdException w:name="Medium Grid 1 Accent 3" w:semiHidden="0" w:uiPriority="67" w:unhideWhenUsed="0"/>
-    <w:lsdException w:name="Medium Grid 2 Accent 3" w:semiHidden="0" w:uiPriority="68" w:unhideWhenUsed="0"/>
-    <w:lsdException w:name="Medium Grid 3 Accent 3" w:semiHidden="0" w:uiPriority="69" w:unhideWhenUsed="0"/>
-    <w:lsdException w:name="Dark List Accent 3" w:semiHidden="0" w:uiPriority="70" w:unhideWhenUsed="0"/>
-    <w:lsdException w:name="Colorful Shading Accent 3" w:semiHidden="0" w:uiPriority="71" w:unhideWhenUsed="0"/>
-    <w:lsdException w:name="Colorful List Accent 3" w:semiHidden="0" w:uiPriority="72" w:unhideWhenUsed="0"/>
-    <w:lsdException w:name="Colorful Grid Accent 3" w:semiHidden="0" w:uiPriority="73" w:unhideWhenUsed="0"/>
-    <w:lsdException w:name="Light Shading Accent 4" w:semiHidden="0" w:uiPriority="60" w:unhideWhenUsed="0"/>
-    <w:lsdException w:name="Light List Accent 4" w:semiHidden="0" w:uiPriority="61" w:unhideWhenUsed="0"/>
-    <w:lsdException w:name="Light Grid Accent 4" w:semiHidden="0" w:uiPriority="62" w:unhideWhenUsed="0"/>
-    <w:lsdException w:name="Medium Shading 1 Accent 4" w:semiHidden="0" w:uiPriority="63" w:unhideWhenUsed="0"/>
-    <w:lsdException w:name="Medium Shading 2 Accent 4" w:semiHidden="0" w:uiPriority="64" w:unhideWhenUsed="0"/>
-    <w:lsdException w:name="Medium List 1 Accent 4" w:semiHidden="0" w:uiPriority="65" w:unhideWhenUsed="0"/>
-    <w:lsdException w:name="Medium List 2 Accent 4" w:semiHidden="0" w:uiPriority="66" w:unhideWhenUsed="0"/>
-    <w:lsdException w:name="Medium Grid 1 Accent 4" w:semiHidden="0" w:uiPriority="67" w:unhideWhenUsed="0"/>
-    <w:lsdException w:name="Medium Grid 2 Accent 4" w:semiHidden="0" w:uiPriority="68" w:unhideWhenUsed="0"/>
-    <w:lsdException w:name="Medium Grid 3 Accent 4" w:semiHidden="0" w:uiPriority="69" w:unhideWhenUsed="0"/>
-    <w:lsdException w:name="Dark List Accent 4" w:semiHidden="0" w:uiPriority="70" w:unhideWhenUsed="0"/>
-    <w:lsdException w:name="Colorful Shading Accent 4" w:semiHidden="0" w:uiPriority="71" w:unhideWhenUsed="0"/>
-    <w:lsdException w:name="Colorful List Accent 4" w:semiHidden="0" w:uiPriority="72" w:unhideWhenUsed="0"/>
-    <w:lsdException w:name="Colorful Grid Accent 4" w:semiHidden="0" w:uiPriority="73" w:unhideWhenUsed="0"/>
-    <w:lsdException w:name="Light Shading Accent 5" w:semiHidden="0" w:uiPriority="60" w:unhideWhenUsed="0"/>
-    <w:lsdException w:name="Light List Accent 5" w:semiHidden="0" w:uiPriority="61" w:unhideWhenUsed="0"/>
-    <w:lsdException w:name="Light Grid Accent 5" w:semiHidden="0" w:uiPriority="62" w:unhideWhenUsed="0"/>
-    <w:lsdException w:name="Medium Shading 1 Accent 5" w:semiHidden="0" w:uiPriority="63" w:unhideWhenUsed="0"/>
-    <w:lsdException w:name="Medium Shading 2 Accent 5" w:semiHidden="0" w:uiPriority="64" w:unhideWhenUsed="0"/>
-    <w:lsdException w:name="Medium List 1 Accent 5" w:semiHidden="0" w:uiPriority="65" w:unhideWhenUsed="0"/>
-    <w:lsdException w:name="Medium List 2 Accent 5" w:semiHidden="0" w:uiPriority="66" w:unhideWhenUsed="0"/>
-    <w:lsdException w:name="Medium Grid 1 Accent 5" w:semiHidden="0" w:uiPriority="67" w:unhideWhenUsed="0"/>
-    <w:lsdException w:name="Medium Grid 2 Accent 5" w:semiHidden="0" w:uiPriority="68" w:unhideWhenUsed="0"/>
-    <w:lsdException w:name="Medium Grid 3 Accent 5" w:semiHidden="0" w:uiPriority="69" w:unhideWhenUsed="0"/>
-    <w:lsdException w:name="Dark List Accent 5" w:semiHidden="0" w:uiPriority="70" w:unhideWhenUsed="0"/>
-    <w:lsdException w:name="Colorful Shading Accent 5" w:semiHidden="0" w:uiPriority="71" w:unhideWhenUsed="0"/>
-    <w:lsdException w:name="Colorful List Accent 5" w:semiHidden="0" w:uiPriority="72" w:unhideWhenUsed="0"/>
-    <w:lsdException w:name="Colorful Grid Accent 5" w:semiHidden="0" w:uiPriority="73" w:unhideWhenUsed="0"/>
-    <w:lsdException w:name="Light Shading Accent 6" w:semiHidden="0" w:uiPriority="60" w:unhideWhenUsed="0"/>
-    <w:lsdException w:name="Light List Accent 6" w:semiHidden="0" w:uiPriority="61" w:unhideWhenUsed="0"/>
-    <w:lsdException w:name="Light Grid Accent 6" w:semiHidden="0" w:uiPriority="62" w:unhideWhenUsed="0"/>
-    <w:lsdException w:name="Medium Shading 1 Accent 6" w:semiHidden="0" w:uiPriority="63" w:unhideWhenUsed="0"/>
-    <w:lsdException w:name="Medium Shading 2 Accent 6" w:semiHidden="0" w:uiPriority="64" w:unhideWhenUsed="0"/>
-    <w:lsdException w:name="Medium List 1 Accent 6" w:semiHidden="0" w:uiPriority="65" w:unhideWhenUsed="0"/>
-    <w:lsdException w:name="Medium List 2 Accent 6" w:semiHidden="0" w:uiPriority="66" w:unhideWhenUsed="0"/>
-    <w:lsdException w:name="Medium Grid 1 Accent 6" w:semiHidden="0" w:uiPriority="67" w:unhideWhenUsed="0"/>
-    <w:lsdException w:name="Medium Grid 2 Accent 6" w:semiHidden="0" w:uiPriority="68" w:unhideWhenUsed="0"/>
-    <w:lsdException w:name="Medium Grid 3 Accent 6" w:semiHidden="0" w:uiPriority="69" w:unhideWhenUsed="0"/>
-    <w:lsdException w:name="Dark List Accent 6" w:semiHidden="0" w:uiPriority="70" w:unhideWhenUsed="0"/>
-    <w:lsdException w:name="Colorful Shading Accent 6" w:semiHidden="0" w:uiPriority="71" w:unhideWhenUsed="0"/>
-    <w:lsdException w:name="Colorful List Accent 6" w:semiHidden="0" w:uiPriority="72" w:unhideWhenUsed="0"/>
-    <w:lsdException w:name="Colorful Grid Accent 6" w:semiHidden="0" w:uiPriority="73" w:unhideWhenUsed="0"/>
-    <w:lsdException w:name="Subtle Emphasis" w:semiHidden="0" w:uiPriority="19" w:unhideWhenUsed="0" w:qFormat="1"/>
-    <w:lsdException w:name="Intense Emphasis" w:semiHidden="0" w:uiPriority="21" w:unhideWhenUsed="0" w:qFormat="1"/>
-    <w:lsdException w:name="Subtle Reference" w:semiHidden="0" w:uiPriority="31" w:unhideWhenUsed="0" w:qFormat="1"/>
-    <w:lsdException w:name="Intense Reference" w:semiHidden="0" w:uiPriority="32" w:unhideWhenUsed="0" w:qFormat="1"/>
-    <w:lsdException w:name="Book Title" w:semiHidden="0" w:uiPriority="33" w:unhideWhenUsed="0" w:qFormat="1"/>
-    <w:lsdException w:name="Bibliography" w:uiPriority="37"/>
-    <w:lsdException w:name="TOC Heading" w:uiPriority="39" w:qFormat="1"/>
+  <w:latentStyles w:defLockedState="0" w:defUIPriority="99" w:defSemiHidden="0" w:defUnhideWhenUsed="0" w:defQFormat="0" w:count="372">
+    <w:lsdException w:name="Normal" w:uiPriority="0" w:qFormat="1"/>
+    <w:lsdException w:name="heading 1" w:uiPriority="9" w:qFormat="1"/>
+    <w:lsdException w:name="heading 2" w:semiHidden="1" w:uiPriority="9" w:unhideWhenUsed="1" w:qFormat="1"/>
+    <w:lsdException w:name="heading 3" w:semiHidden="1" w:uiPriority="9" w:unhideWhenUsed="1" w:qFormat="1"/>
+    <w:lsdException w:name="heading 4" w:semiHidden="1" w:uiPriority="9" w:unhideWhenUsed="1" w:qFormat="1"/>
+    <w:lsdException w:name="heading 5" w:semiHidden="1" w:uiPriority="9" w:unhideWhenUsed="1" w:qFormat="1"/>
+    <w:lsdException w:name="heading 6" w:semiHidden="1" w:uiPriority="9" w:unhideWhenUsed="1" w:qFormat="1"/>
+    <w:lsdException w:name="heading 7" w:semiHidden="1" w:uiPriority="9" w:unhideWhenUsed="1" w:qFormat="1"/>
+    <w:lsdException w:name="heading 8" w:semiHidden="1" w:uiPriority="9" w:unhideWhenUsed="1" w:qFormat="1"/>
+    <w:lsdException w:name="heading 9" w:semiHidden="1" w:uiPriority="9" w:unhideWhenUsed="1" w:qFormat="1"/>
+    <w:lsdException w:name="index 1" w:semiHidden="1" w:unhideWhenUsed="1"/>
+    <w:lsdException w:name="index 2" w:semiHidden="1" w:unhideWhenUsed="1"/>
+    <w:lsdException w:name="index 3" w:semiHidden="1" w:unhideWhenUsed="1"/>
+    <w:lsdException w:name="index 4" w:semiHidden="1" w:unhideWhenUsed="1"/>
+    <w:lsdException w:name="index 5" w:semiHidden="1" w:unhideWhenUsed="1"/>
+    <w:lsdException w:name="index 6" w:semiHidden="1" w:unhideWhenUsed="1"/>
+    <w:lsdException w:name="index 7" w:semiHidden="1" w:unhideWhenUsed="1"/>
+    <w:lsdException w:name="index 8" w:semiHidden="1" w:unhideWhenUsed="1"/>
+    <w:lsdException w:name="index 9" w:semiHidden="1" w:unhideWhenUsed="1"/>
+    <w:lsdException w:name="toc 1" w:semiHidden="1" w:uiPriority="39" w:unhideWhenUsed="1"/>
+    <w:lsdException w:name="toc 2" w:semiHidden="1" w:uiPriority="39" w:unhideWhenUsed="1"/>
+    <w:lsdException w:name="toc 3" w:semiHidden="1" w:uiPriority="39" w:unhideWhenUsed="1"/>
+    <w:lsdException w:name="toc 4" w:semiHidden="1" w:uiPriority="39" w:unhideWhenUsed="1"/>
+    <w:lsdException w:name="toc 5" w:semiHidden="1" w:uiPriority="39" w:unhideWhenUsed="1"/>
+    <w:lsdException w:name="toc 6" w:semiHidden="1" w:uiPriority="39" w:unhideWhenUsed="1"/>
+    <w:lsdException w:name="toc 7" w:semiHidden="1" w:uiPriority="39" w:unhideWhenUsed="1"/>
+    <w:lsdException w:name="toc 8" w:semiHidden="1" w:uiPriority="39" w:unhideWhenUsed="1"/>
+    <w:lsdException w:name="toc 9" w:semiHidden="1" w:uiPriority="39" w:unhideWhenUsed="1"/>
+    <w:lsdException w:name="Normal Indent" w:semiHidden="1" w:unhideWhenUsed="1"/>
+    <w:lsdException w:name="footnote text" w:semiHidden="1" w:unhideWhenUsed="1"/>
+    <w:lsdException w:name="annotation text" w:semiHidden="1" w:unhideWhenUsed="1"/>
+    <w:lsdException w:name="header" w:semiHidden="1" w:unhideWhenUsed="1"/>
+    <w:lsdException w:name="footer" w:semiHidden="1" w:unhideWhenUsed="1"/>
+    <w:lsdException w:name="index heading" w:semiHidden="1" w:unhideWhenUsed="1"/>
+    <w:lsdException w:name="caption" w:semiHidden="1" w:uiPriority="35" w:unhideWhenUsed="1" w:qFormat="1"/>
+    <w:lsdException w:name="table of figures" w:semiHidden="1" w:unhideWhenUsed="1"/>
+    <w:lsdException w:name="envelope address" w:semiHidden="1" w:unhideWhenUsed="1"/>
+    <w:lsdException w:name="envelope return" w:semiHidden="1" w:unhideWhenUsed="1"/>
+    <w:lsdException w:name="footnote reference" w:semiHidden="1" w:unhideWhenUsed="1"/>
+    <w:lsdException w:name="annotation reference" w:semiHidden="1" w:unhideWhenUsed="1"/>
+    <w:lsdException w:name="line number" w:semiHidden="1" w:unhideWhenUsed="1"/>
+    <w:lsdException w:name="page number" w:semiHidden="1" w:unhideWhenUsed="1"/>
+    <w:lsdException w:name="endnote reference" w:semiHidden="1" w:unhideWhenUsed="1"/>
+    <w:lsdException w:name="endnote text" w:semiHidden="1" w:unhideWhenUsed="1"/>
+    <w:lsdException w:name="table of authorities" w:semiHidden="1" w:unhideWhenUsed="1"/>
+    <w:lsdException w:name="macro" w:semiHidden="1" w:unhideWhenUsed="1"/>
+    <w:lsdException w:name="toa heading" w:semiHidden="1" w:unhideWhenUsed="1"/>
+    <w:lsdException w:name="List" w:semiHidden="1" w:unhideWhenUsed="1"/>
+    <w:lsdException w:name="List Bullet" w:semiHidden="1" w:unhideWhenUsed="1"/>
+    <w:lsdException w:name="List Number" w:semiHidden="1" w:unhideWhenUsed="1"/>
+    <w:lsdException w:name="List 2" w:semiHidden="1" w:unhideWhenUsed="1"/>
+    <w:lsdException w:name="List 3" w:semiHidden="1" w:unhideWhenUsed="1"/>
+    <w:lsdException w:name="List 4" w:semiHidden="1" w:unhideWhenUsed="1"/>
+    <w:lsdException w:name="List 5" w:semiHidden="1" w:unhideWhenUsed="1"/>
+    <w:lsdException w:name="List Bullet 2" w:semiHidden="1" w:unhideWhenUsed="1"/>
+    <w:lsdException w:name="List Bullet 3" w:semiHidden="1" w:unhideWhenUsed="1"/>
+    <w:lsdException w:name="List Bullet 4" w:semiHidden="1" w:unhideWhenUsed="1"/>
+    <w:lsdException w:name="List Bullet 5" w:semiHidden="1" w:unhideWhenUsed="1"/>
+    <w:lsdException w:name="List Number 2" w:semiHidden="1" w:unhideWhenUsed="1"/>
+    <w:lsdException w:name="List Number 3" w:semiHidden="1" w:unhideWhenUsed="1"/>
+    <w:lsdException w:name="List Number 4" w:semiHidden="1" w:unhideWhenUsed="1"/>
+    <w:lsdException w:name="List Number 5" w:semiHidden="1" w:unhideWhenUsed="1"/>
+    <w:lsdException w:name="Title" w:uiPriority="10" w:qFormat="1"/>
+    <w:lsdException w:name="Closing" w:semiHidden="1" w:unhideWhenUsed="1"/>
+    <w:lsdException w:name="Signature" w:semiHidden="1" w:unhideWhenUsed="1"/>
+    <w:lsdException w:name="Default Paragraph Font" w:semiHidden="1" w:uiPriority="1" w:unhideWhenUsed="1"/>
+    <w:lsdException w:name="Body Text" w:semiHidden="1" w:unhideWhenUsed="1"/>
+    <w:lsdException w:name="Body Text Indent" w:semiHidden="1" w:unhideWhenUsed="1"/>
+    <w:lsdException w:name="List Continue" w:semiHidden="1" w:unhideWhenUsed="1"/>
+    <w:lsdException w:name="List Continue 2" w:semiHidden="1" w:unhideWhenUsed="1"/>
+    <w:lsdException w:name="List Continue 3" w:semiHidden="1" w:unhideWhenUsed="1"/>
+    <w:lsdException w:name="List Continue 4" w:semiHidden="1" w:unhideWhenUsed="1"/>
+    <w:lsdException w:name="List Continue 5" w:semiHidden="1" w:unhideWhenUsed="1"/>
+    <w:lsdException w:name="Message Header" w:semiHidden="1" w:unhideWhenUsed="1"/>
+    <w:lsdException w:name="Subtitle" w:uiPriority="11" w:qFormat="1"/>
+    <w:lsdException w:name="Salutation" w:semiHidden="1" w:unhideWhenUsed="1"/>
+    <w:lsdException w:name="Date" w:semiHidden="1" w:unhideWhenUsed="1"/>
+    <w:lsdException w:name="Body Text First Indent" w:semiHidden="1" w:unhideWhenUsed="1"/>
+    <w:lsdException w:name="Body Text First Indent 2" w:semiHidden="1" w:unhideWhenUsed="1"/>
+    <w:lsdException w:name="Note Heading" w:semiHidden="1" w:unhideWhenUsed="1"/>
+    <w:lsdException w:name="Body Text 2" w:semiHidden="1" w:unhideWhenUsed="1"/>
+    <w:lsdException w:name="Body Text 3" w:semiHidden="1" w:unhideWhenUsed="1"/>
+    <w:lsdException w:name="Body Text Indent 2" w:semiHidden="1" w:unhideWhenUsed="1"/>
+    <w:lsdException w:name="Body Text Indent 3" w:semiHidden="1" w:unhideWhenUsed="1"/>
+    <w:lsdException w:name="Block Text" w:semiHidden="1" w:unhideWhenUsed="1"/>
+    <w:lsdException w:name="Hyperlink" w:semiHidden="1" w:unhideWhenUsed="1"/>
+    <w:lsdException w:name="FollowedHyperlink" w:semiHidden="1" w:unhideWhenUsed="1"/>
+    <w:lsdException w:name="Strong" w:uiPriority="22" w:qFormat="1"/>
+    <w:lsdException w:name="Emphasis" w:uiPriority="20" w:qFormat="1"/>
+    <w:lsdException w:name="Document Map" w:semiHidden="1" w:unhideWhenUsed="1"/>
+    <w:lsdException w:name="Plain Text" w:semiHidden="1" w:unhideWhenUsed="1"/>
+    <w:lsdException w:name="E-mail Signature" w:semiHidden="1" w:unhideWhenUsed="1"/>
+    <w:lsdException w:name="HTML Top of Form" w:semiHidden="1" w:unhideWhenUsed="1"/>
+    <w:lsdException w:name="HTML Bottom of Form" w:semiHidden="1" w:unhideWhenUsed="1"/>
+    <w:lsdException w:name="Normal (Web)" w:semiHidden="1" w:unhideWhenUsed="1"/>
+    <w:lsdException w:name="HTML Acronym" w:semiHidden="1" w:unhideWhenUsed="1"/>
+    <w:lsdException w:name="HTML Address" w:semiHidden="1" w:unhideWhenUsed="1"/>
+    <w:lsdException w:name="HTML Cite" w:semiHidden="1" w:unhideWhenUsed="1"/>
+    <w:lsdException w:name="HTML Code" w:semiHidden="1" w:unhideWhenUsed="1"/>
+    <w:lsdException w:name="HTML Definition" w:semiHidden="1" w:unhideWhenUsed="1"/>
+    <w:lsdException w:name="HTML Keyboard" w:semiHidden="1" w:unhideWhenUsed="1"/>
+    <w:lsdException w:name="HTML Preformatted" w:semiHidden="1" w:unhideWhenUsed="1"/>
+    <w:lsdException w:name="HTML Sample" w:semiHidden="1" w:unhideWhenUsed="1"/>
+    <w:lsdException w:name="HTML Typewriter" w:semiHidden="1" w:unhideWhenUsed="1"/>
+    <w:lsdException w:name="HTML Variable" w:semiHidden="1" w:unhideWhenUsed="1"/>
+    <w:lsdException w:name="Normal Table" w:semiHidden="1" w:unhideWhenUsed="1"/>
+    <w:lsdException w:name="annotation subject" w:semiHidden="1" w:unhideWhenUsed="1"/>
+    <w:lsdException w:name="No List" w:semiHidden="1" w:unhideWhenUsed="1"/>
+    <w:lsdException w:name="Outline List 1" w:semiHidden="1" w:unhideWhenUsed="1"/>
+    <w:lsdException w:name="Outline List 2" w:semiHidden="1" w:unhideWhenUsed="1"/>
+    <w:lsdException w:name="Outline List 3" w:semiHidden="1" w:unhideWhenUsed="1"/>
+    <w:lsdException w:name="Table Simple 1" w:semiHidden="1" w:unhideWhenUsed="1"/>
+    <w:lsdException w:name="Table Simple 2" w:semiHidden="1" w:unhideWhenUsed="1"/>
+    <w:lsdException w:name="Table Simple 3" w:semiHidden="1" w:unhideWhenUsed="1"/>
+    <w:lsdException w:name="Table Classic 1" w:semiHidden="1" w:unhideWhenUsed="1"/>
+    <w:lsdException w:name="Table Classic 2" w:semiHidden="1" w:unhideWhenUsed="1"/>
+    <w:lsdException w:name="Table Classic 3" w:semiHidden="1" w:unhideWhenUsed="1"/>
+    <w:lsdException w:name="Table Classic 4" w:semiHidden="1" w:unhideWhenUsed="1"/>
+    <w:lsdException w:name="Table Colorful 1" w:semiHidden="1" w:unhideWhenUsed="1"/>
+    <w:lsdException w:name="Table Colorful 2" w:semiHidden="1" w:unhideWhenUsed="1"/>
+    <w:lsdException w:name="Table Colorful 3" w:semiHidden="1" w:unhideWhenUsed="1"/>
+    <w:lsdException w:name="Table Columns 1" w:semiHidden="1" w:unhideWhenUsed="1"/>
+    <w:lsdException w:name="Table Columns 2" w:semiHidden="1" w:unhideWhenUsed="1"/>
+    <w:lsdException w:name="Table Columns 3" w:semiHidden="1" w:unhideWhenUsed="1"/>
+    <w:lsdException w:name="Table Columns 4" w:semiHidden="1" w:unhideWhenUsed="1"/>
+    <w:lsdException w:name="Table Columns 5" w:semiHidden="1" w:unhideWhenUsed="1"/>
+    <w:lsdException w:name="Table Grid 1" w:semiHidden="1" w:unhideWhenUsed="1"/>
+    <w:lsdException w:name="Table Grid 2" w:semiHidden="1" w:unhideWhenUsed="1"/>
+    <w:lsdException w:name="Table Grid 3" w:semiHidden="1" w:unhideWhenUsed="1"/>
+    <w:lsdException w:name="Table Grid 4" w:semiHidden="1" w:unhideWhenUsed="1"/>
+    <w:lsdException w:name="Table Grid 5" w:semiHidden="1" w:unhideWhenUsed="1"/>
+    <w:lsdException w:name="Table Grid 6" w:semiHidden="1" w:unhideWhenUsed="1"/>
+    <w:lsdException w:name="Table Grid 7" w:semiHidden="1" w:unhideWhenUsed="1"/>
+    <w:lsdException w:name="Table Grid 8" w:semiHidden="1" w:unhideWhenUsed="1"/>
+    <w:lsdException w:name="Table List 1" w:semiHidden="1" w:unhideWhenUsed="1"/>
+    <w:lsdException w:name="Table List 2" w:semiHidden="1" w:unhideWhenUsed="1"/>
+    <w:lsdException w:name="Table List 3" w:semiHidden="1" w:unhideWhenUsed="1"/>
+    <w:lsdException w:name="Table List 4" w:semiHidden="1" w:unhideWhenUsed="1"/>
+    <w:lsdException w:name="Table List 5" w:semiHidden="1" w:unhideWhenUsed="1"/>
+    <w:lsdException w:name="Table List 6" w:semiHidden="1" w:unhideWhenUsed="1"/>
+    <w:lsdException w:name="Table List 7" w:semiHidden="1" w:unhideWhenUsed="1"/>
+    <w:lsdException w:name="Table List 8" w:semiHidden="1" w:unhideWhenUsed="1"/>
+    <w:lsdException w:name="Table 3D effects 1" w:semiHidden="1" w:unhideWhenUsed="1"/>
+    <w:lsdException w:name="Table 3D effects 2" w:semiHidden="1" w:unhideWhenUsed="1"/>
+    <w:lsdException w:name="Table 3D effects 3" w:semiHidden="1" w:unhideWhenUsed="1"/>
+    <w:lsdException w:name="Table Contemporary" w:semiHidden="1" w:unhideWhenUsed="1"/>
+    <w:lsdException w:name="Table Elegant" w:semiHidden="1" w:unhideWhenUsed="1"/>
+    <w:lsdException w:name="Table Professional" w:semiHidden="1" w:unhideWhenUsed="1"/>
+    <w:lsdException w:name="Table Subtle 1" w:semiHidden="1" w:unhideWhenUsed="1"/>
+    <w:lsdException w:name="Table Subtle 2" w:semiHidden="1" w:unhideWhenUsed="1"/>
+    <w:lsdException w:name="Table Web 1" w:semiHidden="1" w:unhideWhenUsed="1"/>
+    <w:lsdException w:name="Table Web 2" w:semiHidden="1" w:unhideWhenUsed="1"/>
+    <w:lsdException w:name="Table Web 3" w:semiHidden="1" w:unhideWhenUsed="1"/>
+    <w:lsdException w:name="Balloon Text" w:semiHidden="1" w:unhideWhenUsed="1"/>
+    <w:lsdException w:name="Table Grid" w:uiPriority="59"/>
+    <w:lsdException w:name="Table Theme" w:semiHidden="1" w:unhideWhenUsed="1"/>
+    <w:lsdException w:name="Placeholder Text" w:semiHidden="1"/>
+    <w:lsdException w:name="No Spacing" w:uiPriority="1" w:qFormat="1"/>
+    <w:lsdException w:name="Light Shading" w:uiPriority="60"/>
+    <w:lsdException w:name="Light List" w:uiPriority="61"/>
+    <w:lsdException w:name="Light Grid" w:uiPriority="62"/>
+    <w:lsdException w:name="Medium Shading 1" w:uiPriority="63"/>
+    <w:lsdException w:name="Medium Shading 2" w:uiPriority="64"/>
+    <w:lsdException w:name="Medium List 1" w:uiPriority="65"/>
+    <w:lsdException w:name="Medium List 2" w:uiPriority="66"/>
+    <w:lsdException w:name="Medium Grid 1" w:uiPriority="67"/>
+    <w:lsdException w:name="Medium Grid 2" w:uiPriority="68"/>
+    <w:lsdException w:name="Medium Grid 3" w:uiPriority="69"/>
+    <w:lsdException w:name="Dark List" w:uiPriority="70"/>
+    <w:lsdException w:name="Colorful Shading" w:uiPriority="71"/>
+    <w:lsdException w:name="Colorful List" w:uiPriority="72"/>
+    <w:lsdException w:name="Colorful Grid" w:uiPriority="73"/>
+    <w:lsdException w:name="Light Shading Accent 1" w:uiPriority="60"/>
+    <w:lsdException w:name="Light List Accent 1" w:uiPriority="61"/>
+    <w:lsdException w:name="Light Grid Accent 1" w:uiPriority="62"/>
+    <w:lsdException w:name="Medium Shading 1 Accent 1" w:uiPriority="63"/>
+    <w:lsdException w:name="Medium Shading 2 Accent 1" w:uiPriority="64"/>
+    <w:lsdException w:name="Medium List 1 Accent 1" w:uiPriority="65"/>
+    <w:lsdException w:name="Revision" w:semiHidden="1"/>
+    <w:lsdException w:name="List Paragraph" w:uiPriority="34" w:qFormat="1"/>
+    <w:lsdException w:name="Quote" w:uiPriority="29" w:qFormat="1"/>
+    <w:lsdException w:name="Intense Quote" w:uiPriority="30" w:qFormat="1"/>
+    <w:lsdException w:name="Medium List 2 Accent 1" w:uiPriority="66"/>
+    <w:lsdException w:name="Medium Grid 1 Accent 1" w:uiPriority="67"/>
+    <w:lsdException w:name="Medium Grid 2 Accent 1" w:uiPriority="68"/>
+    <w:lsdException w:name="Medium Grid 3 Accent 1" w:uiPriority="69"/>
+    <w:lsdException w:name="Dark List Accent 1" w:uiPriority="70"/>
+    <w:lsdException w:name="Colorful Shading Accent 1" w:uiPriority="71"/>
+    <w:lsdException w:name="Colorful List Accent 1" w:uiPriority="72"/>
+    <w:lsdException w:name="Colorful Grid Accent 1" w:uiPriority="73"/>
+    <w:lsdException w:name="Light Shading Accent 2" w:uiPriority="60"/>
+    <w:lsdException w:name="Light List Accent 2" w:uiPriority="61"/>
+    <w:lsdException w:name="Light Grid Accent 2" w:uiPriority="62"/>
+    <w:lsdException w:name="Medium Shading 1 Accent 2" w:uiPriority="63"/>
+    <w:lsdException w:name="Medium Shading 2 Accent 2" w:uiPriority="64"/>
+    <w:lsdException w:name="Medium List 1 Accent 2" w:uiPriority="65"/>
+    <w:lsdException w:name="Medium List 2 Accent 2" w:uiPriority="66"/>
+    <w:lsdException w:name="Medium Grid 1 Accent 2" w:uiPriority="67"/>
+    <w:lsdException w:name="Medium Grid 2 Accent 2" w:uiPriority="68"/>
+    <w:lsdException w:name="Medium Grid 3 Accent 2" w:uiPriority="69"/>
+    <w:lsdException w:name="Dark List Accent 2" w:uiPriority="70"/>
+    <w:lsdException w:name="Colorful Shading Accent 2" w:uiPriority="71"/>
+    <w:lsdException w:name="Colorful List Accent 2" w:uiPriority="72"/>
+    <w:lsdException w:name="Colorful Grid Accent 2" w:uiPriority="73"/>
+    <w:lsdException w:name="Light Shading Accent 3" w:uiPriority="60"/>
+    <w:lsdException w:name="Light List Accent 3" w:uiPriority="61"/>
+    <w:lsdException w:name="Light Grid Accent 3" w:uiPriority="62"/>
+    <w:lsdException w:name="Medium Shading 1 Accent 3" w:uiPriority="63"/>
+    <w:lsdException w:name="Medium Shading 2 Accent 3" w:uiPriority="64"/>
+    <w:lsdException w:name="Medium List 1 Accent 3" w:uiPriority="65"/>
+    <w:lsdException w:name="Medium List 2 Accent 3" w:uiPriority="66"/>
+    <w:lsdException w:name="Medium Grid 1 Accent 3" w:uiPriority="67"/>
+    <w:lsdException w:name="Medium Grid 2 Accent 3" w:uiPriority="68"/>
+    <w:lsdException w:name="Medium Grid 3 Accent 3" w:uiPriority="69"/>
+    <w:lsdException w:name="Dark List Accent 3" w:uiPriority="70"/>
+    <w:lsdException w:name="Colorful Shading Accent 3" w:uiPriority="71"/>
+    <w:lsdException w:name="Colorful List Accent 3" w:uiPriority="72"/>
+    <w:lsdException w:name="Colorful Grid Accent 3" w:uiPriority="73"/>
+    <w:lsdException w:name="Light Shading Accent 4" w:uiPriority="60"/>
+    <w:lsdException w:name="Light List Accent 4" w:uiPriority="61"/>
+    <w:lsdException w:name="Light Grid Accent 4" w:uiPriority="62"/>
+    <w:lsdException w:name="Medium Shading 1 Accent 4" w:uiPriority="63"/>
+    <w:lsdException w:name="Medium Shading 2 Accent 4" w:uiPriority="64"/>
+    <w:lsdException w:name="Medium List 1 Accent 4" w:uiPriority="65"/>
+    <w:lsdException w:name="Medium List 2 Accent 4" w:uiPriority="66"/>
+    <w:lsdException w:name="Medium Grid 1 Accent 4" w:uiPriority="67"/>
+    <w:lsdException w:name="Medium Grid 2 Accent 4" w:uiPriority="68"/>
+    <w:lsdException w:name="Medium Grid 3 Accent 4" w:uiPriority="69"/>
+    <w:lsdException w:name="Dark List Accent 4" w:uiPriority="70"/>
+    <w:lsdException w:name="Colorful Shading Accent 4" w:uiPriority="71"/>
+    <w:lsdException w:name="Colorful List Accent 4" w:uiPriority="72"/>
+    <w:lsdException w:name="Colorful Grid Accent 4" w:uiPriority="73"/>
+    <w:lsdException w:name="Light Shading Accent 5" w:uiPriority="60"/>
+    <w:lsdException w:name="Light List Accent 5" w:uiPriority="61"/>
+    <w:lsdException w:name="Light Grid Accent 5" w:uiPriority="62"/>
+    <w:lsdException w:name="Medium Shading 1 Accent 5" w:uiPriority="63"/>
+    <w:lsdException w:name="Medium Shading 2 Accent 5" w:uiPriority="64"/>
+    <w:lsdException w:name="Medium List 1 Accent 5" w:uiPriority="65"/>
+    <w:lsdException w:name="Medium List 2 Accent 5" w:uiPriority="66"/>
+    <w:lsdException w:name="Medium Grid 1 Accent 5" w:uiPriority="67"/>
+    <w:lsdException w:name="Medium Grid 2 Accent 5" w:uiPriority="68"/>
+    <w:lsdException w:name="Medium Grid 3 Accent 5" w:uiPriority="69"/>
+    <w:lsdException w:name="Dark List Accent 5" w:uiPriority="70"/>
+    <w:lsdException w:name="Colorful Shading Accent 5" w:uiPriority="71"/>
+    <w:lsdException w:name="Colorful List Accent 5" w:uiPriority="72"/>
+    <w:lsdException w:name="Colorful Grid Accent 5" w:uiPriority="73"/>
+    <w:lsdException w:name="Light Shading Accent 6" w:uiPriority="60"/>
+    <w:lsdException w:name="Light List Accent 6" w:uiPriority="61"/>
+    <w:lsdException w:name="Light Grid Accent 6" w:uiPriority="62"/>
+    <w:lsdException w:name="Medium Shading 1 Accent 6" w:uiPriority="63"/>
+    <w:lsdException w:name="Medium Shading 2 Accent 6" w:uiPriority="64"/>
+    <w:lsdException w:name="Medium List 1 Accent 6" w:uiPriority="65"/>
+    <w:lsdException w:name="Medium List 2 Accent 6" w:uiPriority="66"/>
+    <w:lsdException w:name="Medium Grid 1 Accent 6" w:uiPriority="67"/>
+    <w:lsdException w:name="Medium Grid 2 Accent 6" w:uiPriority="68"/>
+    <w:lsdException w:name="Medium Grid 3 Accent 6" w:uiPriority="69"/>
+    <w:lsdException w:name="Dark List Accent 6" w:uiPriority="70"/>
+    <w:lsdException w:name="Colorful Shading Accent 6" w:uiPriority="71"/>
+    <w:lsdException w:name="Colorful List Accent 6" w:uiPriority="72"/>
+    <w:lsdException w:name="Colorful Grid Accent 6" w:uiPriority="73"/>
+    <w:lsdException w:name="Subtle Emphasis" w:uiPriority="19" w:qFormat="1"/>
+    <w:lsdException w:name="Intense Emphasis" w:uiPriority="21" w:qFormat="1"/>
+    <w:lsdException w:name="Subtle Reference" w:uiPriority="31" w:qFormat="1"/>
+    <w:lsdException w:name="Intense Reference" w:uiPriority="32" w:qFormat="1"/>
+    <w:lsdException w:name="Book Title" w:uiPriority="33" w:qFormat="1"/>
+    <w:lsdException w:name="Bibliography" w:semiHidden="1" w:uiPriority="37" w:unhideWhenUsed="1"/>
+    <w:lsdException w:name="TOC Heading" w:semiHidden="1" w:uiPriority="39" w:unhideWhenUsed="1" w:qFormat="1"/>
+    <w:lsdException w:name="Plain Table 1" w:uiPriority="41"/>
+    <w:lsdException w:name="Plain Table 2" w:uiPriority="42"/>
+    <w:lsdException w:name="Plain Table 3" w:uiPriority="43"/>
+    <w:lsdException w:name="Plain Table 4" w:uiPriority="44"/>
+    <w:lsdException w:name="Plain Table 5" w:uiPriority="45"/>
+    <w:lsdException w:name="Grid Table Light" w:uiPriority="40"/>
+    <w:lsdException w:name="Grid Table 1 Light" w:uiPriority="46"/>
+    <w:lsdException w:name="Grid Table 2" w:uiPriority="47"/>
+    <w:lsdException w:name="Grid Table 3" w:uiPriority="48"/>
+    <w:lsdException w:name="Grid Table 4" w:uiPriority="49"/>
+    <w:lsdException w:name="Grid Table 5 Dark" w:uiPriority="50"/>
+    <w:lsdException w:name="Grid Table 6 Colorful" w:uiPriority="51"/>
+    <w:lsdException w:name="Grid Table 7 Colorful" w:uiPriority="52"/>
+    <w:lsdException w:name="Grid Table 1 Light Accent 1" w:uiPriority="46"/>
+    <w:lsdException w:name="Grid Table 2 Accent 1" w:uiPriority="47"/>
+    <w:lsdException w:name="Grid Table 3 Accent 1" w:uiPriority="48"/>
+    <w:lsdException w:name="Grid Table 4 Accent 1" w:uiPriority="49"/>
+    <w:lsdException w:name="Grid Table 5 Dark Accent 1" w:uiPriority="50"/>
+    <w:lsdException w:name="Grid Table 6 Colorful Accent 1" w:uiPriority="51"/>
+    <w:lsdException w:name="Grid Table 7 Colorful Accent 1" w:uiPriority="52"/>
+    <w:lsdException w:name="Grid Table 1 Light Accent 2" w:uiPriority="46"/>
+    <w:lsdException w:name="Grid Table 2 Accent 2" w:uiPriority="47"/>
+    <w:lsdException w:name="Grid Table 3 Accent 2" w:uiPriority="48"/>
+    <w:lsdException w:name="Grid Table 4 Accent 2" w:uiPriority="49"/>
+    <w:lsdException w:name="Grid Table 5 Dark Accent 2" w:uiPriority="50"/>
+    <w:lsdException w:name="Grid Table 6 Colorful Accent 2" w:uiPriority="51"/>
+    <w:lsdException w:name="Grid Table 7 Colorful Accent 2" w:uiPriority="52"/>
+    <w:lsdException w:name="Grid Table 1 Light Accent 3" w:uiPriority="46"/>
+    <w:lsdException w:name="Grid Table 2 Accent 3" w:uiPriority="47"/>
+    <w:lsdException w:name="Grid Table 3 Accent 3" w:uiPriority="48"/>
+    <w:lsdException w:name="Grid Table 4 Accent 3" w:uiPriority="49"/>
+    <w:lsdException w:name="Grid Table 5 Dark Accent 3" w:uiPriority="50"/>
+    <w:lsdException w:name="Grid Table 6 Colorful Accent 3" w:uiPriority="51"/>
+    <w:lsdException w:name="Grid Table 7 Colorful Accent 3" w:uiPriority="52"/>
+    <w:lsdException w:name="Grid Table 1 Light Accent 4" w:uiPriority="46"/>
+    <w:lsdException w:name="Grid Table 2 Accent 4" w:uiPriority="47"/>
+    <w:lsdException w:name="Grid Table 3 Accent 4" w:uiPriority="48"/>
+    <w:lsdException w:name="Grid Table 4 Accent 4" w:uiPriority="49"/>
+    <w:lsdException w:name="Grid Table 5 Dark Accent 4" w:uiPriority="50"/>
+    <w:lsdException w:name="Grid Table 6 Colorful Accent 4" w:uiPriority="51"/>
+    <w:lsdException w:name="Grid Table 7 Colorful Accent 4" w:uiPriority="52"/>
+    <w:lsdException w:name="Grid Table 1 Light Accent 5" w:uiPriority="46"/>
+    <w:lsdException w:name="Grid Table 2 Accent 5" w:uiPriority="47"/>
+    <w:lsdException w:name="Grid Table 3 Accent 5" w:uiPriority="48"/>
+    <w:lsdException w:name="Grid Table 4 Accent 5" w:uiPriority="49"/>
+    <w:lsdException w:name="Grid Table 5 Dark Accent 5" w:uiPriority="50"/>
+    <w:lsdException w:name="Grid Table 6 Colorful Accent 5" w:uiPriority="51"/>
+    <w:lsdException w:name="Grid Table 7 Colorful Accent 5" w:uiPriority="52"/>
+    <w:lsdException w:name="Grid Table 1 Light Accent 6" w:uiPriority="46"/>
+    <w:lsdException w:name="Grid Table 2 Accent 6" w:uiPriority="47"/>
+    <w:lsdException w:name="Grid Table 3 Accent 6" w:uiPriority="48"/>
+    <w:lsdException w:name="Grid Table 4 Accent 6" w:uiPriority="49"/>
+    <w:lsdException w:name="Grid Table 5 Dark Accent 6" w:uiPriority="50"/>
+    <w:lsdException w:name="Grid Table 6 Colorful Accent 6" w:uiPriority="51"/>
+    <w:lsdException w:name="Grid Table 7 Colorful Accent 6" w:uiPriority="52"/>
+    <w:lsdException w:name="List Table 1 Light" w:uiPriority="46"/>
+    <w:lsdException w:name="List Table 2" w:uiPriority="47"/>
+    <w:lsdException w:name="List Table 3" w:uiPriority="48"/>
+    <w:lsdException w:name="List Table 4" w:uiPriority="49"/>
+    <w:lsdException w:name="List Table 5 Dark" w:uiPriority="50"/>
+    <w:lsdException w:name="List Table 6 Colorful" w:uiPriority="51"/>
+    <w:lsdException w:name="List Table 7 Colorful" w:uiPriority="52"/>
+    <w:lsdException w:name="List Table 1 Light Accent 1" w:uiPriority="46"/>
+    <w:lsdException w:name="List Table 2 Accent 1" w:uiPriority="47"/>
+    <w:lsdException w:name="List Table 3 Accent 1" w:uiPriority="48"/>
+    <w:lsdException w:name="List Table 4 Accent 1" w:uiPriority="49"/>
+    <w:lsdException w:name="List Table 5 Dark Accent 1" w:uiPriority="50"/>
+    <w:lsdException w:name="List Table 6 Colorful Accent 1" w:uiPriority="51"/>
+    <w:lsdException w:name="List Table 7 Colorful Accent 1" w:uiPriority="52"/>
+    <w:lsdException w:name="List Table 1 Light Accent 2" w:uiPriority="46"/>
+    <w:lsdException w:name="List Table 2 Accent 2" w:uiPriority="47"/>
+    <w:lsdException w:name="List Table 3 Accent 2" w:uiPriority="48"/>
+    <w:lsdException w:name="List Table 4 Accent 2" w:uiPriority="49"/>
+    <w:lsdException w:name="List Table 5 Dark Accent 2" w:uiPriority="50"/>
+    <w:lsdException w:name="List Table 6 Colorful Accent 2" w:uiPriority="51"/>
+    <w:lsdException w:name="List Table 7 Colorful Accent 2" w:uiPriority="52"/>
+    <w:lsdException w:name="List Table 1 Light Accent 3" w:uiPriority="46"/>
+    <w:lsdException w:name="List Table 2 Accent 3" w:uiPriority="47"/>
+    <w:lsdException w:name="List Table 3 Accent 3" w:uiPriority="48"/>
+    <w:lsdException w:name="List Table 4 Accent 3" w:uiPriority="49"/>
+    <w:lsdException w:name="List Table 5 Dark Accent 3" w:uiPriority="50"/>
+    <w:lsdException w:name="List Table 6 Colorful Accent 3" w:uiPriority="51"/>
+    <w:lsdException w:name="List Table 7 Colorful Accent 3" w:uiPriority="52"/>
+    <w:lsdException w:name="List Table 1 Light Accent 4" w:uiPriority="46"/>
+    <w:lsdException w:name="List Table 2 Accent 4" w:uiPriority="47"/>
+    <w:lsdException w:name="List Table 3 Accent 4" w:uiPriority="48"/>
+    <w:lsdException w:name="List Table 4 Accent 4" w:uiPriority="49"/>
+    <w:lsdException w:name="List Table 5 Dark Accent 4" w:uiPriority="50"/>
+    <w:lsdException w:name="List Table 6 Colorful Accent 4" w:uiPriority="51"/>
+    <w:lsdException w:name="List Table 7 Colorful Accent 4" w:uiPriority="52"/>
+    <w:lsdException w:name="List Table 1 Light Accent 5" w:uiPriority="46"/>
+    <w:lsdException w:name="List Table 2 Accent 5" w:uiPriority="47"/>
+    <w:lsdException w:name="List Table 3 Accent 5" w:uiPriority="48"/>
+    <w:lsdException w:name="List Table 4 Accent 5" w:uiPriority="49"/>
+    <w:lsdException w:name="List Table 5 Dark Accent 5" w:uiPriority="50"/>
+    <w:lsdException w:name="List Table 6 Colorful Accent 5" w:uiPriority="51"/>
+    <w:lsdException w:name="List Table 7 Colorful Accent 5" w:uiPriority="52"/>
+    <w:lsdException w:name="List Table 1 Light Accent 6" w:uiPriority="46"/>
+    <w:lsdException w:name="List Table 2 Accent 6" w:uiPriority="47"/>
+    <w:lsdException w:name="List Table 3 Accent 6" w:uiPriority="48"/>
+    <w:lsdException w:name="List Table 4 Accent 6" w:uiPriority="49"/>
+    <w:lsdException w:name="List Table 5 Dark Accent 6" w:uiPriority="50"/>
+    <w:lsdException w:name="List Table 6 Colorful Accent 6" w:uiPriority="51"/>
+    <w:lsdException w:name="List Table 7 Colorful Accent 6" w:uiPriority="52"/>
+    <w:lsdException w:name="Mention" w:semiHidden="1" w:unhideWhenUsed="1"/>
   </w:latentStyles>
   <w:style w:type="paragraph" w:default="1" w:styleId="Normal">
     <w:name w:val="Normal"/>
@@ -11464,7 +10551,6 @@
     <w:uiPriority w:val="99"/>
     <w:semiHidden/>
     <w:unhideWhenUsed/>
-    <w:qFormat/>
     <w:tblPr>
       <w:tblInd w:w="0" w:type="dxa"/>
       <w:tblCellMar>
@@ -11755,7 +10841,6 @@
       <w:spacing w:line="240" w:lineRule="auto"/>
     </w:pPr>
     <w:tblPr>
-      <w:tblInd w:w="0" w:type="dxa"/>
       <w:tblBorders>
         <w:top w:val="single" w:sz="4" w:space="0" w:color="auto"/>
         <w:left w:val="single" w:sz="4" w:space="0" w:color="auto"/>
@@ -11764,12 +10849,6 @@
         <w:insideH w:val="single" w:sz="4" w:space="0" w:color="auto"/>
         <w:insideV w:val="single" w:sz="4" w:space="0" w:color="auto"/>
       </w:tblBorders>
-      <w:tblCellMar>
-        <w:top w:w="0" w:type="dxa"/>
-        <w:left w:w="108" w:type="dxa"/>
-        <w:bottom w:w="0" w:type="dxa"/>
-        <w:right w:w="108" w:type="dxa"/>
-      </w:tblCellMar>
     </w:tblPr>
   </w:style>
   <w:style w:type="paragraph" w:styleId="TM3">
@@ -12095,7 +11174,7 @@
 </file>
 
 <file path=customXml/itemProps2.xml><?xml version="1.0" encoding="utf-8"?>
-<ds:datastoreItem xmlns:ds="http://schemas.openxmlformats.org/officeDocument/2006/customXml" ds:itemID="{45F754FD-4B55-4296-AD2B-918FD3E01FF6}">
+<ds:datastoreItem xmlns:ds="http://schemas.openxmlformats.org/officeDocument/2006/customXml" ds:itemID="{974E43BA-8C06-4C88-AF06-E3C1FDA93B61}">
   <ds:schemaRefs>
     <ds:schemaRef ds:uri="http://schemas.openxmlformats.org/officeDocument/2006/bibliography"/>
   </ds:schemaRefs>

</xml_diff>

<commit_message>
Extension finished in report
</commit_message>
<xml_diff>
--- a/Rapport.docx
+++ b/Rapport.docx
@@ -359,7 +359,7 @@
               <w:lang w:eastAsia="fr-FR"/>
             </w:rPr>
             <w:pict>
-              <v:group id="Group 2" o:spid="_x0000_s1045" style="position:absolute;margin-left:1100.35pt;margin-top:0;width:264.55pt;height:690.65pt;z-index:251656704;mso-position-horizontal:right;mso-position-horizontal-relative:page;mso-position-vertical:bottom;mso-position-vertical-relative:page" coordorigin="5531,1258" coordsize="5291,13813" o:gfxdata="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">
+              <v:group id="Group 2" o:spid="_x0000_s1045" style="position:absolute;margin-left:1324.9pt;margin-top:0;width:264.55pt;height:690.65pt;z-index:251656704;mso-position-horizontal:right;mso-position-horizontal-relative:page;mso-position-vertical:bottom;mso-position-vertical-relative:page" coordorigin="5531,1258" coordsize="5291,13813" o:gfxdata="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">
                 <v:shapetype id="_x0000_t32" coordsize="21600,21600" o:spt="32" o:oned="t" path="m,l21600,21600e" filled="f">
                   <v:path arrowok="t" fillok="f" o:connecttype="none"/>
                   <o:lock v:ext="edit" shapetype="t"/>
@@ -401,7 +401,7 @@
               <w:lang w:eastAsia="fr-FR"/>
             </w:rPr>
             <w:pict>
-              <v:group id="Group 8" o:spid="_x0000_s1051" style="position:absolute;margin-left:1441.1pt;margin-top:0;width:332.7pt;height:227.25pt;z-index:251658752;mso-position-horizontal:right;mso-position-horizontal-relative:margin;mso-position-vertical:top;mso-position-vertical-relative:page" coordorigin="4136,15" coordsize="6654,4545" o:gfxdata="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" o:allowincell="f">
+              <v:group id="Group 8" o:spid="_x0000_s1051" style="position:absolute;margin-left:1733.8pt;margin-top:0;width:332.7pt;height:227.25pt;z-index:251658752;mso-position-horizontal:right;mso-position-horizontal-relative:margin;mso-position-vertical:top;mso-position-vertical-relative:page" coordorigin="4136,15" coordsize="6654,4545" o:gfxdata="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" o:allowincell="f">
                 <v:shape id="AutoShape 9" o:spid="_x0000_s1052" type="#_x0000_t32" style="position:absolute;left:4136;top:15;width:3058;height:3855;visibility:visible" o:connectortype="straight" o:gfxdata="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" strokecolor="#a7bfde [1620]"/>
                 <v:oval id="Oval 10" o:spid="_x0000_s1053" style="position:absolute;left:6674;top:444;width:4116;height:4116;visibility:visible" o:gfxdata="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" fillcolor="#a7bfde [1620]" stroked="f"/>
                 <v:oval id="Oval 11" o:spid="_x0000_s1054" style="position:absolute;left:6773;top:1058;width:3367;height:3367;visibility:visible" o:gfxdata="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" fillcolor="#d3dfee [820]" stroked="f"/>
@@ -473,7 +473,7 @@
         </w:rPr>
         <w:fldChar w:fldCharType="separate"/>
       </w:r>
-      <w:hyperlink w:anchor="_Toc450877972" w:history="1">
+      <w:hyperlink w:anchor="_Toc451814189" w:history="1">
         <w:r>
           <w:rPr>
             <w:rStyle w:val="Lienhypertexte"/>
@@ -501,7 +501,7 @@
             <w:noProof/>
             <w:webHidden/>
           </w:rPr>
-          <w:instrText xml:space="preserve"> PAGEREF _Toc450877972 \h </w:instrText>
+          <w:instrText xml:space="preserve"> PAGEREF _Toc451814189 \h </w:instrText>
         </w:r>
         <w:r>
           <w:rPr>
@@ -521,7 +521,7 @@
             <w:noProof/>
             <w:webHidden/>
           </w:rPr>
-          <w:t>3</w:t>
+          <w:t>2</w:t>
         </w:r>
         <w:r>
           <w:rPr>
@@ -544,7 +544,7 @@
           <w:lang w:eastAsia="fr-FR"/>
         </w:rPr>
       </w:pPr>
-      <w:hyperlink w:anchor="_Toc450877973" w:history="1">
+      <w:hyperlink w:anchor="_Toc451814190" w:history="1">
         <w:r>
           <w:rPr>
             <w:rStyle w:val="Lienhypertexte"/>
@@ -572,7 +572,7 @@
             <w:noProof/>
             <w:webHidden/>
           </w:rPr>
-          <w:instrText xml:space="preserve"> PAGEREF _Toc450877973 \h </w:instrText>
+          <w:instrText xml:space="preserve"> PAGEREF _Toc451814190 \h </w:instrText>
         </w:r>
         <w:r>
           <w:rPr>
@@ -615,7 +615,7 @@
           <w:lang w:eastAsia="fr-FR"/>
         </w:rPr>
       </w:pPr>
-      <w:hyperlink w:anchor="_Toc450877974" w:history="1">
+      <w:hyperlink w:anchor="_Toc451814191" w:history="1">
         <w:r>
           <w:rPr>
             <w:rStyle w:val="Lienhypertexte"/>
@@ -643,7 +643,7 @@
             <w:noProof/>
             <w:webHidden/>
           </w:rPr>
-          <w:instrText xml:space="preserve"> PAGEREF _Toc450877974 \h </w:instrText>
+          <w:instrText xml:space="preserve"> PAGEREF _Toc451814191 \h </w:instrText>
         </w:r>
         <w:r>
           <w:rPr>
@@ -686,7 +686,7 @@
           <w:lang w:eastAsia="fr-FR"/>
         </w:rPr>
       </w:pPr>
-      <w:hyperlink w:anchor="_Toc450877975" w:history="1">
+      <w:hyperlink w:anchor="_Toc451814192" w:history="1">
         <w:r>
           <w:rPr>
             <w:rStyle w:val="Lienhypertexte"/>
@@ -714,7 +714,7 @@
             <w:noProof/>
             <w:webHidden/>
           </w:rPr>
-          <w:instrText xml:space="preserve"> PAGEREF _Toc450877975 \h </w:instrText>
+          <w:instrText xml:space="preserve"> PAGEREF _Toc451814192 \h </w:instrText>
         </w:r>
         <w:r>
           <w:rPr>
@@ -757,7 +757,7 @@
           <w:lang w:eastAsia="fr-FR"/>
         </w:rPr>
       </w:pPr>
-      <w:hyperlink w:anchor="_Toc450877976" w:history="1">
+      <w:hyperlink w:anchor="_Toc451814193" w:history="1">
         <w:r>
           <w:rPr>
             <w:rStyle w:val="Lienhypertexte"/>
@@ -785,7 +785,7 @@
             <w:noProof/>
             <w:webHidden/>
           </w:rPr>
-          <w:instrText xml:space="preserve"> PAGEREF _Toc450877976 \h </w:instrText>
+          <w:instrText xml:space="preserve"> PAGEREF _Toc451814193 \h </w:instrText>
         </w:r>
         <w:r>
           <w:rPr>
@@ -828,7 +828,7 @@
           <w:lang w:eastAsia="fr-FR"/>
         </w:rPr>
       </w:pPr>
-      <w:hyperlink w:anchor="_Toc450877977" w:history="1">
+      <w:hyperlink w:anchor="_Toc451814194" w:history="1">
         <w:r>
           <w:rPr>
             <w:rStyle w:val="Lienhypertexte"/>
@@ -856,7 +856,7 @@
             <w:noProof/>
             <w:webHidden/>
           </w:rPr>
-          <w:instrText xml:space="preserve"> PAGEREF _Toc450877977 \h </w:instrText>
+          <w:instrText xml:space="preserve"> PAGEREF _Toc451814194 \h </w:instrText>
         </w:r>
         <w:r>
           <w:rPr>
@@ -899,7 +899,7 @@
           <w:lang w:eastAsia="fr-FR"/>
         </w:rPr>
       </w:pPr>
-      <w:hyperlink w:anchor="_Toc450877978" w:history="1">
+      <w:hyperlink w:anchor="_Toc451814195" w:history="1">
         <w:r>
           <w:rPr>
             <w:rStyle w:val="Lienhypertexte"/>
@@ -927,7 +927,7 @@
             <w:noProof/>
             <w:webHidden/>
           </w:rPr>
-          <w:instrText xml:space="preserve"> PAGEREF _Toc450877978 \h </w:instrText>
+          <w:instrText xml:space="preserve"> PAGEREF _Toc451814195 \h </w:instrText>
         </w:r>
         <w:r>
           <w:rPr>
@@ -971,7 +971,7 @@
           <w:lang w:eastAsia="fr-FR"/>
         </w:rPr>
       </w:pPr>
-      <w:hyperlink w:anchor="_Toc450877979" w:history="1">
+      <w:hyperlink w:anchor="_Toc451814196" w:history="1">
         <w:r>
           <w:rPr>
             <w:rStyle w:val="Lienhypertexte"/>
@@ -1015,7 +1015,7 @@
             <w:noProof/>
             <w:webHidden/>
           </w:rPr>
-          <w:instrText xml:space="preserve"> PAGEREF _Toc450877979 \h </w:instrText>
+          <w:instrText xml:space="preserve"> PAGEREF _Toc451814196 \h </w:instrText>
         </w:r>
         <w:r>
           <w:rPr>
@@ -1058,7 +1058,7 @@
           <w:lang w:eastAsia="fr-FR"/>
         </w:rPr>
       </w:pPr>
-      <w:hyperlink w:anchor="_Toc450877980" w:history="1">
+      <w:hyperlink w:anchor="_Toc451814197" w:history="1">
         <w:r>
           <w:rPr>
             <w:rStyle w:val="Lienhypertexte"/>
@@ -1086,7 +1086,7 @@
             <w:noProof/>
             <w:webHidden/>
           </w:rPr>
-          <w:instrText xml:space="preserve"> PAGEREF _Toc450877980 \h </w:instrText>
+          <w:instrText xml:space="preserve"> PAGEREF _Toc451814197 \h </w:instrText>
         </w:r>
         <w:r>
           <w:rPr>
@@ -1129,7 +1129,7 @@
           <w:lang w:eastAsia="fr-FR"/>
         </w:rPr>
       </w:pPr>
-      <w:hyperlink w:anchor="_Toc450877981" w:history="1">
+      <w:hyperlink w:anchor="_Toc451814198" w:history="1">
         <w:r>
           <w:rPr>
             <w:rStyle w:val="Lienhypertexte"/>
@@ -1157,7 +1157,7 @@
             <w:noProof/>
             <w:webHidden/>
           </w:rPr>
-          <w:instrText xml:space="preserve"> PAGEREF _Toc450877981 \h </w:instrText>
+          <w:instrText xml:space="preserve"> PAGEREF _Toc451814198 \h </w:instrText>
         </w:r>
         <w:r>
           <w:rPr>
@@ -1200,7 +1200,7 @@
           <w:lang w:eastAsia="fr-FR"/>
         </w:rPr>
       </w:pPr>
-      <w:hyperlink w:anchor="_Toc450877982" w:history="1">
+      <w:hyperlink w:anchor="_Toc451814199" w:history="1">
         <w:r>
           <w:rPr>
             <w:rStyle w:val="Lienhypertexte"/>
@@ -1228,7 +1228,7 @@
             <w:noProof/>
             <w:webHidden/>
           </w:rPr>
-          <w:instrText xml:space="preserve"> PAGEREF _Toc450877982 \h </w:instrText>
+          <w:instrText xml:space="preserve"> PAGEREF _Toc451814199 \h </w:instrText>
         </w:r>
         <w:r>
           <w:rPr>
@@ -1271,7 +1271,7 @@
           <w:lang w:eastAsia="fr-FR"/>
         </w:rPr>
       </w:pPr>
-      <w:hyperlink w:anchor="_Toc450877983" w:history="1">
+      <w:hyperlink w:anchor="_Toc451814200" w:history="1">
         <w:r>
           <w:rPr>
             <w:rStyle w:val="Lienhypertexte"/>
@@ -1299,7 +1299,7 @@
             <w:noProof/>
             <w:webHidden/>
           </w:rPr>
-          <w:instrText xml:space="preserve"> PAGEREF _Toc450877983 \h </w:instrText>
+          <w:instrText xml:space="preserve"> PAGEREF _Toc451814200 \h </w:instrText>
         </w:r>
         <w:r>
           <w:rPr>
@@ -1342,30 +1342,14 @@
           <w:lang w:eastAsia="fr-FR"/>
         </w:rPr>
       </w:pPr>
-      <w:hyperlink w:anchor="_Toc450877984" w:history="1">
+      <w:hyperlink w:anchor="_Toc451814201" w:history="1">
         <w:r>
           <w:rPr>
             <w:rStyle w:val="Lienhypertexte"/>
             <w:rFonts w:ascii="Times New Roman" w:hAnsi="Times New Roman" w:cs="Times New Roman"/>
             <w:noProof/>
           </w:rPr>
-          <w:t>2.1 La vue principale</w:t>
-        </w:r>
-        <w:r>
-          <w:rPr>
-            <w:rStyle w:val="Lienhypertexte"/>
-            <w:rFonts w:ascii="Times New Roman" w:hAnsi="Times New Roman" w:cs="Times New Roman"/>
-            <w:noProof/>
-          </w:rPr>
-          <w:t xml:space="preserve"> </w:t>
-        </w:r>
-        <w:r>
-          <w:rPr>
-            <w:rStyle w:val="Lienhypertexte"/>
-            <w:rFonts w:ascii="Times New Roman" w:hAnsi="Times New Roman" w:cs="Times New Roman"/>
-            <w:noProof/>
-          </w:rPr>
-          <w:t>: MainWindow</w:t>
+          <w:t>2.1 La vue principale : MainWindow</w:t>
         </w:r>
         <w:r>
           <w:rPr>
@@ -1386,7 +1370,7 @@
             <w:noProof/>
             <w:webHidden/>
           </w:rPr>
-          <w:instrText xml:space="preserve"> PAGEREF _Toc450877984 \h </w:instrText>
+          <w:instrText xml:space="preserve"> PAGEREF _Toc451814201 \h </w:instrText>
         </w:r>
         <w:r>
           <w:rPr>
@@ -1429,7 +1413,7 @@
           <w:lang w:eastAsia="fr-FR"/>
         </w:rPr>
       </w:pPr>
-      <w:hyperlink w:anchor="_Toc450877985" w:history="1">
+      <w:hyperlink w:anchor="_Toc451814202" w:history="1">
         <w:r>
           <w:rPr>
             <w:rStyle w:val="Lienhypertexte"/>
@@ -1457,7 +1441,7 @@
             <w:noProof/>
             <w:webHidden/>
           </w:rPr>
-          <w:instrText xml:space="preserve"> PAGEREF _Toc450877985 \h </w:instrText>
+          <w:instrText xml:space="preserve"> PAGEREF _Toc451814202 \h </w:instrText>
         </w:r>
         <w:r>
           <w:rPr>
@@ -1500,7 +1484,7 @@
           <w:lang w:eastAsia="fr-FR"/>
         </w:rPr>
       </w:pPr>
-      <w:hyperlink w:anchor="_Toc450877986" w:history="1">
+      <w:hyperlink w:anchor="_Toc451814203" w:history="1">
         <w:r>
           <w:rPr>
             <w:rStyle w:val="Lienhypertexte"/>
@@ -1528,7 +1512,7 @@
             <w:noProof/>
             <w:webHidden/>
           </w:rPr>
-          <w:instrText xml:space="preserve"> PAGEREF _Toc450877986 \h </w:instrText>
+          <w:instrText xml:space="preserve"> PAGEREF _Toc451814203 \h </w:instrText>
         </w:r>
         <w:r>
           <w:rPr>
@@ -1571,7 +1555,7 @@
           <w:lang w:eastAsia="fr-FR"/>
         </w:rPr>
       </w:pPr>
-      <w:hyperlink w:anchor="_Toc450877987" w:history="1">
+      <w:hyperlink w:anchor="_Toc451814204" w:history="1">
         <w:r>
           <w:rPr>
             <w:rStyle w:val="Lienhypertexte"/>
@@ -1599,7 +1583,7 @@
             <w:noProof/>
             <w:webHidden/>
           </w:rPr>
-          <w:instrText xml:space="preserve"> PAGEREF _Toc450877987 \h </w:instrText>
+          <w:instrText xml:space="preserve"> PAGEREF _Toc451814204 \h </w:instrText>
         </w:r>
         <w:r>
           <w:rPr>
@@ -1642,7 +1626,7 @@
           <w:lang w:eastAsia="fr-FR"/>
         </w:rPr>
       </w:pPr>
-      <w:hyperlink w:anchor="_Toc450877988" w:history="1">
+      <w:hyperlink w:anchor="_Toc451814205" w:history="1">
         <w:r>
           <w:rPr>
             <w:rStyle w:val="Lienhypertexte"/>
@@ -1670,7 +1654,7 @@
             <w:noProof/>
             <w:webHidden/>
           </w:rPr>
-          <w:instrText xml:space="preserve"> PAGEREF _Toc450877988 \h </w:instrText>
+          <w:instrText xml:space="preserve"> PAGEREF _Toc451814205 \h </w:instrText>
         </w:r>
         <w:r>
           <w:rPr>
@@ -1713,7 +1697,7 @@
           <w:lang w:eastAsia="fr-FR"/>
         </w:rPr>
       </w:pPr>
-      <w:hyperlink w:anchor="_Toc450877989" w:history="1">
+      <w:hyperlink w:anchor="_Toc451814206" w:history="1">
         <w:r>
           <w:rPr>
             <w:rStyle w:val="Lienhypertexte"/>
@@ -1741,7 +1725,7 @@
             <w:noProof/>
             <w:webHidden/>
           </w:rPr>
-          <w:instrText xml:space="preserve"> PAGEREF _Toc450877989 \h </w:instrText>
+          <w:instrText xml:space="preserve"> PAGEREF _Toc451814206 \h </w:instrText>
         </w:r>
         <w:r>
           <w:rPr>
@@ -1784,7 +1768,7 @@
           <w:lang w:eastAsia="fr-FR"/>
         </w:rPr>
       </w:pPr>
-      <w:hyperlink w:anchor="_Toc450877990" w:history="1">
+      <w:hyperlink w:anchor="_Toc451814207" w:history="1">
         <w:r>
           <w:rPr>
             <w:rStyle w:val="Lienhypertexte"/>
@@ -1812,7 +1796,7 @@
             <w:noProof/>
             <w:webHidden/>
           </w:rPr>
-          <w:instrText xml:space="preserve"> PAGEREF _Toc450877990 \h </w:instrText>
+          <w:instrText xml:space="preserve"> PAGEREF _Toc451814207 \h </w:instrText>
         </w:r>
         <w:r>
           <w:rPr>
@@ -1855,7 +1839,7 @@
           <w:lang w:eastAsia="fr-FR"/>
         </w:rPr>
       </w:pPr>
-      <w:hyperlink w:anchor="_Toc450877991" w:history="1">
+      <w:hyperlink w:anchor="_Toc451814208" w:history="1">
         <w:r>
           <w:rPr>
             <w:rStyle w:val="Lienhypertexte"/>
@@ -1883,7 +1867,7 @@
             <w:noProof/>
             <w:webHidden/>
           </w:rPr>
-          <w:instrText xml:space="preserve"> PAGEREF _Toc450877991 \h </w:instrText>
+          <w:instrText xml:space="preserve"> PAGEREF _Toc451814208 \h </w:instrText>
         </w:r>
         <w:r>
           <w:rPr>
@@ -1926,7 +1910,7 @@
           <w:lang w:eastAsia="fr-FR"/>
         </w:rPr>
       </w:pPr>
-      <w:hyperlink w:anchor="_Toc450877992" w:history="1">
+      <w:hyperlink w:anchor="_Toc451814209" w:history="1">
         <w:r>
           <w:rPr>
             <w:rStyle w:val="Lienhypertexte"/>
@@ -1954,7 +1938,7 @@
             <w:noProof/>
             <w:webHidden/>
           </w:rPr>
-          <w:instrText xml:space="preserve"> PAGEREF _Toc450877992 \h </w:instrText>
+          <w:instrText xml:space="preserve"> PAGEREF _Toc451814209 \h </w:instrText>
         </w:r>
         <w:r>
           <w:rPr>
@@ -1997,7 +1981,7 @@
           <w:lang w:eastAsia="fr-FR"/>
         </w:rPr>
       </w:pPr>
-      <w:hyperlink w:anchor="_Toc450877993" w:history="1">
+      <w:hyperlink w:anchor="_Toc451814210" w:history="1">
         <w:r>
           <w:rPr>
             <w:rStyle w:val="Lienhypertexte"/>
@@ -2025,7 +2009,7 @@
             <w:noProof/>
             <w:webHidden/>
           </w:rPr>
-          <w:instrText xml:space="preserve"> PAGEREF _Toc450877993 \h </w:instrText>
+          <w:instrText xml:space="preserve"> PAGEREF _Toc451814210 \h </w:instrText>
         </w:r>
         <w:r>
           <w:rPr>
@@ -2068,7 +2052,7 @@
           <w:lang w:eastAsia="fr-FR"/>
         </w:rPr>
       </w:pPr>
-      <w:hyperlink w:anchor="_Toc450877994" w:history="1">
+      <w:hyperlink w:anchor="_Toc451814211" w:history="1">
         <w:r>
           <w:rPr>
             <w:rStyle w:val="Lienhypertexte"/>
@@ -2096,7 +2080,7 @@
             <w:noProof/>
             <w:webHidden/>
           </w:rPr>
-          <w:instrText xml:space="preserve"> PAGEREF _Toc450877994 \h </w:instrText>
+          <w:instrText xml:space="preserve"> PAGEREF _Toc451814211 \h </w:instrText>
         </w:r>
         <w:r>
           <w:rPr>
@@ -2139,7 +2123,7 @@
           <w:lang w:eastAsia="fr-FR"/>
         </w:rPr>
       </w:pPr>
-      <w:hyperlink w:anchor="_Toc450877995" w:history="1">
+      <w:hyperlink w:anchor="_Toc451814212" w:history="1">
         <w:r>
           <w:rPr>
             <w:rStyle w:val="Lienhypertexte"/>
@@ -2167,7 +2151,7 @@
             <w:noProof/>
             <w:webHidden/>
           </w:rPr>
-          <w:instrText xml:space="preserve"> PAGEREF _Toc450877995 \h </w:instrText>
+          <w:instrText xml:space="preserve"> PAGEREF _Toc451814212 \h </w:instrText>
         </w:r>
         <w:r>
           <w:rPr>
@@ -2187,7 +2171,7 @@
             <w:noProof/>
             <w:webHidden/>
           </w:rPr>
-          <w:t>18</w:t>
+          <w:t>21</w:t>
         </w:r>
         <w:r>
           <w:rPr>
@@ -2210,7 +2194,7 @@
           <w:lang w:eastAsia="fr-FR"/>
         </w:rPr>
       </w:pPr>
-      <w:hyperlink w:anchor="_Toc450877996" w:history="1">
+      <w:hyperlink w:anchor="_Toc451814213" w:history="1">
         <w:r>
           <w:rPr>
             <w:rStyle w:val="Lienhypertexte"/>
@@ -2238,7 +2222,7 @@
             <w:noProof/>
             <w:webHidden/>
           </w:rPr>
-          <w:instrText xml:space="preserve"> PAGEREF _Toc450877996 \h </w:instrText>
+          <w:instrText xml:space="preserve"> PAGEREF _Toc451814213 \h </w:instrText>
         </w:r>
         <w:r>
           <w:rPr>
@@ -2258,7 +2242,7 @@
             <w:noProof/>
             <w:webHidden/>
           </w:rPr>
-          <w:t>19</w:t>
+          <w:t>22</w:t>
         </w:r>
         <w:r>
           <w:rPr>
@@ -2281,7 +2265,7 @@
           <w:lang w:eastAsia="fr-FR"/>
         </w:rPr>
       </w:pPr>
-      <w:hyperlink w:anchor="_Toc450877997" w:history="1">
+      <w:hyperlink w:anchor="_Toc451814214" w:history="1">
         <w:r>
           <w:rPr>
             <w:rStyle w:val="Lienhypertexte"/>
@@ -2309,7 +2293,7 @@
             <w:noProof/>
             <w:webHidden/>
           </w:rPr>
-          <w:instrText xml:space="preserve"> PAGEREF _Toc450877997 \h </w:instrText>
+          <w:instrText xml:space="preserve"> PAGEREF _Toc451814214 \h </w:instrText>
         </w:r>
         <w:r>
           <w:rPr>
@@ -2329,78 +2313,7 @@
             <w:noProof/>
             <w:webHidden/>
           </w:rPr>
-          <w:t>20</w:t>
-        </w:r>
-        <w:r>
-          <w:rPr>
-            <w:noProof/>
-            <w:webHidden/>
-          </w:rPr>
-          <w:fldChar w:fldCharType="end"/>
-        </w:r>
-      </w:hyperlink>
-    </w:p>
-    <w:p>
-      <w:pPr>
-        <w:pStyle w:val="TM1"/>
-        <w:tabs>
-          <w:tab w:val="right" w:leader="dot" w:pos="9062"/>
-        </w:tabs>
-        <w:rPr>
-          <w:rFonts w:eastAsiaTheme="minorEastAsia"/>
-          <w:noProof/>
-          <w:lang w:eastAsia="fr-FR"/>
-        </w:rPr>
-      </w:pPr>
-      <w:hyperlink w:anchor="_Toc450877998" w:history="1">
-        <w:r>
-          <w:rPr>
-            <w:rStyle w:val="Lienhypertexte"/>
-            <w:rFonts w:ascii="Times New Roman" w:hAnsi="Times New Roman" w:cs="Times New Roman"/>
-            <w:noProof/>
-          </w:rPr>
-          <w:t>Annexes</w:t>
-        </w:r>
-        <w:r>
-          <w:rPr>
-            <w:noProof/>
-            <w:webHidden/>
-          </w:rPr>
-          <w:tab/>
-        </w:r>
-        <w:r>
-          <w:rPr>
-            <w:noProof/>
-            <w:webHidden/>
-          </w:rPr>
-          <w:fldChar w:fldCharType="begin"/>
-        </w:r>
-        <w:r>
-          <w:rPr>
-            <w:noProof/>
-            <w:webHidden/>
-          </w:rPr>
-          <w:instrText xml:space="preserve"> PAGEREF _Toc450877998 \h </w:instrText>
-        </w:r>
-        <w:r>
-          <w:rPr>
-            <w:noProof/>
-            <w:webHidden/>
-          </w:rPr>
-        </w:r>
-        <w:r>
-          <w:rPr>
-            <w:noProof/>
-            <w:webHidden/>
-          </w:rPr>
-          <w:fldChar w:fldCharType="separate"/>
-        </w:r>
-        <w:r>
-          <w:rPr>
-            <w:noProof/>
-            <w:webHidden/>
-          </w:rPr>
-          <w:t>21</w:t>
+          <w:t>23</w:t>
         </w:r>
         <w:r>
           <w:rPr>
@@ -2426,7 +2339,7 @@
         <w:lastRenderedPageBreak/>
         <w:fldChar w:fldCharType="end"/>
       </w:r>
-      <w:bookmarkStart w:id="0" w:name="_Toc450877972"/>
+      <w:bookmarkStart w:id="0" w:name="_Toc451814189"/>
       <w:r>
         <w:rPr>
           <w:rFonts w:ascii="Times New Roman" w:hAnsi="Times New Roman" w:cs="Times New Roman"/>
@@ -2527,7 +2440,7 @@
           <w:rFonts w:ascii="Times New Roman" w:hAnsi="Times New Roman" w:cs="Times New Roman"/>
         </w:rPr>
       </w:pPr>
-      <w:bookmarkStart w:id="1" w:name="_Toc450877973"/>
+      <w:bookmarkStart w:id="1" w:name="_Toc451814190"/>
       <w:r>
         <w:rPr>
           <w:rFonts w:ascii="Times New Roman" w:hAnsi="Times New Roman" w:cs="Times New Roman"/>
@@ -2544,7 +2457,7 @@
           <w:rFonts w:ascii="Times New Roman" w:hAnsi="Times New Roman" w:cs="Times New Roman"/>
         </w:rPr>
       </w:pPr>
-      <w:bookmarkStart w:id="2" w:name="_Toc450877974"/>
+      <w:bookmarkStart w:id="2" w:name="_Toc451814191"/>
       <w:r>
         <w:rPr>
           <w:rFonts w:ascii="Times New Roman" w:hAnsi="Times New Roman" w:cs="Times New Roman"/>
@@ -2901,7 +2814,7 @@
           <w:rFonts w:ascii="Times New Roman" w:hAnsi="Times New Roman" w:cs="Times New Roman"/>
         </w:rPr>
       </w:pPr>
-      <w:bookmarkStart w:id="3" w:name="_Toc450877975"/>
+      <w:bookmarkStart w:id="3" w:name="_Toc451814192"/>
       <w:r>
         <w:rPr>
           <w:rFonts w:ascii="Times New Roman" w:hAnsi="Times New Roman" w:cs="Times New Roman"/>
@@ -3119,7 +3032,7 @@
           <w:rFonts w:ascii="Times New Roman" w:hAnsi="Times New Roman" w:cs="Times New Roman"/>
         </w:rPr>
       </w:pPr>
-      <w:bookmarkStart w:id="4" w:name="_Toc451470428"/>
+      <w:bookmarkStart w:id="4" w:name="_Toc451814117"/>
       <w:r>
         <w:t xml:space="preserve">Figure </w:t>
       </w:r>
@@ -3389,7 +3302,7 @@
                     <a:blip r:embed="rId11" cstate="print">
                       <a:extLst>
                         <a:ext uri="{28A0092B-C50C-407E-A947-70E740481C1C}">
-                          <a14:useLocalDpi xmlns:a14="http://schemas.microsoft.com/office/drawing/2010/main" xmlns:wps="http://schemas.microsoft.com/office/word/2010/wordprocessingShape" xmlns:wpi="http://schemas.microsoft.com/office/word/2010/wordprocessingInk" xmlns:wpg="http://schemas.microsoft.com/office/word/2010/wordprocessingGroup" xmlns:w16se="http://schemas.microsoft.com/office/word/2015/wordml/symex" xmlns:w15="http://schemas.microsoft.com/office/word/2012/wordml" xmlns:w14="http://schemas.microsoft.com/office/word/2010/wordml" xmlns:w="http://schemas.openxmlformats.org/wordprocessingml/2006/main" xmlns:w10="urn:schemas-microsoft-com:office:word" xmlns:wp14="http://schemas.microsoft.com/office/word/2010/wordprocessingDrawing" xmlns:v="urn:schemas-microsoft-com:vml" xmlns:o="urn:schemas-microsoft-com:office:office" xmlns:mc="http://schemas.openxmlformats.org/markup-compatibility/2006" xmlns:cx2="http://schemas.microsoft.com/office/drawing/2015/10/21/chartex" xmlns:cx1="http://schemas.microsoft.com/office/drawing/2015/9/8/chartex" xmlns:cx="http://schemas.microsoft.com/office/drawing/2014/chartex" xmlns:wpc="http://schemas.microsoft.com/office/word/2010/wordprocessingCanvas" xmlns="" val="0"/>
+                          <a14:useLocalDpi xmlns="" xmlns:wpc="http://schemas.microsoft.com/office/word/2010/wordprocessingCanvas" xmlns:cx="http://schemas.microsoft.com/office/drawing/2014/chartex" xmlns:cx1="http://schemas.microsoft.com/office/drawing/2015/9/8/chartex" xmlns:cx2="http://schemas.microsoft.com/office/drawing/2015/10/21/chartex" xmlns:mc="http://schemas.openxmlformats.org/markup-compatibility/2006" xmlns:o="urn:schemas-microsoft-com:office:office" xmlns:v="urn:schemas-microsoft-com:vml" xmlns:wp14="http://schemas.microsoft.com/office/word/2010/wordprocessingDrawing" xmlns:w10="urn:schemas-microsoft-com:office:word" xmlns:w="http://schemas.openxmlformats.org/wordprocessingml/2006/main" xmlns:w14="http://schemas.microsoft.com/office/word/2010/wordml" xmlns:w15="http://schemas.microsoft.com/office/word/2012/wordml" xmlns:w16se="http://schemas.microsoft.com/office/word/2015/wordml/symex" xmlns:wpg="http://schemas.microsoft.com/office/word/2010/wordprocessingGroup" xmlns:wpi="http://schemas.microsoft.com/office/word/2010/wordprocessingInk" xmlns:wps="http://schemas.microsoft.com/office/word/2010/wordprocessingShape" xmlns:a14="http://schemas.microsoft.com/office/drawing/2010/main" val="0"/>
                         </a:ext>
                       </a:extLst>
                     </a:blip>
@@ -3421,7 +3334,7 @@
           <w:rFonts w:ascii="Times New Roman" w:hAnsi="Times New Roman" w:cs="Times New Roman"/>
         </w:rPr>
       </w:pPr>
-      <w:bookmarkStart w:id="5" w:name="_Toc451470429"/>
+      <w:bookmarkStart w:id="5" w:name="_Toc451814118"/>
       <w:r>
         <w:t xml:space="preserve">Figure </w:t>
       </w:r>
@@ -3547,7 +3460,7 @@
           <w:rFonts w:ascii="Times New Roman" w:hAnsi="Times New Roman" w:cs="Times New Roman"/>
         </w:rPr>
       </w:pPr>
-      <w:bookmarkStart w:id="6" w:name="_Toc450877976"/>
+      <w:bookmarkStart w:id="6" w:name="_Toc451814193"/>
       <w:r>
         <w:rPr>
           <w:rFonts w:ascii="Times New Roman" w:hAnsi="Times New Roman" w:cs="Times New Roman"/>
@@ -3660,7 +3573,7 @@
           <w:rFonts w:ascii="Times New Roman" w:hAnsi="Times New Roman" w:cs="Times New Roman"/>
         </w:rPr>
       </w:pPr>
-      <w:bookmarkStart w:id="7" w:name="_Toc451470430"/>
+      <w:bookmarkStart w:id="7" w:name="_Toc451814119"/>
       <w:r>
         <w:t xml:space="preserve">Figure </w:t>
       </w:r>
@@ -3805,7 +3718,7 @@
           <w:rFonts w:ascii="Times New Roman" w:hAnsi="Times New Roman" w:cs="Times New Roman"/>
         </w:rPr>
       </w:pPr>
-      <w:bookmarkStart w:id="8" w:name="_Toc450877977"/>
+      <w:bookmarkStart w:id="8" w:name="_Toc451814194"/>
       <w:r>
         <w:rPr>
           <w:rFonts w:ascii="Times New Roman" w:hAnsi="Times New Roman" w:cs="Times New Roman"/>
@@ -4408,7 +4321,7 @@
           <w:rFonts w:ascii="Times New Roman" w:hAnsi="Times New Roman" w:cs="Times New Roman"/>
         </w:rPr>
       </w:pPr>
-      <w:bookmarkStart w:id="9" w:name="_Toc450877978"/>
+      <w:bookmarkStart w:id="9" w:name="_Toc451814195"/>
       <w:r>
         <w:rPr>
           <w:rFonts w:ascii="Times New Roman" w:hAnsi="Times New Roman" w:cs="Times New Roman"/>
@@ -4443,7 +4356,7 @@
           <w:rFonts w:ascii="Times New Roman" w:hAnsi="Times New Roman" w:cs="Times New Roman"/>
         </w:rPr>
       </w:pPr>
-      <w:bookmarkStart w:id="10" w:name="_Toc450877979"/>
+      <w:bookmarkStart w:id="10" w:name="_Toc451814196"/>
       <w:r>
         <w:rPr>
           <w:rFonts w:ascii="Times New Roman" w:hAnsi="Times New Roman" w:cs="Times New Roman"/>
@@ -4493,7 +4406,7 @@
           <w:rFonts w:ascii="Times New Roman" w:hAnsi="Times New Roman" w:cs="Times New Roman"/>
         </w:rPr>
       </w:pPr>
-      <w:bookmarkStart w:id="11" w:name="_Toc450877980"/>
+      <w:bookmarkStart w:id="11" w:name="_Toc451814197"/>
       <w:r>
         <w:rPr>
           <w:rFonts w:ascii="Times New Roman" w:hAnsi="Times New Roman" w:cs="Times New Roman"/>
@@ -4787,7 +4700,7 @@
           <w:rFonts w:ascii="Times New Roman" w:hAnsi="Times New Roman" w:cs="Times New Roman"/>
         </w:rPr>
       </w:pPr>
-      <w:bookmarkStart w:id="12" w:name="_Toc450877981"/>
+      <w:bookmarkStart w:id="12" w:name="_Toc451814198"/>
       <w:r>
         <w:rPr>
           <w:rFonts w:ascii="Times New Roman" w:hAnsi="Times New Roman" w:cs="Times New Roman"/>
@@ -5207,7 +5120,7 @@
           <w:rFonts w:ascii="Times New Roman" w:hAnsi="Times New Roman" w:cs="Times New Roman"/>
         </w:rPr>
       </w:pPr>
-      <w:bookmarkStart w:id="13" w:name="_Toc450877982"/>
+      <w:bookmarkStart w:id="13" w:name="_Toc451814199"/>
       <w:r>
         <w:rPr>
           <w:rFonts w:ascii="Times New Roman" w:hAnsi="Times New Roman" w:cs="Times New Roman"/>
@@ -5343,7 +5256,7 @@
           <w:rFonts w:ascii="Times New Roman" w:hAnsi="Times New Roman" w:cs="Times New Roman"/>
         </w:rPr>
       </w:pPr>
-      <w:bookmarkStart w:id="14" w:name="_Toc450877983"/>
+      <w:bookmarkStart w:id="14" w:name="_Toc451814200"/>
       <w:r>
         <w:rPr>
           <w:rFonts w:ascii="Times New Roman" w:hAnsi="Times New Roman" w:cs="Times New Roman"/>
@@ -5425,7 +5338,7 @@
           <w:rFonts w:ascii="Times New Roman" w:hAnsi="Times New Roman" w:cs="Times New Roman"/>
         </w:rPr>
       </w:pPr>
-      <w:bookmarkStart w:id="15" w:name="_Toc450877984"/>
+      <w:bookmarkStart w:id="15" w:name="_Toc451814201"/>
       <w:r>
         <w:rPr>
           <w:rFonts w:ascii="Times New Roman" w:hAnsi="Times New Roman" w:cs="Times New Roman"/>
@@ -5540,7 +5453,7 @@
           <w:rFonts w:ascii="Times New Roman" w:hAnsi="Times New Roman" w:cs="Times New Roman"/>
         </w:rPr>
       </w:pPr>
-      <w:bookmarkStart w:id="16" w:name="_Toc451470431"/>
+      <w:bookmarkStart w:id="16" w:name="_Toc451814120"/>
       <w:r>
         <w:t xml:space="preserve">Figure </w:t>
       </w:r>
@@ -5840,7 +5753,7 @@
           <w:rFonts w:ascii="Times New Roman" w:hAnsi="Times New Roman" w:cs="Times New Roman"/>
         </w:rPr>
       </w:pPr>
-      <w:bookmarkStart w:id="17" w:name="_Toc450877985"/>
+      <w:bookmarkStart w:id="17" w:name="_Toc451814202"/>
       <w:r>
         <w:rPr>
           <w:rFonts w:ascii="Times New Roman" w:hAnsi="Times New Roman" w:cs="Times New Roman"/>
@@ -5910,7 +5823,7 @@
           <w:rFonts w:ascii="Times New Roman" w:hAnsi="Times New Roman" w:cs="Times New Roman"/>
         </w:rPr>
       </w:pPr>
-      <w:bookmarkStart w:id="18" w:name="_Toc450877986"/>
+      <w:bookmarkStart w:id="18" w:name="_Toc451814203"/>
       <w:r>
         <w:rPr>
           <w:rFonts w:ascii="Times New Roman" w:hAnsi="Times New Roman" w:cs="Times New Roman"/>
@@ -6013,7 +5926,7 @@
           <w:rFonts w:ascii="Times New Roman" w:hAnsi="Times New Roman" w:cs="Times New Roman"/>
         </w:rPr>
       </w:pPr>
-      <w:bookmarkStart w:id="19" w:name="_Toc451470432"/>
+      <w:bookmarkStart w:id="19" w:name="_Toc451814121"/>
       <w:r>
         <w:t xml:space="preserve">Figure </w:t>
       </w:r>
@@ -6187,7 +6100,7 @@
           <w:rFonts w:ascii="Times New Roman" w:hAnsi="Times New Roman" w:cs="Times New Roman"/>
         </w:rPr>
       </w:pPr>
-      <w:bookmarkStart w:id="20" w:name="_Toc450877987"/>
+      <w:bookmarkStart w:id="20" w:name="_Toc451814204"/>
       <w:r>
         <w:rPr>
           <w:rFonts w:ascii="Times New Roman" w:hAnsi="Times New Roman" w:cs="Times New Roman"/>
@@ -6310,7 +6223,7 @@
           <w:rFonts w:ascii="Times New Roman" w:hAnsi="Times New Roman" w:cs="Times New Roman"/>
         </w:rPr>
       </w:pPr>
-      <w:bookmarkStart w:id="21" w:name="_Toc451470433"/>
+      <w:bookmarkStart w:id="21" w:name="_Toc451814122"/>
       <w:r>
         <w:t xml:space="preserve">Figure </w:t>
       </w:r>
@@ -6503,7 +6416,7 @@
           <w:rFonts w:ascii="Times New Roman" w:hAnsi="Times New Roman" w:cs="Times New Roman"/>
         </w:rPr>
       </w:pPr>
-      <w:bookmarkStart w:id="22" w:name="_Toc450877988"/>
+      <w:bookmarkStart w:id="22" w:name="_Toc451814205"/>
       <w:r>
         <w:rPr>
           <w:rFonts w:ascii="Times New Roman" w:hAnsi="Times New Roman" w:cs="Times New Roman"/>
@@ -6620,7 +6533,7 @@
           <w:rFonts w:ascii="Times New Roman" w:hAnsi="Times New Roman" w:cs="Times New Roman"/>
         </w:rPr>
       </w:pPr>
-      <w:bookmarkStart w:id="23" w:name="_Toc451470434"/>
+      <w:bookmarkStart w:id="23" w:name="_Toc451814123"/>
       <w:r>
         <w:t xml:space="preserve">Figure </w:t>
       </w:r>
@@ -6818,7 +6731,7 @@
           <w:rFonts w:ascii="Times New Roman" w:hAnsi="Times New Roman" w:cs="Times New Roman"/>
         </w:rPr>
       </w:pPr>
-      <w:bookmarkStart w:id="24" w:name="_Toc450877989"/>
+      <w:bookmarkStart w:id="24" w:name="_Toc451814206"/>
       <w:r>
         <w:rPr>
           <w:rFonts w:ascii="Times New Roman" w:hAnsi="Times New Roman" w:cs="Times New Roman"/>
@@ -7655,7 +7568,7 @@
           <w:rFonts w:ascii="Times New Roman" w:hAnsi="Times New Roman" w:cs="Times New Roman"/>
         </w:rPr>
       </w:pPr>
-      <w:bookmarkStart w:id="25" w:name="_Toc450877990"/>
+      <w:bookmarkStart w:id="25" w:name="_Toc451814207"/>
       <w:r>
         <w:rPr>
           <w:rFonts w:ascii="Times New Roman" w:hAnsi="Times New Roman" w:cs="Times New Roman"/>
@@ -7721,7 +7634,7 @@
           <w:rFonts w:ascii="Times New Roman" w:hAnsi="Times New Roman" w:cs="Times New Roman"/>
         </w:rPr>
       </w:pPr>
-      <w:bookmarkStart w:id="26" w:name="_Toc450877991"/>
+      <w:bookmarkStart w:id="26" w:name="_Toc451814208"/>
       <w:r>
         <w:rPr>
           <w:rFonts w:ascii="Times New Roman" w:hAnsi="Times New Roman" w:cs="Times New Roman"/>
@@ -8080,7 +7993,7 @@
           <w:rFonts w:ascii="Times New Roman" w:hAnsi="Times New Roman" w:cs="Times New Roman"/>
         </w:rPr>
       </w:pPr>
-      <w:bookmarkStart w:id="27" w:name="_Toc450877992"/>
+      <w:bookmarkStart w:id="27" w:name="_Toc451814209"/>
       <w:r>
         <w:rPr>
           <w:rFonts w:ascii="Times New Roman" w:hAnsi="Times New Roman" w:cs="Times New Roman"/>
@@ -8626,7 +8539,7 @@
           <w:rFonts w:ascii="Times New Roman" w:hAnsi="Times New Roman" w:cs="Times New Roman"/>
         </w:rPr>
       </w:pPr>
-      <w:bookmarkStart w:id="28" w:name="_Toc450877993"/>
+      <w:bookmarkStart w:id="28" w:name="_Toc451814210"/>
       <w:r>
         <w:rPr>
           <w:rFonts w:ascii="Times New Roman" w:hAnsi="Times New Roman" w:cs="Times New Roman"/>
@@ -8643,7 +8556,7 @@
           <w:rFonts w:ascii="Times New Roman" w:hAnsi="Times New Roman" w:cs="Times New Roman"/>
         </w:rPr>
       </w:pPr>
-      <w:bookmarkStart w:id="29" w:name="_Toc450877994"/>
+      <w:bookmarkStart w:id="29" w:name="_Toc451814211"/>
       <w:r>
         <w:rPr>
           <w:rFonts w:ascii="Times New Roman" w:hAnsi="Times New Roman" w:cs="Times New Roman"/>
@@ -9088,6 +9001,7 @@
           <w:rFonts w:ascii="Times New Roman" w:hAnsi="Times New Roman" w:cs="Times New Roman"/>
         </w:rPr>
       </w:pPr>
+      <w:bookmarkStart w:id="30" w:name="_Toc451814124"/>
       <w:r>
         <w:t xml:space="preserve">Figure </w:t>
       </w:r>
@@ -9110,6 +9024,7 @@
       <w:r>
         <w:t>"</w:t>
       </w:r>
+      <w:bookmarkEnd w:id="30"/>
     </w:p>
     <w:p>
       <w:pPr>
@@ -9474,6 +9389,7 @@
           <w:rFonts w:ascii="Times New Roman" w:hAnsi="Times New Roman" w:cs="Times New Roman"/>
         </w:rPr>
       </w:pPr>
+      <w:bookmarkStart w:id="31" w:name="_Toc451814125"/>
       <w:r>
         <w:t xml:space="preserve">Figure </w:t>
       </w:r>
@@ -9496,6 +9412,7 @@
       <w:r>
         <w:t>"</w:t>
       </w:r>
+      <w:bookmarkEnd w:id="31"/>
     </w:p>
     <w:p>
       <w:pPr>
@@ -9773,9 +9690,15 @@
         <w:rPr>
           <w:rFonts w:ascii="Times New Roman" w:hAnsi="Times New Roman" w:cs="Times New Roman"/>
         </w:rPr>
-        <w:t>PyQt.</w:t>
-      </w:r>
-      <w:proofErr w:type="spellEnd"/>
+        <w:t>PyQt</w:t>
+      </w:r>
+      <w:proofErr w:type="spellEnd"/>
+      <w:r>
+        <w:rPr>
+          <w:rFonts w:ascii="Times New Roman" w:hAnsi="Times New Roman" w:cs="Times New Roman"/>
+        </w:rPr>
+        <w:t>.</w:t>
+      </w:r>
     </w:p>
     <w:p>
       <w:pPr>
@@ -9976,6 +9899,7 @@
           <w:lang w:val="en-US"/>
         </w:rPr>
       </w:pPr>
+      <w:bookmarkStart w:id="32" w:name="_Toc451814126"/>
       <w:r>
         <w:rPr>
           <w:lang w:val="en-US"/>
@@ -10010,6 +9934,7 @@
         </w:rPr>
         <w:t>: List des "color name"</w:t>
       </w:r>
+      <w:bookmarkEnd w:id="32"/>
     </w:p>
     <w:p>
       <w:pPr>
@@ -10036,7 +9961,6 @@
           <w:rFonts w:ascii="Times New Roman" w:hAnsi="Times New Roman" w:cs="Times New Roman"/>
         </w:rPr>
       </w:pPr>
-      <w:bookmarkStart w:id="30" w:name="_Toc450877995"/>
       <w:r>
         <w:rPr>
           <w:rFonts w:ascii="Times New Roman" w:hAnsi="Times New Roman" w:cs="Times New Roman"/>
@@ -10526,7 +10450,139 @@
         <w:rPr>
           <w:rFonts w:ascii="Times New Roman" w:hAnsi="Times New Roman" w:cs="Times New Roman"/>
         </w:rPr>
-        <w:t>Ensuite il</w:t>
+        <w:t xml:space="preserve">Ensuite, il faut rajouter le fait qu'il faille vérifier la validité de l'attribut </w:t>
+      </w:r>
+      <w:r>
+        <w:rPr>
+          <w:rFonts w:ascii="Times New Roman" w:hAnsi="Times New Roman" w:cs="Times New Roman"/>
+        </w:rPr>
+        <w:t>"</w:t>
+      </w:r>
+      <w:proofErr w:type="spellStart"/>
+      <w:r>
+        <w:rPr>
+          <w:rFonts w:ascii="Times New Roman" w:hAnsi="Times New Roman" w:cs="Times New Roman"/>
+        </w:rPr>
+        <w:t>color</w:t>
+      </w:r>
+      <w:proofErr w:type="spellEnd"/>
+      <w:r>
+        <w:rPr>
+          <w:rFonts w:ascii="Times New Roman" w:hAnsi="Times New Roman" w:cs="Times New Roman"/>
+        </w:rPr>
+        <w:t xml:space="preserve">" pour les nœuds. Pour cela il faut créer une nouvelle classe </w:t>
+      </w:r>
+      <w:proofErr w:type="spellStart"/>
+      <w:r>
+        <w:rPr>
+          <w:rFonts w:ascii="Times New Roman" w:hAnsi="Times New Roman" w:cs="Times New Roman"/>
+        </w:rPr>
+        <w:t>DotAttrsUtils</w:t>
+      </w:r>
+      <w:proofErr w:type="spellEnd"/>
+      <w:r>
+        <w:rPr>
+          <w:rFonts w:ascii="Times New Roman" w:hAnsi="Times New Roman" w:cs="Times New Roman"/>
+        </w:rPr>
+        <w:t xml:space="preserve"> qui hérite de l'ancienne. Il faut ensuite redéfinir la méthode </w:t>
+      </w:r>
+      <w:proofErr w:type="spellStart"/>
+      <w:r>
+        <w:rPr>
+          <w:rFonts w:ascii="Times New Roman" w:hAnsi="Times New Roman" w:cs="Times New Roman"/>
+        </w:rPr>
+        <w:t>checkNodeAttrsForm</w:t>
+      </w:r>
+      <w:proofErr w:type="spellEnd"/>
+      <w:r>
+        <w:rPr>
+          <w:rFonts w:ascii="Times New Roman" w:hAnsi="Times New Roman" w:cs="Times New Roman"/>
+        </w:rPr>
+        <w:t>(...) en vérifiant la valeur de l'attribut "</w:t>
+      </w:r>
+      <w:proofErr w:type="spellStart"/>
+      <w:r>
+        <w:rPr>
+          <w:rFonts w:ascii="Times New Roman" w:hAnsi="Times New Roman" w:cs="Times New Roman"/>
+        </w:rPr>
+        <w:t>color</w:t>
+      </w:r>
+      <w:proofErr w:type="spellEnd"/>
+      <w:r>
+        <w:rPr>
+          <w:rFonts w:ascii="Times New Roman" w:hAnsi="Times New Roman" w:cs="Times New Roman"/>
+        </w:rPr>
+        <w:t xml:space="preserve">" à l'aide de la méthode </w:t>
+      </w:r>
+      <w:proofErr w:type="spellStart"/>
+      <w:r>
+        <w:rPr>
+          <w:rFonts w:ascii="Times New Roman" w:hAnsi="Times New Roman" w:cs="Times New Roman"/>
+        </w:rPr>
+        <w:t>isColorValid</w:t>
+      </w:r>
+      <w:proofErr w:type="spellEnd"/>
+      <w:r>
+        <w:rPr>
+          <w:rFonts w:ascii="Times New Roman" w:hAnsi="Times New Roman" w:cs="Times New Roman"/>
+        </w:rPr>
+        <w:t>(</w:t>
+      </w:r>
+      <w:proofErr w:type="spellStart"/>
+      <w:r>
+        <w:rPr>
+          <w:rFonts w:ascii="Times New Roman" w:hAnsi="Times New Roman" w:cs="Times New Roman"/>
+        </w:rPr>
+        <w:t>colorAttr</w:t>
+      </w:r>
+      <w:proofErr w:type="spellEnd"/>
+      <w:r>
+        <w:rPr>
+          <w:rFonts w:ascii="Times New Roman" w:hAnsi="Times New Roman" w:cs="Times New Roman"/>
+        </w:rPr>
+        <w:t xml:space="preserve">) de la classe </w:t>
+      </w:r>
+      <w:proofErr w:type="spellStart"/>
+      <w:r>
+        <w:rPr>
+          <w:rFonts w:ascii="Times New Roman" w:hAnsi="Times New Roman" w:cs="Times New Roman"/>
+        </w:rPr>
+        <w:t>NodeDotColorUtils</w:t>
+      </w:r>
+      <w:proofErr w:type="spellEnd"/>
+      <w:r>
+        <w:rPr>
+          <w:rFonts w:ascii="Times New Roman" w:hAnsi="Times New Roman" w:cs="Times New Roman"/>
+        </w:rPr>
+        <w:t>.</w:t>
+      </w:r>
+    </w:p>
+    <w:p>
+      <w:pPr>
+        <w:jc w:val="both"/>
+        <w:rPr>
+          <w:rFonts w:ascii="Times New Roman" w:hAnsi="Times New Roman" w:cs="Times New Roman"/>
+        </w:rPr>
+      </w:pPr>
+    </w:p>
+    <w:p>
+      <w:pPr>
+        <w:jc w:val="both"/>
+        <w:rPr>
+          <w:rFonts w:ascii="Times New Roman" w:hAnsi="Times New Roman" w:cs="Times New Roman"/>
+        </w:rPr>
+      </w:pPr>
+      <w:r>
+        <w:rPr>
+          <w:rFonts w:ascii="Times New Roman" w:hAnsi="Times New Roman" w:cs="Times New Roman"/>
+        </w:rPr>
+        <w:t>Enfin</w:t>
+      </w:r>
+      <w:r>
+        <w:rPr>
+          <w:rFonts w:ascii="Times New Roman" w:hAnsi="Times New Roman" w:cs="Times New Roman"/>
+        </w:rPr>
+        <w:t>,</w:t>
       </w:r>
       <w:r>
         <w:rPr>
@@ -10538,7 +10594,13 @@
         <w:rPr>
           <w:rFonts w:ascii="Times New Roman" w:hAnsi="Times New Roman" w:cs="Times New Roman"/>
         </w:rPr>
-        <w:t xml:space="preserve">faut s'occuper de la classe </w:t>
+        <w:t>i</w:t>
+      </w:r>
+      <w:r>
+        <w:rPr>
+          <w:rFonts w:ascii="Times New Roman" w:hAnsi="Times New Roman" w:cs="Times New Roman"/>
+        </w:rPr>
+        <w:t xml:space="preserve">l faut créer une nouvelle classe </w:t>
       </w:r>
       <w:proofErr w:type="spellStart"/>
       <w:r>
@@ -10552,7 +10614,346 @@
         <w:rPr>
           <w:rFonts w:ascii="Times New Roman" w:hAnsi="Times New Roman" w:cs="Times New Roman"/>
         </w:rPr>
-        <w:t xml:space="preserve">. On pourrait croire qu'il faudrait également retoucher à la classe </w:t>
+        <w:t xml:space="preserve"> qui hérite de l'ancienne et il faudra :</w:t>
+      </w:r>
+    </w:p>
+    <w:p>
+      <w:pPr>
+        <w:pStyle w:val="Paragraphedeliste"/>
+        <w:numPr>
+          <w:ilvl w:val="0"/>
+          <w:numId w:val="19"/>
+        </w:numPr>
+        <w:jc w:val="both"/>
+        <w:rPr>
+          <w:rFonts w:ascii="Times New Roman" w:hAnsi="Times New Roman" w:cs="Times New Roman"/>
+        </w:rPr>
+      </w:pPr>
+      <w:r>
+        <w:rPr>
+          <w:rFonts w:ascii="Times New Roman" w:hAnsi="Times New Roman" w:cs="Times New Roman"/>
+        </w:rPr>
+        <w:t xml:space="preserve">rajouter dans le constructeur l'action "Edit </w:t>
+      </w:r>
+      <w:proofErr w:type="spellStart"/>
+      <w:r>
+        <w:rPr>
+          <w:rFonts w:ascii="Times New Roman" w:hAnsi="Times New Roman" w:cs="Times New Roman"/>
+        </w:rPr>
+        <w:t>color</w:t>
+      </w:r>
+      <w:proofErr w:type="spellEnd"/>
+      <w:r>
+        <w:rPr>
+          <w:rFonts w:ascii="Times New Roman" w:hAnsi="Times New Roman" w:cs="Times New Roman"/>
+        </w:rPr>
+        <w:t>" dans le menu contextuel</w:t>
+      </w:r>
+    </w:p>
+    <w:p>
+      <w:pPr>
+        <w:pStyle w:val="Paragraphedeliste"/>
+        <w:numPr>
+          <w:ilvl w:val="0"/>
+          <w:numId w:val="19"/>
+        </w:numPr>
+        <w:jc w:val="both"/>
+        <w:rPr>
+          <w:rFonts w:ascii="Times New Roman" w:hAnsi="Times New Roman" w:cs="Times New Roman"/>
+        </w:rPr>
+      </w:pPr>
+      <w:r>
+        <w:rPr>
+          <w:rFonts w:ascii="Times New Roman" w:hAnsi="Times New Roman" w:cs="Times New Roman"/>
+        </w:rPr>
+        <w:t>rajouter le callback "</w:t>
+      </w:r>
+      <w:proofErr w:type="spellStart"/>
+      <w:r>
+        <w:rPr>
+          <w:rFonts w:ascii="Times New Roman" w:hAnsi="Times New Roman" w:cs="Times New Roman"/>
+        </w:rPr>
+        <w:t>onEditNode</w:t>
+      </w:r>
+      <w:proofErr w:type="spellEnd"/>
+      <w:r>
+        <w:rPr>
+          <w:rFonts w:ascii="Times New Roman" w:hAnsi="Times New Roman" w:cs="Times New Roman"/>
+        </w:rPr>
+        <w:t>" qui permet de sélectionner une nouvelle couleur</w:t>
+      </w:r>
+      <w:r>
+        <w:rPr>
+          <w:rFonts w:ascii="Times New Roman" w:hAnsi="Times New Roman" w:cs="Times New Roman"/>
+        </w:rPr>
+        <w:t xml:space="preserve"> lors de la </w:t>
+      </w:r>
+      <w:proofErr w:type="spellStart"/>
+      <w:r>
+        <w:rPr>
+          <w:rFonts w:ascii="Times New Roman" w:hAnsi="Times New Roman" w:cs="Times New Roman"/>
+        </w:rPr>
+        <w:t>selection</w:t>
+      </w:r>
+      <w:proofErr w:type="spellEnd"/>
+      <w:r>
+        <w:rPr>
+          <w:rFonts w:ascii="Times New Roman" w:hAnsi="Times New Roman" w:cs="Times New Roman"/>
+        </w:rPr>
+        <w:t xml:space="preserve"> de "Edit </w:t>
+      </w:r>
+      <w:proofErr w:type="spellStart"/>
+      <w:r>
+        <w:rPr>
+          <w:rFonts w:ascii="Times New Roman" w:hAnsi="Times New Roman" w:cs="Times New Roman"/>
+        </w:rPr>
+        <w:t>color</w:t>
+      </w:r>
+      <w:proofErr w:type="spellEnd"/>
+      <w:r>
+        <w:rPr>
+          <w:rFonts w:ascii="Times New Roman" w:hAnsi="Times New Roman" w:cs="Times New Roman"/>
+        </w:rPr>
+        <w:t xml:space="preserve">". Cette méthode utilisera la méthode </w:t>
+      </w:r>
+      <w:r>
+        <w:rPr>
+          <w:rFonts w:ascii="Times New Roman" w:hAnsi="Times New Roman" w:cs="Times New Roman"/>
+        </w:rPr>
+        <w:tab/>
+      </w:r>
+      <w:proofErr w:type="spellStart"/>
+      <w:r>
+        <w:rPr>
+          <w:rFonts w:ascii="Times New Roman" w:hAnsi="Times New Roman" w:cs="Times New Roman"/>
+        </w:rPr>
+        <w:t>formatColor</w:t>
+      </w:r>
+      <w:proofErr w:type="spellEnd"/>
+      <w:r>
+        <w:rPr>
+          <w:rFonts w:ascii="Times New Roman" w:hAnsi="Times New Roman" w:cs="Times New Roman"/>
+        </w:rPr>
+        <w:t>(</w:t>
+      </w:r>
+      <w:proofErr w:type="spellStart"/>
+      <w:r>
+        <w:rPr>
+          <w:rFonts w:ascii="Times New Roman" w:hAnsi="Times New Roman" w:cs="Times New Roman"/>
+        </w:rPr>
+        <w:t>color</w:t>
+      </w:r>
+      <w:proofErr w:type="spellEnd"/>
+      <w:r>
+        <w:rPr>
+          <w:rFonts w:ascii="Times New Roman" w:hAnsi="Times New Roman" w:cs="Times New Roman"/>
+        </w:rPr>
+        <w:t xml:space="preserve">) de la classe </w:t>
+      </w:r>
+      <w:proofErr w:type="spellStart"/>
+      <w:r>
+        <w:rPr>
+          <w:rFonts w:ascii="Times New Roman" w:hAnsi="Times New Roman" w:cs="Times New Roman"/>
+        </w:rPr>
+        <w:t>NodeDotColorUtils</w:t>
+      </w:r>
+      <w:proofErr w:type="spellEnd"/>
+      <w:r>
+        <w:rPr>
+          <w:rFonts w:ascii="Times New Roman" w:hAnsi="Times New Roman" w:cs="Times New Roman"/>
+        </w:rPr>
+        <w:t xml:space="preserve"> pour formater la couleur.</w:t>
+      </w:r>
+    </w:p>
+    <w:p>
+      <w:pPr>
+        <w:pStyle w:val="Paragraphedeliste"/>
+        <w:numPr>
+          <w:ilvl w:val="0"/>
+          <w:numId w:val="19"/>
+        </w:numPr>
+        <w:jc w:val="both"/>
+        <w:rPr>
+          <w:rFonts w:ascii="Times New Roman" w:hAnsi="Times New Roman" w:cs="Times New Roman"/>
+        </w:rPr>
+      </w:pPr>
+      <w:r>
+        <w:rPr>
+          <w:rFonts w:ascii="Times New Roman" w:hAnsi="Times New Roman" w:cs="Times New Roman"/>
+        </w:rPr>
+        <w:t>rajouter la méthode "</w:t>
+      </w:r>
+      <w:proofErr w:type="spellStart"/>
+      <w:r>
+        <w:rPr>
+          <w:rFonts w:ascii="Times New Roman" w:hAnsi="Times New Roman" w:cs="Times New Roman"/>
+        </w:rPr>
+        <w:t>editColor</w:t>
+      </w:r>
+      <w:proofErr w:type="spellEnd"/>
+      <w:r>
+        <w:rPr>
+          <w:rFonts w:ascii="Times New Roman" w:hAnsi="Times New Roman" w:cs="Times New Roman"/>
+        </w:rPr>
+        <w:t xml:space="preserve">" qui permet de mettre à jour la couleur </w:t>
+      </w:r>
+      <w:r>
+        <w:rPr>
+          <w:rFonts w:ascii="Times New Roman" w:hAnsi="Times New Roman" w:cs="Times New Roman"/>
+        </w:rPr>
+        <w:t xml:space="preserve">lors d'une mise à jour extérieure. Cette méthode utilisera la méthode </w:t>
+      </w:r>
+      <w:r>
+        <w:rPr>
+          <w:rFonts w:ascii="Times New Roman" w:hAnsi="Times New Roman" w:cs="Times New Roman"/>
+        </w:rPr>
+        <w:tab/>
+      </w:r>
+      <w:proofErr w:type="spellStart"/>
+      <w:r>
+        <w:rPr>
+          <w:rFonts w:ascii="Times New Roman" w:hAnsi="Times New Roman" w:cs="Times New Roman"/>
+        </w:rPr>
+        <w:t>getColor</w:t>
+      </w:r>
+      <w:proofErr w:type="spellEnd"/>
+      <w:r>
+        <w:rPr>
+          <w:rFonts w:ascii="Times New Roman" w:hAnsi="Times New Roman" w:cs="Times New Roman"/>
+        </w:rPr>
+        <w:t>(</w:t>
+      </w:r>
+      <w:proofErr w:type="spellStart"/>
+      <w:r>
+        <w:rPr>
+          <w:rFonts w:ascii="Times New Roman" w:hAnsi="Times New Roman" w:cs="Times New Roman"/>
+        </w:rPr>
+        <w:t>colorAttr</w:t>
+      </w:r>
+      <w:proofErr w:type="spellEnd"/>
+      <w:r>
+        <w:rPr>
+          <w:rFonts w:ascii="Times New Roman" w:hAnsi="Times New Roman" w:cs="Times New Roman"/>
+        </w:rPr>
+        <w:t xml:space="preserve">) de la classe </w:t>
+      </w:r>
+      <w:proofErr w:type="spellStart"/>
+      <w:r>
+        <w:rPr>
+          <w:rFonts w:ascii="Times New Roman" w:hAnsi="Times New Roman" w:cs="Times New Roman"/>
+        </w:rPr>
+        <w:t>NodeDotColorUtils</w:t>
+      </w:r>
+      <w:proofErr w:type="spellEnd"/>
+      <w:r>
+        <w:rPr>
+          <w:rFonts w:ascii="Times New Roman" w:hAnsi="Times New Roman" w:cs="Times New Roman"/>
+        </w:rPr>
+        <w:t xml:space="preserve"> pour obtenir la nouvelle </w:t>
+      </w:r>
+      <w:proofErr w:type="spellStart"/>
+      <w:r>
+        <w:rPr>
+          <w:rFonts w:ascii="Times New Roman" w:hAnsi="Times New Roman" w:cs="Times New Roman"/>
+        </w:rPr>
+        <w:t>QColor</w:t>
+      </w:r>
+      <w:proofErr w:type="spellEnd"/>
+      <w:r>
+        <w:rPr>
+          <w:rFonts w:ascii="Times New Roman" w:hAnsi="Times New Roman" w:cs="Times New Roman"/>
+        </w:rPr>
+        <w:t>.</w:t>
+      </w:r>
+    </w:p>
+    <w:p>
+      <w:pPr>
+        <w:jc w:val="both"/>
+        <w:rPr>
+          <w:rFonts w:ascii="Times New Roman" w:hAnsi="Times New Roman" w:cs="Times New Roman"/>
+        </w:rPr>
+      </w:pPr>
+    </w:p>
+    <w:p>
+      <w:pPr>
+        <w:jc w:val="both"/>
+        <w:rPr>
+          <w:rFonts w:ascii="Times New Roman" w:hAnsi="Times New Roman" w:cs="Times New Roman"/>
+        </w:rPr>
+      </w:pPr>
+    </w:p>
+    <w:p>
+      <w:pPr>
+        <w:jc w:val="both"/>
+        <w:rPr>
+          <w:rFonts w:ascii="Times New Roman" w:hAnsi="Times New Roman" w:cs="Times New Roman"/>
+        </w:rPr>
+      </w:pPr>
+    </w:p>
+    <w:p>
+      <w:pPr>
+        <w:jc w:val="both"/>
+        <w:rPr>
+          <w:rFonts w:ascii="Times New Roman" w:hAnsi="Times New Roman" w:cs="Times New Roman"/>
+        </w:rPr>
+      </w:pPr>
+    </w:p>
+    <w:p>
+      <w:pPr>
+        <w:jc w:val="both"/>
+        <w:rPr>
+          <w:rFonts w:ascii="Times New Roman" w:hAnsi="Times New Roman" w:cs="Times New Roman"/>
+        </w:rPr>
+      </w:pPr>
+    </w:p>
+    <w:p>
+      <w:pPr>
+        <w:jc w:val="both"/>
+        <w:rPr>
+          <w:rFonts w:ascii="Times New Roman" w:hAnsi="Times New Roman" w:cs="Times New Roman"/>
+          <w:u w:val="single"/>
+        </w:rPr>
+      </w:pPr>
+      <w:r>
+        <w:rPr>
+          <w:rFonts w:ascii="Times New Roman" w:hAnsi="Times New Roman" w:cs="Times New Roman"/>
+          <w:u w:val="single"/>
+        </w:rPr>
+        <w:t>Remarque</w:t>
+      </w:r>
+      <w:r>
+        <w:rPr>
+          <w:rFonts w:ascii="Times New Roman" w:hAnsi="Times New Roman" w:cs="Times New Roman"/>
+          <w:u w:val="single"/>
+        </w:rPr>
+        <w:t xml:space="preserve"> </w:t>
+      </w:r>
+      <w:r>
+        <w:rPr>
+          <w:rFonts w:ascii="Times New Roman" w:hAnsi="Times New Roman" w:cs="Times New Roman"/>
+          <w:u w:val="single"/>
+        </w:rPr>
+        <w:t>:</w:t>
+      </w:r>
+    </w:p>
+    <w:p>
+      <w:pPr>
+        <w:jc w:val="both"/>
+        <w:rPr>
+          <w:rFonts w:ascii="Times New Roman" w:hAnsi="Times New Roman" w:cs="Times New Roman"/>
+        </w:rPr>
+      </w:pPr>
+      <w:r>
+        <w:rPr>
+          <w:rFonts w:ascii="Times New Roman" w:hAnsi="Times New Roman" w:cs="Times New Roman"/>
+        </w:rPr>
+        <w:t>On pourrait croire qu'il faudrait également retoucher à la class</w:t>
+      </w:r>
+      <w:r>
+        <w:rPr>
+          <w:rFonts w:ascii="Times New Roman" w:hAnsi="Times New Roman" w:cs="Times New Roman"/>
+        </w:rPr>
+        <w:t xml:space="preserve">e </w:t>
       </w:r>
       <w:proofErr w:type="spellStart"/>
       <w:r>
@@ -10566,7 +10967,37 @@
         <w:rPr>
           <w:rFonts w:ascii="Times New Roman" w:hAnsi="Times New Roman" w:cs="Times New Roman"/>
         </w:rPr>
-        <w:t xml:space="preserve"> qui est le modèle pour un nœud. Cependant il n'est pas nécessaire d'y retoucher car elle a été pensée pour être générique lors de l'ajout d'un nouvel attribut grâce à un dictionnaire (= une </w:t>
+        <w:t xml:space="preserve"> qui est la classe modèle pour les</w:t>
+      </w:r>
+      <w:r>
+        <w:rPr>
+          <w:rFonts w:ascii="Times New Roman" w:hAnsi="Times New Roman" w:cs="Times New Roman"/>
+        </w:rPr>
+        <w:t xml:space="preserve"> nœud</w:t>
+      </w:r>
+      <w:r>
+        <w:rPr>
+          <w:rFonts w:ascii="Times New Roman" w:hAnsi="Times New Roman" w:cs="Times New Roman"/>
+        </w:rPr>
+        <w:t>s</w:t>
+      </w:r>
+      <w:r>
+        <w:rPr>
+          <w:rFonts w:ascii="Times New Roman" w:hAnsi="Times New Roman" w:cs="Times New Roman"/>
+        </w:rPr>
+        <w:t xml:space="preserve">. Cependant il n'est pas nécessaire d'y retoucher car elle a été pensée pour être générique lors de l'ajout d'un nouvel attribut </w:t>
+      </w:r>
+      <w:r>
+        <w:rPr>
+          <w:rFonts w:ascii="Times New Roman" w:hAnsi="Times New Roman" w:cs="Times New Roman"/>
+        </w:rPr>
+        <w:t>(</w:t>
+      </w:r>
+      <w:r>
+        <w:rPr>
+          <w:rFonts w:ascii="Times New Roman" w:hAnsi="Times New Roman" w:cs="Times New Roman"/>
+        </w:rPr>
+        <w:t xml:space="preserve">grâce à un dictionnaire (= une </w:t>
       </w:r>
       <w:proofErr w:type="spellStart"/>
       <w:r>
@@ -10580,17 +11011,60 @@
         <w:rPr>
           <w:rFonts w:ascii="Times New Roman" w:hAnsi="Times New Roman" w:cs="Times New Roman"/>
         </w:rPr>
-        <w:t>) qui contient les valeurs de tous les attributs dot.</w:t>
-      </w:r>
-    </w:p>
-    <w:p>
-      <w:pPr>
-        <w:jc w:val="both"/>
-        <w:rPr>
-          <w:rFonts w:ascii="Times New Roman" w:hAnsi="Times New Roman" w:cs="Times New Roman"/>
-          <w:u w:val="single"/>
-        </w:rPr>
-      </w:pPr>
+        <w:t xml:space="preserve">) qui contient les valeurs de tous les attributs </w:t>
+      </w:r>
+      <w:r>
+        <w:rPr>
+          <w:rFonts w:ascii="Times New Roman" w:hAnsi="Times New Roman" w:cs="Times New Roman"/>
+        </w:rPr>
+        <w:t>DOT</w:t>
+      </w:r>
+      <w:r>
+        <w:rPr>
+          <w:rFonts w:ascii="Times New Roman" w:hAnsi="Times New Roman" w:cs="Times New Roman"/>
+        </w:rPr>
+        <w:t xml:space="preserve"> crées</w:t>
+      </w:r>
+      <w:r>
+        <w:rPr>
+          <w:rFonts w:ascii="Times New Roman" w:hAnsi="Times New Roman" w:cs="Times New Roman"/>
+        </w:rPr>
+        <w:t>)</w:t>
+      </w:r>
+      <w:r>
+        <w:rPr>
+          <w:rFonts w:ascii="Times New Roman" w:hAnsi="Times New Roman" w:cs="Times New Roman"/>
+        </w:rPr>
+        <w:t>.</w:t>
+      </w:r>
+    </w:p>
+    <w:p>
+      <w:pPr>
+        <w:jc w:val="both"/>
+        <w:rPr>
+          <w:rFonts w:ascii="Times New Roman" w:hAnsi="Times New Roman" w:cs="Times New Roman"/>
+        </w:rPr>
+      </w:pPr>
+    </w:p>
+    <w:p>
+      <w:pPr>
+        <w:jc w:val="both"/>
+        <w:rPr>
+          <w:rFonts w:ascii="Times New Roman" w:hAnsi="Times New Roman" w:cs="Times New Roman"/>
+        </w:rPr>
+      </w:pPr>
+      <w:r>
+        <w:rPr>
+          <w:rFonts w:ascii="Times New Roman" w:hAnsi="Times New Roman" w:cs="Times New Roman"/>
+        </w:rPr>
+        <w:t>Pour finir il faut simplement redéfinir les classes qui dépendent de ces nouvelles modifications avec les nouveaux import, c'est à dire utiliser les nouvelles classes et au lieu des anciennes. Il faut également définir un nouveau fichier main.py</w:t>
+      </w:r>
+      <w:r>
+        <w:rPr>
+          <w:rFonts w:ascii="Times New Roman" w:hAnsi="Times New Roman" w:cs="Times New Roman"/>
+        </w:rPr>
+        <w:t xml:space="preserve"> pour une nouvelle version de l'application.</w:t>
+      </w:r>
     </w:p>
     <w:p>
       <w:pPr>
@@ -10599,13 +11073,14 @@
           <w:rFonts w:ascii="Times New Roman" w:hAnsi="Times New Roman" w:cs="Times New Roman"/>
         </w:rPr>
       </w:pPr>
+      <w:bookmarkStart w:id="33" w:name="_Toc451814212"/>
       <w:r>
         <w:rPr>
           <w:rFonts w:ascii="Times New Roman" w:hAnsi="Times New Roman" w:cs="Times New Roman"/>
         </w:rPr>
         <w:t>2. PEP, licence, packaging</w:t>
       </w:r>
-      <w:bookmarkEnd w:id="30"/>
+      <w:bookmarkEnd w:id="33"/>
     </w:p>
     <w:p>
       <w:pPr>
@@ -10675,14 +11150,7 @@
         <w:rPr>
           <w:rFonts w:ascii="Times New Roman" w:hAnsi="Times New Roman" w:cs="Times New Roman"/>
         </w:rPr>
-        <w:t xml:space="preserve">le nôtre (Gestion graphique des </w:t>
-      </w:r>
-      <w:r>
-        <w:rPr>
-          <w:rFonts w:ascii="Times New Roman" w:hAnsi="Times New Roman" w:cs="Times New Roman"/>
-        </w:rPr>
-        <w:lastRenderedPageBreak/>
-        <w:t>attributs et des éléments particuliers du langage DOT).</w:t>
+        <w:t>le nôtre (Gestion graphique des attributs et des éléments particuliers du langage DOT).</w:t>
       </w:r>
       <w:r>
         <w:rPr>
@@ -10761,36 +11229,8 @@
           <w:rFonts w:ascii="Times New Roman" w:hAnsi="Times New Roman" w:cs="Times New Roman"/>
         </w:rPr>
       </w:pPr>
-    </w:p>
-    <w:p>
-      <w:pPr>
-        <w:rPr>
-          <w:rFonts w:ascii="Times New Roman" w:hAnsi="Times New Roman" w:cs="Times New Roman"/>
-        </w:rPr>
-      </w:pPr>
-    </w:p>
-    <w:p>
-      <w:pPr>
-        <w:rPr>
-          <w:rFonts w:ascii="Times New Roman" w:hAnsi="Times New Roman" w:cs="Times New Roman"/>
-        </w:rPr>
-      </w:pPr>
-    </w:p>
-    <w:p>
-      <w:pPr>
-        <w:rPr>
-          <w:rFonts w:ascii="Times New Roman" w:hAnsi="Times New Roman" w:cs="Times New Roman"/>
-        </w:rPr>
-      </w:pPr>
-      <w:bookmarkStart w:id="31" w:name="_GoBack"/>
-      <w:bookmarkEnd w:id="31"/>
-    </w:p>
-    <w:p>
-      <w:pPr>
-        <w:rPr>
-          <w:rFonts w:ascii="Times New Roman" w:hAnsi="Times New Roman" w:cs="Times New Roman"/>
-        </w:rPr>
-      </w:pPr>
+      <w:bookmarkStart w:id="34" w:name="_GoBack"/>
+      <w:bookmarkEnd w:id="34"/>
     </w:p>
     <w:p>
       <w:pPr>
@@ -10800,14 +11240,15 @@
           <w:rFonts w:ascii="Times New Roman" w:hAnsi="Times New Roman" w:cs="Times New Roman"/>
         </w:rPr>
       </w:pPr>
-      <w:bookmarkStart w:id="32" w:name="_Toc450877996"/>
-      <w:r>
-        <w:rPr>
-          <w:rFonts w:ascii="Times New Roman" w:hAnsi="Times New Roman" w:cs="Times New Roman"/>
-        </w:rPr>
+      <w:bookmarkStart w:id="35" w:name="_Toc451814213"/>
+      <w:r>
+        <w:rPr>
+          <w:rFonts w:ascii="Times New Roman" w:hAnsi="Times New Roman" w:cs="Times New Roman"/>
+        </w:rPr>
+        <w:lastRenderedPageBreak/>
         <w:t>Conclusion</w:t>
       </w:r>
-      <w:bookmarkEnd w:id="32"/>
+      <w:bookmarkEnd w:id="35"/>
     </w:p>
     <w:p>
       <w:pPr>
@@ -11092,14 +11533,15 @@
           <w:rFonts w:ascii="Times New Roman" w:hAnsi="Times New Roman" w:cs="Times New Roman"/>
         </w:rPr>
       </w:pPr>
-      <w:bookmarkStart w:id="33" w:name="_Toc450877997"/>
-      <w:r>
-        <w:rPr>
-          <w:rFonts w:ascii="Times New Roman" w:hAnsi="Times New Roman" w:cs="Times New Roman"/>
-        </w:rPr>
+      <w:bookmarkStart w:id="36" w:name="_Toc451814214"/>
+      <w:r>
+        <w:rPr>
+          <w:rFonts w:ascii="Times New Roman" w:hAnsi="Times New Roman" w:cs="Times New Roman"/>
+        </w:rPr>
+        <w:lastRenderedPageBreak/>
         <w:t>Tables des illustrations</w:t>
       </w:r>
-      <w:bookmarkEnd w:id="33"/>
+      <w:bookmarkEnd w:id="36"/>
     </w:p>
     <w:p>
       <w:pPr>
@@ -11131,7 +11573,7 @@
         </w:rPr>
         <w:fldChar w:fldCharType="separate"/>
       </w:r>
-      <w:hyperlink w:anchor="_Toc451470428" w:history="1">
+      <w:hyperlink w:anchor="_Toc451814117" w:history="1">
         <w:r>
           <w:rPr>
             <w:rStyle w:val="Lienhypertexte"/>
@@ -11158,7 +11600,7 @@
             <w:noProof/>
             <w:webHidden/>
           </w:rPr>
-          <w:instrText xml:space="preserve"> PAGEREF _Toc451470428 \h </w:instrText>
+          <w:instrText xml:space="preserve"> PAGEREF _Toc451814117 \h </w:instrText>
         </w:r>
         <w:r>
           <w:rPr>
@@ -11201,7 +11643,7 @@
           <w:lang w:eastAsia="fr-FR"/>
         </w:rPr>
       </w:pPr>
-      <w:hyperlink w:anchor="_Toc451470429" w:history="1">
+      <w:hyperlink w:anchor="_Toc451814118" w:history="1">
         <w:r>
           <w:rPr>
             <w:rStyle w:val="Lienhypertexte"/>
@@ -11228,7 +11670,7 @@
             <w:noProof/>
             <w:webHidden/>
           </w:rPr>
-          <w:instrText xml:space="preserve"> PAGEREF _Toc451470429 \h </w:instrText>
+          <w:instrText xml:space="preserve"> PAGEREF _Toc451814118 \h </w:instrText>
         </w:r>
         <w:r>
           <w:rPr>
@@ -11271,7 +11713,7 @@
           <w:lang w:eastAsia="fr-FR"/>
         </w:rPr>
       </w:pPr>
-      <w:hyperlink w:anchor="_Toc451470430" w:history="1">
+      <w:hyperlink w:anchor="_Toc451814119" w:history="1">
         <w:r>
           <w:rPr>
             <w:rStyle w:val="Lienhypertexte"/>
@@ -11298,7 +11740,7 @@
             <w:noProof/>
             <w:webHidden/>
           </w:rPr>
-          <w:instrText xml:space="preserve"> PAGEREF _Toc451470430 \h </w:instrText>
+          <w:instrText xml:space="preserve"> PAGEREF _Toc451814119 \h </w:instrText>
         </w:r>
         <w:r>
           <w:rPr>
@@ -11341,7 +11783,7 @@
           <w:lang w:eastAsia="fr-FR"/>
         </w:rPr>
       </w:pPr>
-      <w:hyperlink w:anchor="_Toc451470431" w:history="1">
+      <w:hyperlink w:anchor="_Toc451814120" w:history="1">
         <w:r>
           <w:rPr>
             <w:rStyle w:val="Lienhypertexte"/>
@@ -11368,7 +11810,7 @@
             <w:noProof/>
             <w:webHidden/>
           </w:rPr>
-          <w:instrText xml:space="preserve"> PAGEREF _Toc451470431 \h </w:instrText>
+          <w:instrText xml:space="preserve"> PAGEREF _Toc451814120 \h </w:instrText>
         </w:r>
         <w:r>
           <w:rPr>
@@ -11411,7 +11853,7 @@
           <w:lang w:eastAsia="fr-FR"/>
         </w:rPr>
       </w:pPr>
-      <w:hyperlink w:anchor="_Toc451470432" w:history="1">
+      <w:hyperlink w:anchor="_Toc451814121" w:history="1">
         <w:r>
           <w:rPr>
             <w:rStyle w:val="Lienhypertexte"/>
@@ -11438,7 +11880,7 @@
             <w:noProof/>
             <w:webHidden/>
           </w:rPr>
-          <w:instrText xml:space="preserve"> PAGEREF _Toc451470432 \h </w:instrText>
+          <w:instrText xml:space="preserve"> PAGEREF _Toc451814121 \h </w:instrText>
         </w:r>
         <w:r>
           <w:rPr>
@@ -11481,7 +11923,7 @@
           <w:lang w:eastAsia="fr-FR"/>
         </w:rPr>
       </w:pPr>
-      <w:hyperlink w:anchor="_Toc451470433" w:history="1">
+      <w:hyperlink w:anchor="_Toc451814122" w:history="1">
         <w:r>
           <w:rPr>
             <w:rStyle w:val="Lienhypertexte"/>
@@ -11508,7 +11950,7 @@
             <w:noProof/>
             <w:webHidden/>
           </w:rPr>
-          <w:instrText xml:space="preserve"> PAGEREF _Toc451470433 \h </w:instrText>
+          <w:instrText xml:space="preserve"> PAGEREF _Toc451814122 \h </w:instrText>
         </w:r>
         <w:r>
           <w:rPr>
@@ -11551,7 +11993,7 @@
           <w:lang w:eastAsia="fr-FR"/>
         </w:rPr>
       </w:pPr>
-      <w:hyperlink w:anchor="_Toc451470434" w:history="1">
+      <w:hyperlink w:anchor="_Toc451814123" w:history="1">
         <w:r>
           <w:rPr>
             <w:rStyle w:val="Lienhypertexte"/>
@@ -11578,7 +12020,7 @@
             <w:noProof/>
             <w:webHidden/>
           </w:rPr>
-          <w:instrText xml:space="preserve"> PAGEREF _Toc451470434 \h </w:instrText>
+          <w:instrText xml:space="preserve"> PAGEREF _Toc451814123 \h </w:instrText>
         </w:r>
         <w:r>
           <w:rPr>
@@ -11621,13 +12063,13 @@
           <w:lang w:eastAsia="fr-FR"/>
         </w:rPr>
       </w:pPr>
-      <w:hyperlink w:anchor="_Toc451470435" w:history="1">
+      <w:hyperlink w:anchor="_Toc451814124" w:history="1">
         <w:r>
           <w:rPr>
             <w:rStyle w:val="Lienhypertexte"/>
             <w:noProof/>
           </w:rPr>
-          <w:t>Figure 8 : Grammaire du langage DOT</w:t>
+          <w:t>Figure 8: Attribut DOT "color"</w:t>
         </w:r>
         <w:r>
           <w:rPr>
@@ -11648,7 +12090,7 @@
             <w:noProof/>
             <w:webHidden/>
           </w:rPr>
-          <w:instrText xml:space="preserve"> PAGEREF _Toc451470435 \h </w:instrText>
+          <w:instrText xml:space="preserve"> PAGEREF _Toc451814124 \h </w:instrText>
         </w:r>
         <w:r>
           <w:rPr>
@@ -11668,7 +12110,7 @@
             <w:noProof/>
             <w:webHidden/>
           </w:rPr>
-          <w:t>21</w:t>
+          <w:t>18</w:t>
         </w:r>
         <w:r>
           <w:rPr>
@@ -11691,14 +12133,13 @@
           <w:lang w:eastAsia="fr-FR"/>
         </w:rPr>
       </w:pPr>
-      <w:hyperlink w:anchor="_Toc451470436" w:history="1">
+      <w:hyperlink w:anchor="_Toc451814125" w:history="1">
         <w:r>
           <w:rPr>
             <w:rStyle w:val="Lienhypertexte"/>
-            <w:rFonts w:ascii="Times New Roman" w:hAnsi="Times New Roman" w:cs="Times New Roman"/>
-            <w:noProof/>
-          </w:rPr>
-          <w:t>Figure 9: Diagramme de cas d’utilisation</w:t>
+            <w:noProof/>
+          </w:rPr>
+          <w:t>Figure 9: Description du type "color"</w:t>
         </w:r>
         <w:r>
           <w:rPr>
@@ -11719,7 +12160,7 @@
             <w:noProof/>
             <w:webHidden/>
           </w:rPr>
-          <w:instrText xml:space="preserve"> PAGEREF _Toc451470436 \h </w:instrText>
+          <w:instrText xml:space="preserve"> PAGEREF _Toc451814125 \h </w:instrText>
         </w:r>
         <w:r>
           <w:rPr>
@@ -11739,7 +12180,7 @@
             <w:noProof/>
             <w:webHidden/>
           </w:rPr>
-          <w:t>22</w:t>
+          <w:t>19</w:t>
         </w:r>
         <w:r>
           <w:rPr>
@@ -11762,13 +12203,14 @@
           <w:lang w:eastAsia="fr-FR"/>
         </w:rPr>
       </w:pPr>
-      <w:hyperlink w:anchor="_Toc451470437" w:history="1">
+      <w:hyperlink w:anchor="_Toc451814126" w:history="1">
         <w:r>
           <w:rPr>
             <w:rStyle w:val="Lienhypertexte"/>
             <w:noProof/>
-          </w:rPr>
-          <w:t>Figure 10 : Diagramme de classe des classes principales de l'application</w:t>
+            <w:lang w:val="en-US"/>
+          </w:rPr>
+          <w:t>Figure 10: List des "color name"</w:t>
         </w:r>
         <w:r>
           <w:rPr>
@@ -11789,7 +12231,7 @@
             <w:noProof/>
             <w:webHidden/>
           </w:rPr>
-          <w:instrText xml:space="preserve"> PAGEREF _Toc451470437 \h </w:instrText>
+          <w:instrText xml:space="preserve"> PAGEREF _Toc451814126 \h </w:instrText>
         </w:r>
         <w:r>
           <w:rPr>
@@ -11809,7 +12251,7 @@
             <w:noProof/>
             <w:webHidden/>
           </w:rPr>
-          <w:t>23</w:t>
+          <w:t>19</w:t>
         </w:r>
         <w:r>
           <w:rPr>
@@ -11822,503 +12264,351 @@
     </w:p>
     <w:p>
       <w:pPr>
-        <w:pStyle w:val="Titre1"/>
-        <w:rPr>
-          <w:rFonts w:ascii="Times New Roman" w:hAnsi="Times New Roman" w:cs="Times New Roman"/>
-        </w:rPr>
-      </w:pPr>
-      <w:r>
-        <w:rPr>
-          <w:rFonts w:ascii="Times New Roman" w:hAnsi="Times New Roman" w:cs="Times New Roman"/>
-        </w:rPr>
-        <w:fldChar w:fldCharType="end"/>
-      </w:r>
-    </w:p>
-    <w:p>
-      <w:pPr>
-        <w:rPr>
-          <w:rFonts w:ascii="Times New Roman" w:hAnsi="Times New Roman" w:cs="Times New Roman"/>
-        </w:rPr>
-      </w:pPr>
-    </w:p>
-    <w:p>
-      <w:pPr>
-        <w:rPr>
-          <w:rFonts w:ascii="Times New Roman" w:hAnsi="Times New Roman" w:cs="Times New Roman"/>
-        </w:rPr>
-      </w:pPr>
-    </w:p>
-    <w:p>
-      <w:pPr>
-        <w:rPr>
-          <w:rFonts w:ascii="Times New Roman" w:hAnsi="Times New Roman" w:cs="Times New Roman"/>
-        </w:rPr>
-      </w:pPr>
-    </w:p>
-    <w:p>
-      <w:pPr>
-        <w:rPr>
-          <w:rFonts w:ascii="Times New Roman" w:hAnsi="Times New Roman" w:cs="Times New Roman"/>
-        </w:rPr>
-      </w:pPr>
-    </w:p>
-    <w:p>
-      <w:pPr>
-        <w:rPr>
-          <w:rFonts w:ascii="Times New Roman" w:hAnsi="Times New Roman" w:cs="Times New Roman"/>
-        </w:rPr>
-      </w:pPr>
-    </w:p>
-    <w:p>
-      <w:pPr>
-        <w:rPr>
-          <w:rFonts w:ascii="Times New Roman" w:hAnsi="Times New Roman" w:cs="Times New Roman"/>
-        </w:rPr>
-      </w:pPr>
-    </w:p>
-    <w:p>
-      <w:pPr>
-        <w:rPr>
-          <w:rFonts w:ascii="Times New Roman" w:hAnsi="Times New Roman" w:cs="Times New Roman"/>
-        </w:rPr>
-      </w:pPr>
-    </w:p>
-    <w:p>
-      <w:pPr>
-        <w:rPr>
-          <w:rFonts w:ascii="Times New Roman" w:hAnsi="Times New Roman" w:cs="Times New Roman"/>
-        </w:rPr>
-      </w:pPr>
-    </w:p>
-    <w:p>
-      <w:pPr>
-        <w:rPr>
-          <w:rFonts w:ascii="Times New Roman" w:hAnsi="Times New Roman" w:cs="Times New Roman"/>
-        </w:rPr>
-      </w:pPr>
-    </w:p>
-    <w:p>
-      <w:pPr>
-        <w:rPr>
-          <w:rFonts w:ascii="Times New Roman" w:hAnsi="Times New Roman" w:cs="Times New Roman"/>
-        </w:rPr>
-      </w:pPr>
-    </w:p>
-    <w:p>
-      <w:pPr>
-        <w:rPr>
-          <w:rFonts w:ascii="Times New Roman" w:hAnsi="Times New Roman" w:cs="Times New Roman"/>
-        </w:rPr>
-      </w:pPr>
-    </w:p>
-    <w:p>
-      <w:pPr>
-        <w:rPr>
-          <w:rFonts w:ascii="Times New Roman" w:hAnsi="Times New Roman" w:cs="Times New Roman"/>
-        </w:rPr>
-      </w:pPr>
-    </w:p>
-    <w:p>
-      <w:pPr>
-        <w:rPr>
-          <w:rFonts w:ascii="Times New Roman" w:hAnsi="Times New Roman" w:cs="Times New Roman"/>
-        </w:rPr>
-      </w:pPr>
-    </w:p>
-    <w:p>
-      <w:pPr>
-        <w:rPr>
-          <w:rFonts w:ascii="Times New Roman" w:hAnsi="Times New Roman" w:cs="Times New Roman"/>
-        </w:rPr>
-      </w:pPr>
-    </w:p>
-    <w:p>
-      <w:pPr>
-        <w:rPr>
-          <w:rFonts w:ascii="Times New Roman" w:hAnsi="Times New Roman" w:cs="Times New Roman"/>
-        </w:rPr>
-      </w:pPr>
-    </w:p>
-    <w:p>
-      <w:pPr>
-        <w:rPr>
-          <w:rFonts w:ascii="Times New Roman" w:hAnsi="Times New Roman" w:cs="Times New Roman"/>
-        </w:rPr>
-      </w:pPr>
-    </w:p>
-    <w:p>
-      <w:pPr>
-        <w:rPr>
-          <w:rFonts w:ascii="Times New Roman" w:hAnsi="Times New Roman" w:cs="Times New Roman"/>
-        </w:rPr>
-      </w:pPr>
-    </w:p>
-    <w:p>
-      <w:pPr>
-        <w:rPr>
-          <w:rFonts w:ascii="Times New Roman" w:hAnsi="Times New Roman" w:cs="Times New Roman"/>
-        </w:rPr>
-      </w:pPr>
-    </w:p>
-    <w:p>
-      <w:pPr>
-        <w:rPr>
-          <w:rFonts w:ascii="Times New Roman" w:hAnsi="Times New Roman" w:cs="Times New Roman"/>
-        </w:rPr>
-      </w:pPr>
-    </w:p>
-    <w:p>
-      <w:pPr>
-        <w:rPr>
-          <w:rFonts w:ascii="Times New Roman" w:hAnsi="Times New Roman" w:cs="Times New Roman"/>
-        </w:rPr>
-      </w:pPr>
-    </w:p>
-    <w:p>
-      <w:pPr>
-        <w:rPr>
-          <w:rFonts w:ascii="Times New Roman" w:hAnsi="Times New Roman" w:cs="Times New Roman"/>
-        </w:rPr>
-      </w:pPr>
-    </w:p>
-    <w:p>
-      <w:pPr>
-        <w:rPr>
-          <w:rFonts w:ascii="Times New Roman" w:hAnsi="Times New Roman" w:cs="Times New Roman"/>
-        </w:rPr>
-      </w:pPr>
-    </w:p>
-    <w:p>
-      <w:pPr>
-        <w:rPr>
-          <w:rFonts w:ascii="Times New Roman" w:hAnsi="Times New Roman" w:cs="Times New Roman"/>
-        </w:rPr>
-      </w:pPr>
-    </w:p>
-    <w:p>
-      <w:pPr>
-        <w:rPr>
-          <w:rFonts w:ascii="Times New Roman" w:hAnsi="Times New Roman" w:cs="Times New Roman"/>
-        </w:rPr>
-      </w:pPr>
-    </w:p>
-    <w:p>
-      <w:pPr>
-        <w:rPr>
-          <w:rFonts w:ascii="Times New Roman" w:hAnsi="Times New Roman" w:cs="Times New Roman"/>
-        </w:rPr>
-      </w:pPr>
-    </w:p>
-    <w:p>
-      <w:pPr>
-        <w:pStyle w:val="Titre"/>
-        <w:outlineLvl w:val="0"/>
-        <w:rPr>
-          <w:rFonts w:ascii="Times New Roman" w:hAnsi="Times New Roman" w:cs="Times New Roman"/>
-        </w:rPr>
-      </w:pPr>
-      <w:bookmarkStart w:id="34" w:name="_Toc450877998"/>
-      <w:r>
-        <w:rPr>
-          <w:rFonts w:ascii="Times New Roman" w:hAnsi="Times New Roman" w:cs="Times New Roman"/>
-        </w:rPr>
-        <w:t>Annexes</w:t>
-      </w:r>
-      <w:bookmarkEnd w:id="34"/>
-    </w:p>
-    <w:p>
-      <w:pPr>
-        <w:rPr>
-          <w:rFonts w:ascii="Times New Roman" w:hAnsi="Times New Roman" w:cs="Times New Roman"/>
-        </w:rPr>
-      </w:pPr>
-    </w:p>
-    <w:p>
-      <w:pPr>
-        <w:rPr>
-          <w:rFonts w:ascii="Times New Roman" w:hAnsi="Times New Roman" w:cs="Times New Roman"/>
-        </w:rPr>
-      </w:pPr>
-    </w:p>
-    <w:p>
-      <w:pPr>
-        <w:rPr>
-          <w:rFonts w:ascii="Times New Roman" w:hAnsi="Times New Roman" w:cs="Times New Roman"/>
-        </w:rPr>
-      </w:pPr>
-    </w:p>
-    <w:p>
-      <w:pPr>
-        <w:keepNext/>
-        <w:jc w:val="center"/>
-      </w:pPr>
-      <w:r>
-        <w:rPr>
-          <w:rFonts w:ascii="Times New Roman" w:hAnsi="Times New Roman" w:cs="Times New Roman"/>
+        <w:pStyle w:val="Tabledesillustrations"/>
+        <w:tabs>
+          <w:tab w:val="right" w:leader="dot" w:pos="9062"/>
+        </w:tabs>
+        <w:rPr>
+          <w:rFonts w:eastAsiaTheme="minorEastAsia"/>
           <w:noProof/>
           <w:lang w:eastAsia="fr-FR"/>
         </w:rPr>
-        <w:lastRenderedPageBreak/>
-        <w:drawing>
-          <wp:inline distT="0" distB="0" distL="0" distR="0">
-            <wp:extent cx="3792855" cy="3260090"/>
-            <wp:effectExtent l="19050" t="0" r="0" b="0"/>
-            <wp:docPr id="10" name="Image 1"/>
-            <wp:cNvGraphicFramePr>
-              <a:graphicFrameLocks xmlns:a="http://schemas.openxmlformats.org/drawingml/2006/main" noChangeAspect="1"/>
-            </wp:cNvGraphicFramePr>
-            <a:graphic xmlns:a="http://schemas.openxmlformats.org/drawingml/2006/main">
-              <a:graphicData uri="http://schemas.openxmlformats.org/drawingml/2006/picture">
-                <pic:pic xmlns:pic="http://schemas.openxmlformats.org/drawingml/2006/picture">
-                  <pic:nvPicPr>
-                    <pic:cNvPr id="0" name="Picture 1"/>
-                    <pic:cNvPicPr>
-                      <a:picLocks noChangeAspect="1" noChangeArrowheads="1"/>
-                    </pic:cNvPicPr>
-                  </pic:nvPicPr>
-                  <pic:blipFill>
-                    <a:blip r:embed="rId21" cstate="print"/>
-                    <a:srcRect/>
-                    <a:stretch>
-                      <a:fillRect/>
-                    </a:stretch>
-                  </pic:blipFill>
-                  <pic:spPr bwMode="auto">
-                    <a:xfrm>
-                      <a:off x="0" y="0"/>
-                      <a:ext cx="3792855" cy="3260090"/>
-                    </a:xfrm>
-                    <a:prstGeom prst="rect">
-                      <a:avLst/>
-                    </a:prstGeom>
-                    <a:noFill/>
-                    <a:ln w="9525">
-                      <a:noFill/>
-                      <a:miter lim="800000"/>
-                      <a:headEnd/>
-                      <a:tailEnd/>
-                    </a:ln>
-                  </pic:spPr>
-                </pic:pic>
-              </a:graphicData>
-            </a:graphic>
-          </wp:inline>
-        </w:drawing>
-      </w:r>
-    </w:p>
-    <w:p>
-      <w:pPr>
-        <w:pStyle w:val="Lgende"/>
-        <w:jc w:val="center"/>
-        <w:rPr>
-          <w:rFonts w:ascii="Times New Roman" w:hAnsi="Times New Roman" w:cs="Times New Roman"/>
-          <w:color w:val="FF0000"/>
-        </w:rPr>
-      </w:pPr>
-      <w:bookmarkStart w:id="35" w:name="_Toc451470435"/>
-      <w:r>
-        <w:t xml:space="preserve">Figure </w:t>
-      </w:r>
-      <w:fldSimple w:instr=" SEQ Figure \* ARABIC ">
-        <w:r>
-          <w:rPr>
-            <w:noProof/>
-          </w:rPr>
-          <w:t>11</w:t>
-        </w:r>
-      </w:fldSimple>
-      <w:r>
-        <w:t xml:space="preserve"> : </w:t>
-      </w:r>
-      <w:r>
-        <w:t>Grammaire du langage DOT</w:t>
-      </w:r>
-      <w:bookmarkEnd w:id="35"/>
-    </w:p>
-    <w:p>
-      <w:pPr>
-        <w:rPr>
-          <w:rFonts w:ascii="Times New Roman" w:hAnsi="Times New Roman" w:cs="Times New Roman"/>
-        </w:rPr>
-      </w:pPr>
-      <w:r>
-        <w:rPr>
-          <w:rFonts w:ascii="Times New Roman" w:hAnsi="Times New Roman" w:cs="Times New Roman"/>
-        </w:rPr>
-        <w:t xml:space="preserve"> (source : http://www.graphviz.org/content/dot-language)</w:t>
-      </w:r>
-    </w:p>
-    <w:p>
-      <w:pPr>
-        <w:rPr>
-          <w:rFonts w:ascii="Times New Roman" w:hAnsi="Times New Roman" w:cs="Times New Roman"/>
-          <w:color w:val="FF0000"/>
-        </w:rPr>
-      </w:pPr>
-    </w:p>
-    <w:p>
-      <w:pPr>
-        <w:rPr>
-          <w:rFonts w:ascii="Times New Roman" w:hAnsi="Times New Roman" w:cs="Times New Roman"/>
-          <w:color w:val="FF0000"/>
-        </w:rPr>
-      </w:pPr>
-    </w:p>
-    <w:p>
-      <w:pPr>
-        <w:rPr>
-          <w:rFonts w:ascii="Times New Roman" w:hAnsi="Times New Roman" w:cs="Times New Roman"/>
-          <w:color w:val="FF0000"/>
-        </w:rPr>
-      </w:pPr>
-      <w:r>
-        <w:rPr>
-          <w:rFonts w:ascii="Times New Roman" w:hAnsi="Times New Roman" w:cs="Times New Roman"/>
+      </w:pPr>
+      <w:hyperlink w:anchor="_Toc451814127" w:history="1">
+        <w:r>
+          <w:rPr>
+            <w:rStyle w:val="Lienhypertexte"/>
+            <w:noProof/>
+          </w:rPr>
+          <w:t>Figure 11 : Grammaire du langage DOT</w:t>
+        </w:r>
+        <w:r>
+          <w:rPr>
+            <w:noProof/>
+            <w:webHidden/>
+          </w:rPr>
+          <w:tab/>
+        </w:r>
+        <w:r>
+          <w:rPr>
+            <w:noProof/>
+            <w:webHidden/>
+          </w:rPr>
+          <w:fldChar w:fldCharType="begin"/>
+        </w:r>
+        <w:r>
+          <w:rPr>
+            <w:noProof/>
+            <w:webHidden/>
+          </w:rPr>
+          <w:instrText xml:space="preserve"> PAGEREF _Toc451814127 \h </w:instrText>
+        </w:r>
+        <w:r>
+          <w:rPr>
+            <w:noProof/>
+            <w:webHidden/>
+          </w:rPr>
+          <w:fldChar w:fldCharType="separate"/>
+        </w:r>
+        <w:r>
+          <w:rPr>
+            <w:b/>
+            <w:bCs/>
+            <w:noProof/>
+            <w:webHidden/>
+          </w:rPr>
+          <w:t>Erreur ! Signet non défini.</w:t>
+        </w:r>
+        <w:r>
+          <w:rPr>
+            <w:noProof/>
+            <w:webHidden/>
+          </w:rPr>
+          <w:fldChar w:fldCharType="end"/>
+        </w:r>
+      </w:hyperlink>
+    </w:p>
+    <w:p>
+      <w:pPr>
+        <w:pStyle w:val="Tabledesillustrations"/>
+        <w:tabs>
+          <w:tab w:val="right" w:leader="dot" w:pos="9062"/>
+        </w:tabs>
+        <w:rPr>
+          <w:rFonts w:eastAsiaTheme="minorEastAsia"/>
           <w:noProof/>
           <w:lang w:eastAsia="fr-FR"/>
         </w:rPr>
-        <w:drawing>
-          <wp:inline distT="0" distB="0" distL="0" distR="0">
-            <wp:extent cx="5760720" cy="4239437"/>
-            <wp:effectExtent l="0" t="0" r="0" b="8890"/>
-            <wp:docPr id="11" name="Image 40"/>
-            <wp:cNvGraphicFramePr>
-              <a:graphicFrameLocks xmlns:a="http://schemas.openxmlformats.org/drawingml/2006/main" noChangeAspect="1"/>
-            </wp:cNvGraphicFramePr>
-            <a:graphic xmlns:a="http://schemas.openxmlformats.org/drawingml/2006/main">
-              <a:graphicData uri="http://schemas.openxmlformats.org/drawingml/2006/picture">
-                <pic:pic xmlns:pic="http://schemas.openxmlformats.org/drawingml/2006/picture">
-                  <pic:nvPicPr>
-                    <pic:cNvPr id="0" name="Picture 40"/>
-                    <pic:cNvPicPr>
-                      <a:picLocks noChangeAspect="1" noChangeArrowheads="1"/>
-                    </pic:cNvPicPr>
-                  </pic:nvPicPr>
-                  <pic:blipFill>
-                    <a:blip r:embed="rId22" cstate="print"/>
-                    <a:srcRect/>
-                    <a:stretch>
-                      <a:fillRect/>
-                    </a:stretch>
-                  </pic:blipFill>
-                  <pic:spPr bwMode="auto">
-                    <a:xfrm>
-                      <a:off x="0" y="0"/>
-                      <a:ext cx="5760720" cy="4239437"/>
-                    </a:xfrm>
-                    <a:prstGeom prst="rect">
-                      <a:avLst/>
-                    </a:prstGeom>
-                    <a:noFill/>
-                    <a:ln w="9525">
-                      <a:noFill/>
-                      <a:miter lim="800000"/>
-                      <a:headEnd/>
-                      <a:tailEnd/>
-                    </a:ln>
-                  </pic:spPr>
-                </pic:pic>
-              </a:graphicData>
-            </a:graphic>
-          </wp:inline>
-        </w:drawing>
-      </w:r>
-    </w:p>
-    <w:p>
-      <w:pPr>
-        <w:pStyle w:val="Lgende"/>
-        <w:ind w:left="1416" w:firstLine="708"/>
-        <w:jc w:val="center"/>
-        <w:rPr>
-          <w:rFonts w:ascii="Times New Roman" w:hAnsi="Times New Roman" w:cs="Times New Roman"/>
-        </w:rPr>
-      </w:pPr>
-      <w:bookmarkStart w:id="36" w:name="_Toc451470436"/>
-      <w:r>
-        <w:rPr>
-          <w:rFonts w:ascii="Times New Roman" w:hAnsi="Times New Roman" w:cs="Times New Roman"/>
-        </w:rPr>
-        <w:t xml:space="preserve">Figure </w:t>
-      </w:r>
-      <w:r>
-        <w:rPr>
-          <w:rFonts w:ascii="Times New Roman" w:hAnsi="Times New Roman" w:cs="Times New Roman"/>
-        </w:rPr>
-        <w:fldChar w:fldCharType="begin"/>
-      </w:r>
-      <w:r>
-        <w:rPr>
-          <w:rFonts w:ascii="Times New Roman" w:hAnsi="Times New Roman" w:cs="Times New Roman"/>
-        </w:rPr>
-        <w:instrText xml:space="preserve"> SEQ Figure \* ARABIC </w:instrText>
-      </w:r>
-      <w:r>
-        <w:rPr>
-          <w:rFonts w:ascii="Times New Roman" w:hAnsi="Times New Roman" w:cs="Times New Roman"/>
-        </w:rPr>
-        <w:fldChar w:fldCharType="separate"/>
-      </w:r>
-      <w:r>
-        <w:rPr>
-          <w:rFonts w:ascii="Times New Roman" w:hAnsi="Times New Roman" w:cs="Times New Roman"/>
+      </w:pPr>
+      <w:hyperlink w:anchor="_Toc451814128" w:history="1">
+        <w:r>
+          <w:rPr>
+            <w:rStyle w:val="Lienhypertexte"/>
+            <w:rFonts w:ascii="Times New Roman" w:hAnsi="Times New Roman" w:cs="Times New Roman"/>
+            <w:noProof/>
+          </w:rPr>
+          <w:t>Figure 12: Diagramme de cas d’utilisation</w:t>
+        </w:r>
+        <w:r>
+          <w:rPr>
+            <w:noProof/>
+            <w:webHidden/>
+          </w:rPr>
+          <w:tab/>
+        </w:r>
+        <w:r>
+          <w:rPr>
+            <w:noProof/>
+            <w:webHidden/>
+          </w:rPr>
+          <w:fldChar w:fldCharType="begin"/>
+        </w:r>
+        <w:r>
+          <w:rPr>
+            <w:noProof/>
+            <w:webHidden/>
+          </w:rPr>
+          <w:instrText xml:space="preserve"> PAGEREF _Toc451814128 \h </w:instrText>
+        </w:r>
+        <w:r>
+          <w:rPr>
+            <w:noProof/>
+            <w:webHidden/>
+          </w:rPr>
+          <w:fldChar w:fldCharType="separate"/>
+        </w:r>
+        <w:r>
+          <w:rPr>
+            <w:b/>
+            <w:bCs/>
+            <w:noProof/>
+            <w:webHidden/>
+          </w:rPr>
+          <w:t>Erreur ! Signet non défini.</w:t>
+        </w:r>
+        <w:r>
+          <w:rPr>
+            <w:noProof/>
+            <w:webHidden/>
+          </w:rPr>
+          <w:fldChar w:fldCharType="end"/>
+        </w:r>
+      </w:hyperlink>
+    </w:p>
+    <w:p>
+      <w:pPr>
+        <w:pStyle w:val="Tabledesillustrations"/>
+        <w:tabs>
+          <w:tab w:val="right" w:leader="dot" w:pos="9062"/>
+        </w:tabs>
+        <w:rPr>
+          <w:rFonts w:eastAsiaTheme="minorEastAsia"/>
           <w:noProof/>
-        </w:rPr>
-        <w:t>12</w:t>
-      </w:r>
+          <w:lang w:eastAsia="fr-FR"/>
+        </w:rPr>
+      </w:pPr>
+      <w:hyperlink w:anchor="_Toc451814129" w:history="1">
+        <w:r>
+          <w:rPr>
+            <w:rStyle w:val="Lienhypertexte"/>
+            <w:noProof/>
+          </w:rPr>
+          <w:t>Figure 13 : Diagramme de classe des classes principales de l'application</w:t>
+        </w:r>
+        <w:r>
+          <w:rPr>
+            <w:noProof/>
+            <w:webHidden/>
+          </w:rPr>
+          <w:tab/>
+        </w:r>
+        <w:r>
+          <w:rPr>
+            <w:noProof/>
+            <w:webHidden/>
+          </w:rPr>
+          <w:fldChar w:fldCharType="begin"/>
+        </w:r>
+        <w:r>
+          <w:rPr>
+            <w:noProof/>
+            <w:webHidden/>
+          </w:rPr>
+          <w:instrText xml:space="preserve"> PAGEREF _Toc451814129 \h </w:instrText>
+        </w:r>
+        <w:r>
+          <w:rPr>
+            <w:noProof/>
+            <w:webHidden/>
+          </w:rPr>
+        </w:r>
+        <w:r>
+          <w:rPr>
+            <w:noProof/>
+            <w:webHidden/>
+          </w:rPr>
+          <w:fldChar w:fldCharType="separate"/>
+        </w:r>
+        <w:r>
+          <w:rPr>
+            <w:noProof/>
+            <w:webHidden/>
+          </w:rPr>
+          <w:t>24</w:t>
+        </w:r>
+        <w:r>
+          <w:rPr>
+            <w:noProof/>
+            <w:webHidden/>
+          </w:rPr>
+          <w:fldChar w:fldCharType="end"/>
+        </w:r>
+      </w:hyperlink>
+    </w:p>
+    <w:p>
+      <w:pPr>
+        <w:pStyle w:val="Titre1"/>
+        <w:rPr>
+          <w:rFonts w:ascii="Times New Roman" w:hAnsi="Times New Roman" w:cs="Times New Roman"/>
+        </w:rPr>
+      </w:pPr>
       <w:r>
         <w:rPr>
           <w:rFonts w:ascii="Times New Roman" w:hAnsi="Times New Roman" w:cs="Times New Roman"/>
         </w:rPr>
         <w:fldChar w:fldCharType="end"/>
       </w:r>
-      <w:r>
-        <w:rPr>
-          <w:rFonts w:ascii="Times New Roman" w:hAnsi="Times New Roman" w:cs="Times New Roman"/>
-        </w:rPr>
-        <w:t xml:space="preserve">: Diagramme de </w:t>
-      </w:r>
-      <w:r>
-        <w:rPr>
-          <w:rFonts w:ascii="Times New Roman" w:hAnsi="Times New Roman" w:cs="Times New Roman"/>
-        </w:rPr>
-        <w:t>cas d’utilisation</w:t>
-      </w:r>
-      <w:bookmarkEnd w:id="36"/>
-    </w:p>
-    <w:p>
-      <w:pPr>
-        <w:rPr>
-          <w:rFonts w:ascii="Times New Roman" w:hAnsi="Times New Roman" w:cs="Times New Roman"/>
-          <w:u w:val="single"/>
-        </w:rPr>
-      </w:pPr>
-      <w:r>
-        <w:rPr>
-          <w:rFonts w:ascii="Times New Roman" w:hAnsi="Times New Roman" w:cs="Times New Roman"/>
-          <w:u w:val="single"/>
-        </w:rPr>
-        <w:t>Remarque:</w:t>
-      </w:r>
-    </w:p>
-    <w:p>
-      <w:pPr>
-        <w:rPr>
-          <w:rFonts w:ascii="Times New Roman" w:hAnsi="Times New Roman" w:cs="Times New Roman"/>
-        </w:rPr>
-      </w:pPr>
-      <w:r>
-        <w:rPr>
-          <w:rFonts w:ascii="Times New Roman" w:hAnsi="Times New Roman" w:cs="Times New Roman"/>
-        </w:rPr>
-        <w:lastRenderedPageBreak/>
-        <w:t>Lorsque l'on parle d'éditer un nœud ou une arête, il s'agit de l'édition d'un de ses attributs (par exemple son label).</w:t>
-      </w:r>
-    </w:p>
-    <w:p>
-      <w:pPr>
-        <w:rPr>
-          <w:rFonts w:ascii="Times New Roman" w:hAnsi="Times New Roman" w:cs="Times New Roman"/>
-          <w:color w:val="FF0000"/>
+    </w:p>
+    <w:p>
+      <w:pPr>
+        <w:rPr>
+          <w:rFonts w:ascii="Times New Roman" w:hAnsi="Times New Roman" w:cs="Times New Roman"/>
+        </w:rPr>
+      </w:pPr>
+    </w:p>
+    <w:p>
+      <w:pPr>
+        <w:rPr>
+          <w:rFonts w:ascii="Times New Roman" w:hAnsi="Times New Roman" w:cs="Times New Roman"/>
+        </w:rPr>
+      </w:pPr>
+    </w:p>
+    <w:p>
+      <w:pPr>
+        <w:rPr>
+          <w:rFonts w:ascii="Times New Roman" w:hAnsi="Times New Roman" w:cs="Times New Roman"/>
+        </w:rPr>
+      </w:pPr>
+    </w:p>
+    <w:p>
+      <w:pPr>
+        <w:rPr>
+          <w:rFonts w:ascii="Times New Roman" w:hAnsi="Times New Roman" w:cs="Times New Roman"/>
+        </w:rPr>
+      </w:pPr>
+    </w:p>
+    <w:p>
+      <w:pPr>
+        <w:rPr>
+          <w:rFonts w:ascii="Times New Roman" w:hAnsi="Times New Roman" w:cs="Times New Roman"/>
+        </w:rPr>
+      </w:pPr>
+    </w:p>
+    <w:p>
+      <w:pPr>
+        <w:rPr>
+          <w:rFonts w:ascii="Times New Roman" w:hAnsi="Times New Roman" w:cs="Times New Roman"/>
+        </w:rPr>
+      </w:pPr>
+    </w:p>
+    <w:p>
+      <w:pPr>
+        <w:rPr>
+          <w:rFonts w:ascii="Times New Roman" w:hAnsi="Times New Roman" w:cs="Times New Roman"/>
+        </w:rPr>
+      </w:pPr>
+    </w:p>
+    <w:p>
+      <w:pPr>
+        <w:rPr>
+          <w:rFonts w:ascii="Times New Roman" w:hAnsi="Times New Roman" w:cs="Times New Roman"/>
+        </w:rPr>
+      </w:pPr>
+    </w:p>
+    <w:p>
+      <w:pPr>
+        <w:rPr>
+          <w:rFonts w:ascii="Times New Roman" w:hAnsi="Times New Roman" w:cs="Times New Roman"/>
+        </w:rPr>
+      </w:pPr>
+    </w:p>
+    <w:p>
+      <w:pPr>
+        <w:rPr>
+          <w:rFonts w:ascii="Times New Roman" w:hAnsi="Times New Roman" w:cs="Times New Roman"/>
+        </w:rPr>
+      </w:pPr>
+    </w:p>
+    <w:p>
+      <w:pPr>
+        <w:rPr>
+          <w:rFonts w:ascii="Times New Roman" w:hAnsi="Times New Roman" w:cs="Times New Roman"/>
+        </w:rPr>
+      </w:pPr>
+    </w:p>
+    <w:p>
+      <w:pPr>
+        <w:rPr>
+          <w:rFonts w:ascii="Times New Roman" w:hAnsi="Times New Roman" w:cs="Times New Roman"/>
+        </w:rPr>
+      </w:pPr>
+    </w:p>
+    <w:p>
+      <w:pPr>
+        <w:rPr>
+          <w:rFonts w:ascii="Times New Roman" w:hAnsi="Times New Roman" w:cs="Times New Roman"/>
+        </w:rPr>
+      </w:pPr>
+    </w:p>
+    <w:p>
+      <w:pPr>
+        <w:rPr>
+          <w:rFonts w:ascii="Times New Roman" w:hAnsi="Times New Roman" w:cs="Times New Roman"/>
+        </w:rPr>
+      </w:pPr>
+    </w:p>
+    <w:p>
+      <w:pPr>
+        <w:rPr>
+          <w:rFonts w:ascii="Times New Roman" w:hAnsi="Times New Roman" w:cs="Times New Roman"/>
+        </w:rPr>
+      </w:pPr>
+    </w:p>
+    <w:p>
+      <w:pPr>
+        <w:rPr>
+          <w:rFonts w:ascii="Times New Roman" w:hAnsi="Times New Roman" w:cs="Times New Roman"/>
+        </w:rPr>
+      </w:pPr>
+    </w:p>
+    <w:p>
+      <w:pPr>
+        <w:rPr>
+          <w:rFonts w:ascii="Times New Roman" w:hAnsi="Times New Roman" w:cs="Times New Roman"/>
+        </w:rPr>
+      </w:pPr>
+    </w:p>
+    <w:p>
+      <w:pPr>
+        <w:rPr>
+          <w:rFonts w:ascii="Times New Roman" w:hAnsi="Times New Roman" w:cs="Times New Roman"/>
+        </w:rPr>
+      </w:pPr>
+    </w:p>
+    <w:p>
+      <w:pPr>
+        <w:rPr>
+          <w:rFonts w:ascii="Times New Roman" w:hAnsi="Times New Roman" w:cs="Times New Roman"/>
         </w:rPr>
       </w:pPr>
     </w:p>
@@ -12358,10 +12648,10 @@
                     <pic:cNvPicPr/>
                   </pic:nvPicPr>
                   <pic:blipFill>
-                    <a:blip r:embed="rId23" cstate="print">
+                    <a:blip r:embed="rId21" cstate="print">
                       <a:extLst>
                         <a:ext uri="{28A0092B-C50C-407E-A947-70E740481C1C}">
-                          <a14:useLocalDpi xmlns:a14="http://schemas.microsoft.com/office/drawing/2010/main" xmlns:wps="http://schemas.microsoft.com/office/word/2010/wordprocessingShape" xmlns:wpi="http://schemas.microsoft.com/office/word/2010/wordprocessingInk" xmlns:wpg="http://schemas.microsoft.com/office/word/2010/wordprocessingGroup" xmlns:w16se="http://schemas.microsoft.com/office/word/2015/wordml/symex" xmlns:w15="http://schemas.microsoft.com/office/word/2012/wordml" xmlns:w14="http://schemas.microsoft.com/office/word/2010/wordml" xmlns:w="http://schemas.openxmlformats.org/wordprocessingml/2006/main" xmlns:w10="urn:schemas-microsoft-com:office:word" xmlns:wp14="http://schemas.microsoft.com/office/word/2010/wordprocessingDrawing" xmlns:v="urn:schemas-microsoft-com:vml" xmlns:o="urn:schemas-microsoft-com:office:office" xmlns:mc="http://schemas.openxmlformats.org/markup-compatibility/2006" xmlns:cx2="http://schemas.microsoft.com/office/drawing/2015/10/21/chartex" xmlns:cx1="http://schemas.microsoft.com/office/drawing/2015/9/8/chartex" xmlns:cx="http://schemas.microsoft.com/office/drawing/2014/chartex" xmlns:wpc="http://schemas.microsoft.com/office/word/2010/wordprocessingCanvas" xmlns="" val="0"/>
+                          <a14:useLocalDpi xmlns="" xmlns:wpc="http://schemas.microsoft.com/office/word/2010/wordprocessingCanvas" xmlns:cx="http://schemas.microsoft.com/office/drawing/2014/chartex" xmlns:cx1="http://schemas.microsoft.com/office/drawing/2015/9/8/chartex" xmlns:cx2="http://schemas.microsoft.com/office/drawing/2015/10/21/chartex" xmlns:mc="http://schemas.openxmlformats.org/markup-compatibility/2006" xmlns:o="urn:schemas-microsoft-com:office:office" xmlns:v="urn:schemas-microsoft-com:vml" xmlns:wp14="http://schemas.microsoft.com/office/word/2010/wordprocessingDrawing" xmlns:w10="urn:schemas-microsoft-com:office:word" xmlns:w="http://schemas.openxmlformats.org/wordprocessingml/2006/main" xmlns:w14="http://schemas.microsoft.com/office/word/2010/wordml" xmlns:w15="http://schemas.microsoft.com/office/word/2012/wordml" xmlns:w16se="http://schemas.microsoft.com/office/word/2015/wordml/symex" xmlns:wpg="http://schemas.microsoft.com/office/word/2010/wordprocessingGroup" xmlns:wpi="http://schemas.microsoft.com/office/word/2010/wordprocessingInk" xmlns:wps="http://schemas.microsoft.com/office/word/2010/wordprocessingShape" xmlns:a14="http://schemas.microsoft.com/office/drawing/2010/main" val="0"/>
                         </a:ext>
                       </a:extLst>
                     </a:blip>
@@ -12394,7 +12684,7 @@
           <w:color w:val="FF0000"/>
         </w:rPr>
       </w:pPr>
-      <w:bookmarkStart w:id="37" w:name="_Toc451470437"/>
+      <w:bookmarkStart w:id="37" w:name="_Toc451814129"/>
       <w:r>
         <w:t xml:space="preserve">Figure </w:t>
       </w:r>
@@ -12403,7 +12693,7 @@
           <w:rPr>
             <w:noProof/>
           </w:rPr>
-          <w:t>13</w:t>
+          <w:t>11</w:t>
         </w:r>
       </w:fldSimple>
       <w:r>
@@ -12454,24 +12744,24 @@
         <w:rPr>
           <w:rFonts w:ascii="Times New Roman" w:hAnsi="Times New Roman" w:cs="Times New Roman"/>
         </w:rPr>
+        <w:t xml:space="preserve">Le digramme de classes ci-dessus </w:t>
+      </w:r>
+      <w:r>
+        <w:rPr>
+          <w:rFonts w:ascii="Times New Roman" w:hAnsi="Times New Roman" w:cs="Times New Roman"/>
+        </w:rPr>
+        <w:t xml:space="preserve">ne considère que les principaux éléments de l’application, </w:t>
+      </w:r>
+      <w:r>
+        <w:rPr>
+          <w:rFonts w:ascii="Times New Roman" w:hAnsi="Times New Roman" w:cs="Times New Roman"/>
+        </w:rPr>
+        <w:t>c'est à dire qu'il ne contient pas toutes les classes, tous les attributs et toutes les méthodes.</w:t>
+      </w:r>
+    </w:p>
+    <w:p>
+      <w:r>
         <w:lastRenderedPageBreak/>
-        <w:t xml:space="preserve">Le digramme de classes ci-dessus </w:t>
-      </w:r>
-      <w:r>
-        <w:rPr>
-          <w:rFonts w:ascii="Times New Roman" w:hAnsi="Times New Roman" w:cs="Times New Roman"/>
-        </w:rPr>
-        <w:t xml:space="preserve">ne considère que les principaux éléments de l’application, </w:t>
-      </w:r>
-      <w:r>
-        <w:rPr>
-          <w:rFonts w:ascii="Times New Roman" w:hAnsi="Times New Roman" w:cs="Times New Roman"/>
-        </w:rPr>
-        <w:t>c'est à dire qu'il ne contient pas toutes les classes, tous les attributs et toutes les méthodes.</w:t>
-      </w:r>
-    </w:p>
-    <w:p>
-      <w:r>
         <w:t>Les noms sur les liens entre classes permettent d’indiquer le sens des références. Par exemple le « </w:t>
       </w:r>
       <w:proofErr w:type="spellStart"/>
@@ -12506,7 +12796,7 @@
       </w:r>
     </w:p>
     <w:sectPr>
-      <w:footerReference w:type="default" r:id="rId24"/>
+      <w:footerReference w:type="default" r:id="rId22"/>
       <w:pgSz w:w="11906" w:h="16838"/>
       <w:pgMar w:top="993" w:right="1417" w:bottom="426" w:left="1417" w:header="708" w:footer="708" w:gutter="0"/>
       <w:cols w:space="708"/>
@@ -12563,7 +12853,7 @@
             <w:rPr>
               <w:noProof/>
             </w:rPr>
-            <w:t>20</w:t>
+            <w:t>2</w:t>
           </w:r>
         </w:fldSimple>
       </w:p>
@@ -13687,6 +13977,119 @@
     </w:lvl>
   </w:abstractNum>
   <w:abstractNum w:abstractNumId="10">
+    <w:nsid w:val="361758EF"/>
+    <w:multiLevelType w:val="hybridMultilevel"/>
+    <w:tmpl w:val="0C8CA706"/>
+    <w:lvl w:ilvl="0" w:tplc="040C0001">
+      <w:start w:val="1"/>
+      <w:numFmt w:val="bullet"/>
+      <w:lvlText w:val=""/>
+      <w:lvlJc w:val="left"/>
+      <w:pPr>
+        <w:ind w:left="720" w:hanging="360"/>
+      </w:pPr>
+      <w:rPr>
+        <w:rFonts w:ascii="Symbol" w:hAnsi="Symbol" w:hint="default"/>
+      </w:rPr>
+    </w:lvl>
+    <w:lvl w:ilvl="1" w:tplc="040C0003" w:tentative="1">
+      <w:start w:val="1"/>
+      <w:numFmt w:val="bullet"/>
+      <w:lvlText w:val="o"/>
+      <w:lvlJc w:val="left"/>
+      <w:pPr>
+        <w:ind w:left="1440" w:hanging="360"/>
+      </w:pPr>
+      <w:rPr>
+        <w:rFonts w:ascii="Courier New" w:hAnsi="Courier New" w:cs="Courier New" w:hint="default"/>
+      </w:rPr>
+    </w:lvl>
+    <w:lvl w:ilvl="2" w:tplc="040C0005" w:tentative="1">
+      <w:start w:val="1"/>
+      <w:numFmt w:val="bullet"/>
+      <w:lvlText w:val=""/>
+      <w:lvlJc w:val="left"/>
+      <w:pPr>
+        <w:ind w:left="2160" w:hanging="360"/>
+      </w:pPr>
+      <w:rPr>
+        <w:rFonts w:ascii="Wingdings" w:hAnsi="Wingdings" w:hint="default"/>
+      </w:rPr>
+    </w:lvl>
+    <w:lvl w:ilvl="3" w:tplc="040C0001" w:tentative="1">
+      <w:start w:val="1"/>
+      <w:numFmt w:val="bullet"/>
+      <w:lvlText w:val=""/>
+      <w:lvlJc w:val="left"/>
+      <w:pPr>
+        <w:ind w:left="2880" w:hanging="360"/>
+      </w:pPr>
+      <w:rPr>
+        <w:rFonts w:ascii="Symbol" w:hAnsi="Symbol" w:hint="default"/>
+      </w:rPr>
+    </w:lvl>
+    <w:lvl w:ilvl="4" w:tplc="040C0003" w:tentative="1">
+      <w:start w:val="1"/>
+      <w:numFmt w:val="bullet"/>
+      <w:lvlText w:val="o"/>
+      <w:lvlJc w:val="left"/>
+      <w:pPr>
+        <w:ind w:left="3600" w:hanging="360"/>
+      </w:pPr>
+      <w:rPr>
+        <w:rFonts w:ascii="Courier New" w:hAnsi="Courier New" w:cs="Courier New" w:hint="default"/>
+      </w:rPr>
+    </w:lvl>
+    <w:lvl w:ilvl="5" w:tplc="040C0005" w:tentative="1">
+      <w:start w:val="1"/>
+      <w:numFmt w:val="bullet"/>
+      <w:lvlText w:val=""/>
+      <w:lvlJc w:val="left"/>
+      <w:pPr>
+        <w:ind w:left="4320" w:hanging="360"/>
+      </w:pPr>
+      <w:rPr>
+        <w:rFonts w:ascii="Wingdings" w:hAnsi="Wingdings" w:hint="default"/>
+      </w:rPr>
+    </w:lvl>
+    <w:lvl w:ilvl="6" w:tplc="040C0001" w:tentative="1">
+      <w:start w:val="1"/>
+      <w:numFmt w:val="bullet"/>
+      <w:lvlText w:val=""/>
+      <w:lvlJc w:val="left"/>
+      <w:pPr>
+        <w:ind w:left="5040" w:hanging="360"/>
+      </w:pPr>
+      <w:rPr>
+        <w:rFonts w:ascii="Symbol" w:hAnsi="Symbol" w:hint="default"/>
+      </w:rPr>
+    </w:lvl>
+    <w:lvl w:ilvl="7" w:tplc="040C0003" w:tentative="1">
+      <w:start w:val="1"/>
+      <w:numFmt w:val="bullet"/>
+      <w:lvlText w:val="o"/>
+      <w:lvlJc w:val="left"/>
+      <w:pPr>
+        <w:ind w:left="5760" w:hanging="360"/>
+      </w:pPr>
+      <w:rPr>
+        <w:rFonts w:ascii="Courier New" w:hAnsi="Courier New" w:cs="Courier New" w:hint="default"/>
+      </w:rPr>
+    </w:lvl>
+    <w:lvl w:ilvl="8" w:tplc="040C0005" w:tentative="1">
+      <w:start w:val="1"/>
+      <w:numFmt w:val="bullet"/>
+      <w:lvlText w:val=""/>
+      <w:lvlJc w:val="left"/>
+      <w:pPr>
+        <w:ind w:left="6480" w:hanging="360"/>
+      </w:pPr>
+      <w:rPr>
+        <w:rFonts w:ascii="Wingdings" w:hAnsi="Wingdings" w:hint="default"/>
+      </w:rPr>
+    </w:lvl>
+  </w:abstractNum>
+  <w:abstractNum w:abstractNumId="11">
     <w:nsid w:val="46A8590B"/>
     <w:multiLevelType w:val="hybridMultilevel"/>
     <w:tmpl w:val="A08467C2"/>
@@ -13799,7 +14202,7 @@
       </w:rPr>
     </w:lvl>
   </w:abstractNum>
-  <w:abstractNum w:abstractNumId="11">
+  <w:abstractNum w:abstractNumId="12">
     <w:nsid w:val="519F0C04"/>
     <w:multiLevelType w:val="hybridMultilevel"/>
     <w:tmpl w:val="340E6536"/>
@@ -13912,7 +14315,7 @@
       </w:rPr>
     </w:lvl>
   </w:abstractNum>
-  <w:abstractNum w:abstractNumId="12">
+  <w:abstractNum w:abstractNumId="13">
     <w:nsid w:val="52B243C6"/>
     <w:multiLevelType w:val="hybridMultilevel"/>
     <w:tmpl w:val="A7AE6BF6"/>
@@ -14025,7 +14428,7 @@
       </w:rPr>
     </w:lvl>
   </w:abstractNum>
-  <w:abstractNum w:abstractNumId="13">
+  <w:abstractNum w:abstractNumId="14">
     <w:nsid w:val="585E4604"/>
     <w:multiLevelType w:val="hybridMultilevel"/>
     <w:tmpl w:val="BA7EFA9C"/>
@@ -14138,7 +14541,7 @@
       </w:rPr>
     </w:lvl>
   </w:abstractNum>
-  <w:abstractNum w:abstractNumId="14">
+  <w:abstractNum w:abstractNumId="15">
     <w:nsid w:val="5DDB557D"/>
     <w:multiLevelType w:val="hybridMultilevel"/>
     <w:tmpl w:val="9BCAFB66"/>
@@ -14227,7 +14630,7 @@
       </w:pPr>
     </w:lvl>
   </w:abstractNum>
-  <w:abstractNum w:abstractNumId="15">
+  <w:abstractNum w:abstractNumId="16">
     <w:nsid w:val="610E1509"/>
     <w:multiLevelType w:val="hybridMultilevel"/>
     <w:tmpl w:val="692AEE08"/>
@@ -14340,7 +14743,7 @@
       </w:rPr>
     </w:lvl>
   </w:abstractNum>
-  <w:abstractNum w:abstractNumId="16">
+  <w:abstractNum w:abstractNumId="17">
     <w:nsid w:val="75AB7A1C"/>
     <w:multiLevelType w:val="hybridMultilevel"/>
     <w:tmpl w:val="B43CFE0C"/>
@@ -14453,7 +14856,7 @@
       </w:rPr>
     </w:lvl>
   </w:abstractNum>
-  <w:abstractNum w:abstractNumId="17">
+  <w:abstractNum w:abstractNumId="18">
     <w:nsid w:val="76904F81"/>
     <w:multiLevelType w:val="hybridMultilevel"/>
     <w:tmpl w:val="78C47D12"/>
@@ -14570,7 +14973,7 @@
     <w:abstractNumId w:val="2"/>
   </w:num>
   <w:num w:numId="2">
-    <w:abstractNumId w:val="15"/>
+    <w:abstractNumId w:val="16"/>
   </w:num>
   <w:num w:numId="3">
     <w:abstractNumId w:val="3"/>
@@ -14582,25 +14985,25 @@
     <w:abstractNumId w:val="8"/>
   </w:num>
   <w:num w:numId="6">
-    <w:abstractNumId w:val="11"/>
+    <w:abstractNumId w:val="12"/>
   </w:num>
   <w:num w:numId="7">
-    <w:abstractNumId w:val="10"/>
+    <w:abstractNumId w:val="11"/>
   </w:num>
   <w:num w:numId="8">
     <w:abstractNumId w:val="9"/>
   </w:num>
   <w:num w:numId="9">
-    <w:abstractNumId w:val="12"/>
+    <w:abstractNumId w:val="13"/>
   </w:num>
   <w:num w:numId="10">
+    <w:abstractNumId w:val="18"/>
+  </w:num>
+  <w:num w:numId="11">
     <w:abstractNumId w:val="17"/>
   </w:num>
-  <w:num w:numId="11">
-    <w:abstractNumId w:val="16"/>
-  </w:num>
   <w:num w:numId="12">
-    <w:abstractNumId w:val="14"/>
+    <w:abstractNumId w:val="15"/>
   </w:num>
   <w:num w:numId="13">
     <w:abstractNumId w:val="5"/>
@@ -14615,10 +15018,13 @@
     <w:abstractNumId w:val="4"/>
   </w:num>
   <w:num w:numId="17">
-    <w:abstractNumId w:val="13"/>
+    <w:abstractNumId w:val="14"/>
   </w:num>
   <w:num w:numId="18">
     <w:abstractNumId w:val="6"/>
+  </w:num>
+  <w:num w:numId="19">
+    <w:abstractNumId w:val="10"/>
   </w:num>
 </w:numbering>
 </file>
@@ -15495,7 +15901,7 @@
 </file>
 
 <file path=customXml/itemProps2.xml><?xml version="1.0" encoding="utf-8"?>
-<ds:datastoreItem xmlns:ds="http://schemas.openxmlformats.org/officeDocument/2006/customXml" ds:itemID="{50CF3633-4FCF-41DE-9DAA-806FD4409F9B}">
+<ds:datastoreItem xmlns:ds="http://schemas.openxmlformats.org/officeDocument/2006/customXml" ds:itemID="{315BD019-79F5-4C4E-80E9-6FF8A7755110}">
   <ds:schemaRefs>
     <ds:schemaRef ds:uri="http://schemas.openxmlformats.org/officeDocument/2006/bibliography"/>
   </ds:schemaRefs>

</xml_diff>

<commit_message>
Update rapport.docx and .pdf
</commit_message>
<xml_diff>
--- a/Rapport.docx
+++ b/Rapport.docx
@@ -1,6 +1,6 @@
 
 <file path=word/document.xml><?xml version="1.0" encoding="utf-8"?>
-<w:document xmlns:ve="http://schemas.openxmlformats.org/markup-compatibility/2006" xmlns:o="urn:schemas-microsoft-com:office:office" xmlns:r="http://schemas.openxmlformats.org/officeDocument/2006/relationships" xmlns:m="http://schemas.openxmlformats.org/officeDocument/2006/math" xmlns:v="urn:schemas-microsoft-com:vml" xmlns:wp="http://schemas.openxmlformats.org/drawingml/2006/wordprocessingDrawing" xmlns:w10="urn:schemas-microsoft-com:office:word" xmlns:w="http://schemas.openxmlformats.org/wordprocessingml/2006/main" xmlns:wne="http://schemas.microsoft.com/office/word/2006/wordml">
+<w:document xmlns:wpc="http://schemas.microsoft.com/office/word/2010/wordprocessingCanvas" xmlns:cx="http://schemas.microsoft.com/office/drawing/2014/chartex" xmlns:cx1="http://schemas.microsoft.com/office/drawing/2015/9/8/chartex" xmlns:cx2="http://schemas.microsoft.com/office/drawing/2015/10/21/chartex" xmlns:mc="http://schemas.openxmlformats.org/markup-compatibility/2006" xmlns:o="urn:schemas-microsoft-com:office:office" xmlns:r="http://schemas.openxmlformats.org/officeDocument/2006/relationships" xmlns:m="http://schemas.openxmlformats.org/officeDocument/2006/math" xmlns:v="urn:schemas-microsoft-com:vml" xmlns:wp14="http://schemas.microsoft.com/office/word/2010/wordprocessingDrawing" xmlns:wp="http://schemas.openxmlformats.org/drawingml/2006/wordprocessingDrawing" xmlns:w10="urn:schemas-microsoft-com:office:word" xmlns:w="http://schemas.openxmlformats.org/wordprocessingml/2006/main" xmlns:w14="http://schemas.microsoft.com/office/word/2010/wordml" xmlns:w15="http://schemas.microsoft.com/office/word/2012/wordml" xmlns:w16se="http://schemas.microsoft.com/office/word/2015/wordml/symex" xmlns:wpg="http://schemas.microsoft.com/office/word/2010/wordprocessingGroup" xmlns:wpi="http://schemas.microsoft.com/office/word/2010/wordprocessingInk" xmlns:wne="http://schemas.microsoft.com/office/word/2006/wordml" xmlns:wps="http://schemas.microsoft.com/office/word/2010/wordprocessingShape" mc:Ignorable="w14 w15 w16se wp14">
   <w:body>
     <w:sdt>
       <w:sdtPr>
@@ -33,7 +33,7 @@
           <w:tblPr>
             <w:tblpPr w:leftFromText="187" w:rightFromText="187" w:horzAnchor="margin" w:tblpYSpec="bottom"/>
             <w:tblW w:w="3000" w:type="pct"/>
-            <w:tblLook w:val="04A0"/>
+            <w:tblLook w:val="04A0" w:firstRow="1" w:lastRow="0" w:firstColumn="1" w:lastColumn="0" w:noHBand="0" w:noVBand="1"/>
           </w:tblPr>
           <w:tblGrid>
             <w:gridCol w:w="5573"/>
@@ -54,6 +54,7 @@
                 <w:dataBinding w:prefixMappings="xmlns:ns0='http://schemas.openxmlformats.org/package/2006/metadata/core-properties' xmlns:ns1='http://purl.org/dc/elements/1.1/'" w:xpath="/ns0:coreProperties[1]/ns1:title[1]" w:storeItemID="{6C3C8BC8-F283-45AE-878A-BAB7291924A1}"/>
                 <w:text/>
               </w:sdtPr>
+              <w:sdtEndPr/>
               <w:sdtContent>
                 <w:tc>
                   <w:tcPr>
@@ -98,6 +99,7 @@
                 <w:dataBinding w:prefixMappings="xmlns:ns0='http://schemas.openxmlformats.org/package/2006/metadata/core-properties' xmlns:ns1='http://purl.org/dc/elements/1.1/'" w:xpath="/ns0:coreProperties[1]/ns1:subject[1]" w:storeItemID="{6C3C8BC8-F283-45AE-878A-BAB7291924A1}"/>
                 <w:text/>
               </w:sdtPr>
+              <w:sdtEndPr/>
               <w:sdtContent>
                 <w:tc>
                   <w:tcPr>
@@ -183,6 +185,7 @@
                     <w:dataBinding w:prefixMappings="xmlns:ns0='http://schemas.openxmlformats.org/package/2006/metadata/core-properties' xmlns:ns1='http://purl.org/dc/elements/1.1/'" w:xpath="/ns0:coreProperties[1]/ns1:creator[1]" w:storeItemID="{6C3C8BC8-F283-45AE-878A-BAB7291924A1}"/>
                     <w:text/>
                   </w:sdtPr>
+                  <w:sdtEndPr/>
                   <w:sdtContent>
                     <w:r>
                       <w:rPr>
@@ -190,25 +193,7 @@
                         <w:b/>
                         <w:bCs/>
                       </w:rPr>
-                      <w:t xml:space="preserve">Morvan </w:t>
-                    </w:r>
-                    <w:proofErr w:type="spellStart"/>
-                    <w:r>
-                      <w:rPr>
-                        <w:rFonts w:ascii="Times New Roman" w:hAnsi="Times New Roman" w:cs="Times New Roman"/>
-                        <w:b/>
-                        <w:bCs/>
-                      </w:rPr>
-                      <w:t>Lassauzay</w:t>
-                    </w:r>
-                    <w:proofErr w:type="spellEnd"/>
-                    <w:r>
-                      <w:rPr>
-                        <w:rFonts w:ascii="Times New Roman" w:hAnsi="Times New Roman" w:cs="Times New Roman"/>
-                        <w:b/>
-                        <w:bCs/>
-                      </w:rPr>
-                      <w:t xml:space="preserve"> </w:t>
+                      <w:t xml:space="preserve">Morvan Lassauzay </w:t>
                     </w:r>
                     <w:r>
                       <w:rPr>
@@ -216,18 +201,8 @@
                         <w:b/>
                         <w:bCs/>
                       </w:rPr>
-                      <w:t xml:space="preserve">- Victor </w:t>
+                      <w:t>- Victor Nea</w:t>
                     </w:r>
-                    <w:proofErr w:type="spellStart"/>
-                    <w:r>
-                      <w:rPr>
-                        <w:rFonts w:ascii="Times New Roman" w:hAnsi="Times New Roman" w:cs="Times New Roman"/>
-                        <w:b/>
-                        <w:bCs/>
-                      </w:rPr>
-                      <w:t>Nea</w:t>
-                    </w:r>
-                    <w:proofErr w:type="spellEnd"/>
                   </w:sdtContent>
                 </w:sdt>
               </w:p>
@@ -240,23 +215,13 @@
                     <w:bCs/>
                   </w:rPr>
                 </w:pPr>
-                <w:proofErr w:type="spellStart"/>
                 <w:r>
                   <w:rPr>
                     <w:rFonts w:ascii="Times New Roman" w:hAnsi="Times New Roman" w:cs="Times New Roman"/>
                     <w:b/>
                     <w:bCs/>
                   </w:rPr>
-                  <w:t>Encadrants</w:t>
-                </w:r>
-                <w:proofErr w:type="spellEnd"/>
-                <w:r>
-                  <w:rPr>
-                    <w:rFonts w:ascii="Times New Roman" w:hAnsi="Times New Roman" w:cs="Times New Roman"/>
-                    <w:b/>
-                    <w:bCs/>
-                  </w:rPr>
-                  <w:t xml:space="preserve"> : </w:t>
+                  <w:t xml:space="preserve">Encadrants : </w:t>
                 </w:r>
                 <w:r>
                   <w:rPr>
@@ -278,25 +243,7 @@
                     <w:b/>
                     <w:bCs/>
                   </w:rPr>
-                  <w:t xml:space="preserve">thieu </w:t>
-                </w:r>
-                <w:proofErr w:type="spellStart"/>
-                <w:r>
-                  <w:rPr>
-                    <w:rFonts w:ascii="Times New Roman" w:hAnsi="Times New Roman" w:cs="Times New Roman"/>
-                    <w:b/>
-                    <w:bCs/>
-                  </w:rPr>
-                  <w:t>Dien</w:t>
-                </w:r>
-                <w:proofErr w:type="spellEnd"/>
-                <w:r>
-                  <w:rPr>
-                    <w:rFonts w:ascii="Times New Roman" w:hAnsi="Times New Roman" w:cs="Times New Roman"/>
-                    <w:b/>
-                    <w:bCs/>
-                  </w:rPr>
-                  <w:t xml:space="preserve"> -</w:t>
+                  <w:t>thieu Dien -</w:t>
                 </w:r>
                 <w:r>
                   <w:rPr>
@@ -304,36 +251,8 @@
                     <w:b/>
                     <w:bCs/>
                   </w:rPr>
-                  <w:t xml:space="preserve"> </w:t>
+                  <w:t xml:space="preserve"> Marwan Ghanem</w:t>
                 </w:r>
-                <w:proofErr w:type="spellStart"/>
-                <w:r>
-                  <w:rPr>
-                    <w:rFonts w:ascii="Times New Roman" w:hAnsi="Times New Roman" w:cs="Times New Roman"/>
-                    <w:b/>
-                    <w:bCs/>
-                  </w:rPr>
-                  <w:t>Marwan</w:t>
-                </w:r>
-                <w:proofErr w:type="spellEnd"/>
-                <w:r>
-                  <w:rPr>
-                    <w:rFonts w:ascii="Times New Roman" w:hAnsi="Times New Roman" w:cs="Times New Roman"/>
-                    <w:b/>
-                    <w:bCs/>
-                  </w:rPr>
-                  <w:t xml:space="preserve"> </w:t>
-                </w:r>
-                <w:proofErr w:type="spellStart"/>
-                <w:r>
-                  <w:rPr>
-                    <w:rFonts w:ascii="Times New Roman" w:hAnsi="Times New Roman" w:cs="Times New Roman"/>
-                    <w:b/>
-                    <w:bCs/>
-                  </w:rPr>
-                  <w:t>Ghanem</w:t>
-                </w:r>
-                <w:proofErr w:type="spellEnd"/>
               </w:p>
               <w:p>
                 <w:pPr>
@@ -365,6 +284,7 @@
                   <w:calendar w:val="gregorian"/>
                 </w:date>
               </w:sdtPr>
+              <w:sdtEndPr/>
               <w:sdtContent>
                 <w:tc>
                   <w:tcPr>
@@ -461,7 +381,7 @@
               <w:lang w:eastAsia="fr-FR"/>
             </w:rPr>
             <w:pict>
-              <v:group id="Group 8" o:spid="_x0000_s1051" style="position:absolute;margin-left:3186.1pt;margin-top:0;width:332.7pt;height:227.25pt;z-index:251658752;mso-position-horizontal:right;mso-position-horizontal-relative:margin;mso-position-vertical:top;mso-position-vertical-relative:page" coordorigin="4136,15" coordsize="6654,4545" o:gfxdata="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" o:allowincell="f">
+              <v:group id="Group 8" o:spid="_x0000_s1051" style="position:absolute;margin-left:3467.6pt;margin-top:0;width:332.7pt;height:227.25pt;z-index:251658752;mso-position-horizontal:right;mso-position-horizontal-relative:margin;mso-position-vertical:top;mso-position-vertical-relative:page" coordorigin="4136,15" coordsize="6654,4545" o:gfxdata="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" o:allowincell="f">
                 <v:shape id="AutoShape 9" o:spid="_x0000_s1052" type="#_x0000_t32" style="position:absolute;left:4136;top:15;width:3058;height:3855;visibility:visible" o:connectortype="straight" o:gfxdata="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" strokecolor="#a7bfde [1620]"/>
                 <v:oval id="Oval 10" o:spid="_x0000_s1053" style="position:absolute;left:6674;top:444;width:4116;height:4116;visibility:visible" o:gfxdata="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" fillcolor="#a7bfde [1620]" stroked="f"/>
                 <v:oval id="Oval 11" o:spid="_x0000_s1054" style="position:absolute;left:6773;top:1058;width:3367;height:3367;visibility:visible" o:gfxdata="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" fillcolor="#d3dfee [820]" stroked="f"/>
@@ -478,6 +398,63 @@
               <w:color w:val="FF0000"/>
             </w:rPr>
           </w:pPr>
+          <w:r>
+            <w:rPr>
+              <w:rFonts w:ascii="Times New Roman" w:hAnsi="Times New Roman" w:cs="Times New Roman"/>
+              <w:noProof/>
+              <w:color w:val="FF0000"/>
+              <w:lang w:eastAsia="fr-FR"/>
+            </w:rPr>
+            <w:drawing>
+              <wp:anchor distT="0" distB="0" distL="114300" distR="114300" simplePos="0" relativeHeight="251660800" behindDoc="0" locked="0" layoutInCell="1" allowOverlap="1" wp14:anchorId="1A811DE4" wp14:editId="66647E61">
+                <wp:simplePos x="0" y="0"/>
+                <wp:positionH relativeFrom="column">
+                  <wp:posOffset>4447732</wp:posOffset>
+                </wp:positionH>
+                <wp:positionV relativeFrom="paragraph">
+                  <wp:posOffset>8453134</wp:posOffset>
+                </wp:positionV>
+                <wp:extent cx="1667989" cy="871870"/>
+                <wp:effectExtent l="0" t="0" r="0" b="0"/>
+                <wp:wrapNone/>
+                <wp:docPr id="1" name="Image 1"/>
+                <wp:cNvGraphicFramePr>
+                  <a:graphicFrameLocks xmlns:a="http://schemas.openxmlformats.org/drawingml/2006/main" noChangeAspect="1"/>
+                </wp:cNvGraphicFramePr>
+                <a:graphic xmlns:a="http://schemas.openxmlformats.org/drawingml/2006/main">
+                  <a:graphicData uri="http://schemas.openxmlformats.org/drawingml/2006/picture">
+                    <pic:pic xmlns:pic="http://schemas.openxmlformats.org/drawingml/2006/picture">
+                      <pic:nvPicPr>
+                        <pic:cNvPr id="1" name="UPMC_Sorbonne_Universites.svg.png"/>
+                        <pic:cNvPicPr/>
+                      </pic:nvPicPr>
+                      <pic:blipFill>
+                        <a:blip r:embed="rId9" cstate="print">
+                          <a:extLst>
+                            <a:ext uri="{28A0092B-C50C-407E-A947-70E740481C1C}">
+                              <a14:useLocalDpi xmlns:a14="http://schemas.microsoft.com/office/drawing/2010/main" val="0"/>
+                            </a:ext>
+                          </a:extLst>
+                        </a:blip>
+                        <a:stretch>
+                          <a:fillRect/>
+                        </a:stretch>
+                      </pic:blipFill>
+                      <pic:spPr>
+                        <a:xfrm>
+                          <a:off x="0" y="0"/>
+                          <a:ext cx="1667989" cy="871870"/>
+                        </a:xfrm>
+                        <a:prstGeom prst="rect">
+                          <a:avLst/>
+                        </a:prstGeom>
+                      </pic:spPr>
+                    </pic:pic>
+                  </a:graphicData>
+                </a:graphic>
+              </wp:anchor>
+            </w:drawing>
+          </w:r>
           <w:r>
             <w:rPr>
               <w:rFonts w:ascii="Times New Roman" w:hAnsi="Times New Roman" w:cs="Times New Roman"/>
@@ -511,7 +488,7 @@
                         </pic:cNvPicPr>
                       </pic:nvPicPr>
                       <pic:blipFill>
-                        <a:blip r:embed="rId9" cstate="print"/>
+                        <a:blip r:embed="rId10" cstate="print"/>
                         <a:srcRect/>
                         <a:stretch>
                           <a:fillRect/>
@@ -594,7 +571,7 @@
         </w:rPr>
         <w:fldChar w:fldCharType="separate"/>
       </w:r>
-      <w:hyperlink w:anchor="_Toc451913311" w:history="1">
+      <w:hyperlink w:anchor="_Toc451927739" w:history="1">
         <w:r>
           <w:rPr>
             <w:rStyle w:val="Lienhypertexte"/>
@@ -622,7 +599,7 @@
             <w:noProof/>
             <w:webHidden/>
           </w:rPr>
-          <w:instrText xml:space="preserve"> PAGEREF _Toc451913311 \h </w:instrText>
+          <w:instrText xml:space="preserve"> PAGEREF _Toc451927739 \h </w:instrText>
         </w:r>
         <w:r>
           <w:rPr>
@@ -665,7 +642,7 @@
           <w:lang w:eastAsia="fr-FR"/>
         </w:rPr>
       </w:pPr>
-      <w:hyperlink w:anchor="_Toc451913312" w:history="1">
+      <w:hyperlink w:anchor="_Toc451927740" w:history="1">
         <w:r>
           <w:rPr>
             <w:rStyle w:val="Lienhypertexte"/>
@@ -693,7 +670,7 @@
             <w:noProof/>
             <w:webHidden/>
           </w:rPr>
-          <w:instrText xml:space="preserve"> PAGEREF _Toc451913312 \h </w:instrText>
+          <w:instrText xml:space="preserve"> PAGEREF _Toc451927740 \h </w:instrText>
         </w:r>
         <w:r>
           <w:rPr>
@@ -736,7 +713,7 @@
           <w:lang w:eastAsia="fr-FR"/>
         </w:rPr>
       </w:pPr>
-      <w:hyperlink w:anchor="_Toc451913313" w:history="1">
+      <w:hyperlink w:anchor="_Toc451927741" w:history="1">
         <w:r>
           <w:rPr>
             <w:rStyle w:val="Lienhypertexte"/>
@@ -764,7 +741,7 @@
             <w:noProof/>
             <w:webHidden/>
           </w:rPr>
-          <w:instrText xml:space="preserve"> PAGEREF _Toc451913313 \h </w:instrText>
+          <w:instrText xml:space="preserve"> PAGEREF _Toc451927741 \h </w:instrText>
         </w:r>
         <w:r>
           <w:rPr>
@@ -807,7 +784,7 @@
           <w:lang w:eastAsia="fr-FR"/>
         </w:rPr>
       </w:pPr>
-      <w:hyperlink w:anchor="_Toc451913314" w:history="1">
+      <w:hyperlink w:anchor="_Toc451927742" w:history="1">
         <w:r>
           <w:rPr>
             <w:rStyle w:val="Lienhypertexte"/>
@@ -835,7 +812,7 @@
             <w:noProof/>
             <w:webHidden/>
           </w:rPr>
-          <w:instrText xml:space="preserve"> PAGEREF _Toc451913314 \h </w:instrText>
+          <w:instrText xml:space="preserve"> PAGEREF _Toc451927742 \h </w:instrText>
         </w:r>
         <w:r>
           <w:rPr>
@@ -878,7 +855,7 @@
           <w:lang w:eastAsia="fr-FR"/>
         </w:rPr>
       </w:pPr>
-      <w:hyperlink w:anchor="_Toc451913315" w:history="1">
+      <w:hyperlink w:anchor="_Toc451927743" w:history="1">
         <w:r>
           <w:rPr>
             <w:rStyle w:val="Lienhypertexte"/>
@@ -906,7 +883,7 @@
             <w:noProof/>
             <w:webHidden/>
           </w:rPr>
-          <w:instrText xml:space="preserve"> PAGEREF _Toc451913315 \h </w:instrText>
+          <w:instrText xml:space="preserve"> PAGEREF _Toc451927743 \h </w:instrText>
         </w:r>
         <w:r>
           <w:rPr>
@@ -949,7 +926,7 @@
           <w:lang w:eastAsia="fr-FR"/>
         </w:rPr>
       </w:pPr>
-      <w:hyperlink w:anchor="_Toc451913316" w:history="1">
+      <w:hyperlink w:anchor="_Toc451927744" w:history="1">
         <w:r>
           <w:rPr>
             <w:rStyle w:val="Lienhypertexte"/>
@@ -977,7 +954,7 @@
             <w:noProof/>
             <w:webHidden/>
           </w:rPr>
-          <w:instrText xml:space="preserve"> PAGEREF _Toc451913316 \h </w:instrText>
+          <w:instrText xml:space="preserve"> PAGEREF _Toc451927744 \h </w:instrText>
         </w:r>
         <w:r>
           <w:rPr>
@@ -1020,7 +997,7 @@
           <w:lang w:eastAsia="fr-FR"/>
         </w:rPr>
       </w:pPr>
-      <w:hyperlink w:anchor="_Toc451913317" w:history="1">
+      <w:hyperlink w:anchor="_Toc451927745" w:history="1">
         <w:r>
           <w:rPr>
             <w:rStyle w:val="Lienhypertexte"/>
@@ -1048,7 +1025,7 @@
             <w:noProof/>
             <w:webHidden/>
           </w:rPr>
-          <w:instrText xml:space="preserve"> PAGEREF _Toc451913317 \h </w:instrText>
+          <w:instrText xml:space="preserve"> PAGEREF _Toc451927745 \h </w:instrText>
         </w:r>
         <w:r>
           <w:rPr>
@@ -1092,7 +1069,7 @@
           <w:lang w:eastAsia="fr-FR"/>
         </w:rPr>
       </w:pPr>
-      <w:hyperlink w:anchor="_Toc451913318" w:history="1">
+      <w:hyperlink w:anchor="_Toc451927746" w:history="1">
         <w:r>
           <w:rPr>
             <w:rStyle w:val="Lienhypertexte"/>
@@ -1115,7 +1092,7 @@
             <w:rFonts w:ascii="Times New Roman" w:hAnsi="Times New Roman" w:cs="Times New Roman"/>
             <w:noProof/>
           </w:rPr>
-          <w:t>Structure et fonctionnement général</w:t>
+          <w:t>Architecture et gestion du modèle</w:t>
         </w:r>
         <w:r>
           <w:rPr>
@@ -1136,7 +1113,7 @@
             <w:noProof/>
             <w:webHidden/>
           </w:rPr>
-          <w:instrText xml:space="preserve"> PAGEREF _Toc451913318 \h </w:instrText>
+          <w:instrText xml:space="preserve"> PAGEREF _Toc451927746 \h </w:instrText>
         </w:r>
         <w:r>
           <w:rPr>
@@ -1179,7 +1156,7 @@
           <w:lang w:eastAsia="fr-FR"/>
         </w:rPr>
       </w:pPr>
-      <w:hyperlink w:anchor="_Toc451913319" w:history="1">
+      <w:hyperlink w:anchor="_Toc451927747" w:history="1">
         <w:r>
           <w:rPr>
             <w:rStyle w:val="Lienhypertexte"/>
@@ -1208,7 +1185,7 @@
             <w:noProof/>
             <w:webHidden/>
           </w:rPr>
-          <w:instrText xml:space="preserve"> PAGEREF _Toc451913319 \h </w:instrText>
+          <w:instrText xml:space="preserve"> PAGEREF _Toc451927747 \h </w:instrText>
         </w:r>
         <w:r>
           <w:rPr>
@@ -1251,7 +1228,7 @@
           <w:lang w:eastAsia="fr-FR"/>
         </w:rPr>
       </w:pPr>
-      <w:hyperlink w:anchor="_Toc451913320" w:history="1">
+      <w:hyperlink w:anchor="_Toc451927748" w:history="1">
         <w:r>
           <w:rPr>
             <w:rStyle w:val="Lienhypertexte"/>
@@ -1279,7 +1256,7 @@
             <w:noProof/>
             <w:webHidden/>
           </w:rPr>
-          <w:instrText xml:space="preserve"> PAGEREF _Toc451913320 \h </w:instrText>
+          <w:instrText xml:space="preserve"> PAGEREF _Toc451927748 \h </w:instrText>
         </w:r>
         <w:r>
           <w:rPr>
@@ -1322,7 +1299,7 @@
           <w:lang w:eastAsia="fr-FR"/>
         </w:rPr>
       </w:pPr>
-      <w:hyperlink w:anchor="_Toc451913321" w:history="1">
+      <w:hyperlink w:anchor="_Toc451927749" w:history="1">
         <w:r>
           <w:rPr>
             <w:rStyle w:val="Lienhypertexte"/>
@@ -1350,7 +1327,7 @@
             <w:noProof/>
             <w:webHidden/>
           </w:rPr>
-          <w:instrText xml:space="preserve"> PAGEREF _Toc451913321 \h </w:instrText>
+          <w:instrText xml:space="preserve"> PAGEREF _Toc451927749 \h </w:instrText>
         </w:r>
         <w:r>
           <w:rPr>
@@ -1393,7 +1370,7 @@
           <w:lang w:eastAsia="fr-FR"/>
         </w:rPr>
       </w:pPr>
-      <w:hyperlink w:anchor="_Toc451913322" w:history="1">
+      <w:hyperlink w:anchor="_Toc451927750" w:history="1">
         <w:r>
           <w:rPr>
             <w:rStyle w:val="Lienhypertexte"/>
@@ -1421,7 +1398,7 @@
             <w:noProof/>
             <w:webHidden/>
           </w:rPr>
-          <w:instrText xml:space="preserve"> PAGEREF _Toc451913322 \h </w:instrText>
+          <w:instrText xml:space="preserve"> PAGEREF _Toc451927750 \h </w:instrText>
         </w:r>
         <w:r>
           <w:rPr>
@@ -1464,7 +1441,7 @@
           <w:lang w:eastAsia="fr-FR"/>
         </w:rPr>
       </w:pPr>
-      <w:hyperlink w:anchor="_Toc451913323" w:history="1">
+      <w:hyperlink w:anchor="_Toc451927751" w:history="1">
         <w:r>
           <w:rPr>
             <w:rStyle w:val="Lienhypertexte"/>
@@ -1492,7 +1469,7 @@
             <w:noProof/>
             <w:webHidden/>
           </w:rPr>
-          <w:instrText xml:space="preserve"> PAGEREF _Toc451913323 \h </w:instrText>
+          <w:instrText xml:space="preserve"> PAGEREF _Toc451927751 \h </w:instrText>
         </w:r>
         <w:r>
           <w:rPr>
@@ -1535,7 +1512,7 @@
           <w:lang w:eastAsia="fr-FR"/>
         </w:rPr>
       </w:pPr>
-      <w:hyperlink w:anchor="_Toc451913324" w:history="1">
+      <w:hyperlink w:anchor="_Toc451927752" w:history="1">
         <w:r>
           <w:rPr>
             <w:rStyle w:val="Lienhypertexte"/>
@@ -1562,7 +1539,7 @@
             <w:noProof/>
             <w:webHidden/>
           </w:rPr>
-          <w:instrText xml:space="preserve"> PAGEREF _Toc451913324 \h </w:instrText>
+          <w:instrText xml:space="preserve"> PAGEREF _Toc451927752 \h </w:instrText>
         </w:r>
         <w:r>
           <w:rPr>
@@ -1605,7 +1582,7 @@
           <w:lang w:eastAsia="fr-FR"/>
         </w:rPr>
       </w:pPr>
-      <w:hyperlink w:anchor="_Toc451913325" w:history="1">
+      <w:hyperlink w:anchor="_Toc451927753" w:history="1">
         <w:r>
           <w:rPr>
             <w:rStyle w:val="Lienhypertexte"/>
@@ -1633,7 +1610,7 @@
             <w:noProof/>
             <w:webHidden/>
           </w:rPr>
-          <w:instrText xml:space="preserve"> PAGEREF _Toc451913325 \h </w:instrText>
+          <w:instrText xml:space="preserve"> PAGEREF _Toc451927753 \h </w:instrText>
         </w:r>
         <w:r>
           <w:rPr>
@@ -1676,7 +1653,7 @@
           <w:lang w:eastAsia="fr-FR"/>
         </w:rPr>
       </w:pPr>
-      <w:hyperlink w:anchor="_Toc451913326" w:history="1">
+      <w:hyperlink w:anchor="_Toc451927754" w:history="1">
         <w:r>
           <w:rPr>
             <w:rStyle w:val="Lienhypertexte"/>
@@ -1704,7 +1681,7 @@
             <w:noProof/>
             <w:webHidden/>
           </w:rPr>
-          <w:instrText xml:space="preserve"> PAGEREF _Toc451913326 \h </w:instrText>
+          <w:instrText xml:space="preserve"> PAGEREF _Toc451927754 \h </w:instrText>
         </w:r>
         <w:r>
           <w:rPr>
@@ -1747,7 +1724,7 @@
           <w:lang w:eastAsia="fr-FR"/>
         </w:rPr>
       </w:pPr>
-      <w:hyperlink w:anchor="_Toc451913327" w:history="1">
+      <w:hyperlink w:anchor="_Toc451927755" w:history="1">
         <w:r>
           <w:rPr>
             <w:rStyle w:val="Lienhypertexte"/>
@@ -1775,7 +1752,7 @@
             <w:noProof/>
             <w:webHidden/>
           </w:rPr>
-          <w:instrText xml:space="preserve"> PAGEREF _Toc451913327 \h </w:instrText>
+          <w:instrText xml:space="preserve"> PAGEREF _Toc451927755 \h </w:instrText>
         </w:r>
         <w:r>
           <w:rPr>
@@ -1818,7 +1795,7 @@
           <w:lang w:eastAsia="fr-FR"/>
         </w:rPr>
       </w:pPr>
-      <w:hyperlink w:anchor="_Toc451913328" w:history="1">
+      <w:hyperlink w:anchor="_Toc451927756" w:history="1">
         <w:r>
           <w:rPr>
             <w:rStyle w:val="Lienhypertexte"/>
@@ -1846,7 +1823,7 @@
             <w:noProof/>
             <w:webHidden/>
           </w:rPr>
-          <w:instrText xml:space="preserve"> PAGEREF _Toc451913328 \h </w:instrText>
+          <w:instrText xml:space="preserve"> PAGEREF _Toc451927756 \h </w:instrText>
         </w:r>
         <w:r>
           <w:rPr>
@@ -1889,7 +1866,7 @@
           <w:lang w:eastAsia="fr-FR"/>
         </w:rPr>
       </w:pPr>
-      <w:hyperlink w:anchor="_Toc451913329" w:history="1">
+      <w:hyperlink w:anchor="_Toc451927757" w:history="1">
         <w:r>
           <w:rPr>
             <w:rStyle w:val="Lienhypertexte"/>
@@ -1917,7 +1894,7 @@
             <w:noProof/>
             <w:webHidden/>
           </w:rPr>
-          <w:instrText xml:space="preserve"> PAGEREF _Toc451913329 \h </w:instrText>
+          <w:instrText xml:space="preserve"> PAGEREF _Toc451927757 \h </w:instrText>
         </w:r>
         <w:r>
           <w:rPr>
@@ -1960,7 +1937,7 @@
           <w:lang w:eastAsia="fr-FR"/>
         </w:rPr>
       </w:pPr>
-      <w:hyperlink w:anchor="_Toc451913330" w:history="1">
+      <w:hyperlink w:anchor="_Toc451927758" w:history="1">
         <w:r>
           <w:rPr>
             <w:rStyle w:val="Lienhypertexte"/>
@@ -1988,7 +1965,7 @@
             <w:noProof/>
             <w:webHidden/>
           </w:rPr>
-          <w:instrText xml:space="preserve"> PAGEREF _Toc451913330 \h </w:instrText>
+          <w:instrText xml:space="preserve"> PAGEREF _Toc451927758 \h </w:instrText>
         </w:r>
         <w:r>
           <w:rPr>
@@ -2031,7 +2008,7 @@
           <w:lang w:eastAsia="fr-FR"/>
         </w:rPr>
       </w:pPr>
-      <w:hyperlink w:anchor="_Toc451913331" w:history="1">
+      <w:hyperlink w:anchor="_Toc451927759" w:history="1">
         <w:r>
           <w:rPr>
             <w:rStyle w:val="Lienhypertexte"/>
@@ -2059,7 +2036,7 @@
             <w:noProof/>
             <w:webHidden/>
           </w:rPr>
-          <w:instrText xml:space="preserve"> PAGEREF _Toc451913331 \h </w:instrText>
+          <w:instrText xml:space="preserve"> PAGEREF _Toc451927759 \h </w:instrText>
         </w:r>
         <w:r>
           <w:rPr>
@@ -2102,7 +2079,7 @@
           <w:lang w:eastAsia="fr-FR"/>
         </w:rPr>
       </w:pPr>
-      <w:hyperlink w:anchor="_Toc451913332" w:history="1">
+      <w:hyperlink w:anchor="_Toc451927760" w:history="1">
         <w:r>
           <w:rPr>
             <w:rStyle w:val="Lienhypertexte"/>
@@ -2129,7 +2106,7 @@
             <w:noProof/>
             <w:webHidden/>
           </w:rPr>
-          <w:instrText xml:space="preserve"> PAGEREF _Toc451913332 \h </w:instrText>
+          <w:instrText xml:space="preserve"> PAGEREF _Toc451927760 \h </w:instrText>
         </w:r>
         <w:r>
           <w:rPr>
@@ -2172,7 +2149,7 @@
           <w:lang w:eastAsia="fr-FR"/>
         </w:rPr>
       </w:pPr>
-      <w:hyperlink w:anchor="_Toc451913333" w:history="1">
+      <w:hyperlink w:anchor="_Toc451927761" w:history="1">
         <w:r>
           <w:rPr>
             <w:rStyle w:val="Lienhypertexte"/>
@@ -2199,7 +2176,7 @@
             <w:noProof/>
             <w:webHidden/>
           </w:rPr>
-          <w:instrText xml:space="preserve"> PAGEREF _Toc451913333 \h </w:instrText>
+          <w:instrText xml:space="preserve"> PAGEREF _Toc451927761 \h </w:instrText>
         </w:r>
         <w:r>
           <w:rPr>
@@ -2242,7 +2219,7 @@
           <w:lang w:eastAsia="fr-FR"/>
         </w:rPr>
       </w:pPr>
-      <w:hyperlink w:anchor="_Toc451913334" w:history="1">
+      <w:hyperlink w:anchor="_Toc451927762" w:history="1">
         <w:r>
           <w:rPr>
             <w:rStyle w:val="Lienhypertexte"/>
@@ -2269,7 +2246,7 @@
             <w:noProof/>
             <w:webHidden/>
           </w:rPr>
-          <w:instrText xml:space="preserve"> PAGEREF _Toc451913334 \h </w:instrText>
+          <w:instrText xml:space="preserve"> PAGEREF _Toc451927762 \h </w:instrText>
         </w:r>
         <w:r>
           <w:rPr>
@@ -2312,7 +2289,7 @@
           <w:lang w:eastAsia="fr-FR"/>
         </w:rPr>
       </w:pPr>
-      <w:hyperlink w:anchor="_Toc451913335" w:history="1">
+      <w:hyperlink w:anchor="_Toc451927763" w:history="1">
         <w:r>
           <w:rPr>
             <w:rStyle w:val="Lienhypertexte"/>
@@ -2339,7 +2316,7 @@
             <w:noProof/>
             <w:webHidden/>
           </w:rPr>
-          <w:instrText xml:space="preserve"> PAGEREF _Toc451913335 \h </w:instrText>
+          <w:instrText xml:space="preserve"> PAGEREF _Toc451927763 \h </w:instrText>
         </w:r>
         <w:r>
           <w:rPr>
@@ -2382,7 +2359,7 @@
           <w:lang w:eastAsia="fr-FR"/>
         </w:rPr>
       </w:pPr>
-      <w:hyperlink w:anchor="_Toc451913336" w:history="1">
+      <w:hyperlink w:anchor="_Toc451927764" w:history="1">
         <w:r>
           <w:rPr>
             <w:rStyle w:val="Lienhypertexte"/>
@@ -2410,7 +2387,7 @@
             <w:noProof/>
             <w:webHidden/>
           </w:rPr>
-          <w:instrText xml:space="preserve"> PAGEREF _Toc451913336 \h </w:instrText>
+          <w:instrText xml:space="preserve"> PAGEREF _Toc451927764 \h </w:instrText>
         </w:r>
         <w:r>
           <w:rPr>
@@ -2453,7 +2430,7 @@
           <w:lang w:eastAsia="fr-FR"/>
         </w:rPr>
       </w:pPr>
-      <w:hyperlink w:anchor="_Toc451913337" w:history="1">
+      <w:hyperlink w:anchor="_Toc451927765" w:history="1">
         <w:r>
           <w:rPr>
             <w:rStyle w:val="Lienhypertexte"/>
@@ -2481,7 +2458,7 @@
             <w:noProof/>
             <w:webHidden/>
           </w:rPr>
-          <w:instrText xml:space="preserve"> PAGEREF _Toc451913337 \h </w:instrText>
+          <w:instrText xml:space="preserve"> PAGEREF _Toc451927765 \h </w:instrText>
         </w:r>
         <w:r>
           <w:rPr>
@@ -2527,7 +2504,7 @@
         <w:lastRenderedPageBreak/>
         <w:fldChar w:fldCharType="end"/>
       </w:r>
-      <w:bookmarkStart w:id="0" w:name="_Toc451913311"/>
+      <w:bookmarkStart w:id="0" w:name="_Toc451927739"/>
       <w:r>
         <w:rPr>
           <w:rFonts w:ascii="Times New Roman" w:hAnsi="Times New Roman" w:cs="Times New Roman"/>
@@ -2571,7 +2548,15 @@
         <w:rPr>
           <w:rFonts w:ascii="Times New Roman" w:hAnsi="Times New Roman" w:cs="Times New Roman"/>
         </w:rPr>
-        <w:t>de l’algorithmique</w:t>
+        <w:t>de l’algor</w:t>
+      </w:r>
+      <w:bookmarkStart w:id="1" w:name="_GoBack"/>
+      <w:bookmarkEnd w:id="1"/>
+      <w:r>
+        <w:rPr>
+          <w:rFonts w:ascii="Times New Roman" w:hAnsi="Times New Roman" w:cs="Times New Roman"/>
+        </w:rPr>
+        <w:t>ithmique</w:t>
       </w:r>
       <w:r>
         <w:rPr>
@@ -2805,13 +2790,25 @@
         <w:rPr>
           <w:rFonts w:ascii="Times New Roman" w:hAnsi="Times New Roman" w:cs="Times New Roman"/>
         </w:rPr>
-        <w:t xml:space="preserve">verrons dans un premier temps </w:t>
-      </w:r>
-      <w:r>
-        <w:rPr>
-          <w:rFonts w:ascii="Times New Roman" w:hAnsi="Times New Roman" w:cs="Times New Roman"/>
-        </w:rPr>
-        <w:t>une phase d’</w:t>
+        <w:t xml:space="preserve">opterons </w:t>
+      </w:r>
+      <w:r>
+        <w:rPr>
+          <w:rFonts w:ascii="Times New Roman" w:hAnsi="Times New Roman" w:cs="Times New Roman"/>
+        </w:rPr>
+        <w:t xml:space="preserve">dans un premier temps </w:t>
+      </w:r>
+      <w:r>
+        <w:rPr>
+          <w:rFonts w:ascii="Times New Roman" w:hAnsi="Times New Roman" w:cs="Times New Roman"/>
+        </w:rPr>
+        <w:t>pour u</w:t>
+      </w:r>
+      <w:r>
+        <w:rPr>
+          <w:rFonts w:ascii="Times New Roman" w:hAnsi="Times New Roman" w:cs="Times New Roman"/>
+        </w:rPr>
+        <w:t>ne phase d’</w:t>
       </w:r>
       <w:r>
         <w:rPr>
@@ -2841,25 +2838,13 @@
         <w:rPr>
           <w:rFonts w:ascii="Times New Roman" w:hAnsi="Times New Roman" w:cs="Times New Roman"/>
         </w:rPr>
-        <w:t xml:space="preserve"> puis</w:t>
-      </w:r>
-      <w:r>
-        <w:rPr>
-          <w:rFonts w:ascii="Times New Roman" w:hAnsi="Times New Roman" w:cs="Times New Roman"/>
-        </w:rPr>
-        <w:t xml:space="preserve"> de spécification </w:t>
-      </w:r>
-      <w:r>
-        <w:rPr>
-          <w:rFonts w:ascii="Times New Roman" w:hAnsi="Times New Roman" w:cs="Times New Roman"/>
-        </w:rPr>
-        <w:t>des objectifs à réaliser et d</w:t>
-      </w:r>
-      <w:r>
-        <w:rPr>
-          <w:rFonts w:ascii="Times New Roman" w:hAnsi="Times New Roman" w:cs="Times New Roman"/>
-        </w:rPr>
-        <w:t>es outils utilisés</w:t>
+        <w:t xml:space="preserve"> </w:t>
+      </w:r>
+      <w:r>
+        <w:rPr>
+          <w:rFonts w:ascii="Times New Roman" w:hAnsi="Times New Roman" w:cs="Times New Roman"/>
+        </w:rPr>
+        <w:t>et d’analyse du sujet</w:t>
       </w:r>
       <w:r>
         <w:rPr>
@@ -2975,6 +2960,15 @@
         </w:rPr>
         <w:t>distribution de notre logiciel.</w:t>
       </w:r>
+    </w:p>
+    <w:p>
+      <w:pPr>
+        <w:ind w:firstLine="708"/>
+        <w:jc w:val="both"/>
+        <w:rPr>
+          <w:rFonts w:ascii="Times New Roman" w:hAnsi="Times New Roman" w:cs="Times New Roman"/>
+        </w:rPr>
+      </w:pPr>
     </w:p>
     <w:p>
       <w:pPr>
@@ -3137,7 +3131,7 @@
           <w:rFonts w:ascii="Times New Roman" w:hAnsi="Times New Roman" w:cs="Times New Roman"/>
         </w:rPr>
       </w:pPr>
-      <w:bookmarkStart w:id="1" w:name="_Toc451913312"/>
+      <w:bookmarkStart w:id="2" w:name="_Toc451927740"/>
       <w:r>
         <w:rPr>
           <w:rFonts w:ascii="Times New Roman" w:hAnsi="Times New Roman" w:cs="Times New Roman"/>
@@ -3145,7 +3139,7 @@
         <w:lastRenderedPageBreak/>
         <w:t>I – Etude préalable</w:t>
       </w:r>
-      <w:bookmarkEnd w:id="1"/>
+      <w:bookmarkEnd w:id="2"/>
     </w:p>
     <w:p>
       <w:pPr>
@@ -3154,7 +3148,7 @@
           <w:rFonts w:ascii="Times New Roman" w:hAnsi="Times New Roman" w:cs="Times New Roman"/>
         </w:rPr>
       </w:pPr>
-      <w:bookmarkStart w:id="2" w:name="_Toc451913313"/>
+      <w:bookmarkStart w:id="3" w:name="_Toc451927741"/>
       <w:r>
         <w:rPr>
           <w:rFonts w:ascii="Times New Roman" w:hAnsi="Times New Roman" w:cs="Times New Roman"/>
@@ -3167,7 +3161,7 @@
         </w:rPr>
         <w:t>. Veille concurrentielle</w:t>
       </w:r>
-      <w:bookmarkEnd w:id="2"/>
+      <w:bookmarkEnd w:id="3"/>
     </w:p>
     <w:p>
       <w:pPr>
@@ -3220,21 +3214,7 @@
         <w:rPr>
           <w:rFonts w:ascii="Times New Roman" w:hAnsi="Times New Roman" w:cs="Times New Roman"/>
         </w:rPr>
-        <w:t xml:space="preserve">(Graph </w:t>
-      </w:r>
-      <w:proofErr w:type="spellStart"/>
-      <w:r>
-        <w:rPr>
-          <w:rFonts w:ascii="Times New Roman" w:hAnsi="Times New Roman" w:cs="Times New Roman"/>
-        </w:rPr>
-        <w:t>Visualization</w:t>
-      </w:r>
-      <w:proofErr w:type="spellEnd"/>
-      <w:r>
-        <w:rPr>
-          <w:rFonts w:ascii="Times New Roman" w:hAnsi="Times New Roman" w:cs="Times New Roman"/>
-        </w:rPr>
-        <w:t xml:space="preserve"> Software) est le logiciel incontournable lorsque l’on parle du format DOT, en effet on peut le qualifier de logiciel officie</w:t>
+        <w:t>(Graph Visualization Software) est le logiciel incontournable lorsque l’on parle du format DOT, en effet on peut le qualifier de logiciel officie</w:t>
       </w:r>
       <w:r>
         <w:rPr>
@@ -3307,7 +3287,7 @@
           <w:lang w:eastAsia="fr-FR"/>
         </w:rPr>
         <w:drawing>
-          <wp:inline distT="0" distB="0" distL="0" distR="0">
+          <wp:inline distT="0" distB="0" distL="0" distR="0" wp14:anchorId="4A8779E4" wp14:editId="4A5BF552">
             <wp:extent cx="2663825" cy="2035810"/>
             <wp:effectExtent l="19050" t="0" r="3175" b="0"/>
             <wp:docPr id="3" name="Image 1"/>
@@ -3324,7 +3304,7 @@
                     </pic:cNvPicPr>
                   </pic:nvPicPr>
                   <pic:blipFill>
-                    <a:blip r:embed="rId10" cstate="print"/>
+                    <a:blip r:embed="rId11" cstate="print"/>
                     <a:srcRect/>
                     <a:stretch>
                       <a:fillRect/>
@@ -3361,25 +3341,38 @@
           <w:rFonts w:ascii="Times New Roman" w:hAnsi="Times New Roman" w:cs="Times New Roman"/>
         </w:rPr>
       </w:pPr>
-      <w:bookmarkStart w:id="3" w:name="_Toc451912854"/>
+      <w:bookmarkStart w:id="4" w:name="_Toc451912854"/>
       <w:r>
         <w:t xml:space="preserve">Figure </w:t>
       </w:r>
-      <w:fldSimple w:instr=" SEQ Figure \* ARABIC ">
-        <w:r>
-          <w:rPr>
-            <w:noProof/>
-          </w:rPr>
-          <w:t>1</w:t>
-        </w:r>
-      </w:fldSimple>
+      <w:r>
+        <w:fldChar w:fldCharType="begin"/>
+      </w:r>
+      <w:r>
+        <w:instrText xml:space="preserve"> SEQ Figure \* ARABIC </w:instrText>
+      </w:r>
+      <w:r>
+        <w:fldChar w:fldCharType="separate"/>
+      </w:r>
+      <w:r>
+        <w:rPr>
+          <w:noProof/>
+        </w:rPr>
+        <w:t>1</w:t>
+      </w:r>
+      <w:r>
+        <w:rPr>
+          <w:noProof/>
+        </w:rPr>
+        <w:fldChar w:fldCharType="end"/>
+      </w:r>
       <w:r>
         <w:t xml:space="preserve"> : </w:t>
       </w:r>
       <w:r>
         <w:t>Représentation graphique d'un fichier DOT</w:t>
       </w:r>
-      <w:bookmarkEnd w:id="3"/>
+      <w:bookmarkEnd w:id="4"/>
     </w:p>
     <w:p>
       <w:pPr>
@@ -3486,7 +3479,7 @@
         </w:rPr>
         <w:t xml:space="preserve"> qu’à l’adresse </w:t>
       </w:r>
-      <w:hyperlink r:id="rId11" w:history="1">
+      <w:hyperlink r:id="rId12" w:history="1">
         <w:r>
           <w:rPr>
             <w:rStyle w:val="Lienhypertexte"/>
@@ -3511,7 +3504,13 @@
         <w:rPr>
           <w:rFonts w:ascii="Times New Roman" w:hAnsi="Times New Roman" w:cs="Times New Roman"/>
         </w:rPr>
-        <w:t xml:space="preserve"> notre application. Cependant </w:t>
+        <w:t xml:space="preserve"> notre logiciel</w:t>
+      </w:r>
+      <w:r>
+        <w:rPr>
+          <w:rFonts w:ascii="Times New Roman" w:hAnsi="Times New Roman" w:cs="Times New Roman"/>
+        </w:rPr>
+        <w:t xml:space="preserve">. Cependant </w:t>
       </w:r>
       <w:r>
         <w:rPr>
@@ -3680,7 +3679,7 @@
         </w:rPr>
         <w:lastRenderedPageBreak/>
         <w:drawing>
-          <wp:inline distT="0" distB="0" distL="0" distR="0">
+          <wp:inline distT="0" distB="0" distL="0" distR="0" wp14:anchorId="44DF2E4B" wp14:editId="40FFD57A">
             <wp:extent cx="5724366" cy="3228975"/>
             <wp:effectExtent l="0" t="0" r="0" b="0"/>
             <wp:docPr id="31" name="Image 31"/>
@@ -3695,10 +3694,10 @@
                     <pic:cNvPicPr/>
                   </pic:nvPicPr>
                   <pic:blipFill>
-                    <a:blip r:embed="rId12" cstate="print">
+                    <a:blip r:embed="rId13" cstate="print">
                       <a:extLst>
                         <a:ext uri="{28A0092B-C50C-407E-A947-70E740481C1C}">
-                          <a14:useLocalDpi xmlns="" xmlns:wpc="http://schemas.microsoft.com/office/word/2010/wordprocessingCanvas" xmlns:cx="http://schemas.microsoft.com/office/drawing/2014/chartex" xmlns:cx1="http://schemas.microsoft.com/office/drawing/2015/9/8/chartex" xmlns:cx2="http://schemas.microsoft.com/office/drawing/2015/10/21/chartex" xmlns:mc="http://schemas.openxmlformats.org/markup-compatibility/2006" xmlns:o="urn:schemas-microsoft-com:office:office" xmlns:v="urn:schemas-microsoft-com:vml" xmlns:wp14="http://schemas.microsoft.com/office/word/2010/wordprocessingDrawing" xmlns:w10="urn:schemas-microsoft-com:office:word" xmlns:w="http://schemas.openxmlformats.org/wordprocessingml/2006/main" xmlns:w14="http://schemas.microsoft.com/office/word/2010/wordml" xmlns:w15="http://schemas.microsoft.com/office/word/2012/wordml" xmlns:w16se="http://schemas.microsoft.com/office/word/2015/wordml/symex" xmlns:wpg="http://schemas.microsoft.com/office/word/2010/wordprocessingGroup" xmlns:wpi="http://schemas.microsoft.com/office/word/2010/wordprocessingInk" xmlns:wps="http://schemas.microsoft.com/office/word/2010/wordprocessingShape" xmlns:a14="http://schemas.microsoft.com/office/drawing/2010/main" val="0"/>
+                          <a14:useLocalDpi xmlns:a14="http://schemas.microsoft.com/office/drawing/2010/main" val="0"/>
                         </a:ext>
                       </a:extLst>
                     </a:blip>
@@ -3730,25 +3729,38 @@
           <w:rFonts w:ascii="Times New Roman" w:hAnsi="Times New Roman" w:cs="Times New Roman"/>
         </w:rPr>
       </w:pPr>
-      <w:bookmarkStart w:id="4" w:name="_Toc451912855"/>
+      <w:bookmarkStart w:id="5" w:name="_Toc451912855"/>
       <w:r>
         <w:t xml:space="preserve">Figure </w:t>
       </w:r>
-      <w:fldSimple w:instr=" SEQ Figure \* ARABIC ">
-        <w:r>
-          <w:rPr>
-            <w:noProof/>
-          </w:rPr>
-          <w:t>2</w:t>
-        </w:r>
-      </w:fldSimple>
+      <w:r>
+        <w:fldChar w:fldCharType="begin"/>
+      </w:r>
+      <w:r>
+        <w:instrText xml:space="preserve"> SEQ Figure \* ARABIC </w:instrText>
+      </w:r>
+      <w:r>
+        <w:fldChar w:fldCharType="separate"/>
+      </w:r>
+      <w:r>
+        <w:rPr>
+          <w:noProof/>
+        </w:rPr>
+        <w:t>2</w:t>
+      </w:r>
+      <w:r>
+        <w:rPr>
+          <w:noProof/>
+        </w:rPr>
+        <w:fldChar w:fldCharType="end"/>
+      </w:r>
       <w:r>
         <w:t xml:space="preserve"> : </w:t>
       </w:r>
       <w:r>
         <w:t>Capture d’écran du logiciel DotEditor</w:t>
       </w:r>
-      <w:bookmarkEnd w:id="4"/>
+      <w:bookmarkEnd w:id="5"/>
     </w:p>
     <w:p>
       <w:pPr>
@@ -3847,55 +3859,13 @@
         <w:rPr>
           <w:rFonts w:ascii="Times New Roman" w:hAnsi="Times New Roman" w:cs="Times New Roman"/>
         </w:rPr>
-        <w:t xml:space="preserve"> à l’installation. On peut retrouver dans cette liste les logiciels </w:t>
-      </w:r>
-      <w:proofErr w:type="spellStart"/>
-      <w:r>
-        <w:rPr>
-          <w:rFonts w:ascii="Times New Roman" w:hAnsi="Times New Roman" w:cs="Times New Roman"/>
-        </w:rPr>
-        <w:t>dotty</w:t>
-      </w:r>
-      <w:proofErr w:type="spellEnd"/>
-      <w:r>
-        <w:rPr>
-          <w:rFonts w:ascii="Times New Roman" w:hAnsi="Times New Roman" w:cs="Times New Roman"/>
-        </w:rPr>
-        <w:t xml:space="preserve">, </w:t>
-      </w:r>
-      <w:proofErr w:type="spellStart"/>
-      <w:r>
-        <w:rPr>
-          <w:rFonts w:ascii="Times New Roman" w:hAnsi="Times New Roman" w:cs="Times New Roman"/>
-        </w:rPr>
-        <w:t>K</w:t>
-      </w:r>
-      <w:r>
-        <w:rPr>
-          <w:rFonts w:ascii="Times New Roman" w:hAnsi="Times New Roman" w:cs="Times New Roman"/>
-        </w:rPr>
-        <w:t>GraphEditor</w:t>
-      </w:r>
-      <w:proofErr w:type="spellEnd"/>
-      <w:r>
-        <w:rPr>
-          <w:rFonts w:ascii="Times New Roman" w:hAnsi="Times New Roman" w:cs="Times New Roman"/>
-        </w:rPr>
-        <w:t xml:space="preserve">, grappa, </w:t>
-      </w:r>
-      <w:proofErr w:type="spellStart"/>
-      <w:r>
-        <w:rPr>
-          <w:rFonts w:ascii="Times New Roman" w:hAnsi="Times New Roman" w:cs="Times New Roman"/>
-        </w:rPr>
-        <w:t>graphedit</w:t>
-      </w:r>
-      <w:proofErr w:type="spellEnd"/>
-      <w:r>
-        <w:rPr>
-          <w:rFonts w:ascii="Times New Roman" w:hAnsi="Times New Roman" w:cs="Times New Roman"/>
-        </w:rPr>
-        <w:t>.</w:t>
+        <w:t xml:space="preserve"> à l’installation. On peut retrouver dans cette liste les logiciels dotty, K</w:t>
+      </w:r>
+      <w:r>
+        <w:rPr>
+          <w:rFonts w:ascii="Times New Roman" w:hAnsi="Times New Roman" w:cs="Times New Roman"/>
+        </w:rPr>
+        <w:t>GraphEditor, grappa, graphedit.</w:t>
       </w:r>
     </w:p>
     <w:p>
@@ -3905,7 +3875,7 @@
           <w:rFonts w:ascii="Times New Roman" w:hAnsi="Times New Roman" w:cs="Times New Roman"/>
         </w:rPr>
       </w:pPr>
-      <w:bookmarkStart w:id="5" w:name="_Toc451913314"/>
+      <w:bookmarkStart w:id="6" w:name="_Toc451927742"/>
       <w:r>
         <w:rPr>
           <w:rFonts w:ascii="Times New Roman" w:hAnsi="Times New Roman" w:cs="Times New Roman"/>
@@ -3930,7 +3900,7 @@
         </w:rPr>
         <w:t xml:space="preserve"> du projet</w:t>
       </w:r>
-      <w:bookmarkEnd w:id="5"/>
+      <w:bookmarkEnd w:id="6"/>
     </w:p>
     <w:p>
       <w:pPr>
@@ -4258,7 +4228,7 @@
           <w:lang w:eastAsia="fr-FR"/>
         </w:rPr>
         <w:drawing>
-          <wp:inline distT="0" distB="0" distL="0" distR="0">
+          <wp:inline distT="0" distB="0" distL="0" distR="0" wp14:anchorId="31AD882E" wp14:editId="694E24E6">
             <wp:extent cx="3065431" cy="2380615"/>
             <wp:effectExtent l="0" t="0" r="1905" b="635"/>
             <wp:docPr id="33" name="Image 33"/>
@@ -4275,7 +4245,7 @@
                     </pic:cNvPicPr>
                   </pic:nvPicPr>
                   <pic:blipFill>
-                    <a:blip r:embed="rId13" cstate="print"/>
+                    <a:blip r:embed="rId14" cstate="print"/>
                     <a:srcRect/>
                     <a:stretch>
                       <a:fillRect/>
@@ -4312,18 +4282,31 @@
           <w:rFonts w:ascii="Times New Roman" w:hAnsi="Times New Roman" w:cs="Times New Roman"/>
         </w:rPr>
       </w:pPr>
-      <w:bookmarkStart w:id="6" w:name="_Toc451912856"/>
+      <w:bookmarkStart w:id="7" w:name="_Toc451912856"/>
       <w:r>
         <w:t xml:space="preserve">Figure </w:t>
       </w:r>
-      <w:fldSimple w:instr=" SEQ Figure \* ARABIC ">
-        <w:r>
-          <w:rPr>
-            <w:noProof/>
-          </w:rPr>
-          <w:t>3</w:t>
-        </w:r>
-      </w:fldSimple>
+      <w:r>
+        <w:fldChar w:fldCharType="begin"/>
+      </w:r>
+      <w:r>
+        <w:instrText xml:space="preserve"> SEQ Figure \* ARABIC </w:instrText>
+      </w:r>
+      <w:r>
+        <w:fldChar w:fldCharType="separate"/>
+      </w:r>
+      <w:r>
+        <w:rPr>
+          <w:noProof/>
+        </w:rPr>
+        <w:t>3</w:t>
+      </w:r>
+      <w:r>
+        <w:rPr>
+          <w:noProof/>
+        </w:rPr>
+        <w:fldChar w:fldCharType="end"/>
+      </w:r>
       <w:r>
         <w:t xml:space="preserve"> : </w:t>
       </w:r>
@@ -4333,7 +4316,7 @@
       <w:r>
         <w:t>u logiciel</w:t>
       </w:r>
-      <w:bookmarkEnd w:id="6"/>
+      <w:bookmarkEnd w:id="7"/>
     </w:p>
     <w:p>
       <w:pPr>
@@ -4465,7 +4448,7 @@
           <w:rFonts w:ascii="Times New Roman" w:hAnsi="Times New Roman" w:cs="Times New Roman"/>
         </w:rPr>
       </w:pPr>
-      <w:bookmarkStart w:id="7" w:name="_Toc451913315"/>
+      <w:bookmarkStart w:id="8" w:name="_Toc451927743"/>
       <w:r>
         <w:rPr>
           <w:rFonts w:ascii="Times New Roman" w:hAnsi="Times New Roman" w:cs="Times New Roman"/>
@@ -4490,7 +4473,7 @@
         </w:rPr>
         <w:t>format DOT</w:t>
       </w:r>
-      <w:bookmarkEnd w:id="7"/>
+      <w:bookmarkEnd w:id="8"/>
     </w:p>
     <w:p>
       <w:pPr>
@@ -4658,21 +4641,7 @@
           <w:rFonts w:ascii="Times New Roman" w:hAnsi="Times New Roman" w:cs="Times New Roman"/>
         </w:rPr>
         <w:tab/>
-        <w:t xml:space="preserve">graph </w:t>
-      </w:r>
-      <w:proofErr w:type="spellStart"/>
-      <w:r>
-        <w:rPr>
-          <w:rFonts w:ascii="Times New Roman" w:hAnsi="Times New Roman" w:cs="Times New Roman"/>
-        </w:rPr>
-        <w:t>mon_graphe</w:t>
-      </w:r>
-      <w:proofErr w:type="spellEnd"/>
-      <w:r>
-        <w:rPr>
-          <w:rFonts w:ascii="Times New Roman" w:hAnsi="Times New Roman" w:cs="Times New Roman"/>
-        </w:rPr>
-        <w:t xml:space="preserve"> {</w:t>
+        <w:t>graph mon_graphe {</w:t>
       </w:r>
     </w:p>
     <w:p>
@@ -4692,21 +4661,7 @@
           <w:rFonts w:ascii="Times New Roman" w:hAnsi="Times New Roman" w:cs="Times New Roman"/>
         </w:rPr>
         <w:tab/>
-        <w:t>A [label = </w:t>
-      </w:r>
-      <w:proofErr w:type="spellStart"/>
-      <w:r>
-        <w:rPr>
-          <w:rFonts w:ascii="Times New Roman" w:hAnsi="Times New Roman" w:cs="Times New Roman"/>
-        </w:rPr>
-        <w:t>noeudA</w:t>
-      </w:r>
-      <w:proofErr w:type="spellEnd"/>
-      <w:r>
-        <w:rPr>
-          <w:rFonts w:ascii="Times New Roman" w:hAnsi="Times New Roman" w:cs="Times New Roman"/>
-        </w:rPr>
-        <w:t>];</w:t>
+        <w:t>A [label = noeudA];</w:t>
       </w:r>
     </w:p>
     <w:p>
@@ -4756,38 +4711,7 @@
           <w:lang w:val="en-US"/>
         </w:rPr>
         <w:tab/>
-      </w:r>
-      <w:proofErr w:type="spellStart"/>
-      <w:r>
-        <w:rPr>
-          <w:rFonts w:ascii="Times New Roman" w:hAnsi="Times New Roman" w:cs="Times New Roman"/>
-          <w:lang w:val="en-US"/>
-        </w:rPr>
-        <w:t>subgraph</w:t>
-      </w:r>
-      <w:proofErr w:type="spellEnd"/>
-      <w:r>
-        <w:rPr>
-          <w:rFonts w:ascii="Times New Roman" w:hAnsi="Times New Roman" w:cs="Times New Roman"/>
-          <w:lang w:val="en-US"/>
-        </w:rPr>
-        <w:t xml:space="preserve"> </w:t>
-      </w:r>
-      <w:proofErr w:type="spellStart"/>
-      <w:r>
-        <w:rPr>
-          <w:rFonts w:ascii="Times New Roman" w:hAnsi="Times New Roman" w:cs="Times New Roman"/>
-          <w:lang w:val="en-US"/>
-        </w:rPr>
-        <w:t>subG</w:t>
-      </w:r>
-      <w:proofErr w:type="spellEnd"/>
-      <w:r>
-        <w:rPr>
-          <w:rFonts w:ascii="Times New Roman" w:hAnsi="Times New Roman" w:cs="Times New Roman"/>
-          <w:lang w:val="en-US"/>
-        </w:rPr>
-        <w:t xml:space="preserve"> {</w:t>
+        <w:t>subgraph subG {</w:t>
       </w:r>
     </w:p>
     <w:p>
@@ -5042,14 +4966,14 @@
           <w:rFonts w:ascii="Times New Roman" w:hAnsi="Times New Roman" w:cs="Times New Roman"/>
         </w:rPr>
       </w:pPr>
-      <w:bookmarkStart w:id="8" w:name="_Toc451913316"/>
+      <w:bookmarkStart w:id="9" w:name="_Toc451927744"/>
       <w:r>
         <w:rPr>
           <w:rFonts w:ascii="Times New Roman" w:hAnsi="Times New Roman" w:cs="Times New Roman"/>
         </w:rPr>
         <w:t>4. Outils choisis</w:t>
       </w:r>
-      <w:bookmarkEnd w:id="8"/>
+      <w:bookmarkEnd w:id="9"/>
     </w:p>
     <w:p>
       <w:pPr>
@@ -5112,7 +5036,19 @@
         <w:rPr>
           <w:rFonts w:ascii="Times New Roman" w:hAnsi="Times New Roman" w:cs="Times New Roman"/>
         </w:rPr>
-        <w:t>la portabilité : Puisque Python est multiplateforme, il sera facile de distribuer l'application.</w:t>
+        <w:t>la portabilité : Puisque Python est multiplateforme, il sera fa</w:t>
+      </w:r>
+      <w:r>
+        <w:rPr>
+          <w:rFonts w:ascii="Times New Roman" w:hAnsi="Times New Roman" w:cs="Times New Roman"/>
+        </w:rPr>
+        <w:t>cile de distribuer le logiciel</w:t>
+      </w:r>
+      <w:r>
+        <w:rPr>
+          <w:rFonts w:ascii="Times New Roman" w:hAnsi="Times New Roman" w:cs="Times New Roman"/>
+        </w:rPr>
+        <w:t>.</w:t>
       </w:r>
     </w:p>
     <w:p>
@@ -5131,7 +5067,19 @@
         <w:rPr>
           <w:rFonts w:ascii="Times New Roman" w:hAnsi="Times New Roman" w:cs="Times New Roman"/>
         </w:rPr>
-        <w:t>la gestion de la mémoire : Python dispose d’un système de gestion automatique de la mémoire, il n'est donc pas nécessaire de se soucier de la libération des ressources ce qui permet d'éviter les fuites de mémoire et d'avoir une application robuste.</w:t>
+        <w:t>la gestion de la mémoire : Python dispose d’un système de gestion automatique de la mémoire, il n'est donc pas nécessaire de se soucier de la libération des ressources ce qui permet d'éviter les fuites de mém</w:t>
+      </w:r>
+      <w:r>
+        <w:rPr>
+          <w:rFonts w:ascii="Times New Roman" w:hAnsi="Times New Roman" w:cs="Times New Roman"/>
+        </w:rPr>
+        <w:t xml:space="preserve">oire et d'avoir un logiciel </w:t>
+      </w:r>
+      <w:r>
+        <w:rPr>
+          <w:rFonts w:ascii="Times New Roman" w:hAnsi="Times New Roman" w:cs="Times New Roman"/>
+        </w:rPr>
+        <w:t>robuste.</w:t>
       </w:r>
     </w:p>
     <w:p>
@@ -5242,21 +5190,7 @@
         <w:rPr>
           <w:rFonts w:ascii="Times New Roman" w:hAnsi="Times New Roman" w:cs="Times New Roman"/>
         </w:rPr>
-        <w:t xml:space="preserve">ersion Python de </w:t>
-      </w:r>
-      <w:proofErr w:type="spellStart"/>
-      <w:r>
-        <w:rPr>
-          <w:rFonts w:ascii="Times New Roman" w:hAnsi="Times New Roman" w:cs="Times New Roman"/>
-        </w:rPr>
-        <w:t>Qt</w:t>
-      </w:r>
-      <w:proofErr w:type="spellEnd"/>
-      <w:r>
-        <w:rPr>
-          <w:rFonts w:ascii="Times New Roman" w:hAnsi="Times New Roman" w:cs="Times New Roman"/>
-        </w:rPr>
-        <w:t>) qui est également une bibliothèque que nous ne connaissions pas. PyQt a été développée avant tout dans le but de créer des interfaces utilisateurs ce qui correspond</w:t>
+        <w:t>ersion Python de Qt) qui est également une bibliothèque que nous ne connaissions pas. PyQt a été développée avant tout dans le but de créer des interfaces utilisateurs ce qui correspond</w:t>
       </w:r>
       <w:r>
         <w:rPr>
@@ -5283,8 +5217,6 @@
           <w:rFonts w:ascii="Times New Roman" w:hAnsi="Times New Roman" w:cs="Times New Roman"/>
         </w:rPr>
       </w:pPr>
-      <w:bookmarkStart w:id="9" w:name="_GoBack"/>
-      <w:bookmarkEnd w:id="9"/>
     </w:p>
     <w:p/>
     <w:p/>
@@ -5298,7 +5230,7 @@
           <w:rFonts w:ascii="Times New Roman" w:hAnsi="Times New Roman" w:cs="Times New Roman"/>
         </w:rPr>
       </w:pPr>
-      <w:bookmarkStart w:id="10" w:name="_Toc451913317"/>
+      <w:bookmarkStart w:id="10" w:name="_Toc451927745"/>
       <w:r>
         <w:rPr>
           <w:rFonts w:ascii="Times New Roman" w:hAnsi="Times New Roman" w:cs="Times New Roman"/>
@@ -5352,12 +5284,12 @@
           <w:rFonts w:ascii="Times New Roman" w:hAnsi="Times New Roman" w:cs="Times New Roman"/>
         </w:rPr>
       </w:pPr>
-      <w:bookmarkStart w:id="11" w:name="_Toc451913318"/>
-      <w:r>
-        <w:rPr>
-          <w:rFonts w:ascii="Times New Roman" w:hAnsi="Times New Roman" w:cs="Times New Roman"/>
-        </w:rPr>
-        <w:t>Structure et fonctionnement général</w:t>
+      <w:bookmarkStart w:id="11" w:name="_Toc451927746"/>
+      <w:r>
+        <w:rPr>
+          <w:rFonts w:ascii="Times New Roman" w:hAnsi="Times New Roman" w:cs="Times New Roman"/>
+        </w:rPr>
+        <w:t>Architecture et gestion du modèle</w:t>
       </w:r>
       <w:bookmarkEnd w:id="11"/>
     </w:p>
@@ -5369,7 +5301,7 @@
           <w:lang w:val="en-US"/>
         </w:rPr>
       </w:pPr>
-      <w:bookmarkStart w:id="12" w:name="_Toc451913319"/>
+      <w:bookmarkStart w:id="12" w:name="_Toc451927747"/>
       <w:r>
         <w:rPr>
           <w:rFonts w:ascii="Times New Roman" w:hAnsi="Times New Roman" w:cs="Times New Roman"/>
@@ -5556,7 +5488,19 @@
         <w:rPr>
           <w:rFonts w:ascii="Times New Roman" w:hAnsi="Times New Roman" w:cs="Times New Roman"/>
         </w:rPr>
-        <w:t>L'avantage de cette architecture est l'indépendance de chaque composant. Cette séparation du code source permet d'avoir un projet facilement maintenable. Une approche naïve aurait été de développer l'application en fusionnant le modèle et la vue. Cependant cette s</w:t>
+        <w:t>L'avantage de cette architecture est l'indépendance de chaque composant. Cette séparation du code source permet d'avoir un projet facilement maintenable. Une approche naïve aurait</w:t>
+      </w:r>
+      <w:r>
+        <w:rPr>
+          <w:rFonts w:ascii="Times New Roman" w:hAnsi="Times New Roman" w:cs="Times New Roman"/>
+        </w:rPr>
+        <w:t xml:space="preserve"> été de développer le logiciel</w:t>
+      </w:r>
+      <w:r>
+        <w:rPr>
+          <w:rFonts w:ascii="Times New Roman" w:hAnsi="Times New Roman" w:cs="Times New Roman"/>
+        </w:rPr>
+        <w:t xml:space="preserve"> en fusionnant le modèle et la vue. Cependant cette s</w:t>
       </w:r>
       <w:r>
         <w:rPr>
@@ -5664,21 +5608,7 @@
         <w:rPr>
           <w:rFonts w:ascii="Times New Roman" w:hAnsi="Times New Roman" w:cs="Times New Roman"/>
         </w:rPr>
-        <w:t xml:space="preserve"> du modèle. De cette manière chacun d’eux est directement averti par le modèle lorsque ce dernier subit une modification. Pour faire cela le modèle dispose d’une méthode </w:t>
-      </w:r>
-      <w:proofErr w:type="spellStart"/>
-      <w:r>
-        <w:rPr>
-          <w:rFonts w:ascii="Times New Roman" w:hAnsi="Times New Roman" w:cs="Times New Roman"/>
-        </w:rPr>
-        <w:t>notify</w:t>
-      </w:r>
-      <w:proofErr w:type="spellEnd"/>
-      <w:r>
-        <w:rPr>
-          <w:rFonts w:ascii="Times New Roman" w:hAnsi="Times New Roman" w:cs="Times New Roman"/>
-        </w:rPr>
-        <w:t xml:space="preserve">() envoyant les informations du nœud ou de l’arête ayant été créé, supprimé ou bien modifié. Nous reviendrons par la suite sur les mécanismes de mise à jour du modèle suite à une </w:t>
+        <w:t xml:space="preserve"> du modèle. De cette manière chacun d’eux est directement averti par le modèle lorsque ce dernier subit une modification. Pour faire cela le modèle dispose d’une méthode notify() envoyant les informations du nœud ou de l’arête ayant été créé, supprimé ou bien modifié. Nous reviendrons par la suite sur les mécanismes de mise à jour du modèle suite à une </w:t>
       </w:r>
       <w:r>
         <w:rPr>
@@ -5752,7 +5682,7 @@
         </w:rPr>
         <w:lastRenderedPageBreak/>
         <w:drawing>
-          <wp:inline distT="0" distB="0" distL="0" distR="0">
+          <wp:inline distT="0" distB="0" distL="0" distR="0" wp14:anchorId="75EA83BD" wp14:editId="40CCD0FD">
             <wp:extent cx="6076709" cy="7495540"/>
             <wp:effectExtent l="0" t="0" r="0" b="0"/>
             <wp:docPr id="34" name="Image 34"/>
@@ -5767,10 +5697,10 @@
                     <pic:cNvPicPr/>
                   </pic:nvPicPr>
                   <pic:blipFill>
-                    <a:blip r:embed="rId14" cstate="print">
+                    <a:blip r:embed="rId15" cstate="print">
                       <a:extLst>
                         <a:ext uri="{28A0092B-C50C-407E-A947-70E740481C1C}">
-                          <a14:useLocalDpi xmlns="" xmlns:wpc="http://schemas.microsoft.com/office/word/2010/wordprocessingCanvas" xmlns:cx="http://schemas.microsoft.com/office/drawing/2014/chartex" xmlns:cx1="http://schemas.microsoft.com/office/drawing/2015/9/8/chartex" xmlns:cx2="http://schemas.microsoft.com/office/drawing/2015/10/21/chartex" xmlns:mc="http://schemas.openxmlformats.org/markup-compatibility/2006" xmlns:o="urn:schemas-microsoft-com:office:office" xmlns:v="urn:schemas-microsoft-com:vml" xmlns:wp14="http://schemas.microsoft.com/office/word/2010/wordprocessingDrawing" xmlns:w10="urn:schemas-microsoft-com:office:word" xmlns:w="http://schemas.openxmlformats.org/wordprocessingml/2006/main" xmlns:w14="http://schemas.microsoft.com/office/word/2010/wordml" xmlns:w15="http://schemas.microsoft.com/office/word/2012/wordml" xmlns:w16se="http://schemas.microsoft.com/office/word/2015/wordml/symex" xmlns:wpg="http://schemas.microsoft.com/office/word/2010/wordprocessingGroup" xmlns:wpi="http://schemas.microsoft.com/office/word/2010/wordprocessingInk" xmlns:wps="http://schemas.microsoft.com/office/word/2010/wordprocessingShape" xmlns:a14="http://schemas.microsoft.com/office/drawing/2010/main" val="0"/>
+                          <a14:useLocalDpi xmlns:a14="http://schemas.microsoft.com/office/drawing/2010/main" val="0"/>
                         </a:ext>
                       </a:extLst>
                     </a:blip>
@@ -5803,34 +5733,62 @@
       <w:r>
         <w:t xml:space="preserve">Figure </w:t>
       </w:r>
-      <w:fldSimple w:instr=" SEQ Figure \* ARABIC ">
-        <w:r>
-          <w:rPr>
-            <w:noProof/>
-          </w:rPr>
-          <w:t>4</w:t>
-        </w:r>
-      </w:fldSimple>
+      <w:r>
+        <w:fldChar w:fldCharType="begin"/>
+      </w:r>
+      <w:r>
+        <w:instrText xml:space="preserve"> SEQ Figure \* ARABIC </w:instrText>
+      </w:r>
+      <w:r>
+        <w:fldChar w:fldCharType="separate"/>
+      </w:r>
+      <w:r>
+        <w:rPr>
+          <w:noProof/>
+        </w:rPr>
+        <w:t>4</w:t>
+      </w:r>
+      <w:r>
+        <w:rPr>
+          <w:noProof/>
+        </w:rPr>
+        <w:fldChar w:fldCharType="end"/>
+      </w:r>
       <w:r>
         <w:t xml:space="preserve"> :</w:t>
       </w:r>
       <w:r>
-        <w:t xml:space="preserve"> Diagramme de classe des classes principales du logiciel</w:t>
+        <w:t xml:space="preserve"> Diagramme de classe</w:t>
       </w:r>
       <w:bookmarkEnd w:id="13"/>
-    </w:p>
-    <w:p>
-      <w:pPr>
-        <w:jc w:val="both"/>
-        <w:rPr>
-          <w:rFonts w:ascii="Times New Roman" w:hAnsi="Times New Roman" w:cs="Times New Roman"/>
-        </w:rPr>
-      </w:pPr>
-      <w:r>
-        <w:rPr>
-          <w:rFonts w:ascii="Times New Roman" w:hAnsi="Times New Roman" w:cs="Times New Roman"/>
-        </w:rPr>
-        <w:t xml:space="preserve">Le digramme de classes ci-dessus ne considère que les principaux éléments de l’application, il ne contient pas toutes les classes, </w:t>
+      <w:r>
+        <w:t xml:space="preserve"> présentant la structure du logiciel</w:t>
+      </w:r>
+    </w:p>
+    <w:p>
+      <w:pPr>
+        <w:jc w:val="both"/>
+        <w:rPr>
+          <w:rFonts w:ascii="Times New Roman" w:hAnsi="Times New Roman" w:cs="Times New Roman"/>
+        </w:rPr>
+      </w:pPr>
+      <w:r>
+        <w:rPr>
+          <w:rFonts w:ascii="Times New Roman" w:hAnsi="Times New Roman" w:cs="Times New Roman"/>
+        </w:rPr>
+        <w:t>Le digramme de classes ci-dessus ne considère que les prin</w:t>
+      </w:r>
+      <w:r>
+        <w:rPr>
+          <w:rFonts w:ascii="Times New Roman" w:hAnsi="Times New Roman" w:cs="Times New Roman"/>
+        </w:rPr>
+        <w:t>cipaux éléments de lu logiciel</w:t>
+      </w:r>
+      <w:r>
+        <w:rPr>
+          <w:rFonts w:ascii="Times New Roman" w:hAnsi="Times New Roman" w:cs="Times New Roman"/>
+        </w:rPr>
+        <w:t xml:space="preserve">, il ne contient pas toutes les classes, </w:t>
       </w:r>
       <w:r>
         <w:rPr>
@@ -5870,7 +5828,7 @@
           <w:rFonts w:ascii="Times New Roman" w:hAnsi="Times New Roman" w:cs="Times New Roman"/>
         </w:rPr>
       </w:pPr>
-      <w:bookmarkStart w:id="14" w:name="_Toc451913320"/>
+      <w:bookmarkStart w:id="14" w:name="_Toc451927748"/>
       <w:r>
         <w:rPr>
           <w:rFonts w:ascii="Times New Roman" w:hAnsi="Times New Roman" w:cs="Times New Roman"/>
@@ -5976,7 +5934,19 @@
         <w:rPr>
           <w:rFonts w:ascii="Times New Roman" w:hAnsi="Times New Roman" w:cs="Times New Roman"/>
         </w:rPr>
-        <w:t>, ce dictionnaire nous permet de conserver tous les attributs même si ceux-ci ne sont pas encore gérés graphiquement par l’application. Le traitement futur de ces attributs s’en voit ainsi nettement simplifié. Les arêtes quant à elle</w:t>
+        <w:t>, ce dictionnaire nous permet de conserver tous les attributs même si ceux-ci ne sont pas encore gérés</w:t>
+      </w:r>
+      <w:r>
+        <w:rPr>
+          <w:rFonts w:ascii="Times New Roman" w:hAnsi="Times New Roman" w:cs="Times New Roman"/>
+        </w:rPr>
+        <w:t xml:space="preserve"> graphiquement par le logiciel</w:t>
+      </w:r>
+      <w:r>
+        <w:rPr>
+          <w:rFonts w:ascii="Times New Roman" w:hAnsi="Times New Roman" w:cs="Times New Roman"/>
+        </w:rPr>
+        <w:t>. Le traitement futur de ces attributs s’en voit ainsi nettement simplifié. Les arêtes quant à elle</w:t>
       </w:r>
       <w:r>
         <w:rPr>
@@ -6018,7 +5988,19 @@
         <w:rPr>
           <w:rFonts w:ascii="Times New Roman" w:hAnsi="Times New Roman" w:cs="Times New Roman"/>
         </w:rPr>
-        <w:t xml:space="preserve"> de posséder des attributs mais ceux-ci se voient être bien moins utiles que ceux dédiés aux nœuds (à l’exception du label selon le besoin). Cette structure est très importante car elle va déterminer le contenu de chaque composant de l’application.</w:t>
+        <w:t xml:space="preserve"> de posséder des attributs mais ceux-ci se voient être bien moins utiles que ceux dédiés aux nœuds (à l’exception du label selon le besoin). Cette structure est très importante car elle va déterminer le contenu de c</w:t>
+      </w:r>
+      <w:r>
+        <w:rPr>
+          <w:rFonts w:ascii="Times New Roman" w:hAnsi="Times New Roman" w:cs="Times New Roman"/>
+        </w:rPr>
+        <w:t>haque composant du logiciel</w:t>
+      </w:r>
+      <w:r>
+        <w:rPr>
+          <w:rFonts w:ascii="Times New Roman" w:hAnsi="Times New Roman" w:cs="Times New Roman"/>
+        </w:rPr>
+        <w:t>.</w:t>
       </w:r>
     </w:p>
     <w:p>
@@ -6217,7 +6199,7 @@
           <w:rFonts w:ascii="Times New Roman" w:hAnsi="Times New Roman" w:cs="Times New Roman"/>
         </w:rPr>
       </w:pPr>
-      <w:bookmarkStart w:id="15" w:name="_Toc451913321"/>
+      <w:bookmarkStart w:id="15" w:name="_Toc451927749"/>
       <w:r>
         <w:rPr>
           <w:rFonts w:ascii="Times New Roman" w:hAnsi="Times New Roman" w:cs="Times New Roman"/>
@@ -6238,7 +6220,19 @@
           <w:rFonts w:ascii="Times New Roman" w:hAnsi="Times New Roman" w:cs="Times New Roman"/>
         </w:rPr>
         <w:tab/>
-        <w:t>Dans cette partie nous allons nous intéresser à la gestion des différentes vues de l'application. Pour rappel, nous avons utilisé la bibliothèque graphique PyQt. Ainsi lorsque nous parlerons d'une classe QClassName, cela signifiera que l'on parle d'une classe de PyQt.</w:t>
+        <w:t>Dans cette partie nous allons nous intéresser à la gestion des d</w:t>
+      </w:r>
+      <w:r>
+        <w:rPr>
+          <w:rFonts w:ascii="Times New Roman" w:hAnsi="Times New Roman" w:cs="Times New Roman"/>
+        </w:rPr>
+        <w:t>ifférentes vues du logiciel</w:t>
+      </w:r>
+      <w:r>
+        <w:rPr>
+          <w:rFonts w:ascii="Times New Roman" w:hAnsi="Times New Roman" w:cs="Times New Roman"/>
+        </w:rPr>
+        <w:t>. Pour rappel, nous avons utilisé la bibliothèque graphique PyQt. Ainsi lorsque nous parlerons d'une classe QClassName, cela signifiera que l'on parle d'une classe de PyQt.</w:t>
       </w:r>
     </w:p>
     <w:p>
@@ -6264,7 +6258,7 @@
           <w:rFonts w:ascii="Times New Roman" w:hAnsi="Times New Roman" w:cs="Times New Roman"/>
         </w:rPr>
       </w:pPr>
-      <w:bookmarkStart w:id="16" w:name="_Toc451913322"/>
+      <w:bookmarkStart w:id="16" w:name="_Toc451927750"/>
       <w:r>
         <w:rPr>
           <w:rFonts w:ascii="Times New Roman" w:hAnsi="Times New Roman" w:cs="Times New Roman"/>
@@ -6318,7 +6312,7 @@
         </w:rPr>
         <w:lastRenderedPageBreak/>
         <w:drawing>
-          <wp:inline distT="0" distB="0" distL="0" distR="0">
+          <wp:inline distT="0" distB="0" distL="0" distR="0" wp14:anchorId="0C7A3FF9" wp14:editId="48F4E090">
             <wp:extent cx="5760720" cy="3970020"/>
             <wp:effectExtent l="0" t="0" r="0" b="0"/>
             <wp:docPr id="35" name="Image 31"/>
@@ -6335,7 +6329,7 @@
                     </pic:cNvPicPr>
                   </pic:nvPicPr>
                   <pic:blipFill>
-                    <a:blip r:embed="rId15" cstate="print"/>
+                    <a:blip r:embed="rId16" cstate="print"/>
                     <a:srcRect/>
                     <a:stretch>
                       <a:fillRect/>
@@ -6373,21 +6367,37 @@
       <w:r>
         <w:t xml:space="preserve">Figure </w:t>
       </w:r>
-      <w:fldSimple w:instr=" SEQ Figure \* ARABIC ">
-        <w:r>
-          <w:rPr>
-            <w:noProof/>
-          </w:rPr>
-          <w:t>5</w:t>
-        </w:r>
-      </w:fldSimple>
+      <w:r>
+        <w:fldChar w:fldCharType="begin"/>
+      </w:r>
+      <w:r>
+        <w:instrText xml:space="preserve"> SEQ Figure \* ARABIC </w:instrText>
+      </w:r>
+      <w:r>
+        <w:fldChar w:fldCharType="separate"/>
+      </w:r>
+      <w:r>
+        <w:rPr>
+          <w:noProof/>
+        </w:rPr>
+        <w:t>5</w:t>
+      </w:r>
+      <w:r>
+        <w:rPr>
+          <w:noProof/>
+        </w:rPr>
+        <w:fldChar w:fldCharType="end"/>
+      </w:r>
       <w:r>
         <w:t xml:space="preserve"> : </w:t>
       </w:r>
       <w:r>
-        <w:t>Aperçu de l'application</w:t>
+        <w:t>Aperçu d</w:t>
       </w:r>
       <w:bookmarkEnd w:id="17"/>
+      <w:r>
+        <w:t>u logiciel</w:t>
+      </w:r>
     </w:p>
     <w:p>
       <w:pPr>
@@ -6438,19 +6448,11 @@
         </w:rPr>
         <w:t xml:space="preserve">« </w:t>
       </w:r>
-      <w:proofErr w:type="spellStart"/>
-      <w:r>
-        <w:rPr>
-          <w:rFonts w:ascii="Times New Roman" w:hAnsi="Times New Roman" w:cs="Times New Roman"/>
-        </w:rPr>
-        <w:t>Clear</w:t>
-      </w:r>
-      <w:proofErr w:type="spellEnd"/>
-      <w:r>
-        <w:rPr>
-          <w:rFonts w:ascii="Times New Roman" w:hAnsi="Times New Roman" w:cs="Times New Roman"/>
-        </w:rPr>
-        <w:t xml:space="preserve"> Graph </w:t>
+      <w:r>
+        <w:rPr>
+          <w:rFonts w:ascii="Times New Roman" w:hAnsi="Times New Roman" w:cs="Times New Roman"/>
+        </w:rPr>
+        <w:t xml:space="preserve">Clear Graph </w:t>
       </w:r>
       <w:r>
         <w:rPr>
@@ -6592,7 +6594,7 @@
           <w:rFonts w:ascii="Times New Roman" w:hAnsi="Times New Roman" w:cs="Times New Roman"/>
         </w:rPr>
       </w:pPr>
-      <w:bookmarkStart w:id="18" w:name="_Toc451913323"/>
+      <w:bookmarkStart w:id="18" w:name="_Toc451927751"/>
       <w:r>
         <w:rPr>
           <w:rFonts w:ascii="Times New Roman" w:hAnsi="Times New Roman" w:cs="Times New Roman"/>
@@ -6644,7 +6646,7 @@
       <w:pPr>
         <w:pStyle w:val="Titre3"/>
       </w:pPr>
-      <w:bookmarkStart w:id="19" w:name="_Toc451913324"/>
+      <w:bookmarkStart w:id="19" w:name="_Toc451927752"/>
       <w:r>
         <w:t>2.2.1 Fonctionnement de la vue graphique</w:t>
       </w:r>
@@ -7026,7 +7028,7 @@
       <w:tblPr>
         <w:tblStyle w:val="Grilledutableau"/>
         <w:tblW w:w="0" w:type="auto"/>
-        <w:tblLook w:val="04A0"/>
+        <w:tblLook w:val="04A0" w:firstRow="1" w:lastRow="0" w:firstColumn="1" w:lastColumn="0" w:noHBand="0" w:noVBand="1"/>
       </w:tblPr>
       <w:tblGrid>
         <w:gridCol w:w="4606"/>
@@ -7489,7 +7491,7 @@
           <w:lang w:eastAsia="fr-FR"/>
         </w:rPr>
         <w:drawing>
-          <wp:inline distT="0" distB="0" distL="0" distR="0">
+          <wp:inline distT="0" distB="0" distL="0" distR="0" wp14:anchorId="7557DB7C" wp14:editId="468C28D2">
             <wp:extent cx="2636368" cy="3363511"/>
             <wp:effectExtent l="19050" t="0" r="0" b="0"/>
             <wp:docPr id="36" name="Image 36"/>
@@ -7506,7 +7508,7 @@
                     </pic:cNvPicPr>
                   </pic:nvPicPr>
                   <pic:blipFill>
-                    <a:blip r:embed="rId16" cstate="print"/>
+                    <a:blip r:embed="rId17" cstate="print"/>
                     <a:srcRect/>
                     <a:stretch>
                       <a:fillRect/>
@@ -7544,14 +7546,27 @@
       <w:r>
         <w:t xml:space="preserve">Figure </w:t>
       </w:r>
-      <w:fldSimple w:instr=" SEQ Figure \* ARABIC ">
-        <w:r>
-          <w:rPr>
-            <w:noProof/>
-          </w:rPr>
-          <w:t>6</w:t>
-        </w:r>
-      </w:fldSimple>
+      <w:r>
+        <w:fldChar w:fldCharType="begin"/>
+      </w:r>
+      <w:r>
+        <w:instrText xml:space="preserve"> SEQ Figure \* ARABIC </w:instrText>
+      </w:r>
+      <w:r>
+        <w:fldChar w:fldCharType="separate"/>
+      </w:r>
+      <w:r>
+        <w:rPr>
+          <w:noProof/>
+        </w:rPr>
+        <w:t>6</w:t>
+      </w:r>
+      <w:r>
+        <w:rPr>
+          <w:noProof/>
+        </w:rPr>
+        <w:fldChar w:fldCharType="end"/>
+      </w:r>
       <w:r>
         <w:t xml:space="preserve"> : </w:t>
       </w:r>
@@ -7612,7 +7627,7 @@
           <w:rFonts w:ascii="Times New Roman" w:hAnsi="Times New Roman" w:cs="Times New Roman"/>
         </w:rPr>
       </w:pPr>
-      <w:bookmarkStart w:id="21" w:name="_Toc451913325"/>
+      <w:bookmarkStart w:id="21" w:name="_Toc451927753"/>
       <w:r>
         <w:rPr>
           <w:rFonts w:ascii="Times New Roman" w:hAnsi="Times New Roman" w:cs="Times New Roman"/>
@@ -7710,7 +7725,7 @@
           <w:lang w:eastAsia="fr-FR"/>
         </w:rPr>
         <w:drawing>
-          <wp:inline distT="0" distB="0" distL="0" distR="0">
+          <wp:inline distT="0" distB="0" distL="0" distR="0" wp14:anchorId="0A06D509" wp14:editId="43277E74">
             <wp:extent cx="5760720" cy="2625434"/>
             <wp:effectExtent l="19050" t="0" r="0" b="0"/>
             <wp:docPr id="37" name="Image 10" descr="C:\Users\Victor\Desktop\GraphicsGraphView noded.png"/>
@@ -7727,7 +7742,7 @@
                     </pic:cNvPicPr>
                   </pic:nvPicPr>
                   <pic:blipFill>
-                    <a:blip r:embed="rId17" cstate="print"/>
+                    <a:blip r:embed="rId18" cstate="print"/>
                     <a:srcRect/>
                     <a:stretch>
                       <a:fillRect/>
@@ -7765,14 +7780,27 @@
       <w:r>
         <w:t xml:space="preserve">Figure </w:t>
       </w:r>
-      <w:fldSimple w:instr=" SEQ Figure \* ARABIC ">
-        <w:r>
-          <w:rPr>
-            <w:noProof/>
-          </w:rPr>
-          <w:t>7</w:t>
-        </w:r>
-      </w:fldSimple>
+      <w:r>
+        <w:fldChar w:fldCharType="begin"/>
+      </w:r>
+      <w:r>
+        <w:instrText xml:space="preserve"> SEQ Figure \* ARABIC </w:instrText>
+      </w:r>
+      <w:r>
+        <w:fldChar w:fldCharType="separate"/>
+      </w:r>
+      <w:r>
+        <w:rPr>
+          <w:noProof/>
+        </w:rPr>
+        <w:t>7</w:t>
+      </w:r>
+      <w:r>
+        <w:rPr>
+          <w:noProof/>
+        </w:rPr>
+        <w:fldChar w:fldCharType="end"/>
+      </w:r>
       <w:r>
         <w:t xml:space="preserve"> </w:t>
       </w:r>
@@ -7804,7 +7832,19 @@
         <w:rPr>
           <w:rFonts w:ascii="Times New Roman" w:hAnsi="Times New Roman" w:cs="Times New Roman"/>
         </w:rPr>
-        <w:t xml:space="preserve"> nœuds graphiques, nous avons créé une classe mère GraphicsNode qui regroupe les attributs et les méthodes communes à tous les nœuds graphiques que l'on pourra créer. Chaque GraphicsNode dispose d'une GraphicsTextNode qui permet simplement d'afficher le texte (attribut label de DOT) du nœud. Pour le moment, l'application ne gère que la forme ellipse d'où la classe GraphicsEllipseNode. Lorsque que l'on veut ajouter une nouvelle forme, il faut que la nouvelle classe hérite de la classe GraphicsNode ainsi que d'une classe PyQt de type QAbstractGraphicsShapeItem. En l'occurrence, il n'existe que les formes polygone, ellipse et rectangle qui ont déjà été implémentées par PyQt. Si l'on souhaite ajouter </w:t>
+        <w:t xml:space="preserve"> nœuds graphiques, nous avons créé une classe mère GraphicsNode qui regroupe les attributs et les méthodes communes à tous les nœuds graphiques que l'on pourra créer. Chaque GraphicsNode dispose d'une GraphicsTextNode qui permet simplement d'afficher le texte (attribut label de DOT) du nœu</w:t>
+      </w:r>
+      <w:r>
+        <w:rPr>
+          <w:rFonts w:ascii="Times New Roman" w:hAnsi="Times New Roman" w:cs="Times New Roman"/>
+        </w:rPr>
+        <w:t>d. Pour le moment, le logiciel</w:t>
+      </w:r>
+      <w:r>
+        <w:rPr>
+          <w:rFonts w:ascii="Times New Roman" w:hAnsi="Times New Roman" w:cs="Times New Roman"/>
+        </w:rPr>
+        <w:t xml:space="preserve"> ne gère que la forme ellipse d'où la classe GraphicsEllipseNode. Lorsque que l'on veut ajouter une nouvelle forme, il faut que la nouvelle classe hérite de la classe GraphicsNode ainsi que d'une classe PyQt de type QAbstractGraphicsShapeItem. En l'occurrence, il n'existe que les formes polygone, ellipse et rectangle qui ont déjà été implémentées par PyQt. Si l'on souhaite ajouter </w:t>
       </w:r>
       <w:r>
         <w:rPr>
@@ -7840,7 +7880,7 @@
           <w:rFonts w:ascii="Times New Roman" w:hAnsi="Times New Roman" w:cs="Times New Roman"/>
         </w:rPr>
       </w:pPr>
-      <w:bookmarkStart w:id="23" w:name="_Toc451913326"/>
+      <w:bookmarkStart w:id="23" w:name="_Toc451927754"/>
       <w:r>
         <w:rPr>
           <w:rFonts w:ascii="Times New Roman" w:hAnsi="Times New Roman" w:cs="Times New Roman"/>
@@ -7920,7 +7960,7 @@
         </w:rPr>
         <w:lastRenderedPageBreak/>
         <w:drawing>
-          <wp:inline distT="0" distB="0" distL="0" distR="0">
+          <wp:inline distT="0" distB="0" distL="0" distR="0" wp14:anchorId="5D2B0D38" wp14:editId="57A6F875">
             <wp:extent cx="5793740" cy="2626360"/>
             <wp:effectExtent l="19050" t="0" r="0" b="0"/>
             <wp:docPr id="38" name="Image 12" descr="C:\Users\Victor\Desktop\GraphicsGraphView edges.png"/>
@@ -7937,7 +7977,7 @@
                     </pic:cNvPicPr>
                   </pic:nvPicPr>
                   <pic:blipFill>
-                    <a:blip r:embed="rId18" cstate="print"/>
+                    <a:blip r:embed="rId19" cstate="print"/>
                     <a:srcRect/>
                     <a:stretch>
                       <a:fillRect/>
@@ -7975,14 +8015,27 @@
       <w:r>
         <w:t xml:space="preserve">Figure </w:t>
       </w:r>
-      <w:fldSimple w:instr=" SEQ Figure \* ARABIC ">
-        <w:r>
-          <w:rPr>
-            <w:noProof/>
-          </w:rPr>
-          <w:t>8</w:t>
-        </w:r>
-      </w:fldSimple>
+      <w:r>
+        <w:fldChar w:fldCharType="begin"/>
+      </w:r>
+      <w:r>
+        <w:instrText xml:space="preserve"> SEQ Figure \* ARABIC </w:instrText>
+      </w:r>
+      <w:r>
+        <w:fldChar w:fldCharType="separate"/>
+      </w:r>
+      <w:r>
+        <w:rPr>
+          <w:noProof/>
+        </w:rPr>
+        <w:t>8</w:t>
+      </w:r>
+      <w:r>
+        <w:rPr>
+          <w:noProof/>
+        </w:rPr>
+        <w:fldChar w:fldCharType="end"/>
+      </w:r>
       <w:r>
         <w:t xml:space="preserve"> </w:t>
       </w:r>
@@ -8074,7 +8127,7 @@
           <w:rFonts w:ascii="Times New Roman" w:hAnsi="Times New Roman" w:cs="Times New Roman"/>
         </w:rPr>
       </w:pPr>
-      <w:bookmarkStart w:id="25" w:name="_Toc451913327"/>
+      <w:bookmarkStart w:id="25" w:name="_Toc451927755"/>
       <w:r>
         <w:rPr>
           <w:rFonts w:ascii="Times New Roman" w:hAnsi="Times New Roman" w:cs="Times New Roman"/>
@@ -8137,7 +8190,13 @@
         <w:rPr>
           <w:rFonts w:ascii="Times New Roman" w:hAnsi="Times New Roman" w:cs="Times New Roman"/>
         </w:rPr>
-        <w:t>plus délicate de l’application.</w:t>
+        <w:t>plus délicate du logiciel</w:t>
+      </w:r>
+      <w:r>
+        <w:rPr>
+          <w:rFonts w:ascii="Times New Roman" w:hAnsi="Times New Roman" w:cs="Times New Roman"/>
+        </w:rPr>
+        <w:t>.</w:t>
       </w:r>
     </w:p>
     <w:p>
@@ -8155,7 +8214,7 @@
           <w:rFonts w:ascii="Times New Roman" w:hAnsi="Times New Roman" w:cs="Times New Roman"/>
         </w:rPr>
       </w:pPr>
-      <w:bookmarkStart w:id="26" w:name="_Toc451913328"/>
+      <w:bookmarkStart w:id="26" w:name="_Toc451927756"/>
       <w:r>
         <w:rPr>
           <w:rFonts w:ascii="Times New Roman" w:hAnsi="Times New Roman" w:cs="Times New Roman"/>
@@ -8491,79 +8550,20 @@
       <w:r>
         <w:rPr>
           <w:rFonts w:ascii="Times New Roman" w:hAnsi="Times New Roman" w:cs="Times New Roman"/>
-          <w:color w:val="FF0000"/>
-        </w:rPr>
-        <w:t xml:space="preserve">pour un attribut </w:t>
-      </w:r>
-      <w:r>
-        <w:rPr>
-          <w:rFonts w:ascii="Times New Roman" w:hAnsi="Times New Roman" w:cs="Times New Roman"/>
-          <w:color w:val="FF0000"/>
-        </w:rPr>
-        <w:t xml:space="preserve">au nom </w:t>
-      </w:r>
-      <w:r>
-        <w:rPr>
-          <w:rFonts w:ascii="Times New Roman" w:hAnsi="Times New Roman" w:cs="Times New Roman"/>
-          <w:color w:val="FF0000"/>
-        </w:rPr>
-        <w:t>val</w:t>
-      </w:r>
-      <w:r>
-        <w:rPr>
-          <w:rFonts w:ascii="Times New Roman" w:hAnsi="Times New Roman" w:cs="Times New Roman"/>
-          <w:color w:val="FF0000"/>
-        </w:rPr>
-        <w:t>ide</w:t>
-      </w:r>
-      <w:r>
-        <w:rPr>
-          <w:rFonts w:ascii="Times New Roman" w:hAnsi="Times New Roman" w:cs="Times New Roman"/>
-          <w:color w:val="FF0000"/>
-        </w:rPr>
-        <w:t xml:space="preserve"> (j'ai pas compris </w:t>
-      </w:r>
-      <w:proofErr w:type="spellStart"/>
-      <w:r>
-        <w:rPr>
-          <w:rFonts w:ascii="Times New Roman" w:hAnsi="Times New Roman" w:cs="Times New Roman"/>
-          <w:color w:val="FF0000"/>
-        </w:rPr>
-        <w:t>lol</w:t>
-      </w:r>
-      <w:proofErr w:type="spellEnd"/>
-      <w:r>
-        <w:rPr>
-          <w:rFonts w:ascii="Times New Roman" w:hAnsi="Times New Roman" w:cs="Times New Roman"/>
-          <w:color w:val="FF0000"/>
-        </w:rPr>
-        <w:t>)</w:t>
-      </w:r>
-      <w:r>
-        <w:rPr>
-          <w:rFonts w:ascii="Times New Roman" w:hAnsi="Times New Roman" w:cs="Times New Roman"/>
-        </w:rPr>
-        <w:t>, peuvent poser problème. C</w:t>
-      </w:r>
-      <w:r>
-        <w:rPr>
-          <w:rFonts w:ascii="Times New Roman" w:hAnsi="Times New Roman" w:cs="Times New Roman"/>
-        </w:rPr>
-        <w:t>’est pourquoi nous avons dans le package « </w:t>
-      </w:r>
-      <w:proofErr w:type="spellStart"/>
-      <w:r>
-        <w:rPr>
-          <w:rFonts w:ascii="Times New Roman" w:hAnsi="Times New Roman" w:cs="Times New Roman"/>
-        </w:rPr>
-        <w:t>utils</w:t>
-      </w:r>
-      <w:proofErr w:type="spellEnd"/>
-      <w:r>
-        <w:rPr>
-          <w:rFonts w:ascii="Times New Roman" w:hAnsi="Times New Roman" w:cs="Times New Roman"/>
-        </w:rPr>
-        <w:t> » défini une méthode permettant de vérifier la validité des attributs concernés. Si</w:t>
+        </w:rPr>
+        <w:t xml:space="preserve">pour un attribut géré graphiquement par l’application, </w:t>
+      </w:r>
+      <w:r>
+        <w:rPr>
+          <w:rFonts w:ascii="Times New Roman" w:hAnsi="Times New Roman" w:cs="Times New Roman"/>
+        </w:rPr>
+        <w:t>peuvent poser problème. C</w:t>
+      </w:r>
+      <w:r>
+        <w:rPr>
+          <w:rFonts w:ascii="Times New Roman" w:hAnsi="Times New Roman" w:cs="Times New Roman"/>
+        </w:rPr>
+        <w:t>’est pourquoi nous avons dans le package « utils » défini une méthode permettant de vérifier la validité des attributs concernés. Si</w:t>
       </w:r>
       <w:r>
         <w:rPr>
@@ -8631,7 +8631,7 @@
           <w:rFonts w:ascii="Times New Roman" w:hAnsi="Times New Roman" w:cs="Times New Roman"/>
         </w:rPr>
       </w:pPr>
-      <w:bookmarkStart w:id="27" w:name="_Toc451913329"/>
+      <w:bookmarkStart w:id="27" w:name="_Toc451927757"/>
       <w:r>
         <w:rPr>
           <w:rFonts w:ascii="Times New Roman" w:hAnsi="Times New Roman" w:cs="Times New Roman"/>
@@ -9316,49 +9316,7 @@
         <w:rPr>
           <w:rFonts w:ascii="Times New Roman" w:hAnsi="Times New Roman" w:cs="Times New Roman"/>
         </w:rPr>
-        <w:t xml:space="preserve"> grâce à différents appels de méthode (voir </w:t>
-      </w:r>
-      <w:proofErr w:type="spellStart"/>
-      <w:r>
-        <w:rPr>
-          <w:rFonts w:ascii="Times New Roman" w:hAnsi="Times New Roman" w:cs="Times New Roman"/>
-        </w:rPr>
-        <w:t>getFocus</w:t>
-      </w:r>
-      <w:proofErr w:type="spellEnd"/>
-      <w:r>
-        <w:rPr>
-          <w:rFonts w:ascii="Times New Roman" w:hAnsi="Times New Roman" w:cs="Times New Roman"/>
-        </w:rPr>
-        <w:t xml:space="preserve">(), </w:t>
-      </w:r>
-      <w:proofErr w:type="spellStart"/>
-      <w:r>
-        <w:rPr>
-          <w:rFonts w:ascii="Times New Roman" w:hAnsi="Times New Roman" w:cs="Times New Roman"/>
-        </w:rPr>
-        <w:t>onSelectItem</w:t>
-      </w:r>
-      <w:proofErr w:type="spellEnd"/>
-      <w:r>
-        <w:rPr>
-          <w:rFonts w:ascii="Times New Roman" w:hAnsi="Times New Roman" w:cs="Times New Roman"/>
-        </w:rPr>
-        <w:t xml:space="preserve">(), </w:t>
-      </w:r>
-      <w:proofErr w:type="spellStart"/>
-      <w:r>
-        <w:rPr>
-          <w:rFonts w:ascii="Times New Roman" w:hAnsi="Times New Roman" w:cs="Times New Roman"/>
-        </w:rPr>
-        <w:t>highlightItem</w:t>
-      </w:r>
-      <w:proofErr w:type="spellEnd"/>
-      <w:r>
-        <w:rPr>
-          <w:rFonts w:ascii="Times New Roman" w:hAnsi="Times New Roman" w:cs="Times New Roman"/>
-        </w:rPr>
-        <w:t xml:space="preserve">()) et ceci à chaque fois qu’un élément est </w:t>
+        <w:t xml:space="preserve"> grâce à différents appels de méthode (voir getFocus(), onSelectItem(), highlightItem()) et ceci à chaque fois qu’un élément est </w:t>
       </w:r>
       <w:r>
         <w:rPr>
@@ -9524,7 +9482,7 @@
           <w:rFonts w:ascii="Times New Roman" w:hAnsi="Times New Roman" w:cs="Times New Roman"/>
         </w:rPr>
       </w:pPr>
-      <w:bookmarkStart w:id="28" w:name="_Toc451913330"/>
+      <w:bookmarkStart w:id="28" w:name="_Toc451927758"/>
       <w:r>
         <w:rPr>
           <w:rFonts w:ascii="Times New Roman" w:hAnsi="Times New Roman" w:cs="Times New Roman"/>
@@ -9541,7 +9499,7 @@
           <w:rFonts w:ascii="Times New Roman" w:hAnsi="Times New Roman" w:cs="Times New Roman"/>
         </w:rPr>
       </w:pPr>
-      <w:bookmarkStart w:id="29" w:name="_Toc451913331"/>
+      <w:bookmarkStart w:id="29" w:name="_Toc451927759"/>
       <w:r>
         <w:rPr>
           <w:rFonts w:ascii="Times New Roman" w:hAnsi="Times New Roman" w:cs="Times New Roman"/>
@@ -9599,7 +9557,7 @@
       <w:pPr>
         <w:pStyle w:val="Titre2"/>
       </w:pPr>
-      <w:bookmarkStart w:id="30" w:name="_Toc451913332"/>
+      <w:bookmarkStart w:id="30" w:name="_Toc451927760"/>
       <w:r>
         <w:t>1.1 Choix de l'attribut</w:t>
       </w:r>
@@ -9636,7 +9594,7 @@
         </w:rPr>
         <w:t xml:space="preserve">cette adresse pour voir la liste des attributs DOT : </w:t>
       </w:r>
-      <w:hyperlink r:id="rId19" w:history="1">
+      <w:hyperlink r:id="rId20" w:history="1">
         <w:r>
           <w:rPr>
             <w:rStyle w:val="Lienhypertexte"/>
@@ -9893,7 +9851,7 @@
           <w:lang w:eastAsia="fr-FR"/>
         </w:rPr>
         <w:drawing>
-          <wp:inline distT="0" distB="0" distL="0" distR="0">
+          <wp:inline distT="0" distB="0" distL="0" distR="0" wp14:anchorId="3B96758C" wp14:editId="16285BEC">
             <wp:extent cx="4277995" cy="691515"/>
             <wp:effectExtent l="19050" t="0" r="8255" b="0"/>
             <wp:docPr id="39" name="Image 39"/>
@@ -9910,7 +9868,7 @@
                     </pic:cNvPicPr>
                   </pic:nvPicPr>
                   <pic:blipFill>
-                    <a:blip r:embed="rId20" cstate="print"/>
+                    <a:blip r:embed="rId21" cstate="print"/>
                     <a:srcRect/>
                     <a:stretch>
                       <a:fillRect/>
@@ -9948,14 +9906,27 @@
       <w:r>
         <w:t xml:space="preserve">Figure </w:t>
       </w:r>
-      <w:fldSimple w:instr=" SEQ Figure \* ARABIC ">
-        <w:r>
-          <w:rPr>
-            <w:noProof/>
-          </w:rPr>
-          <w:t>9</w:t>
-        </w:r>
-      </w:fldSimple>
+      <w:r>
+        <w:fldChar w:fldCharType="begin"/>
+      </w:r>
+      <w:r>
+        <w:instrText xml:space="preserve"> SEQ Figure \* ARABIC </w:instrText>
+      </w:r>
+      <w:r>
+        <w:fldChar w:fldCharType="separate"/>
+      </w:r>
+      <w:r>
+        <w:rPr>
+          <w:noProof/>
+        </w:rPr>
+        <w:t>9</w:t>
+      </w:r>
+      <w:r>
+        <w:rPr>
+          <w:noProof/>
+        </w:rPr>
+        <w:fldChar w:fldCharType="end"/>
+      </w:r>
       <w:r>
         <w:t xml:space="preserve"> </w:t>
       </w:r>
@@ -10166,7 +10137,7 @@
       <w:pPr>
         <w:pStyle w:val="Titre2"/>
       </w:pPr>
-      <w:bookmarkStart w:id="32" w:name="_Toc451913333"/>
+      <w:bookmarkStart w:id="32" w:name="_Toc451927761"/>
       <w:r>
         <w:t>1.2 Identification des valeurs possibles d'un attribut</w:t>
       </w:r>
@@ -10239,7 +10210,7 @@
         </w:rPr>
         <w:lastRenderedPageBreak/>
         <w:drawing>
-          <wp:inline distT="0" distB="0" distL="0" distR="0">
+          <wp:inline distT="0" distB="0" distL="0" distR="0" wp14:anchorId="255B1AF8" wp14:editId="33265258">
             <wp:extent cx="5760720" cy="1666008"/>
             <wp:effectExtent l="19050" t="0" r="0" b="0"/>
             <wp:docPr id="40" name="Image 4"/>
@@ -10256,7 +10227,7 @@
                     </pic:cNvPicPr>
                   </pic:nvPicPr>
                   <pic:blipFill>
-                    <a:blip r:embed="rId21" cstate="print"/>
+                    <a:blip r:embed="rId22" cstate="print"/>
                     <a:srcRect/>
                     <a:stretch>
                       <a:fillRect/>
@@ -10294,14 +10265,27 @@
       <w:r>
         <w:t xml:space="preserve">Figure </w:t>
       </w:r>
-      <w:fldSimple w:instr=" SEQ Figure \* ARABIC ">
-        <w:r>
-          <w:rPr>
-            <w:noProof/>
-          </w:rPr>
-          <w:t>10</w:t>
-        </w:r>
-      </w:fldSimple>
+      <w:r>
+        <w:fldChar w:fldCharType="begin"/>
+      </w:r>
+      <w:r>
+        <w:instrText xml:space="preserve"> SEQ Figure \* ARABIC </w:instrText>
+      </w:r>
+      <w:r>
+        <w:fldChar w:fldCharType="separate"/>
+      </w:r>
+      <w:r>
+        <w:rPr>
+          <w:noProof/>
+        </w:rPr>
+        <w:t>10</w:t>
+      </w:r>
+      <w:r>
+        <w:rPr>
+          <w:noProof/>
+        </w:rPr>
+        <w:fldChar w:fldCharType="end"/>
+      </w:r>
       <w:r>
         <w:t xml:space="preserve"> : </w:t>
       </w:r>
@@ -10370,21 +10354,7 @@
         <w:rPr>
           <w:rFonts w:ascii="Times New Roman" w:hAnsi="Times New Roman" w:cs="Times New Roman"/>
         </w:rPr>
-        <w:t xml:space="preserve"> : </w:t>
-      </w:r>
-      <w:proofErr w:type="spellStart"/>
-      <w:r>
-        <w:rPr>
-          <w:rFonts w:ascii="Times New Roman" w:hAnsi="Times New Roman" w:cs="Times New Roman"/>
-        </w:rPr>
-        <w:t>Red</w:t>
-      </w:r>
-      <w:proofErr w:type="spellEnd"/>
-      <w:r>
-        <w:rPr>
-          <w:rFonts w:ascii="Times New Roman" w:hAnsi="Times New Roman" w:cs="Times New Roman"/>
-        </w:rPr>
-        <w:t xml:space="preserve"> Green Blue</w:t>
+        <w:t xml:space="preserve"> : Red Green Blue</w:t>
       </w:r>
       <w:r>
         <w:rPr>
@@ -10638,7 +10608,7 @@
           <w:lang w:eastAsia="fr-FR"/>
         </w:rPr>
         <w:drawing>
-          <wp:inline distT="0" distB="0" distL="0" distR="0">
+          <wp:inline distT="0" distB="0" distL="0" distR="0" wp14:anchorId="617DAE6E" wp14:editId="2D99AEF1">
             <wp:extent cx="5760720" cy="1924144"/>
             <wp:effectExtent l="19050" t="0" r="0" b="0"/>
             <wp:docPr id="41" name="Image 10"/>
@@ -10655,7 +10625,7 @@
                     </pic:cNvPicPr>
                   </pic:nvPicPr>
                   <pic:blipFill>
-                    <a:blip r:embed="rId22" cstate="print"/>
+                    <a:blip r:embed="rId23" cstate="print"/>
                     <a:srcRect/>
                     <a:stretch>
                       <a:fillRect/>
@@ -10693,14 +10663,27 @@
       <w:r>
         <w:t xml:space="preserve">Figure </w:t>
       </w:r>
-      <w:fldSimple w:instr=" SEQ Figure \* ARABIC ">
-        <w:r>
-          <w:rPr>
-            <w:noProof/>
-          </w:rPr>
-          <w:t>11</w:t>
-        </w:r>
-      </w:fldSimple>
+      <w:r>
+        <w:fldChar w:fldCharType="begin"/>
+      </w:r>
+      <w:r>
+        <w:instrText xml:space="preserve"> SEQ Figure \* ARABIC </w:instrText>
+      </w:r>
+      <w:r>
+        <w:fldChar w:fldCharType="separate"/>
+      </w:r>
+      <w:r>
+        <w:rPr>
+          <w:noProof/>
+        </w:rPr>
+        <w:t>11</w:t>
+      </w:r>
+      <w:r>
+        <w:rPr>
+          <w:noProof/>
+        </w:rPr>
+        <w:fldChar w:fldCharType="end"/>
+      </w:r>
       <w:r>
         <w:t xml:space="preserve"> : Liste des color name</w:t>
       </w:r>
@@ -10751,49 +10734,13 @@
         <w:rPr>
           <w:rFonts w:ascii="Times New Roman" w:hAnsi="Times New Roman" w:cs="Times New Roman"/>
         </w:rPr>
-        <w:t xml:space="preserve">source de la couleur </w:t>
-      </w:r>
-      <w:proofErr w:type="spellStart"/>
-      <w:r>
-        <w:rPr>
-          <w:rFonts w:ascii="Times New Roman" w:hAnsi="Times New Roman" w:cs="Times New Roman"/>
-        </w:rPr>
-        <w:t>aliceblue</w:t>
-      </w:r>
-      <w:proofErr w:type="spellEnd"/>
-      <w:r>
-        <w:rPr>
-          <w:rFonts w:ascii="Times New Roman" w:hAnsi="Times New Roman" w:cs="Times New Roman"/>
-        </w:rPr>
-        <w:t xml:space="preserve"> on a : &lt;a </w:t>
-      </w:r>
-      <w:proofErr w:type="spellStart"/>
-      <w:r>
-        <w:rPr>
-          <w:rFonts w:ascii="Times New Roman" w:hAnsi="Times New Roman" w:cs="Times New Roman"/>
-        </w:rPr>
-        <w:t>title</w:t>
-      </w:r>
-      <w:proofErr w:type="spellEnd"/>
-      <w:r>
-        <w:rPr>
-          <w:rFonts w:ascii="Times New Roman" w:hAnsi="Times New Roman" w:cs="Times New Roman"/>
-        </w:rPr>
-        <w:t>="#f0f8ff"&gt;</w:t>
-      </w:r>
-      <w:proofErr w:type="spellStart"/>
-      <w:r>
-        <w:rPr>
-          <w:rFonts w:ascii="Times New Roman" w:hAnsi="Times New Roman" w:cs="Times New Roman"/>
-        </w:rPr>
-        <w:t>aliceblue</w:t>
-      </w:r>
-      <w:proofErr w:type="spellEnd"/>
-      <w:r>
-        <w:rPr>
-          <w:rFonts w:ascii="Times New Roman" w:hAnsi="Times New Roman" w:cs="Times New Roman"/>
-        </w:rPr>
-        <w:t>&lt;/a&gt;.</w:t>
+        <w:t>source de la couleur aliceblue</w:t>
+      </w:r>
+      <w:r>
+        <w:rPr>
+          <w:rFonts w:ascii="Times New Roman" w:hAnsi="Times New Roman" w:cs="Times New Roman"/>
+        </w:rPr>
+        <w:t xml:space="preserve"> on a : &lt;a title="#f0f8ff"&gt;aliceblue&lt;/a&gt;.</w:t>
       </w:r>
     </w:p>
     <w:p>
@@ -10818,41 +10765,25 @@
           <w:rFonts w:ascii="Times New Roman" w:hAnsi="Times New Roman" w:cs="Times New Roman"/>
         </w:rPr>
       </w:pPr>
-      <w:proofErr w:type="spellStart"/>
-      <w:r>
-        <w:rPr>
-          <w:rFonts w:ascii="Times New Roman" w:hAnsi="Times New Roman" w:cs="Times New Roman"/>
-        </w:rPr>
-        <w:t>aliceblue</w:t>
-      </w:r>
-      <w:proofErr w:type="spellEnd"/>
-      <w:r>
-        <w:rPr>
-          <w:rFonts w:ascii="Times New Roman" w:hAnsi="Times New Roman" w:cs="Times New Roman"/>
-        </w:rPr>
-        <w:t xml:space="preserve"> #f0f8ff</w:t>
-      </w:r>
-    </w:p>
-    <w:p>
-      <w:pPr>
-        <w:jc w:val="both"/>
-        <w:rPr>
-          <w:rFonts w:ascii="Times New Roman" w:hAnsi="Times New Roman" w:cs="Times New Roman"/>
-        </w:rPr>
-      </w:pPr>
-      <w:proofErr w:type="spellStart"/>
-      <w:r>
-        <w:rPr>
-          <w:rFonts w:ascii="Times New Roman" w:hAnsi="Times New Roman" w:cs="Times New Roman"/>
-        </w:rPr>
-        <w:t>antiquewhite</w:t>
-      </w:r>
-      <w:proofErr w:type="spellEnd"/>
-      <w:r>
-        <w:rPr>
-          <w:rFonts w:ascii="Times New Roman" w:hAnsi="Times New Roman" w:cs="Times New Roman"/>
-        </w:rPr>
-        <w:t xml:space="preserve"> #faebd7</w:t>
+      <w:r>
+        <w:rPr>
+          <w:rFonts w:ascii="Times New Roman" w:hAnsi="Times New Roman" w:cs="Times New Roman"/>
+        </w:rPr>
+        <w:t>aliceblue #f0f8ff</w:t>
+      </w:r>
+    </w:p>
+    <w:p>
+      <w:pPr>
+        <w:jc w:val="both"/>
+        <w:rPr>
+          <w:rFonts w:ascii="Times New Roman" w:hAnsi="Times New Roman" w:cs="Times New Roman"/>
+        </w:rPr>
+      </w:pPr>
+      <w:r>
+        <w:rPr>
+          <w:rFonts w:ascii="Times New Roman" w:hAnsi="Times New Roman" w:cs="Times New Roman"/>
+        </w:rPr>
+        <w:t>antiquewhite #faebd7</w:t>
       </w:r>
     </w:p>
     <w:p>
@@ -10919,7 +10850,7 @@
       <w:pPr>
         <w:pStyle w:val="Titre2"/>
       </w:pPr>
-      <w:bookmarkStart w:id="35" w:name="_Toc451913334"/>
+      <w:bookmarkStart w:id="35" w:name="_Toc451927762"/>
       <w:r>
         <w:t>1.3</w:t>
       </w:r>
@@ -11676,13 +11607,37 @@
         <w:rPr>
           <w:rFonts w:ascii="Times New Roman" w:hAnsi="Times New Roman" w:cs="Times New Roman"/>
         </w:rPr>
-        <w:t>Pour finir il faut simplement redéfinir les classes qui dépendent de ces nouvelles modifications avec les nouveaux import, c'est à dire utiliser les nouvelles classes et au lieu des anciennes. Il faut également définir un nouveau fichier main.py</w:t>
-      </w:r>
-      <w:r>
-        <w:rPr>
-          <w:rFonts w:ascii="Times New Roman" w:hAnsi="Times New Roman" w:cs="Times New Roman"/>
-        </w:rPr>
-        <w:t xml:space="preserve"> pour une nouvelle version de l'application.</w:t>
+        <w:t xml:space="preserve">Pour finir il faut simplement redéfinir les classes qui dépendent de ces nouvelles modifications avec </w:t>
+      </w:r>
+      <w:r>
+        <w:rPr>
+          <w:rFonts w:ascii="Times New Roman" w:hAnsi="Times New Roman" w:cs="Times New Roman"/>
+        </w:rPr>
+        <w:t>les nouveaux imports</w:t>
+      </w:r>
+      <w:r>
+        <w:rPr>
+          <w:rFonts w:ascii="Times New Roman" w:hAnsi="Times New Roman" w:cs="Times New Roman"/>
+        </w:rPr>
+        <w:t>, c'est à dire utiliser les nouvelles classes et au lieu des anciennes. Il faut également définir un nouveau fichier main.py</w:t>
+      </w:r>
+      <w:r>
+        <w:rPr>
+          <w:rFonts w:ascii="Times New Roman" w:hAnsi="Times New Roman" w:cs="Times New Roman"/>
+        </w:rPr>
+        <w:t xml:space="preserve"> pour une nouvelle version </w:t>
+      </w:r>
+      <w:r>
+        <w:rPr>
+          <w:rFonts w:ascii="Times New Roman" w:hAnsi="Times New Roman" w:cs="Times New Roman"/>
+        </w:rPr>
+        <w:t>du logiciel</w:t>
+      </w:r>
+      <w:r>
+        <w:rPr>
+          <w:rFonts w:ascii="Times New Roman" w:hAnsi="Times New Roman" w:cs="Times New Roman"/>
+        </w:rPr>
+        <w:t>.</w:t>
       </w:r>
     </w:p>
     <w:p>
@@ -11697,7 +11652,7 @@
       <w:pPr>
         <w:pStyle w:val="Titre2"/>
       </w:pPr>
-      <w:bookmarkStart w:id="36" w:name="_Toc451913335"/>
+      <w:bookmarkStart w:id="36" w:name="_Toc451927763"/>
       <w:r>
         <w:t>1.4 Résumé</w:t>
       </w:r>
@@ -11757,7 +11712,7 @@
           <w:rFonts w:ascii="Times New Roman" w:hAnsi="Times New Roman" w:cs="Times New Roman"/>
         </w:rPr>
       </w:pPr>
-      <w:bookmarkStart w:id="37" w:name="_Toc451913336"/>
+      <w:bookmarkStart w:id="37" w:name="_Toc451927764"/>
       <w:r>
         <w:rPr>
           <w:rFonts w:ascii="Times New Roman" w:hAnsi="Times New Roman" w:cs="Times New Roman"/>
@@ -11823,7 +11778,19 @@
           <w:rFonts w:ascii="Times New Roman" w:hAnsi="Times New Roman" w:cs="Times New Roman"/>
         </w:rPr>
         <w:tab/>
-        <w:t>Pour notre application nous avons choisi d’utiliser la licence GNU GPL (GNU General Public License</w:t>
+        <w:t xml:space="preserve">Pour notre </w:t>
+      </w:r>
+      <w:r>
+        <w:rPr>
+          <w:rFonts w:ascii="Times New Roman" w:hAnsi="Times New Roman" w:cs="Times New Roman"/>
+        </w:rPr>
+        <w:t>logiciel</w:t>
+      </w:r>
+      <w:r>
+        <w:rPr>
+          <w:rFonts w:ascii="Times New Roman" w:hAnsi="Times New Roman" w:cs="Times New Roman"/>
+        </w:rPr>
+        <w:t xml:space="preserve"> nous avons choisi d’utiliser la licence GNU GPL (GNU General Public License</w:t>
       </w:r>
       <w:r>
         <w:rPr>
@@ -12121,7 +12088,7 @@
         <w:tab/>
         <w:t xml:space="preserve">Notre projet est disponible à l'adresse suivante : </w:t>
       </w:r>
-      <w:hyperlink r:id="rId23" w:history="1">
+      <w:hyperlink r:id="rId24" w:history="1">
         <w:r>
           <w:rPr>
             <w:rStyle w:val="Lienhypertexte"/>
@@ -12142,7 +12109,7 @@
         </w:rPr>
         <w:t>(</w:t>
       </w:r>
-      <w:hyperlink r:id="rId24" w:history="1">
+      <w:hyperlink r:id="rId25" w:history="1">
         <w:r>
           <w:rPr>
             <w:rStyle w:val="Lienhypertexte"/>
@@ -12161,7 +12128,19 @@
         <w:rPr>
           <w:rFonts w:ascii="Times New Roman" w:hAnsi="Times New Roman" w:cs="Times New Roman"/>
         </w:rPr>
-        <w:t>qui décrit l'organisation des packages du projet et qui explique également comment rajouter une extension (comme dans le rapport). Cela permettra aux personnes intéressées de pouvoir reprendre assez facilement notre projet</w:t>
+        <w:t>qui décrit l'organisation des packages du projet et qui explique également comment rajouter une extension (comme dans le rapport). Cela permettra aux personnes intére</w:t>
+      </w:r>
+      <w:r>
+        <w:rPr>
+          <w:rFonts w:ascii="Times New Roman" w:hAnsi="Times New Roman" w:cs="Times New Roman"/>
+        </w:rPr>
+        <w:t>ssées de pouvoir reprendre</w:t>
+      </w:r>
+      <w:r>
+        <w:rPr>
+          <w:rFonts w:ascii="Times New Roman" w:hAnsi="Times New Roman" w:cs="Times New Roman"/>
+        </w:rPr>
+        <w:t xml:space="preserve"> facilement notre projet</w:t>
       </w:r>
       <w:r>
         <w:rPr>
@@ -12381,7 +12360,7 @@
           <w:rFonts w:ascii="Times New Roman" w:hAnsi="Times New Roman" w:cs="Times New Roman"/>
         </w:rPr>
       </w:pPr>
-      <w:bookmarkStart w:id="38" w:name="_Toc451913337"/>
+      <w:bookmarkStart w:id="38" w:name="_Toc451927765"/>
       <w:r>
         <w:rPr>
           <w:rFonts w:ascii="Times New Roman" w:hAnsi="Times New Roman" w:cs="Times New Roman"/>
@@ -12405,170 +12384,162 @@
         </w:rPr>
         <w:tab/>
       </w:r>
-    </w:p>
-    <w:p>
-      <w:pPr>
-        <w:rPr>
-          <w:rFonts w:ascii="Times New Roman" w:eastAsiaTheme="majorEastAsia" w:hAnsi="Times New Roman" w:cs="Times New Roman"/>
-        </w:rPr>
-      </w:pPr>
-      <w:r>
-        <w:rPr>
-          <w:rFonts w:ascii="Times New Roman" w:eastAsiaTheme="majorEastAsia" w:hAnsi="Times New Roman" w:cs="Times New Roman"/>
-        </w:rPr>
-        <w:t>Exemple</w:t>
-      </w:r>
-      <w:r>
-        <w:rPr>
-          <w:rFonts w:ascii="Times New Roman" w:eastAsiaTheme="majorEastAsia" w:hAnsi="Times New Roman" w:cs="Times New Roman"/>
-        </w:rPr>
-        <w:t>s</w:t>
-      </w:r>
-      <w:r>
-        <w:rPr>
-          <w:rFonts w:ascii="Times New Roman" w:eastAsiaTheme="majorEastAsia" w:hAnsi="Times New Roman" w:cs="Times New Roman"/>
-        </w:rPr>
-        <w:t xml:space="preserve"> d'extension :</w:t>
-      </w:r>
-      <w:r>
-        <w:rPr>
-          <w:rFonts w:ascii="Times New Roman" w:eastAsiaTheme="majorEastAsia" w:hAnsi="Times New Roman" w:cs="Times New Roman"/>
-        </w:rPr>
-        <w:t xml:space="preserve"> système de positions relatives des noeuds par rapport aux autres, extension de la grille avec les noeuds qui sont attirés, graphes dirigés, nouveaux attributs DOT, différents format d'exportation, gestion de copier/coller/couper dans la vue graphique</w:t>
-      </w:r>
-      <w:r>
-        <w:rPr>
-          <w:rFonts w:ascii="Times New Roman" w:eastAsiaTheme="majorEastAsia" w:hAnsi="Times New Roman" w:cs="Times New Roman"/>
-        </w:rPr>
-        <w:t>, etc.</w:t>
-      </w:r>
-    </w:p>
-    <w:p>
-      <w:pPr>
-        <w:rPr>
-          <w:rFonts w:ascii="Times New Roman" w:eastAsiaTheme="majorEastAsia" w:hAnsi="Times New Roman" w:cs="Times New Roman"/>
-        </w:rPr>
-      </w:pPr>
-    </w:p>
-    <w:p>
-      <w:pPr>
-        <w:rPr>
-          <w:rFonts w:ascii="Times New Roman" w:eastAsiaTheme="majorEastAsia" w:hAnsi="Times New Roman" w:cs="Times New Roman"/>
-        </w:rPr>
-      </w:pPr>
-      <w:r>
-        <w:rPr>
-          <w:rFonts w:ascii="Times New Roman" w:eastAsiaTheme="majorEastAsia" w:hAnsi="Times New Roman" w:cs="Times New Roman"/>
-        </w:rPr>
-        <w:t>Sinon j'avais noté ça par rapport à la présentation (enfin les conseils des profs) :</w:t>
-      </w:r>
-    </w:p>
-    <w:p>
-      <w:pPr>
-        <w:rPr>
-          <w:rFonts w:ascii="Times New Roman" w:eastAsiaTheme="majorEastAsia" w:hAnsi="Times New Roman" w:cs="Times New Roman"/>
-        </w:rPr>
-      </w:pPr>
-      <w:r>
-        <w:rPr>
-          <w:rFonts w:ascii="Times New Roman" w:eastAsiaTheme="majorEastAsia" w:hAnsi="Times New Roman" w:cs="Times New Roman"/>
-        </w:rPr>
-        <w:t>Etre plus positif sur la conclusion :</w:t>
-      </w:r>
-    </w:p>
-    <w:p>
-      <w:pPr>
-        <w:rPr>
-          <w:rFonts w:ascii="Times New Roman" w:eastAsiaTheme="majorEastAsia" w:hAnsi="Times New Roman" w:cs="Times New Roman"/>
-        </w:rPr>
-      </w:pPr>
-      <w:r>
-        <w:rPr>
-          <w:rFonts w:ascii="Times New Roman" w:eastAsiaTheme="majorEastAsia" w:hAnsi="Times New Roman" w:cs="Times New Roman"/>
-        </w:rPr>
-        <w:t xml:space="preserve">           =&gt; Logiciel d'édition de graphes qui fonctionne (import/export)</w:t>
-      </w:r>
-    </w:p>
-    <w:p>
-      <w:pPr>
-        <w:rPr>
-          <w:rFonts w:ascii="Times New Roman" w:eastAsiaTheme="majorEastAsia" w:hAnsi="Times New Roman" w:cs="Times New Roman"/>
-        </w:rPr>
-      </w:pPr>
-      <w:r>
-        <w:rPr>
-          <w:rFonts w:ascii="Times New Roman" w:eastAsiaTheme="majorEastAsia" w:hAnsi="Times New Roman" w:cs="Times New Roman"/>
-        </w:rPr>
-        <w:t xml:space="preserve">           =&gt; Intégration dans le langage python</w:t>
-      </w:r>
-    </w:p>
-    <w:p>
-      <w:pPr>
-        <w:rPr>
-          <w:rFonts w:ascii="Times New Roman" w:eastAsiaTheme="majorEastAsia" w:hAnsi="Times New Roman" w:cs="Times New Roman"/>
-        </w:rPr>
-      </w:pPr>
-      <w:r>
-        <w:rPr>
-          <w:rFonts w:ascii="Times New Roman" w:eastAsiaTheme="majorEastAsia" w:hAnsi="Times New Roman" w:cs="Times New Roman"/>
-        </w:rPr>
-        <w:t xml:space="preserve">           =&gt; gestion partielle des attributs DOT -&gt;</w:t>
-      </w:r>
-      <w:r>
+      <w:r>
+        <w:rPr>
+          <w:rFonts w:ascii="Times New Roman" w:hAnsi="Times New Roman" w:cs="Times New Roman"/>
+        </w:rPr>
+        <w:t>Notre logiciel</w:t>
+      </w:r>
+      <w:r>
+        <w:rPr>
+          <w:rFonts w:ascii="Times New Roman" w:hAnsi="Times New Roman" w:cs="Times New Roman"/>
+        </w:rPr>
+        <w:t xml:space="preserve"> propose certainement à l’heure actuelle la seule solution open source viable d’édition à la souris de graphe au format DOT. Bien que n’offrant pas</w:t>
+      </w:r>
+      <w:r>
+        <w:rPr>
+          <w:rFonts w:ascii="Times New Roman" w:hAnsi="Times New Roman" w:cs="Times New Roman"/>
+        </w:rPr>
+        <w:t xml:space="preserve"> encore</w:t>
+      </w:r>
+      <w:r>
+        <w:rPr>
+          <w:rFonts w:ascii="Times New Roman" w:hAnsi="Times New Roman" w:cs="Times New Roman"/>
+        </w:rPr>
+        <w:t xml:space="preserve"> un </w:t>
+      </w:r>
+      <w:r>
+        <w:rPr>
+          <w:rFonts w:ascii="Times New Roman" w:hAnsi="Times New Roman" w:cs="Times New Roman"/>
+        </w:rPr>
+        <w:t xml:space="preserve">visuel pour tous les éléments du format, le logiciel n’en reste pas moins capable de supporter la plus grande partie des fichiers </w:t>
+      </w:r>
+      <w:r>
+        <w:rPr>
+          <w:rFonts w:ascii="Times New Roman" w:hAnsi="Times New Roman" w:cs="Times New Roman"/>
+        </w:rPr>
+        <w:t>respectant le format</w:t>
+      </w:r>
+      <w:r>
+        <w:rPr>
+          <w:rFonts w:ascii="Times New Roman" w:hAnsi="Times New Roman" w:cs="Times New Roman"/>
+        </w:rPr>
+        <w:t xml:space="preserve">. </w:t>
+      </w:r>
+    </w:p>
+    <w:p>
+      <w:pPr>
+        <w:ind w:firstLine="708"/>
+        <w:jc w:val="both"/>
+        <w:rPr>
+          <w:rFonts w:ascii="Times New Roman" w:hAnsi="Times New Roman" w:cs="Times New Roman"/>
+        </w:rPr>
+      </w:pPr>
+      <w:r>
+        <w:rPr>
+          <w:rFonts w:ascii="Times New Roman" w:hAnsi="Times New Roman" w:cs="Times New Roman"/>
+        </w:rPr>
+        <w:t>Pour le développement de ce logiciel nous avons utilisés des outils nous étant inconnus. Malgré cela, a</w:t>
+      </w:r>
+      <w:r>
+        <w:rPr>
+          <w:rFonts w:ascii="Times New Roman" w:hAnsi="Times New Roman" w:cs="Times New Roman"/>
+        </w:rPr>
+        <w:t xml:space="preserve">fin de permettre l’ajout futur de </w:t>
+      </w:r>
+      <w:r>
+        <w:rPr>
+          <w:rFonts w:ascii="Times New Roman" w:hAnsi="Times New Roman" w:cs="Times New Roman"/>
+        </w:rPr>
+        <w:t xml:space="preserve">nouvelles fonctionnalités par d’autres personnes, il nous a fallu assimiler au mieux ces outils afin de développer le plus proprement possible et ainsi mettre à disposition </w:t>
+      </w:r>
+      <w:r>
+        <w:rPr>
+          <w:rFonts w:ascii="Times New Roman" w:hAnsi="Times New Roman" w:cs="Times New Roman"/>
+        </w:rPr>
+        <w:t xml:space="preserve">un code clair et intuitif. De nombreux effort ont également été fournis pour s’inscrire du mieux qu’il soit dans la philosophie python et offrir un projet documenté et installable facilement. </w:t>
+      </w:r>
+    </w:p>
+    <w:p>
+      <w:pPr>
+        <w:ind w:firstLine="708"/>
+        <w:jc w:val="both"/>
+        <w:rPr>
+          <w:rFonts w:ascii="Times New Roman" w:hAnsi="Times New Roman" w:cs="Times New Roman"/>
+        </w:rPr>
+      </w:pPr>
+      <w:r>
+        <w:rPr>
+          <w:rFonts w:ascii="Times New Roman" w:hAnsi="Times New Roman" w:cs="Times New Roman"/>
+        </w:rPr>
+        <w:t>Le logiciel dispose actuellement d’une première version offrant</w:t>
+      </w:r>
+      <w:r>
+        <w:rPr>
+          <w:rFonts w:ascii="Times New Roman" w:hAnsi="Times New Roman" w:cs="Times New Roman"/>
+        </w:rPr>
+        <w:t xml:space="preserve"> pour</w:t>
+      </w:r>
+      <w:r>
+        <w:rPr>
+          <w:rFonts w:ascii="Times New Roman" w:hAnsi="Times New Roman" w:cs="Times New Roman"/>
+        </w:rPr>
         <w:t xml:space="preserve"> </w:t>
       </w:r>
       <w:r>
         <w:rPr>
-          <w:rFonts w:ascii="Times New Roman" w:eastAsiaTheme="majorEastAsia" w:hAnsi="Times New Roman" w:cs="Times New Roman"/>
-        </w:rPr>
-        <w:t xml:space="preserve">gestion partielle </w:t>
-      </w:r>
-      <w:r>
-        <w:rPr>
-          <w:rFonts w:ascii="Times New Roman" w:eastAsiaTheme="majorEastAsia" w:hAnsi="Times New Roman" w:cs="Times New Roman"/>
-          <w:color w:val="FF0000"/>
-        </w:rPr>
-        <w:t>GRAPHIQUE</w:t>
-      </w:r>
-      <w:r>
-        <w:rPr>
-          <w:rFonts w:ascii="Times New Roman" w:eastAsiaTheme="majorEastAsia" w:hAnsi="Times New Roman" w:cs="Times New Roman"/>
-        </w:rPr>
-        <w:t xml:space="preserve"> </w:t>
-      </w:r>
-      <w:r>
-        <w:rPr>
-          <w:rFonts w:ascii="Times New Roman" w:eastAsiaTheme="majorEastAsia" w:hAnsi="Times New Roman" w:cs="Times New Roman"/>
-        </w:rPr>
-        <w:t>des attributs DOT</w:t>
-      </w:r>
-      <w:r>
-        <w:rPr>
-          <w:rFonts w:ascii="Times New Roman" w:eastAsiaTheme="majorEastAsia" w:hAnsi="Times New Roman" w:cs="Times New Roman"/>
-        </w:rPr>
-        <w:t xml:space="preserve"> (comme sur la vue texte ils sont gérés mais pas traités).</w:t>
-      </w:r>
-    </w:p>
-    <w:p>
-      <w:pPr>
-        <w:rPr>
-          <w:rFonts w:ascii="Times New Roman" w:eastAsiaTheme="majorEastAsia" w:hAnsi="Times New Roman" w:cs="Times New Roman"/>
-        </w:rPr>
-      </w:pPr>
-    </w:p>
-    <w:p>
-      <w:pPr>
-        <w:rPr>
-          <w:rFonts w:ascii="Times New Roman" w:eastAsiaTheme="majorEastAsia" w:hAnsi="Times New Roman" w:cs="Times New Roman"/>
-        </w:rPr>
-      </w:pPr>
-    </w:p>
-    <w:p>
-      <w:pPr>
-        <w:rPr>
-          <w:rFonts w:ascii="Times New Roman" w:eastAsiaTheme="majorEastAsia" w:hAnsi="Times New Roman" w:cs="Times New Roman"/>
-        </w:rPr>
-      </w:pPr>
+          <w:rFonts w:ascii="Times New Roman" w:hAnsi="Times New Roman" w:cs="Times New Roman"/>
+        </w:rPr>
+        <w:t xml:space="preserve">les nœuds </w:t>
+      </w:r>
+      <w:r>
+        <w:rPr>
+          <w:rFonts w:ascii="Times New Roman" w:hAnsi="Times New Roman" w:cs="Times New Roman"/>
+        </w:rPr>
+        <w:t xml:space="preserve">la gestion graphique </w:t>
+      </w:r>
+      <w:r>
+        <w:rPr>
+          <w:rFonts w:ascii="Times New Roman" w:hAnsi="Times New Roman" w:cs="Times New Roman"/>
+        </w:rPr>
+        <w:t xml:space="preserve">des attributs </w:t>
+      </w:r>
+      <w:r>
+        <w:rPr>
+          <w:rFonts w:ascii="Times New Roman" w:hAnsi="Times New Roman" w:cs="Times New Roman"/>
+        </w:rPr>
+        <w:t>de label et de position</w:t>
+      </w:r>
+      <w:r>
+        <w:rPr>
+          <w:rFonts w:ascii="Times New Roman" w:hAnsi="Times New Roman" w:cs="Times New Roman"/>
+        </w:rPr>
+        <w:t xml:space="preserve">. Une première extension proposant la gestion de la couleur des nœuds est également disponible. </w:t>
+      </w:r>
+      <w:r>
+        <w:rPr>
+          <w:rFonts w:ascii="Times New Roman" w:hAnsi="Times New Roman" w:cs="Times New Roman"/>
+        </w:rPr>
+        <w:t>Il est facile d’envisager l’ajout de fonctionnalités supplémentaires comme la gestion graphique de nouveaux attributs</w:t>
+      </w:r>
+      <w:r>
+        <w:rPr>
+          <w:rFonts w:ascii="Times New Roman" w:hAnsi="Times New Roman" w:cs="Times New Roman"/>
+        </w:rPr>
+        <w:t xml:space="preserve"> et des sous-graphes</w:t>
+      </w:r>
+      <w:r>
+        <w:rPr>
+          <w:rFonts w:ascii="Times New Roman" w:hAnsi="Times New Roman" w:cs="Times New Roman"/>
+        </w:rPr>
+        <w:t xml:space="preserve">, </w:t>
+      </w:r>
+      <w:r>
+        <w:rPr>
+          <w:rFonts w:ascii="Times New Roman" w:hAnsi="Times New Roman" w:cs="Times New Roman"/>
+        </w:rPr>
+        <w:t>la possibilité d’effectuer des copier-coller dans la vue graphique, ou encore la mise en place d’un système de positions relatives des nœuds les uns par rapport aux autres.</w:t>
+      </w:r>
     </w:p>
     <w:p>
       <w:pPr>
@@ -12673,53 +12644,13 @@
     <w:p>
       <w:pPr>
         <w:rPr>
-          <w:rFonts w:ascii="Times New Roman" w:eastAsiaTheme="majorEastAsia" w:hAnsi="Times New Roman" w:cs="Times New Roman"/>
-          <w:color w:val="365F91" w:themeColor="accent1" w:themeShade="BF"/>
-          <w:sz w:val="28"/>
-          <w:szCs w:val="28"/>
-        </w:rPr>
-      </w:pPr>
-    </w:p>
-    <w:p>
-      <w:pPr>
-        <w:rPr>
-          <w:rFonts w:ascii="Times New Roman" w:eastAsiaTheme="majorEastAsia" w:hAnsi="Times New Roman" w:cs="Times New Roman"/>
-          <w:color w:val="365F91" w:themeColor="accent1" w:themeShade="BF"/>
-          <w:sz w:val="28"/>
-          <w:szCs w:val="28"/>
-        </w:rPr>
-      </w:pPr>
-    </w:p>
-    <w:p>
-      <w:pPr>
-        <w:rPr>
-          <w:rFonts w:ascii="Times New Roman" w:eastAsiaTheme="majorEastAsia" w:hAnsi="Times New Roman" w:cs="Times New Roman"/>
-          <w:color w:val="365F91" w:themeColor="accent1" w:themeShade="BF"/>
-          <w:sz w:val="28"/>
-          <w:szCs w:val="28"/>
-        </w:rPr>
-      </w:pPr>
-    </w:p>
-    <w:p>
-      <w:pPr>
-        <w:rPr>
-          <w:rFonts w:ascii="Times New Roman" w:eastAsiaTheme="majorEastAsia" w:hAnsi="Times New Roman" w:cs="Times New Roman"/>
-          <w:color w:val="365F91" w:themeColor="accent1" w:themeShade="BF"/>
-          <w:sz w:val="28"/>
-          <w:szCs w:val="28"/>
-        </w:rPr>
-      </w:pPr>
-    </w:p>
-    <w:p>
-      <w:pPr>
-        <w:rPr>
           <w:rFonts w:ascii="Times New Roman" w:hAnsi="Times New Roman" w:cs="Times New Roman"/>
           <w:color w:val="FF0000"/>
         </w:rPr>
       </w:pPr>
     </w:p>
     <w:sectPr>
-      <w:footerReference w:type="default" r:id="rId25"/>
+      <w:footerReference w:type="default" r:id="rId26"/>
       <w:pgSz w:w="11906" w:h="16838"/>
       <w:pgMar w:top="993" w:right="1417" w:bottom="426" w:left="1417" w:header="708" w:footer="708" w:gutter="0"/>
       <w:cols w:space="708"/>
@@ -12731,7 +12662,7 @@
 </file>
 
 <file path=word/endnotes.xml><?xml version="1.0" encoding="utf-8"?>
-<w:endnotes xmlns:ve="http://schemas.openxmlformats.org/markup-compatibility/2006" xmlns:o="urn:schemas-microsoft-com:office:office" xmlns:r="http://schemas.openxmlformats.org/officeDocument/2006/relationships" xmlns:m="http://schemas.openxmlformats.org/officeDocument/2006/math" xmlns:v="urn:schemas-microsoft-com:vml" xmlns:wp="http://schemas.openxmlformats.org/drawingml/2006/wordprocessingDrawing" xmlns:w10="urn:schemas-microsoft-com:office:word" xmlns:w="http://schemas.openxmlformats.org/wordprocessingml/2006/main" xmlns:wne="http://schemas.microsoft.com/office/word/2006/wordml">
+<w:endnotes xmlns:wpc="http://schemas.microsoft.com/office/word/2010/wordprocessingCanvas" xmlns:cx="http://schemas.microsoft.com/office/drawing/2014/chartex" xmlns:cx1="http://schemas.microsoft.com/office/drawing/2015/9/8/chartex" xmlns:cx2="http://schemas.microsoft.com/office/drawing/2015/10/21/chartex" xmlns:mc="http://schemas.openxmlformats.org/markup-compatibility/2006" xmlns:o="urn:schemas-microsoft-com:office:office" xmlns:r="http://schemas.openxmlformats.org/officeDocument/2006/relationships" xmlns:m="http://schemas.openxmlformats.org/officeDocument/2006/math" xmlns:v="urn:schemas-microsoft-com:vml" xmlns:wp14="http://schemas.microsoft.com/office/word/2010/wordprocessingDrawing" xmlns:wp="http://schemas.openxmlformats.org/drawingml/2006/wordprocessingDrawing" xmlns:w10="urn:schemas-microsoft-com:office:word" xmlns:w="http://schemas.openxmlformats.org/wordprocessingml/2006/main" xmlns:w14="http://schemas.microsoft.com/office/word/2010/wordml" xmlns:w15="http://schemas.microsoft.com/office/word/2012/wordml" xmlns:w16se="http://schemas.microsoft.com/office/word/2015/wordml/symex" xmlns:wpg="http://schemas.microsoft.com/office/word/2010/wordprocessingGroup" xmlns:wpi="http://schemas.microsoft.com/office/word/2010/wordprocessingInk" xmlns:wne="http://schemas.microsoft.com/office/word/2006/wordml" xmlns:wps="http://schemas.microsoft.com/office/word/2010/wordprocessingShape" mc:Ignorable="w14 w15 w16se wp14">
   <w:endnote w:type="separator" w:id="-1">
     <w:p>
       <w:pPr>
@@ -12756,7 +12687,7 @@
 </file>
 
 <file path=word/footer1.xml><?xml version="1.0" encoding="utf-8"?>
-<w:ftr xmlns:ve="http://schemas.openxmlformats.org/markup-compatibility/2006" xmlns:o="urn:schemas-microsoft-com:office:office" xmlns:r="http://schemas.openxmlformats.org/officeDocument/2006/relationships" xmlns:m="http://schemas.openxmlformats.org/officeDocument/2006/math" xmlns:v="urn:schemas-microsoft-com:vml" xmlns:wp="http://schemas.openxmlformats.org/drawingml/2006/wordprocessingDrawing" xmlns:w10="urn:schemas-microsoft-com:office:word" xmlns:w="http://schemas.openxmlformats.org/wordprocessingml/2006/main" xmlns:wne="http://schemas.microsoft.com/office/word/2006/wordml">
+<w:ftr xmlns:wpc="http://schemas.microsoft.com/office/word/2010/wordprocessingCanvas" xmlns:cx="http://schemas.microsoft.com/office/drawing/2014/chartex" xmlns:cx1="http://schemas.microsoft.com/office/drawing/2015/9/8/chartex" xmlns:cx2="http://schemas.microsoft.com/office/drawing/2015/10/21/chartex" xmlns:mc="http://schemas.openxmlformats.org/markup-compatibility/2006" xmlns:o="urn:schemas-microsoft-com:office:office" xmlns:r="http://schemas.openxmlformats.org/officeDocument/2006/relationships" xmlns:m="http://schemas.openxmlformats.org/officeDocument/2006/math" xmlns:v="urn:schemas-microsoft-com:vml" xmlns:wp14="http://schemas.microsoft.com/office/word/2010/wordprocessingDrawing" xmlns:wp="http://schemas.openxmlformats.org/drawingml/2006/wordprocessingDrawing" xmlns:w10="urn:schemas-microsoft-com:office:word" xmlns:w="http://schemas.openxmlformats.org/wordprocessingml/2006/main" xmlns:w14="http://schemas.microsoft.com/office/word/2010/wordml" xmlns:w15="http://schemas.microsoft.com/office/word/2012/wordml" xmlns:w16se="http://schemas.microsoft.com/office/word/2015/wordml/symex" xmlns:wpg="http://schemas.microsoft.com/office/word/2010/wordprocessingGroup" xmlns:wpi="http://schemas.microsoft.com/office/word/2010/wordprocessingInk" xmlns:wne="http://schemas.microsoft.com/office/word/2006/wordml" xmlns:wps="http://schemas.microsoft.com/office/word/2010/wordprocessingShape" mc:Ignorable="w14 w15 w16se wp14">
   <w:sdt>
     <w:sdtPr>
       <w:id w:val="20538265"/>
@@ -12765,20 +12696,34 @@
         <w:docPartUnique/>
       </w:docPartObj>
     </w:sdtPr>
+    <w:sdtEndPr/>
     <w:sdtContent>
       <w:p>
         <w:pPr>
           <w:pStyle w:val="Pieddepage"/>
           <w:jc w:val="right"/>
         </w:pPr>
-        <w:fldSimple w:instr=" PAGE   \* MERGEFORMAT ">
-          <w:r>
-            <w:rPr>
-              <w:noProof/>
-            </w:rPr>
-            <w:t>2</w:t>
-          </w:r>
-        </w:fldSimple>
+        <w:r>
+          <w:fldChar w:fldCharType="begin"/>
+        </w:r>
+        <w:r>
+          <w:instrText xml:space="preserve"> PAGE   \* MERGEFORMAT </w:instrText>
+        </w:r>
+        <w:r>
+          <w:fldChar w:fldCharType="separate"/>
+        </w:r>
+        <w:r>
+          <w:rPr>
+            <w:noProof/>
+          </w:rPr>
+          <w:t>24</w:t>
+        </w:r>
+        <w:r>
+          <w:rPr>
+            <w:noProof/>
+          </w:rPr>
+          <w:fldChar w:fldCharType="end"/>
+        </w:r>
       </w:p>
     </w:sdtContent>
   </w:sdt>
@@ -12791,7 +12736,7 @@
 </file>
 
 <file path=word/footnotes.xml><?xml version="1.0" encoding="utf-8"?>
-<w:footnotes xmlns:ve="http://schemas.openxmlformats.org/markup-compatibility/2006" xmlns:o="urn:schemas-microsoft-com:office:office" xmlns:r="http://schemas.openxmlformats.org/officeDocument/2006/relationships" xmlns:m="http://schemas.openxmlformats.org/officeDocument/2006/math" xmlns:v="urn:schemas-microsoft-com:vml" xmlns:wp="http://schemas.openxmlformats.org/drawingml/2006/wordprocessingDrawing" xmlns:w10="urn:schemas-microsoft-com:office:word" xmlns:w="http://schemas.openxmlformats.org/wordprocessingml/2006/main" xmlns:wne="http://schemas.microsoft.com/office/word/2006/wordml">
+<w:footnotes xmlns:wpc="http://schemas.microsoft.com/office/word/2010/wordprocessingCanvas" xmlns:cx="http://schemas.microsoft.com/office/drawing/2014/chartex" xmlns:cx1="http://schemas.microsoft.com/office/drawing/2015/9/8/chartex" xmlns:cx2="http://schemas.microsoft.com/office/drawing/2015/10/21/chartex" xmlns:mc="http://schemas.openxmlformats.org/markup-compatibility/2006" xmlns:o="urn:schemas-microsoft-com:office:office" xmlns:r="http://schemas.openxmlformats.org/officeDocument/2006/relationships" xmlns:m="http://schemas.openxmlformats.org/officeDocument/2006/math" xmlns:v="urn:schemas-microsoft-com:vml" xmlns:wp14="http://schemas.microsoft.com/office/word/2010/wordprocessingDrawing" xmlns:wp="http://schemas.openxmlformats.org/drawingml/2006/wordprocessingDrawing" xmlns:w10="urn:schemas-microsoft-com:office:word" xmlns:w="http://schemas.openxmlformats.org/wordprocessingml/2006/main" xmlns:w14="http://schemas.microsoft.com/office/word/2010/wordml" xmlns:w15="http://schemas.microsoft.com/office/word/2012/wordml" xmlns:w16se="http://schemas.microsoft.com/office/word/2015/wordml/symex" xmlns:wpg="http://schemas.microsoft.com/office/word/2010/wordprocessingGroup" xmlns:wpi="http://schemas.microsoft.com/office/word/2010/wordprocessingInk" xmlns:wne="http://schemas.microsoft.com/office/word/2006/wordml" xmlns:wps="http://schemas.microsoft.com/office/word/2010/wordprocessingShape" mc:Ignorable="w14 w15 w16se wp14">
   <w:footnote w:type="separator" w:id="-1">
     <w:p>
       <w:pPr>
@@ -12816,8 +12761,8 @@
 </file>
 
 <file path=word/numbering.xml><?xml version="1.0" encoding="utf-8"?>
-<w:numbering xmlns:ve="http://schemas.openxmlformats.org/markup-compatibility/2006" xmlns:o="urn:schemas-microsoft-com:office:office" xmlns:r="http://schemas.openxmlformats.org/officeDocument/2006/relationships" xmlns:m="http://schemas.openxmlformats.org/officeDocument/2006/math" xmlns:v="urn:schemas-microsoft-com:vml" xmlns:wp="http://schemas.openxmlformats.org/drawingml/2006/wordprocessingDrawing" xmlns:w10="urn:schemas-microsoft-com:office:word" xmlns:w="http://schemas.openxmlformats.org/wordprocessingml/2006/main" xmlns:wne="http://schemas.microsoft.com/office/word/2006/wordml">
-  <w:abstractNum w:abstractNumId="0">
+<w:numbering xmlns:wpc="http://schemas.microsoft.com/office/word/2010/wordprocessingCanvas" xmlns:cx="http://schemas.microsoft.com/office/drawing/2014/chartex" xmlns:cx1="http://schemas.microsoft.com/office/drawing/2015/9/8/chartex" xmlns:cx2="http://schemas.microsoft.com/office/drawing/2015/10/21/chartex" xmlns:mc="http://schemas.openxmlformats.org/markup-compatibility/2006" xmlns:o="urn:schemas-microsoft-com:office:office" xmlns:r="http://schemas.openxmlformats.org/officeDocument/2006/relationships" xmlns:m="http://schemas.openxmlformats.org/officeDocument/2006/math" xmlns:v="urn:schemas-microsoft-com:vml" xmlns:wp14="http://schemas.microsoft.com/office/word/2010/wordprocessingDrawing" xmlns:wp="http://schemas.openxmlformats.org/drawingml/2006/wordprocessingDrawing" xmlns:w10="urn:schemas-microsoft-com:office:word" xmlns:w="http://schemas.openxmlformats.org/wordprocessingml/2006/main" xmlns:w14="http://schemas.microsoft.com/office/word/2010/wordml" xmlns:w15="http://schemas.microsoft.com/office/word/2012/wordml" xmlns:w16se="http://schemas.microsoft.com/office/word/2015/wordml/symex" xmlns:wpg="http://schemas.microsoft.com/office/word/2010/wordprocessingGroup" xmlns:wpi="http://schemas.microsoft.com/office/word/2010/wordprocessingInk" xmlns:wne="http://schemas.microsoft.com/office/word/2006/wordml" xmlns:wps="http://schemas.microsoft.com/office/word/2010/wordprocessingShape" mc:Ignorable="w14 w15 w16se wp14">
+  <w:abstractNum w:abstractNumId="0" w15:restartNumberingAfterBreak="0">
     <w:nsid w:val="029829A9"/>
     <w:multiLevelType w:val="hybridMultilevel"/>
     <w:tmpl w:val="3D16F31E"/>
@@ -12906,7 +12851,7 @@
       </w:pPr>
     </w:lvl>
   </w:abstractNum>
-  <w:abstractNum w:abstractNumId="1">
+  <w:abstractNum w:abstractNumId="1" w15:restartNumberingAfterBreak="0">
     <w:nsid w:val="046F3F0A"/>
     <w:multiLevelType w:val="hybridMultilevel"/>
     <w:tmpl w:val="44284184"/>
@@ -13019,7 +12964,7 @@
       </w:rPr>
     </w:lvl>
   </w:abstractNum>
-  <w:abstractNum w:abstractNumId="2">
+  <w:abstractNum w:abstractNumId="2" w15:restartNumberingAfterBreak="0">
     <w:nsid w:val="0A8419E1"/>
     <w:multiLevelType w:val="hybridMultilevel"/>
     <w:tmpl w:val="2A0A2672"/>
@@ -13132,7 +13077,7 @@
       </w:rPr>
     </w:lvl>
   </w:abstractNum>
-  <w:abstractNum w:abstractNumId="3">
+  <w:abstractNum w:abstractNumId="3" w15:restartNumberingAfterBreak="0">
     <w:nsid w:val="0B1F4BCF"/>
     <w:multiLevelType w:val="hybridMultilevel"/>
     <w:tmpl w:val="FCD04420"/>
@@ -13245,7 +13190,7 @@
       </w:rPr>
     </w:lvl>
   </w:abstractNum>
-  <w:abstractNum w:abstractNumId="4">
+  <w:abstractNum w:abstractNumId="4" w15:restartNumberingAfterBreak="0">
     <w:nsid w:val="0D884596"/>
     <w:multiLevelType w:val="hybridMultilevel"/>
     <w:tmpl w:val="A742344A"/>
@@ -13358,7 +13303,7 @@
       </w:rPr>
     </w:lvl>
   </w:abstractNum>
-  <w:abstractNum w:abstractNumId="5">
+  <w:abstractNum w:abstractNumId="5" w15:restartNumberingAfterBreak="0">
     <w:nsid w:val="14360DBF"/>
     <w:multiLevelType w:val="hybridMultilevel"/>
     <w:tmpl w:val="1256EF24"/>
@@ -13447,7 +13392,7 @@
       </w:pPr>
     </w:lvl>
   </w:abstractNum>
-  <w:abstractNum w:abstractNumId="6">
+  <w:abstractNum w:abstractNumId="6" w15:restartNumberingAfterBreak="0">
     <w:nsid w:val="16E51203"/>
     <w:multiLevelType w:val="hybridMultilevel"/>
     <w:tmpl w:val="44CA75EC"/>
@@ -13560,7 +13505,7 @@
       </w:rPr>
     </w:lvl>
   </w:abstractNum>
-  <w:abstractNum w:abstractNumId="7">
+  <w:abstractNum w:abstractNumId="7" w15:restartNumberingAfterBreak="0">
     <w:nsid w:val="29770332"/>
     <w:multiLevelType w:val="hybridMultilevel"/>
     <w:tmpl w:val="99ACBFB4"/>
@@ -13673,7 +13618,7 @@
       </w:rPr>
     </w:lvl>
   </w:abstractNum>
-  <w:abstractNum w:abstractNumId="8">
+  <w:abstractNum w:abstractNumId="8" w15:restartNumberingAfterBreak="0">
     <w:nsid w:val="2CD943AE"/>
     <w:multiLevelType w:val="hybridMultilevel"/>
     <w:tmpl w:val="4DF07EF8"/>
@@ -13786,7 +13731,7 @@
       </w:rPr>
     </w:lvl>
   </w:abstractNum>
-  <w:abstractNum w:abstractNumId="9">
+  <w:abstractNum w:abstractNumId="9" w15:restartNumberingAfterBreak="0">
     <w:nsid w:val="34794CDC"/>
     <w:multiLevelType w:val="hybridMultilevel"/>
     <w:tmpl w:val="A6C452A2"/>
@@ -13899,7 +13844,7 @@
       </w:rPr>
     </w:lvl>
   </w:abstractNum>
-  <w:abstractNum w:abstractNumId="10">
+  <w:abstractNum w:abstractNumId="10" w15:restartNumberingAfterBreak="0">
     <w:nsid w:val="361758EF"/>
     <w:multiLevelType w:val="hybridMultilevel"/>
     <w:tmpl w:val="0C8CA706"/>
@@ -14012,7 +13957,7 @@
       </w:rPr>
     </w:lvl>
   </w:abstractNum>
-  <w:abstractNum w:abstractNumId="11">
+  <w:abstractNum w:abstractNumId="11" w15:restartNumberingAfterBreak="0">
     <w:nsid w:val="46A8590B"/>
     <w:multiLevelType w:val="hybridMultilevel"/>
     <w:tmpl w:val="A08467C2"/>
@@ -14125,7 +14070,7 @@
       </w:rPr>
     </w:lvl>
   </w:abstractNum>
-  <w:abstractNum w:abstractNumId="12">
+  <w:abstractNum w:abstractNumId="12" w15:restartNumberingAfterBreak="0">
     <w:nsid w:val="49AA3607"/>
     <w:multiLevelType w:val="hybridMultilevel"/>
     <w:tmpl w:val="B748FDD0"/>
@@ -14214,7 +14159,7 @@
       </w:pPr>
     </w:lvl>
   </w:abstractNum>
-  <w:abstractNum w:abstractNumId="13">
+  <w:abstractNum w:abstractNumId="13" w15:restartNumberingAfterBreak="0">
     <w:nsid w:val="519F0C04"/>
     <w:multiLevelType w:val="hybridMultilevel"/>
     <w:tmpl w:val="340E6536"/>
@@ -14327,7 +14272,7 @@
       </w:rPr>
     </w:lvl>
   </w:abstractNum>
-  <w:abstractNum w:abstractNumId="14">
+  <w:abstractNum w:abstractNumId="14" w15:restartNumberingAfterBreak="0">
     <w:nsid w:val="52B243C6"/>
     <w:multiLevelType w:val="hybridMultilevel"/>
     <w:tmpl w:val="A7AE6BF6"/>
@@ -14440,7 +14385,7 @@
       </w:rPr>
     </w:lvl>
   </w:abstractNum>
-  <w:abstractNum w:abstractNumId="15">
+  <w:abstractNum w:abstractNumId="15" w15:restartNumberingAfterBreak="0">
     <w:nsid w:val="585E4604"/>
     <w:multiLevelType w:val="hybridMultilevel"/>
     <w:tmpl w:val="BA7EFA9C"/>
@@ -14553,7 +14498,7 @@
       </w:rPr>
     </w:lvl>
   </w:abstractNum>
-  <w:abstractNum w:abstractNumId="16">
+  <w:abstractNum w:abstractNumId="16" w15:restartNumberingAfterBreak="0">
     <w:nsid w:val="5DDB557D"/>
     <w:multiLevelType w:val="hybridMultilevel"/>
     <w:tmpl w:val="9BCAFB66"/>
@@ -14642,7 +14587,7 @@
       </w:pPr>
     </w:lvl>
   </w:abstractNum>
-  <w:abstractNum w:abstractNumId="17">
+  <w:abstractNum w:abstractNumId="17" w15:restartNumberingAfterBreak="0">
     <w:nsid w:val="610E1509"/>
     <w:multiLevelType w:val="hybridMultilevel"/>
     <w:tmpl w:val="692AEE08"/>
@@ -14755,7 +14700,7 @@
       </w:rPr>
     </w:lvl>
   </w:abstractNum>
-  <w:abstractNum w:abstractNumId="18">
+  <w:abstractNum w:abstractNumId="18" w15:restartNumberingAfterBreak="0">
     <w:nsid w:val="6DD83A9E"/>
     <w:multiLevelType w:val="hybridMultilevel"/>
     <w:tmpl w:val="4B56A5CA"/>
@@ -14844,7 +14789,7 @@
       </w:pPr>
     </w:lvl>
   </w:abstractNum>
-  <w:abstractNum w:abstractNumId="19">
+  <w:abstractNum w:abstractNumId="19" w15:restartNumberingAfterBreak="0">
     <w:nsid w:val="75AB7A1C"/>
     <w:multiLevelType w:val="hybridMultilevel"/>
     <w:tmpl w:val="B43CFE0C"/>
@@ -14957,7 +14902,7 @@
       </w:rPr>
     </w:lvl>
   </w:abstractNum>
-  <w:abstractNum w:abstractNumId="20">
+  <w:abstractNum w:abstractNumId="20" w15:restartNumberingAfterBreak="0">
     <w:nsid w:val="76904F81"/>
     <w:multiLevelType w:val="hybridMultilevel"/>
     <w:tmpl w:val="78C47D12"/>
@@ -15137,7 +15082,7 @@
 </file>
 
 <file path=word/styles.xml><?xml version="1.0" encoding="utf-8"?>
-<w:styles xmlns:r="http://schemas.openxmlformats.org/officeDocument/2006/relationships" xmlns:w="http://schemas.openxmlformats.org/wordprocessingml/2006/main">
+<w:styles xmlns:mc="http://schemas.openxmlformats.org/markup-compatibility/2006" xmlns:r="http://schemas.openxmlformats.org/officeDocument/2006/relationships" xmlns:w="http://schemas.openxmlformats.org/wordprocessingml/2006/main" xmlns:w14="http://schemas.microsoft.com/office/word/2010/wordml" xmlns:w15="http://schemas.microsoft.com/office/word/2012/wordml" xmlns:w16se="http://schemas.microsoft.com/office/word/2015/wordml/symex" mc:Ignorable="w14 w15 w16se">
   <w:docDefaults>
     <w:rPrDefault>
       <w:rPr>
@@ -15153,144 +15098,379 @@
       </w:pPr>
     </w:pPrDefault>
   </w:docDefaults>
-  <w:latentStyles w:defLockedState="0" w:defUIPriority="99" w:defSemiHidden="1" w:defUnhideWhenUsed="1" w:defQFormat="0" w:count="267">
-    <w:lsdException w:name="Normal" w:semiHidden="0" w:uiPriority="0" w:unhideWhenUsed="0" w:qFormat="1"/>
-    <w:lsdException w:name="heading 1" w:semiHidden="0" w:uiPriority="9" w:unhideWhenUsed="0" w:qFormat="1"/>
-    <w:lsdException w:name="heading 2" w:uiPriority="9" w:qFormat="1"/>
-    <w:lsdException w:name="heading 3" w:uiPriority="9" w:qFormat="1"/>
-    <w:lsdException w:name="heading 4" w:uiPriority="9" w:qFormat="1"/>
-    <w:lsdException w:name="heading 5" w:uiPriority="9" w:qFormat="1"/>
-    <w:lsdException w:name="heading 6" w:uiPriority="9" w:qFormat="1"/>
-    <w:lsdException w:name="heading 7" w:uiPriority="9" w:qFormat="1"/>
-    <w:lsdException w:name="heading 8" w:uiPriority="9" w:qFormat="1"/>
-    <w:lsdException w:name="heading 9" w:uiPriority="9" w:qFormat="1"/>
-    <w:lsdException w:name="toc 1" w:uiPriority="39"/>
-    <w:lsdException w:name="toc 2" w:uiPriority="39"/>
-    <w:lsdException w:name="toc 3" w:uiPriority="39"/>
-    <w:lsdException w:name="toc 4" w:uiPriority="39"/>
-    <w:lsdException w:name="toc 5" w:uiPriority="39"/>
-    <w:lsdException w:name="toc 6" w:uiPriority="39"/>
-    <w:lsdException w:name="toc 7" w:uiPriority="39"/>
-    <w:lsdException w:name="toc 8" w:uiPriority="39"/>
-    <w:lsdException w:name="toc 9" w:uiPriority="39"/>
-    <w:lsdException w:name="caption" w:uiPriority="35" w:qFormat="1"/>
-    <w:lsdException w:name="Title" w:semiHidden="0" w:uiPriority="10" w:unhideWhenUsed="0" w:qFormat="1"/>
-    <w:lsdException w:name="Default Paragraph Font" w:uiPriority="1"/>
-    <w:lsdException w:name="Subtitle" w:semiHidden="0" w:uiPriority="11" w:unhideWhenUsed="0" w:qFormat="1"/>
-    <w:lsdException w:name="Strong" w:semiHidden="0" w:uiPriority="22" w:unhideWhenUsed="0" w:qFormat="1"/>
-    <w:lsdException w:name="Emphasis" w:semiHidden="0" w:uiPriority="20" w:unhideWhenUsed="0" w:qFormat="1"/>
-    <w:lsdException w:name="Table Grid" w:semiHidden="0" w:uiPriority="59" w:unhideWhenUsed="0"/>
-    <w:lsdException w:name="Placeholder Text" w:unhideWhenUsed="0"/>
-    <w:lsdException w:name="No Spacing" w:semiHidden="0" w:uiPriority="1" w:unhideWhenUsed="0" w:qFormat="1"/>
-    <w:lsdException w:name="Light Shading" w:semiHidden="0" w:uiPriority="60" w:unhideWhenUsed="0"/>
-    <w:lsdException w:name="Light List" w:semiHidden="0" w:uiPriority="61" w:unhideWhenUsed="0"/>
-    <w:lsdException w:name="Light Grid" w:semiHidden="0" w:uiPriority="62" w:unhideWhenUsed="0"/>
-    <w:lsdException w:name="Medium Shading 1" w:semiHidden="0" w:uiPriority="63" w:unhideWhenUsed="0"/>
-    <w:lsdException w:name="Medium Shading 2" w:semiHidden="0" w:uiPriority="64" w:unhideWhenUsed="0"/>
-    <w:lsdException w:name="Medium List 1" w:semiHidden="0" w:uiPriority="65" w:unhideWhenUsed="0"/>
-    <w:lsdException w:name="Medium List 2" w:semiHidden="0" w:uiPriority="66" w:unhideWhenUsed="0"/>
-    <w:lsdException w:name="Medium Grid 1" w:semiHidden="0" w:uiPriority="67" w:unhideWhenUsed="0"/>
-    <w:lsdException w:name="Medium Grid 2" w:semiHidden="0" w:uiPriority="68" w:unhideWhenUsed="0"/>
-    <w:lsdException w:name="Medium Grid 3" w:semiHidden="0" w:uiPriority="69" w:unhideWhenUsed="0"/>
-    <w:lsdException w:name="Dark List" w:semiHidden="0" w:uiPriority="70" w:unhideWhenUsed="0"/>
-    <w:lsdException w:name="Colorful Shading" w:semiHidden="0" w:uiPriority="71" w:unhideWhenUsed="0"/>
-    <w:lsdException w:name="Colorful List" w:semiHidden="0" w:uiPriority="72" w:unhideWhenUsed="0"/>
-    <w:lsdException w:name="Colorful Grid" w:semiHidden="0" w:uiPriority="73" w:unhideWhenUsed="0"/>
-    <w:lsdException w:name="Light Shading Accent 1" w:semiHidden="0" w:uiPriority="60" w:unhideWhenUsed="0"/>
-    <w:lsdException w:name="Light List Accent 1" w:semiHidden="0" w:uiPriority="61" w:unhideWhenUsed="0"/>
-    <w:lsdException w:name="Light Grid Accent 1" w:semiHidden="0" w:uiPriority="62" w:unhideWhenUsed="0"/>
-    <w:lsdException w:name="Medium Shading 1 Accent 1" w:semiHidden="0" w:uiPriority="63" w:unhideWhenUsed="0"/>
-    <w:lsdException w:name="Medium Shading 2 Accent 1" w:semiHidden="0" w:uiPriority="64" w:unhideWhenUsed="0"/>
-    <w:lsdException w:name="Medium List 1 Accent 1" w:semiHidden="0" w:uiPriority="65" w:unhideWhenUsed="0"/>
-    <w:lsdException w:name="Revision" w:unhideWhenUsed="0"/>
-    <w:lsdException w:name="List Paragraph" w:semiHidden="0" w:uiPriority="34" w:unhideWhenUsed="0" w:qFormat="1"/>
-    <w:lsdException w:name="Quote" w:semiHidden="0" w:uiPriority="29" w:unhideWhenUsed="0" w:qFormat="1"/>
-    <w:lsdException w:name="Intense Quote" w:semiHidden="0" w:uiPriority="30" w:unhideWhenUsed="0" w:qFormat="1"/>
-    <w:lsdException w:name="Medium List 2 Accent 1" w:semiHidden="0" w:uiPriority="66" w:unhideWhenUsed="0"/>
-    <w:lsdException w:name="Medium Grid 1 Accent 1" w:semiHidden="0" w:uiPriority="67" w:unhideWhenUsed="0"/>
-    <w:lsdException w:name="Medium Grid 2 Accent 1" w:semiHidden="0" w:uiPriority="68" w:unhideWhenUsed="0"/>
-    <w:lsdException w:name="Medium Grid 3 Accent 1" w:semiHidden="0" w:uiPriority="69" w:unhideWhenUsed="0"/>
-    <w:lsdException w:name="Dark List Accent 1" w:semiHidden="0" w:uiPriority="70" w:unhideWhenUsed="0"/>
-    <w:lsdException w:name="Colorful Shading Accent 1" w:semiHidden="0" w:uiPriority="71" w:unhideWhenUsed="0"/>
-    <w:lsdException w:name="Colorful List Accent 1" w:semiHidden="0" w:uiPriority="72" w:unhideWhenUsed="0"/>
-    <w:lsdException w:name="Colorful Grid Accent 1" w:semiHidden="0" w:uiPriority="73" w:unhideWhenUsed="0"/>
-    <w:lsdException w:name="Light Shading Accent 2" w:semiHidden="0" w:uiPriority="60" w:unhideWhenUsed="0"/>
-    <w:lsdException w:name="Light List Accent 2" w:semiHidden="0" w:uiPriority="61" w:unhideWhenUsed="0"/>
-    <w:lsdException w:name="Light Grid Accent 2" w:semiHidden="0" w:uiPriority="62" w:unhideWhenUsed="0"/>
-    <w:lsdException w:name="Medium Shading 1 Accent 2" w:semiHidden="0" w:uiPriority="63" w:unhideWhenUsed="0"/>
-    <w:lsdException w:name="Medium Shading 2 Accent 2" w:semiHidden="0" w:uiPriority="64" w:unhideWhenUsed="0"/>
-    <w:lsdException w:name="Medium List 1 Accent 2" w:semiHidden="0" w:uiPriority="65" w:unhideWhenUsed="0"/>
-    <w:lsdException w:name="Medium List 2 Accent 2" w:semiHidden="0" w:uiPriority="66" w:unhideWhenUsed="0"/>
-    <w:lsdException w:name="Medium Grid 1 Accent 2" w:semiHidden="0" w:uiPriority="67" w:unhideWhenUsed="0"/>
-    <w:lsdException w:name="Medium Grid 2 Accent 2" w:semiHidden="0" w:uiPriority="68" w:unhideWhenUsed="0"/>
-    <w:lsdException w:name="Medium Grid 3 Accent 2" w:semiHidden="0" w:uiPriority="69" w:unhideWhenUsed="0"/>
-    <w:lsdException w:name="Dark List Accent 2" w:semiHidden="0" w:uiPriority="70" w:unhideWhenUsed="0"/>
-    <w:lsdException w:name="Colorful Shading Accent 2" w:semiHidden="0" w:uiPriority="71" w:unhideWhenUsed="0"/>
-    <w:lsdException w:name="Colorful List Accent 2" w:semiHidden="0" w:uiPriority="72" w:unhideWhenUsed="0"/>
-    <w:lsdException w:name="Colorful Grid Accent 2" w:semiHidden="0" w:uiPriority="73" w:unhideWhenUsed="0"/>
-    <w:lsdException w:name="Light Shading Accent 3" w:semiHidden="0" w:uiPriority="60" w:unhideWhenUsed="0"/>
-    <w:lsdException w:name="Light List Accent 3" w:semiHidden="0" w:uiPriority="61" w:unhideWhenUsed="0"/>
-    <w:lsdException w:name="Light Grid Accent 3" w:semiHidden="0" w:uiPriority="62" w:unhideWhenUsed="0"/>
-    <w:lsdException w:name="Medium Shading 1 Accent 3" w:semiHidden="0" w:uiPriority="63" w:unhideWhenUsed="0"/>
-    <w:lsdException w:name="Medium Shading 2 Accent 3" w:semiHidden="0" w:uiPriority="64" w:unhideWhenUsed="0"/>
-    <w:lsdException w:name="Medium List 1 Accent 3" w:semiHidden="0" w:uiPriority="65" w:unhideWhenUsed="0"/>
-    <w:lsdException w:name="Medium List 2 Accent 3" w:semiHidden="0" w:uiPriority="66" w:unhideWhenUsed="0"/>
-    <w:lsdException w:name="Medium Grid 1 Accent 3" w:semiHidden="0" w:uiPriority="67" w:unhideWhenUsed="0"/>
-    <w:lsdException w:name="Medium Grid 2 Accent 3" w:semiHidden="0" w:uiPriority="68" w:unhideWhenUsed="0"/>
-    <w:lsdException w:name="Medium Grid 3 Accent 3" w:semiHidden="0" w:uiPriority="69" w:unhideWhenUsed="0"/>
-    <w:lsdException w:name="Dark List Accent 3" w:semiHidden="0" w:uiPriority="70" w:unhideWhenUsed="0"/>
-    <w:lsdException w:name="Colorful Shading Accent 3" w:semiHidden="0" w:uiPriority="71" w:unhideWhenUsed="0"/>
-    <w:lsdException w:name="Colorful List Accent 3" w:semiHidden="0" w:uiPriority="72" w:unhideWhenUsed="0"/>
-    <w:lsdException w:name="Colorful Grid Accent 3" w:semiHidden="0" w:uiPriority="73" w:unhideWhenUsed="0"/>
-    <w:lsdException w:name="Light Shading Accent 4" w:semiHidden="0" w:uiPriority="60" w:unhideWhenUsed="0"/>
-    <w:lsdException w:name="Light List Accent 4" w:semiHidden="0" w:uiPriority="61" w:unhideWhenUsed="0"/>
-    <w:lsdException w:name="Light Grid Accent 4" w:semiHidden="0" w:uiPriority="62" w:unhideWhenUsed="0"/>
-    <w:lsdException w:name="Medium Shading 1 Accent 4" w:semiHidden="0" w:uiPriority="63" w:unhideWhenUsed="0"/>
-    <w:lsdException w:name="Medium Shading 2 Accent 4" w:semiHidden="0" w:uiPriority="64" w:unhideWhenUsed="0"/>
-    <w:lsdException w:name="Medium List 1 Accent 4" w:semiHidden="0" w:uiPriority="65" w:unhideWhenUsed="0"/>
-    <w:lsdException w:name="Medium List 2 Accent 4" w:semiHidden="0" w:uiPriority="66" w:unhideWhenUsed="0"/>
-    <w:lsdException w:name="Medium Grid 1 Accent 4" w:semiHidden="0" w:uiPriority="67" w:unhideWhenUsed="0"/>
-    <w:lsdException w:name="Medium Grid 2 Accent 4" w:semiHidden="0" w:uiPriority="68" w:unhideWhenUsed="0"/>
-    <w:lsdException w:name="Medium Grid 3 Accent 4" w:semiHidden="0" w:uiPriority="69" w:unhideWhenUsed="0"/>
-    <w:lsdException w:name="Dark List Accent 4" w:semiHidden="0" w:uiPriority="70" w:unhideWhenUsed="0"/>
-    <w:lsdException w:name="Colorful Shading Accent 4" w:semiHidden="0" w:uiPriority="71" w:unhideWhenUsed="0"/>
-    <w:lsdException w:name="Colorful List Accent 4" w:semiHidden="0" w:uiPriority="72" w:unhideWhenUsed="0"/>
-    <w:lsdException w:name="Colorful Grid Accent 4" w:semiHidden="0" w:uiPriority="73" w:unhideWhenUsed="0"/>
-    <w:lsdException w:name="Light Shading Accent 5" w:semiHidden="0" w:uiPriority="60" w:unhideWhenUsed="0"/>
-    <w:lsdException w:name="Light List Accent 5" w:semiHidden="0" w:uiPriority="61" w:unhideWhenUsed="0"/>
-    <w:lsdException w:name="Light Grid Accent 5" w:semiHidden="0" w:uiPriority="62" w:unhideWhenUsed="0"/>
-    <w:lsdException w:name="Medium Shading 1 Accent 5" w:semiHidden="0" w:uiPriority="63" w:unhideWhenUsed="0"/>
-    <w:lsdException w:name="Medium Shading 2 Accent 5" w:semiHidden="0" w:uiPriority="64" w:unhideWhenUsed="0"/>
-    <w:lsdException w:name="Medium List 1 Accent 5" w:semiHidden="0" w:uiPriority="65" w:unhideWhenUsed="0"/>
-    <w:lsdException w:name="Medium List 2 Accent 5" w:semiHidden="0" w:uiPriority="66" w:unhideWhenUsed="0"/>
-    <w:lsdException w:name="Medium Grid 1 Accent 5" w:semiHidden="0" w:uiPriority="67" w:unhideWhenUsed="0"/>
-    <w:lsdException w:name="Medium Grid 2 Accent 5" w:semiHidden="0" w:uiPriority="68" w:unhideWhenUsed="0"/>
-    <w:lsdException w:name="Medium Grid 3 Accent 5" w:semiHidden="0" w:uiPriority="69" w:unhideWhenUsed="0"/>
-    <w:lsdException w:name="Dark List Accent 5" w:semiHidden="0" w:uiPriority="70" w:unhideWhenUsed="0"/>
-    <w:lsdException w:name="Colorful Shading Accent 5" w:semiHidden="0" w:uiPriority="71" w:unhideWhenUsed="0"/>
-    <w:lsdException w:name="Colorful List Accent 5" w:semiHidden="0" w:uiPriority="72" w:unhideWhenUsed="0"/>
-    <w:lsdException w:name="Colorful Grid Accent 5" w:semiHidden="0" w:uiPriority="73" w:unhideWhenUsed="0"/>
-    <w:lsdException w:name="Light Shading Accent 6" w:semiHidden="0" w:uiPriority="60" w:unhideWhenUsed="0"/>
-    <w:lsdException w:name="Light List Accent 6" w:semiHidden="0" w:uiPriority="61" w:unhideWhenUsed="0"/>
-    <w:lsdException w:name="Light Grid Accent 6" w:semiHidden="0" w:uiPriority="62" w:unhideWhenUsed="0"/>
-    <w:lsdException w:name="Medium Shading 1 Accent 6" w:semiHidden="0" w:uiPriority="63" w:unhideWhenUsed="0"/>
-    <w:lsdException w:name="Medium Shading 2 Accent 6" w:semiHidden="0" w:uiPriority="64" w:unhideWhenUsed="0"/>
-    <w:lsdException w:name="Medium List 1 Accent 6" w:semiHidden="0" w:uiPriority="65" w:unhideWhenUsed="0"/>
-    <w:lsdException w:name="Medium List 2 Accent 6" w:semiHidden="0" w:uiPriority="66" w:unhideWhenUsed="0"/>
-    <w:lsdException w:name="Medium Grid 1 Accent 6" w:semiHidden="0" w:uiPriority="67" w:unhideWhenUsed="0"/>
-    <w:lsdException w:name="Medium Grid 2 Accent 6" w:semiHidden="0" w:uiPriority="68" w:unhideWhenUsed="0"/>
-    <w:lsdException w:name="Medium Grid 3 Accent 6" w:semiHidden="0" w:uiPriority="69" w:unhideWhenUsed="0"/>
-    <w:lsdException w:name="Dark List Accent 6" w:semiHidden="0" w:uiPriority="70" w:unhideWhenUsed="0"/>
-    <w:lsdException w:name="Colorful Shading Accent 6" w:semiHidden="0" w:uiPriority="71" w:unhideWhenUsed="0"/>
-    <w:lsdException w:name="Colorful List Accent 6" w:semiHidden="0" w:uiPriority="72" w:unhideWhenUsed="0"/>
-    <w:lsdException w:name="Colorful Grid Accent 6" w:semiHidden="0" w:uiPriority="73" w:unhideWhenUsed="0"/>
-    <w:lsdException w:name="Subtle Emphasis" w:semiHidden="0" w:uiPriority="19" w:unhideWhenUsed="0" w:qFormat="1"/>
-    <w:lsdException w:name="Intense Emphasis" w:semiHidden="0" w:uiPriority="21" w:unhideWhenUsed="0" w:qFormat="1"/>
-    <w:lsdException w:name="Subtle Reference" w:semiHidden="0" w:uiPriority="31" w:unhideWhenUsed="0" w:qFormat="1"/>
-    <w:lsdException w:name="Intense Reference" w:semiHidden="0" w:uiPriority="32" w:unhideWhenUsed="0" w:qFormat="1"/>
-    <w:lsdException w:name="Book Title" w:semiHidden="0" w:uiPriority="33" w:unhideWhenUsed="0" w:qFormat="1"/>
-    <w:lsdException w:name="Bibliography" w:uiPriority="37"/>
-    <w:lsdException w:name="TOC Heading" w:uiPriority="39" w:qFormat="1"/>
+  <w:latentStyles w:defLockedState="0" w:defUIPriority="99" w:defSemiHidden="0" w:defUnhideWhenUsed="0" w:defQFormat="0" w:count="372">
+    <w:lsdException w:name="Normal" w:uiPriority="0" w:qFormat="1"/>
+    <w:lsdException w:name="heading 1" w:uiPriority="9" w:qFormat="1"/>
+    <w:lsdException w:name="heading 2" w:semiHidden="1" w:uiPriority="9" w:unhideWhenUsed="1" w:qFormat="1"/>
+    <w:lsdException w:name="heading 3" w:semiHidden="1" w:uiPriority="9" w:unhideWhenUsed="1" w:qFormat="1"/>
+    <w:lsdException w:name="heading 4" w:semiHidden="1" w:uiPriority="9" w:unhideWhenUsed="1" w:qFormat="1"/>
+    <w:lsdException w:name="heading 5" w:semiHidden="1" w:uiPriority="9" w:unhideWhenUsed="1" w:qFormat="1"/>
+    <w:lsdException w:name="heading 6" w:semiHidden="1" w:uiPriority="9" w:unhideWhenUsed="1" w:qFormat="1"/>
+    <w:lsdException w:name="heading 7" w:semiHidden="1" w:uiPriority="9" w:unhideWhenUsed="1" w:qFormat="1"/>
+    <w:lsdException w:name="heading 8" w:semiHidden="1" w:uiPriority="9" w:unhideWhenUsed="1" w:qFormat="1"/>
+    <w:lsdException w:name="heading 9" w:semiHidden="1" w:uiPriority="9" w:unhideWhenUsed="1" w:qFormat="1"/>
+    <w:lsdException w:name="index 1" w:semiHidden="1" w:unhideWhenUsed="1"/>
+    <w:lsdException w:name="index 2" w:semiHidden="1" w:unhideWhenUsed="1"/>
+    <w:lsdException w:name="index 3" w:semiHidden="1" w:unhideWhenUsed="1"/>
+    <w:lsdException w:name="index 4" w:semiHidden="1" w:unhideWhenUsed="1"/>
+    <w:lsdException w:name="index 5" w:semiHidden="1" w:unhideWhenUsed="1"/>
+    <w:lsdException w:name="index 6" w:semiHidden="1" w:unhideWhenUsed="1"/>
+    <w:lsdException w:name="index 7" w:semiHidden="1" w:unhideWhenUsed="1"/>
+    <w:lsdException w:name="index 8" w:semiHidden="1" w:unhideWhenUsed="1"/>
+    <w:lsdException w:name="index 9" w:semiHidden="1" w:unhideWhenUsed="1"/>
+    <w:lsdException w:name="toc 1" w:semiHidden="1" w:uiPriority="39" w:unhideWhenUsed="1"/>
+    <w:lsdException w:name="toc 2" w:semiHidden="1" w:uiPriority="39" w:unhideWhenUsed="1"/>
+    <w:lsdException w:name="toc 3" w:semiHidden="1" w:uiPriority="39" w:unhideWhenUsed="1"/>
+    <w:lsdException w:name="toc 4" w:semiHidden="1" w:uiPriority="39" w:unhideWhenUsed="1"/>
+    <w:lsdException w:name="toc 5" w:semiHidden="1" w:uiPriority="39" w:unhideWhenUsed="1"/>
+    <w:lsdException w:name="toc 6" w:semiHidden="1" w:uiPriority="39" w:unhideWhenUsed="1"/>
+    <w:lsdException w:name="toc 7" w:semiHidden="1" w:uiPriority="39" w:unhideWhenUsed="1"/>
+    <w:lsdException w:name="toc 8" w:semiHidden="1" w:uiPriority="39" w:unhideWhenUsed="1"/>
+    <w:lsdException w:name="toc 9" w:semiHidden="1" w:uiPriority="39" w:unhideWhenUsed="1"/>
+    <w:lsdException w:name="Normal Indent" w:semiHidden="1" w:unhideWhenUsed="1"/>
+    <w:lsdException w:name="footnote text" w:semiHidden="1" w:unhideWhenUsed="1"/>
+    <w:lsdException w:name="annotation text" w:semiHidden="1" w:unhideWhenUsed="1"/>
+    <w:lsdException w:name="header" w:semiHidden="1" w:unhideWhenUsed="1"/>
+    <w:lsdException w:name="footer" w:semiHidden="1" w:unhideWhenUsed="1"/>
+    <w:lsdException w:name="index heading" w:semiHidden="1" w:unhideWhenUsed="1"/>
+    <w:lsdException w:name="caption" w:semiHidden="1" w:uiPriority="35" w:unhideWhenUsed="1" w:qFormat="1"/>
+    <w:lsdException w:name="table of figures" w:semiHidden="1" w:unhideWhenUsed="1"/>
+    <w:lsdException w:name="envelope address" w:semiHidden="1" w:unhideWhenUsed="1"/>
+    <w:lsdException w:name="envelope return" w:semiHidden="1" w:unhideWhenUsed="1"/>
+    <w:lsdException w:name="footnote reference" w:semiHidden="1" w:unhideWhenUsed="1"/>
+    <w:lsdException w:name="annotation reference" w:semiHidden="1" w:unhideWhenUsed="1"/>
+    <w:lsdException w:name="line number" w:semiHidden="1" w:unhideWhenUsed="1"/>
+    <w:lsdException w:name="page number" w:semiHidden="1" w:unhideWhenUsed="1"/>
+    <w:lsdException w:name="endnote reference" w:semiHidden="1" w:unhideWhenUsed="1"/>
+    <w:lsdException w:name="endnote text" w:semiHidden="1" w:unhideWhenUsed="1"/>
+    <w:lsdException w:name="table of authorities" w:semiHidden="1" w:unhideWhenUsed="1"/>
+    <w:lsdException w:name="macro" w:semiHidden="1" w:unhideWhenUsed="1"/>
+    <w:lsdException w:name="toa heading" w:semiHidden="1" w:unhideWhenUsed="1"/>
+    <w:lsdException w:name="List" w:semiHidden="1" w:unhideWhenUsed="1"/>
+    <w:lsdException w:name="List Bullet" w:semiHidden="1" w:unhideWhenUsed="1"/>
+    <w:lsdException w:name="List Number" w:semiHidden="1" w:unhideWhenUsed="1"/>
+    <w:lsdException w:name="List 2" w:semiHidden="1" w:unhideWhenUsed="1"/>
+    <w:lsdException w:name="List 3" w:semiHidden="1" w:unhideWhenUsed="1"/>
+    <w:lsdException w:name="List 4" w:semiHidden="1" w:unhideWhenUsed="1"/>
+    <w:lsdException w:name="List 5" w:semiHidden="1" w:unhideWhenUsed="1"/>
+    <w:lsdException w:name="List Bullet 2" w:semiHidden="1" w:unhideWhenUsed="1"/>
+    <w:lsdException w:name="List Bullet 3" w:semiHidden="1" w:unhideWhenUsed="1"/>
+    <w:lsdException w:name="List Bullet 4" w:semiHidden="1" w:unhideWhenUsed="1"/>
+    <w:lsdException w:name="List Bullet 5" w:semiHidden="1" w:unhideWhenUsed="1"/>
+    <w:lsdException w:name="List Number 2" w:semiHidden="1" w:unhideWhenUsed="1"/>
+    <w:lsdException w:name="List Number 3" w:semiHidden="1" w:unhideWhenUsed="1"/>
+    <w:lsdException w:name="List Number 4" w:semiHidden="1" w:unhideWhenUsed="1"/>
+    <w:lsdException w:name="List Number 5" w:semiHidden="1" w:unhideWhenUsed="1"/>
+    <w:lsdException w:name="Title" w:uiPriority="10" w:qFormat="1"/>
+    <w:lsdException w:name="Closing" w:semiHidden="1" w:unhideWhenUsed="1"/>
+    <w:lsdException w:name="Signature" w:semiHidden="1" w:unhideWhenUsed="1"/>
+    <w:lsdException w:name="Default Paragraph Font" w:semiHidden="1" w:uiPriority="1" w:unhideWhenUsed="1"/>
+    <w:lsdException w:name="Body Text" w:semiHidden="1" w:unhideWhenUsed="1"/>
+    <w:lsdException w:name="Body Text Indent" w:semiHidden="1" w:unhideWhenUsed="1"/>
+    <w:lsdException w:name="List Continue" w:semiHidden="1" w:unhideWhenUsed="1"/>
+    <w:lsdException w:name="List Continue 2" w:semiHidden="1" w:unhideWhenUsed="1"/>
+    <w:lsdException w:name="List Continue 3" w:semiHidden="1" w:unhideWhenUsed="1"/>
+    <w:lsdException w:name="List Continue 4" w:semiHidden="1" w:unhideWhenUsed="1"/>
+    <w:lsdException w:name="List Continue 5" w:semiHidden="1" w:unhideWhenUsed="1"/>
+    <w:lsdException w:name="Message Header" w:semiHidden="1" w:unhideWhenUsed="1"/>
+    <w:lsdException w:name="Subtitle" w:uiPriority="11" w:qFormat="1"/>
+    <w:lsdException w:name="Salutation" w:semiHidden="1" w:unhideWhenUsed="1"/>
+    <w:lsdException w:name="Date" w:semiHidden="1" w:unhideWhenUsed="1"/>
+    <w:lsdException w:name="Body Text First Indent" w:semiHidden="1" w:unhideWhenUsed="1"/>
+    <w:lsdException w:name="Body Text First Indent 2" w:semiHidden="1" w:unhideWhenUsed="1"/>
+    <w:lsdException w:name="Note Heading" w:semiHidden="1" w:unhideWhenUsed="1"/>
+    <w:lsdException w:name="Body Text 2" w:semiHidden="1" w:unhideWhenUsed="1"/>
+    <w:lsdException w:name="Body Text 3" w:semiHidden="1" w:unhideWhenUsed="1"/>
+    <w:lsdException w:name="Body Text Indent 2" w:semiHidden="1" w:unhideWhenUsed="1"/>
+    <w:lsdException w:name="Body Text Indent 3" w:semiHidden="1" w:unhideWhenUsed="1"/>
+    <w:lsdException w:name="Block Text" w:semiHidden="1" w:unhideWhenUsed="1"/>
+    <w:lsdException w:name="Hyperlink" w:semiHidden="1" w:unhideWhenUsed="1"/>
+    <w:lsdException w:name="FollowedHyperlink" w:semiHidden="1" w:unhideWhenUsed="1"/>
+    <w:lsdException w:name="Strong" w:uiPriority="22" w:qFormat="1"/>
+    <w:lsdException w:name="Emphasis" w:uiPriority="20" w:qFormat="1"/>
+    <w:lsdException w:name="Document Map" w:semiHidden="1" w:unhideWhenUsed="1"/>
+    <w:lsdException w:name="Plain Text" w:semiHidden="1" w:unhideWhenUsed="1"/>
+    <w:lsdException w:name="E-mail Signature" w:semiHidden="1" w:unhideWhenUsed="1"/>
+    <w:lsdException w:name="HTML Top of Form" w:semiHidden="1" w:unhideWhenUsed="1"/>
+    <w:lsdException w:name="HTML Bottom of Form" w:semiHidden="1" w:unhideWhenUsed="1"/>
+    <w:lsdException w:name="Normal (Web)" w:semiHidden="1" w:unhideWhenUsed="1"/>
+    <w:lsdException w:name="HTML Acronym" w:semiHidden="1" w:unhideWhenUsed="1"/>
+    <w:lsdException w:name="HTML Address" w:semiHidden="1" w:unhideWhenUsed="1"/>
+    <w:lsdException w:name="HTML Cite" w:semiHidden="1" w:unhideWhenUsed="1"/>
+    <w:lsdException w:name="HTML Code" w:semiHidden="1" w:unhideWhenUsed="1"/>
+    <w:lsdException w:name="HTML Definition" w:semiHidden="1" w:unhideWhenUsed="1"/>
+    <w:lsdException w:name="HTML Keyboard" w:semiHidden="1" w:unhideWhenUsed="1"/>
+    <w:lsdException w:name="HTML Preformatted" w:semiHidden="1" w:unhideWhenUsed="1"/>
+    <w:lsdException w:name="HTML Sample" w:semiHidden="1" w:unhideWhenUsed="1"/>
+    <w:lsdException w:name="HTML Typewriter" w:semiHidden="1" w:unhideWhenUsed="1"/>
+    <w:lsdException w:name="HTML Variable" w:semiHidden="1" w:unhideWhenUsed="1"/>
+    <w:lsdException w:name="Normal Table" w:semiHidden="1" w:unhideWhenUsed="1"/>
+    <w:lsdException w:name="annotation subject" w:semiHidden="1" w:unhideWhenUsed="1"/>
+    <w:lsdException w:name="No List" w:semiHidden="1" w:unhideWhenUsed="1"/>
+    <w:lsdException w:name="Outline List 1" w:semiHidden="1" w:unhideWhenUsed="1"/>
+    <w:lsdException w:name="Outline List 2" w:semiHidden="1" w:unhideWhenUsed="1"/>
+    <w:lsdException w:name="Outline List 3" w:semiHidden="1" w:unhideWhenUsed="1"/>
+    <w:lsdException w:name="Table Simple 1" w:semiHidden="1" w:unhideWhenUsed="1"/>
+    <w:lsdException w:name="Table Simple 2" w:semiHidden="1" w:unhideWhenUsed="1"/>
+    <w:lsdException w:name="Table Simple 3" w:semiHidden="1" w:unhideWhenUsed="1"/>
+    <w:lsdException w:name="Table Classic 1" w:semiHidden="1" w:unhideWhenUsed="1"/>
+    <w:lsdException w:name="Table Classic 2" w:semiHidden="1" w:unhideWhenUsed="1"/>
+    <w:lsdException w:name="Table Classic 3" w:semiHidden="1" w:unhideWhenUsed="1"/>
+    <w:lsdException w:name="Table Classic 4" w:semiHidden="1" w:unhideWhenUsed="1"/>
+    <w:lsdException w:name="Table Colorful 1" w:semiHidden="1" w:unhideWhenUsed="1"/>
+    <w:lsdException w:name="Table Colorful 2" w:semiHidden="1" w:unhideWhenUsed="1"/>
+    <w:lsdException w:name="Table Colorful 3" w:semiHidden="1" w:unhideWhenUsed="1"/>
+    <w:lsdException w:name="Table Columns 1" w:semiHidden="1" w:unhideWhenUsed="1"/>
+    <w:lsdException w:name="Table Columns 2" w:semiHidden="1" w:unhideWhenUsed="1"/>
+    <w:lsdException w:name="Table Columns 3" w:semiHidden="1" w:unhideWhenUsed="1"/>
+    <w:lsdException w:name="Table Columns 4" w:semiHidden="1" w:unhideWhenUsed="1"/>
+    <w:lsdException w:name="Table Columns 5" w:semiHidden="1" w:unhideWhenUsed="1"/>
+    <w:lsdException w:name="Table Grid 1" w:semiHidden="1" w:unhideWhenUsed="1"/>
+    <w:lsdException w:name="Table Grid 2" w:semiHidden="1" w:unhideWhenUsed="1"/>
+    <w:lsdException w:name="Table Grid 3" w:semiHidden="1" w:unhideWhenUsed="1"/>
+    <w:lsdException w:name="Table Grid 4" w:semiHidden="1" w:unhideWhenUsed="1"/>
+    <w:lsdException w:name="Table Grid 5" w:semiHidden="1" w:unhideWhenUsed="1"/>
+    <w:lsdException w:name="Table Grid 6" w:semiHidden="1" w:unhideWhenUsed="1"/>
+    <w:lsdException w:name="Table Grid 7" w:semiHidden="1" w:unhideWhenUsed="1"/>
+    <w:lsdException w:name="Table Grid 8" w:semiHidden="1" w:unhideWhenUsed="1"/>
+    <w:lsdException w:name="Table List 1" w:semiHidden="1" w:unhideWhenUsed="1"/>
+    <w:lsdException w:name="Table List 2" w:semiHidden="1" w:unhideWhenUsed="1"/>
+    <w:lsdException w:name="Table List 3" w:semiHidden="1" w:unhideWhenUsed="1"/>
+    <w:lsdException w:name="Table List 4" w:semiHidden="1" w:unhideWhenUsed="1"/>
+    <w:lsdException w:name="Table List 5" w:semiHidden="1" w:unhideWhenUsed="1"/>
+    <w:lsdException w:name="Table List 6" w:semiHidden="1" w:unhideWhenUsed="1"/>
+    <w:lsdException w:name="Table List 7" w:semiHidden="1" w:unhideWhenUsed="1"/>
+    <w:lsdException w:name="Table List 8" w:semiHidden="1" w:unhideWhenUsed="1"/>
+    <w:lsdException w:name="Table 3D effects 1" w:semiHidden="1" w:unhideWhenUsed="1"/>
+    <w:lsdException w:name="Table 3D effects 2" w:semiHidden="1" w:unhideWhenUsed="1"/>
+    <w:lsdException w:name="Table 3D effects 3" w:semiHidden="1" w:unhideWhenUsed="1"/>
+    <w:lsdException w:name="Table Contemporary" w:semiHidden="1" w:unhideWhenUsed="1"/>
+    <w:lsdException w:name="Table Elegant" w:semiHidden="1" w:unhideWhenUsed="1"/>
+    <w:lsdException w:name="Table Professional" w:semiHidden="1" w:unhideWhenUsed="1"/>
+    <w:lsdException w:name="Table Subtle 1" w:semiHidden="1" w:unhideWhenUsed="1"/>
+    <w:lsdException w:name="Table Subtle 2" w:semiHidden="1" w:unhideWhenUsed="1"/>
+    <w:lsdException w:name="Table Web 1" w:semiHidden="1" w:unhideWhenUsed="1"/>
+    <w:lsdException w:name="Table Web 2" w:semiHidden="1" w:unhideWhenUsed="1"/>
+    <w:lsdException w:name="Table Web 3" w:semiHidden="1" w:unhideWhenUsed="1"/>
+    <w:lsdException w:name="Balloon Text" w:semiHidden="1" w:unhideWhenUsed="1"/>
+    <w:lsdException w:name="Table Grid" w:uiPriority="59"/>
+    <w:lsdException w:name="Table Theme" w:semiHidden="1" w:unhideWhenUsed="1"/>
+    <w:lsdException w:name="Placeholder Text" w:semiHidden="1"/>
+    <w:lsdException w:name="No Spacing" w:uiPriority="1" w:qFormat="1"/>
+    <w:lsdException w:name="Light Shading" w:uiPriority="60"/>
+    <w:lsdException w:name="Light List" w:uiPriority="61"/>
+    <w:lsdException w:name="Light Grid" w:uiPriority="62"/>
+    <w:lsdException w:name="Medium Shading 1" w:uiPriority="63"/>
+    <w:lsdException w:name="Medium Shading 2" w:uiPriority="64"/>
+    <w:lsdException w:name="Medium List 1" w:uiPriority="65"/>
+    <w:lsdException w:name="Medium List 2" w:uiPriority="66"/>
+    <w:lsdException w:name="Medium Grid 1" w:uiPriority="67"/>
+    <w:lsdException w:name="Medium Grid 2" w:uiPriority="68"/>
+    <w:lsdException w:name="Medium Grid 3" w:uiPriority="69"/>
+    <w:lsdException w:name="Dark List" w:uiPriority="70"/>
+    <w:lsdException w:name="Colorful Shading" w:uiPriority="71"/>
+    <w:lsdException w:name="Colorful List" w:uiPriority="72"/>
+    <w:lsdException w:name="Colorful Grid" w:uiPriority="73"/>
+    <w:lsdException w:name="Light Shading Accent 1" w:uiPriority="60"/>
+    <w:lsdException w:name="Light List Accent 1" w:uiPriority="61"/>
+    <w:lsdException w:name="Light Grid Accent 1" w:uiPriority="62"/>
+    <w:lsdException w:name="Medium Shading 1 Accent 1" w:uiPriority="63"/>
+    <w:lsdException w:name="Medium Shading 2 Accent 1" w:uiPriority="64"/>
+    <w:lsdException w:name="Medium List 1 Accent 1" w:uiPriority="65"/>
+    <w:lsdException w:name="Revision" w:semiHidden="1"/>
+    <w:lsdException w:name="List Paragraph" w:uiPriority="34" w:qFormat="1"/>
+    <w:lsdException w:name="Quote" w:uiPriority="29" w:qFormat="1"/>
+    <w:lsdException w:name="Intense Quote" w:uiPriority="30" w:qFormat="1"/>
+    <w:lsdException w:name="Medium List 2 Accent 1" w:uiPriority="66"/>
+    <w:lsdException w:name="Medium Grid 1 Accent 1" w:uiPriority="67"/>
+    <w:lsdException w:name="Medium Grid 2 Accent 1" w:uiPriority="68"/>
+    <w:lsdException w:name="Medium Grid 3 Accent 1" w:uiPriority="69"/>
+    <w:lsdException w:name="Dark List Accent 1" w:uiPriority="70"/>
+    <w:lsdException w:name="Colorful Shading Accent 1" w:uiPriority="71"/>
+    <w:lsdException w:name="Colorful List Accent 1" w:uiPriority="72"/>
+    <w:lsdException w:name="Colorful Grid Accent 1" w:uiPriority="73"/>
+    <w:lsdException w:name="Light Shading Accent 2" w:uiPriority="60"/>
+    <w:lsdException w:name="Light List Accent 2" w:uiPriority="61"/>
+    <w:lsdException w:name="Light Grid Accent 2" w:uiPriority="62"/>
+    <w:lsdException w:name="Medium Shading 1 Accent 2" w:uiPriority="63"/>
+    <w:lsdException w:name="Medium Shading 2 Accent 2" w:uiPriority="64"/>
+    <w:lsdException w:name="Medium List 1 Accent 2" w:uiPriority="65"/>
+    <w:lsdException w:name="Medium List 2 Accent 2" w:uiPriority="66"/>
+    <w:lsdException w:name="Medium Grid 1 Accent 2" w:uiPriority="67"/>
+    <w:lsdException w:name="Medium Grid 2 Accent 2" w:uiPriority="68"/>
+    <w:lsdException w:name="Medium Grid 3 Accent 2" w:uiPriority="69"/>
+    <w:lsdException w:name="Dark List Accent 2" w:uiPriority="70"/>
+    <w:lsdException w:name="Colorful Shading Accent 2" w:uiPriority="71"/>
+    <w:lsdException w:name="Colorful List Accent 2" w:uiPriority="72"/>
+    <w:lsdException w:name="Colorful Grid Accent 2" w:uiPriority="73"/>
+    <w:lsdException w:name="Light Shading Accent 3" w:uiPriority="60"/>
+    <w:lsdException w:name="Light List Accent 3" w:uiPriority="61"/>
+    <w:lsdException w:name="Light Grid Accent 3" w:uiPriority="62"/>
+    <w:lsdException w:name="Medium Shading 1 Accent 3" w:uiPriority="63"/>
+    <w:lsdException w:name="Medium Shading 2 Accent 3" w:uiPriority="64"/>
+    <w:lsdException w:name="Medium List 1 Accent 3" w:uiPriority="65"/>
+    <w:lsdException w:name="Medium List 2 Accent 3" w:uiPriority="66"/>
+    <w:lsdException w:name="Medium Grid 1 Accent 3" w:uiPriority="67"/>
+    <w:lsdException w:name="Medium Grid 2 Accent 3" w:uiPriority="68"/>
+    <w:lsdException w:name="Medium Grid 3 Accent 3" w:uiPriority="69"/>
+    <w:lsdException w:name="Dark List Accent 3" w:uiPriority="70"/>
+    <w:lsdException w:name="Colorful Shading Accent 3" w:uiPriority="71"/>
+    <w:lsdException w:name="Colorful List Accent 3" w:uiPriority="72"/>
+    <w:lsdException w:name="Colorful Grid Accent 3" w:uiPriority="73"/>
+    <w:lsdException w:name="Light Shading Accent 4" w:uiPriority="60"/>
+    <w:lsdException w:name="Light List Accent 4" w:uiPriority="61"/>
+    <w:lsdException w:name="Light Grid Accent 4" w:uiPriority="62"/>
+    <w:lsdException w:name="Medium Shading 1 Accent 4" w:uiPriority="63"/>
+    <w:lsdException w:name="Medium Shading 2 Accent 4" w:uiPriority="64"/>
+    <w:lsdException w:name="Medium List 1 Accent 4" w:uiPriority="65"/>
+    <w:lsdException w:name="Medium List 2 Accent 4" w:uiPriority="66"/>
+    <w:lsdException w:name="Medium Grid 1 Accent 4" w:uiPriority="67"/>
+    <w:lsdException w:name="Medium Grid 2 Accent 4" w:uiPriority="68"/>
+    <w:lsdException w:name="Medium Grid 3 Accent 4" w:uiPriority="69"/>
+    <w:lsdException w:name="Dark List Accent 4" w:uiPriority="70"/>
+    <w:lsdException w:name="Colorful Shading Accent 4" w:uiPriority="71"/>
+    <w:lsdException w:name="Colorful List Accent 4" w:uiPriority="72"/>
+    <w:lsdException w:name="Colorful Grid Accent 4" w:uiPriority="73"/>
+    <w:lsdException w:name="Light Shading Accent 5" w:uiPriority="60"/>
+    <w:lsdException w:name="Light List Accent 5" w:uiPriority="61"/>
+    <w:lsdException w:name="Light Grid Accent 5" w:uiPriority="62"/>
+    <w:lsdException w:name="Medium Shading 1 Accent 5" w:uiPriority="63"/>
+    <w:lsdException w:name="Medium Shading 2 Accent 5" w:uiPriority="64"/>
+    <w:lsdException w:name="Medium List 1 Accent 5" w:uiPriority="65"/>
+    <w:lsdException w:name="Medium List 2 Accent 5" w:uiPriority="66"/>
+    <w:lsdException w:name="Medium Grid 1 Accent 5" w:uiPriority="67"/>
+    <w:lsdException w:name="Medium Grid 2 Accent 5" w:uiPriority="68"/>
+    <w:lsdException w:name="Medium Grid 3 Accent 5" w:uiPriority="69"/>
+    <w:lsdException w:name="Dark List Accent 5" w:uiPriority="70"/>
+    <w:lsdException w:name="Colorful Shading Accent 5" w:uiPriority="71"/>
+    <w:lsdException w:name="Colorful List Accent 5" w:uiPriority="72"/>
+    <w:lsdException w:name="Colorful Grid Accent 5" w:uiPriority="73"/>
+    <w:lsdException w:name="Light Shading Accent 6" w:uiPriority="60"/>
+    <w:lsdException w:name="Light List Accent 6" w:uiPriority="61"/>
+    <w:lsdException w:name="Light Grid Accent 6" w:uiPriority="62"/>
+    <w:lsdException w:name="Medium Shading 1 Accent 6" w:uiPriority="63"/>
+    <w:lsdException w:name="Medium Shading 2 Accent 6" w:uiPriority="64"/>
+    <w:lsdException w:name="Medium List 1 Accent 6" w:uiPriority="65"/>
+    <w:lsdException w:name="Medium List 2 Accent 6" w:uiPriority="66"/>
+    <w:lsdException w:name="Medium Grid 1 Accent 6" w:uiPriority="67"/>
+    <w:lsdException w:name="Medium Grid 2 Accent 6" w:uiPriority="68"/>
+    <w:lsdException w:name="Medium Grid 3 Accent 6" w:uiPriority="69"/>
+    <w:lsdException w:name="Dark List Accent 6" w:uiPriority="70"/>
+    <w:lsdException w:name="Colorful Shading Accent 6" w:uiPriority="71"/>
+    <w:lsdException w:name="Colorful List Accent 6" w:uiPriority="72"/>
+    <w:lsdException w:name="Colorful Grid Accent 6" w:uiPriority="73"/>
+    <w:lsdException w:name="Subtle Emphasis" w:uiPriority="19" w:qFormat="1"/>
+    <w:lsdException w:name="Intense Emphasis" w:uiPriority="21" w:qFormat="1"/>
+    <w:lsdException w:name="Subtle Reference" w:uiPriority="31" w:qFormat="1"/>
+    <w:lsdException w:name="Intense Reference" w:uiPriority="32" w:qFormat="1"/>
+    <w:lsdException w:name="Book Title" w:uiPriority="33" w:qFormat="1"/>
+    <w:lsdException w:name="Bibliography" w:semiHidden="1" w:uiPriority="37" w:unhideWhenUsed="1"/>
+    <w:lsdException w:name="TOC Heading" w:semiHidden="1" w:uiPriority="39" w:unhideWhenUsed="1" w:qFormat="1"/>
+    <w:lsdException w:name="Plain Table 1" w:uiPriority="41"/>
+    <w:lsdException w:name="Plain Table 2" w:uiPriority="42"/>
+    <w:lsdException w:name="Plain Table 3" w:uiPriority="43"/>
+    <w:lsdException w:name="Plain Table 4" w:uiPriority="44"/>
+    <w:lsdException w:name="Plain Table 5" w:uiPriority="45"/>
+    <w:lsdException w:name="Grid Table Light" w:uiPriority="40"/>
+    <w:lsdException w:name="Grid Table 1 Light" w:uiPriority="46"/>
+    <w:lsdException w:name="Grid Table 2" w:uiPriority="47"/>
+    <w:lsdException w:name="Grid Table 3" w:uiPriority="48"/>
+    <w:lsdException w:name="Grid Table 4" w:uiPriority="49"/>
+    <w:lsdException w:name="Grid Table 5 Dark" w:uiPriority="50"/>
+    <w:lsdException w:name="Grid Table 6 Colorful" w:uiPriority="51"/>
+    <w:lsdException w:name="Grid Table 7 Colorful" w:uiPriority="52"/>
+    <w:lsdException w:name="Grid Table 1 Light Accent 1" w:uiPriority="46"/>
+    <w:lsdException w:name="Grid Table 2 Accent 1" w:uiPriority="47"/>
+    <w:lsdException w:name="Grid Table 3 Accent 1" w:uiPriority="48"/>
+    <w:lsdException w:name="Grid Table 4 Accent 1" w:uiPriority="49"/>
+    <w:lsdException w:name="Grid Table 5 Dark Accent 1" w:uiPriority="50"/>
+    <w:lsdException w:name="Grid Table 6 Colorful Accent 1" w:uiPriority="51"/>
+    <w:lsdException w:name="Grid Table 7 Colorful Accent 1" w:uiPriority="52"/>
+    <w:lsdException w:name="Grid Table 1 Light Accent 2" w:uiPriority="46"/>
+    <w:lsdException w:name="Grid Table 2 Accent 2" w:uiPriority="47"/>
+    <w:lsdException w:name="Grid Table 3 Accent 2" w:uiPriority="48"/>
+    <w:lsdException w:name="Grid Table 4 Accent 2" w:uiPriority="49"/>
+    <w:lsdException w:name="Grid Table 5 Dark Accent 2" w:uiPriority="50"/>
+    <w:lsdException w:name="Grid Table 6 Colorful Accent 2" w:uiPriority="51"/>
+    <w:lsdException w:name="Grid Table 7 Colorful Accent 2" w:uiPriority="52"/>
+    <w:lsdException w:name="Grid Table 1 Light Accent 3" w:uiPriority="46"/>
+    <w:lsdException w:name="Grid Table 2 Accent 3" w:uiPriority="47"/>
+    <w:lsdException w:name="Grid Table 3 Accent 3" w:uiPriority="48"/>
+    <w:lsdException w:name="Grid Table 4 Accent 3" w:uiPriority="49"/>
+    <w:lsdException w:name="Grid Table 5 Dark Accent 3" w:uiPriority="50"/>
+    <w:lsdException w:name="Grid Table 6 Colorful Accent 3" w:uiPriority="51"/>
+    <w:lsdException w:name="Grid Table 7 Colorful Accent 3" w:uiPriority="52"/>
+    <w:lsdException w:name="Grid Table 1 Light Accent 4" w:uiPriority="46"/>
+    <w:lsdException w:name="Grid Table 2 Accent 4" w:uiPriority="47"/>
+    <w:lsdException w:name="Grid Table 3 Accent 4" w:uiPriority="48"/>
+    <w:lsdException w:name="Grid Table 4 Accent 4" w:uiPriority="49"/>
+    <w:lsdException w:name="Grid Table 5 Dark Accent 4" w:uiPriority="50"/>
+    <w:lsdException w:name="Grid Table 6 Colorful Accent 4" w:uiPriority="51"/>
+    <w:lsdException w:name="Grid Table 7 Colorful Accent 4" w:uiPriority="52"/>
+    <w:lsdException w:name="Grid Table 1 Light Accent 5" w:uiPriority="46"/>
+    <w:lsdException w:name="Grid Table 2 Accent 5" w:uiPriority="47"/>
+    <w:lsdException w:name="Grid Table 3 Accent 5" w:uiPriority="48"/>
+    <w:lsdException w:name="Grid Table 4 Accent 5" w:uiPriority="49"/>
+    <w:lsdException w:name="Grid Table 5 Dark Accent 5" w:uiPriority="50"/>
+    <w:lsdException w:name="Grid Table 6 Colorful Accent 5" w:uiPriority="51"/>
+    <w:lsdException w:name="Grid Table 7 Colorful Accent 5" w:uiPriority="52"/>
+    <w:lsdException w:name="Grid Table 1 Light Accent 6" w:uiPriority="46"/>
+    <w:lsdException w:name="Grid Table 2 Accent 6" w:uiPriority="47"/>
+    <w:lsdException w:name="Grid Table 3 Accent 6" w:uiPriority="48"/>
+    <w:lsdException w:name="Grid Table 4 Accent 6" w:uiPriority="49"/>
+    <w:lsdException w:name="Grid Table 5 Dark Accent 6" w:uiPriority="50"/>
+    <w:lsdException w:name="Grid Table 6 Colorful Accent 6" w:uiPriority="51"/>
+    <w:lsdException w:name="Grid Table 7 Colorful Accent 6" w:uiPriority="52"/>
+    <w:lsdException w:name="List Table 1 Light" w:uiPriority="46"/>
+    <w:lsdException w:name="List Table 2" w:uiPriority="47"/>
+    <w:lsdException w:name="List Table 3" w:uiPriority="48"/>
+    <w:lsdException w:name="List Table 4" w:uiPriority="49"/>
+    <w:lsdException w:name="List Table 5 Dark" w:uiPriority="50"/>
+    <w:lsdException w:name="List Table 6 Colorful" w:uiPriority="51"/>
+    <w:lsdException w:name="List Table 7 Colorful" w:uiPriority="52"/>
+    <w:lsdException w:name="List Table 1 Light Accent 1" w:uiPriority="46"/>
+    <w:lsdException w:name="List Table 2 Accent 1" w:uiPriority="47"/>
+    <w:lsdException w:name="List Table 3 Accent 1" w:uiPriority="48"/>
+    <w:lsdException w:name="List Table 4 Accent 1" w:uiPriority="49"/>
+    <w:lsdException w:name="List Table 5 Dark Accent 1" w:uiPriority="50"/>
+    <w:lsdException w:name="List Table 6 Colorful Accent 1" w:uiPriority="51"/>
+    <w:lsdException w:name="List Table 7 Colorful Accent 1" w:uiPriority="52"/>
+    <w:lsdException w:name="List Table 1 Light Accent 2" w:uiPriority="46"/>
+    <w:lsdException w:name="List Table 2 Accent 2" w:uiPriority="47"/>
+    <w:lsdException w:name="List Table 3 Accent 2" w:uiPriority="48"/>
+    <w:lsdException w:name="List Table 4 Accent 2" w:uiPriority="49"/>
+    <w:lsdException w:name="List Table 5 Dark Accent 2" w:uiPriority="50"/>
+    <w:lsdException w:name="List Table 6 Colorful Accent 2" w:uiPriority="51"/>
+    <w:lsdException w:name="List Table 7 Colorful Accent 2" w:uiPriority="52"/>
+    <w:lsdException w:name="List Table 1 Light Accent 3" w:uiPriority="46"/>
+    <w:lsdException w:name="List Table 2 Accent 3" w:uiPriority="47"/>
+    <w:lsdException w:name="List Table 3 Accent 3" w:uiPriority="48"/>
+    <w:lsdException w:name="List Table 4 Accent 3" w:uiPriority="49"/>
+    <w:lsdException w:name="List Table 5 Dark Accent 3" w:uiPriority="50"/>
+    <w:lsdException w:name="List Table 6 Colorful Accent 3" w:uiPriority="51"/>
+    <w:lsdException w:name="List Table 7 Colorful Accent 3" w:uiPriority="52"/>
+    <w:lsdException w:name="List Table 1 Light Accent 4" w:uiPriority="46"/>
+    <w:lsdException w:name="List Table 2 Accent 4" w:uiPriority="47"/>
+    <w:lsdException w:name="List Table 3 Accent 4" w:uiPriority="48"/>
+    <w:lsdException w:name="List Table 4 Accent 4" w:uiPriority="49"/>
+    <w:lsdException w:name="List Table 5 Dark Accent 4" w:uiPriority="50"/>
+    <w:lsdException w:name="List Table 6 Colorful Accent 4" w:uiPriority="51"/>
+    <w:lsdException w:name="List Table 7 Colorful Accent 4" w:uiPriority="52"/>
+    <w:lsdException w:name="List Table 1 Light Accent 5" w:uiPriority="46"/>
+    <w:lsdException w:name="List Table 2 Accent 5" w:uiPriority="47"/>
+    <w:lsdException w:name="List Table 3 Accent 5" w:uiPriority="48"/>
+    <w:lsdException w:name="List Table 4 Accent 5" w:uiPriority="49"/>
+    <w:lsdException w:name="List Table 5 Dark Accent 5" w:uiPriority="50"/>
+    <w:lsdException w:name="List Table 6 Colorful Accent 5" w:uiPriority="51"/>
+    <w:lsdException w:name="List Table 7 Colorful Accent 5" w:uiPriority="52"/>
+    <w:lsdException w:name="List Table 1 Light Accent 6" w:uiPriority="46"/>
+    <w:lsdException w:name="List Table 2 Accent 6" w:uiPriority="47"/>
+    <w:lsdException w:name="List Table 3 Accent 6" w:uiPriority="48"/>
+    <w:lsdException w:name="List Table 4 Accent 6" w:uiPriority="49"/>
+    <w:lsdException w:name="List Table 5 Dark Accent 6" w:uiPriority="50"/>
+    <w:lsdException w:name="List Table 6 Colorful Accent 6" w:uiPriority="51"/>
+    <w:lsdException w:name="List Table 7 Colorful Accent 6" w:uiPriority="52"/>
+    <w:lsdException w:name="Mention" w:semiHidden="1" w:unhideWhenUsed="1"/>
   </w:latentStyles>
   <w:style w:type="paragraph" w:default="1" w:styleId="Normal">
     <w:name w:val="Normal"/>
@@ -15377,7 +15557,6 @@
     <w:uiPriority w:val="99"/>
     <w:semiHidden/>
     <w:unhideWhenUsed/>
-    <w:qFormat/>
     <w:tblPr>
       <w:tblInd w:w="0" w:type="dxa"/>
       <w:tblCellMar>
@@ -15666,7 +15845,6 @@
       <w:spacing w:line="240" w:lineRule="auto"/>
     </w:pPr>
     <w:tblPr>
-      <w:tblInd w:w="0" w:type="dxa"/>
       <w:tblBorders>
         <w:top w:val="single" w:sz="4" w:space="0" w:color="auto"/>
         <w:left w:val="single" w:sz="4" w:space="0" w:color="auto"/>
@@ -15675,12 +15853,6 @@
         <w:insideH w:val="single" w:sz="4" w:space="0" w:color="auto"/>
         <w:insideV w:val="single" w:sz="4" w:space="0" w:color="auto"/>
       </w:tblBorders>
-      <w:tblCellMar>
-        <w:top w:w="0" w:type="dxa"/>
-        <w:left w:w="108" w:type="dxa"/>
-        <w:bottom w:w="0" w:type="dxa"/>
-        <w:right w:w="108" w:type="dxa"/>
-      </w:tblCellMar>
     </w:tblPr>
   </w:style>
   <w:style w:type="paragraph" w:styleId="TM3">
@@ -16024,7 +16196,7 @@
 </file>
 
 <file path=customXml/itemProps2.xml><?xml version="1.0" encoding="utf-8"?>
-<ds:datastoreItem xmlns:ds="http://schemas.openxmlformats.org/officeDocument/2006/customXml" ds:itemID="{0C20F744-75AA-4963-A1A2-E6AAB459BEF7}">
+<ds:datastoreItem xmlns:ds="http://schemas.openxmlformats.org/officeDocument/2006/customXml" ds:itemID="{7BCE65E9-8B5F-4D99-8A47-35475ADA0F70}">
   <ds:schemaRefs>
     <ds:schemaRef ds:uri="http://schemas.openxmlformats.org/officeDocument/2006/bibliography"/>
   </ds:schemaRefs>

</xml_diff>

<commit_message>
Fixed typo in conclusion
</commit_message>
<xml_diff>
--- a/Rapport.docx
+++ b/Rapport.docx
@@ -1,6 +1,6 @@
 
 <file path=word/document.xml><?xml version="1.0" encoding="utf-8"?>
-<w:document xmlns:wpc="http://schemas.microsoft.com/office/word/2010/wordprocessingCanvas" xmlns:cx="http://schemas.microsoft.com/office/drawing/2014/chartex" xmlns:cx1="http://schemas.microsoft.com/office/drawing/2015/9/8/chartex" xmlns:cx2="http://schemas.microsoft.com/office/drawing/2015/10/21/chartex" xmlns:mc="http://schemas.openxmlformats.org/markup-compatibility/2006" xmlns:o="urn:schemas-microsoft-com:office:office" xmlns:r="http://schemas.openxmlformats.org/officeDocument/2006/relationships" xmlns:m="http://schemas.openxmlformats.org/officeDocument/2006/math" xmlns:v="urn:schemas-microsoft-com:vml" xmlns:wp14="http://schemas.microsoft.com/office/word/2010/wordprocessingDrawing" xmlns:wp="http://schemas.openxmlformats.org/drawingml/2006/wordprocessingDrawing" xmlns:w10="urn:schemas-microsoft-com:office:word" xmlns:w="http://schemas.openxmlformats.org/wordprocessingml/2006/main" xmlns:w14="http://schemas.microsoft.com/office/word/2010/wordml" xmlns:w15="http://schemas.microsoft.com/office/word/2012/wordml" xmlns:w16se="http://schemas.microsoft.com/office/word/2015/wordml/symex" xmlns:wpg="http://schemas.microsoft.com/office/word/2010/wordprocessingGroup" xmlns:wpi="http://schemas.microsoft.com/office/word/2010/wordprocessingInk" xmlns:wne="http://schemas.microsoft.com/office/word/2006/wordml" xmlns:wps="http://schemas.microsoft.com/office/word/2010/wordprocessingShape" mc:Ignorable="w14 w15 w16se wp14">
+<w:document xmlns:ve="http://schemas.openxmlformats.org/markup-compatibility/2006" xmlns:o="urn:schemas-microsoft-com:office:office" xmlns:r="http://schemas.openxmlformats.org/officeDocument/2006/relationships" xmlns:m="http://schemas.openxmlformats.org/officeDocument/2006/math" xmlns:v="urn:schemas-microsoft-com:vml" xmlns:wp="http://schemas.openxmlformats.org/drawingml/2006/wordprocessingDrawing" xmlns:w10="urn:schemas-microsoft-com:office:word" xmlns:w="http://schemas.openxmlformats.org/wordprocessingml/2006/main" xmlns:wne="http://schemas.microsoft.com/office/word/2006/wordml">
   <w:body>
     <w:sdt>
       <w:sdtPr>
@@ -33,7 +33,7 @@
           <w:tblPr>
             <w:tblpPr w:leftFromText="187" w:rightFromText="187" w:horzAnchor="margin" w:tblpYSpec="bottom"/>
             <w:tblW w:w="3000" w:type="pct"/>
-            <w:tblLook w:val="04A0" w:firstRow="1" w:lastRow="0" w:firstColumn="1" w:lastColumn="0" w:noHBand="0" w:noVBand="1"/>
+            <w:tblLook w:val="04A0"/>
           </w:tblPr>
           <w:tblGrid>
             <w:gridCol w:w="5573"/>
@@ -54,7 +54,6 @@
                 <w:dataBinding w:prefixMappings="xmlns:ns0='http://schemas.openxmlformats.org/package/2006/metadata/core-properties' xmlns:ns1='http://purl.org/dc/elements/1.1/'" w:xpath="/ns0:coreProperties[1]/ns1:title[1]" w:storeItemID="{6C3C8BC8-F283-45AE-878A-BAB7291924A1}"/>
                 <w:text/>
               </w:sdtPr>
-              <w:sdtEndPr/>
               <w:sdtContent>
                 <w:tc>
                   <w:tcPr>
@@ -99,7 +98,6 @@
                 <w:dataBinding w:prefixMappings="xmlns:ns0='http://schemas.openxmlformats.org/package/2006/metadata/core-properties' xmlns:ns1='http://purl.org/dc/elements/1.1/'" w:xpath="/ns0:coreProperties[1]/ns1:subject[1]" w:storeItemID="{6C3C8BC8-F283-45AE-878A-BAB7291924A1}"/>
                 <w:text/>
               </w:sdtPr>
-              <w:sdtEndPr/>
               <w:sdtContent>
                 <w:tc>
                   <w:tcPr>
@@ -185,7 +183,6 @@
                     <w:dataBinding w:prefixMappings="xmlns:ns0='http://schemas.openxmlformats.org/package/2006/metadata/core-properties' xmlns:ns1='http://purl.org/dc/elements/1.1/'" w:xpath="/ns0:coreProperties[1]/ns1:creator[1]" w:storeItemID="{6C3C8BC8-F283-45AE-878A-BAB7291924A1}"/>
                     <w:text/>
                   </w:sdtPr>
-                  <w:sdtEndPr/>
                   <w:sdtContent>
                     <w:r>
                       <w:rPr>
@@ -193,7 +190,25 @@
                         <w:b/>
                         <w:bCs/>
                       </w:rPr>
-                      <w:t xml:space="preserve">Morvan Lassauzay </w:t>
+                      <w:t xml:space="preserve">Morvan </w:t>
+                    </w:r>
+                    <w:proofErr w:type="spellStart"/>
+                    <w:r>
+                      <w:rPr>
+                        <w:rFonts w:ascii="Times New Roman" w:hAnsi="Times New Roman" w:cs="Times New Roman"/>
+                        <w:b/>
+                        <w:bCs/>
+                      </w:rPr>
+                      <w:t>Lassauzay</w:t>
+                    </w:r>
+                    <w:proofErr w:type="spellEnd"/>
+                    <w:r>
+                      <w:rPr>
+                        <w:rFonts w:ascii="Times New Roman" w:hAnsi="Times New Roman" w:cs="Times New Roman"/>
+                        <w:b/>
+                        <w:bCs/>
+                      </w:rPr>
+                      <w:t xml:space="preserve"> </w:t>
                     </w:r>
                     <w:r>
                       <w:rPr>
@@ -201,8 +216,18 @@
                         <w:b/>
                         <w:bCs/>
                       </w:rPr>
-                      <w:t>- Victor Nea</w:t>
+                      <w:t xml:space="preserve">- Victor </w:t>
                     </w:r>
+                    <w:proofErr w:type="spellStart"/>
+                    <w:r>
+                      <w:rPr>
+                        <w:rFonts w:ascii="Times New Roman" w:hAnsi="Times New Roman" w:cs="Times New Roman"/>
+                        <w:b/>
+                        <w:bCs/>
+                      </w:rPr>
+                      <w:t>Nea</w:t>
+                    </w:r>
+                    <w:proofErr w:type="spellEnd"/>
                   </w:sdtContent>
                 </w:sdt>
               </w:p>
@@ -215,13 +240,23 @@
                     <w:bCs/>
                   </w:rPr>
                 </w:pPr>
+                <w:proofErr w:type="spellStart"/>
                 <w:r>
                   <w:rPr>
                     <w:rFonts w:ascii="Times New Roman" w:hAnsi="Times New Roman" w:cs="Times New Roman"/>
                     <w:b/>
                     <w:bCs/>
                   </w:rPr>
-                  <w:t xml:space="preserve">Encadrants : </w:t>
+                  <w:t>Encadrants</w:t>
+                </w:r>
+                <w:proofErr w:type="spellEnd"/>
+                <w:r>
+                  <w:rPr>
+                    <w:rFonts w:ascii="Times New Roman" w:hAnsi="Times New Roman" w:cs="Times New Roman"/>
+                    <w:b/>
+                    <w:bCs/>
+                  </w:rPr>
+                  <w:t xml:space="preserve"> : </w:t>
                 </w:r>
                 <w:r>
                   <w:rPr>
@@ -243,7 +278,25 @@
                     <w:b/>
                     <w:bCs/>
                   </w:rPr>
-                  <w:t>thieu Dien -</w:t>
+                  <w:t xml:space="preserve">thieu </w:t>
+                </w:r>
+                <w:proofErr w:type="spellStart"/>
+                <w:r>
+                  <w:rPr>
+                    <w:rFonts w:ascii="Times New Roman" w:hAnsi="Times New Roman" w:cs="Times New Roman"/>
+                    <w:b/>
+                    <w:bCs/>
+                  </w:rPr>
+                  <w:t>Dien</w:t>
+                </w:r>
+                <w:proofErr w:type="spellEnd"/>
+                <w:r>
+                  <w:rPr>
+                    <w:rFonts w:ascii="Times New Roman" w:hAnsi="Times New Roman" w:cs="Times New Roman"/>
+                    <w:b/>
+                    <w:bCs/>
+                  </w:rPr>
+                  <w:t xml:space="preserve"> -</w:t>
                 </w:r>
                 <w:r>
                   <w:rPr>
@@ -251,8 +304,36 @@
                     <w:b/>
                     <w:bCs/>
                   </w:rPr>
-                  <w:t xml:space="preserve"> Marwan Ghanem</w:t>
+                  <w:t xml:space="preserve"> </w:t>
                 </w:r>
+                <w:proofErr w:type="spellStart"/>
+                <w:r>
+                  <w:rPr>
+                    <w:rFonts w:ascii="Times New Roman" w:hAnsi="Times New Roman" w:cs="Times New Roman"/>
+                    <w:b/>
+                    <w:bCs/>
+                  </w:rPr>
+                  <w:t>Marwan</w:t>
+                </w:r>
+                <w:proofErr w:type="spellEnd"/>
+                <w:r>
+                  <w:rPr>
+                    <w:rFonts w:ascii="Times New Roman" w:hAnsi="Times New Roman" w:cs="Times New Roman"/>
+                    <w:b/>
+                    <w:bCs/>
+                  </w:rPr>
+                  <w:t xml:space="preserve"> </w:t>
+                </w:r>
+                <w:proofErr w:type="spellStart"/>
+                <w:r>
+                  <w:rPr>
+                    <w:rFonts w:ascii="Times New Roman" w:hAnsi="Times New Roman" w:cs="Times New Roman"/>
+                    <w:b/>
+                    <w:bCs/>
+                  </w:rPr>
+                  <w:t>Ghanem</w:t>
+                </w:r>
+                <w:proofErr w:type="spellEnd"/>
               </w:p>
               <w:p>
                 <w:pPr>
@@ -284,7 +365,6 @@
                   <w:calendar w:val="gregorian"/>
                 </w:date>
               </w:sdtPr>
-              <w:sdtEndPr/>
               <w:sdtContent>
                 <w:tc>
                   <w:tcPr>
@@ -381,7 +461,7 @@
               <w:lang w:eastAsia="fr-FR"/>
             </w:rPr>
             <w:pict>
-              <v:group id="Group 8" o:spid="_x0000_s1051" style="position:absolute;margin-left:3467.6pt;margin-top:0;width:332.7pt;height:227.25pt;z-index:251658752;mso-position-horizontal:right;mso-position-horizontal-relative:margin;mso-position-vertical:top;mso-position-vertical-relative:page" coordorigin="4136,15" coordsize="6654,4545" o:gfxdata="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" o:allowincell="f">
+              <v:group id="Group 8" o:spid="_x0000_s1051" style="position:absolute;margin-left:3760.3pt;margin-top:0;width:332.7pt;height:227.25pt;z-index:251658752;mso-position-horizontal:right;mso-position-horizontal-relative:margin;mso-position-vertical:top;mso-position-vertical-relative:page" coordorigin="4136,15" coordsize="6654,4545" o:gfxdata="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" o:allowincell="f">
                 <v:shape id="AutoShape 9" o:spid="_x0000_s1052" type="#_x0000_t32" style="position:absolute;left:4136;top:15;width:3058;height:3855;visibility:visible" o:connectortype="straight" o:gfxdata="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" strokecolor="#a7bfde [1620]"/>
                 <v:oval id="Oval 10" o:spid="_x0000_s1053" style="position:absolute;left:6674;top:444;width:4116;height:4116;visibility:visible" o:gfxdata="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" fillcolor="#a7bfde [1620]" stroked="f"/>
                 <v:oval id="Oval 11" o:spid="_x0000_s1054" style="position:absolute;left:6773;top:1058;width:3367;height:3367;visibility:visible" o:gfxdata="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" fillcolor="#d3dfee [820]" stroked="f"/>
@@ -406,7 +486,7 @@
               <w:lang w:eastAsia="fr-FR"/>
             </w:rPr>
             <w:drawing>
-              <wp:anchor distT="0" distB="0" distL="114300" distR="114300" simplePos="0" relativeHeight="251660800" behindDoc="0" locked="0" layoutInCell="1" allowOverlap="1" wp14:anchorId="1A811DE4" wp14:editId="66647E61">
+              <wp:anchor distT="0" distB="0" distL="114300" distR="114300" simplePos="0" relativeHeight="251660800" behindDoc="0" locked="0" layoutInCell="1" allowOverlap="1">
                 <wp:simplePos x="0" y="0"/>
                 <wp:positionH relativeFrom="column">
                   <wp:posOffset>4447732</wp:posOffset>
@@ -432,7 +512,7 @@
                         <a:blip r:embed="rId9" cstate="print">
                           <a:extLst>
                             <a:ext uri="{28A0092B-C50C-407E-A947-70E740481C1C}">
-                              <a14:useLocalDpi xmlns:a14="http://schemas.microsoft.com/office/drawing/2010/main" val="0"/>
+                              <a14:useLocalDpi xmlns:a14="http://schemas.microsoft.com/office/drawing/2010/main" xmlns:wps="http://schemas.microsoft.com/office/word/2010/wordprocessingShape" xmlns:wpi="http://schemas.microsoft.com/office/word/2010/wordprocessingInk" xmlns:wpg="http://schemas.microsoft.com/office/word/2010/wordprocessingGroup" xmlns:w16se="http://schemas.microsoft.com/office/word/2015/wordml/symex" xmlns:w15="http://schemas.microsoft.com/office/word/2012/wordml" xmlns:w14="http://schemas.microsoft.com/office/word/2010/wordml" xmlns:w="http://schemas.openxmlformats.org/wordprocessingml/2006/main" xmlns:w10="urn:schemas-microsoft-com:office:word" xmlns:wp14="http://schemas.microsoft.com/office/word/2010/wordprocessingDrawing" xmlns:v="urn:schemas-microsoft-com:vml" xmlns:o="urn:schemas-microsoft-com:office:office" xmlns:mc="http://schemas.openxmlformats.org/markup-compatibility/2006" xmlns:cx2="http://schemas.microsoft.com/office/drawing/2015/10/21/chartex" xmlns:cx1="http://schemas.microsoft.com/office/drawing/2015/9/8/chartex" xmlns:cx="http://schemas.microsoft.com/office/drawing/2014/chartex" xmlns:wpc="http://schemas.microsoft.com/office/word/2010/wordprocessingCanvas" xmlns="" val="0"/>
                             </a:ext>
                           </a:extLst>
                         </a:blip>
@@ -3214,7 +3294,21 @@
         <w:rPr>
           <w:rFonts w:ascii="Times New Roman" w:hAnsi="Times New Roman" w:cs="Times New Roman"/>
         </w:rPr>
-        <w:t>(Graph Visualization Software) est le logiciel incontournable lorsque l’on parle du format DOT, en effet on peut le qualifier de logiciel officie</w:t>
+        <w:t xml:space="preserve">(Graph </w:t>
+      </w:r>
+      <w:proofErr w:type="spellStart"/>
+      <w:r>
+        <w:rPr>
+          <w:rFonts w:ascii="Times New Roman" w:hAnsi="Times New Roman" w:cs="Times New Roman"/>
+        </w:rPr>
+        <w:t>Visualization</w:t>
+      </w:r>
+      <w:proofErr w:type="spellEnd"/>
+      <w:r>
+        <w:rPr>
+          <w:rFonts w:ascii="Times New Roman" w:hAnsi="Times New Roman" w:cs="Times New Roman"/>
+        </w:rPr>
+        <w:t xml:space="preserve"> Software) est le logiciel incontournable lorsque l’on parle du format DOT, en effet on peut le qualifier de logiciel officie</w:t>
       </w:r>
       <w:r>
         <w:rPr>
@@ -3287,7 +3381,7 @@
           <w:lang w:eastAsia="fr-FR"/>
         </w:rPr>
         <w:drawing>
-          <wp:inline distT="0" distB="0" distL="0" distR="0" wp14:anchorId="4A8779E4" wp14:editId="4A5BF552">
+          <wp:inline distT="0" distB="0" distL="0" distR="0">
             <wp:extent cx="2663825" cy="2035810"/>
             <wp:effectExtent l="19050" t="0" r="3175" b="0"/>
             <wp:docPr id="3" name="Image 1"/>
@@ -3679,7 +3773,7 @@
         </w:rPr>
         <w:lastRenderedPageBreak/>
         <w:drawing>
-          <wp:inline distT="0" distB="0" distL="0" distR="0" wp14:anchorId="44DF2E4B" wp14:editId="40FFD57A">
+          <wp:inline distT="0" distB="0" distL="0" distR="0">
             <wp:extent cx="5724366" cy="3228975"/>
             <wp:effectExtent l="0" t="0" r="0" b="0"/>
             <wp:docPr id="31" name="Image 31"/>
@@ -3697,7 +3791,7 @@
                     <a:blip r:embed="rId13" cstate="print">
                       <a:extLst>
                         <a:ext uri="{28A0092B-C50C-407E-A947-70E740481C1C}">
-                          <a14:useLocalDpi xmlns:a14="http://schemas.microsoft.com/office/drawing/2010/main" val="0"/>
+                          <a14:useLocalDpi xmlns:a14="http://schemas.microsoft.com/office/drawing/2010/main" xmlns:wps="http://schemas.microsoft.com/office/word/2010/wordprocessingShape" xmlns:wpi="http://schemas.microsoft.com/office/word/2010/wordprocessingInk" xmlns:wpg="http://schemas.microsoft.com/office/word/2010/wordprocessingGroup" xmlns:w16se="http://schemas.microsoft.com/office/word/2015/wordml/symex" xmlns:w15="http://schemas.microsoft.com/office/word/2012/wordml" xmlns:w14="http://schemas.microsoft.com/office/word/2010/wordml" xmlns:w="http://schemas.openxmlformats.org/wordprocessingml/2006/main" xmlns:w10="urn:schemas-microsoft-com:office:word" xmlns:wp14="http://schemas.microsoft.com/office/word/2010/wordprocessingDrawing" xmlns:v="urn:schemas-microsoft-com:vml" xmlns:o="urn:schemas-microsoft-com:office:office" xmlns:mc="http://schemas.openxmlformats.org/markup-compatibility/2006" xmlns:cx2="http://schemas.microsoft.com/office/drawing/2015/10/21/chartex" xmlns:cx1="http://schemas.microsoft.com/office/drawing/2015/9/8/chartex" xmlns:cx="http://schemas.microsoft.com/office/drawing/2014/chartex" xmlns:wpc="http://schemas.microsoft.com/office/word/2010/wordprocessingCanvas" xmlns="" val="0"/>
                         </a:ext>
                       </a:extLst>
                     </a:blip>
@@ -3859,13 +3953,55 @@
         <w:rPr>
           <w:rFonts w:ascii="Times New Roman" w:hAnsi="Times New Roman" w:cs="Times New Roman"/>
         </w:rPr>
-        <w:t xml:space="preserve"> à l’installation. On peut retrouver dans cette liste les logiciels dotty, K</w:t>
-      </w:r>
-      <w:r>
-        <w:rPr>
-          <w:rFonts w:ascii="Times New Roman" w:hAnsi="Times New Roman" w:cs="Times New Roman"/>
-        </w:rPr>
-        <w:t>GraphEditor, grappa, graphedit.</w:t>
+        <w:t xml:space="preserve"> à l’installation. On peut retrouver dans cette liste les logiciels </w:t>
+      </w:r>
+      <w:proofErr w:type="spellStart"/>
+      <w:r>
+        <w:rPr>
+          <w:rFonts w:ascii="Times New Roman" w:hAnsi="Times New Roman" w:cs="Times New Roman"/>
+        </w:rPr>
+        <w:t>dotty</w:t>
+      </w:r>
+      <w:proofErr w:type="spellEnd"/>
+      <w:r>
+        <w:rPr>
+          <w:rFonts w:ascii="Times New Roman" w:hAnsi="Times New Roman" w:cs="Times New Roman"/>
+        </w:rPr>
+        <w:t xml:space="preserve">, </w:t>
+      </w:r>
+      <w:proofErr w:type="spellStart"/>
+      <w:r>
+        <w:rPr>
+          <w:rFonts w:ascii="Times New Roman" w:hAnsi="Times New Roman" w:cs="Times New Roman"/>
+        </w:rPr>
+        <w:t>K</w:t>
+      </w:r>
+      <w:r>
+        <w:rPr>
+          <w:rFonts w:ascii="Times New Roman" w:hAnsi="Times New Roman" w:cs="Times New Roman"/>
+        </w:rPr>
+        <w:t>GraphEditor</w:t>
+      </w:r>
+      <w:proofErr w:type="spellEnd"/>
+      <w:r>
+        <w:rPr>
+          <w:rFonts w:ascii="Times New Roman" w:hAnsi="Times New Roman" w:cs="Times New Roman"/>
+        </w:rPr>
+        <w:t xml:space="preserve">, grappa, </w:t>
+      </w:r>
+      <w:proofErr w:type="spellStart"/>
+      <w:r>
+        <w:rPr>
+          <w:rFonts w:ascii="Times New Roman" w:hAnsi="Times New Roman" w:cs="Times New Roman"/>
+        </w:rPr>
+        <w:t>graphedit</w:t>
+      </w:r>
+      <w:proofErr w:type="spellEnd"/>
+      <w:r>
+        <w:rPr>
+          <w:rFonts w:ascii="Times New Roman" w:hAnsi="Times New Roman" w:cs="Times New Roman"/>
+        </w:rPr>
+        <w:t>.</w:t>
       </w:r>
     </w:p>
     <w:p>
@@ -4228,7 +4364,7 @@
           <w:lang w:eastAsia="fr-FR"/>
         </w:rPr>
         <w:drawing>
-          <wp:inline distT="0" distB="0" distL="0" distR="0" wp14:anchorId="31AD882E" wp14:editId="694E24E6">
+          <wp:inline distT="0" distB="0" distL="0" distR="0">
             <wp:extent cx="3065431" cy="2380615"/>
             <wp:effectExtent l="0" t="0" r="1905" b="635"/>
             <wp:docPr id="33" name="Image 33"/>
@@ -4641,7 +4777,21 @@
           <w:rFonts w:ascii="Times New Roman" w:hAnsi="Times New Roman" w:cs="Times New Roman"/>
         </w:rPr>
         <w:tab/>
-        <w:t>graph mon_graphe {</w:t>
+        <w:t xml:space="preserve">graph </w:t>
+      </w:r>
+      <w:proofErr w:type="spellStart"/>
+      <w:r>
+        <w:rPr>
+          <w:rFonts w:ascii="Times New Roman" w:hAnsi="Times New Roman" w:cs="Times New Roman"/>
+        </w:rPr>
+        <w:t>mon_graphe</w:t>
+      </w:r>
+      <w:proofErr w:type="spellEnd"/>
+      <w:r>
+        <w:rPr>
+          <w:rFonts w:ascii="Times New Roman" w:hAnsi="Times New Roman" w:cs="Times New Roman"/>
+        </w:rPr>
+        <w:t xml:space="preserve"> {</w:t>
       </w:r>
     </w:p>
     <w:p>
@@ -4661,7 +4811,21 @@
           <w:rFonts w:ascii="Times New Roman" w:hAnsi="Times New Roman" w:cs="Times New Roman"/>
         </w:rPr>
         <w:tab/>
-        <w:t>A [label = noeudA];</w:t>
+        <w:t>A [label = </w:t>
+      </w:r>
+      <w:proofErr w:type="spellStart"/>
+      <w:r>
+        <w:rPr>
+          <w:rFonts w:ascii="Times New Roman" w:hAnsi="Times New Roman" w:cs="Times New Roman"/>
+        </w:rPr>
+        <w:t>noeudA</w:t>
+      </w:r>
+      <w:proofErr w:type="spellEnd"/>
+      <w:r>
+        <w:rPr>
+          <w:rFonts w:ascii="Times New Roman" w:hAnsi="Times New Roman" w:cs="Times New Roman"/>
+        </w:rPr>
+        <w:t>];</w:t>
       </w:r>
     </w:p>
     <w:p>
@@ -4711,7 +4875,38 @@
           <w:lang w:val="en-US"/>
         </w:rPr>
         <w:tab/>
-        <w:t>subgraph subG {</w:t>
+      </w:r>
+      <w:proofErr w:type="spellStart"/>
+      <w:r>
+        <w:rPr>
+          <w:rFonts w:ascii="Times New Roman" w:hAnsi="Times New Roman" w:cs="Times New Roman"/>
+          <w:lang w:val="en-US"/>
+        </w:rPr>
+        <w:t>subgraph</w:t>
+      </w:r>
+      <w:proofErr w:type="spellEnd"/>
+      <w:r>
+        <w:rPr>
+          <w:rFonts w:ascii="Times New Roman" w:hAnsi="Times New Roman" w:cs="Times New Roman"/>
+          <w:lang w:val="en-US"/>
+        </w:rPr>
+        <w:t xml:space="preserve"> </w:t>
+      </w:r>
+      <w:proofErr w:type="spellStart"/>
+      <w:r>
+        <w:rPr>
+          <w:rFonts w:ascii="Times New Roman" w:hAnsi="Times New Roman" w:cs="Times New Roman"/>
+          <w:lang w:val="en-US"/>
+        </w:rPr>
+        <w:t>subG</w:t>
+      </w:r>
+      <w:proofErr w:type="spellEnd"/>
+      <w:r>
+        <w:rPr>
+          <w:rFonts w:ascii="Times New Roman" w:hAnsi="Times New Roman" w:cs="Times New Roman"/>
+          <w:lang w:val="en-US"/>
+        </w:rPr>
+        <w:t xml:space="preserve"> {</w:t>
       </w:r>
     </w:p>
     <w:p>
@@ -5190,7 +5385,21 @@
         <w:rPr>
           <w:rFonts w:ascii="Times New Roman" w:hAnsi="Times New Roman" w:cs="Times New Roman"/>
         </w:rPr>
-        <w:t>ersion Python de Qt) qui est également une bibliothèque que nous ne connaissions pas. PyQt a été développée avant tout dans le but de créer des interfaces utilisateurs ce qui correspond</w:t>
+        <w:t xml:space="preserve">ersion Python de </w:t>
+      </w:r>
+      <w:proofErr w:type="spellStart"/>
+      <w:r>
+        <w:rPr>
+          <w:rFonts w:ascii="Times New Roman" w:hAnsi="Times New Roman" w:cs="Times New Roman"/>
+        </w:rPr>
+        <w:t>Qt</w:t>
+      </w:r>
+      <w:proofErr w:type="spellEnd"/>
+      <w:r>
+        <w:rPr>
+          <w:rFonts w:ascii="Times New Roman" w:hAnsi="Times New Roman" w:cs="Times New Roman"/>
+        </w:rPr>
+        <w:t>) qui est également une bibliothèque que nous ne connaissions pas. PyQt a été développée avant tout dans le but de créer des interfaces utilisateurs ce qui correspond</w:t>
       </w:r>
       <w:r>
         <w:rPr>
@@ -5608,7 +5817,21 @@
         <w:rPr>
           <w:rFonts w:ascii="Times New Roman" w:hAnsi="Times New Roman" w:cs="Times New Roman"/>
         </w:rPr>
-        <w:t xml:space="preserve"> du modèle. De cette manière chacun d’eux est directement averti par le modèle lorsque ce dernier subit une modification. Pour faire cela le modèle dispose d’une méthode notify() envoyant les informations du nœud ou de l’arête ayant été créé, supprimé ou bien modifié. Nous reviendrons par la suite sur les mécanismes de mise à jour du modèle suite à une </w:t>
+        <w:t xml:space="preserve"> du modèle. De cette manière chacun d’eux est directement averti par le modèle lorsque ce dernier subit une modification. Pour faire cela le modèle dispose d’une méthode </w:t>
+      </w:r>
+      <w:proofErr w:type="spellStart"/>
+      <w:r>
+        <w:rPr>
+          <w:rFonts w:ascii="Times New Roman" w:hAnsi="Times New Roman" w:cs="Times New Roman"/>
+        </w:rPr>
+        <w:t>notify</w:t>
+      </w:r>
+      <w:proofErr w:type="spellEnd"/>
+      <w:r>
+        <w:rPr>
+          <w:rFonts w:ascii="Times New Roman" w:hAnsi="Times New Roman" w:cs="Times New Roman"/>
+        </w:rPr>
+        <w:t xml:space="preserve">() envoyant les informations du nœud ou de l’arête ayant été créé, supprimé ou bien modifié. Nous reviendrons par la suite sur les mécanismes de mise à jour du modèle suite à une </w:t>
       </w:r>
       <w:r>
         <w:rPr>
@@ -5682,7 +5905,7 @@
         </w:rPr>
         <w:lastRenderedPageBreak/>
         <w:drawing>
-          <wp:inline distT="0" distB="0" distL="0" distR="0" wp14:anchorId="75EA83BD" wp14:editId="40CCD0FD">
+          <wp:inline distT="0" distB="0" distL="0" distR="0">
             <wp:extent cx="6076709" cy="7495540"/>
             <wp:effectExtent l="0" t="0" r="0" b="0"/>
             <wp:docPr id="34" name="Image 34"/>
@@ -5700,7 +5923,7 @@
                     <a:blip r:embed="rId15" cstate="print">
                       <a:extLst>
                         <a:ext uri="{28A0092B-C50C-407E-A947-70E740481C1C}">
-                          <a14:useLocalDpi xmlns:a14="http://schemas.microsoft.com/office/drawing/2010/main" val="0"/>
+                          <a14:useLocalDpi xmlns:a14="http://schemas.microsoft.com/office/drawing/2010/main" xmlns:wps="http://schemas.microsoft.com/office/word/2010/wordprocessingShape" xmlns:wpi="http://schemas.microsoft.com/office/word/2010/wordprocessingInk" xmlns:wpg="http://schemas.microsoft.com/office/word/2010/wordprocessingGroup" xmlns:w16se="http://schemas.microsoft.com/office/word/2015/wordml/symex" xmlns:w15="http://schemas.microsoft.com/office/word/2012/wordml" xmlns:w14="http://schemas.microsoft.com/office/word/2010/wordml" xmlns:w="http://schemas.openxmlformats.org/wordprocessingml/2006/main" xmlns:w10="urn:schemas-microsoft-com:office:word" xmlns:wp14="http://schemas.microsoft.com/office/word/2010/wordprocessingDrawing" xmlns:v="urn:schemas-microsoft-com:vml" xmlns:o="urn:schemas-microsoft-com:office:office" xmlns:mc="http://schemas.openxmlformats.org/markup-compatibility/2006" xmlns:cx2="http://schemas.microsoft.com/office/drawing/2015/10/21/chartex" xmlns:cx1="http://schemas.microsoft.com/office/drawing/2015/9/8/chartex" xmlns:cx="http://schemas.microsoft.com/office/drawing/2014/chartex" xmlns:wpc="http://schemas.microsoft.com/office/word/2010/wordprocessingCanvas" xmlns="" val="0"/>
                         </a:ext>
                       </a:extLst>
                     </a:blip>
@@ -6312,7 +6535,7 @@
         </w:rPr>
         <w:lastRenderedPageBreak/>
         <w:drawing>
-          <wp:inline distT="0" distB="0" distL="0" distR="0" wp14:anchorId="0C7A3FF9" wp14:editId="48F4E090">
+          <wp:inline distT="0" distB="0" distL="0" distR="0">
             <wp:extent cx="5760720" cy="3970020"/>
             <wp:effectExtent l="0" t="0" r="0" b="0"/>
             <wp:docPr id="35" name="Image 31"/>
@@ -6448,11 +6671,19 @@
         </w:rPr>
         <w:t xml:space="preserve">« </w:t>
       </w:r>
-      <w:r>
-        <w:rPr>
-          <w:rFonts w:ascii="Times New Roman" w:hAnsi="Times New Roman" w:cs="Times New Roman"/>
-        </w:rPr>
-        <w:t xml:space="preserve">Clear Graph </w:t>
+      <w:proofErr w:type="spellStart"/>
+      <w:r>
+        <w:rPr>
+          <w:rFonts w:ascii="Times New Roman" w:hAnsi="Times New Roman" w:cs="Times New Roman"/>
+        </w:rPr>
+        <w:t>Clear</w:t>
+      </w:r>
+      <w:proofErr w:type="spellEnd"/>
+      <w:r>
+        <w:rPr>
+          <w:rFonts w:ascii="Times New Roman" w:hAnsi="Times New Roman" w:cs="Times New Roman"/>
+        </w:rPr>
+        <w:t xml:space="preserve"> Graph </w:t>
       </w:r>
       <w:r>
         <w:rPr>
@@ -7028,7 +7259,7 @@
       <w:tblPr>
         <w:tblStyle w:val="Grilledutableau"/>
         <w:tblW w:w="0" w:type="auto"/>
-        <w:tblLook w:val="04A0" w:firstRow="1" w:lastRow="0" w:firstColumn="1" w:lastColumn="0" w:noHBand="0" w:noVBand="1"/>
+        <w:tblLook w:val="04A0"/>
       </w:tblPr>
       <w:tblGrid>
         <w:gridCol w:w="4606"/>
@@ -7491,7 +7722,7 @@
           <w:lang w:eastAsia="fr-FR"/>
         </w:rPr>
         <w:drawing>
-          <wp:inline distT="0" distB="0" distL="0" distR="0" wp14:anchorId="7557DB7C" wp14:editId="468C28D2">
+          <wp:inline distT="0" distB="0" distL="0" distR="0">
             <wp:extent cx="2636368" cy="3363511"/>
             <wp:effectExtent l="19050" t="0" r="0" b="0"/>
             <wp:docPr id="36" name="Image 36"/>
@@ -7725,7 +7956,7 @@
           <w:lang w:eastAsia="fr-FR"/>
         </w:rPr>
         <w:drawing>
-          <wp:inline distT="0" distB="0" distL="0" distR="0" wp14:anchorId="0A06D509" wp14:editId="43277E74">
+          <wp:inline distT="0" distB="0" distL="0" distR="0">
             <wp:extent cx="5760720" cy="2625434"/>
             <wp:effectExtent l="19050" t="0" r="0" b="0"/>
             <wp:docPr id="37" name="Image 10" descr="C:\Users\Victor\Desktop\GraphicsGraphView noded.png"/>
@@ -7960,7 +8191,7 @@
         </w:rPr>
         <w:lastRenderedPageBreak/>
         <w:drawing>
-          <wp:inline distT="0" distB="0" distL="0" distR="0" wp14:anchorId="5D2B0D38" wp14:editId="57A6F875">
+          <wp:inline distT="0" distB="0" distL="0" distR="0">
             <wp:extent cx="5793740" cy="2626360"/>
             <wp:effectExtent l="19050" t="0" r="0" b="0"/>
             <wp:docPr id="38" name="Image 12" descr="C:\Users\Victor\Desktop\GraphicsGraphView edges.png"/>
@@ -8563,7 +8794,21 @@
         <w:rPr>
           <w:rFonts w:ascii="Times New Roman" w:hAnsi="Times New Roman" w:cs="Times New Roman"/>
         </w:rPr>
-        <w:t>’est pourquoi nous avons dans le package « utils » défini une méthode permettant de vérifier la validité des attributs concernés. Si</w:t>
+        <w:t>’est pourquoi nous avons dans le package « </w:t>
+      </w:r>
+      <w:proofErr w:type="spellStart"/>
+      <w:r>
+        <w:rPr>
+          <w:rFonts w:ascii="Times New Roman" w:hAnsi="Times New Roman" w:cs="Times New Roman"/>
+        </w:rPr>
+        <w:t>utils</w:t>
+      </w:r>
+      <w:proofErr w:type="spellEnd"/>
+      <w:r>
+        <w:rPr>
+          <w:rFonts w:ascii="Times New Roman" w:hAnsi="Times New Roman" w:cs="Times New Roman"/>
+        </w:rPr>
+        <w:t> » défini une méthode permettant de vérifier la validité des attributs concernés. Si</w:t>
       </w:r>
       <w:r>
         <w:rPr>
@@ -9316,7 +9561,49 @@
         <w:rPr>
           <w:rFonts w:ascii="Times New Roman" w:hAnsi="Times New Roman" w:cs="Times New Roman"/>
         </w:rPr>
-        <w:t xml:space="preserve"> grâce à différents appels de méthode (voir getFocus(), onSelectItem(), highlightItem()) et ceci à chaque fois qu’un élément est </w:t>
+        <w:t xml:space="preserve"> grâce à différents appels de méthode (voir </w:t>
+      </w:r>
+      <w:proofErr w:type="spellStart"/>
+      <w:r>
+        <w:rPr>
+          <w:rFonts w:ascii="Times New Roman" w:hAnsi="Times New Roman" w:cs="Times New Roman"/>
+        </w:rPr>
+        <w:t>getFocus</w:t>
+      </w:r>
+      <w:proofErr w:type="spellEnd"/>
+      <w:r>
+        <w:rPr>
+          <w:rFonts w:ascii="Times New Roman" w:hAnsi="Times New Roman" w:cs="Times New Roman"/>
+        </w:rPr>
+        <w:t xml:space="preserve">(), </w:t>
+      </w:r>
+      <w:proofErr w:type="spellStart"/>
+      <w:r>
+        <w:rPr>
+          <w:rFonts w:ascii="Times New Roman" w:hAnsi="Times New Roman" w:cs="Times New Roman"/>
+        </w:rPr>
+        <w:t>onSelectItem</w:t>
+      </w:r>
+      <w:proofErr w:type="spellEnd"/>
+      <w:r>
+        <w:rPr>
+          <w:rFonts w:ascii="Times New Roman" w:hAnsi="Times New Roman" w:cs="Times New Roman"/>
+        </w:rPr>
+        <w:t xml:space="preserve">(), </w:t>
+      </w:r>
+      <w:proofErr w:type="spellStart"/>
+      <w:r>
+        <w:rPr>
+          <w:rFonts w:ascii="Times New Roman" w:hAnsi="Times New Roman" w:cs="Times New Roman"/>
+        </w:rPr>
+        <w:t>highlightItem</w:t>
+      </w:r>
+      <w:proofErr w:type="spellEnd"/>
+      <w:r>
+        <w:rPr>
+          <w:rFonts w:ascii="Times New Roman" w:hAnsi="Times New Roman" w:cs="Times New Roman"/>
+        </w:rPr>
+        <w:t xml:space="preserve">()) et ceci à chaque fois qu’un élément est </w:t>
       </w:r>
       <w:r>
         <w:rPr>
@@ -9851,7 +10138,7 @@
           <w:lang w:eastAsia="fr-FR"/>
         </w:rPr>
         <w:drawing>
-          <wp:inline distT="0" distB="0" distL="0" distR="0" wp14:anchorId="3B96758C" wp14:editId="16285BEC">
+          <wp:inline distT="0" distB="0" distL="0" distR="0">
             <wp:extent cx="4277995" cy="691515"/>
             <wp:effectExtent l="19050" t="0" r="8255" b="0"/>
             <wp:docPr id="39" name="Image 39"/>
@@ -10210,7 +10497,7 @@
         </w:rPr>
         <w:lastRenderedPageBreak/>
         <w:drawing>
-          <wp:inline distT="0" distB="0" distL="0" distR="0" wp14:anchorId="255B1AF8" wp14:editId="33265258">
+          <wp:inline distT="0" distB="0" distL="0" distR="0">
             <wp:extent cx="5760720" cy="1666008"/>
             <wp:effectExtent l="19050" t="0" r="0" b="0"/>
             <wp:docPr id="40" name="Image 4"/>
@@ -10354,7 +10641,21 @@
         <w:rPr>
           <w:rFonts w:ascii="Times New Roman" w:hAnsi="Times New Roman" w:cs="Times New Roman"/>
         </w:rPr>
-        <w:t xml:space="preserve"> : Red Green Blue</w:t>
+        <w:t xml:space="preserve"> : </w:t>
+      </w:r>
+      <w:proofErr w:type="spellStart"/>
+      <w:r>
+        <w:rPr>
+          <w:rFonts w:ascii="Times New Roman" w:hAnsi="Times New Roman" w:cs="Times New Roman"/>
+        </w:rPr>
+        <w:t>Red</w:t>
+      </w:r>
+      <w:proofErr w:type="spellEnd"/>
+      <w:r>
+        <w:rPr>
+          <w:rFonts w:ascii="Times New Roman" w:hAnsi="Times New Roman" w:cs="Times New Roman"/>
+        </w:rPr>
+        <w:t xml:space="preserve"> Green Blue</w:t>
       </w:r>
       <w:r>
         <w:rPr>
@@ -10608,7 +10909,7 @@
           <w:lang w:eastAsia="fr-FR"/>
         </w:rPr>
         <w:drawing>
-          <wp:inline distT="0" distB="0" distL="0" distR="0" wp14:anchorId="617DAE6E" wp14:editId="2D99AEF1">
+          <wp:inline distT="0" distB="0" distL="0" distR="0">
             <wp:extent cx="5760720" cy="1924144"/>
             <wp:effectExtent l="19050" t="0" r="0" b="0"/>
             <wp:docPr id="41" name="Image 10"/>
@@ -10734,13 +11035,49 @@
         <w:rPr>
           <w:rFonts w:ascii="Times New Roman" w:hAnsi="Times New Roman" w:cs="Times New Roman"/>
         </w:rPr>
-        <w:t>source de la couleur aliceblue</w:t>
-      </w:r>
-      <w:r>
-        <w:rPr>
-          <w:rFonts w:ascii="Times New Roman" w:hAnsi="Times New Roman" w:cs="Times New Roman"/>
-        </w:rPr>
-        <w:t xml:space="preserve"> on a : &lt;a title="#f0f8ff"&gt;aliceblue&lt;/a&gt;.</w:t>
+        <w:t xml:space="preserve">source de la couleur </w:t>
+      </w:r>
+      <w:proofErr w:type="spellStart"/>
+      <w:r>
+        <w:rPr>
+          <w:rFonts w:ascii="Times New Roman" w:hAnsi="Times New Roman" w:cs="Times New Roman"/>
+        </w:rPr>
+        <w:t>aliceblue</w:t>
+      </w:r>
+      <w:proofErr w:type="spellEnd"/>
+      <w:r>
+        <w:rPr>
+          <w:rFonts w:ascii="Times New Roman" w:hAnsi="Times New Roman" w:cs="Times New Roman"/>
+        </w:rPr>
+        <w:t xml:space="preserve"> on a : &lt;a </w:t>
+      </w:r>
+      <w:proofErr w:type="spellStart"/>
+      <w:r>
+        <w:rPr>
+          <w:rFonts w:ascii="Times New Roman" w:hAnsi="Times New Roman" w:cs="Times New Roman"/>
+        </w:rPr>
+        <w:t>title</w:t>
+      </w:r>
+      <w:proofErr w:type="spellEnd"/>
+      <w:r>
+        <w:rPr>
+          <w:rFonts w:ascii="Times New Roman" w:hAnsi="Times New Roman" w:cs="Times New Roman"/>
+        </w:rPr>
+        <w:t>="#f0f8ff"&gt;</w:t>
+      </w:r>
+      <w:proofErr w:type="spellStart"/>
+      <w:r>
+        <w:rPr>
+          <w:rFonts w:ascii="Times New Roman" w:hAnsi="Times New Roman" w:cs="Times New Roman"/>
+        </w:rPr>
+        <w:t>aliceblue</w:t>
+      </w:r>
+      <w:proofErr w:type="spellEnd"/>
+      <w:r>
+        <w:rPr>
+          <w:rFonts w:ascii="Times New Roman" w:hAnsi="Times New Roman" w:cs="Times New Roman"/>
+        </w:rPr>
+        <w:t>&lt;/a&gt;.</w:t>
       </w:r>
     </w:p>
     <w:p>
@@ -10765,25 +11102,41 @@
           <w:rFonts w:ascii="Times New Roman" w:hAnsi="Times New Roman" w:cs="Times New Roman"/>
         </w:rPr>
       </w:pPr>
-      <w:r>
-        <w:rPr>
-          <w:rFonts w:ascii="Times New Roman" w:hAnsi="Times New Roman" w:cs="Times New Roman"/>
-        </w:rPr>
-        <w:t>aliceblue #f0f8ff</w:t>
-      </w:r>
-    </w:p>
-    <w:p>
-      <w:pPr>
-        <w:jc w:val="both"/>
-        <w:rPr>
-          <w:rFonts w:ascii="Times New Roman" w:hAnsi="Times New Roman" w:cs="Times New Roman"/>
-        </w:rPr>
-      </w:pPr>
-      <w:r>
-        <w:rPr>
-          <w:rFonts w:ascii="Times New Roman" w:hAnsi="Times New Roman" w:cs="Times New Roman"/>
-        </w:rPr>
-        <w:t>antiquewhite #faebd7</w:t>
+      <w:proofErr w:type="spellStart"/>
+      <w:r>
+        <w:rPr>
+          <w:rFonts w:ascii="Times New Roman" w:hAnsi="Times New Roman" w:cs="Times New Roman"/>
+        </w:rPr>
+        <w:t>aliceblue</w:t>
+      </w:r>
+      <w:proofErr w:type="spellEnd"/>
+      <w:r>
+        <w:rPr>
+          <w:rFonts w:ascii="Times New Roman" w:hAnsi="Times New Roman" w:cs="Times New Roman"/>
+        </w:rPr>
+        <w:t xml:space="preserve"> #f0f8ff</w:t>
+      </w:r>
+    </w:p>
+    <w:p>
+      <w:pPr>
+        <w:jc w:val="both"/>
+        <w:rPr>
+          <w:rFonts w:ascii="Times New Roman" w:hAnsi="Times New Roman" w:cs="Times New Roman"/>
+        </w:rPr>
+      </w:pPr>
+      <w:proofErr w:type="spellStart"/>
+      <w:r>
+        <w:rPr>
+          <w:rFonts w:ascii="Times New Roman" w:hAnsi="Times New Roman" w:cs="Times New Roman"/>
+        </w:rPr>
+        <w:t>antiquewhite</w:t>
+      </w:r>
+      <w:proofErr w:type="spellEnd"/>
+      <w:r>
+        <w:rPr>
+          <w:rFonts w:ascii="Times New Roman" w:hAnsi="Times New Roman" w:cs="Times New Roman"/>
+        </w:rPr>
+        <w:t xml:space="preserve"> #faebd7</w:t>
       </w:r>
     </w:p>
     <w:p>
@@ -12439,13 +12792,37 @@
         <w:rPr>
           <w:rFonts w:ascii="Times New Roman" w:hAnsi="Times New Roman" w:cs="Times New Roman"/>
         </w:rPr>
-        <w:t>Pour le développement de ce logiciel nous avons utilisés des outils nous étant inconnus. Malgré cela, a</w:t>
-      </w:r>
-      <w:r>
-        <w:rPr>
-          <w:rFonts w:ascii="Times New Roman" w:hAnsi="Times New Roman" w:cs="Times New Roman"/>
-        </w:rPr>
-        <w:t xml:space="preserve">fin de permettre l’ajout futur de </w:t>
+        <w:t>Pour le développement de</w:t>
+      </w:r>
+      <w:r>
+        <w:rPr>
+          <w:rFonts w:ascii="Times New Roman" w:hAnsi="Times New Roman" w:cs="Times New Roman"/>
+        </w:rPr>
+        <w:t xml:space="preserve"> ce logiciel nous avons utilisé</w:t>
+      </w:r>
+      <w:r>
+        <w:rPr>
+          <w:rFonts w:ascii="Times New Roman" w:hAnsi="Times New Roman" w:cs="Times New Roman"/>
+        </w:rPr>
+        <w:t xml:space="preserve"> des outils nous étant inconnus. Malgré cela, a</w:t>
+      </w:r>
+      <w:r>
+        <w:rPr>
+          <w:rFonts w:ascii="Times New Roman" w:hAnsi="Times New Roman" w:cs="Times New Roman"/>
+        </w:rPr>
+        <w:t>fin de permettre l’ajout futur</w:t>
+      </w:r>
+      <w:r>
+        <w:rPr>
+          <w:rFonts w:ascii="Times New Roman" w:hAnsi="Times New Roman" w:cs="Times New Roman"/>
+        </w:rPr>
+        <w:t>es</w:t>
+      </w:r>
+      <w:r>
+        <w:rPr>
+          <w:rFonts w:ascii="Times New Roman" w:hAnsi="Times New Roman" w:cs="Times New Roman"/>
+        </w:rPr>
+        <w:t xml:space="preserve"> de </w:t>
       </w:r>
       <w:r>
         <w:rPr>
@@ -12457,7 +12834,45 @@
         <w:rPr>
           <w:rFonts w:ascii="Times New Roman" w:hAnsi="Times New Roman" w:cs="Times New Roman"/>
         </w:rPr>
-        <w:t xml:space="preserve">un code clair et intuitif. De nombreux effort ont également été fournis pour s’inscrire du mieux qu’il soit dans la philosophie python et offrir un projet documenté et installable facilement. </w:t>
+        <w:t>un code clair et intuitif. De nombreux effort</w:t>
+      </w:r>
+      <w:r>
+        <w:rPr>
+          <w:rFonts w:ascii="Times New Roman" w:hAnsi="Times New Roman" w:cs="Times New Roman"/>
+        </w:rPr>
+        <w:t>s</w:t>
+      </w:r>
+      <w:r>
+        <w:rPr>
+          <w:rFonts w:ascii="Times New Roman" w:hAnsi="Times New Roman" w:cs="Times New Roman"/>
+        </w:rPr>
+        <w:t xml:space="preserve"> ont également été fournis pour s’inscrire du mieux qu’il soit dans la philosophie </w:t>
+      </w:r>
+      <w:r>
+        <w:rPr>
+          <w:rFonts w:ascii="Times New Roman" w:hAnsi="Times New Roman" w:cs="Times New Roman"/>
+        </w:rPr>
+        <w:t>P</w:t>
+      </w:r>
+      <w:r>
+        <w:rPr>
+          <w:rFonts w:ascii="Times New Roman" w:hAnsi="Times New Roman" w:cs="Times New Roman"/>
+        </w:rPr>
+        <w:t xml:space="preserve">ython et offrir un projet documenté et </w:t>
+      </w:r>
+      <w:proofErr w:type="spellStart"/>
+      <w:r>
+        <w:rPr>
+          <w:rFonts w:ascii="Times New Roman" w:hAnsi="Times New Roman" w:cs="Times New Roman"/>
+        </w:rPr>
+        <w:t>installable</w:t>
+      </w:r>
+      <w:proofErr w:type="spellEnd"/>
+      <w:r>
+        <w:rPr>
+          <w:rFonts w:ascii="Times New Roman" w:hAnsi="Times New Roman" w:cs="Times New Roman"/>
+        </w:rPr>
+        <w:t xml:space="preserve"> facilement. </w:t>
       </w:r>
     </w:p>
     <w:p>
@@ -12662,7 +13077,7 @@
 </file>
 
 <file path=word/endnotes.xml><?xml version="1.0" encoding="utf-8"?>
-<w:endnotes xmlns:wpc="http://schemas.microsoft.com/office/word/2010/wordprocessingCanvas" xmlns:cx="http://schemas.microsoft.com/office/drawing/2014/chartex" xmlns:cx1="http://schemas.microsoft.com/office/drawing/2015/9/8/chartex" xmlns:cx2="http://schemas.microsoft.com/office/drawing/2015/10/21/chartex" xmlns:mc="http://schemas.openxmlformats.org/markup-compatibility/2006" xmlns:o="urn:schemas-microsoft-com:office:office" xmlns:r="http://schemas.openxmlformats.org/officeDocument/2006/relationships" xmlns:m="http://schemas.openxmlformats.org/officeDocument/2006/math" xmlns:v="urn:schemas-microsoft-com:vml" xmlns:wp14="http://schemas.microsoft.com/office/word/2010/wordprocessingDrawing" xmlns:wp="http://schemas.openxmlformats.org/drawingml/2006/wordprocessingDrawing" xmlns:w10="urn:schemas-microsoft-com:office:word" xmlns:w="http://schemas.openxmlformats.org/wordprocessingml/2006/main" xmlns:w14="http://schemas.microsoft.com/office/word/2010/wordml" xmlns:w15="http://schemas.microsoft.com/office/word/2012/wordml" xmlns:w16se="http://schemas.microsoft.com/office/word/2015/wordml/symex" xmlns:wpg="http://schemas.microsoft.com/office/word/2010/wordprocessingGroup" xmlns:wpi="http://schemas.microsoft.com/office/word/2010/wordprocessingInk" xmlns:wne="http://schemas.microsoft.com/office/word/2006/wordml" xmlns:wps="http://schemas.microsoft.com/office/word/2010/wordprocessingShape" mc:Ignorable="w14 w15 w16se wp14">
+<w:endnotes xmlns:ve="http://schemas.openxmlformats.org/markup-compatibility/2006" xmlns:o="urn:schemas-microsoft-com:office:office" xmlns:r="http://schemas.openxmlformats.org/officeDocument/2006/relationships" xmlns:m="http://schemas.openxmlformats.org/officeDocument/2006/math" xmlns:v="urn:schemas-microsoft-com:vml" xmlns:wp="http://schemas.openxmlformats.org/drawingml/2006/wordprocessingDrawing" xmlns:w10="urn:schemas-microsoft-com:office:word" xmlns:w="http://schemas.openxmlformats.org/wordprocessingml/2006/main" xmlns:wne="http://schemas.microsoft.com/office/word/2006/wordml">
   <w:endnote w:type="separator" w:id="-1">
     <w:p>
       <w:pPr>
@@ -12687,7 +13102,7 @@
 </file>
 
 <file path=word/footer1.xml><?xml version="1.0" encoding="utf-8"?>
-<w:ftr xmlns:wpc="http://schemas.microsoft.com/office/word/2010/wordprocessingCanvas" xmlns:cx="http://schemas.microsoft.com/office/drawing/2014/chartex" xmlns:cx1="http://schemas.microsoft.com/office/drawing/2015/9/8/chartex" xmlns:cx2="http://schemas.microsoft.com/office/drawing/2015/10/21/chartex" xmlns:mc="http://schemas.openxmlformats.org/markup-compatibility/2006" xmlns:o="urn:schemas-microsoft-com:office:office" xmlns:r="http://schemas.openxmlformats.org/officeDocument/2006/relationships" xmlns:m="http://schemas.openxmlformats.org/officeDocument/2006/math" xmlns:v="urn:schemas-microsoft-com:vml" xmlns:wp14="http://schemas.microsoft.com/office/word/2010/wordprocessingDrawing" xmlns:wp="http://schemas.openxmlformats.org/drawingml/2006/wordprocessingDrawing" xmlns:w10="urn:schemas-microsoft-com:office:word" xmlns:w="http://schemas.openxmlformats.org/wordprocessingml/2006/main" xmlns:w14="http://schemas.microsoft.com/office/word/2010/wordml" xmlns:w15="http://schemas.microsoft.com/office/word/2012/wordml" xmlns:w16se="http://schemas.microsoft.com/office/word/2015/wordml/symex" xmlns:wpg="http://schemas.microsoft.com/office/word/2010/wordprocessingGroup" xmlns:wpi="http://schemas.microsoft.com/office/word/2010/wordprocessingInk" xmlns:wne="http://schemas.microsoft.com/office/word/2006/wordml" xmlns:wps="http://schemas.microsoft.com/office/word/2010/wordprocessingShape" mc:Ignorable="w14 w15 w16se wp14">
+<w:ftr xmlns:ve="http://schemas.openxmlformats.org/markup-compatibility/2006" xmlns:o="urn:schemas-microsoft-com:office:office" xmlns:r="http://schemas.openxmlformats.org/officeDocument/2006/relationships" xmlns:m="http://schemas.openxmlformats.org/officeDocument/2006/math" xmlns:v="urn:schemas-microsoft-com:vml" xmlns:wp="http://schemas.openxmlformats.org/drawingml/2006/wordprocessingDrawing" xmlns:w10="urn:schemas-microsoft-com:office:word" xmlns:w="http://schemas.openxmlformats.org/wordprocessingml/2006/main" xmlns:wne="http://schemas.microsoft.com/office/word/2006/wordml">
   <w:sdt>
     <w:sdtPr>
       <w:id w:val="20538265"/>
@@ -12696,7 +13111,6 @@
         <w:docPartUnique/>
       </w:docPartObj>
     </w:sdtPr>
-    <w:sdtEndPr/>
     <w:sdtContent>
       <w:p>
         <w:pPr>
@@ -12736,7 +13150,7 @@
 </file>
 
 <file path=word/footnotes.xml><?xml version="1.0" encoding="utf-8"?>
-<w:footnotes xmlns:wpc="http://schemas.microsoft.com/office/word/2010/wordprocessingCanvas" xmlns:cx="http://schemas.microsoft.com/office/drawing/2014/chartex" xmlns:cx1="http://schemas.microsoft.com/office/drawing/2015/9/8/chartex" xmlns:cx2="http://schemas.microsoft.com/office/drawing/2015/10/21/chartex" xmlns:mc="http://schemas.openxmlformats.org/markup-compatibility/2006" xmlns:o="urn:schemas-microsoft-com:office:office" xmlns:r="http://schemas.openxmlformats.org/officeDocument/2006/relationships" xmlns:m="http://schemas.openxmlformats.org/officeDocument/2006/math" xmlns:v="urn:schemas-microsoft-com:vml" xmlns:wp14="http://schemas.microsoft.com/office/word/2010/wordprocessingDrawing" xmlns:wp="http://schemas.openxmlformats.org/drawingml/2006/wordprocessingDrawing" xmlns:w10="urn:schemas-microsoft-com:office:word" xmlns:w="http://schemas.openxmlformats.org/wordprocessingml/2006/main" xmlns:w14="http://schemas.microsoft.com/office/word/2010/wordml" xmlns:w15="http://schemas.microsoft.com/office/word/2012/wordml" xmlns:w16se="http://schemas.microsoft.com/office/word/2015/wordml/symex" xmlns:wpg="http://schemas.microsoft.com/office/word/2010/wordprocessingGroup" xmlns:wpi="http://schemas.microsoft.com/office/word/2010/wordprocessingInk" xmlns:wne="http://schemas.microsoft.com/office/word/2006/wordml" xmlns:wps="http://schemas.microsoft.com/office/word/2010/wordprocessingShape" mc:Ignorable="w14 w15 w16se wp14">
+<w:footnotes xmlns:ve="http://schemas.openxmlformats.org/markup-compatibility/2006" xmlns:o="urn:schemas-microsoft-com:office:office" xmlns:r="http://schemas.openxmlformats.org/officeDocument/2006/relationships" xmlns:m="http://schemas.openxmlformats.org/officeDocument/2006/math" xmlns:v="urn:schemas-microsoft-com:vml" xmlns:wp="http://schemas.openxmlformats.org/drawingml/2006/wordprocessingDrawing" xmlns:w10="urn:schemas-microsoft-com:office:word" xmlns:w="http://schemas.openxmlformats.org/wordprocessingml/2006/main" xmlns:wne="http://schemas.microsoft.com/office/word/2006/wordml">
   <w:footnote w:type="separator" w:id="-1">
     <w:p>
       <w:pPr>
@@ -12761,8 +13175,8 @@
 </file>
 
 <file path=word/numbering.xml><?xml version="1.0" encoding="utf-8"?>
-<w:numbering xmlns:wpc="http://schemas.microsoft.com/office/word/2010/wordprocessingCanvas" xmlns:cx="http://schemas.microsoft.com/office/drawing/2014/chartex" xmlns:cx1="http://schemas.microsoft.com/office/drawing/2015/9/8/chartex" xmlns:cx2="http://schemas.microsoft.com/office/drawing/2015/10/21/chartex" xmlns:mc="http://schemas.openxmlformats.org/markup-compatibility/2006" xmlns:o="urn:schemas-microsoft-com:office:office" xmlns:r="http://schemas.openxmlformats.org/officeDocument/2006/relationships" xmlns:m="http://schemas.openxmlformats.org/officeDocument/2006/math" xmlns:v="urn:schemas-microsoft-com:vml" xmlns:wp14="http://schemas.microsoft.com/office/word/2010/wordprocessingDrawing" xmlns:wp="http://schemas.openxmlformats.org/drawingml/2006/wordprocessingDrawing" xmlns:w10="urn:schemas-microsoft-com:office:word" xmlns:w="http://schemas.openxmlformats.org/wordprocessingml/2006/main" xmlns:w14="http://schemas.microsoft.com/office/word/2010/wordml" xmlns:w15="http://schemas.microsoft.com/office/word/2012/wordml" xmlns:w16se="http://schemas.microsoft.com/office/word/2015/wordml/symex" xmlns:wpg="http://schemas.microsoft.com/office/word/2010/wordprocessingGroup" xmlns:wpi="http://schemas.microsoft.com/office/word/2010/wordprocessingInk" xmlns:wne="http://schemas.microsoft.com/office/word/2006/wordml" xmlns:wps="http://schemas.microsoft.com/office/word/2010/wordprocessingShape" mc:Ignorable="w14 w15 w16se wp14">
-  <w:abstractNum w:abstractNumId="0" w15:restartNumberingAfterBreak="0">
+<w:numbering xmlns:ve="http://schemas.openxmlformats.org/markup-compatibility/2006" xmlns:o="urn:schemas-microsoft-com:office:office" xmlns:r="http://schemas.openxmlformats.org/officeDocument/2006/relationships" xmlns:m="http://schemas.openxmlformats.org/officeDocument/2006/math" xmlns:v="urn:schemas-microsoft-com:vml" xmlns:wp="http://schemas.openxmlformats.org/drawingml/2006/wordprocessingDrawing" xmlns:w10="urn:schemas-microsoft-com:office:word" xmlns:w="http://schemas.openxmlformats.org/wordprocessingml/2006/main" xmlns:wne="http://schemas.microsoft.com/office/word/2006/wordml">
+  <w:abstractNum w:abstractNumId="0">
     <w:nsid w:val="029829A9"/>
     <w:multiLevelType w:val="hybridMultilevel"/>
     <w:tmpl w:val="3D16F31E"/>
@@ -12851,7 +13265,7 @@
       </w:pPr>
     </w:lvl>
   </w:abstractNum>
-  <w:abstractNum w:abstractNumId="1" w15:restartNumberingAfterBreak="0">
+  <w:abstractNum w:abstractNumId="1">
     <w:nsid w:val="046F3F0A"/>
     <w:multiLevelType w:val="hybridMultilevel"/>
     <w:tmpl w:val="44284184"/>
@@ -12964,7 +13378,7 @@
       </w:rPr>
     </w:lvl>
   </w:abstractNum>
-  <w:abstractNum w:abstractNumId="2" w15:restartNumberingAfterBreak="0">
+  <w:abstractNum w:abstractNumId="2">
     <w:nsid w:val="0A8419E1"/>
     <w:multiLevelType w:val="hybridMultilevel"/>
     <w:tmpl w:val="2A0A2672"/>
@@ -13077,7 +13491,7 @@
       </w:rPr>
     </w:lvl>
   </w:abstractNum>
-  <w:abstractNum w:abstractNumId="3" w15:restartNumberingAfterBreak="0">
+  <w:abstractNum w:abstractNumId="3">
     <w:nsid w:val="0B1F4BCF"/>
     <w:multiLevelType w:val="hybridMultilevel"/>
     <w:tmpl w:val="FCD04420"/>
@@ -13190,7 +13604,7 @@
       </w:rPr>
     </w:lvl>
   </w:abstractNum>
-  <w:abstractNum w:abstractNumId="4" w15:restartNumberingAfterBreak="0">
+  <w:abstractNum w:abstractNumId="4">
     <w:nsid w:val="0D884596"/>
     <w:multiLevelType w:val="hybridMultilevel"/>
     <w:tmpl w:val="A742344A"/>
@@ -13303,7 +13717,7 @@
       </w:rPr>
     </w:lvl>
   </w:abstractNum>
-  <w:abstractNum w:abstractNumId="5" w15:restartNumberingAfterBreak="0">
+  <w:abstractNum w:abstractNumId="5">
     <w:nsid w:val="14360DBF"/>
     <w:multiLevelType w:val="hybridMultilevel"/>
     <w:tmpl w:val="1256EF24"/>
@@ -13392,7 +13806,7 @@
       </w:pPr>
     </w:lvl>
   </w:abstractNum>
-  <w:abstractNum w:abstractNumId="6" w15:restartNumberingAfterBreak="0">
+  <w:abstractNum w:abstractNumId="6">
     <w:nsid w:val="16E51203"/>
     <w:multiLevelType w:val="hybridMultilevel"/>
     <w:tmpl w:val="44CA75EC"/>
@@ -13505,7 +13919,7 @@
       </w:rPr>
     </w:lvl>
   </w:abstractNum>
-  <w:abstractNum w:abstractNumId="7" w15:restartNumberingAfterBreak="0">
+  <w:abstractNum w:abstractNumId="7">
     <w:nsid w:val="29770332"/>
     <w:multiLevelType w:val="hybridMultilevel"/>
     <w:tmpl w:val="99ACBFB4"/>
@@ -13618,7 +14032,7 @@
       </w:rPr>
     </w:lvl>
   </w:abstractNum>
-  <w:abstractNum w:abstractNumId="8" w15:restartNumberingAfterBreak="0">
+  <w:abstractNum w:abstractNumId="8">
     <w:nsid w:val="2CD943AE"/>
     <w:multiLevelType w:val="hybridMultilevel"/>
     <w:tmpl w:val="4DF07EF8"/>
@@ -13731,7 +14145,7 @@
       </w:rPr>
     </w:lvl>
   </w:abstractNum>
-  <w:abstractNum w:abstractNumId="9" w15:restartNumberingAfterBreak="0">
+  <w:abstractNum w:abstractNumId="9">
     <w:nsid w:val="34794CDC"/>
     <w:multiLevelType w:val="hybridMultilevel"/>
     <w:tmpl w:val="A6C452A2"/>
@@ -13844,7 +14258,7 @@
       </w:rPr>
     </w:lvl>
   </w:abstractNum>
-  <w:abstractNum w:abstractNumId="10" w15:restartNumberingAfterBreak="0">
+  <w:abstractNum w:abstractNumId="10">
     <w:nsid w:val="361758EF"/>
     <w:multiLevelType w:val="hybridMultilevel"/>
     <w:tmpl w:val="0C8CA706"/>
@@ -13957,7 +14371,7 @@
       </w:rPr>
     </w:lvl>
   </w:abstractNum>
-  <w:abstractNum w:abstractNumId="11" w15:restartNumberingAfterBreak="0">
+  <w:abstractNum w:abstractNumId="11">
     <w:nsid w:val="46A8590B"/>
     <w:multiLevelType w:val="hybridMultilevel"/>
     <w:tmpl w:val="A08467C2"/>
@@ -14070,7 +14484,7 @@
       </w:rPr>
     </w:lvl>
   </w:abstractNum>
-  <w:abstractNum w:abstractNumId="12" w15:restartNumberingAfterBreak="0">
+  <w:abstractNum w:abstractNumId="12">
     <w:nsid w:val="49AA3607"/>
     <w:multiLevelType w:val="hybridMultilevel"/>
     <w:tmpl w:val="B748FDD0"/>
@@ -14159,7 +14573,7 @@
       </w:pPr>
     </w:lvl>
   </w:abstractNum>
-  <w:abstractNum w:abstractNumId="13" w15:restartNumberingAfterBreak="0">
+  <w:abstractNum w:abstractNumId="13">
     <w:nsid w:val="519F0C04"/>
     <w:multiLevelType w:val="hybridMultilevel"/>
     <w:tmpl w:val="340E6536"/>
@@ -14272,7 +14686,7 @@
       </w:rPr>
     </w:lvl>
   </w:abstractNum>
-  <w:abstractNum w:abstractNumId="14" w15:restartNumberingAfterBreak="0">
+  <w:abstractNum w:abstractNumId="14">
     <w:nsid w:val="52B243C6"/>
     <w:multiLevelType w:val="hybridMultilevel"/>
     <w:tmpl w:val="A7AE6BF6"/>
@@ -14385,7 +14799,7 @@
       </w:rPr>
     </w:lvl>
   </w:abstractNum>
-  <w:abstractNum w:abstractNumId="15" w15:restartNumberingAfterBreak="0">
+  <w:abstractNum w:abstractNumId="15">
     <w:nsid w:val="585E4604"/>
     <w:multiLevelType w:val="hybridMultilevel"/>
     <w:tmpl w:val="BA7EFA9C"/>
@@ -14498,7 +14912,7 @@
       </w:rPr>
     </w:lvl>
   </w:abstractNum>
-  <w:abstractNum w:abstractNumId="16" w15:restartNumberingAfterBreak="0">
+  <w:abstractNum w:abstractNumId="16">
     <w:nsid w:val="5DDB557D"/>
     <w:multiLevelType w:val="hybridMultilevel"/>
     <w:tmpl w:val="9BCAFB66"/>
@@ -14587,7 +15001,7 @@
       </w:pPr>
     </w:lvl>
   </w:abstractNum>
-  <w:abstractNum w:abstractNumId="17" w15:restartNumberingAfterBreak="0">
+  <w:abstractNum w:abstractNumId="17">
     <w:nsid w:val="610E1509"/>
     <w:multiLevelType w:val="hybridMultilevel"/>
     <w:tmpl w:val="692AEE08"/>
@@ -14700,7 +15114,7 @@
       </w:rPr>
     </w:lvl>
   </w:abstractNum>
-  <w:abstractNum w:abstractNumId="18" w15:restartNumberingAfterBreak="0">
+  <w:abstractNum w:abstractNumId="18">
     <w:nsid w:val="6DD83A9E"/>
     <w:multiLevelType w:val="hybridMultilevel"/>
     <w:tmpl w:val="4B56A5CA"/>
@@ -14789,7 +15203,7 @@
       </w:pPr>
     </w:lvl>
   </w:abstractNum>
-  <w:abstractNum w:abstractNumId="19" w15:restartNumberingAfterBreak="0">
+  <w:abstractNum w:abstractNumId="19">
     <w:nsid w:val="75AB7A1C"/>
     <w:multiLevelType w:val="hybridMultilevel"/>
     <w:tmpl w:val="B43CFE0C"/>
@@ -14902,7 +15316,7 @@
       </w:rPr>
     </w:lvl>
   </w:abstractNum>
-  <w:abstractNum w:abstractNumId="20" w15:restartNumberingAfterBreak="0">
+  <w:abstractNum w:abstractNumId="20">
     <w:nsid w:val="76904F81"/>
     <w:multiLevelType w:val="hybridMultilevel"/>
     <w:tmpl w:val="78C47D12"/>
@@ -15082,7 +15496,7 @@
 </file>
 
 <file path=word/styles.xml><?xml version="1.0" encoding="utf-8"?>
-<w:styles xmlns:mc="http://schemas.openxmlformats.org/markup-compatibility/2006" xmlns:r="http://schemas.openxmlformats.org/officeDocument/2006/relationships" xmlns:w="http://schemas.openxmlformats.org/wordprocessingml/2006/main" xmlns:w14="http://schemas.microsoft.com/office/word/2010/wordml" xmlns:w15="http://schemas.microsoft.com/office/word/2012/wordml" xmlns:w16se="http://schemas.microsoft.com/office/word/2015/wordml/symex" mc:Ignorable="w14 w15 w16se">
+<w:styles xmlns:r="http://schemas.openxmlformats.org/officeDocument/2006/relationships" xmlns:w="http://schemas.openxmlformats.org/wordprocessingml/2006/main">
   <w:docDefaults>
     <w:rPrDefault>
       <w:rPr>
@@ -15098,379 +15512,144 @@
       </w:pPr>
     </w:pPrDefault>
   </w:docDefaults>
-  <w:latentStyles w:defLockedState="0" w:defUIPriority="99" w:defSemiHidden="0" w:defUnhideWhenUsed="0" w:defQFormat="0" w:count="372">
-    <w:lsdException w:name="Normal" w:uiPriority="0" w:qFormat="1"/>
-    <w:lsdException w:name="heading 1" w:uiPriority="9" w:qFormat="1"/>
-    <w:lsdException w:name="heading 2" w:semiHidden="1" w:uiPriority="9" w:unhideWhenUsed="1" w:qFormat="1"/>
-    <w:lsdException w:name="heading 3" w:semiHidden="1" w:uiPriority="9" w:unhideWhenUsed="1" w:qFormat="1"/>
-    <w:lsdException w:name="heading 4" w:semiHidden="1" w:uiPriority="9" w:unhideWhenUsed="1" w:qFormat="1"/>
-    <w:lsdException w:name="heading 5" w:semiHidden="1" w:uiPriority="9" w:unhideWhenUsed="1" w:qFormat="1"/>
-    <w:lsdException w:name="heading 6" w:semiHidden="1" w:uiPriority="9" w:unhideWhenUsed="1" w:qFormat="1"/>
-    <w:lsdException w:name="heading 7" w:semiHidden="1" w:uiPriority="9" w:unhideWhenUsed="1" w:qFormat="1"/>
-    <w:lsdException w:name="heading 8" w:semiHidden="1" w:uiPriority="9" w:unhideWhenUsed="1" w:qFormat="1"/>
-    <w:lsdException w:name="heading 9" w:semiHidden="1" w:uiPriority="9" w:unhideWhenUsed="1" w:qFormat="1"/>
-    <w:lsdException w:name="index 1" w:semiHidden="1" w:unhideWhenUsed="1"/>
-    <w:lsdException w:name="index 2" w:semiHidden="1" w:unhideWhenUsed="1"/>
-    <w:lsdException w:name="index 3" w:semiHidden="1" w:unhideWhenUsed="1"/>
-    <w:lsdException w:name="index 4" w:semiHidden="1" w:unhideWhenUsed="1"/>
-    <w:lsdException w:name="index 5" w:semiHidden="1" w:unhideWhenUsed="1"/>
-    <w:lsdException w:name="index 6" w:semiHidden="1" w:unhideWhenUsed="1"/>
-    <w:lsdException w:name="index 7" w:semiHidden="1" w:unhideWhenUsed="1"/>
-    <w:lsdException w:name="index 8" w:semiHidden="1" w:unhideWhenUsed="1"/>
-    <w:lsdException w:name="index 9" w:semiHidden="1" w:unhideWhenUsed="1"/>
-    <w:lsdException w:name="toc 1" w:semiHidden="1" w:uiPriority="39" w:unhideWhenUsed="1"/>
-    <w:lsdException w:name="toc 2" w:semiHidden="1" w:uiPriority="39" w:unhideWhenUsed="1"/>
-    <w:lsdException w:name="toc 3" w:semiHidden="1" w:uiPriority="39" w:unhideWhenUsed="1"/>
-    <w:lsdException w:name="toc 4" w:semiHidden="1" w:uiPriority="39" w:unhideWhenUsed="1"/>
-    <w:lsdException w:name="toc 5" w:semiHidden="1" w:uiPriority="39" w:unhideWhenUsed="1"/>
-    <w:lsdException w:name="toc 6" w:semiHidden="1" w:uiPriority="39" w:unhideWhenUsed="1"/>
-    <w:lsdException w:name="toc 7" w:semiHidden="1" w:uiPriority="39" w:unhideWhenUsed="1"/>
-    <w:lsdException w:name="toc 8" w:semiHidden="1" w:uiPriority="39" w:unhideWhenUsed="1"/>
-    <w:lsdException w:name="toc 9" w:semiHidden="1" w:uiPriority="39" w:unhideWhenUsed="1"/>
-    <w:lsdException w:name="Normal Indent" w:semiHidden="1" w:unhideWhenUsed="1"/>
-    <w:lsdException w:name="footnote text" w:semiHidden="1" w:unhideWhenUsed="1"/>
-    <w:lsdException w:name="annotation text" w:semiHidden="1" w:unhideWhenUsed="1"/>
-    <w:lsdException w:name="header" w:semiHidden="1" w:unhideWhenUsed="1"/>
-    <w:lsdException w:name="footer" w:semiHidden="1" w:unhideWhenUsed="1"/>
-    <w:lsdException w:name="index heading" w:semiHidden="1" w:unhideWhenUsed="1"/>
-    <w:lsdException w:name="caption" w:semiHidden="1" w:uiPriority="35" w:unhideWhenUsed="1" w:qFormat="1"/>
-    <w:lsdException w:name="table of figures" w:semiHidden="1" w:unhideWhenUsed="1"/>
-    <w:lsdException w:name="envelope address" w:semiHidden="1" w:unhideWhenUsed="1"/>
-    <w:lsdException w:name="envelope return" w:semiHidden="1" w:unhideWhenUsed="1"/>
-    <w:lsdException w:name="footnote reference" w:semiHidden="1" w:unhideWhenUsed="1"/>
-    <w:lsdException w:name="annotation reference" w:semiHidden="1" w:unhideWhenUsed="1"/>
-    <w:lsdException w:name="line number" w:semiHidden="1" w:unhideWhenUsed="1"/>
-    <w:lsdException w:name="page number" w:semiHidden="1" w:unhideWhenUsed="1"/>
-    <w:lsdException w:name="endnote reference" w:semiHidden="1" w:unhideWhenUsed="1"/>
-    <w:lsdException w:name="endnote text" w:semiHidden="1" w:unhideWhenUsed="1"/>
-    <w:lsdException w:name="table of authorities" w:semiHidden="1" w:unhideWhenUsed="1"/>
-    <w:lsdException w:name="macro" w:semiHidden="1" w:unhideWhenUsed="1"/>
-    <w:lsdException w:name="toa heading" w:semiHidden="1" w:unhideWhenUsed="1"/>
-    <w:lsdException w:name="List" w:semiHidden="1" w:unhideWhenUsed="1"/>
-    <w:lsdException w:name="List Bullet" w:semiHidden="1" w:unhideWhenUsed="1"/>
-    <w:lsdException w:name="List Number" w:semiHidden="1" w:unhideWhenUsed="1"/>
-    <w:lsdException w:name="List 2" w:semiHidden="1" w:unhideWhenUsed="1"/>
-    <w:lsdException w:name="List 3" w:semiHidden="1" w:unhideWhenUsed="1"/>
-    <w:lsdException w:name="List 4" w:semiHidden="1" w:unhideWhenUsed="1"/>
-    <w:lsdException w:name="List 5" w:semiHidden="1" w:unhideWhenUsed="1"/>
-    <w:lsdException w:name="List Bullet 2" w:semiHidden="1" w:unhideWhenUsed="1"/>
-    <w:lsdException w:name="List Bullet 3" w:semiHidden="1" w:unhideWhenUsed="1"/>
-    <w:lsdException w:name="List Bullet 4" w:semiHidden="1" w:unhideWhenUsed="1"/>
-    <w:lsdException w:name="List Bullet 5" w:semiHidden="1" w:unhideWhenUsed="1"/>
-    <w:lsdException w:name="List Number 2" w:semiHidden="1" w:unhideWhenUsed="1"/>
-    <w:lsdException w:name="List Number 3" w:semiHidden="1" w:unhideWhenUsed="1"/>
-    <w:lsdException w:name="List Number 4" w:semiHidden="1" w:unhideWhenUsed="1"/>
-    <w:lsdException w:name="List Number 5" w:semiHidden="1" w:unhideWhenUsed="1"/>
-    <w:lsdException w:name="Title" w:uiPriority="10" w:qFormat="1"/>
-    <w:lsdException w:name="Closing" w:semiHidden="1" w:unhideWhenUsed="1"/>
-    <w:lsdException w:name="Signature" w:semiHidden="1" w:unhideWhenUsed="1"/>
-    <w:lsdException w:name="Default Paragraph Font" w:semiHidden="1" w:uiPriority="1" w:unhideWhenUsed="1"/>
-    <w:lsdException w:name="Body Text" w:semiHidden="1" w:unhideWhenUsed="1"/>
-    <w:lsdException w:name="Body Text Indent" w:semiHidden="1" w:unhideWhenUsed="1"/>
-    <w:lsdException w:name="List Continue" w:semiHidden="1" w:unhideWhenUsed="1"/>
-    <w:lsdException w:name="List Continue 2" w:semiHidden="1" w:unhideWhenUsed="1"/>
-    <w:lsdException w:name="List Continue 3" w:semiHidden="1" w:unhideWhenUsed="1"/>
-    <w:lsdException w:name="List Continue 4" w:semiHidden="1" w:unhideWhenUsed="1"/>
-    <w:lsdException w:name="List Continue 5" w:semiHidden="1" w:unhideWhenUsed="1"/>
-    <w:lsdException w:name="Message Header" w:semiHidden="1" w:unhideWhenUsed="1"/>
-    <w:lsdException w:name="Subtitle" w:uiPriority="11" w:qFormat="1"/>
-    <w:lsdException w:name="Salutation" w:semiHidden="1" w:unhideWhenUsed="1"/>
-    <w:lsdException w:name="Date" w:semiHidden="1" w:unhideWhenUsed="1"/>
-    <w:lsdException w:name="Body Text First Indent" w:semiHidden="1" w:unhideWhenUsed="1"/>
-    <w:lsdException w:name="Body Text First Indent 2" w:semiHidden="1" w:unhideWhenUsed="1"/>
-    <w:lsdException w:name="Note Heading" w:semiHidden="1" w:unhideWhenUsed="1"/>
-    <w:lsdException w:name="Body Text 2" w:semiHidden="1" w:unhideWhenUsed="1"/>
-    <w:lsdException w:name="Body Text 3" w:semiHidden="1" w:unhideWhenUsed="1"/>
-    <w:lsdException w:name="Body Text Indent 2" w:semiHidden="1" w:unhideWhenUsed="1"/>
-    <w:lsdException w:name="Body Text Indent 3" w:semiHidden="1" w:unhideWhenUsed="1"/>
-    <w:lsdException w:name="Block Text" w:semiHidden="1" w:unhideWhenUsed="1"/>
-    <w:lsdException w:name="Hyperlink" w:semiHidden="1" w:unhideWhenUsed="1"/>
-    <w:lsdException w:name="FollowedHyperlink" w:semiHidden="1" w:unhideWhenUsed="1"/>
-    <w:lsdException w:name="Strong" w:uiPriority="22" w:qFormat="1"/>
-    <w:lsdException w:name="Emphasis" w:uiPriority="20" w:qFormat="1"/>
-    <w:lsdException w:name="Document Map" w:semiHidden="1" w:unhideWhenUsed="1"/>
-    <w:lsdException w:name="Plain Text" w:semiHidden="1" w:unhideWhenUsed="1"/>
-    <w:lsdException w:name="E-mail Signature" w:semiHidden="1" w:unhideWhenUsed="1"/>
-    <w:lsdException w:name="HTML Top of Form" w:semiHidden="1" w:unhideWhenUsed="1"/>
-    <w:lsdException w:name="HTML Bottom of Form" w:semiHidden="1" w:unhideWhenUsed="1"/>
-    <w:lsdException w:name="Normal (Web)" w:semiHidden="1" w:unhideWhenUsed="1"/>
-    <w:lsdException w:name="HTML Acronym" w:semiHidden="1" w:unhideWhenUsed="1"/>
-    <w:lsdException w:name="HTML Address" w:semiHidden="1" w:unhideWhenUsed="1"/>
-    <w:lsdException w:name="HTML Cite" w:semiHidden="1" w:unhideWhenUsed="1"/>
-    <w:lsdException w:name="HTML Code" w:semiHidden="1" w:unhideWhenUsed="1"/>
-    <w:lsdException w:name="HTML Definition" w:semiHidden="1" w:unhideWhenUsed="1"/>
-    <w:lsdException w:name="HTML Keyboard" w:semiHidden="1" w:unhideWhenUsed="1"/>
-    <w:lsdException w:name="HTML Preformatted" w:semiHidden="1" w:unhideWhenUsed="1"/>
-    <w:lsdException w:name="HTML Sample" w:semiHidden="1" w:unhideWhenUsed="1"/>
-    <w:lsdException w:name="HTML Typewriter" w:semiHidden="1" w:unhideWhenUsed="1"/>
-    <w:lsdException w:name="HTML Variable" w:semiHidden="1" w:unhideWhenUsed="1"/>
-    <w:lsdException w:name="Normal Table" w:semiHidden="1" w:unhideWhenUsed="1"/>
-    <w:lsdException w:name="annotation subject" w:semiHidden="1" w:unhideWhenUsed="1"/>
-    <w:lsdException w:name="No List" w:semiHidden="1" w:unhideWhenUsed="1"/>
-    <w:lsdException w:name="Outline List 1" w:semiHidden="1" w:unhideWhenUsed="1"/>
-    <w:lsdException w:name="Outline List 2" w:semiHidden="1" w:unhideWhenUsed="1"/>
-    <w:lsdException w:name="Outline List 3" w:semiHidden="1" w:unhideWhenUsed="1"/>
-    <w:lsdException w:name="Table Simple 1" w:semiHidden="1" w:unhideWhenUsed="1"/>
-    <w:lsdException w:name="Table Simple 2" w:semiHidden="1" w:unhideWhenUsed="1"/>
-    <w:lsdException w:name="Table Simple 3" w:semiHidden="1" w:unhideWhenUsed="1"/>
-    <w:lsdException w:name="Table Classic 1" w:semiHidden="1" w:unhideWhenUsed="1"/>
-    <w:lsdException w:name="Table Classic 2" w:semiHidden="1" w:unhideWhenUsed="1"/>
-    <w:lsdException w:name="Table Classic 3" w:semiHidden="1" w:unhideWhenUsed="1"/>
-    <w:lsdException w:name="Table Classic 4" w:semiHidden="1" w:unhideWhenUsed="1"/>
-    <w:lsdException w:name="Table Colorful 1" w:semiHidden="1" w:unhideWhenUsed="1"/>
-    <w:lsdException w:name="Table Colorful 2" w:semiHidden="1" w:unhideWhenUsed="1"/>
-    <w:lsdException w:name="Table Colorful 3" w:semiHidden="1" w:unhideWhenUsed="1"/>
-    <w:lsdException w:name="Table Columns 1" w:semiHidden="1" w:unhideWhenUsed="1"/>
-    <w:lsdException w:name="Table Columns 2" w:semiHidden="1" w:unhideWhenUsed="1"/>
-    <w:lsdException w:name="Table Columns 3" w:semiHidden="1" w:unhideWhenUsed="1"/>
-    <w:lsdException w:name="Table Columns 4" w:semiHidden="1" w:unhideWhenUsed="1"/>
-    <w:lsdException w:name="Table Columns 5" w:semiHidden="1" w:unhideWhenUsed="1"/>
-    <w:lsdException w:name="Table Grid 1" w:semiHidden="1" w:unhideWhenUsed="1"/>
-    <w:lsdException w:name="Table Grid 2" w:semiHidden="1" w:unhideWhenUsed="1"/>
-    <w:lsdException w:name="Table Grid 3" w:semiHidden="1" w:unhideWhenUsed="1"/>
-    <w:lsdException w:name="Table Grid 4" w:semiHidden="1" w:unhideWhenUsed="1"/>
-    <w:lsdException w:name="Table Grid 5" w:semiHidden="1" w:unhideWhenUsed="1"/>
-    <w:lsdException w:name="Table Grid 6" w:semiHidden="1" w:unhideWhenUsed="1"/>
-    <w:lsdException w:name="Table Grid 7" w:semiHidden="1" w:unhideWhenUsed="1"/>
-    <w:lsdException w:name="Table Grid 8" w:semiHidden="1" w:unhideWhenUsed="1"/>
-    <w:lsdException w:name="Table List 1" w:semiHidden="1" w:unhideWhenUsed="1"/>
-    <w:lsdException w:name="Table List 2" w:semiHidden="1" w:unhideWhenUsed="1"/>
-    <w:lsdException w:name="Table List 3" w:semiHidden="1" w:unhideWhenUsed="1"/>
-    <w:lsdException w:name="Table List 4" w:semiHidden="1" w:unhideWhenUsed="1"/>
-    <w:lsdException w:name="Table List 5" w:semiHidden="1" w:unhideWhenUsed="1"/>
-    <w:lsdException w:name="Table List 6" w:semiHidden="1" w:unhideWhenUsed="1"/>
-    <w:lsdException w:name="Table List 7" w:semiHidden="1" w:unhideWhenUsed="1"/>
-    <w:lsdException w:name="Table List 8" w:semiHidden="1" w:unhideWhenUsed="1"/>
-    <w:lsdException w:name="Table 3D effects 1" w:semiHidden="1" w:unhideWhenUsed="1"/>
-    <w:lsdException w:name="Table 3D effects 2" w:semiHidden="1" w:unhideWhenUsed="1"/>
-    <w:lsdException w:name="Table 3D effects 3" w:semiHidden="1" w:unhideWhenUsed="1"/>
-    <w:lsdException w:name="Table Contemporary" w:semiHidden="1" w:unhideWhenUsed="1"/>
-    <w:lsdException w:name="Table Elegant" w:semiHidden="1" w:unhideWhenUsed="1"/>
-    <w:lsdException w:name="Table Professional" w:semiHidden="1" w:unhideWhenUsed="1"/>
-    <w:lsdException w:name="Table Subtle 1" w:semiHidden="1" w:unhideWhenUsed="1"/>
-    <w:lsdException w:name="Table Subtle 2" w:semiHidden="1" w:unhideWhenUsed="1"/>
-    <w:lsdException w:name="Table Web 1" w:semiHidden="1" w:unhideWhenUsed="1"/>
-    <w:lsdException w:name="Table Web 2" w:semiHidden="1" w:unhideWhenUsed="1"/>
-    <w:lsdException w:name="Table Web 3" w:semiHidden="1" w:unhideWhenUsed="1"/>
-    <w:lsdException w:name="Balloon Text" w:semiHidden="1" w:unhideWhenUsed="1"/>
-    <w:lsdException w:name="Table Grid" w:uiPriority="59"/>
-    <w:lsdException w:name="Table Theme" w:semiHidden="1" w:unhideWhenUsed="1"/>
-    <w:lsdException w:name="Placeholder Text" w:semiHidden="1"/>
-    <w:lsdException w:name="No Spacing" w:uiPriority="1" w:qFormat="1"/>
-    <w:lsdException w:name="Light Shading" w:uiPriority="60"/>
-    <w:lsdException w:name="Light List" w:uiPriority="61"/>
-    <w:lsdException w:name="Light Grid" w:uiPriority="62"/>
-    <w:lsdException w:name="Medium Shading 1" w:uiPriority="63"/>
-    <w:lsdException w:name="Medium Shading 2" w:uiPriority="64"/>
-    <w:lsdException w:name="Medium List 1" w:uiPriority="65"/>
-    <w:lsdException w:name="Medium List 2" w:uiPriority="66"/>
-    <w:lsdException w:name="Medium Grid 1" w:uiPriority="67"/>
-    <w:lsdException w:name="Medium Grid 2" w:uiPriority="68"/>
-    <w:lsdException w:name="Medium Grid 3" w:uiPriority="69"/>
-    <w:lsdException w:name="Dark List" w:uiPriority="70"/>
-    <w:lsdException w:name="Colorful Shading" w:uiPriority="71"/>
-    <w:lsdException w:name="Colorful List" w:uiPriority="72"/>
-    <w:lsdException w:name="Colorful Grid" w:uiPriority="73"/>
-    <w:lsdException w:name="Light Shading Accent 1" w:uiPriority="60"/>
-    <w:lsdException w:name="Light List Accent 1" w:uiPriority="61"/>
-    <w:lsdException w:name="Light Grid Accent 1" w:uiPriority="62"/>
-    <w:lsdException w:name="Medium Shading 1 Accent 1" w:uiPriority="63"/>
-    <w:lsdException w:name="Medium Shading 2 Accent 1" w:uiPriority="64"/>
-    <w:lsdException w:name="Medium List 1 Accent 1" w:uiPriority="65"/>
-    <w:lsdException w:name="Revision" w:semiHidden="1"/>
-    <w:lsdException w:name="List Paragraph" w:uiPriority="34" w:qFormat="1"/>
-    <w:lsdException w:name="Quote" w:uiPriority="29" w:qFormat="1"/>
-    <w:lsdException w:name="Intense Quote" w:uiPriority="30" w:qFormat="1"/>
-    <w:lsdException w:name="Medium List 2 Accent 1" w:uiPriority="66"/>
-    <w:lsdException w:name="Medium Grid 1 Accent 1" w:uiPriority="67"/>
-    <w:lsdException w:name="Medium Grid 2 Accent 1" w:uiPriority="68"/>
-    <w:lsdException w:name="Medium Grid 3 Accent 1" w:uiPriority="69"/>
-    <w:lsdException w:name="Dark List Accent 1" w:uiPriority="70"/>
-    <w:lsdException w:name="Colorful Shading Accent 1" w:uiPriority="71"/>
-    <w:lsdException w:name="Colorful List Accent 1" w:uiPriority="72"/>
-    <w:lsdException w:name="Colorful Grid Accent 1" w:uiPriority="73"/>
-    <w:lsdException w:name="Light Shading Accent 2" w:uiPriority="60"/>
-    <w:lsdException w:name="Light List Accent 2" w:uiPriority="61"/>
-    <w:lsdException w:name="Light Grid Accent 2" w:uiPriority="62"/>
-    <w:lsdException w:name="Medium Shading 1 Accent 2" w:uiPriority="63"/>
-    <w:lsdException w:name="Medium Shading 2 Accent 2" w:uiPriority="64"/>
-    <w:lsdException w:name="Medium List 1 Accent 2" w:uiPriority="65"/>
-    <w:lsdException w:name="Medium List 2 Accent 2" w:uiPriority="66"/>
-    <w:lsdException w:name="Medium Grid 1 Accent 2" w:uiPriority="67"/>
-    <w:lsdException w:name="Medium Grid 2 Accent 2" w:uiPriority="68"/>
-    <w:lsdException w:name="Medium Grid 3 Accent 2" w:uiPriority="69"/>
-    <w:lsdException w:name="Dark List Accent 2" w:uiPriority="70"/>
-    <w:lsdException w:name="Colorful Shading Accent 2" w:uiPriority="71"/>
-    <w:lsdException w:name="Colorful List Accent 2" w:uiPriority="72"/>
-    <w:lsdException w:name="Colorful Grid Accent 2" w:uiPriority="73"/>
-    <w:lsdException w:name="Light Shading Accent 3" w:uiPriority="60"/>
-    <w:lsdException w:name="Light List Accent 3" w:uiPriority="61"/>
-    <w:lsdException w:name="Light Grid Accent 3" w:uiPriority="62"/>
-    <w:lsdException w:name="Medium Shading 1 Accent 3" w:uiPriority="63"/>
-    <w:lsdException w:name="Medium Shading 2 Accent 3" w:uiPriority="64"/>
-    <w:lsdException w:name="Medium List 1 Accent 3" w:uiPriority="65"/>
-    <w:lsdException w:name="Medium List 2 Accent 3" w:uiPriority="66"/>
-    <w:lsdException w:name="Medium Grid 1 Accent 3" w:uiPriority="67"/>
-    <w:lsdException w:name="Medium Grid 2 Accent 3" w:uiPriority="68"/>
-    <w:lsdException w:name="Medium Grid 3 Accent 3" w:uiPriority="69"/>
-    <w:lsdException w:name="Dark List Accent 3" w:uiPriority="70"/>
-    <w:lsdException w:name="Colorful Shading Accent 3" w:uiPriority="71"/>
-    <w:lsdException w:name="Colorful List Accent 3" w:uiPriority="72"/>
-    <w:lsdException w:name="Colorful Grid Accent 3" w:uiPriority="73"/>
-    <w:lsdException w:name="Light Shading Accent 4" w:uiPriority="60"/>
-    <w:lsdException w:name="Light List Accent 4" w:uiPriority="61"/>
-    <w:lsdException w:name="Light Grid Accent 4" w:uiPriority="62"/>
-    <w:lsdException w:name="Medium Shading 1 Accent 4" w:uiPriority="63"/>
-    <w:lsdException w:name="Medium Shading 2 Accent 4" w:uiPriority="64"/>
-    <w:lsdException w:name="Medium List 1 Accent 4" w:uiPriority="65"/>
-    <w:lsdException w:name="Medium List 2 Accent 4" w:uiPriority="66"/>
-    <w:lsdException w:name="Medium Grid 1 Accent 4" w:uiPriority="67"/>
-    <w:lsdException w:name="Medium Grid 2 Accent 4" w:uiPriority="68"/>
-    <w:lsdException w:name="Medium Grid 3 Accent 4" w:uiPriority="69"/>
-    <w:lsdException w:name="Dark List Accent 4" w:uiPriority="70"/>
-    <w:lsdException w:name="Colorful Shading Accent 4" w:uiPriority="71"/>
-    <w:lsdException w:name="Colorful List Accent 4" w:uiPriority="72"/>
-    <w:lsdException w:name="Colorful Grid Accent 4" w:uiPriority="73"/>
-    <w:lsdException w:name="Light Shading Accent 5" w:uiPriority="60"/>
-    <w:lsdException w:name="Light List Accent 5" w:uiPriority="61"/>
-    <w:lsdException w:name="Light Grid Accent 5" w:uiPriority="62"/>
-    <w:lsdException w:name="Medium Shading 1 Accent 5" w:uiPriority="63"/>
-    <w:lsdException w:name="Medium Shading 2 Accent 5" w:uiPriority="64"/>
-    <w:lsdException w:name="Medium List 1 Accent 5" w:uiPriority="65"/>
-    <w:lsdException w:name="Medium List 2 Accent 5" w:uiPriority="66"/>
-    <w:lsdException w:name="Medium Grid 1 Accent 5" w:uiPriority="67"/>
-    <w:lsdException w:name="Medium Grid 2 Accent 5" w:uiPriority="68"/>
-    <w:lsdException w:name="Medium Grid 3 Accent 5" w:uiPriority="69"/>
-    <w:lsdException w:name="Dark List Accent 5" w:uiPriority="70"/>
-    <w:lsdException w:name="Colorful Shading Accent 5" w:uiPriority="71"/>
-    <w:lsdException w:name="Colorful List Accent 5" w:uiPriority="72"/>
-    <w:lsdException w:name="Colorful Grid Accent 5" w:uiPriority="73"/>
-    <w:lsdException w:name="Light Shading Accent 6" w:uiPriority="60"/>
-    <w:lsdException w:name="Light List Accent 6" w:uiPriority="61"/>
-    <w:lsdException w:name="Light Grid Accent 6" w:uiPriority="62"/>
-    <w:lsdException w:name="Medium Shading 1 Accent 6" w:uiPriority="63"/>
-    <w:lsdException w:name="Medium Shading 2 Accent 6" w:uiPriority="64"/>
-    <w:lsdException w:name="Medium List 1 Accent 6" w:uiPriority="65"/>
-    <w:lsdException w:name="Medium List 2 Accent 6" w:uiPriority="66"/>
-    <w:lsdException w:name="Medium Grid 1 Accent 6" w:uiPriority="67"/>
-    <w:lsdException w:name="Medium Grid 2 Accent 6" w:uiPriority="68"/>
-    <w:lsdException w:name="Medium Grid 3 Accent 6" w:uiPriority="69"/>
-    <w:lsdException w:name="Dark List Accent 6" w:uiPriority="70"/>
-    <w:lsdException w:name="Colorful Shading Accent 6" w:uiPriority="71"/>
-    <w:lsdException w:name="Colorful List Accent 6" w:uiPriority="72"/>
-    <w:lsdException w:name="Colorful Grid Accent 6" w:uiPriority="73"/>
-    <w:lsdException w:name="Subtle Emphasis" w:uiPriority="19" w:qFormat="1"/>
-    <w:lsdException w:name="Intense Emphasis" w:uiPriority="21" w:qFormat="1"/>
-    <w:lsdException w:name="Subtle Reference" w:uiPriority="31" w:qFormat="1"/>
-    <w:lsdException w:name="Intense Reference" w:uiPriority="32" w:qFormat="1"/>
-    <w:lsdException w:name="Book Title" w:uiPriority="33" w:qFormat="1"/>
-    <w:lsdException w:name="Bibliography" w:semiHidden="1" w:uiPriority="37" w:unhideWhenUsed="1"/>
-    <w:lsdException w:name="TOC Heading" w:semiHidden="1" w:uiPriority="39" w:unhideWhenUsed="1" w:qFormat="1"/>
-    <w:lsdException w:name="Plain Table 1" w:uiPriority="41"/>
-    <w:lsdException w:name="Plain Table 2" w:uiPriority="42"/>
-    <w:lsdException w:name="Plain Table 3" w:uiPriority="43"/>
-    <w:lsdException w:name="Plain Table 4" w:uiPriority="44"/>
-    <w:lsdException w:name="Plain Table 5" w:uiPriority="45"/>
-    <w:lsdException w:name="Grid Table Light" w:uiPriority="40"/>
-    <w:lsdException w:name="Grid Table 1 Light" w:uiPriority="46"/>
-    <w:lsdException w:name="Grid Table 2" w:uiPriority="47"/>
-    <w:lsdException w:name="Grid Table 3" w:uiPriority="48"/>
-    <w:lsdException w:name="Grid Table 4" w:uiPriority="49"/>
-    <w:lsdException w:name="Grid Table 5 Dark" w:uiPriority="50"/>
-    <w:lsdException w:name="Grid Table 6 Colorful" w:uiPriority="51"/>
-    <w:lsdException w:name="Grid Table 7 Colorful" w:uiPriority="52"/>
-    <w:lsdException w:name="Grid Table 1 Light Accent 1" w:uiPriority="46"/>
-    <w:lsdException w:name="Grid Table 2 Accent 1" w:uiPriority="47"/>
-    <w:lsdException w:name="Grid Table 3 Accent 1" w:uiPriority="48"/>
-    <w:lsdException w:name="Grid Table 4 Accent 1" w:uiPriority="49"/>
-    <w:lsdException w:name="Grid Table 5 Dark Accent 1" w:uiPriority="50"/>
-    <w:lsdException w:name="Grid Table 6 Colorful Accent 1" w:uiPriority="51"/>
-    <w:lsdException w:name="Grid Table 7 Colorful Accent 1" w:uiPriority="52"/>
-    <w:lsdException w:name="Grid Table 1 Light Accent 2" w:uiPriority="46"/>
-    <w:lsdException w:name="Grid Table 2 Accent 2" w:uiPriority="47"/>
-    <w:lsdException w:name="Grid Table 3 Accent 2" w:uiPriority="48"/>
-    <w:lsdException w:name="Grid Table 4 Accent 2" w:uiPriority="49"/>
-    <w:lsdException w:name="Grid Table 5 Dark Accent 2" w:uiPriority="50"/>
-    <w:lsdException w:name="Grid Table 6 Colorful Accent 2" w:uiPriority="51"/>
-    <w:lsdException w:name="Grid Table 7 Colorful Accent 2" w:uiPriority="52"/>
-    <w:lsdException w:name="Grid Table 1 Light Accent 3" w:uiPriority="46"/>
-    <w:lsdException w:name="Grid Table 2 Accent 3" w:uiPriority="47"/>
-    <w:lsdException w:name="Grid Table 3 Accent 3" w:uiPriority="48"/>
-    <w:lsdException w:name="Grid Table 4 Accent 3" w:uiPriority="49"/>
-    <w:lsdException w:name="Grid Table 5 Dark Accent 3" w:uiPriority="50"/>
-    <w:lsdException w:name="Grid Table 6 Colorful Accent 3" w:uiPriority="51"/>
-    <w:lsdException w:name="Grid Table 7 Colorful Accent 3" w:uiPriority="52"/>
-    <w:lsdException w:name="Grid Table 1 Light Accent 4" w:uiPriority="46"/>
-    <w:lsdException w:name="Grid Table 2 Accent 4" w:uiPriority="47"/>
-    <w:lsdException w:name="Grid Table 3 Accent 4" w:uiPriority="48"/>
-    <w:lsdException w:name="Grid Table 4 Accent 4" w:uiPriority="49"/>
-    <w:lsdException w:name="Grid Table 5 Dark Accent 4" w:uiPriority="50"/>
-    <w:lsdException w:name="Grid Table 6 Colorful Accent 4" w:uiPriority="51"/>
-    <w:lsdException w:name="Grid Table 7 Colorful Accent 4" w:uiPriority="52"/>
-    <w:lsdException w:name="Grid Table 1 Light Accent 5" w:uiPriority="46"/>
-    <w:lsdException w:name="Grid Table 2 Accent 5" w:uiPriority="47"/>
-    <w:lsdException w:name="Grid Table 3 Accent 5" w:uiPriority="48"/>
-    <w:lsdException w:name="Grid Table 4 Accent 5" w:uiPriority="49"/>
-    <w:lsdException w:name="Grid Table 5 Dark Accent 5" w:uiPriority="50"/>
-    <w:lsdException w:name="Grid Table 6 Colorful Accent 5" w:uiPriority="51"/>
-    <w:lsdException w:name="Grid Table 7 Colorful Accent 5" w:uiPriority="52"/>
-    <w:lsdException w:name="Grid Table 1 Light Accent 6" w:uiPriority="46"/>
-    <w:lsdException w:name="Grid Table 2 Accent 6" w:uiPriority="47"/>
-    <w:lsdException w:name="Grid Table 3 Accent 6" w:uiPriority="48"/>
-    <w:lsdException w:name="Grid Table 4 Accent 6" w:uiPriority="49"/>
-    <w:lsdException w:name="Grid Table 5 Dark Accent 6" w:uiPriority="50"/>
-    <w:lsdException w:name="Grid Table 6 Colorful Accent 6" w:uiPriority="51"/>
-    <w:lsdException w:name="Grid Table 7 Colorful Accent 6" w:uiPriority="52"/>
-    <w:lsdException w:name="List Table 1 Light" w:uiPriority="46"/>
-    <w:lsdException w:name="List Table 2" w:uiPriority="47"/>
-    <w:lsdException w:name="List Table 3" w:uiPriority="48"/>
-    <w:lsdException w:name="List Table 4" w:uiPriority="49"/>
-    <w:lsdException w:name="List Table 5 Dark" w:uiPriority="50"/>
-    <w:lsdException w:name="List Table 6 Colorful" w:uiPriority="51"/>
-    <w:lsdException w:name="List Table 7 Colorful" w:uiPriority="52"/>
-    <w:lsdException w:name="List Table 1 Light Accent 1" w:uiPriority="46"/>
-    <w:lsdException w:name="List Table 2 Accent 1" w:uiPriority="47"/>
-    <w:lsdException w:name="List Table 3 Accent 1" w:uiPriority="48"/>
-    <w:lsdException w:name="List Table 4 Accent 1" w:uiPriority="49"/>
-    <w:lsdException w:name="List Table 5 Dark Accent 1" w:uiPriority="50"/>
-    <w:lsdException w:name="List Table 6 Colorful Accent 1" w:uiPriority="51"/>
-    <w:lsdException w:name="List Table 7 Colorful Accent 1" w:uiPriority="52"/>
-    <w:lsdException w:name="List Table 1 Light Accent 2" w:uiPriority="46"/>
-    <w:lsdException w:name="List Table 2 Accent 2" w:uiPriority="47"/>
-    <w:lsdException w:name="List Table 3 Accent 2" w:uiPriority="48"/>
-    <w:lsdException w:name="List Table 4 Accent 2" w:uiPriority="49"/>
-    <w:lsdException w:name="List Table 5 Dark Accent 2" w:uiPriority="50"/>
-    <w:lsdException w:name="List Table 6 Colorful Accent 2" w:uiPriority="51"/>
-    <w:lsdException w:name="List Table 7 Colorful Accent 2" w:uiPriority="52"/>
-    <w:lsdException w:name="List Table 1 Light Accent 3" w:uiPriority="46"/>
-    <w:lsdException w:name="List Table 2 Accent 3" w:uiPriority="47"/>
-    <w:lsdException w:name="List Table 3 Accent 3" w:uiPriority="48"/>
-    <w:lsdException w:name="List Table 4 Accent 3" w:uiPriority="49"/>
-    <w:lsdException w:name="List Table 5 Dark Accent 3" w:uiPriority="50"/>
-    <w:lsdException w:name="List Table 6 Colorful Accent 3" w:uiPriority="51"/>
-    <w:lsdException w:name="List Table 7 Colorful Accent 3" w:uiPriority="52"/>
-    <w:lsdException w:name="List Table 1 Light Accent 4" w:uiPriority="46"/>
-    <w:lsdException w:name="List Table 2 Accent 4" w:uiPriority="47"/>
-    <w:lsdException w:name="List Table 3 Accent 4" w:uiPriority="48"/>
-    <w:lsdException w:name="List Table 4 Accent 4" w:uiPriority="49"/>
-    <w:lsdException w:name="List Table 5 Dark Accent 4" w:uiPriority="50"/>
-    <w:lsdException w:name="List Table 6 Colorful Accent 4" w:uiPriority="51"/>
-    <w:lsdException w:name="List Table 7 Colorful Accent 4" w:uiPriority="52"/>
-    <w:lsdException w:name="List Table 1 Light Accent 5" w:uiPriority="46"/>
-    <w:lsdException w:name="List Table 2 Accent 5" w:uiPriority="47"/>
-    <w:lsdException w:name="List Table 3 Accent 5" w:uiPriority="48"/>
-    <w:lsdException w:name="List Table 4 Accent 5" w:uiPriority="49"/>
-    <w:lsdException w:name="List Table 5 Dark Accent 5" w:uiPriority="50"/>
-    <w:lsdException w:name="List Table 6 Colorful Accent 5" w:uiPriority="51"/>
-    <w:lsdException w:name="List Table 7 Colorful Accent 5" w:uiPriority="52"/>
-    <w:lsdException w:name="List Table 1 Light Accent 6" w:uiPriority="46"/>
-    <w:lsdException w:name="List Table 2 Accent 6" w:uiPriority="47"/>
-    <w:lsdException w:name="List Table 3 Accent 6" w:uiPriority="48"/>
-    <w:lsdException w:name="List Table 4 Accent 6" w:uiPriority="49"/>
-    <w:lsdException w:name="List Table 5 Dark Accent 6" w:uiPriority="50"/>
-    <w:lsdException w:name="List Table 6 Colorful Accent 6" w:uiPriority="51"/>
-    <w:lsdException w:name="List Table 7 Colorful Accent 6" w:uiPriority="52"/>
-    <w:lsdException w:name="Mention" w:semiHidden="1" w:unhideWhenUsed="1"/>
+  <w:latentStyles w:defLockedState="0" w:defUIPriority="99" w:defSemiHidden="1" w:defUnhideWhenUsed="1" w:defQFormat="0" w:count="267">
+    <w:lsdException w:name="Normal" w:semiHidden="0" w:uiPriority="0" w:unhideWhenUsed="0" w:qFormat="1"/>
+    <w:lsdException w:name="heading 1" w:semiHidden="0" w:uiPriority="9" w:unhideWhenUsed="0" w:qFormat="1"/>
+    <w:lsdException w:name="heading 2" w:uiPriority="9" w:qFormat="1"/>
+    <w:lsdException w:name="heading 3" w:uiPriority="9" w:qFormat="1"/>
+    <w:lsdException w:name="heading 4" w:uiPriority="9" w:qFormat="1"/>
+    <w:lsdException w:name="heading 5" w:uiPriority="9" w:qFormat="1"/>
+    <w:lsdException w:name="heading 6" w:uiPriority="9" w:qFormat="1"/>
+    <w:lsdException w:name="heading 7" w:uiPriority="9" w:qFormat="1"/>
+    <w:lsdException w:name="heading 8" w:uiPriority="9" w:qFormat="1"/>
+    <w:lsdException w:name="heading 9" w:uiPriority="9" w:qFormat="1"/>
+    <w:lsdException w:name="toc 1" w:uiPriority="39"/>
+    <w:lsdException w:name="toc 2" w:uiPriority="39"/>
+    <w:lsdException w:name="toc 3" w:uiPriority="39"/>
+    <w:lsdException w:name="toc 4" w:uiPriority="39"/>
+    <w:lsdException w:name="toc 5" w:uiPriority="39"/>
+    <w:lsdException w:name="toc 6" w:uiPriority="39"/>
+    <w:lsdException w:name="toc 7" w:uiPriority="39"/>
+    <w:lsdException w:name="toc 8" w:uiPriority="39"/>
+    <w:lsdException w:name="toc 9" w:uiPriority="39"/>
+    <w:lsdException w:name="caption" w:uiPriority="35" w:qFormat="1"/>
+    <w:lsdException w:name="Title" w:semiHidden="0" w:uiPriority="10" w:unhideWhenUsed="0" w:qFormat="1"/>
+    <w:lsdException w:name="Default Paragraph Font" w:uiPriority="1"/>
+    <w:lsdException w:name="Subtitle" w:semiHidden="0" w:uiPriority="11" w:unhideWhenUsed="0" w:qFormat="1"/>
+    <w:lsdException w:name="Strong" w:semiHidden="0" w:uiPriority="22" w:unhideWhenUsed="0" w:qFormat="1"/>
+    <w:lsdException w:name="Emphasis" w:semiHidden="0" w:uiPriority="20" w:unhideWhenUsed="0" w:qFormat="1"/>
+    <w:lsdException w:name="Table Grid" w:semiHidden="0" w:uiPriority="59" w:unhideWhenUsed="0"/>
+    <w:lsdException w:name="Placeholder Text" w:unhideWhenUsed="0"/>
+    <w:lsdException w:name="No Spacing" w:semiHidden="0" w:uiPriority="1" w:unhideWhenUsed="0" w:qFormat="1"/>
+    <w:lsdException w:name="Light Shading" w:semiHidden="0" w:uiPriority="60" w:unhideWhenUsed="0"/>
+    <w:lsdException w:name="Light List" w:semiHidden="0" w:uiPriority="61" w:unhideWhenUsed="0"/>
+    <w:lsdException w:name="Light Grid" w:semiHidden="0" w:uiPriority="62" w:unhideWhenUsed="0"/>
+    <w:lsdException w:name="Medium Shading 1" w:semiHidden="0" w:uiPriority="63" w:unhideWhenUsed="0"/>
+    <w:lsdException w:name="Medium Shading 2" w:semiHidden="0" w:uiPriority="64" w:unhideWhenUsed="0"/>
+    <w:lsdException w:name="Medium List 1" w:semiHidden="0" w:uiPriority="65" w:unhideWhenUsed="0"/>
+    <w:lsdException w:name="Medium List 2" w:semiHidden="0" w:uiPriority="66" w:unhideWhenUsed="0"/>
+    <w:lsdException w:name="Medium Grid 1" w:semiHidden="0" w:uiPriority="67" w:unhideWhenUsed="0"/>
+    <w:lsdException w:name="Medium Grid 2" w:semiHidden="0" w:uiPriority="68" w:unhideWhenUsed="0"/>
+    <w:lsdException w:name="Medium Grid 3" w:semiHidden="0" w:uiPriority="69" w:unhideWhenUsed="0"/>
+    <w:lsdException w:name="Dark List" w:semiHidden="0" w:uiPriority="70" w:unhideWhenUsed="0"/>
+    <w:lsdException w:name="Colorful Shading" w:semiHidden="0" w:uiPriority="71" w:unhideWhenUsed="0"/>
+    <w:lsdException w:name="Colorful List" w:semiHidden="0" w:uiPriority="72" w:unhideWhenUsed="0"/>
+    <w:lsdException w:name="Colorful Grid" w:semiHidden="0" w:uiPriority="73" w:unhideWhenUsed="0"/>
+    <w:lsdException w:name="Light Shading Accent 1" w:semiHidden="0" w:uiPriority="60" w:unhideWhenUsed="0"/>
+    <w:lsdException w:name="Light List Accent 1" w:semiHidden="0" w:uiPriority="61" w:unhideWhenUsed="0"/>
+    <w:lsdException w:name="Light Grid Accent 1" w:semiHidden="0" w:uiPriority="62" w:unhideWhenUsed="0"/>
+    <w:lsdException w:name="Medium Shading 1 Accent 1" w:semiHidden="0" w:uiPriority="63" w:unhideWhenUsed="0"/>
+    <w:lsdException w:name="Medium Shading 2 Accent 1" w:semiHidden="0" w:uiPriority="64" w:unhideWhenUsed="0"/>
+    <w:lsdException w:name="Medium List 1 Accent 1" w:semiHidden="0" w:uiPriority="65" w:unhideWhenUsed="0"/>
+    <w:lsdException w:name="Revision" w:unhideWhenUsed="0"/>
+    <w:lsdException w:name="List Paragraph" w:semiHidden="0" w:uiPriority="34" w:unhideWhenUsed="0" w:qFormat="1"/>
+    <w:lsdException w:name="Quote" w:semiHidden="0" w:uiPriority="29" w:unhideWhenUsed="0" w:qFormat="1"/>
+    <w:lsdException w:name="Intense Quote" w:semiHidden="0" w:uiPriority="30" w:unhideWhenUsed="0" w:qFormat="1"/>
+    <w:lsdException w:name="Medium List 2 Accent 1" w:semiHidden="0" w:uiPriority="66" w:unhideWhenUsed="0"/>
+    <w:lsdException w:name="Medium Grid 1 Accent 1" w:semiHidden="0" w:uiPriority="67" w:unhideWhenUsed="0"/>
+    <w:lsdException w:name="Medium Grid 2 Accent 1" w:semiHidden="0" w:uiPriority="68" w:unhideWhenUsed="0"/>
+    <w:lsdException w:name="Medium Grid 3 Accent 1" w:semiHidden="0" w:uiPriority="69" w:unhideWhenUsed="0"/>
+    <w:lsdException w:name="Dark List Accent 1" w:semiHidden="0" w:uiPriority="70" w:unhideWhenUsed="0"/>
+    <w:lsdException w:name="Colorful Shading Accent 1" w:semiHidden="0" w:uiPriority="71" w:unhideWhenUsed="0"/>
+    <w:lsdException w:name="Colorful List Accent 1" w:semiHidden="0" w:uiPriority="72" w:unhideWhenUsed="0"/>
+    <w:lsdException w:name="Colorful Grid Accent 1" w:semiHidden="0" w:uiPriority="73" w:unhideWhenUsed="0"/>
+    <w:lsdException w:name="Light Shading Accent 2" w:semiHidden="0" w:uiPriority="60" w:unhideWhenUsed="0"/>
+    <w:lsdException w:name="Light List Accent 2" w:semiHidden="0" w:uiPriority="61" w:unhideWhenUsed="0"/>
+    <w:lsdException w:name="Light Grid Accent 2" w:semiHidden="0" w:uiPriority="62" w:unhideWhenUsed="0"/>
+    <w:lsdException w:name="Medium Shading 1 Accent 2" w:semiHidden="0" w:uiPriority="63" w:unhideWhenUsed="0"/>
+    <w:lsdException w:name="Medium Shading 2 Accent 2" w:semiHidden="0" w:uiPriority="64" w:unhideWhenUsed="0"/>
+    <w:lsdException w:name="Medium List 1 Accent 2" w:semiHidden="0" w:uiPriority="65" w:unhideWhenUsed="0"/>
+    <w:lsdException w:name="Medium List 2 Accent 2" w:semiHidden="0" w:uiPriority="66" w:unhideWhenUsed="0"/>
+    <w:lsdException w:name="Medium Grid 1 Accent 2" w:semiHidden="0" w:uiPriority="67" w:unhideWhenUsed="0"/>
+    <w:lsdException w:name="Medium Grid 2 Accent 2" w:semiHidden="0" w:uiPriority="68" w:unhideWhenUsed="0"/>
+    <w:lsdException w:name="Medium Grid 3 Accent 2" w:semiHidden="0" w:uiPriority="69" w:unhideWhenUsed="0"/>
+    <w:lsdException w:name="Dark List Accent 2" w:semiHidden="0" w:uiPriority="70" w:unhideWhenUsed="0"/>
+    <w:lsdException w:name="Colorful Shading Accent 2" w:semiHidden="0" w:uiPriority="71" w:unhideWhenUsed="0"/>
+    <w:lsdException w:name="Colorful List Accent 2" w:semiHidden="0" w:uiPriority="72" w:unhideWhenUsed="0"/>
+    <w:lsdException w:name="Colorful Grid Accent 2" w:semiHidden="0" w:uiPriority="73" w:unhideWhenUsed="0"/>
+    <w:lsdException w:name="Light Shading Accent 3" w:semiHidden="0" w:uiPriority="60" w:unhideWhenUsed="0"/>
+    <w:lsdException w:name="Light List Accent 3" w:semiHidden="0" w:uiPriority="61" w:unhideWhenUsed="0"/>
+    <w:lsdException w:name="Light Grid Accent 3" w:semiHidden="0" w:uiPriority="62" w:unhideWhenUsed="0"/>
+    <w:lsdException w:name="Medium Shading 1 Accent 3" w:semiHidden="0" w:uiPriority="63" w:unhideWhenUsed="0"/>
+    <w:lsdException w:name="Medium Shading 2 Accent 3" w:semiHidden="0" w:uiPriority="64" w:unhideWhenUsed="0"/>
+    <w:lsdException w:name="Medium List 1 Accent 3" w:semiHidden="0" w:uiPriority="65" w:unhideWhenUsed="0"/>
+    <w:lsdException w:name="Medium List 2 Accent 3" w:semiHidden="0" w:uiPriority="66" w:unhideWhenUsed="0"/>
+    <w:lsdException w:name="Medium Grid 1 Accent 3" w:semiHidden="0" w:uiPriority="67" w:unhideWhenUsed="0"/>
+    <w:lsdException w:name="Medium Grid 2 Accent 3" w:semiHidden="0" w:uiPriority="68" w:unhideWhenUsed="0"/>
+    <w:lsdException w:name="Medium Grid 3 Accent 3" w:semiHidden="0" w:uiPriority="69" w:unhideWhenUsed="0"/>
+    <w:lsdException w:name="Dark List Accent 3" w:semiHidden="0" w:uiPriority="70" w:unhideWhenUsed="0"/>
+    <w:lsdException w:name="Colorful Shading Accent 3" w:semiHidden="0" w:uiPriority="71" w:unhideWhenUsed="0"/>
+    <w:lsdException w:name="Colorful List Accent 3" w:semiHidden="0" w:uiPriority="72" w:unhideWhenUsed="0"/>
+    <w:lsdException w:name="Colorful Grid Accent 3" w:semiHidden="0" w:uiPriority="73" w:unhideWhenUsed="0"/>
+    <w:lsdException w:name="Light Shading Accent 4" w:semiHidden="0" w:uiPriority="60" w:unhideWhenUsed="0"/>
+    <w:lsdException w:name="Light List Accent 4" w:semiHidden="0" w:uiPriority="61" w:unhideWhenUsed="0"/>
+    <w:lsdException w:name="Light Grid Accent 4" w:semiHidden="0" w:uiPriority="62" w:unhideWhenUsed="0"/>
+    <w:lsdException w:name="Medium Shading 1 Accent 4" w:semiHidden="0" w:uiPriority="63" w:unhideWhenUsed="0"/>
+    <w:lsdException w:name="Medium Shading 2 Accent 4" w:semiHidden="0" w:uiPriority="64" w:unhideWhenUsed="0"/>
+    <w:lsdException w:name="Medium List 1 Accent 4" w:semiHidden="0" w:uiPriority="65" w:unhideWhenUsed="0"/>
+    <w:lsdException w:name="Medium List 2 Accent 4" w:semiHidden="0" w:uiPriority="66" w:unhideWhenUsed="0"/>
+    <w:lsdException w:name="Medium Grid 1 Accent 4" w:semiHidden="0" w:uiPriority="67" w:unhideWhenUsed="0"/>
+    <w:lsdException w:name="Medium Grid 2 Accent 4" w:semiHidden="0" w:uiPriority="68" w:unhideWhenUsed="0"/>
+    <w:lsdException w:name="Medium Grid 3 Accent 4" w:semiHidden="0" w:uiPriority="69" w:unhideWhenUsed="0"/>
+    <w:lsdException w:name="Dark List Accent 4" w:semiHidden="0" w:uiPriority="70" w:unhideWhenUsed="0"/>
+    <w:lsdException w:name="Colorful Shading Accent 4" w:semiHidden="0" w:uiPriority="71" w:unhideWhenUsed="0"/>
+    <w:lsdException w:name="Colorful List Accent 4" w:semiHidden="0" w:uiPriority="72" w:unhideWhenUsed="0"/>
+    <w:lsdException w:name="Colorful Grid Accent 4" w:semiHidden="0" w:uiPriority="73" w:unhideWhenUsed="0"/>
+    <w:lsdException w:name="Light Shading Accent 5" w:semiHidden="0" w:uiPriority="60" w:unhideWhenUsed="0"/>
+    <w:lsdException w:name="Light List Accent 5" w:semiHidden="0" w:uiPriority="61" w:unhideWhenUsed="0"/>
+    <w:lsdException w:name="Light Grid Accent 5" w:semiHidden="0" w:uiPriority="62" w:unhideWhenUsed="0"/>
+    <w:lsdException w:name="Medium Shading 1 Accent 5" w:semiHidden="0" w:uiPriority="63" w:unhideWhenUsed="0"/>
+    <w:lsdException w:name="Medium Shading 2 Accent 5" w:semiHidden="0" w:uiPriority="64" w:unhideWhenUsed="0"/>
+    <w:lsdException w:name="Medium List 1 Accent 5" w:semiHidden="0" w:uiPriority="65" w:unhideWhenUsed="0"/>
+    <w:lsdException w:name="Medium List 2 Accent 5" w:semiHidden="0" w:uiPriority="66" w:unhideWhenUsed="0"/>
+    <w:lsdException w:name="Medium Grid 1 Accent 5" w:semiHidden="0" w:uiPriority="67" w:unhideWhenUsed="0"/>
+    <w:lsdException w:name="Medium Grid 2 Accent 5" w:semiHidden="0" w:uiPriority="68" w:unhideWhenUsed="0"/>
+    <w:lsdException w:name="Medium Grid 3 Accent 5" w:semiHidden="0" w:uiPriority="69" w:unhideWhenUsed="0"/>
+    <w:lsdException w:name="Dark List Accent 5" w:semiHidden="0" w:uiPriority="70" w:unhideWhenUsed="0"/>
+    <w:lsdException w:name="Colorful Shading Accent 5" w:semiHidden="0" w:uiPriority="71" w:unhideWhenUsed="0"/>
+    <w:lsdException w:name="Colorful List Accent 5" w:semiHidden="0" w:uiPriority="72" w:unhideWhenUsed="0"/>
+    <w:lsdException w:name="Colorful Grid Accent 5" w:semiHidden="0" w:uiPriority="73" w:unhideWhenUsed="0"/>
+    <w:lsdException w:name="Light Shading Accent 6" w:semiHidden="0" w:uiPriority="60" w:unhideWhenUsed="0"/>
+    <w:lsdException w:name="Light List Accent 6" w:semiHidden="0" w:uiPriority="61" w:unhideWhenUsed="0"/>
+    <w:lsdException w:name="Light Grid Accent 6" w:semiHidden="0" w:uiPriority="62" w:unhideWhenUsed="0"/>
+    <w:lsdException w:name="Medium Shading 1 Accent 6" w:semiHidden="0" w:uiPriority="63" w:unhideWhenUsed="0"/>
+    <w:lsdException w:name="Medium Shading 2 Accent 6" w:semiHidden="0" w:uiPriority="64" w:unhideWhenUsed="0"/>
+    <w:lsdException w:name="Medium List 1 Accent 6" w:semiHidden="0" w:uiPriority="65" w:unhideWhenUsed="0"/>
+    <w:lsdException w:name="Medium List 2 Accent 6" w:semiHidden="0" w:uiPriority="66" w:unhideWhenUsed="0"/>
+    <w:lsdException w:name="Medium Grid 1 Accent 6" w:semiHidden="0" w:uiPriority="67" w:unhideWhenUsed="0"/>
+    <w:lsdException w:name="Medium Grid 2 Accent 6" w:semiHidden="0" w:uiPriority="68" w:unhideWhenUsed="0"/>
+    <w:lsdException w:name="Medium Grid 3 Accent 6" w:semiHidden="0" w:uiPriority="69" w:unhideWhenUsed="0"/>
+    <w:lsdException w:name="Dark List Accent 6" w:semiHidden="0" w:uiPriority="70" w:unhideWhenUsed="0"/>
+    <w:lsdException w:name="Colorful Shading Accent 6" w:semiHidden="0" w:uiPriority="71" w:unhideWhenUsed="0"/>
+    <w:lsdException w:name="Colorful List Accent 6" w:semiHidden="0" w:uiPriority="72" w:unhideWhenUsed="0"/>
+    <w:lsdException w:name="Colorful Grid Accent 6" w:semiHidden="0" w:uiPriority="73" w:unhideWhenUsed="0"/>
+    <w:lsdException w:name="Subtle Emphasis" w:semiHidden="0" w:uiPriority="19" w:unhideWhenUsed="0" w:qFormat="1"/>
+    <w:lsdException w:name="Intense Emphasis" w:semiHidden="0" w:uiPriority="21" w:unhideWhenUsed="0" w:qFormat="1"/>
+    <w:lsdException w:name="Subtle Reference" w:semiHidden="0" w:uiPriority="31" w:unhideWhenUsed="0" w:qFormat="1"/>
+    <w:lsdException w:name="Intense Reference" w:semiHidden="0" w:uiPriority="32" w:unhideWhenUsed="0" w:qFormat="1"/>
+    <w:lsdException w:name="Book Title" w:semiHidden="0" w:uiPriority="33" w:unhideWhenUsed="0" w:qFormat="1"/>
+    <w:lsdException w:name="Bibliography" w:uiPriority="37"/>
+    <w:lsdException w:name="TOC Heading" w:uiPriority="39" w:qFormat="1"/>
   </w:latentStyles>
   <w:style w:type="paragraph" w:default="1" w:styleId="Normal">
     <w:name w:val="Normal"/>
@@ -15557,6 +15736,7 @@
     <w:uiPriority w:val="99"/>
     <w:semiHidden/>
     <w:unhideWhenUsed/>
+    <w:qFormat/>
     <w:tblPr>
       <w:tblInd w:w="0" w:type="dxa"/>
       <w:tblCellMar>
@@ -15845,6 +16025,7 @@
       <w:spacing w:line="240" w:lineRule="auto"/>
     </w:pPr>
     <w:tblPr>
+      <w:tblInd w:w="0" w:type="dxa"/>
       <w:tblBorders>
         <w:top w:val="single" w:sz="4" w:space="0" w:color="auto"/>
         <w:left w:val="single" w:sz="4" w:space="0" w:color="auto"/>
@@ -15853,6 +16034,12 @@
         <w:insideH w:val="single" w:sz="4" w:space="0" w:color="auto"/>
         <w:insideV w:val="single" w:sz="4" w:space="0" w:color="auto"/>
       </w:tblBorders>
+      <w:tblCellMar>
+        <w:top w:w="0" w:type="dxa"/>
+        <w:left w:w="108" w:type="dxa"/>
+        <w:bottom w:w="0" w:type="dxa"/>
+        <w:right w:w="108" w:type="dxa"/>
+      </w:tblCellMar>
     </w:tblPr>
   </w:style>
   <w:style w:type="paragraph" w:styleId="TM3">
@@ -16196,7 +16383,7 @@
 </file>
 
 <file path=customXml/itemProps2.xml><?xml version="1.0" encoding="utf-8"?>
-<ds:datastoreItem xmlns:ds="http://schemas.openxmlformats.org/officeDocument/2006/customXml" ds:itemID="{7BCE65E9-8B5F-4D99-8A47-35475ADA0F70}">
+<ds:datastoreItem xmlns:ds="http://schemas.openxmlformats.org/officeDocument/2006/customXml" ds:itemID="{038FD0A1-E7BB-4690-816E-CF48BA2CCE32}">
   <ds:schemaRefs>
     <ds:schemaRef ds:uri="http://schemas.openxmlformats.org/officeDocument/2006/bibliography"/>
   </ds:schemaRefs>

</xml_diff>

<commit_message>
Removes PopertiesView.py PEP section completed in report
</commit_message>
<xml_diff>
--- a/Rapport.docx
+++ b/Rapport.docx
@@ -461,7 +461,7 @@
               <w:lang w:eastAsia="fr-FR"/>
             </w:rPr>
             <w:pict>
-              <v:group id="Group 8" o:spid="_x0000_s1051" style="position:absolute;margin-left:3760.3pt;margin-top:0;width:332.7pt;height:227.25pt;z-index:251658752;mso-position-horizontal:right;mso-position-horizontal-relative:margin;mso-position-vertical:top;mso-position-vertical-relative:page" coordorigin="4136,15" coordsize="6654,4545" o:gfxdata="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" o:allowincell="f">
+              <v:group id="Group 8" o:spid="_x0000_s1051" style="position:absolute;margin-left:4053pt;margin-top:0;width:332.7pt;height:227.25pt;z-index:251658752;mso-position-horizontal:right;mso-position-horizontal-relative:margin;mso-position-vertical:top;mso-position-vertical-relative:page" coordorigin="4136,15" coordsize="6654,4545" o:gfxdata="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" o:allowincell="f">
                 <v:shape id="AutoShape 9" o:spid="_x0000_s1052" type="#_x0000_t32" style="position:absolute;left:4136;top:15;width:3058;height:3855;visibility:visible" o:connectortype="straight" o:gfxdata="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" strokecolor="#a7bfde [1620]"/>
                 <v:oval id="Oval 10" o:spid="_x0000_s1053" style="position:absolute;left:6674;top:444;width:4116;height:4116;visibility:visible" o:gfxdata="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" fillcolor="#a7bfde [1620]" stroked="f"/>
                 <v:oval id="Oval 11" o:spid="_x0000_s1054" style="position:absolute;left:6773;top:1058;width:3367;height:3367;visibility:visible" o:gfxdata="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" fillcolor="#d3dfee [820]" stroked="f"/>
@@ -512,7 +512,7 @@
                         <a:blip r:embed="rId9" cstate="print">
                           <a:extLst>
                             <a:ext uri="{28A0092B-C50C-407E-A947-70E740481C1C}">
-                              <a14:useLocalDpi xmlns:a14="http://schemas.microsoft.com/office/drawing/2010/main" xmlns:wps="http://schemas.microsoft.com/office/word/2010/wordprocessingShape" xmlns:wpi="http://schemas.microsoft.com/office/word/2010/wordprocessingInk" xmlns:wpg="http://schemas.microsoft.com/office/word/2010/wordprocessingGroup" xmlns:w16se="http://schemas.microsoft.com/office/word/2015/wordml/symex" xmlns:w15="http://schemas.microsoft.com/office/word/2012/wordml" xmlns:w14="http://schemas.microsoft.com/office/word/2010/wordml" xmlns:w="http://schemas.openxmlformats.org/wordprocessingml/2006/main" xmlns:w10="urn:schemas-microsoft-com:office:word" xmlns:wp14="http://schemas.microsoft.com/office/word/2010/wordprocessingDrawing" xmlns:v="urn:schemas-microsoft-com:vml" xmlns:o="urn:schemas-microsoft-com:office:office" xmlns:mc="http://schemas.openxmlformats.org/markup-compatibility/2006" xmlns:cx2="http://schemas.microsoft.com/office/drawing/2015/10/21/chartex" xmlns:cx1="http://schemas.microsoft.com/office/drawing/2015/9/8/chartex" xmlns:cx="http://schemas.microsoft.com/office/drawing/2014/chartex" xmlns:wpc="http://schemas.microsoft.com/office/word/2010/wordprocessingCanvas" xmlns="" val="0"/>
+                              <a14:useLocalDpi xmlns="" xmlns:wpc="http://schemas.microsoft.com/office/word/2010/wordprocessingCanvas" xmlns:cx="http://schemas.microsoft.com/office/drawing/2014/chartex" xmlns:cx1="http://schemas.microsoft.com/office/drawing/2015/9/8/chartex" xmlns:cx2="http://schemas.microsoft.com/office/drawing/2015/10/21/chartex" xmlns:mc="http://schemas.openxmlformats.org/markup-compatibility/2006" xmlns:o="urn:schemas-microsoft-com:office:office" xmlns:v="urn:schemas-microsoft-com:vml" xmlns:wp14="http://schemas.microsoft.com/office/word/2010/wordprocessingDrawing" xmlns:w10="urn:schemas-microsoft-com:office:word" xmlns:w="http://schemas.openxmlformats.org/wordprocessingml/2006/main" xmlns:w14="http://schemas.microsoft.com/office/word/2010/wordml" xmlns:w15="http://schemas.microsoft.com/office/word/2012/wordml" xmlns:w16se="http://schemas.microsoft.com/office/word/2015/wordml/symex" xmlns:wpg="http://schemas.microsoft.com/office/word/2010/wordprocessingGroup" xmlns:wpi="http://schemas.microsoft.com/office/word/2010/wordprocessingInk" xmlns:wps="http://schemas.microsoft.com/office/word/2010/wordprocessingShape" xmlns:a14="http://schemas.microsoft.com/office/drawing/2010/main" val="0"/>
                             </a:ext>
                           </a:extLst>
                         </a:blip>
@@ -651,7 +651,7 @@
         </w:rPr>
         <w:fldChar w:fldCharType="separate"/>
       </w:r>
-      <w:hyperlink w:anchor="_Toc451927739" w:history="1">
+      <w:hyperlink w:anchor="_Toc451961053" w:history="1">
         <w:r>
           <w:rPr>
             <w:rStyle w:val="Lienhypertexte"/>
@@ -679,7 +679,7 @@
             <w:noProof/>
             <w:webHidden/>
           </w:rPr>
-          <w:instrText xml:space="preserve"> PAGEREF _Toc451927739 \h </w:instrText>
+          <w:instrText xml:space="preserve"> PAGEREF _Toc451961053 \h </w:instrText>
         </w:r>
         <w:r>
           <w:rPr>
@@ -722,7 +722,7 @@
           <w:lang w:eastAsia="fr-FR"/>
         </w:rPr>
       </w:pPr>
-      <w:hyperlink w:anchor="_Toc451927740" w:history="1">
+      <w:hyperlink w:anchor="_Toc451961054" w:history="1">
         <w:r>
           <w:rPr>
             <w:rStyle w:val="Lienhypertexte"/>
@@ -750,7 +750,7 @@
             <w:noProof/>
             <w:webHidden/>
           </w:rPr>
-          <w:instrText xml:space="preserve"> PAGEREF _Toc451927740 \h </w:instrText>
+          <w:instrText xml:space="preserve"> PAGEREF _Toc451961054 \h </w:instrText>
         </w:r>
         <w:r>
           <w:rPr>
@@ -793,7 +793,7 @@
           <w:lang w:eastAsia="fr-FR"/>
         </w:rPr>
       </w:pPr>
-      <w:hyperlink w:anchor="_Toc451927741" w:history="1">
+      <w:hyperlink w:anchor="_Toc451961055" w:history="1">
         <w:r>
           <w:rPr>
             <w:rStyle w:val="Lienhypertexte"/>
@@ -821,7 +821,7 @@
             <w:noProof/>
             <w:webHidden/>
           </w:rPr>
-          <w:instrText xml:space="preserve"> PAGEREF _Toc451927741 \h </w:instrText>
+          <w:instrText xml:space="preserve"> PAGEREF _Toc451961055 \h </w:instrText>
         </w:r>
         <w:r>
           <w:rPr>
@@ -864,7 +864,7 @@
           <w:lang w:eastAsia="fr-FR"/>
         </w:rPr>
       </w:pPr>
-      <w:hyperlink w:anchor="_Toc451927742" w:history="1">
+      <w:hyperlink w:anchor="_Toc451961056" w:history="1">
         <w:r>
           <w:rPr>
             <w:rStyle w:val="Lienhypertexte"/>
@@ -892,7 +892,7 @@
             <w:noProof/>
             <w:webHidden/>
           </w:rPr>
-          <w:instrText xml:space="preserve"> PAGEREF _Toc451927742 \h </w:instrText>
+          <w:instrText xml:space="preserve"> PAGEREF _Toc451961056 \h </w:instrText>
         </w:r>
         <w:r>
           <w:rPr>
@@ -935,7 +935,7 @@
           <w:lang w:eastAsia="fr-FR"/>
         </w:rPr>
       </w:pPr>
-      <w:hyperlink w:anchor="_Toc451927743" w:history="1">
+      <w:hyperlink w:anchor="_Toc451961057" w:history="1">
         <w:r>
           <w:rPr>
             <w:rStyle w:val="Lienhypertexte"/>
@@ -963,7 +963,7 @@
             <w:noProof/>
             <w:webHidden/>
           </w:rPr>
-          <w:instrText xml:space="preserve"> PAGEREF _Toc451927743 \h </w:instrText>
+          <w:instrText xml:space="preserve"> PAGEREF _Toc451961057 \h </w:instrText>
         </w:r>
         <w:r>
           <w:rPr>
@@ -1006,7 +1006,7 @@
           <w:lang w:eastAsia="fr-FR"/>
         </w:rPr>
       </w:pPr>
-      <w:hyperlink w:anchor="_Toc451927744" w:history="1">
+      <w:hyperlink w:anchor="_Toc451961058" w:history="1">
         <w:r>
           <w:rPr>
             <w:rStyle w:val="Lienhypertexte"/>
@@ -1034,7 +1034,7 @@
             <w:noProof/>
             <w:webHidden/>
           </w:rPr>
-          <w:instrText xml:space="preserve"> PAGEREF _Toc451927744 \h </w:instrText>
+          <w:instrText xml:space="preserve"> PAGEREF _Toc451961058 \h </w:instrText>
         </w:r>
         <w:r>
           <w:rPr>
@@ -1077,7 +1077,7 @@
           <w:lang w:eastAsia="fr-FR"/>
         </w:rPr>
       </w:pPr>
-      <w:hyperlink w:anchor="_Toc451927745" w:history="1">
+      <w:hyperlink w:anchor="_Toc451961059" w:history="1">
         <w:r>
           <w:rPr>
             <w:rStyle w:val="Lienhypertexte"/>
@@ -1105,7 +1105,7 @@
             <w:noProof/>
             <w:webHidden/>
           </w:rPr>
-          <w:instrText xml:space="preserve"> PAGEREF _Toc451927745 \h </w:instrText>
+          <w:instrText xml:space="preserve"> PAGEREF _Toc451961059 \h </w:instrText>
         </w:r>
         <w:r>
           <w:rPr>
@@ -1149,7 +1149,7 @@
           <w:lang w:eastAsia="fr-FR"/>
         </w:rPr>
       </w:pPr>
-      <w:hyperlink w:anchor="_Toc451927746" w:history="1">
+      <w:hyperlink w:anchor="_Toc451961060" w:history="1">
         <w:r>
           <w:rPr>
             <w:rStyle w:val="Lienhypertexte"/>
@@ -1193,7 +1193,7 @@
             <w:noProof/>
             <w:webHidden/>
           </w:rPr>
-          <w:instrText xml:space="preserve"> PAGEREF _Toc451927746 \h </w:instrText>
+          <w:instrText xml:space="preserve"> PAGEREF _Toc451961060 \h </w:instrText>
         </w:r>
         <w:r>
           <w:rPr>
@@ -1236,7 +1236,7 @@
           <w:lang w:eastAsia="fr-FR"/>
         </w:rPr>
       </w:pPr>
-      <w:hyperlink w:anchor="_Toc451927747" w:history="1">
+      <w:hyperlink w:anchor="_Toc451961061" w:history="1">
         <w:r>
           <w:rPr>
             <w:rStyle w:val="Lienhypertexte"/>
@@ -1265,7 +1265,7 @@
             <w:noProof/>
             <w:webHidden/>
           </w:rPr>
-          <w:instrText xml:space="preserve"> PAGEREF _Toc451927747 \h </w:instrText>
+          <w:instrText xml:space="preserve"> PAGEREF _Toc451961061 \h </w:instrText>
         </w:r>
         <w:r>
           <w:rPr>
@@ -1308,7 +1308,7 @@
           <w:lang w:eastAsia="fr-FR"/>
         </w:rPr>
       </w:pPr>
-      <w:hyperlink w:anchor="_Toc451927748" w:history="1">
+      <w:hyperlink w:anchor="_Toc451961062" w:history="1">
         <w:r>
           <w:rPr>
             <w:rStyle w:val="Lienhypertexte"/>
@@ -1336,7 +1336,7 @@
             <w:noProof/>
             <w:webHidden/>
           </w:rPr>
-          <w:instrText xml:space="preserve"> PAGEREF _Toc451927748 \h </w:instrText>
+          <w:instrText xml:space="preserve"> PAGEREF _Toc451961062 \h </w:instrText>
         </w:r>
         <w:r>
           <w:rPr>
@@ -1379,7 +1379,7 @@
           <w:lang w:eastAsia="fr-FR"/>
         </w:rPr>
       </w:pPr>
-      <w:hyperlink w:anchor="_Toc451927749" w:history="1">
+      <w:hyperlink w:anchor="_Toc451961063" w:history="1">
         <w:r>
           <w:rPr>
             <w:rStyle w:val="Lienhypertexte"/>
@@ -1407,7 +1407,7 @@
             <w:noProof/>
             <w:webHidden/>
           </w:rPr>
-          <w:instrText xml:space="preserve"> PAGEREF _Toc451927749 \h </w:instrText>
+          <w:instrText xml:space="preserve"> PAGEREF _Toc451961063 \h </w:instrText>
         </w:r>
         <w:r>
           <w:rPr>
@@ -1450,7 +1450,7 @@
           <w:lang w:eastAsia="fr-FR"/>
         </w:rPr>
       </w:pPr>
-      <w:hyperlink w:anchor="_Toc451927750" w:history="1">
+      <w:hyperlink w:anchor="_Toc451961064" w:history="1">
         <w:r>
           <w:rPr>
             <w:rStyle w:val="Lienhypertexte"/>
@@ -1478,7 +1478,7 @@
             <w:noProof/>
             <w:webHidden/>
           </w:rPr>
-          <w:instrText xml:space="preserve"> PAGEREF _Toc451927750 \h </w:instrText>
+          <w:instrText xml:space="preserve"> PAGEREF _Toc451961064 \h </w:instrText>
         </w:r>
         <w:r>
           <w:rPr>
@@ -1521,7 +1521,7 @@
           <w:lang w:eastAsia="fr-FR"/>
         </w:rPr>
       </w:pPr>
-      <w:hyperlink w:anchor="_Toc451927751" w:history="1">
+      <w:hyperlink w:anchor="_Toc451961065" w:history="1">
         <w:r>
           <w:rPr>
             <w:rStyle w:val="Lienhypertexte"/>
@@ -1549,7 +1549,7 @@
             <w:noProof/>
             <w:webHidden/>
           </w:rPr>
-          <w:instrText xml:space="preserve"> PAGEREF _Toc451927751 \h </w:instrText>
+          <w:instrText xml:space="preserve"> PAGEREF _Toc451961065 \h </w:instrText>
         </w:r>
         <w:r>
           <w:rPr>
@@ -1592,7 +1592,7 @@
           <w:lang w:eastAsia="fr-FR"/>
         </w:rPr>
       </w:pPr>
-      <w:hyperlink w:anchor="_Toc451927752" w:history="1">
+      <w:hyperlink w:anchor="_Toc451961066" w:history="1">
         <w:r>
           <w:rPr>
             <w:rStyle w:val="Lienhypertexte"/>
@@ -1619,7 +1619,7 @@
             <w:noProof/>
             <w:webHidden/>
           </w:rPr>
-          <w:instrText xml:space="preserve"> PAGEREF _Toc451927752 \h </w:instrText>
+          <w:instrText xml:space="preserve"> PAGEREF _Toc451961066 \h </w:instrText>
         </w:r>
         <w:r>
           <w:rPr>
@@ -1662,7 +1662,7 @@
           <w:lang w:eastAsia="fr-FR"/>
         </w:rPr>
       </w:pPr>
-      <w:hyperlink w:anchor="_Toc451927753" w:history="1">
+      <w:hyperlink w:anchor="_Toc451961067" w:history="1">
         <w:r>
           <w:rPr>
             <w:rStyle w:val="Lienhypertexte"/>
@@ -1690,7 +1690,7 @@
             <w:noProof/>
             <w:webHidden/>
           </w:rPr>
-          <w:instrText xml:space="preserve"> PAGEREF _Toc451927753 \h </w:instrText>
+          <w:instrText xml:space="preserve"> PAGEREF _Toc451961067 \h </w:instrText>
         </w:r>
         <w:r>
           <w:rPr>
@@ -1733,7 +1733,7 @@
           <w:lang w:eastAsia="fr-FR"/>
         </w:rPr>
       </w:pPr>
-      <w:hyperlink w:anchor="_Toc451927754" w:history="1">
+      <w:hyperlink w:anchor="_Toc451961068" w:history="1">
         <w:r>
           <w:rPr>
             <w:rStyle w:val="Lienhypertexte"/>
@@ -1761,7 +1761,7 @@
             <w:noProof/>
             <w:webHidden/>
           </w:rPr>
-          <w:instrText xml:space="preserve"> PAGEREF _Toc451927754 \h </w:instrText>
+          <w:instrText xml:space="preserve"> PAGEREF _Toc451961068 \h </w:instrText>
         </w:r>
         <w:r>
           <w:rPr>
@@ -1804,7 +1804,7 @@
           <w:lang w:eastAsia="fr-FR"/>
         </w:rPr>
       </w:pPr>
-      <w:hyperlink w:anchor="_Toc451927755" w:history="1">
+      <w:hyperlink w:anchor="_Toc451961069" w:history="1">
         <w:r>
           <w:rPr>
             <w:rStyle w:val="Lienhypertexte"/>
@@ -1832,7 +1832,7 @@
             <w:noProof/>
             <w:webHidden/>
           </w:rPr>
-          <w:instrText xml:space="preserve"> PAGEREF _Toc451927755 \h </w:instrText>
+          <w:instrText xml:space="preserve"> PAGEREF _Toc451961069 \h </w:instrText>
         </w:r>
         <w:r>
           <w:rPr>
@@ -1875,7 +1875,7 @@
           <w:lang w:eastAsia="fr-FR"/>
         </w:rPr>
       </w:pPr>
-      <w:hyperlink w:anchor="_Toc451927756" w:history="1">
+      <w:hyperlink w:anchor="_Toc451961070" w:history="1">
         <w:r>
           <w:rPr>
             <w:rStyle w:val="Lienhypertexte"/>
@@ -1903,7 +1903,7 @@
             <w:noProof/>
             <w:webHidden/>
           </w:rPr>
-          <w:instrText xml:space="preserve"> PAGEREF _Toc451927756 \h </w:instrText>
+          <w:instrText xml:space="preserve"> PAGEREF _Toc451961070 \h </w:instrText>
         </w:r>
         <w:r>
           <w:rPr>
@@ -1946,7 +1946,7 @@
           <w:lang w:eastAsia="fr-FR"/>
         </w:rPr>
       </w:pPr>
-      <w:hyperlink w:anchor="_Toc451927757" w:history="1">
+      <w:hyperlink w:anchor="_Toc451961071" w:history="1">
         <w:r>
           <w:rPr>
             <w:rStyle w:val="Lienhypertexte"/>
@@ -1974,7 +1974,7 @@
             <w:noProof/>
             <w:webHidden/>
           </w:rPr>
-          <w:instrText xml:space="preserve"> PAGEREF _Toc451927757 \h </w:instrText>
+          <w:instrText xml:space="preserve"> PAGEREF _Toc451961071 \h </w:instrText>
         </w:r>
         <w:r>
           <w:rPr>
@@ -2017,7 +2017,7 @@
           <w:lang w:eastAsia="fr-FR"/>
         </w:rPr>
       </w:pPr>
-      <w:hyperlink w:anchor="_Toc451927758" w:history="1">
+      <w:hyperlink w:anchor="_Toc451961072" w:history="1">
         <w:r>
           <w:rPr>
             <w:rStyle w:val="Lienhypertexte"/>
@@ -2045,7 +2045,7 @@
             <w:noProof/>
             <w:webHidden/>
           </w:rPr>
-          <w:instrText xml:space="preserve"> PAGEREF _Toc451927758 \h </w:instrText>
+          <w:instrText xml:space="preserve"> PAGEREF _Toc451961072 \h </w:instrText>
         </w:r>
         <w:r>
           <w:rPr>
@@ -2088,7 +2088,7 @@
           <w:lang w:eastAsia="fr-FR"/>
         </w:rPr>
       </w:pPr>
-      <w:hyperlink w:anchor="_Toc451927759" w:history="1">
+      <w:hyperlink w:anchor="_Toc451961073" w:history="1">
         <w:r>
           <w:rPr>
             <w:rStyle w:val="Lienhypertexte"/>
@@ -2116,7 +2116,7 @@
             <w:noProof/>
             <w:webHidden/>
           </w:rPr>
-          <w:instrText xml:space="preserve"> PAGEREF _Toc451927759 \h </w:instrText>
+          <w:instrText xml:space="preserve"> PAGEREF _Toc451961073 \h </w:instrText>
         </w:r>
         <w:r>
           <w:rPr>
@@ -2159,7 +2159,7 @@
           <w:lang w:eastAsia="fr-FR"/>
         </w:rPr>
       </w:pPr>
-      <w:hyperlink w:anchor="_Toc451927760" w:history="1">
+      <w:hyperlink w:anchor="_Toc451961074" w:history="1">
         <w:r>
           <w:rPr>
             <w:rStyle w:val="Lienhypertexte"/>
@@ -2186,7 +2186,7 @@
             <w:noProof/>
             <w:webHidden/>
           </w:rPr>
-          <w:instrText xml:space="preserve"> PAGEREF _Toc451927760 \h </w:instrText>
+          <w:instrText xml:space="preserve"> PAGEREF _Toc451961074 \h </w:instrText>
         </w:r>
         <w:r>
           <w:rPr>
@@ -2229,7 +2229,7 @@
           <w:lang w:eastAsia="fr-FR"/>
         </w:rPr>
       </w:pPr>
-      <w:hyperlink w:anchor="_Toc451927761" w:history="1">
+      <w:hyperlink w:anchor="_Toc451961075" w:history="1">
         <w:r>
           <w:rPr>
             <w:rStyle w:val="Lienhypertexte"/>
@@ -2256,7 +2256,7 @@
             <w:noProof/>
             <w:webHidden/>
           </w:rPr>
-          <w:instrText xml:space="preserve"> PAGEREF _Toc451927761 \h </w:instrText>
+          <w:instrText xml:space="preserve"> PAGEREF _Toc451961075 \h </w:instrText>
         </w:r>
         <w:r>
           <w:rPr>
@@ -2299,7 +2299,7 @@
           <w:lang w:eastAsia="fr-FR"/>
         </w:rPr>
       </w:pPr>
-      <w:hyperlink w:anchor="_Toc451927762" w:history="1">
+      <w:hyperlink w:anchor="_Toc451961076" w:history="1">
         <w:r>
           <w:rPr>
             <w:rStyle w:val="Lienhypertexte"/>
@@ -2326,7 +2326,7 @@
             <w:noProof/>
             <w:webHidden/>
           </w:rPr>
-          <w:instrText xml:space="preserve"> PAGEREF _Toc451927762 \h </w:instrText>
+          <w:instrText xml:space="preserve"> PAGEREF _Toc451961076 \h </w:instrText>
         </w:r>
         <w:r>
           <w:rPr>
@@ -2369,7 +2369,7 @@
           <w:lang w:eastAsia="fr-FR"/>
         </w:rPr>
       </w:pPr>
-      <w:hyperlink w:anchor="_Toc451927763" w:history="1">
+      <w:hyperlink w:anchor="_Toc451961077" w:history="1">
         <w:r>
           <w:rPr>
             <w:rStyle w:val="Lienhypertexte"/>
@@ -2396,7 +2396,7 @@
             <w:noProof/>
             <w:webHidden/>
           </w:rPr>
-          <w:instrText xml:space="preserve"> PAGEREF _Toc451927763 \h </w:instrText>
+          <w:instrText xml:space="preserve"> PAGEREF _Toc451961077 \h </w:instrText>
         </w:r>
         <w:r>
           <w:rPr>
@@ -2439,7 +2439,7 @@
           <w:lang w:eastAsia="fr-FR"/>
         </w:rPr>
       </w:pPr>
-      <w:hyperlink w:anchor="_Toc451927764" w:history="1">
+      <w:hyperlink w:anchor="_Toc451961078" w:history="1">
         <w:r>
           <w:rPr>
             <w:rStyle w:val="Lienhypertexte"/>
@@ -2467,7 +2467,7 @@
             <w:noProof/>
             <w:webHidden/>
           </w:rPr>
-          <w:instrText xml:space="preserve"> PAGEREF _Toc451927764 \h </w:instrText>
+          <w:instrText xml:space="preserve"> PAGEREF _Toc451961078 \h </w:instrText>
         </w:r>
         <w:r>
           <w:rPr>
@@ -2510,7 +2510,7 @@
           <w:lang w:eastAsia="fr-FR"/>
         </w:rPr>
       </w:pPr>
-      <w:hyperlink w:anchor="_Toc451927765" w:history="1">
+      <w:hyperlink w:anchor="_Toc451961079" w:history="1">
         <w:r>
           <w:rPr>
             <w:rStyle w:val="Lienhypertexte"/>
@@ -2538,7 +2538,7 @@
             <w:noProof/>
             <w:webHidden/>
           </w:rPr>
-          <w:instrText xml:space="preserve"> PAGEREF _Toc451927765 \h </w:instrText>
+          <w:instrText xml:space="preserve"> PAGEREF _Toc451961079 \h </w:instrText>
         </w:r>
         <w:r>
           <w:rPr>
@@ -2584,7 +2584,7 @@
         <w:lastRenderedPageBreak/>
         <w:fldChar w:fldCharType="end"/>
       </w:r>
-      <w:bookmarkStart w:id="0" w:name="_Toc451927739"/>
+      <w:bookmarkStart w:id="0" w:name="_Toc451961053"/>
       <w:r>
         <w:rPr>
           <w:rFonts w:ascii="Times New Roman" w:hAnsi="Times New Roman" w:cs="Times New Roman"/>
@@ -3211,7 +3211,7 @@
           <w:rFonts w:ascii="Times New Roman" w:hAnsi="Times New Roman" w:cs="Times New Roman"/>
         </w:rPr>
       </w:pPr>
-      <w:bookmarkStart w:id="2" w:name="_Toc451927740"/>
+      <w:bookmarkStart w:id="2" w:name="_Toc451961054"/>
       <w:r>
         <w:rPr>
           <w:rFonts w:ascii="Times New Roman" w:hAnsi="Times New Roman" w:cs="Times New Roman"/>
@@ -3228,7 +3228,7 @@
           <w:rFonts w:ascii="Times New Roman" w:hAnsi="Times New Roman" w:cs="Times New Roman"/>
         </w:rPr>
       </w:pPr>
-      <w:bookmarkStart w:id="3" w:name="_Toc451927741"/>
+      <w:bookmarkStart w:id="3" w:name="_Toc451961055"/>
       <w:r>
         <w:rPr>
           <w:rFonts w:ascii="Times New Roman" w:hAnsi="Times New Roman" w:cs="Times New Roman"/>
@@ -3791,7 +3791,7 @@
                     <a:blip r:embed="rId13" cstate="print">
                       <a:extLst>
                         <a:ext uri="{28A0092B-C50C-407E-A947-70E740481C1C}">
-                          <a14:useLocalDpi xmlns:a14="http://schemas.microsoft.com/office/drawing/2010/main" xmlns:wps="http://schemas.microsoft.com/office/word/2010/wordprocessingShape" xmlns:wpi="http://schemas.microsoft.com/office/word/2010/wordprocessingInk" xmlns:wpg="http://schemas.microsoft.com/office/word/2010/wordprocessingGroup" xmlns:w16se="http://schemas.microsoft.com/office/word/2015/wordml/symex" xmlns:w15="http://schemas.microsoft.com/office/word/2012/wordml" xmlns:w14="http://schemas.microsoft.com/office/word/2010/wordml" xmlns:w="http://schemas.openxmlformats.org/wordprocessingml/2006/main" xmlns:w10="urn:schemas-microsoft-com:office:word" xmlns:wp14="http://schemas.microsoft.com/office/word/2010/wordprocessingDrawing" xmlns:v="urn:schemas-microsoft-com:vml" xmlns:o="urn:schemas-microsoft-com:office:office" xmlns:mc="http://schemas.openxmlformats.org/markup-compatibility/2006" xmlns:cx2="http://schemas.microsoft.com/office/drawing/2015/10/21/chartex" xmlns:cx1="http://schemas.microsoft.com/office/drawing/2015/9/8/chartex" xmlns:cx="http://schemas.microsoft.com/office/drawing/2014/chartex" xmlns:wpc="http://schemas.microsoft.com/office/word/2010/wordprocessingCanvas" xmlns="" val="0"/>
+                          <a14:useLocalDpi xmlns="" xmlns:wpc="http://schemas.microsoft.com/office/word/2010/wordprocessingCanvas" xmlns:cx="http://schemas.microsoft.com/office/drawing/2014/chartex" xmlns:cx1="http://schemas.microsoft.com/office/drawing/2015/9/8/chartex" xmlns:cx2="http://schemas.microsoft.com/office/drawing/2015/10/21/chartex" xmlns:mc="http://schemas.openxmlformats.org/markup-compatibility/2006" xmlns:o="urn:schemas-microsoft-com:office:office" xmlns:v="urn:schemas-microsoft-com:vml" xmlns:wp14="http://schemas.microsoft.com/office/word/2010/wordprocessingDrawing" xmlns:w10="urn:schemas-microsoft-com:office:word" xmlns:w="http://schemas.openxmlformats.org/wordprocessingml/2006/main" xmlns:w14="http://schemas.microsoft.com/office/word/2010/wordml" xmlns:w15="http://schemas.microsoft.com/office/word/2012/wordml" xmlns:w16se="http://schemas.microsoft.com/office/word/2015/wordml/symex" xmlns:wpg="http://schemas.microsoft.com/office/word/2010/wordprocessingGroup" xmlns:wpi="http://schemas.microsoft.com/office/word/2010/wordprocessingInk" xmlns:wps="http://schemas.microsoft.com/office/word/2010/wordprocessingShape" xmlns:a14="http://schemas.microsoft.com/office/drawing/2010/main" val="0"/>
                         </a:ext>
                       </a:extLst>
                     </a:blip>
@@ -4011,7 +4011,7 @@
           <w:rFonts w:ascii="Times New Roman" w:hAnsi="Times New Roman" w:cs="Times New Roman"/>
         </w:rPr>
       </w:pPr>
-      <w:bookmarkStart w:id="6" w:name="_Toc451927742"/>
+      <w:bookmarkStart w:id="6" w:name="_Toc451961056"/>
       <w:r>
         <w:rPr>
           <w:rFonts w:ascii="Times New Roman" w:hAnsi="Times New Roman" w:cs="Times New Roman"/>
@@ -4584,7 +4584,7 @@
           <w:rFonts w:ascii="Times New Roman" w:hAnsi="Times New Roman" w:cs="Times New Roman"/>
         </w:rPr>
       </w:pPr>
-      <w:bookmarkStart w:id="8" w:name="_Toc451927743"/>
+      <w:bookmarkStart w:id="8" w:name="_Toc451961057"/>
       <w:r>
         <w:rPr>
           <w:rFonts w:ascii="Times New Roman" w:hAnsi="Times New Roman" w:cs="Times New Roman"/>
@@ -5161,7 +5161,7 @@
           <w:rFonts w:ascii="Times New Roman" w:hAnsi="Times New Roman" w:cs="Times New Roman"/>
         </w:rPr>
       </w:pPr>
-      <w:bookmarkStart w:id="9" w:name="_Toc451927744"/>
+      <w:bookmarkStart w:id="9" w:name="_Toc451961058"/>
       <w:r>
         <w:rPr>
           <w:rFonts w:ascii="Times New Roman" w:hAnsi="Times New Roman" w:cs="Times New Roman"/>
@@ -5439,7 +5439,7 @@
           <w:rFonts w:ascii="Times New Roman" w:hAnsi="Times New Roman" w:cs="Times New Roman"/>
         </w:rPr>
       </w:pPr>
-      <w:bookmarkStart w:id="10" w:name="_Toc451927745"/>
+      <w:bookmarkStart w:id="10" w:name="_Toc451961059"/>
       <w:r>
         <w:rPr>
           <w:rFonts w:ascii="Times New Roman" w:hAnsi="Times New Roman" w:cs="Times New Roman"/>
@@ -5493,7 +5493,7 @@
           <w:rFonts w:ascii="Times New Roman" w:hAnsi="Times New Roman" w:cs="Times New Roman"/>
         </w:rPr>
       </w:pPr>
-      <w:bookmarkStart w:id="11" w:name="_Toc451927746"/>
+      <w:bookmarkStart w:id="11" w:name="_Toc451961060"/>
       <w:r>
         <w:rPr>
           <w:rFonts w:ascii="Times New Roman" w:hAnsi="Times New Roman" w:cs="Times New Roman"/>
@@ -5510,7 +5510,7 @@
           <w:lang w:val="en-US"/>
         </w:rPr>
       </w:pPr>
-      <w:bookmarkStart w:id="12" w:name="_Toc451927747"/>
+      <w:bookmarkStart w:id="12" w:name="_Toc451961061"/>
       <w:r>
         <w:rPr>
           <w:rFonts w:ascii="Times New Roman" w:hAnsi="Times New Roman" w:cs="Times New Roman"/>
@@ -5923,7 +5923,7 @@
                     <a:blip r:embed="rId15" cstate="print">
                       <a:extLst>
                         <a:ext uri="{28A0092B-C50C-407E-A947-70E740481C1C}">
-                          <a14:useLocalDpi xmlns:a14="http://schemas.microsoft.com/office/drawing/2010/main" xmlns:wps="http://schemas.microsoft.com/office/word/2010/wordprocessingShape" xmlns:wpi="http://schemas.microsoft.com/office/word/2010/wordprocessingInk" xmlns:wpg="http://schemas.microsoft.com/office/word/2010/wordprocessingGroup" xmlns:w16se="http://schemas.microsoft.com/office/word/2015/wordml/symex" xmlns:w15="http://schemas.microsoft.com/office/word/2012/wordml" xmlns:w14="http://schemas.microsoft.com/office/word/2010/wordml" xmlns:w="http://schemas.openxmlformats.org/wordprocessingml/2006/main" xmlns:w10="urn:schemas-microsoft-com:office:word" xmlns:wp14="http://schemas.microsoft.com/office/word/2010/wordprocessingDrawing" xmlns:v="urn:schemas-microsoft-com:vml" xmlns:o="urn:schemas-microsoft-com:office:office" xmlns:mc="http://schemas.openxmlformats.org/markup-compatibility/2006" xmlns:cx2="http://schemas.microsoft.com/office/drawing/2015/10/21/chartex" xmlns:cx1="http://schemas.microsoft.com/office/drawing/2015/9/8/chartex" xmlns:cx="http://schemas.microsoft.com/office/drawing/2014/chartex" xmlns:wpc="http://schemas.microsoft.com/office/word/2010/wordprocessingCanvas" xmlns="" val="0"/>
+                          <a14:useLocalDpi xmlns="" xmlns:wpc="http://schemas.microsoft.com/office/word/2010/wordprocessingCanvas" xmlns:cx="http://schemas.microsoft.com/office/drawing/2014/chartex" xmlns:cx1="http://schemas.microsoft.com/office/drawing/2015/9/8/chartex" xmlns:cx2="http://schemas.microsoft.com/office/drawing/2015/10/21/chartex" xmlns:mc="http://schemas.openxmlformats.org/markup-compatibility/2006" xmlns:o="urn:schemas-microsoft-com:office:office" xmlns:v="urn:schemas-microsoft-com:vml" xmlns:wp14="http://schemas.microsoft.com/office/word/2010/wordprocessingDrawing" xmlns:w10="urn:schemas-microsoft-com:office:word" xmlns:w="http://schemas.openxmlformats.org/wordprocessingml/2006/main" xmlns:w14="http://schemas.microsoft.com/office/word/2010/wordml" xmlns:w15="http://schemas.microsoft.com/office/word/2012/wordml" xmlns:w16se="http://schemas.microsoft.com/office/word/2015/wordml/symex" xmlns:wpg="http://schemas.microsoft.com/office/word/2010/wordprocessingGroup" xmlns:wpi="http://schemas.microsoft.com/office/word/2010/wordprocessingInk" xmlns:wps="http://schemas.microsoft.com/office/word/2010/wordprocessingShape" xmlns:a14="http://schemas.microsoft.com/office/drawing/2010/main" val="0"/>
                         </a:ext>
                       </a:extLst>
                     </a:blip>
@@ -6051,7 +6051,7 @@
           <w:rFonts w:ascii="Times New Roman" w:hAnsi="Times New Roman" w:cs="Times New Roman"/>
         </w:rPr>
       </w:pPr>
-      <w:bookmarkStart w:id="14" w:name="_Toc451927748"/>
+      <w:bookmarkStart w:id="14" w:name="_Toc451961062"/>
       <w:r>
         <w:rPr>
           <w:rFonts w:ascii="Times New Roman" w:hAnsi="Times New Roman" w:cs="Times New Roman"/>
@@ -6422,7 +6422,7 @@
           <w:rFonts w:ascii="Times New Roman" w:hAnsi="Times New Roman" w:cs="Times New Roman"/>
         </w:rPr>
       </w:pPr>
-      <w:bookmarkStart w:id="15" w:name="_Toc451927749"/>
+      <w:bookmarkStart w:id="15" w:name="_Toc451961063"/>
       <w:r>
         <w:rPr>
           <w:rFonts w:ascii="Times New Roman" w:hAnsi="Times New Roman" w:cs="Times New Roman"/>
@@ -6481,7 +6481,7 @@
           <w:rFonts w:ascii="Times New Roman" w:hAnsi="Times New Roman" w:cs="Times New Roman"/>
         </w:rPr>
       </w:pPr>
-      <w:bookmarkStart w:id="16" w:name="_Toc451927750"/>
+      <w:bookmarkStart w:id="16" w:name="_Toc451961064"/>
       <w:r>
         <w:rPr>
           <w:rFonts w:ascii="Times New Roman" w:hAnsi="Times New Roman" w:cs="Times New Roman"/>
@@ -6825,7 +6825,7 @@
           <w:rFonts w:ascii="Times New Roman" w:hAnsi="Times New Roman" w:cs="Times New Roman"/>
         </w:rPr>
       </w:pPr>
-      <w:bookmarkStart w:id="18" w:name="_Toc451927751"/>
+      <w:bookmarkStart w:id="18" w:name="_Toc451961065"/>
       <w:r>
         <w:rPr>
           <w:rFonts w:ascii="Times New Roman" w:hAnsi="Times New Roman" w:cs="Times New Roman"/>
@@ -6877,7 +6877,7 @@
       <w:pPr>
         <w:pStyle w:val="Titre3"/>
       </w:pPr>
-      <w:bookmarkStart w:id="19" w:name="_Toc451927752"/>
+      <w:bookmarkStart w:id="19" w:name="_Toc451961066"/>
       <w:r>
         <w:t>2.2.1 Fonctionnement de la vue graphique</w:t>
       </w:r>
@@ -7858,7 +7858,7 @@
           <w:rFonts w:ascii="Times New Roman" w:hAnsi="Times New Roman" w:cs="Times New Roman"/>
         </w:rPr>
       </w:pPr>
-      <w:bookmarkStart w:id="21" w:name="_Toc451927753"/>
+      <w:bookmarkStart w:id="21" w:name="_Toc451961067"/>
       <w:r>
         <w:rPr>
           <w:rFonts w:ascii="Times New Roman" w:hAnsi="Times New Roman" w:cs="Times New Roman"/>
@@ -8111,7 +8111,7 @@
           <w:rFonts w:ascii="Times New Roman" w:hAnsi="Times New Roman" w:cs="Times New Roman"/>
         </w:rPr>
       </w:pPr>
-      <w:bookmarkStart w:id="23" w:name="_Toc451927754"/>
+      <w:bookmarkStart w:id="23" w:name="_Toc451961068"/>
       <w:r>
         <w:rPr>
           <w:rFonts w:ascii="Times New Roman" w:hAnsi="Times New Roman" w:cs="Times New Roman"/>
@@ -8358,7 +8358,7 @@
           <w:rFonts w:ascii="Times New Roman" w:hAnsi="Times New Roman" w:cs="Times New Roman"/>
         </w:rPr>
       </w:pPr>
-      <w:bookmarkStart w:id="25" w:name="_Toc451927755"/>
+      <w:bookmarkStart w:id="25" w:name="_Toc451961069"/>
       <w:r>
         <w:rPr>
           <w:rFonts w:ascii="Times New Roman" w:hAnsi="Times New Roman" w:cs="Times New Roman"/>
@@ -8445,7 +8445,7 @@
           <w:rFonts w:ascii="Times New Roman" w:hAnsi="Times New Roman" w:cs="Times New Roman"/>
         </w:rPr>
       </w:pPr>
-      <w:bookmarkStart w:id="26" w:name="_Toc451927756"/>
+      <w:bookmarkStart w:id="26" w:name="_Toc451961070"/>
       <w:r>
         <w:rPr>
           <w:rFonts w:ascii="Times New Roman" w:hAnsi="Times New Roman" w:cs="Times New Roman"/>
@@ -8876,7 +8876,7 @@
           <w:rFonts w:ascii="Times New Roman" w:hAnsi="Times New Roman" w:cs="Times New Roman"/>
         </w:rPr>
       </w:pPr>
-      <w:bookmarkStart w:id="27" w:name="_Toc451927757"/>
+      <w:bookmarkStart w:id="27" w:name="_Toc451961071"/>
       <w:r>
         <w:rPr>
           <w:rFonts w:ascii="Times New Roman" w:hAnsi="Times New Roman" w:cs="Times New Roman"/>
@@ -9769,7 +9769,7 @@
           <w:rFonts w:ascii="Times New Roman" w:hAnsi="Times New Roman" w:cs="Times New Roman"/>
         </w:rPr>
       </w:pPr>
-      <w:bookmarkStart w:id="28" w:name="_Toc451927758"/>
+      <w:bookmarkStart w:id="28" w:name="_Toc451961072"/>
       <w:r>
         <w:rPr>
           <w:rFonts w:ascii="Times New Roman" w:hAnsi="Times New Roman" w:cs="Times New Roman"/>
@@ -9786,7 +9786,7 @@
           <w:rFonts w:ascii="Times New Roman" w:hAnsi="Times New Roman" w:cs="Times New Roman"/>
         </w:rPr>
       </w:pPr>
-      <w:bookmarkStart w:id="29" w:name="_Toc451927759"/>
+      <w:bookmarkStart w:id="29" w:name="_Toc451961073"/>
       <w:r>
         <w:rPr>
           <w:rFonts w:ascii="Times New Roman" w:hAnsi="Times New Roman" w:cs="Times New Roman"/>
@@ -9844,7 +9844,7 @@
       <w:pPr>
         <w:pStyle w:val="Titre2"/>
       </w:pPr>
-      <w:bookmarkStart w:id="30" w:name="_Toc451927760"/>
+      <w:bookmarkStart w:id="30" w:name="_Toc451961074"/>
       <w:r>
         <w:t>1.1 Choix de l'attribut</w:t>
       </w:r>
@@ -10424,7 +10424,7 @@
       <w:pPr>
         <w:pStyle w:val="Titre2"/>
       </w:pPr>
-      <w:bookmarkStart w:id="32" w:name="_Toc451927761"/>
+      <w:bookmarkStart w:id="32" w:name="_Toc451961075"/>
       <w:r>
         <w:t>1.2 Identification des valeurs possibles d'un attribut</w:t>
       </w:r>
@@ -11203,7 +11203,7 @@
       <w:pPr>
         <w:pStyle w:val="Titre2"/>
       </w:pPr>
-      <w:bookmarkStart w:id="35" w:name="_Toc451927762"/>
+      <w:bookmarkStart w:id="35" w:name="_Toc451961076"/>
       <w:r>
         <w:t>1.3</w:t>
       </w:r>
@@ -12005,7 +12005,7 @@
       <w:pPr>
         <w:pStyle w:val="Titre2"/>
       </w:pPr>
-      <w:bookmarkStart w:id="36" w:name="_Toc451927763"/>
+      <w:bookmarkStart w:id="36" w:name="_Toc451961077"/>
       <w:r>
         <w:t>1.4 Résumé</w:t>
       </w:r>
@@ -12065,7 +12065,7 @@
           <w:rFonts w:ascii="Times New Roman" w:hAnsi="Times New Roman" w:cs="Times New Roman"/>
         </w:rPr>
       </w:pPr>
-      <w:bookmarkStart w:id="37" w:name="_Toc451927764"/>
+      <w:bookmarkStart w:id="37" w:name="_Toc451961078"/>
       <w:r>
         <w:rPr>
           <w:rFonts w:ascii="Times New Roman" w:hAnsi="Times New Roman" w:cs="Times New Roman"/>
@@ -12110,6 +12110,128 @@
           <w:rFonts w:ascii="Times New Roman" w:hAnsi="Times New Roman" w:cs="Times New Roman"/>
         </w:rPr>
         <w:t xml:space="preserve"> Voici quelques exemples de conventions : espaces à la place de tabulations, 80 caractères par ligne au maximum, etc. </w:t>
+      </w:r>
+    </w:p>
+    <w:p>
+      <w:pPr>
+        <w:jc w:val="both"/>
+        <w:rPr>
+          <w:rFonts w:ascii="Times New Roman" w:hAnsi="Times New Roman" w:cs="Times New Roman"/>
+        </w:rPr>
+      </w:pPr>
+      <w:r>
+        <w:rPr>
+          <w:rFonts w:ascii="Times New Roman" w:hAnsi="Times New Roman" w:cs="Times New Roman"/>
+        </w:rPr>
+        <w:t xml:space="preserve">Pour pouvoir respecter la PEP, nous avons utilisé deux outils : autopep8 et pep8. Pour les installer il suffit d'utiliser les commandes </w:t>
+      </w:r>
+      <w:r>
+        <w:rPr>
+          <w:rFonts w:ascii="Times New Roman" w:hAnsi="Times New Roman" w:cs="Times New Roman"/>
+        </w:rPr>
+        <w:t xml:space="preserve">« pip </w:t>
+      </w:r>
+      <w:r>
+        <w:rPr>
+          <w:rFonts w:ascii="Times New Roman" w:hAnsi="Times New Roman" w:cs="Times New Roman"/>
+        </w:rPr>
+        <w:t xml:space="preserve">install autopep8 </w:t>
+      </w:r>
+      <w:r>
+        <w:rPr>
+          <w:rFonts w:ascii="Times New Roman" w:hAnsi="Times New Roman" w:cs="Times New Roman"/>
+        </w:rPr>
+        <w:t>»</w:t>
+      </w:r>
+      <w:r>
+        <w:rPr>
+          <w:rFonts w:ascii="Times New Roman" w:hAnsi="Times New Roman" w:cs="Times New Roman"/>
+        </w:rPr>
+        <w:t xml:space="preserve"> et </w:t>
+      </w:r>
+      <w:r>
+        <w:rPr>
+          <w:rFonts w:ascii="Times New Roman" w:hAnsi="Times New Roman" w:cs="Times New Roman"/>
+        </w:rPr>
+        <w:t xml:space="preserve">« pip </w:t>
+      </w:r>
+      <w:r>
+        <w:rPr>
+          <w:rFonts w:ascii="Times New Roman" w:hAnsi="Times New Roman" w:cs="Times New Roman"/>
+        </w:rPr>
+        <w:t xml:space="preserve">install pep8 </w:t>
+      </w:r>
+      <w:r>
+        <w:rPr>
+          <w:rFonts w:ascii="Times New Roman" w:hAnsi="Times New Roman" w:cs="Times New Roman"/>
+        </w:rPr>
+        <w:t>»</w:t>
+      </w:r>
+      <w:r>
+        <w:rPr>
+          <w:rFonts w:ascii="Times New Roman" w:hAnsi="Times New Roman" w:cs="Times New Roman"/>
+        </w:rPr>
+        <w:t xml:space="preserve">. L'outil autopep8 est capable de corriger automatiquement les principaux problèmes de mise en forme (indentation, espaces en trop, etc.). Pour cela il faut utiliser la commande </w:t>
+      </w:r>
+      <w:r>
+        <w:rPr>
+          <w:rFonts w:ascii="Times New Roman" w:hAnsi="Times New Roman" w:cs="Times New Roman"/>
+        </w:rPr>
+        <w:t xml:space="preserve">« </w:t>
+      </w:r>
+      <w:r>
+        <w:rPr>
+          <w:rFonts w:ascii="Times New Roman" w:hAnsi="Times New Roman" w:cs="Times New Roman"/>
+        </w:rPr>
+        <w:t>autopep8</w:t>
+      </w:r>
+      <w:r>
+        <w:rPr>
+          <w:rFonts w:ascii="Times New Roman" w:hAnsi="Times New Roman" w:cs="Times New Roman"/>
+        </w:rPr>
+        <w:t xml:space="preserve"> </w:t>
+      </w:r>
+      <w:r>
+        <w:rPr>
+          <w:rFonts w:ascii="Times New Roman" w:hAnsi="Times New Roman" w:cs="Times New Roman"/>
+        </w:rPr>
+        <w:t xml:space="preserve">--recursive --in-place chemin_du_projet ». Cependant il est possible qu'il reste encore des erreurs de mise en forme. Pour cela il faut utiliser la commande « </w:t>
+      </w:r>
+      <w:r>
+        <w:rPr>
+          <w:rFonts w:ascii="Times New Roman" w:hAnsi="Times New Roman" w:cs="Times New Roman"/>
+        </w:rPr>
+        <w:t>pep8</w:t>
+      </w:r>
+      <w:r>
+        <w:rPr>
+          <w:rFonts w:ascii="Times New Roman" w:hAnsi="Times New Roman" w:cs="Times New Roman"/>
+        </w:rPr>
+        <w:t xml:space="preserve"> </w:t>
+      </w:r>
+      <w:r>
+        <w:rPr>
+          <w:rFonts w:ascii="Times New Roman" w:hAnsi="Times New Roman" w:cs="Times New Roman"/>
+        </w:rPr>
+        <w:t>chemin_</w:t>
+      </w:r>
+      <w:r>
+        <w:rPr>
+          <w:rFonts w:ascii="Times New Roman" w:hAnsi="Times New Roman" w:cs="Times New Roman"/>
+        </w:rPr>
+        <w:t>du_</w:t>
+      </w:r>
+      <w:r>
+        <w:rPr>
+          <w:rFonts w:ascii="Times New Roman" w:hAnsi="Times New Roman" w:cs="Times New Roman"/>
+        </w:rPr>
+        <w:t>projet».</w:t>
+      </w:r>
+      <w:r>
+        <w:rPr>
+          <w:rFonts w:ascii="Times New Roman" w:hAnsi="Times New Roman" w:cs="Times New Roman"/>
+        </w:rPr>
+        <w:t xml:space="preserve"> L'outil pep8 nous liste alors toutes les erreurs et il faut donc les corriger manuellement.</w:t>
       </w:r>
     </w:p>
     <w:p>
@@ -12179,7 +12301,14 @@
         <w:rPr>
           <w:rFonts w:ascii="Times New Roman" w:hAnsi="Times New Roman" w:cs="Times New Roman"/>
         </w:rPr>
-        <w:t xml:space="preserve"> Le point le plus intéressant de cette licence à notre sens est qu’elle oblige la redistribution à la communauté dès la moindre distribution d’une version modifiée, bien que </w:t>
+        <w:t xml:space="preserve"> Le point le plus intéressant de cette licence à </w:t>
+      </w:r>
+      <w:r>
+        <w:rPr>
+          <w:rFonts w:ascii="Times New Roman" w:hAnsi="Times New Roman" w:cs="Times New Roman"/>
+        </w:rPr>
+        <w:lastRenderedPageBreak/>
+        <w:t xml:space="preserve">notre sens est qu’elle oblige la redistribution à la communauté dès la moindre distribution d’une version modifiée, bien que </w:t>
       </w:r>
       <w:r>
         <w:rPr>
@@ -12302,14 +12431,7 @@
         <w:rPr>
           <w:rFonts w:ascii="Times New Roman" w:hAnsi="Times New Roman" w:cs="Times New Roman"/>
         </w:rPr>
-        <w:t xml:space="preserve">Afin de simplifier au </w:t>
-      </w:r>
-      <w:r>
-        <w:rPr>
-          <w:rFonts w:ascii="Times New Roman" w:hAnsi="Times New Roman" w:cs="Times New Roman"/>
-        </w:rPr>
-        <w:lastRenderedPageBreak/>
-        <w:t>maximum la distribution de notre logiciel nous avons respecté</w:t>
+        <w:t>Afin de simplifier au maximum la distribution de notre logiciel nous avons respecté</w:t>
       </w:r>
       <w:r>
         <w:rPr>
@@ -12658,62 +12780,13 @@
     </w:p>
     <w:p>
       <w:pPr>
-        <w:rPr>
-          <w:rFonts w:ascii="Times New Roman" w:hAnsi="Times New Roman" w:cs="Times New Roman"/>
-        </w:rPr>
-      </w:pPr>
-    </w:p>
-    <w:p>
-      <w:pPr>
-        <w:rPr>
-          <w:rFonts w:ascii="Times New Roman" w:hAnsi="Times New Roman" w:cs="Times New Roman"/>
-        </w:rPr>
-      </w:pPr>
-    </w:p>
-    <w:p>
-      <w:pPr>
-        <w:rPr>
-          <w:rFonts w:ascii="Times New Roman" w:hAnsi="Times New Roman" w:cs="Times New Roman"/>
-        </w:rPr>
-      </w:pPr>
-    </w:p>
-    <w:p>
-      <w:pPr>
-        <w:rPr>
-          <w:rFonts w:ascii="Times New Roman" w:hAnsi="Times New Roman" w:cs="Times New Roman"/>
-        </w:rPr>
-      </w:pPr>
-    </w:p>
-    <w:p>
-      <w:pPr>
-        <w:rPr>
-          <w:rFonts w:ascii="Times New Roman" w:hAnsi="Times New Roman" w:cs="Times New Roman"/>
-        </w:rPr>
-      </w:pPr>
-    </w:p>
-    <w:p>
-      <w:pPr>
-        <w:rPr>
-          <w:rFonts w:ascii="Times New Roman" w:hAnsi="Times New Roman" w:cs="Times New Roman"/>
-        </w:rPr>
-      </w:pPr>
-    </w:p>
-    <w:p>
-      <w:pPr>
-        <w:rPr>
-          <w:rFonts w:ascii="Times New Roman" w:hAnsi="Times New Roman" w:cs="Times New Roman"/>
-        </w:rPr>
-      </w:pPr>
-    </w:p>
-    <w:p>
-      <w:pPr>
         <w:pStyle w:val="Titre"/>
         <w:outlineLvl w:val="0"/>
         <w:rPr>
           <w:rFonts w:ascii="Times New Roman" w:hAnsi="Times New Roman" w:cs="Times New Roman"/>
         </w:rPr>
       </w:pPr>
-      <w:bookmarkStart w:id="38" w:name="_Toc451927765"/>
+      <w:bookmarkStart w:id="38" w:name="_Toc451961079"/>
       <w:r>
         <w:rPr>
           <w:rFonts w:ascii="Times New Roman" w:hAnsi="Times New Roman" w:cs="Times New Roman"/>
@@ -13130,7 +13203,7 @@
           <w:rPr>
             <w:noProof/>
           </w:rPr>
-          <w:t>24</w:t>
+          <w:t>23</w:t>
         </w:r>
         <w:r>
           <w:rPr>
@@ -16383,7 +16456,7 @@
 </file>
 
 <file path=customXml/itemProps2.xml><?xml version="1.0" encoding="utf-8"?>
-<ds:datastoreItem xmlns:ds="http://schemas.openxmlformats.org/officeDocument/2006/customXml" ds:itemID="{038FD0A1-E7BB-4690-816E-CF48BA2CCE32}">
+<ds:datastoreItem xmlns:ds="http://schemas.openxmlformats.org/officeDocument/2006/customXml" ds:itemID="{8FF26238-1D3E-419A-B046-4EAA71AC3D9B}">
   <ds:schemaRefs>
     <ds:schemaRef ds:uri="http://schemas.openxmlformats.org/officeDocument/2006/bibliography"/>
   </ds:schemaRefs>

</xml_diff>

<commit_message>
update readme, packaging rapport
</commit_message>
<xml_diff>
--- a/Rapport.docx
+++ b/Rapport.docx
@@ -381,7 +381,7 @@
               <w:lang w:eastAsia="fr-FR"/>
             </w:rPr>
             <w:pict>
-              <v:group id="Group 8" o:spid="_x0000_s1051" style="position:absolute;margin-left:5212.6pt;margin-top:0;width:332.7pt;height:227.25pt;z-index:251658752;mso-position-horizontal:right;mso-position-horizontal-relative:margin;mso-position-vertical:top;mso-position-vertical-relative:page" coordorigin="4136,15" coordsize="6654,4545" o:gfxdata="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" o:allowincell="f">
+              <v:group id="Group 8" o:spid="_x0000_s1051" style="position:absolute;margin-left:5494.1pt;margin-top:0;width:332.7pt;height:227.25pt;z-index:251658752;mso-position-horizontal:right;mso-position-horizontal-relative:margin;mso-position-vertical:top;mso-position-vertical-relative:page" coordorigin="4136,15" coordsize="6654,4545" o:gfxdata="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" o:allowincell="f">
                 <v:shape id="AutoShape 9" o:spid="_x0000_s1052" type="#_x0000_t32" style="position:absolute;left:4136;top:15;width:3058;height:3855;visibility:visible" o:connectortype="straight" o:gfxdata="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" strokecolor="#a7bfde [1620]"/>
                 <v:oval id="Oval 10" o:spid="_x0000_s1053" style="position:absolute;left:6674;top:444;width:4116;height:4116;visibility:visible" o:gfxdata="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" fillcolor="#a7bfde [1620]" stroked="f"/>
                 <v:oval id="Oval 11" o:spid="_x0000_s1054" style="position:absolute;left:6773;top:1058;width:3367;height:3367;visibility:visible" o:gfxdata="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" fillcolor="#d3dfee [820]" stroked="f"/>
@@ -4139,8 +4139,6 @@
           <w:rFonts w:ascii="Times New Roman" w:hAnsi="Times New Roman" w:cs="Times New Roman"/>
         </w:rPr>
       </w:pPr>
-      <w:bookmarkStart w:id="6" w:name="_GoBack"/>
-      <w:bookmarkEnd w:id="6"/>
       <w:r>
         <w:rPr>
           <w:rFonts w:ascii="Times New Roman" w:hAnsi="Times New Roman" w:cs="Times New Roman"/>
@@ -4276,7 +4274,7 @@
           <w:rFonts w:ascii="Times New Roman" w:hAnsi="Times New Roman" w:cs="Times New Roman"/>
         </w:rPr>
       </w:pPr>
-      <w:bookmarkStart w:id="7" w:name="_Toc451912856"/>
+      <w:bookmarkStart w:id="6" w:name="_Toc451912856"/>
       <w:r>
         <w:t xml:space="preserve">Figure </w:t>
       </w:r>
@@ -4310,164 +4308,164 @@
       <w:r>
         <w:t>u logiciel</w:t>
       </w:r>
+      <w:bookmarkEnd w:id="6"/>
+    </w:p>
+    <w:p>
+      <w:pPr>
+        <w:rPr>
+          <w:rFonts w:ascii="Times New Roman" w:hAnsi="Times New Roman" w:cs="Times New Roman"/>
+        </w:rPr>
+      </w:pPr>
+    </w:p>
+    <w:p>
+      <w:pPr>
+        <w:jc w:val="both"/>
+        <w:rPr>
+          <w:rFonts w:ascii="Times New Roman" w:hAnsi="Times New Roman" w:cs="Times New Roman"/>
+        </w:rPr>
+      </w:pPr>
+      <w:r>
+        <w:rPr>
+          <w:rFonts w:ascii="Times New Roman" w:hAnsi="Times New Roman" w:cs="Times New Roman"/>
+        </w:rPr>
+        <w:t>1: Barre de menus avec des boutons pour l’import, l’export et la création d’un nouveau graphe.</w:t>
+      </w:r>
+    </w:p>
+    <w:p>
+      <w:pPr>
+        <w:jc w:val="both"/>
+        <w:rPr>
+          <w:rFonts w:ascii="Times New Roman" w:hAnsi="Times New Roman" w:cs="Times New Roman"/>
+        </w:rPr>
+      </w:pPr>
+      <w:r>
+        <w:rPr>
+          <w:rFonts w:ascii="Times New Roman" w:hAnsi="Times New Roman" w:cs="Times New Roman"/>
+        </w:rPr>
+        <w:t>2: Vue graphique pour afficher</w:t>
+      </w:r>
+      <w:r>
+        <w:rPr>
+          <w:rFonts w:ascii="Times New Roman" w:hAnsi="Times New Roman" w:cs="Times New Roman"/>
+        </w:rPr>
+        <w:t>, éditer et manipuler</w:t>
+      </w:r>
+      <w:r>
+        <w:rPr>
+          <w:rFonts w:ascii="Times New Roman" w:hAnsi="Times New Roman" w:cs="Times New Roman"/>
+        </w:rPr>
+        <w:t xml:space="preserve"> le graphe</w:t>
+      </w:r>
+      <w:r>
+        <w:rPr>
+          <w:rFonts w:ascii="Times New Roman" w:hAnsi="Times New Roman" w:cs="Times New Roman"/>
+        </w:rPr>
+        <w:t>.</w:t>
+      </w:r>
+    </w:p>
+    <w:p>
+      <w:pPr>
+        <w:jc w:val="both"/>
+        <w:rPr>
+          <w:rFonts w:ascii="Times New Roman" w:hAnsi="Times New Roman" w:cs="Times New Roman"/>
+        </w:rPr>
+      </w:pPr>
+      <w:r>
+        <w:rPr>
+          <w:rFonts w:ascii="Times New Roman" w:hAnsi="Times New Roman" w:cs="Times New Roman"/>
+        </w:rPr>
+        <w:t xml:space="preserve">3: Vue textuelle pour afficher </w:t>
+      </w:r>
+      <w:r>
+        <w:rPr>
+          <w:rFonts w:ascii="Times New Roman" w:hAnsi="Times New Roman" w:cs="Times New Roman"/>
+        </w:rPr>
+        <w:t>la description textuelle du graphe au format</w:t>
+      </w:r>
+      <w:r>
+        <w:rPr>
+          <w:rFonts w:ascii="Times New Roman" w:hAnsi="Times New Roman" w:cs="Times New Roman"/>
+        </w:rPr>
+        <w:t xml:space="preserve"> DOT</w:t>
+      </w:r>
+      <w:r>
+        <w:rPr>
+          <w:rFonts w:ascii="Times New Roman" w:hAnsi="Times New Roman" w:cs="Times New Roman"/>
+        </w:rPr>
+        <w:t xml:space="preserve"> et permettant également l’édition.</w:t>
+      </w:r>
+    </w:p>
+    <w:p>
+      <w:pPr>
+        <w:jc w:val="both"/>
+        <w:rPr>
+          <w:rFonts w:ascii="Times New Roman" w:hAnsi="Times New Roman" w:cs="Times New Roman"/>
+        </w:rPr>
+      </w:pPr>
+      <w:r>
+        <w:rPr>
+          <w:rFonts w:ascii="Times New Roman" w:hAnsi="Times New Roman" w:cs="Times New Roman"/>
+        </w:rPr>
+        <w:t>Ceci avec la possibilité de redimensionner les deux vues comme bon nous semble.</w:t>
+      </w:r>
+      <w:r>
+        <w:rPr>
+          <w:rFonts w:ascii="Times New Roman" w:hAnsi="Times New Roman" w:cs="Times New Roman"/>
+        </w:rPr>
+        <w:t xml:space="preserve"> De</w:t>
+      </w:r>
+      <w:r>
+        <w:rPr>
+          <w:rFonts w:ascii="Times New Roman" w:hAnsi="Times New Roman" w:cs="Times New Roman"/>
+        </w:rPr>
+        <w:t xml:space="preserve"> plus</w:t>
+      </w:r>
+      <w:r>
+        <w:rPr>
+          <w:rFonts w:ascii="Times New Roman" w:hAnsi="Times New Roman" w:cs="Times New Roman"/>
+        </w:rPr>
+        <w:t xml:space="preserve"> </w:t>
+      </w:r>
+      <w:r>
+        <w:rPr>
+          <w:rFonts w:ascii="Times New Roman" w:hAnsi="Times New Roman" w:cs="Times New Roman"/>
+        </w:rPr>
+        <w:t>il serait appréciable de disposer d’un système permettant de surligner dans le texte un élément sélectionné sur la vue graphique.</w:t>
+      </w:r>
+    </w:p>
+    <w:p>
+      <w:pPr>
+        <w:pStyle w:val="Titre1"/>
+        <w:rPr>
+          <w:rFonts w:ascii="Times New Roman" w:hAnsi="Times New Roman" w:cs="Times New Roman"/>
+        </w:rPr>
+      </w:pPr>
+      <w:bookmarkStart w:id="7" w:name="_Toc451978453"/>
+      <w:r>
+        <w:rPr>
+          <w:rFonts w:ascii="Times New Roman" w:hAnsi="Times New Roman" w:cs="Times New Roman"/>
+        </w:rPr>
+        <w:t>3</w:t>
+      </w:r>
+      <w:r>
+        <w:rPr>
+          <w:rFonts w:ascii="Times New Roman" w:hAnsi="Times New Roman" w:cs="Times New Roman"/>
+        </w:rPr>
+        <w:t xml:space="preserve">. </w:t>
+      </w:r>
+      <w:r>
+        <w:rPr>
+          <w:rFonts w:ascii="Times New Roman" w:hAnsi="Times New Roman" w:cs="Times New Roman"/>
+        </w:rPr>
+        <w:t xml:space="preserve">Appréhension du </w:t>
+      </w:r>
+      <w:r>
+        <w:rPr>
+          <w:rFonts w:ascii="Times New Roman" w:hAnsi="Times New Roman" w:cs="Times New Roman"/>
+        </w:rPr>
+        <w:t>format DOT</w:t>
+      </w:r>
       <w:bookmarkEnd w:id="7"/>
-    </w:p>
-    <w:p>
-      <w:pPr>
-        <w:rPr>
-          <w:rFonts w:ascii="Times New Roman" w:hAnsi="Times New Roman" w:cs="Times New Roman"/>
-        </w:rPr>
-      </w:pPr>
-    </w:p>
-    <w:p>
-      <w:pPr>
-        <w:jc w:val="both"/>
-        <w:rPr>
-          <w:rFonts w:ascii="Times New Roman" w:hAnsi="Times New Roman" w:cs="Times New Roman"/>
-        </w:rPr>
-      </w:pPr>
-      <w:r>
-        <w:rPr>
-          <w:rFonts w:ascii="Times New Roman" w:hAnsi="Times New Roman" w:cs="Times New Roman"/>
-        </w:rPr>
-        <w:t>1: Barre de menus avec des boutons pour l’import, l’export et la création d’un nouveau graphe.</w:t>
-      </w:r>
-    </w:p>
-    <w:p>
-      <w:pPr>
-        <w:jc w:val="both"/>
-        <w:rPr>
-          <w:rFonts w:ascii="Times New Roman" w:hAnsi="Times New Roman" w:cs="Times New Roman"/>
-        </w:rPr>
-      </w:pPr>
-      <w:r>
-        <w:rPr>
-          <w:rFonts w:ascii="Times New Roman" w:hAnsi="Times New Roman" w:cs="Times New Roman"/>
-        </w:rPr>
-        <w:t>2: Vue graphique pour afficher</w:t>
-      </w:r>
-      <w:r>
-        <w:rPr>
-          <w:rFonts w:ascii="Times New Roman" w:hAnsi="Times New Roman" w:cs="Times New Roman"/>
-        </w:rPr>
-        <w:t>, éditer et manipuler</w:t>
-      </w:r>
-      <w:r>
-        <w:rPr>
-          <w:rFonts w:ascii="Times New Roman" w:hAnsi="Times New Roman" w:cs="Times New Roman"/>
-        </w:rPr>
-        <w:t xml:space="preserve"> le graphe</w:t>
-      </w:r>
-      <w:r>
-        <w:rPr>
-          <w:rFonts w:ascii="Times New Roman" w:hAnsi="Times New Roman" w:cs="Times New Roman"/>
-        </w:rPr>
-        <w:t>.</w:t>
-      </w:r>
-    </w:p>
-    <w:p>
-      <w:pPr>
-        <w:jc w:val="both"/>
-        <w:rPr>
-          <w:rFonts w:ascii="Times New Roman" w:hAnsi="Times New Roman" w:cs="Times New Roman"/>
-        </w:rPr>
-      </w:pPr>
-      <w:r>
-        <w:rPr>
-          <w:rFonts w:ascii="Times New Roman" w:hAnsi="Times New Roman" w:cs="Times New Roman"/>
-        </w:rPr>
-        <w:t xml:space="preserve">3: Vue textuelle pour afficher </w:t>
-      </w:r>
-      <w:r>
-        <w:rPr>
-          <w:rFonts w:ascii="Times New Roman" w:hAnsi="Times New Roman" w:cs="Times New Roman"/>
-        </w:rPr>
-        <w:t>la description textuelle du graphe au format</w:t>
-      </w:r>
-      <w:r>
-        <w:rPr>
-          <w:rFonts w:ascii="Times New Roman" w:hAnsi="Times New Roman" w:cs="Times New Roman"/>
-        </w:rPr>
-        <w:t xml:space="preserve"> DOT</w:t>
-      </w:r>
-      <w:r>
-        <w:rPr>
-          <w:rFonts w:ascii="Times New Roman" w:hAnsi="Times New Roman" w:cs="Times New Roman"/>
-        </w:rPr>
-        <w:t xml:space="preserve"> et permettant également l’édition.</w:t>
-      </w:r>
-    </w:p>
-    <w:p>
-      <w:pPr>
-        <w:jc w:val="both"/>
-        <w:rPr>
-          <w:rFonts w:ascii="Times New Roman" w:hAnsi="Times New Roman" w:cs="Times New Roman"/>
-        </w:rPr>
-      </w:pPr>
-      <w:r>
-        <w:rPr>
-          <w:rFonts w:ascii="Times New Roman" w:hAnsi="Times New Roman" w:cs="Times New Roman"/>
-        </w:rPr>
-        <w:t>Ceci avec la possibilité de redimensionner les deux vues comme bon nous semble.</w:t>
-      </w:r>
-      <w:r>
-        <w:rPr>
-          <w:rFonts w:ascii="Times New Roman" w:hAnsi="Times New Roman" w:cs="Times New Roman"/>
-        </w:rPr>
-        <w:t xml:space="preserve"> De</w:t>
-      </w:r>
-      <w:r>
-        <w:rPr>
-          <w:rFonts w:ascii="Times New Roman" w:hAnsi="Times New Roman" w:cs="Times New Roman"/>
-        </w:rPr>
-        <w:t xml:space="preserve"> plus</w:t>
-      </w:r>
-      <w:r>
-        <w:rPr>
-          <w:rFonts w:ascii="Times New Roman" w:hAnsi="Times New Roman" w:cs="Times New Roman"/>
-        </w:rPr>
-        <w:t xml:space="preserve"> </w:t>
-      </w:r>
-      <w:r>
-        <w:rPr>
-          <w:rFonts w:ascii="Times New Roman" w:hAnsi="Times New Roman" w:cs="Times New Roman"/>
-        </w:rPr>
-        <w:t>il serait appréciable de disposer d’un système permettant de surligner dans le texte un élément sélectionné sur la vue graphique.</w:t>
-      </w:r>
-    </w:p>
-    <w:p>
-      <w:pPr>
-        <w:pStyle w:val="Titre1"/>
-        <w:rPr>
-          <w:rFonts w:ascii="Times New Roman" w:hAnsi="Times New Roman" w:cs="Times New Roman"/>
-        </w:rPr>
-      </w:pPr>
-      <w:bookmarkStart w:id="8" w:name="_Toc451978453"/>
-      <w:r>
-        <w:rPr>
-          <w:rFonts w:ascii="Times New Roman" w:hAnsi="Times New Roman" w:cs="Times New Roman"/>
-        </w:rPr>
-        <w:t>3</w:t>
-      </w:r>
-      <w:r>
-        <w:rPr>
-          <w:rFonts w:ascii="Times New Roman" w:hAnsi="Times New Roman" w:cs="Times New Roman"/>
-        </w:rPr>
-        <w:t xml:space="preserve">. </w:t>
-      </w:r>
-      <w:r>
-        <w:rPr>
-          <w:rFonts w:ascii="Times New Roman" w:hAnsi="Times New Roman" w:cs="Times New Roman"/>
-        </w:rPr>
-        <w:t xml:space="preserve">Appréhension du </w:t>
-      </w:r>
-      <w:r>
-        <w:rPr>
-          <w:rFonts w:ascii="Times New Roman" w:hAnsi="Times New Roman" w:cs="Times New Roman"/>
-        </w:rPr>
-        <w:t>format DOT</w:t>
-      </w:r>
-      <w:bookmarkEnd w:id="8"/>
     </w:p>
     <w:p>
       <w:pPr>
@@ -4809,27 +4807,14 @@
       <w:r>
         <w:t xml:space="preserve">Figure </w:t>
       </w:r>
-      <w:r>
-        <w:fldChar w:fldCharType="begin"/>
-      </w:r>
-      <w:r>
-        <w:instrText xml:space="preserve"> SEQ Figure \* ARABIC </w:instrText>
-      </w:r>
-      <w:r>
-        <w:fldChar w:fldCharType="separate"/>
-      </w:r>
-      <w:r>
-        <w:rPr>
-          <w:noProof/>
-        </w:rPr>
-        <w:t>4</w:t>
-      </w:r>
-      <w:r>
-        <w:rPr>
-          <w:noProof/>
-        </w:rPr>
-        <w:fldChar w:fldCharType="end"/>
-      </w:r>
+      <w:fldSimple w:instr=" SEQ Figure \* ARABIC ">
+        <w:r>
+          <w:rPr>
+            <w:noProof/>
+          </w:rPr>
+          <w:t>4</w:t>
+        </w:r>
+      </w:fldSimple>
       <w:r>
         <w:t xml:space="preserve"> : </w:t>
       </w:r>
@@ -4919,14 +4904,14 @@
           <w:rFonts w:ascii="Times New Roman" w:hAnsi="Times New Roman" w:cs="Times New Roman"/>
         </w:rPr>
       </w:pPr>
-      <w:bookmarkStart w:id="9" w:name="_Toc451978454"/>
+      <w:bookmarkStart w:id="8" w:name="_Toc451978454"/>
       <w:r>
         <w:rPr>
           <w:rFonts w:ascii="Times New Roman" w:hAnsi="Times New Roman" w:cs="Times New Roman"/>
         </w:rPr>
         <w:t>4. Outils choisis</w:t>
       </w:r>
-      <w:bookmarkEnd w:id="9"/>
+      <w:bookmarkEnd w:id="8"/>
     </w:p>
     <w:p>
       <w:pPr>
@@ -5174,138 +5159,29 @@
         <w:rPr>
           <w:rFonts w:ascii="Times New Roman" w:hAnsi="Times New Roman" w:cs="Times New Roman"/>
         </w:rPr>
-        <w:t xml:space="preserve"> à notre cas. De plus elle est très bien documentée et est multiplateforme. C'est également une des seules si ce n’est la seule bibliothèque graphique à disposer d'une scène pour manipuler des objets graphiques. Il n'est donc pas nécessaire de recoder toute la partie qui permet de gérer l'ajout, le déplacement ou la surpression d'un</w:t>
+        <w:t xml:space="preserve"> à notre cas. De plus elle est très bien documentée et est multiplateforme. C'est également une des seules si ce n’est la seule bibliothèque graphique à disposer d'une scène pour manipuler des objets graphiques. Il n'est donc pas nécessaire de recoder toute la partie qui permet de gérer l</w:t>
+      </w:r>
+      <w:r>
+        <w:rPr>
+          <w:rFonts w:ascii="Times New Roman" w:hAnsi="Times New Roman" w:cs="Times New Roman"/>
+        </w:rPr>
+        <w:t>'ajout, le déplacement ou la sup</w:t>
+      </w:r>
+      <w:r>
+        <w:rPr>
+          <w:rFonts w:ascii="Times New Roman" w:hAnsi="Times New Roman" w:cs="Times New Roman"/>
+        </w:rPr>
+        <w:t>pression d'un</w:t>
       </w:r>
       <w:r>
         <w:rPr>
           <w:rFonts w:ascii="Times New Roman" w:hAnsi="Times New Roman" w:cs="Times New Roman"/>
         </w:rPr>
         <w:t xml:space="preserve"> élément graphique de la scène.</w:t>
-      </w:r>
-    </w:p>
-    <w:p>
-      <w:pPr>
-        <w:keepNext/>
-        <w:jc w:val="center"/>
-      </w:pPr>
-    </w:p>
-    <w:p/>
-    <w:p>
-      <w:pPr>
-        <w:keepNext/>
-        <w:jc w:val="center"/>
-      </w:pPr>
-      <w:r>
-        <w:rPr>
-          <w:noProof/>
-          <w:lang w:eastAsia="fr-FR"/>
-        </w:rPr>
-        <w:drawing>
-          <wp:inline distT="0" distB="0" distL="0" distR="0">
-            <wp:extent cx="1562735" cy="1629410"/>
-            <wp:effectExtent l="19050" t="0" r="0" b="0"/>
-            <wp:docPr id="52" name="il_fi" descr="Afficher l'image d'origine"/>
-            <wp:cNvGraphicFramePr>
-              <a:graphicFrameLocks xmlns:a="http://schemas.openxmlformats.org/drawingml/2006/main" noChangeAspect="1"/>
-            </wp:cNvGraphicFramePr>
-            <a:graphic xmlns:a="http://schemas.openxmlformats.org/drawingml/2006/main">
-              <a:graphicData uri="http://schemas.openxmlformats.org/drawingml/2006/picture">
-                <pic:pic xmlns:pic="http://schemas.openxmlformats.org/drawingml/2006/picture">
-                  <pic:nvPicPr>
-                    <pic:cNvPr id="0" name="il_fi" descr="Afficher l'image d'origine"/>
-                    <pic:cNvPicPr>
-                      <a:picLocks noChangeAspect="1" noChangeArrowheads="1"/>
-                    </pic:cNvPicPr>
-                  </pic:nvPicPr>
-                  <pic:blipFill>
-                    <a:blip r:embed="rId17" cstate="print"/>
-                    <a:srcRect/>
-                    <a:stretch>
-                      <a:fillRect/>
-                    </a:stretch>
-                  </pic:blipFill>
-                  <pic:spPr bwMode="auto">
-                    <a:xfrm>
-                      <a:off x="0" y="0"/>
-                      <a:ext cx="1562735" cy="1629410"/>
-                    </a:xfrm>
-                    <a:prstGeom prst="rect">
-                      <a:avLst/>
-                    </a:prstGeom>
-                    <a:noFill/>
-                    <a:ln w="9525">
-                      <a:noFill/>
-                      <a:miter lim="800000"/>
-                      <a:headEnd/>
-                      <a:tailEnd/>
-                    </a:ln>
-                  </pic:spPr>
-                </pic:pic>
-              </a:graphicData>
-            </a:graphic>
-          </wp:inline>
-        </w:drawing>
-      </w:r>
-    </w:p>
-    <w:p>
-      <w:pPr>
-        <w:pStyle w:val="Lgende"/>
-        <w:jc w:val="center"/>
-      </w:pPr>
-      <w:r>
-        <w:t xml:space="preserve">Figure </w:t>
-      </w:r>
-      <w:r>
-        <w:fldChar w:fldCharType="begin"/>
-      </w:r>
-      <w:r>
-        <w:instrText xml:space="preserve"> SEQ Figure \* ARABIC </w:instrText>
-      </w:r>
-      <w:r>
-        <w:fldChar w:fldCharType="separate"/>
-      </w:r>
-      <w:r>
-        <w:rPr>
-          <w:noProof/>
-        </w:rPr>
-        <w:t>5</w:t>
-      </w:r>
-      <w:r>
-        <w:rPr>
-          <w:noProof/>
-        </w:rPr>
-        <w:fldChar w:fldCharType="end"/>
-      </w:r>
-      <w:r>
-        <w:t xml:space="preserve"> : Logos de Python et Qt formant le</w:t>
-      </w:r>
-      <w:r>
-        <w:rPr>
-          <w:noProof/>
-        </w:rPr>
-        <w:t xml:space="preserve"> logo PyQt</w:t>
       </w:r>
     </w:p>
     <w:p/>
     <w:p/>
-    <w:p/>
-    <w:p/>
-    <w:p/>
-    <w:p/>
-    <w:p/>
-    <w:p/>
-    <w:p/>
-    <w:p/>
-    <w:p/>
-    <w:p/>
-    <w:p/>
-    <w:p/>
-    <w:p/>
-    <w:p/>
-    <w:p/>
-    <w:p/>
-    <w:p/>
-    <w:p/>
     <w:p>
       <w:pPr>
         <w:pStyle w:val="Titre"/>
@@ -5314,12 +5190,11 @@
           <w:rFonts w:ascii="Times New Roman" w:hAnsi="Times New Roman" w:cs="Times New Roman"/>
         </w:rPr>
       </w:pPr>
-      <w:bookmarkStart w:id="10" w:name="_Toc451978455"/>
-      <w:r>
-        <w:rPr>
-          <w:rFonts w:ascii="Times New Roman" w:hAnsi="Times New Roman" w:cs="Times New Roman"/>
-        </w:rPr>
-        <w:lastRenderedPageBreak/>
+      <w:bookmarkStart w:id="9" w:name="_Toc451978455"/>
+      <w:r>
+        <w:rPr>
+          <w:rFonts w:ascii="Times New Roman" w:hAnsi="Times New Roman" w:cs="Times New Roman"/>
+        </w:rPr>
         <w:t xml:space="preserve">II – </w:t>
       </w:r>
       <w:r>
@@ -5328,7 +5203,7 @@
         </w:rPr>
         <w:t>Implémentation</w:t>
       </w:r>
-      <w:bookmarkEnd w:id="10"/>
+      <w:bookmarkEnd w:id="9"/>
     </w:p>
     <w:p>
       <w:pPr>
@@ -5368,39 +5243,39 @@
           <w:rFonts w:ascii="Times New Roman" w:hAnsi="Times New Roman" w:cs="Times New Roman"/>
         </w:rPr>
       </w:pPr>
-      <w:bookmarkStart w:id="11" w:name="_Toc451978456"/>
+      <w:bookmarkStart w:id="10" w:name="_Toc451978456"/>
       <w:r>
         <w:rPr>
           <w:rFonts w:ascii="Times New Roman" w:hAnsi="Times New Roman" w:cs="Times New Roman"/>
         </w:rPr>
         <w:t>Architecture et gestion du modèle</w:t>
       </w:r>
+      <w:bookmarkEnd w:id="10"/>
+    </w:p>
+    <w:p>
+      <w:pPr>
+        <w:pStyle w:val="Titre2"/>
+        <w:rPr>
+          <w:rFonts w:ascii="Times New Roman" w:hAnsi="Times New Roman" w:cs="Times New Roman"/>
+          <w:lang w:val="en-US"/>
+        </w:rPr>
+      </w:pPr>
+      <w:bookmarkStart w:id="11" w:name="_Toc451978457"/>
+      <w:r>
+        <w:rPr>
+          <w:rFonts w:ascii="Times New Roman" w:hAnsi="Times New Roman" w:cs="Times New Roman"/>
+          <w:lang w:val="en-US"/>
+        </w:rPr>
+        <w:t>1.1 Architecture MVC</w:t>
+      </w:r>
+      <w:r>
+        <w:rPr>
+          <w:rFonts w:ascii="Times New Roman" w:hAnsi="Times New Roman" w:cs="Times New Roman"/>
+          <w:lang w:val="en-US"/>
+        </w:rPr>
+        <w:t xml:space="preserve"> (Model-View-Controller)</w:t>
+      </w:r>
       <w:bookmarkEnd w:id="11"/>
-    </w:p>
-    <w:p>
-      <w:pPr>
-        <w:pStyle w:val="Titre2"/>
-        <w:rPr>
-          <w:rFonts w:ascii="Times New Roman" w:hAnsi="Times New Roman" w:cs="Times New Roman"/>
-          <w:lang w:val="en-US"/>
-        </w:rPr>
-      </w:pPr>
-      <w:bookmarkStart w:id="12" w:name="_Toc451978457"/>
-      <w:r>
-        <w:rPr>
-          <w:rFonts w:ascii="Times New Roman" w:hAnsi="Times New Roman" w:cs="Times New Roman"/>
-          <w:lang w:val="en-US"/>
-        </w:rPr>
-        <w:t>1.1 Architecture MVC</w:t>
-      </w:r>
-      <w:r>
-        <w:rPr>
-          <w:rFonts w:ascii="Times New Roman" w:hAnsi="Times New Roman" w:cs="Times New Roman"/>
-          <w:lang w:val="en-US"/>
-        </w:rPr>
-        <w:t xml:space="preserve"> (Model-View-Controller)</w:t>
-      </w:r>
-      <w:bookmarkEnd w:id="12"/>
     </w:p>
     <w:p>
       <w:pPr>
@@ -5602,7 +5477,14 @@
         <w:rPr>
           <w:rFonts w:ascii="Times New Roman" w:hAnsi="Times New Roman" w:cs="Times New Roman"/>
         </w:rPr>
-        <w:t>maginons qu'un jour nous décidions de changer de bibliothèque graphique, les deux composants aurai</w:t>
+        <w:t xml:space="preserve">maginons qu'un jour nous décidions de changer de bibliothèque graphique, les deux </w:t>
+      </w:r>
+      <w:r>
+        <w:rPr>
+          <w:rFonts w:ascii="Times New Roman" w:hAnsi="Times New Roman" w:cs="Times New Roman"/>
+        </w:rPr>
+        <w:lastRenderedPageBreak/>
+        <w:t>composants aurai</w:t>
       </w:r>
       <w:r>
         <w:rPr>
@@ -5673,14 +5555,7 @@
         <w:rPr>
           <w:rFonts w:ascii="Times New Roman" w:hAnsi="Times New Roman" w:cs="Times New Roman"/>
         </w:rPr>
-        <w:t xml:space="preserve">haque </w:t>
-      </w:r>
-      <w:r>
-        <w:rPr>
-          <w:rFonts w:ascii="Times New Roman" w:hAnsi="Times New Roman" w:cs="Times New Roman"/>
-        </w:rPr>
-        <w:lastRenderedPageBreak/>
-        <w:t xml:space="preserve">contrôleur vient s’inscrire en </w:t>
+        <w:t xml:space="preserve">haque contrôleur vient s’inscrire en </w:t>
       </w:r>
       <w:r>
         <w:rPr>
@@ -5781,7 +5656,7 @@
                     <pic:cNvPicPr/>
                   </pic:nvPicPr>
                   <pic:blipFill>
-                    <a:blip r:embed="rId18" cstate="print">
+                    <a:blip r:embed="rId17" cstate="print">
                       <a:extLst>
                         <a:ext uri="{28A0092B-C50C-407E-A947-70E740481C1C}">
                           <a14:useLocalDpi xmlns:a14="http://schemas.microsoft.com/office/drawing/2010/main" val="0"/>
@@ -5813,30 +5688,12 @@
         <w:pStyle w:val="Lgende"/>
         <w:jc w:val="center"/>
       </w:pPr>
-      <w:bookmarkStart w:id="13" w:name="_Toc451912857"/>
+      <w:bookmarkStart w:id="12" w:name="_Toc451912857"/>
       <w:r>
         <w:t xml:space="preserve">Figure </w:t>
       </w:r>
       <w:r>
-        <w:fldChar w:fldCharType="begin"/>
-      </w:r>
-      <w:r>
-        <w:instrText xml:space="preserve"> SEQ Figure \* ARABIC </w:instrText>
-      </w:r>
-      <w:r>
-        <w:fldChar w:fldCharType="separate"/>
-      </w:r>
-      <w:r>
-        <w:rPr>
-          <w:noProof/>
-        </w:rPr>
-        <w:t>6</w:t>
-      </w:r>
-      <w:r>
-        <w:rPr>
-          <w:noProof/>
-        </w:rPr>
-        <w:fldChar w:fldCharType="end"/>
+        <w:t>5</w:t>
       </w:r>
       <w:r>
         <w:t xml:space="preserve"> :</w:t>
@@ -5844,7 +5701,7 @@
       <w:r>
         <w:t xml:space="preserve"> Diagramme de classe</w:t>
       </w:r>
-      <w:bookmarkEnd w:id="13"/>
+      <w:bookmarkEnd w:id="12"/>
       <w:r>
         <w:t xml:space="preserve"> présentant la structure du logiciel</w:t>
       </w:r>
@@ -5912,7 +5769,7 @@
           <w:rFonts w:ascii="Times New Roman" w:hAnsi="Times New Roman" w:cs="Times New Roman"/>
         </w:rPr>
       </w:pPr>
-      <w:bookmarkStart w:id="14" w:name="_Toc451978458"/>
+      <w:bookmarkStart w:id="13" w:name="_Toc451978458"/>
       <w:r>
         <w:rPr>
           <w:rFonts w:ascii="Times New Roman" w:hAnsi="Times New Roman" w:cs="Times New Roman"/>
@@ -5932,7 +5789,7 @@
         </w:rPr>
         <w:t xml:space="preserve"> Modèle et mises à jour</w:t>
       </w:r>
-      <w:bookmarkEnd w:id="14"/>
+      <w:bookmarkEnd w:id="13"/>
     </w:p>
     <w:p>
       <w:pPr>
@@ -6283,14 +6140,14 @@
           <w:rFonts w:ascii="Times New Roman" w:hAnsi="Times New Roman" w:cs="Times New Roman"/>
         </w:rPr>
       </w:pPr>
-      <w:bookmarkStart w:id="15" w:name="_Toc451978459"/>
+      <w:bookmarkStart w:id="14" w:name="_Toc451978459"/>
       <w:r>
         <w:rPr>
           <w:rFonts w:ascii="Times New Roman" w:hAnsi="Times New Roman" w:cs="Times New Roman"/>
         </w:rPr>
         <w:t>2. Interfaces graphiques</w:t>
       </w:r>
-      <w:bookmarkEnd w:id="15"/>
+      <w:bookmarkEnd w:id="14"/>
     </w:p>
     <w:p>
       <w:pPr>
@@ -6342,7 +6199,7 @@
           <w:rFonts w:ascii="Times New Roman" w:hAnsi="Times New Roman" w:cs="Times New Roman"/>
         </w:rPr>
       </w:pPr>
-      <w:bookmarkStart w:id="16" w:name="_Toc451978460"/>
+      <w:bookmarkStart w:id="15" w:name="_Toc451978460"/>
       <w:r>
         <w:rPr>
           <w:rFonts w:ascii="Times New Roman" w:hAnsi="Times New Roman" w:cs="Times New Roman"/>
@@ -6361,7 +6218,7 @@
         </w:rPr>
         <w:t>: MainWindow</w:t>
       </w:r>
-      <w:bookmarkEnd w:id="16"/>
+      <w:bookmarkEnd w:id="15"/>
     </w:p>
     <w:p>
       <w:pPr>
@@ -6413,7 +6270,7 @@
                     </pic:cNvPicPr>
                   </pic:nvPicPr>
                   <pic:blipFill>
-                    <a:blip r:embed="rId19" cstate="print"/>
+                    <a:blip r:embed="rId18" cstate="print"/>
                     <a:srcRect/>
                     <a:stretch>
                       <a:fillRect/>
@@ -6447,30 +6304,12 @@
         <w:pStyle w:val="Lgende"/>
         <w:jc w:val="center"/>
       </w:pPr>
-      <w:bookmarkStart w:id="17" w:name="_Toc451912858"/>
+      <w:bookmarkStart w:id="16" w:name="_Toc451912858"/>
       <w:r>
         <w:t xml:space="preserve">Figure </w:t>
       </w:r>
       <w:r>
-        <w:fldChar w:fldCharType="begin"/>
-      </w:r>
-      <w:r>
-        <w:instrText xml:space="preserve"> SEQ Figure \* ARABIC </w:instrText>
-      </w:r>
-      <w:r>
-        <w:fldChar w:fldCharType="separate"/>
-      </w:r>
-      <w:r>
-        <w:rPr>
-          <w:noProof/>
-        </w:rPr>
-        <w:t>7</w:t>
-      </w:r>
-      <w:r>
-        <w:rPr>
-          <w:noProof/>
-        </w:rPr>
-        <w:fldChar w:fldCharType="end"/>
+        <w:t>6</w:t>
       </w:r>
       <w:r>
         <w:t xml:space="preserve"> : </w:t>
@@ -6478,7 +6317,7 @@
       <w:r>
         <w:t>Aperçu d</w:t>
       </w:r>
-      <w:bookmarkEnd w:id="17"/>
+      <w:bookmarkEnd w:id="16"/>
       <w:r>
         <w:t>u logiciel</w:t>
       </w:r>
@@ -6678,7 +6517,7 @@
           <w:rFonts w:ascii="Times New Roman" w:hAnsi="Times New Roman" w:cs="Times New Roman"/>
         </w:rPr>
       </w:pPr>
-      <w:bookmarkStart w:id="18" w:name="_Toc451978461"/>
+      <w:bookmarkStart w:id="17" w:name="_Toc451978461"/>
       <w:r>
         <w:rPr>
           <w:rFonts w:ascii="Times New Roman" w:hAnsi="Times New Roman" w:cs="Times New Roman"/>
@@ -6686,58 +6525,58 @@
         <w:lastRenderedPageBreak/>
         <w:t>2.2 La vue graphique : GraphicsGraphView</w:t>
       </w:r>
+      <w:bookmarkEnd w:id="17"/>
+    </w:p>
+    <w:p>
+      <w:pPr>
+        <w:jc w:val="both"/>
+        <w:rPr>
+          <w:rFonts w:ascii="Times New Roman" w:hAnsi="Times New Roman" w:cs="Times New Roman"/>
+        </w:rPr>
+      </w:pPr>
+      <w:r>
+        <w:rPr>
+          <w:rFonts w:ascii="Times New Roman" w:hAnsi="Times New Roman" w:cs="Times New Roman"/>
+        </w:rPr>
+        <w:tab/>
+      </w:r>
+      <w:r>
+        <w:rPr>
+          <w:rFonts w:ascii="Times New Roman" w:hAnsi="Times New Roman" w:cs="Times New Roman"/>
+        </w:rPr>
+        <w:t>C’est</w:t>
+      </w:r>
+      <w:r>
+        <w:rPr>
+          <w:rFonts w:ascii="Times New Roman" w:hAnsi="Times New Roman" w:cs="Times New Roman"/>
+        </w:rPr>
+        <w:t xml:space="preserve"> cette vue qui va s'occuper d'afficher le graphe. Elle permet donc d'ajouter, éditer et supprimer </w:t>
+      </w:r>
+      <w:r>
+        <w:rPr>
+          <w:rFonts w:ascii="Times New Roman" w:hAnsi="Times New Roman" w:cs="Times New Roman"/>
+        </w:rPr>
+        <w:t xml:space="preserve">graphiquement </w:t>
+      </w:r>
+      <w:r>
+        <w:rPr>
+          <w:rFonts w:ascii="Times New Roman" w:hAnsi="Times New Roman" w:cs="Times New Roman"/>
+        </w:rPr>
+        <w:t>des nœuds et des arêtes.</w:t>
+      </w:r>
+    </w:p>
+    <w:p>
+      <w:pPr>
+        <w:pStyle w:val="Titre3"/>
+      </w:pPr>
+      <w:bookmarkStart w:id="18" w:name="_Toc451978462"/>
+      <w:r>
+        <w:t>2.2.1 Fonctionnement de la vue graphique</w:t>
+      </w:r>
+      <w:r>
+        <w:t xml:space="preserve"> et implémentation</w:t>
+      </w:r>
       <w:bookmarkEnd w:id="18"/>
-    </w:p>
-    <w:p>
-      <w:pPr>
-        <w:jc w:val="both"/>
-        <w:rPr>
-          <w:rFonts w:ascii="Times New Roman" w:hAnsi="Times New Roman" w:cs="Times New Roman"/>
-        </w:rPr>
-      </w:pPr>
-      <w:r>
-        <w:rPr>
-          <w:rFonts w:ascii="Times New Roman" w:hAnsi="Times New Roman" w:cs="Times New Roman"/>
-        </w:rPr>
-        <w:tab/>
-      </w:r>
-      <w:r>
-        <w:rPr>
-          <w:rFonts w:ascii="Times New Roman" w:hAnsi="Times New Roman" w:cs="Times New Roman"/>
-        </w:rPr>
-        <w:t>C’est</w:t>
-      </w:r>
-      <w:r>
-        <w:rPr>
-          <w:rFonts w:ascii="Times New Roman" w:hAnsi="Times New Roman" w:cs="Times New Roman"/>
-        </w:rPr>
-        <w:t xml:space="preserve"> cette vue qui va s'occuper d'afficher le graphe. Elle permet donc d'ajouter, éditer et supprimer </w:t>
-      </w:r>
-      <w:r>
-        <w:rPr>
-          <w:rFonts w:ascii="Times New Roman" w:hAnsi="Times New Roman" w:cs="Times New Roman"/>
-        </w:rPr>
-        <w:t xml:space="preserve">graphiquement </w:t>
-      </w:r>
-      <w:r>
-        <w:rPr>
-          <w:rFonts w:ascii="Times New Roman" w:hAnsi="Times New Roman" w:cs="Times New Roman"/>
-        </w:rPr>
-        <w:t>des nœuds et des arêtes.</w:t>
-      </w:r>
-    </w:p>
-    <w:p>
-      <w:pPr>
-        <w:pStyle w:val="Titre3"/>
-      </w:pPr>
-      <w:bookmarkStart w:id="19" w:name="_Toc451978462"/>
-      <w:r>
-        <w:t>2.2.1 Fonctionnement de la vue graphique</w:t>
-      </w:r>
-      <w:r>
-        <w:t xml:space="preserve"> et implémentation</w:t>
-      </w:r>
-      <w:bookmarkEnd w:id="19"/>
     </w:p>
     <w:p>
       <w:pPr>
@@ -7592,7 +7431,7 @@
                     </pic:cNvPicPr>
                   </pic:nvPicPr>
                   <pic:blipFill>
-                    <a:blip r:embed="rId20" cstate="print"/>
+                    <a:blip r:embed="rId19" cstate="print"/>
                     <a:srcRect/>
                     <a:stretch>
                       <a:fillRect/>
@@ -7626,30 +7465,12 @@
         <w:pStyle w:val="Lgende"/>
         <w:jc w:val="center"/>
       </w:pPr>
-      <w:bookmarkStart w:id="20" w:name="_Toc451912859"/>
+      <w:bookmarkStart w:id="19" w:name="_Toc451912859"/>
       <w:r>
         <w:t xml:space="preserve">Figure </w:t>
       </w:r>
       <w:r>
-        <w:fldChar w:fldCharType="begin"/>
-      </w:r>
-      <w:r>
-        <w:instrText xml:space="preserve"> SEQ Figure \* ARABIC </w:instrText>
-      </w:r>
-      <w:r>
-        <w:fldChar w:fldCharType="separate"/>
-      </w:r>
-      <w:r>
-        <w:rPr>
-          <w:noProof/>
-        </w:rPr>
-        <w:t>8</w:t>
-      </w:r>
-      <w:r>
-        <w:rPr>
-          <w:noProof/>
-        </w:rPr>
-        <w:fldChar w:fldCharType="end"/>
+        <w:t>7</w:t>
       </w:r>
       <w:r>
         <w:t xml:space="preserve"> : </w:t>
@@ -7657,7 +7478,7 @@
       <w:r>
         <w:t>Diagramme de classes de GraphicsGraphView</w:t>
       </w:r>
-      <w:bookmarkEnd w:id="20"/>
+      <w:bookmarkEnd w:id="19"/>
     </w:p>
     <w:p>
       <w:pPr>
@@ -7740,7 +7561,7 @@
                     </pic:cNvPicPr>
                   </pic:nvPicPr>
                   <pic:blipFill>
-                    <a:blip r:embed="rId21" cstate="print"/>
+                    <a:blip r:embed="rId20" cstate="print"/>
                     <a:srcRect/>
                     <a:stretch>
                       <a:fillRect/>
@@ -7778,25 +7599,7 @@
         <w:t xml:space="preserve">Figure </w:t>
       </w:r>
       <w:r>
-        <w:fldChar w:fldCharType="begin"/>
-      </w:r>
-      <w:r>
-        <w:instrText xml:space="preserve"> SEQ Figure \* ARABIC </w:instrText>
-      </w:r>
-      <w:r>
-        <w:fldChar w:fldCharType="separate"/>
-      </w:r>
-      <w:r>
-        <w:rPr>
-          <w:noProof/>
-        </w:rPr>
-        <w:t>9</w:t>
-      </w:r>
-      <w:r>
-        <w:rPr>
-          <w:noProof/>
-        </w:rPr>
-        <w:fldChar w:fldCharType="end"/>
+        <w:t>8</w:t>
       </w:r>
       <w:r>
         <w:t xml:space="preserve"> : Capture d'écran de la fonctionnalité de sélection multiple</w:t>
@@ -7831,7 +7634,7 @@
                     </pic:cNvPicPr>
                   </pic:nvPicPr>
                   <pic:blipFill>
-                    <a:blip r:embed="rId22" cstate="print"/>
+                    <a:blip r:embed="rId21" cstate="print"/>
                     <a:srcRect/>
                     <a:stretch>
                       <a:fillRect/>
@@ -7869,25 +7672,7 @@
         <w:t xml:space="preserve">Figure </w:t>
       </w:r>
       <w:r>
-        <w:fldChar w:fldCharType="begin"/>
-      </w:r>
-      <w:r>
-        <w:instrText xml:space="preserve"> SEQ Figure \* ARABIC </w:instrText>
-      </w:r>
-      <w:r>
-        <w:fldChar w:fldCharType="separate"/>
-      </w:r>
-      <w:r>
-        <w:rPr>
-          <w:noProof/>
-        </w:rPr>
-        <w:t>10</w:t>
-      </w:r>
-      <w:r>
-        <w:rPr>
-          <w:noProof/>
-        </w:rPr>
-        <w:fldChar w:fldCharType="end"/>
+        <w:t>9</w:t>
       </w:r>
       <w:r>
         <w:t xml:space="preserve"> : Capture d'écran de la fonctionnalité de zoom</w:t>
@@ -7930,7 +7715,7 @@
           <w:rFonts w:ascii="Times New Roman" w:hAnsi="Times New Roman" w:cs="Times New Roman"/>
         </w:rPr>
       </w:pPr>
-      <w:bookmarkStart w:id="21" w:name="_Toc451978463"/>
+      <w:bookmarkStart w:id="20" w:name="_Toc451978463"/>
       <w:r>
         <w:rPr>
           <w:rFonts w:ascii="Times New Roman" w:hAnsi="Times New Roman" w:cs="Times New Roman"/>
@@ -7967,7 +7752,7 @@
         </w:rPr>
         <w:t xml:space="preserve"> graphiques</w:t>
       </w:r>
-      <w:bookmarkEnd w:id="21"/>
+      <w:bookmarkEnd w:id="20"/>
     </w:p>
     <w:p>
       <w:pPr>
@@ -8044,7 +7829,7 @@
                     </pic:cNvPicPr>
                   </pic:nvPicPr>
                   <pic:blipFill>
-                    <a:blip r:embed="rId23" cstate="print"/>
+                    <a:blip r:embed="rId22" cstate="print"/>
                     <a:srcRect/>
                     <a:stretch>
                       <a:fillRect/>
@@ -8078,30 +7863,12 @@
         <w:pStyle w:val="Lgende"/>
         <w:jc w:val="center"/>
       </w:pPr>
-      <w:bookmarkStart w:id="22" w:name="_Toc451912860"/>
+      <w:bookmarkStart w:id="21" w:name="_Toc451912860"/>
       <w:r>
         <w:t xml:space="preserve">Figure </w:t>
       </w:r>
       <w:r>
-        <w:fldChar w:fldCharType="begin"/>
-      </w:r>
-      <w:r>
-        <w:instrText xml:space="preserve"> SEQ Figure \* ARABIC </w:instrText>
-      </w:r>
-      <w:r>
-        <w:fldChar w:fldCharType="separate"/>
-      </w:r>
-      <w:r>
-        <w:rPr>
-          <w:noProof/>
-        </w:rPr>
-        <w:t>11</w:t>
-      </w:r>
-      <w:r>
-        <w:rPr>
-          <w:noProof/>
-        </w:rPr>
-        <w:fldChar w:fldCharType="end"/>
+        <w:t>10</w:t>
       </w:r>
       <w:r>
         <w:t xml:space="preserve"> </w:t>
@@ -8109,7 +7876,7 @@
       <w:r>
         <w:t>: Diagramme de classes de GraphicsGraphView avec nœuds</w:t>
       </w:r>
-      <w:bookmarkEnd w:id="22"/>
+      <w:bookmarkEnd w:id="21"/>
     </w:p>
     <w:p>
       <w:pPr>
@@ -8189,7 +7956,7 @@
           <w:rFonts w:ascii="Times New Roman" w:hAnsi="Times New Roman" w:cs="Times New Roman"/>
         </w:rPr>
       </w:pPr>
-      <w:bookmarkStart w:id="23" w:name="_Toc451978464"/>
+      <w:bookmarkStart w:id="22" w:name="_Toc451978464"/>
       <w:r>
         <w:rPr>
           <w:rFonts w:ascii="Times New Roman" w:hAnsi="Times New Roman" w:cs="Times New Roman"/>
@@ -8226,7 +7993,7 @@
         </w:rPr>
         <w:t xml:space="preserve"> graphiques</w:t>
       </w:r>
-      <w:bookmarkEnd w:id="23"/>
+      <w:bookmarkEnd w:id="22"/>
     </w:p>
     <w:p>
       <w:pPr>
@@ -8285,7 +8052,7 @@
                     </pic:cNvPicPr>
                   </pic:nvPicPr>
                   <pic:blipFill>
-                    <a:blip r:embed="rId24" cstate="print"/>
+                    <a:blip r:embed="rId23" cstate="print"/>
                     <a:srcRect/>
                     <a:stretch>
                       <a:fillRect/>
@@ -8319,30 +8086,12 @@
         <w:pStyle w:val="Lgende"/>
         <w:jc w:val="center"/>
       </w:pPr>
-      <w:bookmarkStart w:id="24" w:name="_Toc451912861"/>
+      <w:bookmarkStart w:id="23" w:name="_Toc451912861"/>
       <w:r>
         <w:t xml:space="preserve">Figure </w:t>
       </w:r>
       <w:r>
-        <w:fldChar w:fldCharType="begin"/>
-      </w:r>
-      <w:r>
-        <w:instrText xml:space="preserve"> SEQ Figure \* ARABIC </w:instrText>
-      </w:r>
-      <w:r>
-        <w:fldChar w:fldCharType="separate"/>
-      </w:r>
-      <w:r>
-        <w:rPr>
-          <w:noProof/>
-        </w:rPr>
-        <w:t>12</w:t>
-      </w:r>
-      <w:r>
-        <w:rPr>
-          <w:noProof/>
-        </w:rPr>
-        <w:fldChar w:fldCharType="end"/>
+        <w:t>11</w:t>
       </w:r>
       <w:r>
         <w:t xml:space="preserve"> </w:t>
@@ -8350,103 +8099,103 @@
       <w:r>
         <w:t>: Diagramme de classes de GraphicsGraphView avec arêtes</w:t>
       </w:r>
+      <w:bookmarkEnd w:id="23"/>
+    </w:p>
+    <w:p>
+      <w:pPr>
+        <w:jc w:val="both"/>
+        <w:rPr>
+          <w:rFonts w:ascii="Times New Roman" w:hAnsi="Times New Roman" w:cs="Times New Roman"/>
+        </w:rPr>
+      </w:pPr>
+      <w:r>
+        <w:rPr>
+          <w:rFonts w:ascii="Times New Roman" w:hAnsi="Times New Roman" w:cs="Times New Roman"/>
+        </w:rPr>
+        <w:t xml:space="preserve">Le mécanisme de gestion des arêtes ressemble fortement à celui des nœuds. Tout comme pour les nœuds graphiques, les arêtes disposent d'une classe mère GraphicsEdge qui regroupe les attributs et méthodes communes à toutes les arêtes graphiques que l'on voudra créer. Seules les </w:t>
+      </w:r>
+      <w:r>
+        <w:rPr>
+          <w:rFonts w:ascii="Times New Roman" w:hAnsi="Times New Roman" w:cs="Times New Roman"/>
+        </w:rPr>
+        <w:t>arêtes</w:t>
+      </w:r>
+      <w:r>
+        <w:rPr>
+          <w:rFonts w:ascii="Times New Roman" w:hAnsi="Times New Roman" w:cs="Times New Roman"/>
+        </w:rPr>
+        <w:t xml:space="preserve"> linéaires (classe QGraphicsLineItem) sont gérées pour le moment. Lorsque l'on souhaite</w:t>
+      </w:r>
+      <w:r>
+        <w:rPr>
+          <w:rFonts w:ascii="Times New Roman" w:hAnsi="Times New Roman" w:cs="Times New Roman"/>
+        </w:rPr>
+        <w:t xml:space="preserve"> ajouter une nouvelle forme d'arête</w:t>
+      </w:r>
+      <w:r>
+        <w:rPr>
+          <w:rFonts w:ascii="Times New Roman" w:hAnsi="Times New Roman" w:cs="Times New Roman"/>
+        </w:rPr>
+        <w:t xml:space="preserve"> il faut la faire hériter de GraphicsEdge et également d'une classe PyQt de type QGraphicsItem. Cependant</w:t>
+      </w:r>
+      <w:r>
+        <w:rPr>
+          <w:rFonts w:ascii="Times New Roman" w:hAnsi="Times New Roman" w:cs="Times New Roman"/>
+        </w:rPr>
+        <w:t>,</w:t>
+      </w:r>
+      <w:r>
+        <w:rPr>
+          <w:rFonts w:ascii="Times New Roman" w:hAnsi="Times New Roman" w:cs="Times New Roman"/>
+        </w:rPr>
+        <w:t xml:space="preserve"> nous avons constaté</w:t>
+      </w:r>
+      <w:r>
+        <w:rPr>
+          <w:rFonts w:ascii="Times New Roman" w:hAnsi="Times New Roman" w:cs="Times New Roman"/>
+        </w:rPr>
+        <w:t xml:space="preserve"> que seules les lignes</w:t>
+      </w:r>
+      <w:r>
+        <w:rPr>
+          <w:rFonts w:ascii="Times New Roman" w:hAnsi="Times New Roman" w:cs="Times New Roman"/>
+        </w:rPr>
+        <w:t xml:space="preserve"> ont déjà été implantées par Py</w:t>
+      </w:r>
+      <w:r>
+        <w:rPr>
+          <w:rFonts w:ascii="Times New Roman" w:hAnsi="Times New Roman" w:cs="Times New Roman"/>
+        </w:rPr>
+        <w:t>Qt. Si l'on veut avoir une arête</w:t>
+      </w:r>
+      <w:r>
+        <w:rPr>
+          <w:rFonts w:ascii="Times New Roman" w:hAnsi="Times New Roman" w:cs="Times New Roman"/>
+        </w:rPr>
+        <w:t xml:space="preserve"> courbée, il faudra programmer s</w:t>
+      </w:r>
+      <w:r>
+        <w:rPr>
+          <w:rFonts w:ascii="Times New Roman" w:hAnsi="Times New Roman" w:cs="Times New Roman"/>
+        </w:rPr>
+        <w:t>oit même cet élément graphique.</w:t>
+      </w:r>
+    </w:p>
+    <w:p>
+      <w:pPr>
+        <w:pStyle w:val="Titre2"/>
+        <w:rPr>
+          <w:rFonts w:ascii="Times New Roman" w:hAnsi="Times New Roman" w:cs="Times New Roman"/>
+        </w:rPr>
+      </w:pPr>
+      <w:bookmarkStart w:id="24" w:name="_Toc451978465"/>
+      <w:r>
+        <w:rPr>
+          <w:rFonts w:ascii="Times New Roman" w:hAnsi="Times New Roman" w:cs="Times New Roman"/>
+        </w:rPr>
+        <w:t>2.3 La vue textuelle : TextGraphView</w:t>
+      </w:r>
       <w:bookmarkEnd w:id="24"/>
-    </w:p>
-    <w:p>
-      <w:pPr>
-        <w:jc w:val="both"/>
-        <w:rPr>
-          <w:rFonts w:ascii="Times New Roman" w:hAnsi="Times New Roman" w:cs="Times New Roman"/>
-        </w:rPr>
-      </w:pPr>
-      <w:r>
-        <w:rPr>
-          <w:rFonts w:ascii="Times New Roman" w:hAnsi="Times New Roman" w:cs="Times New Roman"/>
-        </w:rPr>
-        <w:t xml:space="preserve">Le mécanisme de gestion des arêtes ressemble fortement à celui des nœuds. Tout comme pour les nœuds graphiques, les arêtes disposent d'une classe mère GraphicsEdge qui regroupe les attributs et méthodes communes à toutes les arêtes graphiques que l'on voudra créer. Seules les </w:t>
-      </w:r>
-      <w:r>
-        <w:rPr>
-          <w:rFonts w:ascii="Times New Roman" w:hAnsi="Times New Roman" w:cs="Times New Roman"/>
-        </w:rPr>
-        <w:t>arêtes</w:t>
-      </w:r>
-      <w:r>
-        <w:rPr>
-          <w:rFonts w:ascii="Times New Roman" w:hAnsi="Times New Roman" w:cs="Times New Roman"/>
-        </w:rPr>
-        <w:t xml:space="preserve"> linéaires (classe QGraphicsLineItem) sont gérées pour le moment. Lorsque l'on souhaite</w:t>
-      </w:r>
-      <w:r>
-        <w:rPr>
-          <w:rFonts w:ascii="Times New Roman" w:hAnsi="Times New Roman" w:cs="Times New Roman"/>
-        </w:rPr>
-        <w:t xml:space="preserve"> ajouter une nouvelle forme d'arête</w:t>
-      </w:r>
-      <w:r>
-        <w:rPr>
-          <w:rFonts w:ascii="Times New Roman" w:hAnsi="Times New Roman" w:cs="Times New Roman"/>
-        </w:rPr>
-        <w:t xml:space="preserve"> il faut la faire hériter de GraphicsEdge et également d'une classe PyQt de type QGraphicsItem. Cependant</w:t>
-      </w:r>
-      <w:r>
-        <w:rPr>
-          <w:rFonts w:ascii="Times New Roman" w:hAnsi="Times New Roman" w:cs="Times New Roman"/>
-        </w:rPr>
-        <w:t>,</w:t>
-      </w:r>
-      <w:r>
-        <w:rPr>
-          <w:rFonts w:ascii="Times New Roman" w:hAnsi="Times New Roman" w:cs="Times New Roman"/>
-        </w:rPr>
-        <w:t xml:space="preserve"> nous avons constaté</w:t>
-      </w:r>
-      <w:r>
-        <w:rPr>
-          <w:rFonts w:ascii="Times New Roman" w:hAnsi="Times New Roman" w:cs="Times New Roman"/>
-        </w:rPr>
-        <w:t xml:space="preserve"> que seules les lignes</w:t>
-      </w:r>
-      <w:r>
-        <w:rPr>
-          <w:rFonts w:ascii="Times New Roman" w:hAnsi="Times New Roman" w:cs="Times New Roman"/>
-        </w:rPr>
-        <w:t xml:space="preserve"> ont déjà été implantées par Py</w:t>
-      </w:r>
-      <w:r>
-        <w:rPr>
-          <w:rFonts w:ascii="Times New Roman" w:hAnsi="Times New Roman" w:cs="Times New Roman"/>
-        </w:rPr>
-        <w:t>Qt. Si l'on veut avoir une arête</w:t>
-      </w:r>
-      <w:r>
-        <w:rPr>
-          <w:rFonts w:ascii="Times New Roman" w:hAnsi="Times New Roman" w:cs="Times New Roman"/>
-        </w:rPr>
-        <w:t xml:space="preserve"> courbée, il faudra programmer s</w:t>
-      </w:r>
-      <w:r>
-        <w:rPr>
-          <w:rFonts w:ascii="Times New Roman" w:hAnsi="Times New Roman" w:cs="Times New Roman"/>
-        </w:rPr>
-        <w:t>oit même cet élément graphique.</w:t>
-      </w:r>
-    </w:p>
-    <w:p>
-      <w:pPr>
-        <w:pStyle w:val="Titre2"/>
-        <w:rPr>
-          <w:rFonts w:ascii="Times New Roman" w:hAnsi="Times New Roman" w:cs="Times New Roman"/>
-        </w:rPr>
-      </w:pPr>
-      <w:bookmarkStart w:id="25" w:name="_Toc451978465"/>
-      <w:r>
-        <w:rPr>
-          <w:rFonts w:ascii="Times New Roman" w:hAnsi="Times New Roman" w:cs="Times New Roman"/>
-        </w:rPr>
-        <w:t>2.3 La vue textuelle : TextGraphView</w:t>
-      </w:r>
-      <w:bookmarkEnd w:id="25"/>
     </w:p>
     <w:p>
       <w:pPr>
@@ -8526,7 +8275,7 @@
           <w:rFonts w:ascii="Times New Roman" w:hAnsi="Times New Roman" w:cs="Times New Roman"/>
         </w:rPr>
       </w:pPr>
-      <w:bookmarkStart w:id="26" w:name="_Toc451978466"/>
+      <w:bookmarkStart w:id="25" w:name="_Toc451978466"/>
       <w:r>
         <w:rPr>
           <w:rFonts w:ascii="Times New Roman" w:hAnsi="Times New Roman" w:cs="Times New Roman"/>
@@ -8546,7 +8295,7 @@
         </w:rPr>
         <w:t>Edition du graphe via le texte</w:t>
       </w:r>
-      <w:bookmarkEnd w:id="26"/>
+      <w:bookmarkEnd w:id="25"/>
     </w:p>
     <w:p>
       <w:pPr>
@@ -8937,7 +8686,7 @@
           <w:rFonts w:ascii="Times New Roman" w:hAnsi="Times New Roman" w:cs="Times New Roman"/>
         </w:rPr>
       </w:pPr>
-      <w:bookmarkStart w:id="27" w:name="_Toc451978467"/>
+      <w:bookmarkStart w:id="26" w:name="_Toc451978467"/>
       <w:r>
         <w:rPr>
           <w:rFonts w:ascii="Times New Roman" w:hAnsi="Times New Roman" w:cs="Times New Roman"/>
@@ -8951,7 +8700,7 @@
         </w:rPr>
         <w:t>Modification du texte sur ordre du modèle</w:t>
       </w:r>
-      <w:bookmarkEnd w:id="27"/>
+      <w:bookmarkEnd w:id="26"/>
     </w:p>
     <w:p>
       <w:pPr>
@@ -9975,7 +9724,7 @@
           <w:rFonts w:ascii="Times New Roman" w:hAnsi="Times New Roman" w:cs="Times New Roman"/>
         </w:rPr>
       </w:pPr>
-      <w:bookmarkStart w:id="28" w:name="_Toc451978468"/>
+      <w:bookmarkStart w:id="27" w:name="_Toc451978468"/>
       <w:r>
         <w:rPr>
           <w:rFonts w:ascii="Times New Roman" w:hAnsi="Times New Roman" w:cs="Times New Roman"/>
@@ -9983,21 +9732,76 @@
         <w:lastRenderedPageBreak/>
         <w:t>III - Maintenabilité et distribution</w:t>
       </w:r>
+      <w:bookmarkEnd w:id="27"/>
+    </w:p>
+    <w:p>
+      <w:pPr>
+        <w:pStyle w:val="Titre1"/>
+        <w:rPr>
+          <w:rFonts w:ascii="Times New Roman" w:hAnsi="Times New Roman" w:cs="Times New Roman"/>
+        </w:rPr>
+      </w:pPr>
+      <w:bookmarkStart w:id="28" w:name="_Toc451978469"/>
+      <w:r>
+        <w:rPr>
+          <w:rFonts w:ascii="Times New Roman" w:hAnsi="Times New Roman" w:cs="Times New Roman"/>
+        </w:rPr>
+        <w:t>1. Exemple d'extension</w:t>
+      </w:r>
       <w:bookmarkEnd w:id="28"/>
     </w:p>
     <w:p>
       <w:pPr>
-        <w:pStyle w:val="Titre1"/>
-        <w:rPr>
-          <w:rFonts w:ascii="Times New Roman" w:hAnsi="Times New Roman" w:cs="Times New Roman"/>
-        </w:rPr>
-      </w:pPr>
-      <w:bookmarkStart w:id="29" w:name="_Toc451978469"/>
-      <w:r>
-        <w:rPr>
-          <w:rFonts w:ascii="Times New Roman" w:hAnsi="Times New Roman" w:cs="Times New Roman"/>
-        </w:rPr>
-        <w:t>1. Exemple d'extension</w:t>
+        <w:jc w:val="both"/>
+        <w:rPr>
+          <w:rFonts w:ascii="Times New Roman" w:hAnsi="Times New Roman" w:cs="Times New Roman"/>
+        </w:rPr>
+      </w:pPr>
+      <w:r>
+        <w:rPr>
+          <w:rFonts w:ascii="Times New Roman" w:hAnsi="Times New Roman" w:cs="Times New Roman"/>
+        </w:rPr>
+        <w:tab/>
+      </w:r>
+      <w:r>
+        <w:rPr>
+          <w:rFonts w:ascii="Times New Roman" w:hAnsi="Times New Roman" w:cs="Times New Roman"/>
+        </w:rPr>
+        <w:t xml:space="preserve">Il existe plusieurs types d'extension mais ici nous allons nous intéresser à la gestion d'un nouvel attribut </w:t>
+      </w:r>
+      <w:r>
+        <w:rPr>
+          <w:rFonts w:ascii="Times New Roman" w:hAnsi="Times New Roman" w:cs="Times New Roman"/>
+        </w:rPr>
+        <w:t>DOT</w:t>
+      </w:r>
+      <w:r>
+        <w:rPr>
+          <w:rFonts w:ascii="Times New Roman" w:hAnsi="Times New Roman" w:cs="Times New Roman"/>
+        </w:rPr>
+        <w:t xml:space="preserve"> pour les nœuds.</w:t>
+      </w:r>
+      <w:r>
+        <w:rPr>
+          <w:rFonts w:ascii="Times New Roman" w:hAnsi="Times New Roman" w:cs="Times New Roman"/>
+        </w:rPr>
+        <w:t xml:space="preserve"> Nous avons choisi de traiter l'attribut DOT color.</w:t>
+      </w:r>
+    </w:p>
+    <w:p>
+      <w:pPr>
+        <w:rPr>
+          <w:rFonts w:ascii="Times New Roman" w:hAnsi="Times New Roman" w:cs="Times New Roman"/>
+        </w:rPr>
+      </w:pPr>
+    </w:p>
+    <w:p>
+      <w:pPr>
+        <w:pStyle w:val="Titre2"/>
+      </w:pPr>
+      <w:bookmarkStart w:id="29" w:name="_Toc451978470"/>
+      <w:r>
+        <w:t>1.1 Choix de l'attribut</w:t>
       </w:r>
       <w:bookmarkEnd w:id="29"/>
     </w:p>
@@ -10018,61 +9822,6 @@
         <w:rPr>
           <w:rFonts w:ascii="Times New Roman" w:hAnsi="Times New Roman" w:cs="Times New Roman"/>
         </w:rPr>
-        <w:t xml:space="preserve">Il existe plusieurs types d'extension mais ici nous allons nous intéresser à la gestion d'un nouvel attribut </w:t>
-      </w:r>
-      <w:r>
-        <w:rPr>
-          <w:rFonts w:ascii="Times New Roman" w:hAnsi="Times New Roman" w:cs="Times New Roman"/>
-        </w:rPr>
-        <w:t>DOT</w:t>
-      </w:r>
-      <w:r>
-        <w:rPr>
-          <w:rFonts w:ascii="Times New Roman" w:hAnsi="Times New Roman" w:cs="Times New Roman"/>
-        </w:rPr>
-        <w:t xml:space="preserve"> pour les nœuds.</w:t>
-      </w:r>
-      <w:r>
-        <w:rPr>
-          <w:rFonts w:ascii="Times New Roman" w:hAnsi="Times New Roman" w:cs="Times New Roman"/>
-        </w:rPr>
-        <w:t xml:space="preserve"> Nous avons choisi de traiter l'attribut DOT color.</w:t>
-      </w:r>
-    </w:p>
-    <w:p>
-      <w:pPr>
-        <w:rPr>
-          <w:rFonts w:ascii="Times New Roman" w:hAnsi="Times New Roman" w:cs="Times New Roman"/>
-        </w:rPr>
-      </w:pPr>
-    </w:p>
-    <w:p>
-      <w:pPr>
-        <w:pStyle w:val="Titre2"/>
-      </w:pPr>
-      <w:bookmarkStart w:id="30" w:name="_Toc451978470"/>
-      <w:r>
-        <w:t>1.1 Choix de l'attribut</w:t>
-      </w:r>
-      <w:bookmarkEnd w:id="30"/>
-    </w:p>
-    <w:p>
-      <w:pPr>
-        <w:jc w:val="both"/>
-        <w:rPr>
-          <w:rFonts w:ascii="Times New Roman" w:hAnsi="Times New Roman" w:cs="Times New Roman"/>
-        </w:rPr>
-      </w:pPr>
-      <w:r>
-        <w:rPr>
-          <w:rFonts w:ascii="Times New Roman" w:hAnsi="Times New Roman" w:cs="Times New Roman"/>
-        </w:rPr>
-        <w:tab/>
-      </w:r>
-      <w:r>
-        <w:rPr>
-          <w:rFonts w:ascii="Times New Roman" w:hAnsi="Times New Roman" w:cs="Times New Roman"/>
-        </w:rPr>
         <w:t>Tout d'a</w:t>
       </w:r>
       <w:r>
@@ -10087,7 +9836,7 @@
         </w:rPr>
         <w:t xml:space="preserve">cette adresse pour voir la liste des attributs DOT : </w:t>
       </w:r>
-      <w:hyperlink r:id="rId25" w:history="1">
+      <w:hyperlink r:id="rId24" w:history="1">
         <w:r>
           <w:rPr>
             <w:rStyle w:val="Lienhypertexte"/>
@@ -10361,7 +10110,7 @@
                     </pic:cNvPicPr>
                   </pic:nvPicPr>
                   <pic:blipFill>
-                    <a:blip r:embed="rId26" cstate="print"/>
+                    <a:blip r:embed="rId25" cstate="print"/>
                     <a:srcRect/>
                     <a:stretch>
                       <a:fillRect/>
@@ -10395,30 +10144,12 @@
         <w:pStyle w:val="Lgende"/>
         <w:jc w:val="center"/>
       </w:pPr>
-      <w:bookmarkStart w:id="31" w:name="_Toc451912862"/>
+      <w:bookmarkStart w:id="30" w:name="_Toc451912862"/>
       <w:r>
         <w:t xml:space="preserve">Figure </w:t>
       </w:r>
       <w:r>
-        <w:fldChar w:fldCharType="begin"/>
-      </w:r>
-      <w:r>
-        <w:instrText xml:space="preserve"> SEQ Figure \* ARABIC </w:instrText>
-      </w:r>
-      <w:r>
-        <w:fldChar w:fldCharType="separate"/>
-      </w:r>
-      <w:r>
-        <w:rPr>
-          <w:noProof/>
-        </w:rPr>
-        <w:t>13</w:t>
-      </w:r>
-      <w:r>
-        <w:rPr>
-          <w:noProof/>
-        </w:rPr>
-        <w:fldChar w:fldCharType="end"/>
+        <w:t>12</w:t>
       </w:r>
       <w:r>
         <w:t xml:space="preserve"> </w:t>
@@ -10426,215 +10157,215 @@
       <w:r>
         <w:t>: Attribut DOT color</w:t>
       </w:r>
+      <w:bookmarkEnd w:id="30"/>
+    </w:p>
+    <w:p>
+      <w:pPr>
+        <w:jc w:val="both"/>
+        <w:rPr>
+          <w:rFonts w:ascii="Times New Roman" w:hAnsi="Times New Roman" w:cs="Times New Roman"/>
+        </w:rPr>
+      </w:pPr>
+    </w:p>
+    <w:p>
+      <w:pPr>
+        <w:jc w:val="both"/>
+        <w:rPr>
+          <w:rFonts w:ascii="Times New Roman" w:hAnsi="Times New Roman" w:cs="Times New Roman"/>
+        </w:rPr>
+      </w:pPr>
+      <w:r>
+        <w:rPr>
+          <w:rFonts w:ascii="Times New Roman" w:hAnsi="Times New Roman" w:cs="Times New Roman"/>
+        </w:rPr>
+        <w:t xml:space="preserve">Dans notre cas, il faut donc trouver l'attribut </w:t>
+      </w:r>
+      <w:r>
+        <w:rPr>
+          <w:rFonts w:ascii="Times New Roman" w:hAnsi="Times New Roman" w:cs="Times New Roman"/>
+        </w:rPr>
+        <w:t>color</w:t>
+      </w:r>
+      <w:r>
+        <w:rPr>
+          <w:rFonts w:ascii="Times New Roman" w:hAnsi="Times New Roman" w:cs="Times New Roman"/>
+        </w:rPr>
+        <w:t xml:space="preserve"> </w:t>
+      </w:r>
+      <w:r>
+        <w:rPr>
+          <w:rFonts w:ascii="Times New Roman" w:hAnsi="Times New Roman" w:cs="Times New Roman"/>
+        </w:rPr>
+        <w:t>dans la colonne Name.</w:t>
+      </w:r>
+      <w:r>
+        <w:rPr>
+          <w:rFonts w:ascii="Times New Roman" w:hAnsi="Times New Roman" w:cs="Times New Roman"/>
+        </w:rPr>
+        <w:t xml:space="preserve"> Une fois que l'on a trouvé cette ligne, il faut </w:t>
+      </w:r>
+      <w:r>
+        <w:rPr>
+          <w:rFonts w:ascii="Times New Roman" w:hAnsi="Times New Roman" w:cs="Times New Roman"/>
+        </w:rPr>
+        <w:t>regarder si la colonne Used by</w:t>
+      </w:r>
+      <w:r>
+        <w:rPr>
+          <w:rFonts w:ascii="Times New Roman" w:hAnsi="Times New Roman" w:cs="Times New Roman"/>
+        </w:rPr>
+        <w:t xml:space="preserve"> contient bien la lettr</w:t>
+      </w:r>
+      <w:r>
+        <w:rPr>
+          <w:rFonts w:ascii="Times New Roman" w:hAnsi="Times New Roman" w:cs="Times New Roman"/>
+        </w:rPr>
+        <w:t>e N</w:t>
+      </w:r>
+      <w:r>
+        <w:rPr>
+          <w:rFonts w:ascii="Times New Roman" w:hAnsi="Times New Roman" w:cs="Times New Roman"/>
+        </w:rPr>
+        <w:t xml:space="preserve"> pour nodes</w:t>
+      </w:r>
+      <w:r>
+        <w:rPr>
+          <w:rFonts w:ascii="Times New Roman" w:hAnsi="Times New Roman" w:cs="Times New Roman"/>
+        </w:rPr>
+        <w:t xml:space="preserve"> (nœuds)</w:t>
+      </w:r>
+      <w:r>
+        <w:rPr>
+          <w:rFonts w:ascii="Times New Roman" w:hAnsi="Times New Roman" w:cs="Times New Roman"/>
+        </w:rPr>
+        <w:t>.</w:t>
+      </w:r>
+      <w:r>
+        <w:rPr>
+          <w:rFonts w:ascii="Times New Roman" w:hAnsi="Times New Roman" w:cs="Times New Roman"/>
+        </w:rPr>
+        <w:t xml:space="preserve"> On peut voir que c'est bien le cas sur l'image ci-dessus. </w:t>
+      </w:r>
+      <w:r>
+        <w:rPr>
+          <w:rFonts w:ascii="Times New Roman" w:hAnsi="Times New Roman" w:cs="Times New Roman"/>
+        </w:rPr>
+        <w:t xml:space="preserve">Sous la </w:t>
+      </w:r>
+      <w:r>
+        <w:rPr>
+          <w:rFonts w:ascii="Times New Roman" w:hAnsi="Times New Roman" w:cs="Times New Roman"/>
+        </w:rPr>
+        <w:t>colonne Type</w:t>
+      </w:r>
+      <w:r>
+        <w:rPr>
+          <w:rFonts w:ascii="Times New Roman" w:hAnsi="Times New Roman" w:cs="Times New Roman"/>
+        </w:rPr>
+        <w:t xml:space="preserve">, on peut voir que l'attribut </w:t>
+      </w:r>
+      <w:r>
+        <w:rPr>
+          <w:rFonts w:ascii="Times New Roman" w:hAnsi="Times New Roman" w:cs="Times New Roman"/>
+        </w:rPr>
+        <w:t xml:space="preserve">color </w:t>
+      </w:r>
+      <w:r>
+        <w:rPr>
+          <w:rFonts w:ascii="Times New Roman" w:hAnsi="Times New Roman" w:cs="Times New Roman"/>
+        </w:rPr>
+        <w:t>peut prendre deux types di</w:t>
+      </w:r>
+      <w:r>
+        <w:rPr>
+          <w:rFonts w:ascii="Times New Roman" w:hAnsi="Times New Roman" w:cs="Times New Roman"/>
+        </w:rPr>
+        <w:t xml:space="preserve">fférents: les types </w:t>
+      </w:r>
+      <w:r>
+        <w:rPr>
+          <w:rFonts w:ascii="Times New Roman" w:hAnsi="Times New Roman" w:cs="Times New Roman"/>
+        </w:rPr>
+        <w:t>color</w:t>
+      </w:r>
+      <w:r>
+        <w:rPr>
+          <w:rFonts w:ascii="Times New Roman" w:hAnsi="Times New Roman" w:cs="Times New Roman"/>
+        </w:rPr>
+        <w:t xml:space="preserve"> </w:t>
+      </w:r>
+      <w:r>
+        <w:rPr>
+          <w:rFonts w:ascii="Times New Roman" w:hAnsi="Times New Roman" w:cs="Times New Roman"/>
+        </w:rPr>
+        <w:t xml:space="preserve">et </w:t>
+      </w:r>
+      <w:r>
+        <w:rPr>
+          <w:rFonts w:ascii="Times New Roman" w:hAnsi="Times New Roman" w:cs="Times New Roman"/>
+        </w:rPr>
+        <w:t xml:space="preserve">colorList. </w:t>
+      </w:r>
+      <w:r>
+        <w:rPr>
+          <w:rFonts w:ascii="Times New Roman" w:hAnsi="Times New Roman" w:cs="Times New Roman"/>
+        </w:rPr>
+        <w:t xml:space="preserve">Nous ne traiterons pas le type  colorList </w:t>
+      </w:r>
+      <w:r>
+        <w:rPr>
+          <w:rFonts w:ascii="Times New Roman" w:hAnsi="Times New Roman" w:cs="Times New Roman"/>
+        </w:rPr>
+        <w:t xml:space="preserve">car il dépend d'autres attributs DOT. Il aurait donc fallut d'abord ajouter les attributs liés à ce type. Si un attribut </w:t>
+      </w:r>
+      <w:r>
+        <w:rPr>
+          <w:rFonts w:ascii="Times New Roman" w:hAnsi="Times New Roman" w:cs="Times New Roman"/>
+        </w:rPr>
+        <w:t>color</w:t>
+      </w:r>
+      <w:r>
+        <w:rPr>
+          <w:rFonts w:ascii="Times New Roman" w:hAnsi="Times New Roman" w:cs="Times New Roman"/>
+        </w:rPr>
+        <w:t xml:space="preserve"> </w:t>
+      </w:r>
+      <w:r>
+        <w:rPr>
+          <w:rFonts w:ascii="Times New Roman" w:hAnsi="Times New Roman" w:cs="Times New Roman"/>
+        </w:rPr>
+        <w:t>est de ce type, il faudra tout simplement m</w:t>
+      </w:r>
+      <w:r>
+        <w:rPr>
+          <w:rFonts w:ascii="Times New Roman" w:hAnsi="Times New Roman" w:cs="Times New Roman"/>
+        </w:rPr>
+        <w:t>ettre comme couleur par défaut black</w:t>
+      </w:r>
+      <w:r>
+        <w:rPr>
+          <w:rFonts w:ascii="Times New Roman" w:hAnsi="Times New Roman" w:cs="Times New Roman"/>
+        </w:rPr>
+        <w:t xml:space="preserve"> dans la vue graphique mais laisser la valeur telle quelle dans la vue textuelle.</w:t>
+      </w:r>
+    </w:p>
+    <w:p>
+      <w:pPr>
+        <w:jc w:val="both"/>
+        <w:rPr>
+          <w:rFonts w:ascii="Times New Roman" w:hAnsi="Times New Roman" w:cs="Times New Roman"/>
+        </w:rPr>
+      </w:pPr>
+    </w:p>
+    <w:p>
+      <w:pPr>
+        <w:pStyle w:val="Titre2"/>
+      </w:pPr>
+      <w:bookmarkStart w:id="31" w:name="_Toc451978471"/>
+      <w:r>
+        <w:t>1.2 Identification des valeurs possibles d'un attribut</w:t>
+      </w:r>
       <w:bookmarkEnd w:id="31"/>
-    </w:p>
-    <w:p>
-      <w:pPr>
-        <w:jc w:val="both"/>
-        <w:rPr>
-          <w:rFonts w:ascii="Times New Roman" w:hAnsi="Times New Roman" w:cs="Times New Roman"/>
-        </w:rPr>
-      </w:pPr>
-    </w:p>
-    <w:p>
-      <w:pPr>
-        <w:jc w:val="both"/>
-        <w:rPr>
-          <w:rFonts w:ascii="Times New Roman" w:hAnsi="Times New Roman" w:cs="Times New Roman"/>
-        </w:rPr>
-      </w:pPr>
-      <w:r>
-        <w:rPr>
-          <w:rFonts w:ascii="Times New Roman" w:hAnsi="Times New Roman" w:cs="Times New Roman"/>
-        </w:rPr>
-        <w:t xml:space="preserve">Dans notre cas, il faut donc trouver l'attribut </w:t>
-      </w:r>
-      <w:r>
-        <w:rPr>
-          <w:rFonts w:ascii="Times New Roman" w:hAnsi="Times New Roman" w:cs="Times New Roman"/>
-        </w:rPr>
-        <w:t>color</w:t>
-      </w:r>
-      <w:r>
-        <w:rPr>
-          <w:rFonts w:ascii="Times New Roman" w:hAnsi="Times New Roman" w:cs="Times New Roman"/>
-        </w:rPr>
-        <w:t xml:space="preserve"> </w:t>
-      </w:r>
-      <w:r>
-        <w:rPr>
-          <w:rFonts w:ascii="Times New Roman" w:hAnsi="Times New Roman" w:cs="Times New Roman"/>
-        </w:rPr>
-        <w:t>dans la colonne Name.</w:t>
-      </w:r>
-      <w:r>
-        <w:rPr>
-          <w:rFonts w:ascii="Times New Roman" w:hAnsi="Times New Roman" w:cs="Times New Roman"/>
-        </w:rPr>
-        <w:t xml:space="preserve"> Une fois que l'on a trouvé cette ligne, il faut </w:t>
-      </w:r>
-      <w:r>
-        <w:rPr>
-          <w:rFonts w:ascii="Times New Roman" w:hAnsi="Times New Roman" w:cs="Times New Roman"/>
-        </w:rPr>
-        <w:t>regarder si la colonne Used by</w:t>
-      </w:r>
-      <w:r>
-        <w:rPr>
-          <w:rFonts w:ascii="Times New Roman" w:hAnsi="Times New Roman" w:cs="Times New Roman"/>
-        </w:rPr>
-        <w:t xml:space="preserve"> contient bien la lettr</w:t>
-      </w:r>
-      <w:r>
-        <w:rPr>
-          <w:rFonts w:ascii="Times New Roman" w:hAnsi="Times New Roman" w:cs="Times New Roman"/>
-        </w:rPr>
-        <w:t>e N</w:t>
-      </w:r>
-      <w:r>
-        <w:rPr>
-          <w:rFonts w:ascii="Times New Roman" w:hAnsi="Times New Roman" w:cs="Times New Roman"/>
-        </w:rPr>
-        <w:t xml:space="preserve"> pour nodes</w:t>
-      </w:r>
-      <w:r>
-        <w:rPr>
-          <w:rFonts w:ascii="Times New Roman" w:hAnsi="Times New Roman" w:cs="Times New Roman"/>
-        </w:rPr>
-        <w:t xml:space="preserve"> (nœuds)</w:t>
-      </w:r>
-      <w:r>
-        <w:rPr>
-          <w:rFonts w:ascii="Times New Roman" w:hAnsi="Times New Roman" w:cs="Times New Roman"/>
-        </w:rPr>
-        <w:t>.</w:t>
-      </w:r>
-      <w:r>
-        <w:rPr>
-          <w:rFonts w:ascii="Times New Roman" w:hAnsi="Times New Roman" w:cs="Times New Roman"/>
-        </w:rPr>
-        <w:t xml:space="preserve"> On peut voir que c'est bien le cas sur l'image ci-dessus. </w:t>
-      </w:r>
-      <w:r>
-        <w:rPr>
-          <w:rFonts w:ascii="Times New Roman" w:hAnsi="Times New Roman" w:cs="Times New Roman"/>
-        </w:rPr>
-        <w:t xml:space="preserve">Sous la </w:t>
-      </w:r>
-      <w:r>
-        <w:rPr>
-          <w:rFonts w:ascii="Times New Roman" w:hAnsi="Times New Roman" w:cs="Times New Roman"/>
-        </w:rPr>
-        <w:t>colonne Type</w:t>
-      </w:r>
-      <w:r>
-        <w:rPr>
-          <w:rFonts w:ascii="Times New Roman" w:hAnsi="Times New Roman" w:cs="Times New Roman"/>
-        </w:rPr>
-        <w:t xml:space="preserve">, on peut voir que l'attribut </w:t>
-      </w:r>
-      <w:r>
-        <w:rPr>
-          <w:rFonts w:ascii="Times New Roman" w:hAnsi="Times New Roman" w:cs="Times New Roman"/>
-        </w:rPr>
-        <w:t xml:space="preserve">color </w:t>
-      </w:r>
-      <w:r>
-        <w:rPr>
-          <w:rFonts w:ascii="Times New Roman" w:hAnsi="Times New Roman" w:cs="Times New Roman"/>
-        </w:rPr>
-        <w:t>peut prendre deux types di</w:t>
-      </w:r>
-      <w:r>
-        <w:rPr>
-          <w:rFonts w:ascii="Times New Roman" w:hAnsi="Times New Roman" w:cs="Times New Roman"/>
-        </w:rPr>
-        <w:t xml:space="preserve">fférents: les types </w:t>
-      </w:r>
-      <w:r>
-        <w:rPr>
-          <w:rFonts w:ascii="Times New Roman" w:hAnsi="Times New Roman" w:cs="Times New Roman"/>
-        </w:rPr>
-        <w:t>color</w:t>
-      </w:r>
-      <w:r>
-        <w:rPr>
-          <w:rFonts w:ascii="Times New Roman" w:hAnsi="Times New Roman" w:cs="Times New Roman"/>
-        </w:rPr>
-        <w:t xml:space="preserve"> </w:t>
-      </w:r>
-      <w:r>
-        <w:rPr>
-          <w:rFonts w:ascii="Times New Roman" w:hAnsi="Times New Roman" w:cs="Times New Roman"/>
-        </w:rPr>
-        <w:t xml:space="preserve">et </w:t>
-      </w:r>
-      <w:r>
-        <w:rPr>
-          <w:rFonts w:ascii="Times New Roman" w:hAnsi="Times New Roman" w:cs="Times New Roman"/>
-        </w:rPr>
-        <w:t xml:space="preserve">colorList. </w:t>
-      </w:r>
-      <w:r>
-        <w:rPr>
-          <w:rFonts w:ascii="Times New Roman" w:hAnsi="Times New Roman" w:cs="Times New Roman"/>
-        </w:rPr>
-        <w:t xml:space="preserve">Nous ne traiterons pas le type  colorList </w:t>
-      </w:r>
-      <w:r>
-        <w:rPr>
-          <w:rFonts w:ascii="Times New Roman" w:hAnsi="Times New Roman" w:cs="Times New Roman"/>
-        </w:rPr>
-        <w:t xml:space="preserve">car il dépend d'autres attributs DOT. Il aurait donc fallut d'abord ajouter les attributs liés à ce type. Si un attribut </w:t>
-      </w:r>
-      <w:r>
-        <w:rPr>
-          <w:rFonts w:ascii="Times New Roman" w:hAnsi="Times New Roman" w:cs="Times New Roman"/>
-        </w:rPr>
-        <w:t>color</w:t>
-      </w:r>
-      <w:r>
-        <w:rPr>
-          <w:rFonts w:ascii="Times New Roman" w:hAnsi="Times New Roman" w:cs="Times New Roman"/>
-        </w:rPr>
-        <w:t xml:space="preserve"> </w:t>
-      </w:r>
-      <w:r>
-        <w:rPr>
-          <w:rFonts w:ascii="Times New Roman" w:hAnsi="Times New Roman" w:cs="Times New Roman"/>
-        </w:rPr>
-        <w:t>est de ce type, il faudra tout simplement m</w:t>
-      </w:r>
-      <w:r>
-        <w:rPr>
-          <w:rFonts w:ascii="Times New Roman" w:hAnsi="Times New Roman" w:cs="Times New Roman"/>
-        </w:rPr>
-        <w:t>ettre comme couleur par défaut black</w:t>
-      </w:r>
-      <w:r>
-        <w:rPr>
-          <w:rFonts w:ascii="Times New Roman" w:hAnsi="Times New Roman" w:cs="Times New Roman"/>
-        </w:rPr>
-        <w:t xml:space="preserve"> dans la vue graphique mais laisser la valeur telle quelle dans la vue textuelle.</w:t>
-      </w:r>
-    </w:p>
-    <w:p>
-      <w:pPr>
-        <w:jc w:val="both"/>
-        <w:rPr>
-          <w:rFonts w:ascii="Times New Roman" w:hAnsi="Times New Roman" w:cs="Times New Roman"/>
-        </w:rPr>
-      </w:pPr>
-    </w:p>
-    <w:p>
-      <w:pPr>
-        <w:pStyle w:val="Titre2"/>
-      </w:pPr>
-      <w:bookmarkStart w:id="32" w:name="_Toc451978471"/>
-      <w:r>
-        <w:t>1.2 Identification des valeurs possibles d'un attribut</w:t>
-      </w:r>
-      <w:bookmarkEnd w:id="32"/>
     </w:p>
     <w:p>
       <w:pPr>
@@ -10720,7 +10451,7 @@
                     </pic:cNvPicPr>
                   </pic:nvPicPr>
                   <pic:blipFill>
-                    <a:blip r:embed="rId27" cstate="print"/>
+                    <a:blip r:embed="rId26" cstate="print"/>
                     <a:srcRect/>
                     <a:stretch>
                       <a:fillRect/>
@@ -10754,30 +10485,12 @@
         <w:pStyle w:val="Lgende"/>
         <w:jc w:val="center"/>
       </w:pPr>
-      <w:bookmarkStart w:id="33" w:name="_Toc451912863"/>
+      <w:bookmarkStart w:id="32" w:name="_Toc451912863"/>
       <w:r>
         <w:t xml:space="preserve">Figure </w:t>
       </w:r>
       <w:r>
-        <w:fldChar w:fldCharType="begin"/>
-      </w:r>
-      <w:r>
-        <w:instrText xml:space="preserve"> SEQ Figure \* ARABIC </w:instrText>
-      </w:r>
-      <w:r>
-        <w:fldChar w:fldCharType="separate"/>
-      </w:r>
-      <w:r>
-        <w:rPr>
-          <w:noProof/>
-        </w:rPr>
-        <w:t>14</w:t>
-      </w:r>
-      <w:r>
-        <w:rPr>
-          <w:noProof/>
-        </w:rPr>
-        <w:fldChar w:fldCharType="end"/>
+        <w:t>13</w:t>
       </w:r>
       <w:r>
         <w:t xml:space="preserve"> : </w:t>
@@ -10785,7 +10498,7 @@
       <w:r>
         <w:t>Description du type color</w:t>
       </w:r>
-      <w:bookmarkEnd w:id="33"/>
+      <w:bookmarkEnd w:id="32"/>
     </w:p>
     <w:p>
       <w:pPr>
@@ -11118,7 +10831,7 @@
                     </pic:cNvPicPr>
                   </pic:nvPicPr>
                   <pic:blipFill>
-                    <a:blip r:embed="rId28" cstate="print"/>
+                    <a:blip r:embed="rId27" cstate="print"/>
                     <a:srcRect/>
                     <a:stretch>
                       <a:fillRect/>
@@ -11152,35 +10865,17 @@
         <w:pStyle w:val="Lgende"/>
         <w:jc w:val="center"/>
       </w:pPr>
-      <w:bookmarkStart w:id="34" w:name="_Toc451912864"/>
+      <w:bookmarkStart w:id="33" w:name="_Toc451912864"/>
       <w:r>
         <w:t xml:space="preserve">Figure </w:t>
       </w:r>
       <w:r>
-        <w:fldChar w:fldCharType="begin"/>
-      </w:r>
-      <w:r>
-        <w:instrText xml:space="preserve"> SEQ Figure \* ARABIC </w:instrText>
-      </w:r>
-      <w:r>
-        <w:fldChar w:fldCharType="separate"/>
-      </w:r>
-      <w:r>
-        <w:rPr>
-          <w:noProof/>
-        </w:rPr>
-        <w:t>15</w:t>
-      </w:r>
-      <w:r>
-        <w:rPr>
-          <w:noProof/>
-        </w:rPr>
-        <w:fldChar w:fldCharType="end"/>
+        <w:t>14</w:t>
       </w:r>
       <w:r>
         <w:t xml:space="preserve"> : Liste des color name</w:t>
       </w:r>
-      <w:bookmarkEnd w:id="34"/>
+      <w:bookmarkEnd w:id="33"/>
     </w:p>
     <w:p>
       <w:pPr>
@@ -11343,14 +11038,14 @@
       <w:pPr>
         <w:pStyle w:val="Titre2"/>
       </w:pPr>
-      <w:bookmarkStart w:id="35" w:name="_Toc451978472"/>
+      <w:bookmarkStart w:id="34" w:name="_Toc451978472"/>
       <w:r>
         <w:t>1.3</w:t>
       </w:r>
       <w:r>
         <w:t xml:space="preserve"> Implémentation</w:t>
       </w:r>
-      <w:bookmarkEnd w:id="35"/>
+      <w:bookmarkEnd w:id="34"/>
     </w:p>
     <w:p>
       <w:pPr>
@@ -12200,7 +11895,7 @@
                     </pic:cNvPicPr>
                   </pic:nvPicPr>
                   <pic:blipFill>
-                    <a:blip r:embed="rId29" cstate="print"/>
+                    <a:blip r:embed="rId28" cstate="print"/>
                     <a:srcRect/>
                     <a:stretch>
                       <a:fillRect/>
@@ -12238,25 +11933,7 @@
         <w:t xml:space="preserve">Figure </w:t>
       </w:r>
       <w:r>
-        <w:fldChar w:fldCharType="begin"/>
-      </w:r>
-      <w:r>
-        <w:instrText xml:space="preserve"> SEQ Figure \* ARABIC </w:instrText>
-      </w:r>
-      <w:r>
-        <w:fldChar w:fldCharType="separate"/>
-      </w:r>
-      <w:r>
-        <w:rPr>
-          <w:noProof/>
-        </w:rPr>
-        <w:t>16</w:t>
-      </w:r>
-      <w:r>
-        <w:rPr>
-          <w:noProof/>
-        </w:rPr>
-        <w:fldChar w:fldCharType="end"/>
+        <w:t>15</w:t>
       </w:r>
       <w:r>
         <w:t xml:space="preserve"> : Choix de l'édition de la couleur</w:t>
@@ -12303,7 +11980,7 @@
                     </pic:cNvPicPr>
                   </pic:nvPicPr>
                   <pic:blipFill>
-                    <a:blip r:embed="rId30" cstate="print"/>
+                    <a:blip r:embed="rId29" cstate="print"/>
                     <a:srcRect/>
                     <a:stretch>
                       <a:fillRect/>
@@ -12341,25 +12018,7 @@
         <w:t xml:space="preserve">Figure </w:t>
       </w:r>
       <w:r>
-        <w:fldChar w:fldCharType="begin"/>
-      </w:r>
-      <w:r>
-        <w:instrText xml:space="preserve"> SEQ Figure \* ARABIC </w:instrText>
-      </w:r>
-      <w:r>
-        <w:fldChar w:fldCharType="separate"/>
-      </w:r>
-      <w:r>
-        <w:rPr>
-          <w:noProof/>
-        </w:rPr>
-        <w:t>17</w:t>
-      </w:r>
-      <w:r>
-        <w:rPr>
-          <w:noProof/>
-        </w:rPr>
-        <w:fldChar w:fldCharType="end"/>
+        <w:t>16</w:t>
       </w:r>
       <w:r>
         <w:t xml:space="preserve"> : Choix de la couleur</w:t>
@@ -12416,7 +12075,7 @@
                     </pic:cNvPicPr>
                   </pic:nvPicPr>
                   <pic:blipFill>
-                    <a:blip r:embed="rId31" cstate="print"/>
+                    <a:blip r:embed="rId30" cstate="print"/>
                     <a:srcRect/>
                     <a:stretch>
                       <a:fillRect/>
@@ -12454,25 +12113,7 @@
         <w:t xml:space="preserve">Figure </w:t>
       </w:r>
       <w:r>
-        <w:fldChar w:fldCharType="begin"/>
-      </w:r>
-      <w:r>
-        <w:instrText xml:space="preserve"> SEQ Figure \* ARABIC </w:instrText>
-      </w:r>
-      <w:r>
-        <w:fldChar w:fldCharType="separate"/>
-      </w:r>
-      <w:r>
-        <w:rPr>
-          <w:noProof/>
-        </w:rPr>
-        <w:t>18</w:t>
-      </w:r>
-      <w:r>
-        <w:rPr>
-          <w:noProof/>
-        </w:rPr>
-        <w:fldChar w:fldCharType="end"/>
+        <w:t>17</w:t>
       </w:r>
       <w:r>
         <w:t xml:space="preserve"> : Confirm</w:t>
@@ -12493,80 +12134,80 @@
       <w:pPr>
         <w:pStyle w:val="Titre2"/>
       </w:pPr>
-      <w:bookmarkStart w:id="36" w:name="_Toc451978473"/>
+      <w:bookmarkStart w:id="35" w:name="_Toc451978473"/>
       <w:r>
         <w:t>1.4 Résumé</w:t>
       </w:r>
+      <w:bookmarkEnd w:id="35"/>
+    </w:p>
+    <w:p>
+      <w:pPr>
+        <w:jc w:val="both"/>
+        <w:rPr>
+          <w:rFonts w:ascii="Times New Roman" w:hAnsi="Times New Roman" w:cs="Times New Roman"/>
+        </w:rPr>
+      </w:pPr>
+      <w:r>
+        <w:tab/>
+      </w:r>
+      <w:r>
+        <w:rPr>
+          <w:rFonts w:ascii="Times New Roman" w:hAnsi="Times New Roman" w:cs="Times New Roman"/>
+        </w:rPr>
+        <w:t>Pour résumer, il faut d'abord choisir un attribut DOT</w:t>
+      </w:r>
+      <w:r>
+        <w:rPr>
+          <w:rFonts w:ascii="Times New Roman" w:hAnsi="Times New Roman" w:cs="Times New Roman"/>
+        </w:rPr>
+        <w:t xml:space="preserve"> d'un élément DOT</w:t>
+      </w:r>
+      <w:r>
+        <w:rPr>
+          <w:rFonts w:ascii="Times New Roman" w:hAnsi="Times New Roman" w:cs="Times New Roman"/>
+        </w:rPr>
+        <w:t xml:space="preserve"> sur le site officiel, identifier les différents valeurs possibles que peut prendre cet attribut et enfin implémenter le code.</w:t>
+      </w:r>
+      <w:r>
+        <w:rPr>
+          <w:rFonts w:ascii="Times New Roman" w:hAnsi="Times New Roman" w:cs="Times New Roman"/>
+        </w:rPr>
+        <w:t xml:space="preserve"> Il est donc simple d'ajouter la gestion d'un nouvel attribut DOT en suivant ces différentes étapes </w:t>
+      </w:r>
+      <w:r>
+        <w:rPr>
+          <w:rFonts w:ascii="Times New Roman" w:hAnsi="Times New Roman" w:cs="Times New Roman"/>
+        </w:rPr>
+        <w:t>et on peut noter que le projet est bien modulaire. On peut estimer qu'il est nécessaire d'écrire entre 50 et 300 lignes de code (sans compter les commentaires, les imports, etc.) pour ajouter une extension d'un attribut DOT.</w:t>
+      </w:r>
+      <w:r>
+        <w:rPr>
+          <w:rFonts w:ascii="Times New Roman" w:hAnsi="Times New Roman" w:cs="Times New Roman"/>
+        </w:rPr>
+        <w:t xml:space="preserve"> Ce qui prend le plus de temps pour développer une extension de ce type et de bien vérifier toutes les valeurs possibles de l'attribut.</w:t>
+      </w:r>
+    </w:p>
+    <w:p>
+      <w:pPr>
+        <w:pStyle w:val="Titre1"/>
+        <w:rPr>
+          <w:rFonts w:ascii="Times New Roman" w:hAnsi="Times New Roman" w:cs="Times New Roman"/>
+        </w:rPr>
+      </w:pPr>
+      <w:bookmarkStart w:id="36" w:name="_Toc451978474"/>
+      <w:r>
+        <w:rPr>
+          <w:rFonts w:ascii="Times New Roman" w:hAnsi="Times New Roman" w:cs="Times New Roman"/>
+        </w:rPr>
+        <w:t xml:space="preserve">2. </w:t>
+      </w:r>
+      <w:r>
+        <w:rPr>
+          <w:rFonts w:ascii="Times New Roman" w:hAnsi="Times New Roman" w:cs="Times New Roman"/>
+        </w:rPr>
+        <w:t>Standardisation</w:t>
+      </w:r>
       <w:bookmarkEnd w:id="36"/>
-    </w:p>
-    <w:p>
-      <w:pPr>
-        <w:jc w:val="both"/>
-        <w:rPr>
-          <w:rFonts w:ascii="Times New Roman" w:hAnsi="Times New Roman" w:cs="Times New Roman"/>
-        </w:rPr>
-      </w:pPr>
-      <w:r>
-        <w:tab/>
-      </w:r>
-      <w:r>
-        <w:rPr>
-          <w:rFonts w:ascii="Times New Roman" w:hAnsi="Times New Roman" w:cs="Times New Roman"/>
-        </w:rPr>
-        <w:t>Pour résumer, il faut d'abord choisir un attribut DOT</w:t>
-      </w:r>
-      <w:r>
-        <w:rPr>
-          <w:rFonts w:ascii="Times New Roman" w:hAnsi="Times New Roman" w:cs="Times New Roman"/>
-        </w:rPr>
-        <w:t xml:space="preserve"> d'un élément DOT</w:t>
-      </w:r>
-      <w:r>
-        <w:rPr>
-          <w:rFonts w:ascii="Times New Roman" w:hAnsi="Times New Roman" w:cs="Times New Roman"/>
-        </w:rPr>
-        <w:t xml:space="preserve"> sur le site officiel, identifier les différents valeurs possibles que peut prendre cet attribut et enfin implémenter le code.</w:t>
-      </w:r>
-      <w:r>
-        <w:rPr>
-          <w:rFonts w:ascii="Times New Roman" w:hAnsi="Times New Roman" w:cs="Times New Roman"/>
-        </w:rPr>
-        <w:t xml:space="preserve"> Il est donc simple d'ajouter la gestion d'un nouvel attribut DOT en suivant ces différentes étapes </w:t>
-      </w:r>
-      <w:r>
-        <w:rPr>
-          <w:rFonts w:ascii="Times New Roman" w:hAnsi="Times New Roman" w:cs="Times New Roman"/>
-        </w:rPr>
-        <w:t>et on peut noter que le projet est bien modulaire. On peut estimer qu'il est nécessaire d'écrire entre 50 et 300 lignes de code (sans compter les commentaires, les imports, etc.) pour ajouter une extension d'un attribut DOT.</w:t>
-      </w:r>
-      <w:r>
-        <w:rPr>
-          <w:rFonts w:ascii="Times New Roman" w:hAnsi="Times New Roman" w:cs="Times New Roman"/>
-        </w:rPr>
-        <w:t xml:space="preserve"> Ce qui prend le plus de temps pour développer une extension de ce type et de bien vérifier toutes les valeurs possibles de l'attribut.</w:t>
-      </w:r>
-    </w:p>
-    <w:p>
-      <w:pPr>
-        <w:pStyle w:val="Titre1"/>
-        <w:rPr>
-          <w:rFonts w:ascii="Times New Roman" w:hAnsi="Times New Roman" w:cs="Times New Roman"/>
-        </w:rPr>
-      </w:pPr>
-      <w:bookmarkStart w:id="37" w:name="_Toc451978474"/>
-      <w:r>
-        <w:rPr>
-          <w:rFonts w:ascii="Times New Roman" w:hAnsi="Times New Roman" w:cs="Times New Roman"/>
-        </w:rPr>
-        <w:t xml:space="preserve">2. </w:t>
-      </w:r>
-      <w:r>
-        <w:rPr>
-          <w:rFonts w:ascii="Times New Roman" w:hAnsi="Times New Roman" w:cs="Times New Roman"/>
-        </w:rPr>
-        <w:t>Standardisation</w:t>
-      </w:r>
-      <w:bookmarkEnd w:id="37"/>
     </w:p>
     <w:p>
       <w:pPr>
@@ -12889,106 +12530,6 @@
     </w:p>
     <w:p>
       <w:pPr>
-        <w:keepNext/>
-        <w:jc w:val="center"/>
-      </w:pPr>
-      <w:r>
-        <w:rPr>
-          <w:noProof/>
-          <w:lang w:eastAsia="fr-FR"/>
-        </w:rPr>
-        <w:drawing>
-          <wp:inline distT="0" distB="0" distL="0" distR="0">
-            <wp:extent cx="2676442" cy="1330543"/>
-            <wp:effectExtent l="19050" t="0" r="0" b="0"/>
-            <wp:docPr id="55" name="Image 55" descr="Description de cette image, également commentée ci-après"/>
-            <wp:cNvGraphicFramePr>
-              <a:graphicFrameLocks xmlns:a="http://schemas.openxmlformats.org/drawingml/2006/main" noChangeAspect="1"/>
-            </wp:cNvGraphicFramePr>
-            <a:graphic xmlns:a="http://schemas.openxmlformats.org/drawingml/2006/main">
-              <a:graphicData uri="http://schemas.openxmlformats.org/drawingml/2006/picture">
-                <pic:pic xmlns:pic="http://schemas.openxmlformats.org/drawingml/2006/picture">
-                  <pic:nvPicPr>
-                    <pic:cNvPr id="0" name="Picture 55" descr="Description de cette image, également commentée ci-après"/>
-                    <pic:cNvPicPr>
-                      <a:picLocks noChangeAspect="1" noChangeArrowheads="1"/>
-                    </pic:cNvPicPr>
-                  </pic:nvPicPr>
-                  <pic:blipFill>
-                    <a:blip r:embed="rId32" cstate="print"/>
-                    <a:srcRect/>
-                    <a:stretch>
-                      <a:fillRect/>
-                    </a:stretch>
-                  </pic:blipFill>
-                  <pic:spPr bwMode="auto">
-                    <a:xfrm>
-                      <a:off x="0" y="0"/>
-                      <a:ext cx="2678863" cy="1331746"/>
-                    </a:xfrm>
-                    <a:prstGeom prst="rect">
-                      <a:avLst/>
-                    </a:prstGeom>
-                    <a:noFill/>
-                    <a:ln w="9525">
-                      <a:noFill/>
-                      <a:miter lim="800000"/>
-                      <a:headEnd/>
-                      <a:tailEnd/>
-                    </a:ln>
-                  </pic:spPr>
-                </pic:pic>
-              </a:graphicData>
-            </a:graphic>
-          </wp:inline>
-        </w:drawing>
-      </w:r>
-    </w:p>
-    <w:p>
-      <w:pPr>
-        <w:pStyle w:val="Lgende"/>
-        <w:jc w:val="center"/>
-        <w:rPr>
-          <w:rFonts w:ascii="Times New Roman" w:hAnsi="Times New Roman" w:cs="Times New Roman"/>
-        </w:rPr>
-      </w:pPr>
-      <w:r>
-        <w:t xml:space="preserve">Figure </w:t>
-      </w:r>
-      <w:r>
-        <w:fldChar w:fldCharType="begin"/>
-      </w:r>
-      <w:r>
-        <w:instrText xml:space="preserve"> SEQ Figure \* ARABIC </w:instrText>
-      </w:r>
-      <w:r>
-        <w:fldChar w:fldCharType="separate"/>
-      </w:r>
-      <w:r>
-        <w:rPr>
-          <w:noProof/>
-        </w:rPr>
-        <w:t>19</w:t>
-      </w:r>
-      <w:r>
-        <w:rPr>
-          <w:noProof/>
-        </w:rPr>
-        <w:fldChar w:fldCharType="end"/>
-      </w:r>
-      <w:r>
-        <w:t xml:space="preserve"> : Logo GNU GPL</w:t>
-      </w:r>
-    </w:p>
-    <w:p>
-      <w:pPr>
-        <w:rPr>
-          <w:rFonts w:ascii="Times New Roman" w:hAnsi="Times New Roman" w:cs="Times New Roman"/>
-        </w:rPr>
-      </w:pPr>
-    </w:p>
-    <w:p>
-      <w:pPr>
         <w:jc w:val="both"/>
         <w:rPr>
           <w:rFonts w:ascii="Times New Roman" w:hAnsi="Times New Roman" w:cs="Times New Roman"/>
@@ -13052,7 +12593,13 @@
         <w:rPr>
           <w:rFonts w:ascii="Times New Roman" w:hAnsi="Times New Roman" w:cs="Times New Roman"/>
         </w:rPr>
-        <w:t>les</w:t>
+        <w:t>s</w:t>
+      </w:r>
+      <w:r>
+        <w:rPr>
+          <w:rFonts w:ascii="Times New Roman" w:hAnsi="Times New Roman" w:cs="Times New Roman"/>
+        </w:rPr>
+        <w:t>es</w:t>
       </w:r>
       <w:r>
         <w:rPr>
@@ -13064,109 +12611,108 @@
         <w:rPr>
           <w:rFonts w:ascii="Times New Roman" w:hAnsi="Times New Roman" w:cs="Times New Roman"/>
         </w:rPr>
-        <w:t>Afin de simplifier au maximum la distribution de notre logiciel nous avons respecté</w:t>
-      </w:r>
-      <w:r>
-        <w:rPr>
-          <w:rFonts w:ascii="Times New Roman" w:hAnsi="Times New Roman" w:cs="Times New Roman"/>
-        </w:rPr>
-        <w:t xml:space="preserve"> le format</w:t>
-      </w:r>
-      <w:r>
-        <w:rPr>
-          <w:rFonts w:ascii="Times New Roman" w:hAnsi="Times New Roman" w:cs="Times New Roman"/>
-        </w:rPr>
-        <w:t xml:space="preserve"> </w:t>
-      </w:r>
-      <w:r>
-        <w:rPr>
-          <w:rFonts w:ascii="Times New Roman" w:hAnsi="Times New Roman" w:cs="Times New Roman"/>
-        </w:rPr>
-        <w:t xml:space="preserve">de package </w:t>
-      </w:r>
-      <w:r>
-        <w:rPr>
-          <w:rFonts w:ascii="Times New Roman" w:hAnsi="Times New Roman" w:cs="Times New Roman"/>
-        </w:rPr>
-        <w:t>recommandé</w:t>
-      </w:r>
-      <w:r>
-        <w:rPr>
-          <w:rFonts w:ascii="Times New Roman" w:hAnsi="Times New Roman" w:cs="Times New Roman"/>
-        </w:rPr>
-        <w:t xml:space="preserve"> par PyP</w:t>
-      </w:r>
-      <w:r>
-        <w:rPr>
-          <w:rFonts w:ascii="Times New Roman" w:hAnsi="Times New Roman" w:cs="Times New Roman"/>
-        </w:rPr>
-        <w:t>I</w:t>
-      </w:r>
-      <w:r>
-        <w:rPr>
-          <w:rFonts w:ascii="Times New Roman" w:hAnsi="Times New Roman" w:cs="Times New Roman"/>
-        </w:rPr>
-        <w:t>.</w:t>
-      </w:r>
-      <w:r>
-        <w:rPr>
-          <w:rFonts w:ascii="Times New Roman" w:hAnsi="Times New Roman" w:cs="Times New Roman"/>
-        </w:rPr>
-        <w:t xml:space="preserve"> Ainsi il est possible d’installer très rapidement notre </w:t>
-      </w:r>
-      <w:r>
-        <w:rPr>
-          <w:rFonts w:ascii="Times New Roman" w:hAnsi="Times New Roman" w:cs="Times New Roman"/>
-        </w:rPr>
-        <w:t>logiciel</w:t>
-      </w:r>
-      <w:r>
-        <w:rPr>
-          <w:rFonts w:ascii="Times New Roman" w:hAnsi="Times New Roman" w:cs="Times New Roman"/>
-        </w:rPr>
-        <w:t xml:space="preserve"> par la commande « </w:t>
-      </w:r>
-      <w:r>
-        <w:rPr>
-          <w:rFonts w:ascii="Times New Roman" w:hAnsi="Times New Roman" w:cs="Times New Roman"/>
-        </w:rPr>
-        <w:t xml:space="preserve">pip install </w:t>
-      </w:r>
-      <w:r>
-        <w:rPr>
-          <w:rFonts w:ascii="Times New Roman" w:hAnsi="Times New Roman" w:cs="Times New Roman"/>
-        </w:rPr>
-        <w:t xml:space="preserve">doted </w:t>
-      </w:r>
-      <w:r>
-        <w:rPr>
-          <w:rFonts w:ascii="Times New Roman" w:hAnsi="Times New Roman" w:cs="Times New Roman"/>
-        </w:rPr>
-        <w:t>»</w:t>
-      </w:r>
-      <w:r>
-        <w:rPr>
-          <w:rFonts w:ascii="Times New Roman" w:hAnsi="Times New Roman" w:cs="Times New Roman"/>
-        </w:rPr>
-        <w:t xml:space="preserve"> puis de </w:t>
-      </w:r>
-      <w:r>
-        <w:rPr>
-          <w:rFonts w:ascii="Times New Roman" w:hAnsi="Times New Roman" w:cs="Times New Roman"/>
-        </w:rPr>
-        <w:t xml:space="preserve">l’exécuter grâce à la commande « python doted </w:t>
-      </w:r>
-      <w:r>
-        <w:rPr>
-          <w:rFonts w:ascii="Times New Roman" w:hAnsi="Times New Roman" w:cs="Times New Roman"/>
-        </w:rPr>
-        <w:t>»</w:t>
-      </w:r>
-      <w:r>
-        <w:rPr>
-          <w:rFonts w:ascii="Times New Roman" w:hAnsi="Times New Roman" w:cs="Times New Roman"/>
-        </w:rPr>
-        <w:t>. Afin de fonctionner notre logiciel nécessite cependant l’installation préala</w:t>
+        <w:t xml:space="preserve">Tous les packages disponibles sur PyPI sont été créés à l’aide d’un fichier « setup.py ». Ce fichier (disponible sur le git du projet) nous permet de proposer une installation rapide et simple de notre logiciel.  Trois commandes sont donc disponibles pour installer, </w:t>
+      </w:r>
+      <w:r>
+        <w:rPr>
+          <w:rFonts w:ascii="Times New Roman" w:hAnsi="Times New Roman" w:cs="Times New Roman"/>
+        </w:rPr>
+        <w:t>exécuter</w:t>
+      </w:r>
+      <w:r>
+        <w:rPr>
+          <w:rFonts w:ascii="Times New Roman" w:hAnsi="Times New Roman" w:cs="Times New Roman"/>
+        </w:rPr>
+        <w:t xml:space="preserve"> et désinstaller le logiciel : </w:t>
+      </w:r>
+    </w:p>
+    <w:p>
+      <w:pPr>
+        <w:ind w:left="1416" w:firstLine="708"/>
+        <w:jc w:val="both"/>
+        <w:rPr>
+          <w:rFonts w:ascii="Times New Roman" w:hAnsi="Times New Roman" w:cs="Times New Roman"/>
+        </w:rPr>
+      </w:pPr>
+      <w:r>
+        <w:rPr>
+          <w:rFonts w:ascii="Times New Roman" w:hAnsi="Times New Roman" w:cs="Times New Roman"/>
+        </w:rPr>
+        <w:t>- i</w:t>
+      </w:r>
+      <w:r>
+        <w:rPr>
+          <w:rFonts w:ascii="Times New Roman" w:hAnsi="Times New Roman" w:cs="Times New Roman"/>
+        </w:rPr>
+        <w:t xml:space="preserve">nstallation : </w:t>
+      </w:r>
+      <w:r>
+        <w:rPr>
+          <w:rFonts w:ascii="Times New Roman" w:hAnsi="Times New Roman" w:cs="Times New Roman"/>
+        </w:rPr>
+        <w:t>‘python setup.py install’</w:t>
+      </w:r>
+    </w:p>
+    <w:p>
+      <w:pPr>
+        <w:ind w:left="1416" w:firstLine="708"/>
+        <w:jc w:val="both"/>
+        <w:rPr>
+          <w:rFonts w:ascii="Times New Roman" w:hAnsi="Times New Roman" w:cs="Times New Roman"/>
+        </w:rPr>
+      </w:pPr>
+      <w:r>
+        <w:rPr>
+          <w:rFonts w:ascii="Times New Roman" w:hAnsi="Times New Roman" w:cs="Times New Roman"/>
+        </w:rPr>
+        <w:t>- lancement : ‘doted’</w:t>
+      </w:r>
+    </w:p>
+    <w:p>
+      <w:pPr>
+        <w:ind w:left="1416" w:firstLine="708"/>
+        <w:jc w:val="both"/>
+        <w:rPr>
+          <w:rFonts w:ascii="Times New Roman" w:hAnsi="Times New Roman" w:cs="Times New Roman"/>
+        </w:rPr>
+      </w:pPr>
+      <w:r>
+        <w:rPr>
+          <w:rFonts w:ascii="Times New Roman" w:hAnsi="Times New Roman" w:cs="Times New Roman"/>
+        </w:rPr>
+        <w:t>- désinstallation : ‘pip uninstall doted’</w:t>
+      </w:r>
+    </w:p>
+    <w:p>
+      <w:pPr>
+        <w:jc w:val="both"/>
+        <w:rPr>
+          <w:rFonts w:ascii="Times New Roman" w:hAnsi="Times New Roman" w:cs="Times New Roman"/>
+        </w:rPr>
+      </w:pPr>
+      <w:r>
+        <w:rPr>
+          <w:rFonts w:ascii="Times New Roman" w:hAnsi="Times New Roman" w:cs="Times New Roman"/>
+        </w:rPr>
+        <w:t xml:space="preserve">Il est tout de même important de noter que pour </w:t>
+      </w:r>
+      <w:r>
+        <w:rPr>
+          <w:rFonts w:ascii="Times New Roman" w:hAnsi="Times New Roman" w:cs="Times New Roman"/>
+        </w:rPr>
+        <w:t>fonctionner not</w:t>
+      </w:r>
+      <w:r>
+        <w:rPr>
+          <w:rFonts w:ascii="Times New Roman" w:hAnsi="Times New Roman" w:cs="Times New Roman"/>
+        </w:rPr>
+        <w:t xml:space="preserve">re logiciel nécessite </w:t>
+      </w:r>
+      <w:r>
+        <w:rPr>
+          <w:rFonts w:ascii="Times New Roman" w:hAnsi="Times New Roman" w:cs="Times New Roman"/>
+        </w:rPr>
+        <w:t>l’installation préala</w:t>
       </w:r>
       <w:r>
         <w:rPr>
@@ -13174,6 +12720,8 @@
         </w:rPr>
         <w:t>ble de la bibliothèque PyQt5.</w:t>
       </w:r>
+      <w:bookmarkStart w:id="37" w:name="_GoBack"/>
+      <w:bookmarkEnd w:id="37"/>
     </w:p>
     <w:p>
       <w:pPr>
@@ -13196,7 +12744,7 @@
         <w:tab/>
         <w:t xml:space="preserve">Notre projet est disponible à l'adresse suivante : </w:t>
       </w:r>
-      <w:hyperlink r:id="rId33" w:history="1">
+      <w:hyperlink r:id="rId31" w:history="1">
         <w:r>
           <w:rPr>
             <w:rStyle w:val="Lienhypertexte"/>
@@ -13217,7 +12765,7 @@
         </w:rPr>
         <w:t>(</w:t>
       </w:r>
-      <w:hyperlink r:id="rId34" w:history="1">
+      <w:hyperlink r:id="rId32" w:history="1">
         <w:r>
           <w:rPr>
             <w:rStyle w:val="Lienhypertexte"/>
@@ -13315,6 +12863,55 @@
     </w:p>
     <w:p>
       <w:pPr>
+        <w:rPr>
+          <w:rFonts w:ascii="Times New Roman" w:hAnsi="Times New Roman" w:cs="Times New Roman"/>
+        </w:rPr>
+      </w:pPr>
+    </w:p>
+    <w:p>
+      <w:pPr>
+        <w:rPr>
+          <w:rFonts w:ascii="Times New Roman" w:hAnsi="Times New Roman" w:cs="Times New Roman"/>
+        </w:rPr>
+      </w:pPr>
+    </w:p>
+    <w:p>
+      <w:pPr>
+        <w:rPr>
+          <w:rFonts w:ascii="Times New Roman" w:hAnsi="Times New Roman" w:cs="Times New Roman"/>
+        </w:rPr>
+      </w:pPr>
+    </w:p>
+    <w:p>
+      <w:pPr>
+        <w:rPr>
+          <w:rFonts w:ascii="Times New Roman" w:hAnsi="Times New Roman" w:cs="Times New Roman"/>
+        </w:rPr>
+      </w:pPr>
+    </w:p>
+    <w:p>
+      <w:pPr>
+        <w:rPr>
+          <w:rFonts w:ascii="Times New Roman" w:hAnsi="Times New Roman" w:cs="Times New Roman"/>
+        </w:rPr>
+      </w:pPr>
+    </w:p>
+    <w:p>
+      <w:pPr>
+        <w:rPr>
+          <w:rFonts w:ascii="Times New Roman" w:hAnsi="Times New Roman" w:cs="Times New Roman"/>
+        </w:rPr>
+      </w:pPr>
+    </w:p>
+    <w:p>
+      <w:pPr>
+        <w:rPr>
+          <w:rFonts w:ascii="Times New Roman" w:hAnsi="Times New Roman" w:cs="Times New Roman"/>
+        </w:rPr>
+      </w:pPr>
+    </w:p>
+    <w:p>
+      <w:pPr>
         <w:pStyle w:val="Titre"/>
         <w:outlineLvl w:val="0"/>
         <w:rPr>
@@ -13326,7 +12923,6 @@
         <w:rPr>
           <w:rFonts w:ascii="Times New Roman" w:hAnsi="Times New Roman" w:cs="Times New Roman"/>
         </w:rPr>
-        <w:lastRenderedPageBreak/>
         <w:t>Conclusion</w:t>
       </w:r>
       <w:bookmarkEnd w:id="38"/>
@@ -13659,7 +13255,7 @@
       </w:pPr>
     </w:p>
     <w:sectPr>
-      <w:footerReference w:type="default" r:id="rId35"/>
+      <w:footerReference w:type="default" r:id="rId33"/>
       <w:pgSz w:w="11906" w:h="16838"/>
       <w:pgMar w:top="993" w:right="1417" w:bottom="426" w:left="1417" w:header="708" w:footer="708" w:gutter="0"/>
       <w:cols w:space="708"/>
@@ -13725,7 +13321,7 @@
           <w:rPr>
             <w:noProof/>
           </w:rPr>
-          <w:t>5</w:t>
+          <w:t>26</w:t>
         </w:r>
         <w:r>
           <w:rPr>
@@ -14200,6 +13796,119 @@
     </w:lvl>
   </w:abstractNum>
   <w:abstractNum w:abstractNumId="4" w15:restartNumberingAfterBreak="0">
+    <w:nsid w:val="0BBF4EFA"/>
+    <w:multiLevelType w:val="hybridMultilevel"/>
+    <w:tmpl w:val="C48EFECC"/>
+    <w:lvl w:ilvl="0" w:tplc="B2A4CAFC">
+      <w:start w:val="8"/>
+      <w:numFmt w:val="bullet"/>
+      <w:lvlText w:val="-"/>
+      <w:lvlJc w:val="left"/>
+      <w:pPr>
+        <w:ind w:left="1065" w:hanging="360"/>
+      </w:pPr>
+      <w:rPr>
+        <w:rFonts w:ascii="Times New Roman" w:eastAsiaTheme="minorHAnsi" w:hAnsi="Times New Roman" w:cs="Times New Roman" w:hint="default"/>
+      </w:rPr>
+    </w:lvl>
+    <w:lvl w:ilvl="1" w:tplc="040C0003" w:tentative="1">
+      <w:start w:val="1"/>
+      <w:numFmt w:val="bullet"/>
+      <w:lvlText w:val="o"/>
+      <w:lvlJc w:val="left"/>
+      <w:pPr>
+        <w:ind w:left="1785" w:hanging="360"/>
+      </w:pPr>
+      <w:rPr>
+        <w:rFonts w:ascii="Courier New" w:hAnsi="Courier New" w:cs="Courier New" w:hint="default"/>
+      </w:rPr>
+    </w:lvl>
+    <w:lvl w:ilvl="2" w:tplc="040C0005" w:tentative="1">
+      <w:start w:val="1"/>
+      <w:numFmt w:val="bullet"/>
+      <w:lvlText w:val=""/>
+      <w:lvlJc w:val="left"/>
+      <w:pPr>
+        <w:ind w:left="2505" w:hanging="360"/>
+      </w:pPr>
+      <w:rPr>
+        <w:rFonts w:ascii="Wingdings" w:hAnsi="Wingdings" w:hint="default"/>
+      </w:rPr>
+    </w:lvl>
+    <w:lvl w:ilvl="3" w:tplc="040C0001" w:tentative="1">
+      <w:start w:val="1"/>
+      <w:numFmt w:val="bullet"/>
+      <w:lvlText w:val=""/>
+      <w:lvlJc w:val="left"/>
+      <w:pPr>
+        <w:ind w:left="3225" w:hanging="360"/>
+      </w:pPr>
+      <w:rPr>
+        <w:rFonts w:ascii="Symbol" w:hAnsi="Symbol" w:hint="default"/>
+      </w:rPr>
+    </w:lvl>
+    <w:lvl w:ilvl="4" w:tplc="040C0003" w:tentative="1">
+      <w:start w:val="1"/>
+      <w:numFmt w:val="bullet"/>
+      <w:lvlText w:val="o"/>
+      <w:lvlJc w:val="left"/>
+      <w:pPr>
+        <w:ind w:left="3945" w:hanging="360"/>
+      </w:pPr>
+      <w:rPr>
+        <w:rFonts w:ascii="Courier New" w:hAnsi="Courier New" w:cs="Courier New" w:hint="default"/>
+      </w:rPr>
+    </w:lvl>
+    <w:lvl w:ilvl="5" w:tplc="040C0005" w:tentative="1">
+      <w:start w:val="1"/>
+      <w:numFmt w:val="bullet"/>
+      <w:lvlText w:val=""/>
+      <w:lvlJc w:val="left"/>
+      <w:pPr>
+        <w:ind w:left="4665" w:hanging="360"/>
+      </w:pPr>
+      <w:rPr>
+        <w:rFonts w:ascii="Wingdings" w:hAnsi="Wingdings" w:hint="default"/>
+      </w:rPr>
+    </w:lvl>
+    <w:lvl w:ilvl="6" w:tplc="040C0001" w:tentative="1">
+      <w:start w:val="1"/>
+      <w:numFmt w:val="bullet"/>
+      <w:lvlText w:val=""/>
+      <w:lvlJc w:val="left"/>
+      <w:pPr>
+        <w:ind w:left="5385" w:hanging="360"/>
+      </w:pPr>
+      <w:rPr>
+        <w:rFonts w:ascii="Symbol" w:hAnsi="Symbol" w:hint="default"/>
+      </w:rPr>
+    </w:lvl>
+    <w:lvl w:ilvl="7" w:tplc="040C0003" w:tentative="1">
+      <w:start w:val="1"/>
+      <w:numFmt w:val="bullet"/>
+      <w:lvlText w:val="o"/>
+      <w:lvlJc w:val="left"/>
+      <w:pPr>
+        <w:ind w:left="6105" w:hanging="360"/>
+      </w:pPr>
+      <w:rPr>
+        <w:rFonts w:ascii="Courier New" w:hAnsi="Courier New" w:cs="Courier New" w:hint="default"/>
+      </w:rPr>
+    </w:lvl>
+    <w:lvl w:ilvl="8" w:tplc="040C0005" w:tentative="1">
+      <w:start w:val="1"/>
+      <w:numFmt w:val="bullet"/>
+      <w:lvlText w:val=""/>
+      <w:lvlJc w:val="left"/>
+      <w:pPr>
+        <w:ind w:left="6825" w:hanging="360"/>
+      </w:pPr>
+      <w:rPr>
+        <w:rFonts w:ascii="Wingdings" w:hAnsi="Wingdings" w:hint="default"/>
+      </w:rPr>
+    </w:lvl>
+  </w:abstractNum>
+  <w:abstractNum w:abstractNumId="5" w15:restartNumberingAfterBreak="0">
     <w:nsid w:val="0D884596"/>
     <w:multiLevelType w:val="hybridMultilevel"/>
     <w:tmpl w:val="A742344A"/>
@@ -14312,7 +14021,7 @@
       </w:rPr>
     </w:lvl>
   </w:abstractNum>
-  <w:abstractNum w:abstractNumId="5" w15:restartNumberingAfterBreak="0">
+  <w:abstractNum w:abstractNumId="6" w15:restartNumberingAfterBreak="0">
     <w:nsid w:val="14360DBF"/>
     <w:multiLevelType w:val="hybridMultilevel"/>
     <w:tmpl w:val="1256EF24"/>
@@ -14401,7 +14110,7 @@
       </w:pPr>
     </w:lvl>
   </w:abstractNum>
-  <w:abstractNum w:abstractNumId="6" w15:restartNumberingAfterBreak="0">
+  <w:abstractNum w:abstractNumId="7" w15:restartNumberingAfterBreak="0">
     <w:nsid w:val="16E51203"/>
     <w:multiLevelType w:val="hybridMultilevel"/>
     <w:tmpl w:val="44CA75EC"/>
@@ -14514,7 +14223,7 @@
       </w:rPr>
     </w:lvl>
   </w:abstractNum>
-  <w:abstractNum w:abstractNumId="7" w15:restartNumberingAfterBreak="0">
+  <w:abstractNum w:abstractNumId="8" w15:restartNumberingAfterBreak="0">
     <w:nsid w:val="29770332"/>
     <w:multiLevelType w:val="hybridMultilevel"/>
     <w:tmpl w:val="99ACBFB4"/>
@@ -14627,7 +14336,7 @@
       </w:rPr>
     </w:lvl>
   </w:abstractNum>
-  <w:abstractNum w:abstractNumId="8" w15:restartNumberingAfterBreak="0">
+  <w:abstractNum w:abstractNumId="9" w15:restartNumberingAfterBreak="0">
     <w:nsid w:val="2CD943AE"/>
     <w:multiLevelType w:val="hybridMultilevel"/>
     <w:tmpl w:val="4DF07EF8"/>
@@ -14740,7 +14449,7 @@
       </w:rPr>
     </w:lvl>
   </w:abstractNum>
-  <w:abstractNum w:abstractNumId="9" w15:restartNumberingAfterBreak="0">
+  <w:abstractNum w:abstractNumId="10" w15:restartNumberingAfterBreak="0">
     <w:nsid w:val="34794CDC"/>
     <w:multiLevelType w:val="hybridMultilevel"/>
     <w:tmpl w:val="A6C452A2"/>
@@ -14853,7 +14562,7 @@
       </w:rPr>
     </w:lvl>
   </w:abstractNum>
-  <w:abstractNum w:abstractNumId="10" w15:restartNumberingAfterBreak="0">
+  <w:abstractNum w:abstractNumId="11" w15:restartNumberingAfterBreak="0">
     <w:nsid w:val="361758EF"/>
     <w:multiLevelType w:val="hybridMultilevel"/>
     <w:tmpl w:val="0C8CA706"/>
@@ -14966,7 +14675,120 @@
       </w:rPr>
     </w:lvl>
   </w:abstractNum>
-  <w:abstractNum w:abstractNumId="11" w15:restartNumberingAfterBreak="0">
+  <w:abstractNum w:abstractNumId="12" w15:restartNumberingAfterBreak="0">
+    <w:nsid w:val="4602064D"/>
+    <w:multiLevelType w:val="hybridMultilevel"/>
+    <w:tmpl w:val="E5F6C74E"/>
+    <w:lvl w:ilvl="0" w:tplc="7624D4A8">
+      <w:start w:val="8"/>
+      <w:numFmt w:val="bullet"/>
+      <w:lvlText w:val="-"/>
+      <w:lvlJc w:val="left"/>
+      <w:pPr>
+        <w:ind w:left="2484" w:hanging="360"/>
+      </w:pPr>
+      <w:rPr>
+        <w:rFonts w:ascii="Times New Roman" w:eastAsiaTheme="minorHAnsi" w:hAnsi="Times New Roman" w:cs="Times New Roman" w:hint="default"/>
+      </w:rPr>
+    </w:lvl>
+    <w:lvl w:ilvl="1" w:tplc="040C0003" w:tentative="1">
+      <w:start w:val="1"/>
+      <w:numFmt w:val="bullet"/>
+      <w:lvlText w:val="o"/>
+      <w:lvlJc w:val="left"/>
+      <w:pPr>
+        <w:ind w:left="3204" w:hanging="360"/>
+      </w:pPr>
+      <w:rPr>
+        <w:rFonts w:ascii="Courier New" w:hAnsi="Courier New" w:cs="Courier New" w:hint="default"/>
+      </w:rPr>
+    </w:lvl>
+    <w:lvl w:ilvl="2" w:tplc="040C0005" w:tentative="1">
+      <w:start w:val="1"/>
+      <w:numFmt w:val="bullet"/>
+      <w:lvlText w:val=""/>
+      <w:lvlJc w:val="left"/>
+      <w:pPr>
+        <w:ind w:left="3924" w:hanging="360"/>
+      </w:pPr>
+      <w:rPr>
+        <w:rFonts w:ascii="Wingdings" w:hAnsi="Wingdings" w:hint="default"/>
+      </w:rPr>
+    </w:lvl>
+    <w:lvl w:ilvl="3" w:tplc="040C0001" w:tentative="1">
+      <w:start w:val="1"/>
+      <w:numFmt w:val="bullet"/>
+      <w:lvlText w:val=""/>
+      <w:lvlJc w:val="left"/>
+      <w:pPr>
+        <w:ind w:left="4644" w:hanging="360"/>
+      </w:pPr>
+      <w:rPr>
+        <w:rFonts w:ascii="Symbol" w:hAnsi="Symbol" w:hint="default"/>
+      </w:rPr>
+    </w:lvl>
+    <w:lvl w:ilvl="4" w:tplc="040C0003" w:tentative="1">
+      <w:start w:val="1"/>
+      <w:numFmt w:val="bullet"/>
+      <w:lvlText w:val="o"/>
+      <w:lvlJc w:val="left"/>
+      <w:pPr>
+        <w:ind w:left="5364" w:hanging="360"/>
+      </w:pPr>
+      <w:rPr>
+        <w:rFonts w:ascii="Courier New" w:hAnsi="Courier New" w:cs="Courier New" w:hint="default"/>
+      </w:rPr>
+    </w:lvl>
+    <w:lvl w:ilvl="5" w:tplc="040C0005" w:tentative="1">
+      <w:start w:val="1"/>
+      <w:numFmt w:val="bullet"/>
+      <w:lvlText w:val=""/>
+      <w:lvlJc w:val="left"/>
+      <w:pPr>
+        <w:ind w:left="6084" w:hanging="360"/>
+      </w:pPr>
+      <w:rPr>
+        <w:rFonts w:ascii="Wingdings" w:hAnsi="Wingdings" w:hint="default"/>
+      </w:rPr>
+    </w:lvl>
+    <w:lvl w:ilvl="6" w:tplc="040C0001" w:tentative="1">
+      <w:start w:val="1"/>
+      <w:numFmt w:val="bullet"/>
+      <w:lvlText w:val=""/>
+      <w:lvlJc w:val="left"/>
+      <w:pPr>
+        <w:ind w:left="6804" w:hanging="360"/>
+      </w:pPr>
+      <w:rPr>
+        <w:rFonts w:ascii="Symbol" w:hAnsi="Symbol" w:hint="default"/>
+      </w:rPr>
+    </w:lvl>
+    <w:lvl w:ilvl="7" w:tplc="040C0003" w:tentative="1">
+      <w:start w:val="1"/>
+      <w:numFmt w:val="bullet"/>
+      <w:lvlText w:val="o"/>
+      <w:lvlJc w:val="left"/>
+      <w:pPr>
+        <w:ind w:left="7524" w:hanging="360"/>
+      </w:pPr>
+      <w:rPr>
+        <w:rFonts w:ascii="Courier New" w:hAnsi="Courier New" w:cs="Courier New" w:hint="default"/>
+      </w:rPr>
+    </w:lvl>
+    <w:lvl w:ilvl="8" w:tplc="040C0005" w:tentative="1">
+      <w:start w:val="1"/>
+      <w:numFmt w:val="bullet"/>
+      <w:lvlText w:val=""/>
+      <w:lvlJc w:val="left"/>
+      <w:pPr>
+        <w:ind w:left="8244" w:hanging="360"/>
+      </w:pPr>
+      <w:rPr>
+        <w:rFonts w:ascii="Wingdings" w:hAnsi="Wingdings" w:hint="default"/>
+      </w:rPr>
+    </w:lvl>
+  </w:abstractNum>
+  <w:abstractNum w:abstractNumId="13" w15:restartNumberingAfterBreak="0">
     <w:nsid w:val="46A8590B"/>
     <w:multiLevelType w:val="hybridMultilevel"/>
     <w:tmpl w:val="A08467C2"/>
@@ -15079,7 +14901,7 @@
       </w:rPr>
     </w:lvl>
   </w:abstractNum>
-  <w:abstractNum w:abstractNumId="12" w15:restartNumberingAfterBreak="0">
+  <w:abstractNum w:abstractNumId="14" w15:restartNumberingAfterBreak="0">
     <w:nsid w:val="49AA3607"/>
     <w:multiLevelType w:val="hybridMultilevel"/>
     <w:tmpl w:val="B748FDD0"/>
@@ -15168,7 +14990,120 @@
       </w:pPr>
     </w:lvl>
   </w:abstractNum>
-  <w:abstractNum w:abstractNumId="13" w15:restartNumberingAfterBreak="0">
+  <w:abstractNum w:abstractNumId="15" w15:restartNumberingAfterBreak="0">
+    <w:nsid w:val="4F912EF6"/>
+    <w:multiLevelType w:val="hybridMultilevel"/>
+    <w:tmpl w:val="5F7C90DE"/>
+    <w:lvl w:ilvl="0" w:tplc="9F88B64E">
+      <w:start w:val="8"/>
+      <w:numFmt w:val="bullet"/>
+      <w:lvlText w:val="-"/>
+      <w:lvlJc w:val="left"/>
+      <w:pPr>
+        <w:ind w:left="1065" w:hanging="360"/>
+      </w:pPr>
+      <w:rPr>
+        <w:rFonts w:ascii="Times New Roman" w:eastAsiaTheme="minorHAnsi" w:hAnsi="Times New Roman" w:cs="Times New Roman" w:hint="default"/>
+      </w:rPr>
+    </w:lvl>
+    <w:lvl w:ilvl="1" w:tplc="040C0003" w:tentative="1">
+      <w:start w:val="1"/>
+      <w:numFmt w:val="bullet"/>
+      <w:lvlText w:val="o"/>
+      <w:lvlJc w:val="left"/>
+      <w:pPr>
+        <w:ind w:left="1785" w:hanging="360"/>
+      </w:pPr>
+      <w:rPr>
+        <w:rFonts w:ascii="Courier New" w:hAnsi="Courier New" w:cs="Courier New" w:hint="default"/>
+      </w:rPr>
+    </w:lvl>
+    <w:lvl w:ilvl="2" w:tplc="040C0005" w:tentative="1">
+      <w:start w:val="1"/>
+      <w:numFmt w:val="bullet"/>
+      <w:lvlText w:val=""/>
+      <w:lvlJc w:val="left"/>
+      <w:pPr>
+        <w:ind w:left="2505" w:hanging="360"/>
+      </w:pPr>
+      <w:rPr>
+        <w:rFonts w:ascii="Wingdings" w:hAnsi="Wingdings" w:hint="default"/>
+      </w:rPr>
+    </w:lvl>
+    <w:lvl w:ilvl="3" w:tplc="040C0001" w:tentative="1">
+      <w:start w:val="1"/>
+      <w:numFmt w:val="bullet"/>
+      <w:lvlText w:val=""/>
+      <w:lvlJc w:val="left"/>
+      <w:pPr>
+        <w:ind w:left="3225" w:hanging="360"/>
+      </w:pPr>
+      <w:rPr>
+        <w:rFonts w:ascii="Symbol" w:hAnsi="Symbol" w:hint="default"/>
+      </w:rPr>
+    </w:lvl>
+    <w:lvl w:ilvl="4" w:tplc="040C0003" w:tentative="1">
+      <w:start w:val="1"/>
+      <w:numFmt w:val="bullet"/>
+      <w:lvlText w:val="o"/>
+      <w:lvlJc w:val="left"/>
+      <w:pPr>
+        <w:ind w:left="3945" w:hanging="360"/>
+      </w:pPr>
+      <w:rPr>
+        <w:rFonts w:ascii="Courier New" w:hAnsi="Courier New" w:cs="Courier New" w:hint="default"/>
+      </w:rPr>
+    </w:lvl>
+    <w:lvl w:ilvl="5" w:tplc="040C0005" w:tentative="1">
+      <w:start w:val="1"/>
+      <w:numFmt w:val="bullet"/>
+      <w:lvlText w:val=""/>
+      <w:lvlJc w:val="left"/>
+      <w:pPr>
+        <w:ind w:left="4665" w:hanging="360"/>
+      </w:pPr>
+      <w:rPr>
+        <w:rFonts w:ascii="Wingdings" w:hAnsi="Wingdings" w:hint="default"/>
+      </w:rPr>
+    </w:lvl>
+    <w:lvl w:ilvl="6" w:tplc="040C0001" w:tentative="1">
+      <w:start w:val="1"/>
+      <w:numFmt w:val="bullet"/>
+      <w:lvlText w:val=""/>
+      <w:lvlJc w:val="left"/>
+      <w:pPr>
+        <w:ind w:left="5385" w:hanging="360"/>
+      </w:pPr>
+      <w:rPr>
+        <w:rFonts w:ascii="Symbol" w:hAnsi="Symbol" w:hint="default"/>
+      </w:rPr>
+    </w:lvl>
+    <w:lvl w:ilvl="7" w:tplc="040C0003" w:tentative="1">
+      <w:start w:val="1"/>
+      <w:numFmt w:val="bullet"/>
+      <w:lvlText w:val="o"/>
+      <w:lvlJc w:val="left"/>
+      <w:pPr>
+        <w:ind w:left="6105" w:hanging="360"/>
+      </w:pPr>
+      <w:rPr>
+        <w:rFonts w:ascii="Courier New" w:hAnsi="Courier New" w:cs="Courier New" w:hint="default"/>
+      </w:rPr>
+    </w:lvl>
+    <w:lvl w:ilvl="8" w:tplc="040C0005" w:tentative="1">
+      <w:start w:val="1"/>
+      <w:numFmt w:val="bullet"/>
+      <w:lvlText w:val=""/>
+      <w:lvlJc w:val="left"/>
+      <w:pPr>
+        <w:ind w:left="6825" w:hanging="360"/>
+      </w:pPr>
+      <w:rPr>
+        <w:rFonts w:ascii="Wingdings" w:hAnsi="Wingdings" w:hint="default"/>
+      </w:rPr>
+    </w:lvl>
+  </w:abstractNum>
+  <w:abstractNum w:abstractNumId="16" w15:restartNumberingAfterBreak="0">
     <w:nsid w:val="519F0C04"/>
     <w:multiLevelType w:val="hybridMultilevel"/>
     <w:tmpl w:val="340E6536"/>
@@ -15281,7 +15216,7 @@
       </w:rPr>
     </w:lvl>
   </w:abstractNum>
-  <w:abstractNum w:abstractNumId="14" w15:restartNumberingAfterBreak="0">
+  <w:abstractNum w:abstractNumId="17" w15:restartNumberingAfterBreak="0">
     <w:nsid w:val="52B243C6"/>
     <w:multiLevelType w:val="hybridMultilevel"/>
     <w:tmpl w:val="A7AE6BF6"/>
@@ -15394,7 +15329,7 @@
       </w:rPr>
     </w:lvl>
   </w:abstractNum>
-  <w:abstractNum w:abstractNumId="15" w15:restartNumberingAfterBreak="0">
+  <w:abstractNum w:abstractNumId="18" w15:restartNumberingAfterBreak="0">
     <w:nsid w:val="585E4604"/>
     <w:multiLevelType w:val="hybridMultilevel"/>
     <w:tmpl w:val="BA7EFA9C"/>
@@ -15507,7 +15442,7 @@
       </w:rPr>
     </w:lvl>
   </w:abstractNum>
-  <w:abstractNum w:abstractNumId="16" w15:restartNumberingAfterBreak="0">
+  <w:abstractNum w:abstractNumId="19" w15:restartNumberingAfterBreak="0">
     <w:nsid w:val="5DDB557D"/>
     <w:multiLevelType w:val="hybridMultilevel"/>
     <w:tmpl w:val="9BCAFB66"/>
@@ -15596,7 +15531,7 @@
       </w:pPr>
     </w:lvl>
   </w:abstractNum>
-  <w:abstractNum w:abstractNumId="17" w15:restartNumberingAfterBreak="0">
+  <w:abstractNum w:abstractNumId="20" w15:restartNumberingAfterBreak="0">
     <w:nsid w:val="610E1509"/>
     <w:multiLevelType w:val="hybridMultilevel"/>
     <w:tmpl w:val="692AEE08"/>
@@ -15709,7 +15644,7 @@
       </w:rPr>
     </w:lvl>
   </w:abstractNum>
-  <w:abstractNum w:abstractNumId="18" w15:restartNumberingAfterBreak="0">
+  <w:abstractNum w:abstractNumId="21" w15:restartNumberingAfterBreak="0">
     <w:nsid w:val="6DD83A9E"/>
     <w:multiLevelType w:val="hybridMultilevel"/>
     <w:tmpl w:val="4B56A5CA"/>
@@ -15798,7 +15733,7 @@
       </w:pPr>
     </w:lvl>
   </w:abstractNum>
-  <w:abstractNum w:abstractNumId="19" w15:restartNumberingAfterBreak="0">
+  <w:abstractNum w:abstractNumId="22" w15:restartNumberingAfterBreak="0">
     <w:nsid w:val="75AB7A1C"/>
     <w:multiLevelType w:val="hybridMultilevel"/>
     <w:tmpl w:val="B43CFE0C"/>
@@ -15911,7 +15846,7 @@
       </w:rPr>
     </w:lvl>
   </w:abstractNum>
-  <w:abstractNum w:abstractNumId="20" w15:restartNumberingAfterBreak="0">
+  <w:abstractNum w:abstractNumId="23" w15:restartNumberingAfterBreak="0">
     <w:nsid w:val="76904F81"/>
     <w:multiLevelType w:val="hybridMultilevel"/>
     <w:tmpl w:val="78C47D12"/>
@@ -16028,7 +15963,7 @@
     <w:abstractNumId w:val="2"/>
   </w:num>
   <w:num w:numId="2">
-    <w:abstractNumId w:val="17"/>
+    <w:abstractNumId w:val="20"/>
   </w:num>
   <w:num w:numId="3">
     <w:abstractNumId w:val="3"/>
@@ -16037,54 +15972,63 @@
     <w:abstractNumId w:val="1"/>
   </w:num>
   <w:num w:numId="5">
-    <w:abstractNumId w:val="8"/>
+    <w:abstractNumId w:val="9"/>
   </w:num>
   <w:num w:numId="6">
+    <w:abstractNumId w:val="16"/>
+  </w:num>
+  <w:num w:numId="7">
     <w:abstractNumId w:val="13"/>
   </w:num>
-  <w:num w:numId="7">
-    <w:abstractNumId w:val="11"/>
-  </w:num>
   <w:num w:numId="8">
-    <w:abstractNumId w:val="9"/>
+    <w:abstractNumId w:val="10"/>
   </w:num>
   <w:num w:numId="9">
-    <w:abstractNumId w:val="14"/>
+    <w:abstractNumId w:val="17"/>
   </w:num>
   <w:num w:numId="10">
-    <w:abstractNumId w:val="20"/>
+    <w:abstractNumId w:val="23"/>
   </w:num>
   <w:num w:numId="11">
+    <w:abstractNumId w:val="22"/>
+  </w:num>
+  <w:num w:numId="12">
     <w:abstractNumId w:val="19"/>
   </w:num>
-  <w:num w:numId="12">
-    <w:abstractNumId w:val="16"/>
-  </w:num>
   <w:num w:numId="13">
-    <w:abstractNumId w:val="5"/>
+    <w:abstractNumId w:val="6"/>
   </w:num>
   <w:num w:numId="14">
     <w:abstractNumId w:val="0"/>
   </w:num>
   <w:num w:numId="15">
+    <w:abstractNumId w:val="8"/>
+  </w:num>
+  <w:num w:numId="16">
+    <w:abstractNumId w:val="5"/>
+  </w:num>
+  <w:num w:numId="17">
+    <w:abstractNumId w:val="18"/>
+  </w:num>
+  <w:num w:numId="18">
     <w:abstractNumId w:val="7"/>
   </w:num>
-  <w:num w:numId="16">
+  <w:num w:numId="19">
+    <w:abstractNumId w:val="11"/>
+  </w:num>
+  <w:num w:numId="20">
+    <w:abstractNumId w:val="21"/>
+  </w:num>
+  <w:num w:numId="21">
+    <w:abstractNumId w:val="14"/>
+  </w:num>
+  <w:num w:numId="22">
+    <w:abstractNumId w:val="15"/>
+  </w:num>
+  <w:num w:numId="23">
     <w:abstractNumId w:val="4"/>
   </w:num>
-  <w:num w:numId="17">
-    <w:abstractNumId w:val="15"/>
-  </w:num>
-  <w:num w:numId="18">
-    <w:abstractNumId w:val="6"/>
-  </w:num>
-  <w:num w:numId="19">
-    <w:abstractNumId w:val="10"/>
-  </w:num>
-  <w:num w:numId="20">
-    <w:abstractNumId w:val="18"/>
-  </w:num>
-  <w:num w:numId="21">
+  <w:num w:numId="24">
     <w:abstractNumId w:val="12"/>
   </w:num>
 </w:numbering>
@@ -17205,7 +17149,7 @@
 </file>
 
 <file path=customXml/itemProps2.xml><?xml version="1.0" encoding="utf-8"?>
-<ds:datastoreItem xmlns:ds="http://schemas.openxmlformats.org/officeDocument/2006/customXml" ds:itemID="{6B4B96A0-9D78-47AC-B073-CFF0748518EA}">
+<ds:datastoreItem xmlns:ds="http://schemas.openxmlformats.org/officeDocument/2006/customXml" ds:itemID="{0687150E-749B-4899-8A29-2B32330E77B4}">
   <ds:schemaRefs>
     <ds:schemaRef ds:uri="http://schemas.openxmlformats.org/officeDocument/2006/bibliography"/>
   </ds:schemaRefs>

</xml_diff>